<commit_message>
vault backup: 2024-05-07 14:42:17
</commit_message>
<xml_diff>
--- a/Vakken/Blok 2/Wetenschapsjournalistiek/Eindpaper (Kernreactoren)/Eindpaper_Kerncentrales_JortSiemes_V4.docx
+++ b/Vakken/Blok 2/Wetenschapsjournalistiek/Eindpaper (Kernreactoren)/Eindpaper_Kerncentrales_JortSiemes_V4.docx
@@ -477,7 +477,6 @@
               <w:lang w:val="nl-NL" w:eastAsia="en-NL"/>
             </w:rPr>
           </w:pPr>
-          <w:proofErr w:type="spellStart"/>
           <w:r>
             <w:rPr>
               <w:rFonts w:ascii="Civil Premium" w:eastAsia="Times New Roman" w:hAnsi="Civil Premium" w:cs="Times New Roman"/>
@@ -488,20 +487,7 @@
               <w:szCs w:val="28"/>
               <w:lang w:val="nl-NL" w:eastAsia="en-NL"/>
             </w:rPr>
-            <w:t>Table</w:t>
-          </w:r>
-          <w:proofErr w:type="spellEnd"/>
-          <w:r>
-            <w:rPr>
-              <w:rFonts w:ascii="Civil Premium" w:eastAsia="Times New Roman" w:hAnsi="Civil Premium" w:cs="Times New Roman"/>
-              <w:b/>
-              <w:bCs/>
-              <w:color w:val="auto"/>
-              <w:sz w:val="28"/>
-              <w:szCs w:val="28"/>
-              <w:lang w:val="nl-NL" w:eastAsia="en-NL"/>
-            </w:rPr>
-            <w:t xml:space="preserve"> of Contents</w:t>
+            <w:t>Table of Contents</w:t>
           </w:r>
         </w:p>
         <w:p>
@@ -2364,7 +2350,7 @@
           <w:szCs w:val="22"/>
           <w:lang w:val="nl-NL"/>
         </w:rPr>
-        <w:t xml:space="preserve"> kerncentrales. Deze paper richt zich op het onderzoek naar de invloed van nieuwsframes op de perceptie van Nederlandse burgers. Door het analyseren van de relatie tussen mediavoorstellingen en publieke attitudes, draagt dit onderzoek bij aan een dieper begrip van hoe communicatiestrategieën maatschappelijke opvattingen over kernenergie beïnvloeden. De studie bouwt voort op bestaand onderzoek en is bijzonder relevant gezien de recente verkiezingen, waarin duurzaamheid een prominent thema was en er een duidelijke polarisatie was over het gebruik van kerncentrales. </w:t>
+        <w:t xml:space="preserve"> kerncentrales. Deze paper richt zich op het onderzoek naar de invloed van nieuwsframes op de perceptie van Nederlandse burgers. Door het analyseren van de relatie tussen mediavoorstellingen en publieke attitudes, draagt dit onderzoek bij aan een dieper begrip van hoe communicatiestrategieën maatschappelijke opvattingen over kernenergie beïnvloeden. </w:t>
       </w:r>
     </w:p>
     <w:p>
@@ -2453,7 +2439,7 @@
           <w:szCs w:val="22"/>
           <w:lang w:val="nl-NL"/>
         </w:rPr>
-        <w:t>Doelstelling</w:t>
+        <w:t>O</w:t>
       </w:r>
       <w:r>
         <w:rPr>
@@ -2464,27 +2450,29 @@
           <w:szCs w:val="22"/>
           <w:lang w:val="nl-NL"/>
         </w:rPr>
-        <w:t xml:space="preserve"> en onderzoeksvraag</w:t>
+        <w:t>nderzoeksvraag</w:t>
       </w:r>
       <w:bookmarkEnd w:id="2"/>
-    </w:p>
-    <w:p>
-      <w:pPr>
-        <w:pStyle w:val="NormalWeb"/>
-        <w:rPr>
+      <w:r>
+        <w:rPr>
+          <w:rFonts w:ascii="Civil Premium" w:hAnsi="Civil Premium"/>
+          <w:b/>
+          <w:bCs/>
           <w:sz w:val="22"/>
           <w:szCs w:val="22"/>
-        </w:rPr>
-      </w:pPr>
-      <w:r>
-        <w:rPr>
-          <w:rFonts w:ascii="Civil Premium" w:hAnsi="Civil Premium"/>
+          <w:lang w:val="nl-NL"/>
+        </w:rPr>
+        <w:t xml:space="preserve"> en doelstelling</w:t>
+      </w:r>
+    </w:p>
+    <w:p>
+      <w:pPr>
+        <w:pStyle w:val="NormalWeb"/>
+        <w:rPr>
           <w:sz w:val="22"/>
           <w:szCs w:val="22"/>
-          <w:lang w:val="nl-NL"/>
-        </w:rPr>
-        <w:t>"In welke mate beïnvloedt de framing in nieuwsmedia de opvattingen van Nederlandse burgers met betrekking tot kerncentrales?"</w:t>
-      </w:r>
+        </w:rPr>
+      </w:pPr>
       <w:r>
         <w:rPr>
           <w:rFonts w:ascii="Civil Premium" w:hAnsi="Civil Premium"/>
@@ -2492,7 +2480,7 @@
           <w:szCs w:val="22"/>
           <w:lang w:val="nl-NL"/>
         </w:rPr>
-        <w:t xml:space="preserve"> </w:t>
+        <w:t>"In welke mate beïnvloedt de framing in nieuwsmedia de opvattingen van Nederlandse burgers met betrekking tot kerncentrales?"</w:t>
       </w:r>
       <w:r>
         <w:rPr>
@@ -2501,19 +2489,44 @@
           <w:szCs w:val="22"/>
           <w:lang w:val="nl-NL"/>
         </w:rPr>
-        <w:t>Het doel van dit onderzoek is om inzicht te verschaffen in hoe deze polarisatie is ontstaan door de framing van nieuwsmedia.</w:t>
-      </w:r>
-    </w:p>
-    <w:p>
-      <w:pPr>
-        <w:pStyle w:val="NormalWeb"/>
+        <w:t xml:space="preserve"> </w:t>
+      </w:r>
+      <w:r>
         <w:rPr>
           <w:rFonts w:ascii="Civil Premium" w:hAnsi="Civil Premium"/>
           <w:sz w:val="22"/>
           <w:szCs w:val="22"/>
           <w:lang w:val="nl-NL"/>
         </w:rPr>
-      </w:pPr>
+        <w:t>is de centrale onderzoeksvraag van dit literatuuronderzoek. Met als</w:t>
+      </w:r>
+      <w:r>
+        <w:rPr>
+          <w:rFonts w:ascii="Civil Premium" w:hAnsi="Civil Premium"/>
+          <w:sz w:val="22"/>
+          <w:szCs w:val="22"/>
+          <w:lang w:val="nl-NL"/>
+        </w:rPr>
+        <w:t xml:space="preserve"> doel om inzicht te verschaffen in hoe deze polarisatie is ontstaan door de framing van nieuwsmedia.</w:t>
+      </w:r>
+      <w:r>
+        <w:rPr>
+          <w:rFonts w:ascii="Civil Premium" w:hAnsi="Civil Premium"/>
+          <w:sz w:val="22"/>
+          <w:szCs w:val="22"/>
+          <w:lang w:val="nl-NL"/>
+        </w:rPr>
+        <w:t xml:space="preserve"> </w:t>
+      </w:r>
+      <w:r>
+        <w:rPr>
+          <w:rFonts w:ascii="Civil Premium" w:hAnsi="Civil Premium"/>
+          <w:sz w:val="22"/>
+          <w:szCs w:val="22"/>
+          <w:lang w:val="nl-NL"/>
+        </w:rPr>
+        <w:t>En een duidelijk inzicht te krijgen in de resultaten van deze frames.</w:t>
+      </w:r>
     </w:p>
     <w:p>
       <w:pPr>
@@ -3223,7 +3236,6 @@
           <w:lang w:val="nl-NL"/>
         </w:rPr>
       </w:pPr>
-      <w:proofErr w:type="spellStart"/>
       <w:r>
         <w:rPr>
           <w:rStyle w:val="Strong"/>
@@ -3234,176 +3246,7 @@
           <w:szCs w:val="20"/>
           <w:lang w:val="nl-NL"/>
         </w:rPr>
-        <w:t>Schäfer</w:t>
-      </w:r>
-      <w:proofErr w:type="spellEnd"/>
-      <w:r>
-        <w:rPr>
-          <w:rStyle w:val="Strong"/>
-          <w:rFonts w:ascii="Civil Premium" w:eastAsiaTheme="minorHAnsi" w:hAnsi="Civil Premium" w:cstheme="minorBidi"/>
-          <w:b w:val="0"/>
-          <w:bCs w:val="0"/>
-          <w:sz w:val="20"/>
-          <w:szCs w:val="20"/>
-          <w:lang w:val="nl-NL"/>
-        </w:rPr>
-        <w:t xml:space="preserve">, M. S. (2017). How </w:t>
-      </w:r>
-      <w:proofErr w:type="spellStart"/>
-      <w:r>
-        <w:rPr>
-          <w:rStyle w:val="Strong"/>
-          <w:rFonts w:ascii="Civil Premium" w:eastAsiaTheme="minorHAnsi" w:hAnsi="Civil Premium" w:cstheme="minorBidi"/>
-          <w:b w:val="0"/>
-          <w:bCs w:val="0"/>
-          <w:sz w:val="20"/>
-          <w:szCs w:val="20"/>
-          <w:lang w:val="nl-NL"/>
-        </w:rPr>
-        <w:t>changing</w:t>
-      </w:r>
-      <w:proofErr w:type="spellEnd"/>
-      <w:r>
-        <w:rPr>
-          <w:rStyle w:val="Strong"/>
-          <w:rFonts w:ascii="Civil Premium" w:eastAsiaTheme="minorHAnsi" w:hAnsi="Civil Premium" w:cstheme="minorBidi"/>
-          <w:b w:val="0"/>
-          <w:bCs w:val="0"/>
-          <w:sz w:val="20"/>
-          <w:szCs w:val="20"/>
-          <w:lang w:val="nl-NL"/>
-        </w:rPr>
-        <w:t xml:space="preserve"> media </w:t>
-      </w:r>
-      <w:proofErr w:type="spellStart"/>
-      <w:r>
-        <w:rPr>
-          <w:rStyle w:val="Strong"/>
-          <w:rFonts w:ascii="Civil Premium" w:eastAsiaTheme="minorHAnsi" w:hAnsi="Civil Premium" w:cstheme="minorBidi"/>
-          <w:b w:val="0"/>
-          <w:bCs w:val="0"/>
-          <w:sz w:val="20"/>
-          <w:szCs w:val="20"/>
-          <w:lang w:val="nl-NL"/>
-        </w:rPr>
-        <w:t>structures</w:t>
-      </w:r>
-      <w:proofErr w:type="spellEnd"/>
-      <w:r>
-        <w:rPr>
-          <w:rStyle w:val="Strong"/>
-          <w:rFonts w:ascii="Civil Premium" w:eastAsiaTheme="minorHAnsi" w:hAnsi="Civil Premium" w:cstheme="minorBidi"/>
-          <w:b w:val="0"/>
-          <w:bCs w:val="0"/>
-          <w:sz w:val="20"/>
-          <w:szCs w:val="20"/>
-          <w:lang w:val="nl-NL"/>
-        </w:rPr>
-        <w:t xml:space="preserve"> are affecting </w:t>
-      </w:r>
-      <w:proofErr w:type="spellStart"/>
-      <w:r>
-        <w:rPr>
-          <w:rStyle w:val="Strong"/>
-          <w:rFonts w:ascii="Civil Premium" w:eastAsiaTheme="minorHAnsi" w:hAnsi="Civil Premium" w:cstheme="minorBidi"/>
-          <w:b w:val="0"/>
-          <w:bCs w:val="0"/>
-          <w:sz w:val="20"/>
-          <w:szCs w:val="20"/>
-          <w:lang w:val="nl-NL"/>
-        </w:rPr>
-        <w:t>science</w:t>
-      </w:r>
-      <w:proofErr w:type="spellEnd"/>
-      <w:r>
-        <w:rPr>
-          <w:rStyle w:val="Strong"/>
-          <w:rFonts w:ascii="Civil Premium" w:eastAsiaTheme="minorHAnsi" w:hAnsi="Civil Premium" w:cstheme="minorBidi"/>
-          <w:b w:val="0"/>
-          <w:bCs w:val="0"/>
-          <w:sz w:val="20"/>
-          <w:szCs w:val="20"/>
-          <w:lang w:val="nl-NL"/>
-        </w:rPr>
-        <w:t xml:space="preserve"> </w:t>
-      </w:r>
-      <w:proofErr w:type="spellStart"/>
-      <w:r>
-        <w:rPr>
-          <w:rStyle w:val="Strong"/>
-          <w:rFonts w:ascii="Civil Premium" w:eastAsiaTheme="minorHAnsi" w:hAnsi="Civil Premium" w:cstheme="minorBidi"/>
-          <w:b w:val="0"/>
-          <w:bCs w:val="0"/>
-          <w:sz w:val="20"/>
-          <w:szCs w:val="20"/>
-          <w:lang w:val="nl-NL"/>
-        </w:rPr>
-        <w:t>news</w:t>
-      </w:r>
-      <w:proofErr w:type="spellEnd"/>
-      <w:r>
-        <w:rPr>
-          <w:rStyle w:val="Strong"/>
-          <w:rFonts w:ascii="Civil Premium" w:eastAsiaTheme="minorHAnsi" w:hAnsi="Civil Premium" w:cstheme="minorBidi"/>
-          <w:b w:val="0"/>
-          <w:bCs w:val="0"/>
-          <w:sz w:val="20"/>
-          <w:szCs w:val="20"/>
-          <w:lang w:val="nl-NL"/>
-        </w:rPr>
-        <w:t xml:space="preserve"> </w:t>
-      </w:r>
-      <w:proofErr w:type="spellStart"/>
-      <w:r>
-        <w:rPr>
-          <w:rStyle w:val="Strong"/>
-          <w:rFonts w:ascii="Civil Premium" w:eastAsiaTheme="minorHAnsi" w:hAnsi="Civil Premium" w:cstheme="minorBidi"/>
-          <w:b w:val="0"/>
-          <w:bCs w:val="0"/>
-          <w:sz w:val="20"/>
-          <w:szCs w:val="20"/>
-          <w:lang w:val="nl-NL"/>
-        </w:rPr>
-        <w:t>coverage</w:t>
-      </w:r>
-      <w:proofErr w:type="spellEnd"/>
-      <w:r>
-        <w:rPr>
-          <w:rStyle w:val="Strong"/>
-          <w:rFonts w:ascii="Civil Premium" w:eastAsiaTheme="minorHAnsi" w:hAnsi="Civil Premium" w:cstheme="minorBidi"/>
-          <w:b w:val="0"/>
-          <w:bCs w:val="0"/>
-          <w:sz w:val="20"/>
-          <w:szCs w:val="20"/>
-          <w:lang w:val="nl-NL"/>
-        </w:rPr>
-        <w:t xml:space="preserve">. In Oxford University Press </w:t>
-      </w:r>
-      <w:proofErr w:type="spellStart"/>
-      <w:r>
-        <w:rPr>
-          <w:rStyle w:val="Strong"/>
-          <w:rFonts w:ascii="Civil Premium" w:eastAsiaTheme="minorHAnsi" w:hAnsi="Civil Premium" w:cstheme="minorBidi"/>
-          <w:b w:val="0"/>
-          <w:bCs w:val="0"/>
-          <w:sz w:val="20"/>
-          <w:szCs w:val="20"/>
-          <w:lang w:val="nl-NL"/>
-        </w:rPr>
-        <w:t>eBooks</w:t>
-      </w:r>
-      <w:proofErr w:type="spellEnd"/>
-      <w:r>
-        <w:rPr>
-          <w:rStyle w:val="Strong"/>
-          <w:rFonts w:ascii="Civil Premium" w:eastAsiaTheme="minorHAnsi" w:hAnsi="Civil Premium" w:cstheme="minorBidi"/>
-          <w:b w:val="0"/>
-          <w:bCs w:val="0"/>
-          <w:sz w:val="20"/>
-          <w:szCs w:val="20"/>
-          <w:lang w:val="nl-NL"/>
-        </w:rPr>
-        <w:t xml:space="preserve">. https://doi.org/10.1093/oxfordhb/9780190497620.013.5 </w:t>
+        <w:t xml:space="preserve">Schäfer, M. S. (2017). How changing media structures are affecting science news coverage. In Oxford University Press eBooks. https://doi.org/10.1093/oxfordhb/9780190497620.013.5 </w:t>
       </w:r>
     </w:p>
     <w:p>
@@ -3418,7 +3261,6 @@
           <w:lang w:val="nl-NL" w:eastAsia="en-NL"/>
         </w:rPr>
       </w:pPr>
-      <w:proofErr w:type="spellStart"/>
       <w:r>
         <w:rPr>
           <w:rStyle w:val="Strong"/>
@@ -3429,98 +3271,7 @@
           <w:szCs w:val="20"/>
           <w:lang w:val="nl-NL" w:eastAsia="en-NL"/>
         </w:rPr>
-        <w:t>Vasterman</w:t>
-      </w:r>
-      <w:proofErr w:type="spellEnd"/>
-      <w:r>
-        <w:rPr>
-          <w:rStyle w:val="Strong"/>
-          <w:rFonts w:ascii="Civil Premium" w:hAnsi="Civil Premium"/>
-          <w:b w:val="0"/>
-          <w:bCs w:val="0"/>
-          <w:sz w:val="20"/>
-          <w:szCs w:val="20"/>
-          <w:lang w:val="nl-NL" w:eastAsia="en-NL"/>
-        </w:rPr>
-        <w:t xml:space="preserve">, P., Scholten, O., &amp; </w:t>
-      </w:r>
-      <w:proofErr w:type="spellStart"/>
-      <w:r>
-        <w:rPr>
-          <w:rStyle w:val="Strong"/>
-          <w:rFonts w:ascii="Civil Premium" w:hAnsi="Civil Premium"/>
-          <w:b w:val="0"/>
-          <w:bCs w:val="0"/>
-          <w:sz w:val="20"/>
-          <w:szCs w:val="20"/>
-          <w:lang w:val="nl-NL" w:eastAsia="en-NL"/>
-        </w:rPr>
-        <w:t>Ruigrok</w:t>
-      </w:r>
-      <w:proofErr w:type="spellEnd"/>
-      <w:r>
-        <w:rPr>
-          <w:rStyle w:val="Strong"/>
-          <w:rFonts w:ascii="Civil Premium" w:hAnsi="Civil Premium"/>
-          <w:b w:val="0"/>
-          <w:bCs w:val="0"/>
-          <w:sz w:val="20"/>
-          <w:szCs w:val="20"/>
-          <w:lang w:val="nl-NL" w:eastAsia="en-NL"/>
-        </w:rPr>
-        <w:t xml:space="preserve">, N. (2008). A Model </w:t>
-      </w:r>
-      <w:proofErr w:type="spellStart"/>
-      <w:r>
-        <w:rPr>
-          <w:rStyle w:val="Strong"/>
-          <w:rFonts w:ascii="Civil Premium" w:hAnsi="Civil Premium"/>
-          <w:b w:val="0"/>
-          <w:bCs w:val="0"/>
-          <w:sz w:val="20"/>
-          <w:szCs w:val="20"/>
-          <w:lang w:val="nl-NL" w:eastAsia="en-NL"/>
-        </w:rPr>
-        <w:t>for</w:t>
-      </w:r>
-      <w:proofErr w:type="spellEnd"/>
-      <w:r>
-        <w:rPr>
-          <w:rStyle w:val="Strong"/>
-          <w:rFonts w:ascii="Civil Premium" w:hAnsi="Civil Premium"/>
-          <w:b w:val="0"/>
-          <w:bCs w:val="0"/>
-          <w:sz w:val="20"/>
-          <w:szCs w:val="20"/>
-          <w:lang w:val="nl-NL" w:eastAsia="en-NL"/>
-        </w:rPr>
-        <w:t xml:space="preserve"> </w:t>
-      </w:r>
-      <w:proofErr w:type="spellStart"/>
-      <w:r>
-        <w:rPr>
-          <w:rStyle w:val="Strong"/>
-          <w:rFonts w:ascii="Civil Premium" w:hAnsi="Civil Premium"/>
-          <w:b w:val="0"/>
-          <w:bCs w:val="0"/>
-          <w:sz w:val="20"/>
-          <w:szCs w:val="20"/>
-          <w:lang w:val="nl-NL" w:eastAsia="en-NL"/>
-        </w:rPr>
-        <w:t>Evaluating</w:t>
-      </w:r>
-      <w:proofErr w:type="spellEnd"/>
-      <w:r>
-        <w:rPr>
-          <w:rStyle w:val="Strong"/>
-          <w:rFonts w:ascii="Civil Premium" w:hAnsi="Civil Premium"/>
-          <w:b w:val="0"/>
-          <w:bCs w:val="0"/>
-          <w:sz w:val="20"/>
-          <w:szCs w:val="20"/>
-          <w:lang w:val="nl-NL" w:eastAsia="en-NL"/>
-        </w:rPr>
-        <w:t xml:space="preserve"> Risk Reporting. European Journal Of Communication, 23(3), 319–341. https://doi.org/10.1177/0267323108092538</w:t>
+        <w:t>Vasterman, P., Scholten, O., &amp; Ruigrok, N. (2008). A Model for Evaluating Risk Reporting. European Journal Of Communication, 23(3), 319–341. https://doi.org/10.1177/0267323108092538</w:t>
       </w:r>
     </w:p>
     <w:p>
@@ -3545,10 +3296,11 @@
           <w:szCs w:val="20"/>
           <w:lang w:val="nl-NL" w:eastAsia="en-NL"/>
         </w:rPr>
-        <w:t xml:space="preserve">Arentsen, M. J. (2006). CONTESTED TECHNOLOGY: </w:t>
-      </w:r>
-      <w:proofErr w:type="spellStart"/>
-      <w:r>
+        <w:t>Arentsen, M. J. (2006). CONTESTED TECHNOLOGY: Nuclear Power in the Netherlands. Energy &amp; Environment (Essex, England), 17(3), 373–382. https://doi.org/10.1260/095830506778119407</w:t>
+      </w:r>
+    </w:p>
+    <w:p>
+      <w:pPr>
         <w:rPr>
           <w:rStyle w:val="Strong"/>
           <w:rFonts w:ascii="Civil Premium" w:eastAsia="Times New Roman" w:hAnsi="Civil Premium" w:cs="Times New Roman"/>
@@ -3558,9 +3310,7 @@
           <w:szCs w:val="20"/>
           <w:lang w:val="nl-NL" w:eastAsia="en-NL"/>
         </w:rPr>
-        <w:t>Nuclear</w:t>
-      </w:r>
-      <w:proofErr w:type="spellEnd"/>
+      </w:pPr>
       <w:r>
         <w:rPr>
           <w:rStyle w:val="Strong"/>
@@ -3571,10 +3321,37 @@
           <w:szCs w:val="20"/>
           <w:lang w:val="nl-NL" w:eastAsia="en-NL"/>
         </w:rPr>
-        <w:t xml:space="preserve"> Power in </w:t>
-      </w:r>
-      <w:proofErr w:type="spellStart"/>
-      <w:r>
+        <w:t>Boumans, J. W., Vliegenthart, R., &amp; Boomgaarden, H. G. (2016). Nuclear voices in the news: A comparison of source, news agency and newspaper content about nuclear energy over time. European Journal of Communication (London), 31(3), 260–282. https://doi.org/10.1177/0267323116629879</w:t>
+      </w:r>
+    </w:p>
+    <w:p>
+      <w:pPr>
+        <w:spacing w:after="0" w:line="240" w:lineRule="auto"/>
+        <w:rPr>
+          <w:rStyle w:val="Strong"/>
+          <w:rFonts w:ascii="Civil Premium" w:hAnsi="Civil Premium"/>
+          <w:b w:val="0"/>
+          <w:bCs w:val="0"/>
+          <w:sz w:val="20"/>
+          <w:szCs w:val="20"/>
+          <w:lang w:val="nl-NL" w:eastAsia="en-NL"/>
+        </w:rPr>
+      </w:pPr>
+      <w:r>
+        <w:rPr>
+          <w:rStyle w:val="Strong"/>
+          <w:rFonts w:ascii="Civil Premium" w:hAnsi="Civil Premium"/>
+          <w:b w:val="0"/>
+          <w:bCs w:val="0"/>
+          <w:sz w:val="20"/>
+          <w:szCs w:val="20"/>
+          <w:lang w:val="nl-NL" w:eastAsia="en-NL"/>
+        </w:rPr>
+        <w:t>Geels, F. W., &amp; Verhees, B. (2011). Cultural legitimacy and framing struggles in innovation journeys: A cultural-performative perspective and a case study of Dutch nuclear energy (1945–1986). Technological Forecasting &amp; Social Change, 78(6), 910–930. https://doi.org/10.1016/j.techfore.2010.12.004</w:t>
+      </w:r>
+    </w:p>
+    <w:p>
+      <w:pPr>
         <w:rPr>
           <w:rStyle w:val="Strong"/>
           <w:rFonts w:ascii="Civil Premium" w:eastAsia="Times New Roman" w:hAnsi="Civil Premium" w:cs="Times New Roman"/>
@@ -3584,10 +3361,10 @@
           <w:szCs w:val="20"/>
           <w:lang w:val="nl-NL" w:eastAsia="en-NL"/>
         </w:rPr>
-        <w:t>the</w:t>
-      </w:r>
-      <w:proofErr w:type="spellEnd"/>
-      <w:r>
+      </w:pPr>
+    </w:p>
+    <w:p>
+      <w:pPr>
         <w:rPr>
           <w:rStyle w:val="Strong"/>
           <w:rFonts w:ascii="Civil Premium" w:eastAsia="Times New Roman" w:hAnsi="Civil Premium" w:cs="Times New Roman"/>
@@ -3597,9 +3374,7 @@
           <w:szCs w:val="20"/>
           <w:lang w:val="nl-NL" w:eastAsia="en-NL"/>
         </w:rPr>
-        <w:t xml:space="preserve"> Netherlands. Energy &amp; Environment (</w:t>
-      </w:r>
-      <w:proofErr w:type="spellStart"/>
+      </w:pPr>
       <w:r>
         <w:rPr>
           <w:rStyle w:val="Strong"/>
@@ -3610,9 +3385,15 @@
           <w:szCs w:val="20"/>
           <w:lang w:val="nl-NL" w:eastAsia="en-NL"/>
         </w:rPr>
-        <w:t>Essex</w:t>
-      </w:r>
-      <w:proofErr w:type="spellEnd"/>
+        <w:t>van Leeuwen, R. P., de Wit, J. B., &amp; Smit, G. J. M. (2017). Review of urban energy transition in the Netherlands and the role of smart energy management. Energy Conversion and Management, 150, 941–948. https://doi.org/10.1016/j.enconman.2017.05.081s</w:t>
+      </w:r>
+    </w:p>
+    <w:p>
+      <w:pPr>
+        <w:rPr>
+          <w:lang w:val="nl-NL"/>
+        </w:rPr>
+      </w:pPr>
       <w:r>
         <w:rPr>
           <w:rStyle w:val="Strong"/>
@@ -3623,7 +3404,32 @@
           <w:szCs w:val="20"/>
           <w:lang w:val="nl-NL" w:eastAsia="en-NL"/>
         </w:rPr>
-        <w:t>, England), 17(3), 373–382. https://doi.org/10.1260/095830506778119407</w:t>
+        <w:t>Mulder, K. (2012). The dynamics of public opinion on nuclear power. Interpreting an experiment in the Netherlands. Technological Forecasting &amp; Social Change/Technological Forecasting And Social Change, 79(8), 1513–1524. https://doi.org/10.1016/j.techfore.2012.04.018</w:t>
+      </w:r>
+    </w:p>
+    <w:p>
+      <w:pPr>
+        <w:rPr>
+          <w:rStyle w:val="Strong"/>
+          <w:rFonts w:ascii="Civil Premium" w:hAnsi="Civil Premium"/>
+          <w:b w:val="0"/>
+          <w:bCs w:val="0"/>
+          <w:sz w:val="20"/>
+          <w:szCs w:val="20"/>
+          <w:lang w:val="nl-NL" w:eastAsia="en-NL"/>
+        </w:rPr>
+      </w:pPr>
+      <w:r>
+        <w:rPr>
+          <w:rStyle w:val="Strong"/>
+          <w:rFonts w:ascii="Civil Premium" w:hAnsi="Civil Premium"/>
+          <w:b w:val="0"/>
+          <w:bCs w:val="0"/>
+          <w:sz w:val="20"/>
+          <w:szCs w:val="20"/>
+          <w:lang w:val="nl-NL" w:eastAsia="en-NL"/>
+        </w:rPr>
+        <w:t>Neumann, A., Sorge, L., Von Hirschhausen, C., &amp; Wealer, B. (2020). Democratic quality and nuclear power: Reviewing the global determinants for the introduction of nuclear energy in 166 countries. Energy Research &amp; Social Science, 63, 101389. https://doi.org/10.1016/j.erss.2019.101389</w:t>
       </w:r>
     </w:p>
     <w:p>
@@ -3648,2052 +3454,7 @@
           <w:szCs w:val="20"/>
           <w:lang w:val="nl-NL" w:eastAsia="en-NL"/>
         </w:rPr>
-        <w:t xml:space="preserve">Boumans, J. W., </w:t>
-      </w:r>
-      <w:proofErr w:type="spellStart"/>
-      <w:r>
-        <w:rPr>
-          <w:rStyle w:val="Strong"/>
-          <w:rFonts w:ascii="Civil Premium" w:eastAsia="Times New Roman" w:hAnsi="Civil Premium" w:cs="Times New Roman"/>
-          <w:b w:val="0"/>
-          <w:bCs w:val="0"/>
-          <w:sz w:val="20"/>
-          <w:szCs w:val="20"/>
-          <w:lang w:val="nl-NL" w:eastAsia="en-NL"/>
-        </w:rPr>
-        <w:t>Vliegenthart</w:t>
-      </w:r>
-      <w:proofErr w:type="spellEnd"/>
-      <w:r>
-        <w:rPr>
-          <w:rStyle w:val="Strong"/>
-          <w:rFonts w:ascii="Civil Premium" w:eastAsia="Times New Roman" w:hAnsi="Civil Premium" w:cs="Times New Roman"/>
-          <w:b w:val="0"/>
-          <w:bCs w:val="0"/>
-          <w:sz w:val="20"/>
-          <w:szCs w:val="20"/>
-          <w:lang w:val="nl-NL" w:eastAsia="en-NL"/>
-        </w:rPr>
-        <w:t xml:space="preserve">, R., &amp; Boomgaarden, H. G. (2016). </w:t>
-      </w:r>
-      <w:proofErr w:type="spellStart"/>
-      <w:r>
-        <w:rPr>
-          <w:rStyle w:val="Strong"/>
-          <w:rFonts w:ascii="Civil Premium" w:eastAsia="Times New Roman" w:hAnsi="Civil Premium" w:cs="Times New Roman"/>
-          <w:b w:val="0"/>
-          <w:bCs w:val="0"/>
-          <w:sz w:val="20"/>
-          <w:szCs w:val="20"/>
-          <w:lang w:val="nl-NL" w:eastAsia="en-NL"/>
-        </w:rPr>
-        <w:t>Nuclear</w:t>
-      </w:r>
-      <w:proofErr w:type="spellEnd"/>
-      <w:r>
-        <w:rPr>
-          <w:rStyle w:val="Strong"/>
-          <w:rFonts w:ascii="Civil Premium" w:eastAsia="Times New Roman" w:hAnsi="Civil Premium" w:cs="Times New Roman"/>
-          <w:b w:val="0"/>
-          <w:bCs w:val="0"/>
-          <w:sz w:val="20"/>
-          <w:szCs w:val="20"/>
-          <w:lang w:val="nl-NL" w:eastAsia="en-NL"/>
-        </w:rPr>
-        <w:t xml:space="preserve"> </w:t>
-      </w:r>
-      <w:proofErr w:type="spellStart"/>
-      <w:r>
-        <w:rPr>
-          <w:rStyle w:val="Strong"/>
-          <w:rFonts w:ascii="Civil Premium" w:eastAsia="Times New Roman" w:hAnsi="Civil Premium" w:cs="Times New Roman"/>
-          <w:b w:val="0"/>
-          <w:bCs w:val="0"/>
-          <w:sz w:val="20"/>
-          <w:szCs w:val="20"/>
-          <w:lang w:val="nl-NL" w:eastAsia="en-NL"/>
-        </w:rPr>
-        <w:t>voices</w:t>
-      </w:r>
-      <w:proofErr w:type="spellEnd"/>
-      <w:r>
-        <w:rPr>
-          <w:rStyle w:val="Strong"/>
-          <w:rFonts w:ascii="Civil Premium" w:eastAsia="Times New Roman" w:hAnsi="Civil Premium" w:cs="Times New Roman"/>
-          <w:b w:val="0"/>
-          <w:bCs w:val="0"/>
-          <w:sz w:val="20"/>
-          <w:szCs w:val="20"/>
-          <w:lang w:val="nl-NL" w:eastAsia="en-NL"/>
-        </w:rPr>
-        <w:t xml:space="preserve"> in </w:t>
-      </w:r>
-      <w:proofErr w:type="spellStart"/>
-      <w:r>
-        <w:rPr>
-          <w:rStyle w:val="Strong"/>
-          <w:rFonts w:ascii="Civil Premium" w:eastAsia="Times New Roman" w:hAnsi="Civil Premium" w:cs="Times New Roman"/>
-          <w:b w:val="0"/>
-          <w:bCs w:val="0"/>
-          <w:sz w:val="20"/>
-          <w:szCs w:val="20"/>
-          <w:lang w:val="nl-NL" w:eastAsia="en-NL"/>
-        </w:rPr>
-        <w:t>the</w:t>
-      </w:r>
-      <w:proofErr w:type="spellEnd"/>
-      <w:r>
-        <w:rPr>
-          <w:rStyle w:val="Strong"/>
-          <w:rFonts w:ascii="Civil Premium" w:eastAsia="Times New Roman" w:hAnsi="Civil Premium" w:cs="Times New Roman"/>
-          <w:b w:val="0"/>
-          <w:bCs w:val="0"/>
-          <w:sz w:val="20"/>
-          <w:szCs w:val="20"/>
-          <w:lang w:val="nl-NL" w:eastAsia="en-NL"/>
-        </w:rPr>
-        <w:t xml:space="preserve"> news: A </w:t>
-      </w:r>
-      <w:proofErr w:type="spellStart"/>
-      <w:r>
-        <w:rPr>
-          <w:rStyle w:val="Strong"/>
-          <w:rFonts w:ascii="Civil Premium" w:eastAsia="Times New Roman" w:hAnsi="Civil Premium" w:cs="Times New Roman"/>
-          <w:b w:val="0"/>
-          <w:bCs w:val="0"/>
-          <w:sz w:val="20"/>
-          <w:szCs w:val="20"/>
-          <w:lang w:val="nl-NL" w:eastAsia="en-NL"/>
-        </w:rPr>
-        <w:t>comparison</w:t>
-      </w:r>
-      <w:proofErr w:type="spellEnd"/>
-      <w:r>
-        <w:rPr>
-          <w:rStyle w:val="Strong"/>
-          <w:rFonts w:ascii="Civil Premium" w:eastAsia="Times New Roman" w:hAnsi="Civil Premium" w:cs="Times New Roman"/>
-          <w:b w:val="0"/>
-          <w:bCs w:val="0"/>
-          <w:sz w:val="20"/>
-          <w:szCs w:val="20"/>
-          <w:lang w:val="nl-NL" w:eastAsia="en-NL"/>
-        </w:rPr>
-        <w:t xml:space="preserve"> of source, </w:t>
-      </w:r>
-      <w:proofErr w:type="spellStart"/>
-      <w:r>
-        <w:rPr>
-          <w:rStyle w:val="Strong"/>
-          <w:rFonts w:ascii="Civil Premium" w:eastAsia="Times New Roman" w:hAnsi="Civil Premium" w:cs="Times New Roman"/>
-          <w:b w:val="0"/>
-          <w:bCs w:val="0"/>
-          <w:sz w:val="20"/>
-          <w:szCs w:val="20"/>
-          <w:lang w:val="nl-NL" w:eastAsia="en-NL"/>
-        </w:rPr>
-        <w:t>news</w:t>
-      </w:r>
-      <w:proofErr w:type="spellEnd"/>
-      <w:r>
-        <w:rPr>
-          <w:rStyle w:val="Strong"/>
-          <w:rFonts w:ascii="Civil Premium" w:eastAsia="Times New Roman" w:hAnsi="Civil Premium" w:cs="Times New Roman"/>
-          <w:b w:val="0"/>
-          <w:bCs w:val="0"/>
-          <w:sz w:val="20"/>
-          <w:szCs w:val="20"/>
-          <w:lang w:val="nl-NL" w:eastAsia="en-NL"/>
-        </w:rPr>
-        <w:t xml:space="preserve"> agency </w:t>
-      </w:r>
-      <w:proofErr w:type="spellStart"/>
-      <w:r>
-        <w:rPr>
-          <w:rStyle w:val="Strong"/>
-          <w:rFonts w:ascii="Civil Premium" w:eastAsia="Times New Roman" w:hAnsi="Civil Premium" w:cs="Times New Roman"/>
-          <w:b w:val="0"/>
-          <w:bCs w:val="0"/>
-          <w:sz w:val="20"/>
-          <w:szCs w:val="20"/>
-          <w:lang w:val="nl-NL" w:eastAsia="en-NL"/>
-        </w:rPr>
-        <w:t>and</w:t>
-      </w:r>
-      <w:proofErr w:type="spellEnd"/>
-      <w:r>
-        <w:rPr>
-          <w:rStyle w:val="Strong"/>
-          <w:rFonts w:ascii="Civil Premium" w:eastAsia="Times New Roman" w:hAnsi="Civil Premium" w:cs="Times New Roman"/>
-          <w:b w:val="0"/>
-          <w:bCs w:val="0"/>
-          <w:sz w:val="20"/>
-          <w:szCs w:val="20"/>
-          <w:lang w:val="nl-NL" w:eastAsia="en-NL"/>
-        </w:rPr>
-        <w:t xml:space="preserve"> </w:t>
-      </w:r>
-      <w:proofErr w:type="spellStart"/>
-      <w:r>
-        <w:rPr>
-          <w:rStyle w:val="Strong"/>
-          <w:rFonts w:ascii="Civil Premium" w:eastAsia="Times New Roman" w:hAnsi="Civil Premium" w:cs="Times New Roman"/>
-          <w:b w:val="0"/>
-          <w:bCs w:val="0"/>
-          <w:sz w:val="20"/>
-          <w:szCs w:val="20"/>
-          <w:lang w:val="nl-NL" w:eastAsia="en-NL"/>
-        </w:rPr>
-        <w:t>newspaper</w:t>
-      </w:r>
-      <w:proofErr w:type="spellEnd"/>
-      <w:r>
-        <w:rPr>
-          <w:rStyle w:val="Strong"/>
-          <w:rFonts w:ascii="Civil Premium" w:eastAsia="Times New Roman" w:hAnsi="Civil Premium" w:cs="Times New Roman"/>
-          <w:b w:val="0"/>
-          <w:bCs w:val="0"/>
-          <w:sz w:val="20"/>
-          <w:szCs w:val="20"/>
-          <w:lang w:val="nl-NL" w:eastAsia="en-NL"/>
-        </w:rPr>
-        <w:t xml:space="preserve"> content </w:t>
-      </w:r>
-      <w:proofErr w:type="spellStart"/>
-      <w:r>
-        <w:rPr>
-          <w:rStyle w:val="Strong"/>
-          <w:rFonts w:ascii="Civil Premium" w:eastAsia="Times New Roman" w:hAnsi="Civil Premium" w:cs="Times New Roman"/>
-          <w:b w:val="0"/>
-          <w:bCs w:val="0"/>
-          <w:sz w:val="20"/>
-          <w:szCs w:val="20"/>
-          <w:lang w:val="nl-NL" w:eastAsia="en-NL"/>
-        </w:rPr>
-        <w:t>about</w:t>
-      </w:r>
-      <w:proofErr w:type="spellEnd"/>
-      <w:r>
-        <w:rPr>
-          <w:rStyle w:val="Strong"/>
-          <w:rFonts w:ascii="Civil Premium" w:eastAsia="Times New Roman" w:hAnsi="Civil Premium" w:cs="Times New Roman"/>
-          <w:b w:val="0"/>
-          <w:bCs w:val="0"/>
-          <w:sz w:val="20"/>
-          <w:szCs w:val="20"/>
-          <w:lang w:val="nl-NL" w:eastAsia="en-NL"/>
-        </w:rPr>
-        <w:t xml:space="preserve"> </w:t>
-      </w:r>
-      <w:proofErr w:type="spellStart"/>
-      <w:r>
-        <w:rPr>
-          <w:rStyle w:val="Strong"/>
-          <w:rFonts w:ascii="Civil Premium" w:eastAsia="Times New Roman" w:hAnsi="Civil Premium" w:cs="Times New Roman"/>
-          <w:b w:val="0"/>
-          <w:bCs w:val="0"/>
-          <w:sz w:val="20"/>
-          <w:szCs w:val="20"/>
-          <w:lang w:val="nl-NL" w:eastAsia="en-NL"/>
-        </w:rPr>
-        <w:t>nuclear</w:t>
-      </w:r>
-      <w:proofErr w:type="spellEnd"/>
-      <w:r>
-        <w:rPr>
-          <w:rStyle w:val="Strong"/>
-          <w:rFonts w:ascii="Civil Premium" w:eastAsia="Times New Roman" w:hAnsi="Civil Premium" w:cs="Times New Roman"/>
-          <w:b w:val="0"/>
-          <w:bCs w:val="0"/>
-          <w:sz w:val="20"/>
-          <w:szCs w:val="20"/>
-          <w:lang w:val="nl-NL" w:eastAsia="en-NL"/>
-        </w:rPr>
-        <w:t xml:space="preserve"> energy over time. European Journal of Communication (London), 31(3), 260–282. https://doi.org/10.1177/0267323116629879</w:t>
-      </w:r>
-    </w:p>
-    <w:p>
-      <w:pPr>
-        <w:spacing w:after="0" w:line="240" w:lineRule="auto"/>
-        <w:rPr>
-          <w:rStyle w:val="Strong"/>
-          <w:rFonts w:ascii="Civil Premium" w:hAnsi="Civil Premium"/>
-          <w:b w:val="0"/>
-          <w:bCs w:val="0"/>
-          <w:sz w:val="20"/>
-          <w:szCs w:val="20"/>
-          <w:lang w:val="nl-NL" w:eastAsia="en-NL"/>
-        </w:rPr>
-      </w:pPr>
-      <w:r>
-        <w:rPr>
-          <w:rStyle w:val="Strong"/>
-          <w:rFonts w:ascii="Civil Premium" w:hAnsi="Civil Premium"/>
-          <w:b w:val="0"/>
-          <w:bCs w:val="0"/>
-          <w:sz w:val="20"/>
-          <w:szCs w:val="20"/>
-          <w:lang w:val="nl-NL" w:eastAsia="en-NL"/>
-        </w:rPr>
-        <w:t xml:space="preserve">Geels, F. W., &amp; </w:t>
-      </w:r>
-      <w:proofErr w:type="spellStart"/>
-      <w:r>
-        <w:rPr>
-          <w:rStyle w:val="Strong"/>
-          <w:rFonts w:ascii="Civil Premium" w:hAnsi="Civil Premium"/>
-          <w:b w:val="0"/>
-          <w:bCs w:val="0"/>
-          <w:sz w:val="20"/>
-          <w:szCs w:val="20"/>
-          <w:lang w:val="nl-NL" w:eastAsia="en-NL"/>
-        </w:rPr>
-        <w:t>Verhees</w:t>
-      </w:r>
-      <w:proofErr w:type="spellEnd"/>
-      <w:r>
-        <w:rPr>
-          <w:rStyle w:val="Strong"/>
-          <w:rFonts w:ascii="Civil Premium" w:hAnsi="Civil Premium"/>
-          <w:b w:val="0"/>
-          <w:bCs w:val="0"/>
-          <w:sz w:val="20"/>
-          <w:szCs w:val="20"/>
-          <w:lang w:val="nl-NL" w:eastAsia="en-NL"/>
-        </w:rPr>
-        <w:t xml:space="preserve">, B. (2011). </w:t>
-      </w:r>
-      <w:proofErr w:type="spellStart"/>
-      <w:r>
-        <w:rPr>
-          <w:rStyle w:val="Strong"/>
-          <w:rFonts w:ascii="Civil Premium" w:hAnsi="Civil Premium"/>
-          <w:b w:val="0"/>
-          <w:bCs w:val="0"/>
-          <w:sz w:val="20"/>
-          <w:szCs w:val="20"/>
-          <w:lang w:val="nl-NL" w:eastAsia="en-NL"/>
-        </w:rPr>
-        <w:t>Cultural</w:t>
-      </w:r>
-      <w:proofErr w:type="spellEnd"/>
-      <w:r>
-        <w:rPr>
-          <w:rStyle w:val="Strong"/>
-          <w:rFonts w:ascii="Civil Premium" w:hAnsi="Civil Premium"/>
-          <w:b w:val="0"/>
-          <w:bCs w:val="0"/>
-          <w:sz w:val="20"/>
-          <w:szCs w:val="20"/>
-          <w:lang w:val="nl-NL" w:eastAsia="en-NL"/>
-        </w:rPr>
-        <w:t xml:space="preserve"> </w:t>
-      </w:r>
-      <w:proofErr w:type="spellStart"/>
-      <w:r>
-        <w:rPr>
-          <w:rStyle w:val="Strong"/>
-          <w:rFonts w:ascii="Civil Premium" w:hAnsi="Civil Premium"/>
-          <w:b w:val="0"/>
-          <w:bCs w:val="0"/>
-          <w:sz w:val="20"/>
-          <w:szCs w:val="20"/>
-          <w:lang w:val="nl-NL" w:eastAsia="en-NL"/>
-        </w:rPr>
-        <w:t>legitimacy</w:t>
-      </w:r>
-      <w:proofErr w:type="spellEnd"/>
-      <w:r>
-        <w:rPr>
-          <w:rStyle w:val="Strong"/>
-          <w:rFonts w:ascii="Civil Premium" w:hAnsi="Civil Premium"/>
-          <w:b w:val="0"/>
-          <w:bCs w:val="0"/>
-          <w:sz w:val="20"/>
-          <w:szCs w:val="20"/>
-          <w:lang w:val="nl-NL" w:eastAsia="en-NL"/>
-        </w:rPr>
-        <w:t xml:space="preserve"> </w:t>
-      </w:r>
-      <w:proofErr w:type="spellStart"/>
-      <w:r>
-        <w:rPr>
-          <w:rStyle w:val="Strong"/>
-          <w:rFonts w:ascii="Civil Premium" w:hAnsi="Civil Premium"/>
-          <w:b w:val="0"/>
-          <w:bCs w:val="0"/>
-          <w:sz w:val="20"/>
-          <w:szCs w:val="20"/>
-          <w:lang w:val="nl-NL" w:eastAsia="en-NL"/>
-        </w:rPr>
-        <w:t>and</w:t>
-      </w:r>
-      <w:proofErr w:type="spellEnd"/>
-      <w:r>
-        <w:rPr>
-          <w:rStyle w:val="Strong"/>
-          <w:rFonts w:ascii="Civil Premium" w:hAnsi="Civil Premium"/>
-          <w:b w:val="0"/>
-          <w:bCs w:val="0"/>
-          <w:sz w:val="20"/>
-          <w:szCs w:val="20"/>
-          <w:lang w:val="nl-NL" w:eastAsia="en-NL"/>
-        </w:rPr>
-        <w:t xml:space="preserve"> framing </w:t>
-      </w:r>
-      <w:proofErr w:type="spellStart"/>
-      <w:r>
-        <w:rPr>
-          <w:rStyle w:val="Strong"/>
-          <w:rFonts w:ascii="Civil Premium" w:hAnsi="Civil Premium"/>
-          <w:b w:val="0"/>
-          <w:bCs w:val="0"/>
-          <w:sz w:val="20"/>
-          <w:szCs w:val="20"/>
-          <w:lang w:val="nl-NL" w:eastAsia="en-NL"/>
-        </w:rPr>
-        <w:t>struggles</w:t>
-      </w:r>
-      <w:proofErr w:type="spellEnd"/>
-      <w:r>
-        <w:rPr>
-          <w:rStyle w:val="Strong"/>
-          <w:rFonts w:ascii="Civil Premium" w:hAnsi="Civil Premium"/>
-          <w:b w:val="0"/>
-          <w:bCs w:val="0"/>
-          <w:sz w:val="20"/>
-          <w:szCs w:val="20"/>
-          <w:lang w:val="nl-NL" w:eastAsia="en-NL"/>
-        </w:rPr>
-        <w:t xml:space="preserve"> in </w:t>
-      </w:r>
-      <w:proofErr w:type="spellStart"/>
-      <w:r>
-        <w:rPr>
-          <w:rStyle w:val="Strong"/>
-          <w:rFonts w:ascii="Civil Premium" w:hAnsi="Civil Premium"/>
-          <w:b w:val="0"/>
-          <w:bCs w:val="0"/>
-          <w:sz w:val="20"/>
-          <w:szCs w:val="20"/>
-          <w:lang w:val="nl-NL" w:eastAsia="en-NL"/>
-        </w:rPr>
-        <w:t>innovation</w:t>
-      </w:r>
-      <w:proofErr w:type="spellEnd"/>
-      <w:r>
-        <w:rPr>
-          <w:rStyle w:val="Strong"/>
-          <w:rFonts w:ascii="Civil Premium" w:hAnsi="Civil Premium"/>
-          <w:b w:val="0"/>
-          <w:bCs w:val="0"/>
-          <w:sz w:val="20"/>
-          <w:szCs w:val="20"/>
-          <w:lang w:val="nl-NL" w:eastAsia="en-NL"/>
-        </w:rPr>
-        <w:t xml:space="preserve"> </w:t>
-      </w:r>
-      <w:proofErr w:type="spellStart"/>
-      <w:r>
-        <w:rPr>
-          <w:rStyle w:val="Strong"/>
-          <w:rFonts w:ascii="Civil Premium" w:hAnsi="Civil Premium"/>
-          <w:b w:val="0"/>
-          <w:bCs w:val="0"/>
-          <w:sz w:val="20"/>
-          <w:szCs w:val="20"/>
-          <w:lang w:val="nl-NL" w:eastAsia="en-NL"/>
-        </w:rPr>
-        <w:t>journeys</w:t>
-      </w:r>
-      <w:proofErr w:type="spellEnd"/>
-      <w:r>
-        <w:rPr>
-          <w:rStyle w:val="Strong"/>
-          <w:rFonts w:ascii="Civil Premium" w:hAnsi="Civil Premium"/>
-          <w:b w:val="0"/>
-          <w:bCs w:val="0"/>
-          <w:sz w:val="20"/>
-          <w:szCs w:val="20"/>
-          <w:lang w:val="nl-NL" w:eastAsia="en-NL"/>
-        </w:rPr>
-        <w:t xml:space="preserve">: A </w:t>
-      </w:r>
-      <w:proofErr w:type="spellStart"/>
-      <w:r>
-        <w:rPr>
-          <w:rStyle w:val="Strong"/>
-          <w:rFonts w:ascii="Civil Premium" w:hAnsi="Civil Premium"/>
-          <w:b w:val="0"/>
-          <w:bCs w:val="0"/>
-          <w:sz w:val="20"/>
-          <w:szCs w:val="20"/>
-          <w:lang w:val="nl-NL" w:eastAsia="en-NL"/>
-        </w:rPr>
-        <w:t>cultural-performative</w:t>
-      </w:r>
-      <w:proofErr w:type="spellEnd"/>
-      <w:r>
-        <w:rPr>
-          <w:rStyle w:val="Strong"/>
-          <w:rFonts w:ascii="Civil Premium" w:hAnsi="Civil Premium"/>
-          <w:b w:val="0"/>
-          <w:bCs w:val="0"/>
-          <w:sz w:val="20"/>
-          <w:szCs w:val="20"/>
-          <w:lang w:val="nl-NL" w:eastAsia="en-NL"/>
-        </w:rPr>
-        <w:t xml:space="preserve"> </w:t>
-      </w:r>
-      <w:proofErr w:type="spellStart"/>
-      <w:r>
-        <w:rPr>
-          <w:rStyle w:val="Strong"/>
-          <w:rFonts w:ascii="Civil Premium" w:hAnsi="Civil Premium"/>
-          <w:b w:val="0"/>
-          <w:bCs w:val="0"/>
-          <w:sz w:val="20"/>
-          <w:szCs w:val="20"/>
-          <w:lang w:val="nl-NL" w:eastAsia="en-NL"/>
-        </w:rPr>
-        <w:t>perspective</w:t>
-      </w:r>
-      <w:proofErr w:type="spellEnd"/>
-      <w:r>
-        <w:rPr>
-          <w:rStyle w:val="Strong"/>
-          <w:rFonts w:ascii="Civil Premium" w:hAnsi="Civil Premium"/>
-          <w:b w:val="0"/>
-          <w:bCs w:val="0"/>
-          <w:sz w:val="20"/>
-          <w:szCs w:val="20"/>
-          <w:lang w:val="nl-NL" w:eastAsia="en-NL"/>
-        </w:rPr>
-        <w:t xml:space="preserve"> </w:t>
-      </w:r>
-      <w:proofErr w:type="spellStart"/>
-      <w:r>
-        <w:rPr>
-          <w:rStyle w:val="Strong"/>
-          <w:rFonts w:ascii="Civil Premium" w:hAnsi="Civil Premium"/>
-          <w:b w:val="0"/>
-          <w:bCs w:val="0"/>
-          <w:sz w:val="20"/>
-          <w:szCs w:val="20"/>
-          <w:lang w:val="nl-NL" w:eastAsia="en-NL"/>
-        </w:rPr>
-        <w:t>and</w:t>
-      </w:r>
-      <w:proofErr w:type="spellEnd"/>
-      <w:r>
-        <w:rPr>
-          <w:rStyle w:val="Strong"/>
-          <w:rFonts w:ascii="Civil Premium" w:hAnsi="Civil Premium"/>
-          <w:b w:val="0"/>
-          <w:bCs w:val="0"/>
-          <w:sz w:val="20"/>
-          <w:szCs w:val="20"/>
-          <w:lang w:val="nl-NL" w:eastAsia="en-NL"/>
-        </w:rPr>
-        <w:t xml:space="preserve"> a case </w:t>
-      </w:r>
-      <w:proofErr w:type="spellStart"/>
-      <w:r>
-        <w:rPr>
-          <w:rStyle w:val="Strong"/>
-          <w:rFonts w:ascii="Civil Premium" w:hAnsi="Civil Premium"/>
-          <w:b w:val="0"/>
-          <w:bCs w:val="0"/>
-          <w:sz w:val="20"/>
-          <w:szCs w:val="20"/>
-          <w:lang w:val="nl-NL" w:eastAsia="en-NL"/>
-        </w:rPr>
-        <w:t>study</w:t>
-      </w:r>
-      <w:proofErr w:type="spellEnd"/>
-      <w:r>
-        <w:rPr>
-          <w:rStyle w:val="Strong"/>
-          <w:rFonts w:ascii="Civil Premium" w:hAnsi="Civil Premium"/>
-          <w:b w:val="0"/>
-          <w:bCs w:val="0"/>
-          <w:sz w:val="20"/>
-          <w:szCs w:val="20"/>
-          <w:lang w:val="nl-NL" w:eastAsia="en-NL"/>
-        </w:rPr>
-        <w:t xml:space="preserve"> of Dutch </w:t>
-      </w:r>
-      <w:proofErr w:type="spellStart"/>
-      <w:r>
-        <w:rPr>
-          <w:rStyle w:val="Strong"/>
-          <w:rFonts w:ascii="Civil Premium" w:hAnsi="Civil Premium"/>
-          <w:b w:val="0"/>
-          <w:bCs w:val="0"/>
-          <w:sz w:val="20"/>
-          <w:szCs w:val="20"/>
-          <w:lang w:val="nl-NL" w:eastAsia="en-NL"/>
-        </w:rPr>
-        <w:t>nuclear</w:t>
-      </w:r>
-      <w:proofErr w:type="spellEnd"/>
-      <w:r>
-        <w:rPr>
-          <w:rStyle w:val="Strong"/>
-          <w:rFonts w:ascii="Civil Premium" w:hAnsi="Civil Premium"/>
-          <w:b w:val="0"/>
-          <w:bCs w:val="0"/>
-          <w:sz w:val="20"/>
-          <w:szCs w:val="20"/>
-          <w:lang w:val="nl-NL" w:eastAsia="en-NL"/>
-        </w:rPr>
-        <w:t xml:space="preserve"> energy (1945–1986). </w:t>
-      </w:r>
-      <w:proofErr w:type="spellStart"/>
-      <w:r>
-        <w:rPr>
-          <w:rStyle w:val="Strong"/>
-          <w:rFonts w:ascii="Civil Premium" w:hAnsi="Civil Premium"/>
-          <w:b w:val="0"/>
-          <w:bCs w:val="0"/>
-          <w:sz w:val="20"/>
-          <w:szCs w:val="20"/>
-          <w:lang w:val="nl-NL" w:eastAsia="en-NL"/>
-        </w:rPr>
-        <w:t>Technological</w:t>
-      </w:r>
-      <w:proofErr w:type="spellEnd"/>
-      <w:r>
-        <w:rPr>
-          <w:rStyle w:val="Strong"/>
-          <w:rFonts w:ascii="Civil Premium" w:hAnsi="Civil Premium"/>
-          <w:b w:val="0"/>
-          <w:bCs w:val="0"/>
-          <w:sz w:val="20"/>
-          <w:szCs w:val="20"/>
-          <w:lang w:val="nl-NL" w:eastAsia="en-NL"/>
-        </w:rPr>
-        <w:t xml:space="preserve"> </w:t>
-      </w:r>
-      <w:proofErr w:type="spellStart"/>
-      <w:r>
-        <w:rPr>
-          <w:rStyle w:val="Strong"/>
-          <w:rFonts w:ascii="Civil Premium" w:hAnsi="Civil Premium"/>
-          <w:b w:val="0"/>
-          <w:bCs w:val="0"/>
-          <w:sz w:val="20"/>
-          <w:szCs w:val="20"/>
-          <w:lang w:val="nl-NL" w:eastAsia="en-NL"/>
-        </w:rPr>
-        <w:t>Forecasting</w:t>
-      </w:r>
-      <w:proofErr w:type="spellEnd"/>
-      <w:r>
-        <w:rPr>
-          <w:rStyle w:val="Strong"/>
-          <w:rFonts w:ascii="Civil Premium" w:hAnsi="Civil Premium"/>
-          <w:b w:val="0"/>
-          <w:bCs w:val="0"/>
-          <w:sz w:val="20"/>
-          <w:szCs w:val="20"/>
-          <w:lang w:val="nl-NL" w:eastAsia="en-NL"/>
-        </w:rPr>
-        <w:t xml:space="preserve"> &amp; </w:t>
-      </w:r>
-      <w:proofErr w:type="spellStart"/>
-      <w:r>
-        <w:rPr>
-          <w:rStyle w:val="Strong"/>
-          <w:rFonts w:ascii="Civil Premium" w:hAnsi="Civil Premium"/>
-          <w:b w:val="0"/>
-          <w:bCs w:val="0"/>
-          <w:sz w:val="20"/>
-          <w:szCs w:val="20"/>
-          <w:lang w:val="nl-NL" w:eastAsia="en-NL"/>
-        </w:rPr>
-        <w:t>Social</w:t>
-      </w:r>
-      <w:proofErr w:type="spellEnd"/>
-      <w:r>
-        <w:rPr>
-          <w:rStyle w:val="Strong"/>
-          <w:rFonts w:ascii="Civil Premium" w:hAnsi="Civil Premium"/>
-          <w:b w:val="0"/>
-          <w:bCs w:val="0"/>
-          <w:sz w:val="20"/>
-          <w:szCs w:val="20"/>
-          <w:lang w:val="nl-NL" w:eastAsia="en-NL"/>
-        </w:rPr>
-        <w:t xml:space="preserve"> Change, 78(6), 910–930. https://doi.org/10.1016/j.techfore.2010.12.004</w:t>
-      </w:r>
-    </w:p>
-    <w:p>
-      <w:pPr>
-        <w:rPr>
-          <w:rStyle w:val="Strong"/>
-          <w:rFonts w:ascii="Civil Premium" w:eastAsia="Times New Roman" w:hAnsi="Civil Premium" w:cs="Times New Roman"/>
-          <w:b w:val="0"/>
-          <w:bCs w:val="0"/>
-          <w:sz w:val="20"/>
-          <w:szCs w:val="20"/>
-          <w:lang w:val="nl-NL" w:eastAsia="en-NL"/>
-        </w:rPr>
-      </w:pPr>
-    </w:p>
-    <w:p>
-      <w:pPr>
-        <w:rPr>
-          <w:rStyle w:val="Strong"/>
-          <w:rFonts w:ascii="Civil Premium" w:eastAsia="Times New Roman" w:hAnsi="Civil Premium" w:cs="Times New Roman"/>
-          <w:b w:val="0"/>
-          <w:bCs w:val="0"/>
-          <w:sz w:val="20"/>
-          <w:szCs w:val="20"/>
-          <w:lang w:val="nl-NL" w:eastAsia="en-NL"/>
-        </w:rPr>
-      </w:pPr>
-      <w:r>
-        <w:rPr>
-          <w:rStyle w:val="Strong"/>
-          <w:rFonts w:ascii="Civil Premium" w:eastAsia="Times New Roman" w:hAnsi="Civil Premium" w:cs="Times New Roman"/>
-          <w:b w:val="0"/>
-          <w:bCs w:val="0"/>
-          <w:sz w:val="20"/>
-          <w:szCs w:val="20"/>
-          <w:lang w:val="nl-NL" w:eastAsia="en-NL"/>
-        </w:rPr>
-        <w:t xml:space="preserve">van Leeuwen, R. P., de Wit, J. B., &amp; Smit, G. J. M. (2017). Review of </w:t>
-      </w:r>
-      <w:proofErr w:type="spellStart"/>
-      <w:r>
-        <w:rPr>
-          <w:rStyle w:val="Strong"/>
-          <w:rFonts w:ascii="Civil Premium" w:eastAsia="Times New Roman" w:hAnsi="Civil Premium" w:cs="Times New Roman"/>
-          <w:b w:val="0"/>
-          <w:bCs w:val="0"/>
-          <w:sz w:val="20"/>
-          <w:szCs w:val="20"/>
-          <w:lang w:val="nl-NL" w:eastAsia="en-NL"/>
-        </w:rPr>
-        <w:t>urban</w:t>
-      </w:r>
-      <w:proofErr w:type="spellEnd"/>
-      <w:r>
-        <w:rPr>
-          <w:rStyle w:val="Strong"/>
-          <w:rFonts w:ascii="Civil Premium" w:eastAsia="Times New Roman" w:hAnsi="Civil Premium" w:cs="Times New Roman"/>
-          <w:b w:val="0"/>
-          <w:bCs w:val="0"/>
-          <w:sz w:val="20"/>
-          <w:szCs w:val="20"/>
-          <w:lang w:val="nl-NL" w:eastAsia="en-NL"/>
-        </w:rPr>
-        <w:t xml:space="preserve"> energy </w:t>
-      </w:r>
-      <w:proofErr w:type="spellStart"/>
-      <w:r>
-        <w:rPr>
-          <w:rStyle w:val="Strong"/>
-          <w:rFonts w:ascii="Civil Premium" w:eastAsia="Times New Roman" w:hAnsi="Civil Premium" w:cs="Times New Roman"/>
-          <w:b w:val="0"/>
-          <w:bCs w:val="0"/>
-          <w:sz w:val="20"/>
-          <w:szCs w:val="20"/>
-          <w:lang w:val="nl-NL" w:eastAsia="en-NL"/>
-        </w:rPr>
-        <w:t>transition</w:t>
-      </w:r>
-      <w:proofErr w:type="spellEnd"/>
-      <w:r>
-        <w:rPr>
-          <w:rStyle w:val="Strong"/>
-          <w:rFonts w:ascii="Civil Premium" w:eastAsia="Times New Roman" w:hAnsi="Civil Premium" w:cs="Times New Roman"/>
-          <w:b w:val="0"/>
-          <w:bCs w:val="0"/>
-          <w:sz w:val="20"/>
-          <w:szCs w:val="20"/>
-          <w:lang w:val="nl-NL" w:eastAsia="en-NL"/>
-        </w:rPr>
-        <w:t xml:space="preserve"> in </w:t>
-      </w:r>
-      <w:proofErr w:type="spellStart"/>
-      <w:r>
-        <w:rPr>
-          <w:rStyle w:val="Strong"/>
-          <w:rFonts w:ascii="Civil Premium" w:eastAsia="Times New Roman" w:hAnsi="Civil Premium" w:cs="Times New Roman"/>
-          <w:b w:val="0"/>
-          <w:bCs w:val="0"/>
-          <w:sz w:val="20"/>
-          <w:szCs w:val="20"/>
-          <w:lang w:val="nl-NL" w:eastAsia="en-NL"/>
-        </w:rPr>
-        <w:t>the</w:t>
-      </w:r>
-      <w:proofErr w:type="spellEnd"/>
-      <w:r>
-        <w:rPr>
-          <w:rStyle w:val="Strong"/>
-          <w:rFonts w:ascii="Civil Premium" w:eastAsia="Times New Roman" w:hAnsi="Civil Premium" w:cs="Times New Roman"/>
-          <w:b w:val="0"/>
-          <w:bCs w:val="0"/>
-          <w:sz w:val="20"/>
-          <w:szCs w:val="20"/>
-          <w:lang w:val="nl-NL" w:eastAsia="en-NL"/>
-        </w:rPr>
-        <w:t xml:space="preserve"> Netherlands </w:t>
-      </w:r>
-      <w:proofErr w:type="spellStart"/>
-      <w:r>
-        <w:rPr>
-          <w:rStyle w:val="Strong"/>
-          <w:rFonts w:ascii="Civil Premium" w:eastAsia="Times New Roman" w:hAnsi="Civil Premium" w:cs="Times New Roman"/>
-          <w:b w:val="0"/>
-          <w:bCs w:val="0"/>
-          <w:sz w:val="20"/>
-          <w:szCs w:val="20"/>
-          <w:lang w:val="nl-NL" w:eastAsia="en-NL"/>
-        </w:rPr>
-        <w:t>and</w:t>
-      </w:r>
-      <w:proofErr w:type="spellEnd"/>
-      <w:r>
-        <w:rPr>
-          <w:rStyle w:val="Strong"/>
-          <w:rFonts w:ascii="Civil Premium" w:eastAsia="Times New Roman" w:hAnsi="Civil Premium" w:cs="Times New Roman"/>
-          <w:b w:val="0"/>
-          <w:bCs w:val="0"/>
-          <w:sz w:val="20"/>
-          <w:szCs w:val="20"/>
-          <w:lang w:val="nl-NL" w:eastAsia="en-NL"/>
-        </w:rPr>
-        <w:t xml:space="preserve"> </w:t>
-      </w:r>
-      <w:proofErr w:type="spellStart"/>
-      <w:r>
-        <w:rPr>
-          <w:rStyle w:val="Strong"/>
-          <w:rFonts w:ascii="Civil Premium" w:eastAsia="Times New Roman" w:hAnsi="Civil Premium" w:cs="Times New Roman"/>
-          <w:b w:val="0"/>
-          <w:bCs w:val="0"/>
-          <w:sz w:val="20"/>
-          <w:szCs w:val="20"/>
-          <w:lang w:val="nl-NL" w:eastAsia="en-NL"/>
-        </w:rPr>
-        <w:t>the</w:t>
-      </w:r>
-      <w:proofErr w:type="spellEnd"/>
-      <w:r>
-        <w:rPr>
-          <w:rStyle w:val="Strong"/>
-          <w:rFonts w:ascii="Civil Premium" w:eastAsia="Times New Roman" w:hAnsi="Civil Premium" w:cs="Times New Roman"/>
-          <w:b w:val="0"/>
-          <w:bCs w:val="0"/>
-          <w:sz w:val="20"/>
-          <w:szCs w:val="20"/>
-          <w:lang w:val="nl-NL" w:eastAsia="en-NL"/>
-        </w:rPr>
-        <w:t xml:space="preserve"> </w:t>
-      </w:r>
-      <w:proofErr w:type="spellStart"/>
-      <w:r>
-        <w:rPr>
-          <w:rStyle w:val="Strong"/>
-          <w:rFonts w:ascii="Civil Premium" w:eastAsia="Times New Roman" w:hAnsi="Civil Premium" w:cs="Times New Roman"/>
-          <w:b w:val="0"/>
-          <w:bCs w:val="0"/>
-          <w:sz w:val="20"/>
-          <w:szCs w:val="20"/>
-          <w:lang w:val="nl-NL" w:eastAsia="en-NL"/>
-        </w:rPr>
-        <w:t>role</w:t>
-      </w:r>
-      <w:proofErr w:type="spellEnd"/>
-      <w:r>
-        <w:rPr>
-          <w:rStyle w:val="Strong"/>
-          <w:rFonts w:ascii="Civil Premium" w:eastAsia="Times New Roman" w:hAnsi="Civil Premium" w:cs="Times New Roman"/>
-          <w:b w:val="0"/>
-          <w:bCs w:val="0"/>
-          <w:sz w:val="20"/>
-          <w:szCs w:val="20"/>
-          <w:lang w:val="nl-NL" w:eastAsia="en-NL"/>
-        </w:rPr>
-        <w:t xml:space="preserve"> of smart energy management. Energy Conversion </w:t>
-      </w:r>
-      <w:proofErr w:type="spellStart"/>
-      <w:r>
-        <w:rPr>
-          <w:rStyle w:val="Strong"/>
-          <w:rFonts w:ascii="Civil Premium" w:eastAsia="Times New Roman" w:hAnsi="Civil Premium" w:cs="Times New Roman"/>
-          <w:b w:val="0"/>
-          <w:bCs w:val="0"/>
-          <w:sz w:val="20"/>
-          <w:szCs w:val="20"/>
-          <w:lang w:val="nl-NL" w:eastAsia="en-NL"/>
-        </w:rPr>
-        <w:t>and</w:t>
-      </w:r>
-      <w:proofErr w:type="spellEnd"/>
-      <w:r>
-        <w:rPr>
-          <w:rStyle w:val="Strong"/>
-          <w:rFonts w:ascii="Civil Premium" w:eastAsia="Times New Roman" w:hAnsi="Civil Premium" w:cs="Times New Roman"/>
-          <w:b w:val="0"/>
-          <w:bCs w:val="0"/>
-          <w:sz w:val="20"/>
-          <w:szCs w:val="20"/>
-          <w:lang w:val="nl-NL" w:eastAsia="en-NL"/>
-        </w:rPr>
-        <w:t xml:space="preserve"> Management, 150, 941–948. https://doi.org/10.1016/j.enconman.2017.05.081s</w:t>
-      </w:r>
-    </w:p>
-    <w:p>
-      <w:pPr>
-        <w:rPr>
-          <w:lang w:val="nl-NL"/>
-        </w:rPr>
-      </w:pPr>
-      <w:r>
-        <w:rPr>
-          <w:rStyle w:val="Strong"/>
-          <w:rFonts w:ascii="Civil Premium" w:eastAsia="Times New Roman" w:hAnsi="Civil Premium" w:cs="Times New Roman"/>
-          <w:b w:val="0"/>
-          <w:bCs w:val="0"/>
-          <w:sz w:val="20"/>
-          <w:szCs w:val="20"/>
-          <w:lang w:val="nl-NL" w:eastAsia="en-NL"/>
-        </w:rPr>
-        <w:t xml:space="preserve">Mulder, K. (2012). The </w:t>
-      </w:r>
-      <w:proofErr w:type="spellStart"/>
-      <w:r>
-        <w:rPr>
-          <w:rStyle w:val="Strong"/>
-          <w:rFonts w:ascii="Civil Premium" w:eastAsia="Times New Roman" w:hAnsi="Civil Premium" w:cs="Times New Roman"/>
-          <w:b w:val="0"/>
-          <w:bCs w:val="0"/>
-          <w:sz w:val="20"/>
-          <w:szCs w:val="20"/>
-          <w:lang w:val="nl-NL" w:eastAsia="en-NL"/>
-        </w:rPr>
-        <w:t>dynamics</w:t>
-      </w:r>
-      <w:proofErr w:type="spellEnd"/>
-      <w:r>
-        <w:rPr>
-          <w:rStyle w:val="Strong"/>
-          <w:rFonts w:ascii="Civil Premium" w:eastAsia="Times New Roman" w:hAnsi="Civil Premium" w:cs="Times New Roman"/>
-          <w:b w:val="0"/>
-          <w:bCs w:val="0"/>
-          <w:sz w:val="20"/>
-          <w:szCs w:val="20"/>
-          <w:lang w:val="nl-NL" w:eastAsia="en-NL"/>
-        </w:rPr>
-        <w:t xml:space="preserve"> of public opinion on </w:t>
-      </w:r>
-      <w:proofErr w:type="spellStart"/>
-      <w:r>
-        <w:rPr>
-          <w:rStyle w:val="Strong"/>
-          <w:rFonts w:ascii="Civil Premium" w:eastAsia="Times New Roman" w:hAnsi="Civil Premium" w:cs="Times New Roman"/>
-          <w:b w:val="0"/>
-          <w:bCs w:val="0"/>
-          <w:sz w:val="20"/>
-          <w:szCs w:val="20"/>
-          <w:lang w:val="nl-NL" w:eastAsia="en-NL"/>
-        </w:rPr>
-        <w:t>nuclear</w:t>
-      </w:r>
-      <w:proofErr w:type="spellEnd"/>
-      <w:r>
-        <w:rPr>
-          <w:rStyle w:val="Strong"/>
-          <w:rFonts w:ascii="Civil Premium" w:eastAsia="Times New Roman" w:hAnsi="Civil Premium" w:cs="Times New Roman"/>
-          <w:b w:val="0"/>
-          <w:bCs w:val="0"/>
-          <w:sz w:val="20"/>
-          <w:szCs w:val="20"/>
-          <w:lang w:val="nl-NL" w:eastAsia="en-NL"/>
-        </w:rPr>
-        <w:t xml:space="preserve"> power. </w:t>
-      </w:r>
-      <w:proofErr w:type="spellStart"/>
-      <w:r>
-        <w:rPr>
-          <w:rStyle w:val="Strong"/>
-          <w:rFonts w:ascii="Civil Premium" w:eastAsia="Times New Roman" w:hAnsi="Civil Premium" w:cs="Times New Roman"/>
-          <w:b w:val="0"/>
-          <w:bCs w:val="0"/>
-          <w:sz w:val="20"/>
-          <w:szCs w:val="20"/>
-          <w:lang w:val="nl-NL" w:eastAsia="en-NL"/>
-        </w:rPr>
-        <w:t>Interpreting</w:t>
-      </w:r>
-      <w:proofErr w:type="spellEnd"/>
-      <w:r>
-        <w:rPr>
-          <w:rStyle w:val="Strong"/>
-          <w:rFonts w:ascii="Civil Premium" w:eastAsia="Times New Roman" w:hAnsi="Civil Premium" w:cs="Times New Roman"/>
-          <w:b w:val="0"/>
-          <w:bCs w:val="0"/>
-          <w:sz w:val="20"/>
-          <w:szCs w:val="20"/>
-          <w:lang w:val="nl-NL" w:eastAsia="en-NL"/>
-        </w:rPr>
-        <w:t xml:space="preserve"> </w:t>
-      </w:r>
-      <w:proofErr w:type="spellStart"/>
-      <w:r>
-        <w:rPr>
-          <w:rStyle w:val="Strong"/>
-          <w:rFonts w:ascii="Civil Premium" w:eastAsia="Times New Roman" w:hAnsi="Civil Premium" w:cs="Times New Roman"/>
-          <w:b w:val="0"/>
-          <w:bCs w:val="0"/>
-          <w:sz w:val="20"/>
-          <w:szCs w:val="20"/>
-          <w:lang w:val="nl-NL" w:eastAsia="en-NL"/>
-        </w:rPr>
-        <w:t>an</w:t>
-      </w:r>
-      <w:proofErr w:type="spellEnd"/>
-      <w:r>
-        <w:rPr>
-          <w:rStyle w:val="Strong"/>
-          <w:rFonts w:ascii="Civil Premium" w:eastAsia="Times New Roman" w:hAnsi="Civil Premium" w:cs="Times New Roman"/>
-          <w:b w:val="0"/>
-          <w:bCs w:val="0"/>
-          <w:sz w:val="20"/>
-          <w:szCs w:val="20"/>
-          <w:lang w:val="nl-NL" w:eastAsia="en-NL"/>
-        </w:rPr>
-        <w:t xml:space="preserve"> experiment in </w:t>
-      </w:r>
-      <w:proofErr w:type="spellStart"/>
-      <w:r>
-        <w:rPr>
-          <w:rStyle w:val="Strong"/>
-          <w:rFonts w:ascii="Civil Premium" w:eastAsia="Times New Roman" w:hAnsi="Civil Premium" w:cs="Times New Roman"/>
-          <w:b w:val="0"/>
-          <w:bCs w:val="0"/>
-          <w:sz w:val="20"/>
-          <w:szCs w:val="20"/>
-          <w:lang w:val="nl-NL" w:eastAsia="en-NL"/>
-        </w:rPr>
-        <w:t>the</w:t>
-      </w:r>
-      <w:proofErr w:type="spellEnd"/>
-      <w:r>
-        <w:rPr>
-          <w:rStyle w:val="Strong"/>
-          <w:rFonts w:ascii="Civil Premium" w:eastAsia="Times New Roman" w:hAnsi="Civil Premium" w:cs="Times New Roman"/>
-          <w:b w:val="0"/>
-          <w:bCs w:val="0"/>
-          <w:sz w:val="20"/>
-          <w:szCs w:val="20"/>
-          <w:lang w:val="nl-NL" w:eastAsia="en-NL"/>
-        </w:rPr>
-        <w:t xml:space="preserve"> Netherlands. </w:t>
-      </w:r>
-      <w:proofErr w:type="spellStart"/>
-      <w:r>
-        <w:rPr>
-          <w:rStyle w:val="Strong"/>
-          <w:rFonts w:ascii="Civil Premium" w:eastAsia="Times New Roman" w:hAnsi="Civil Premium" w:cs="Times New Roman"/>
-          <w:b w:val="0"/>
-          <w:bCs w:val="0"/>
-          <w:sz w:val="20"/>
-          <w:szCs w:val="20"/>
-          <w:lang w:val="nl-NL" w:eastAsia="en-NL"/>
-        </w:rPr>
-        <w:t>Technological</w:t>
-      </w:r>
-      <w:proofErr w:type="spellEnd"/>
-      <w:r>
-        <w:rPr>
-          <w:rStyle w:val="Strong"/>
-          <w:rFonts w:ascii="Civil Premium" w:eastAsia="Times New Roman" w:hAnsi="Civil Premium" w:cs="Times New Roman"/>
-          <w:b w:val="0"/>
-          <w:bCs w:val="0"/>
-          <w:sz w:val="20"/>
-          <w:szCs w:val="20"/>
-          <w:lang w:val="nl-NL" w:eastAsia="en-NL"/>
-        </w:rPr>
-        <w:t xml:space="preserve"> </w:t>
-      </w:r>
-      <w:proofErr w:type="spellStart"/>
-      <w:r>
-        <w:rPr>
-          <w:rStyle w:val="Strong"/>
-          <w:rFonts w:ascii="Civil Premium" w:eastAsia="Times New Roman" w:hAnsi="Civil Premium" w:cs="Times New Roman"/>
-          <w:b w:val="0"/>
-          <w:bCs w:val="0"/>
-          <w:sz w:val="20"/>
-          <w:szCs w:val="20"/>
-          <w:lang w:val="nl-NL" w:eastAsia="en-NL"/>
-        </w:rPr>
-        <w:t>Forecasting</w:t>
-      </w:r>
-      <w:proofErr w:type="spellEnd"/>
-      <w:r>
-        <w:rPr>
-          <w:rStyle w:val="Strong"/>
-          <w:rFonts w:ascii="Civil Premium" w:eastAsia="Times New Roman" w:hAnsi="Civil Premium" w:cs="Times New Roman"/>
-          <w:b w:val="0"/>
-          <w:bCs w:val="0"/>
-          <w:sz w:val="20"/>
-          <w:szCs w:val="20"/>
-          <w:lang w:val="nl-NL" w:eastAsia="en-NL"/>
-        </w:rPr>
-        <w:t xml:space="preserve"> &amp; </w:t>
-      </w:r>
-      <w:proofErr w:type="spellStart"/>
-      <w:r>
-        <w:rPr>
-          <w:rStyle w:val="Strong"/>
-          <w:rFonts w:ascii="Civil Premium" w:eastAsia="Times New Roman" w:hAnsi="Civil Premium" w:cs="Times New Roman"/>
-          <w:b w:val="0"/>
-          <w:bCs w:val="0"/>
-          <w:sz w:val="20"/>
-          <w:szCs w:val="20"/>
-          <w:lang w:val="nl-NL" w:eastAsia="en-NL"/>
-        </w:rPr>
-        <w:t>Social</w:t>
-      </w:r>
-      <w:proofErr w:type="spellEnd"/>
-      <w:r>
-        <w:rPr>
-          <w:rStyle w:val="Strong"/>
-          <w:rFonts w:ascii="Civil Premium" w:eastAsia="Times New Roman" w:hAnsi="Civil Premium" w:cs="Times New Roman"/>
-          <w:b w:val="0"/>
-          <w:bCs w:val="0"/>
-          <w:sz w:val="20"/>
-          <w:szCs w:val="20"/>
-          <w:lang w:val="nl-NL" w:eastAsia="en-NL"/>
-        </w:rPr>
-        <w:t xml:space="preserve"> Change/</w:t>
-      </w:r>
-      <w:proofErr w:type="spellStart"/>
-      <w:r>
-        <w:rPr>
-          <w:rStyle w:val="Strong"/>
-          <w:rFonts w:ascii="Civil Premium" w:eastAsia="Times New Roman" w:hAnsi="Civil Premium" w:cs="Times New Roman"/>
-          <w:b w:val="0"/>
-          <w:bCs w:val="0"/>
-          <w:sz w:val="20"/>
-          <w:szCs w:val="20"/>
-          <w:lang w:val="nl-NL" w:eastAsia="en-NL"/>
-        </w:rPr>
-        <w:t>Technological</w:t>
-      </w:r>
-      <w:proofErr w:type="spellEnd"/>
-      <w:r>
-        <w:rPr>
-          <w:rStyle w:val="Strong"/>
-          <w:rFonts w:ascii="Civil Premium" w:eastAsia="Times New Roman" w:hAnsi="Civil Premium" w:cs="Times New Roman"/>
-          <w:b w:val="0"/>
-          <w:bCs w:val="0"/>
-          <w:sz w:val="20"/>
-          <w:szCs w:val="20"/>
-          <w:lang w:val="nl-NL" w:eastAsia="en-NL"/>
-        </w:rPr>
-        <w:t xml:space="preserve"> </w:t>
-      </w:r>
-      <w:proofErr w:type="spellStart"/>
-      <w:r>
-        <w:rPr>
-          <w:rStyle w:val="Strong"/>
-          <w:rFonts w:ascii="Civil Premium" w:eastAsia="Times New Roman" w:hAnsi="Civil Premium" w:cs="Times New Roman"/>
-          <w:b w:val="0"/>
-          <w:bCs w:val="0"/>
-          <w:sz w:val="20"/>
-          <w:szCs w:val="20"/>
-          <w:lang w:val="nl-NL" w:eastAsia="en-NL"/>
-        </w:rPr>
-        <w:t>Forecasting</w:t>
-      </w:r>
-      <w:proofErr w:type="spellEnd"/>
-      <w:r>
-        <w:rPr>
-          <w:rStyle w:val="Strong"/>
-          <w:rFonts w:ascii="Civil Premium" w:eastAsia="Times New Roman" w:hAnsi="Civil Premium" w:cs="Times New Roman"/>
-          <w:b w:val="0"/>
-          <w:bCs w:val="0"/>
-          <w:sz w:val="20"/>
-          <w:szCs w:val="20"/>
-          <w:lang w:val="nl-NL" w:eastAsia="en-NL"/>
-        </w:rPr>
-        <w:t xml:space="preserve"> </w:t>
-      </w:r>
-      <w:proofErr w:type="spellStart"/>
-      <w:r>
-        <w:rPr>
-          <w:rStyle w:val="Strong"/>
-          <w:rFonts w:ascii="Civil Premium" w:eastAsia="Times New Roman" w:hAnsi="Civil Premium" w:cs="Times New Roman"/>
-          <w:b w:val="0"/>
-          <w:bCs w:val="0"/>
-          <w:sz w:val="20"/>
-          <w:szCs w:val="20"/>
-          <w:lang w:val="nl-NL" w:eastAsia="en-NL"/>
-        </w:rPr>
-        <w:t>And</w:t>
-      </w:r>
-      <w:proofErr w:type="spellEnd"/>
-      <w:r>
-        <w:rPr>
-          <w:rStyle w:val="Strong"/>
-          <w:rFonts w:ascii="Civil Premium" w:eastAsia="Times New Roman" w:hAnsi="Civil Premium" w:cs="Times New Roman"/>
-          <w:b w:val="0"/>
-          <w:bCs w:val="0"/>
-          <w:sz w:val="20"/>
-          <w:szCs w:val="20"/>
-          <w:lang w:val="nl-NL" w:eastAsia="en-NL"/>
-        </w:rPr>
-        <w:t xml:space="preserve"> </w:t>
-      </w:r>
-      <w:proofErr w:type="spellStart"/>
-      <w:r>
-        <w:rPr>
-          <w:rStyle w:val="Strong"/>
-          <w:rFonts w:ascii="Civil Premium" w:eastAsia="Times New Roman" w:hAnsi="Civil Premium" w:cs="Times New Roman"/>
-          <w:b w:val="0"/>
-          <w:bCs w:val="0"/>
-          <w:sz w:val="20"/>
-          <w:szCs w:val="20"/>
-          <w:lang w:val="nl-NL" w:eastAsia="en-NL"/>
-        </w:rPr>
-        <w:t>Social</w:t>
-      </w:r>
-      <w:proofErr w:type="spellEnd"/>
-      <w:r>
-        <w:rPr>
-          <w:rStyle w:val="Strong"/>
-          <w:rFonts w:ascii="Civil Premium" w:eastAsia="Times New Roman" w:hAnsi="Civil Premium" w:cs="Times New Roman"/>
-          <w:b w:val="0"/>
-          <w:bCs w:val="0"/>
-          <w:sz w:val="20"/>
-          <w:szCs w:val="20"/>
-          <w:lang w:val="nl-NL" w:eastAsia="en-NL"/>
-        </w:rPr>
-        <w:t xml:space="preserve"> Change, 79(8), 1513–1524. https://doi.org/10.1016/j.techfore.2012.04.018</w:t>
-      </w:r>
-    </w:p>
-    <w:p>
-      <w:pPr>
-        <w:rPr>
-          <w:rStyle w:val="Strong"/>
-          <w:rFonts w:ascii="Civil Premium" w:hAnsi="Civil Premium"/>
-          <w:b w:val="0"/>
-          <w:bCs w:val="0"/>
-          <w:sz w:val="20"/>
-          <w:szCs w:val="20"/>
-          <w:lang w:val="nl-NL" w:eastAsia="en-NL"/>
-        </w:rPr>
-      </w:pPr>
-      <w:proofErr w:type="spellStart"/>
-      <w:r>
-        <w:rPr>
-          <w:rStyle w:val="Strong"/>
-          <w:rFonts w:ascii="Civil Premium" w:hAnsi="Civil Premium"/>
-          <w:b w:val="0"/>
-          <w:bCs w:val="0"/>
-          <w:sz w:val="20"/>
-          <w:szCs w:val="20"/>
-          <w:lang w:val="nl-NL" w:eastAsia="en-NL"/>
-        </w:rPr>
-        <w:t>Neumann</w:t>
-      </w:r>
-      <w:proofErr w:type="spellEnd"/>
-      <w:r>
-        <w:rPr>
-          <w:rStyle w:val="Strong"/>
-          <w:rFonts w:ascii="Civil Premium" w:hAnsi="Civil Premium"/>
-          <w:b w:val="0"/>
-          <w:bCs w:val="0"/>
-          <w:sz w:val="20"/>
-          <w:szCs w:val="20"/>
-          <w:lang w:val="nl-NL" w:eastAsia="en-NL"/>
-        </w:rPr>
-        <w:t xml:space="preserve">, A., Sorge, L., Von </w:t>
-      </w:r>
-      <w:proofErr w:type="spellStart"/>
-      <w:r>
-        <w:rPr>
-          <w:rStyle w:val="Strong"/>
-          <w:rFonts w:ascii="Civil Premium" w:hAnsi="Civil Premium"/>
-          <w:b w:val="0"/>
-          <w:bCs w:val="0"/>
-          <w:sz w:val="20"/>
-          <w:szCs w:val="20"/>
-          <w:lang w:val="nl-NL" w:eastAsia="en-NL"/>
-        </w:rPr>
-        <w:t>Hirschhausen</w:t>
-      </w:r>
-      <w:proofErr w:type="spellEnd"/>
-      <w:r>
-        <w:rPr>
-          <w:rStyle w:val="Strong"/>
-          <w:rFonts w:ascii="Civil Premium" w:hAnsi="Civil Premium"/>
-          <w:b w:val="0"/>
-          <w:bCs w:val="0"/>
-          <w:sz w:val="20"/>
-          <w:szCs w:val="20"/>
-          <w:lang w:val="nl-NL" w:eastAsia="en-NL"/>
-        </w:rPr>
-        <w:t xml:space="preserve">, C., &amp; </w:t>
-      </w:r>
-      <w:proofErr w:type="spellStart"/>
-      <w:r>
-        <w:rPr>
-          <w:rStyle w:val="Strong"/>
-          <w:rFonts w:ascii="Civil Premium" w:hAnsi="Civil Premium"/>
-          <w:b w:val="0"/>
-          <w:bCs w:val="0"/>
-          <w:sz w:val="20"/>
-          <w:szCs w:val="20"/>
-          <w:lang w:val="nl-NL" w:eastAsia="en-NL"/>
-        </w:rPr>
-        <w:t>Wealer</w:t>
-      </w:r>
-      <w:proofErr w:type="spellEnd"/>
-      <w:r>
-        <w:rPr>
-          <w:rStyle w:val="Strong"/>
-          <w:rFonts w:ascii="Civil Premium" w:hAnsi="Civil Premium"/>
-          <w:b w:val="0"/>
-          <w:bCs w:val="0"/>
-          <w:sz w:val="20"/>
-          <w:szCs w:val="20"/>
-          <w:lang w:val="nl-NL" w:eastAsia="en-NL"/>
-        </w:rPr>
-        <w:t xml:space="preserve">, B. (2020). </w:t>
-      </w:r>
-      <w:proofErr w:type="spellStart"/>
-      <w:r>
-        <w:rPr>
-          <w:rStyle w:val="Strong"/>
-          <w:rFonts w:ascii="Civil Premium" w:hAnsi="Civil Premium"/>
-          <w:b w:val="0"/>
-          <w:bCs w:val="0"/>
-          <w:sz w:val="20"/>
-          <w:szCs w:val="20"/>
-          <w:lang w:val="nl-NL" w:eastAsia="en-NL"/>
-        </w:rPr>
-        <w:t>Democratic</w:t>
-      </w:r>
-      <w:proofErr w:type="spellEnd"/>
-      <w:r>
-        <w:rPr>
-          <w:rStyle w:val="Strong"/>
-          <w:rFonts w:ascii="Civil Premium" w:hAnsi="Civil Premium"/>
-          <w:b w:val="0"/>
-          <w:bCs w:val="0"/>
-          <w:sz w:val="20"/>
-          <w:szCs w:val="20"/>
-          <w:lang w:val="nl-NL" w:eastAsia="en-NL"/>
-        </w:rPr>
-        <w:t xml:space="preserve"> </w:t>
-      </w:r>
-      <w:proofErr w:type="spellStart"/>
-      <w:r>
-        <w:rPr>
-          <w:rStyle w:val="Strong"/>
-          <w:rFonts w:ascii="Civil Premium" w:hAnsi="Civil Premium"/>
-          <w:b w:val="0"/>
-          <w:bCs w:val="0"/>
-          <w:sz w:val="20"/>
-          <w:szCs w:val="20"/>
-          <w:lang w:val="nl-NL" w:eastAsia="en-NL"/>
-        </w:rPr>
-        <w:t>quality</w:t>
-      </w:r>
-      <w:proofErr w:type="spellEnd"/>
-      <w:r>
-        <w:rPr>
-          <w:rStyle w:val="Strong"/>
-          <w:rFonts w:ascii="Civil Premium" w:hAnsi="Civil Premium"/>
-          <w:b w:val="0"/>
-          <w:bCs w:val="0"/>
-          <w:sz w:val="20"/>
-          <w:szCs w:val="20"/>
-          <w:lang w:val="nl-NL" w:eastAsia="en-NL"/>
-        </w:rPr>
-        <w:t xml:space="preserve"> </w:t>
-      </w:r>
-      <w:proofErr w:type="spellStart"/>
-      <w:r>
-        <w:rPr>
-          <w:rStyle w:val="Strong"/>
-          <w:rFonts w:ascii="Civil Premium" w:hAnsi="Civil Premium"/>
-          <w:b w:val="0"/>
-          <w:bCs w:val="0"/>
-          <w:sz w:val="20"/>
-          <w:szCs w:val="20"/>
-          <w:lang w:val="nl-NL" w:eastAsia="en-NL"/>
-        </w:rPr>
-        <w:t>and</w:t>
-      </w:r>
-      <w:proofErr w:type="spellEnd"/>
-      <w:r>
-        <w:rPr>
-          <w:rStyle w:val="Strong"/>
-          <w:rFonts w:ascii="Civil Premium" w:hAnsi="Civil Premium"/>
-          <w:b w:val="0"/>
-          <w:bCs w:val="0"/>
-          <w:sz w:val="20"/>
-          <w:szCs w:val="20"/>
-          <w:lang w:val="nl-NL" w:eastAsia="en-NL"/>
-        </w:rPr>
-        <w:t xml:space="preserve"> </w:t>
-      </w:r>
-      <w:proofErr w:type="spellStart"/>
-      <w:r>
-        <w:rPr>
-          <w:rStyle w:val="Strong"/>
-          <w:rFonts w:ascii="Civil Premium" w:hAnsi="Civil Premium"/>
-          <w:b w:val="0"/>
-          <w:bCs w:val="0"/>
-          <w:sz w:val="20"/>
-          <w:szCs w:val="20"/>
-          <w:lang w:val="nl-NL" w:eastAsia="en-NL"/>
-        </w:rPr>
-        <w:t>nuclear</w:t>
-      </w:r>
-      <w:proofErr w:type="spellEnd"/>
-      <w:r>
-        <w:rPr>
-          <w:rStyle w:val="Strong"/>
-          <w:rFonts w:ascii="Civil Premium" w:hAnsi="Civil Premium"/>
-          <w:b w:val="0"/>
-          <w:bCs w:val="0"/>
-          <w:sz w:val="20"/>
-          <w:szCs w:val="20"/>
-          <w:lang w:val="nl-NL" w:eastAsia="en-NL"/>
-        </w:rPr>
-        <w:t xml:space="preserve"> power: </w:t>
-      </w:r>
-      <w:proofErr w:type="spellStart"/>
-      <w:r>
-        <w:rPr>
-          <w:rStyle w:val="Strong"/>
-          <w:rFonts w:ascii="Civil Premium" w:hAnsi="Civil Premium"/>
-          <w:b w:val="0"/>
-          <w:bCs w:val="0"/>
-          <w:sz w:val="20"/>
-          <w:szCs w:val="20"/>
-          <w:lang w:val="nl-NL" w:eastAsia="en-NL"/>
-        </w:rPr>
-        <w:t>Reviewing</w:t>
-      </w:r>
-      <w:proofErr w:type="spellEnd"/>
-      <w:r>
-        <w:rPr>
-          <w:rStyle w:val="Strong"/>
-          <w:rFonts w:ascii="Civil Premium" w:hAnsi="Civil Premium"/>
-          <w:b w:val="0"/>
-          <w:bCs w:val="0"/>
-          <w:sz w:val="20"/>
-          <w:szCs w:val="20"/>
-          <w:lang w:val="nl-NL" w:eastAsia="en-NL"/>
-        </w:rPr>
-        <w:t xml:space="preserve"> </w:t>
-      </w:r>
-      <w:proofErr w:type="spellStart"/>
-      <w:r>
-        <w:rPr>
-          <w:rStyle w:val="Strong"/>
-          <w:rFonts w:ascii="Civil Premium" w:hAnsi="Civil Premium"/>
-          <w:b w:val="0"/>
-          <w:bCs w:val="0"/>
-          <w:sz w:val="20"/>
-          <w:szCs w:val="20"/>
-          <w:lang w:val="nl-NL" w:eastAsia="en-NL"/>
-        </w:rPr>
-        <w:t>the</w:t>
-      </w:r>
-      <w:proofErr w:type="spellEnd"/>
-      <w:r>
-        <w:rPr>
-          <w:rStyle w:val="Strong"/>
-          <w:rFonts w:ascii="Civil Premium" w:hAnsi="Civil Premium"/>
-          <w:b w:val="0"/>
-          <w:bCs w:val="0"/>
-          <w:sz w:val="20"/>
-          <w:szCs w:val="20"/>
-          <w:lang w:val="nl-NL" w:eastAsia="en-NL"/>
-        </w:rPr>
-        <w:t xml:space="preserve"> </w:t>
-      </w:r>
-      <w:proofErr w:type="spellStart"/>
-      <w:r>
-        <w:rPr>
-          <w:rStyle w:val="Strong"/>
-          <w:rFonts w:ascii="Civil Premium" w:hAnsi="Civil Premium"/>
-          <w:b w:val="0"/>
-          <w:bCs w:val="0"/>
-          <w:sz w:val="20"/>
-          <w:szCs w:val="20"/>
-          <w:lang w:val="nl-NL" w:eastAsia="en-NL"/>
-        </w:rPr>
-        <w:t>global</w:t>
-      </w:r>
-      <w:proofErr w:type="spellEnd"/>
-      <w:r>
-        <w:rPr>
-          <w:rStyle w:val="Strong"/>
-          <w:rFonts w:ascii="Civil Premium" w:hAnsi="Civil Premium"/>
-          <w:b w:val="0"/>
-          <w:bCs w:val="0"/>
-          <w:sz w:val="20"/>
-          <w:szCs w:val="20"/>
-          <w:lang w:val="nl-NL" w:eastAsia="en-NL"/>
-        </w:rPr>
-        <w:t xml:space="preserve"> </w:t>
-      </w:r>
-      <w:proofErr w:type="spellStart"/>
-      <w:r>
-        <w:rPr>
-          <w:rStyle w:val="Strong"/>
-          <w:rFonts w:ascii="Civil Premium" w:hAnsi="Civil Premium"/>
-          <w:b w:val="0"/>
-          <w:bCs w:val="0"/>
-          <w:sz w:val="20"/>
-          <w:szCs w:val="20"/>
-          <w:lang w:val="nl-NL" w:eastAsia="en-NL"/>
-        </w:rPr>
-        <w:t>determinants</w:t>
-      </w:r>
-      <w:proofErr w:type="spellEnd"/>
-      <w:r>
-        <w:rPr>
-          <w:rStyle w:val="Strong"/>
-          <w:rFonts w:ascii="Civil Premium" w:hAnsi="Civil Premium"/>
-          <w:b w:val="0"/>
-          <w:bCs w:val="0"/>
-          <w:sz w:val="20"/>
-          <w:szCs w:val="20"/>
-          <w:lang w:val="nl-NL" w:eastAsia="en-NL"/>
-        </w:rPr>
-        <w:t xml:space="preserve"> </w:t>
-      </w:r>
-      <w:proofErr w:type="spellStart"/>
-      <w:r>
-        <w:rPr>
-          <w:rStyle w:val="Strong"/>
-          <w:rFonts w:ascii="Civil Premium" w:hAnsi="Civil Premium"/>
-          <w:b w:val="0"/>
-          <w:bCs w:val="0"/>
-          <w:sz w:val="20"/>
-          <w:szCs w:val="20"/>
-          <w:lang w:val="nl-NL" w:eastAsia="en-NL"/>
-        </w:rPr>
-        <w:t>for</w:t>
-      </w:r>
-      <w:proofErr w:type="spellEnd"/>
-      <w:r>
-        <w:rPr>
-          <w:rStyle w:val="Strong"/>
-          <w:rFonts w:ascii="Civil Premium" w:hAnsi="Civil Premium"/>
-          <w:b w:val="0"/>
-          <w:bCs w:val="0"/>
-          <w:sz w:val="20"/>
-          <w:szCs w:val="20"/>
-          <w:lang w:val="nl-NL" w:eastAsia="en-NL"/>
-        </w:rPr>
-        <w:t xml:space="preserve"> </w:t>
-      </w:r>
-      <w:proofErr w:type="spellStart"/>
-      <w:r>
-        <w:rPr>
-          <w:rStyle w:val="Strong"/>
-          <w:rFonts w:ascii="Civil Premium" w:hAnsi="Civil Premium"/>
-          <w:b w:val="0"/>
-          <w:bCs w:val="0"/>
-          <w:sz w:val="20"/>
-          <w:szCs w:val="20"/>
-          <w:lang w:val="nl-NL" w:eastAsia="en-NL"/>
-        </w:rPr>
-        <w:t>the</w:t>
-      </w:r>
-      <w:proofErr w:type="spellEnd"/>
-      <w:r>
-        <w:rPr>
-          <w:rStyle w:val="Strong"/>
-          <w:rFonts w:ascii="Civil Premium" w:hAnsi="Civil Premium"/>
-          <w:b w:val="0"/>
-          <w:bCs w:val="0"/>
-          <w:sz w:val="20"/>
-          <w:szCs w:val="20"/>
-          <w:lang w:val="nl-NL" w:eastAsia="en-NL"/>
-        </w:rPr>
-        <w:t xml:space="preserve"> </w:t>
-      </w:r>
-      <w:proofErr w:type="spellStart"/>
-      <w:r>
-        <w:rPr>
-          <w:rStyle w:val="Strong"/>
-          <w:rFonts w:ascii="Civil Premium" w:hAnsi="Civil Premium"/>
-          <w:b w:val="0"/>
-          <w:bCs w:val="0"/>
-          <w:sz w:val="20"/>
-          <w:szCs w:val="20"/>
-          <w:lang w:val="nl-NL" w:eastAsia="en-NL"/>
-        </w:rPr>
-        <w:t>introduction</w:t>
-      </w:r>
-      <w:proofErr w:type="spellEnd"/>
-      <w:r>
-        <w:rPr>
-          <w:rStyle w:val="Strong"/>
-          <w:rFonts w:ascii="Civil Premium" w:hAnsi="Civil Premium"/>
-          <w:b w:val="0"/>
-          <w:bCs w:val="0"/>
-          <w:sz w:val="20"/>
-          <w:szCs w:val="20"/>
-          <w:lang w:val="nl-NL" w:eastAsia="en-NL"/>
-        </w:rPr>
-        <w:t xml:space="preserve"> of </w:t>
-      </w:r>
-      <w:proofErr w:type="spellStart"/>
-      <w:r>
-        <w:rPr>
-          <w:rStyle w:val="Strong"/>
-          <w:rFonts w:ascii="Civil Premium" w:hAnsi="Civil Premium"/>
-          <w:b w:val="0"/>
-          <w:bCs w:val="0"/>
-          <w:sz w:val="20"/>
-          <w:szCs w:val="20"/>
-          <w:lang w:val="nl-NL" w:eastAsia="en-NL"/>
-        </w:rPr>
-        <w:t>nuclear</w:t>
-      </w:r>
-      <w:proofErr w:type="spellEnd"/>
-      <w:r>
-        <w:rPr>
-          <w:rStyle w:val="Strong"/>
-          <w:rFonts w:ascii="Civil Premium" w:hAnsi="Civil Premium"/>
-          <w:b w:val="0"/>
-          <w:bCs w:val="0"/>
-          <w:sz w:val="20"/>
-          <w:szCs w:val="20"/>
-          <w:lang w:val="nl-NL" w:eastAsia="en-NL"/>
-        </w:rPr>
-        <w:t xml:space="preserve"> energy in 166 </w:t>
-      </w:r>
-      <w:proofErr w:type="spellStart"/>
-      <w:r>
-        <w:rPr>
-          <w:rStyle w:val="Strong"/>
-          <w:rFonts w:ascii="Civil Premium" w:hAnsi="Civil Premium"/>
-          <w:b w:val="0"/>
-          <w:bCs w:val="0"/>
-          <w:sz w:val="20"/>
-          <w:szCs w:val="20"/>
-          <w:lang w:val="nl-NL" w:eastAsia="en-NL"/>
-        </w:rPr>
-        <w:t>countries</w:t>
-      </w:r>
-      <w:proofErr w:type="spellEnd"/>
-      <w:r>
-        <w:rPr>
-          <w:rStyle w:val="Strong"/>
-          <w:rFonts w:ascii="Civil Premium" w:hAnsi="Civil Premium"/>
-          <w:b w:val="0"/>
-          <w:bCs w:val="0"/>
-          <w:sz w:val="20"/>
-          <w:szCs w:val="20"/>
-          <w:lang w:val="nl-NL" w:eastAsia="en-NL"/>
-        </w:rPr>
-        <w:t xml:space="preserve">. Energy Research &amp; </w:t>
-      </w:r>
-      <w:proofErr w:type="spellStart"/>
-      <w:r>
-        <w:rPr>
-          <w:rStyle w:val="Strong"/>
-          <w:rFonts w:ascii="Civil Premium" w:hAnsi="Civil Premium"/>
-          <w:b w:val="0"/>
-          <w:bCs w:val="0"/>
-          <w:sz w:val="20"/>
-          <w:szCs w:val="20"/>
-          <w:lang w:val="nl-NL" w:eastAsia="en-NL"/>
-        </w:rPr>
-        <w:t>Social</w:t>
-      </w:r>
-      <w:proofErr w:type="spellEnd"/>
-      <w:r>
-        <w:rPr>
-          <w:rStyle w:val="Strong"/>
-          <w:rFonts w:ascii="Civil Premium" w:hAnsi="Civil Premium"/>
-          <w:b w:val="0"/>
-          <w:bCs w:val="0"/>
-          <w:sz w:val="20"/>
-          <w:szCs w:val="20"/>
-          <w:lang w:val="nl-NL" w:eastAsia="en-NL"/>
-        </w:rPr>
-        <w:t xml:space="preserve"> </w:t>
-      </w:r>
-      <w:proofErr w:type="spellStart"/>
-      <w:r>
-        <w:rPr>
-          <w:rStyle w:val="Strong"/>
-          <w:rFonts w:ascii="Civil Premium" w:hAnsi="Civil Premium"/>
-          <w:b w:val="0"/>
-          <w:bCs w:val="0"/>
-          <w:sz w:val="20"/>
-          <w:szCs w:val="20"/>
-          <w:lang w:val="nl-NL" w:eastAsia="en-NL"/>
-        </w:rPr>
-        <w:t>Science</w:t>
-      </w:r>
-      <w:proofErr w:type="spellEnd"/>
-      <w:r>
-        <w:rPr>
-          <w:rStyle w:val="Strong"/>
-          <w:rFonts w:ascii="Civil Premium" w:hAnsi="Civil Premium"/>
-          <w:b w:val="0"/>
-          <w:bCs w:val="0"/>
-          <w:sz w:val="20"/>
-          <w:szCs w:val="20"/>
-          <w:lang w:val="nl-NL" w:eastAsia="en-NL"/>
-        </w:rPr>
-        <w:t>, 63, 101389. https://doi.org/10.1016/j.erss.2019.101389</w:t>
-      </w:r>
-    </w:p>
-    <w:p>
-      <w:pPr>
-        <w:rPr>
-          <w:rStyle w:val="Strong"/>
-          <w:rFonts w:ascii="Civil Premium" w:eastAsia="Times New Roman" w:hAnsi="Civil Premium" w:cs="Times New Roman"/>
-          <w:b w:val="0"/>
-          <w:bCs w:val="0"/>
-          <w:sz w:val="20"/>
-          <w:szCs w:val="20"/>
-          <w:lang w:val="nl-NL" w:eastAsia="en-NL"/>
-        </w:rPr>
-      </w:pPr>
-      <w:r>
-        <w:rPr>
-          <w:rStyle w:val="Strong"/>
-          <w:rFonts w:ascii="Civil Premium" w:eastAsia="Times New Roman" w:hAnsi="Civil Premium" w:cs="Times New Roman"/>
-          <w:b w:val="0"/>
-          <w:bCs w:val="0"/>
-          <w:sz w:val="20"/>
-          <w:szCs w:val="20"/>
-          <w:lang w:val="nl-NL" w:eastAsia="en-NL"/>
-        </w:rPr>
-        <w:t xml:space="preserve">Sanders, M. C., &amp; Sanders, C. E. (2021). A </w:t>
-      </w:r>
-      <w:proofErr w:type="spellStart"/>
-      <w:r>
-        <w:rPr>
-          <w:rStyle w:val="Strong"/>
-          <w:rFonts w:ascii="Civil Premium" w:eastAsia="Times New Roman" w:hAnsi="Civil Premium" w:cs="Times New Roman"/>
-          <w:b w:val="0"/>
-          <w:bCs w:val="0"/>
-          <w:sz w:val="20"/>
-          <w:szCs w:val="20"/>
-          <w:lang w:val="nl-NL" w:eastAsia="en-NL"/>
-        </w:rPr>
-        <w:t>world’s</w:t>
-      </w:r>
-      <w:proofErr w:type="spellEnd"/>
-      <w:r>
-        <w:rPr>
-          <w:rStyle w:val="Strong"/>
-          <w:rFonts w:ascii="Civil Premium" w:eastAsia="Times New Roman" w:hAnsi="Civil Premium" w:cs="Times New Roman"/>
-          <w:b w:val="0"/>
-          <w:bCs w:val="0"/>
-          <w:sz w:val="20"/>
-          <w:szCs w:val="20"/>
-          <w:lang w:val="nl-NL" w:eastAsia="en-NL"/>
-        </w:rPr>
-        <w:t xml:space="preserve"> dilemma ‘</w:t>
-      </w:r>
-      <w:proofErr w:type="spellStart"/>
-      <w:r>
-        <w:rPr>
-          <w:rStyle w:val="Strong"/>
-          <w:rFonts w:ascii="Civil Premium" w:eastAsia="Times New Roman" w:hAnsi="Civil Premium" w:cs="Times New Roman"/>
-          <w:b w:val="0"/>
-          <w:bCs w:val="0"/>
-          <w:sz w:val="20"/>
-          <w:szCs w:val="20"/>
-          <w:lang w:val="nl-NL" w:eastAsia="en-NL"/>
-        </w:rPr>
-        <w:t>upon</w:t>
-      </w:r>
-      <w:proofErr w:type="spellEnd"/>
-      <w:r>
-        <w:rPr>
-          <w:rStyle w:val="Strong"/>
-          <w:rFonts w:ascii="Civil Premium" w:eastAsia="Times New Roman" w:hAnsi="Civil Premium" w:cs="Times New Roman"/>
-          <w:b w:val="0"/>
-          <w:bCs w:val="0"/>
-          <w:sz w:val="20"/>
-          <w:szCs w:val="20"/>
-          <w:lang w:val="nl-NL" w:eastAsia="en-NL"/>
-        </w:rPr>
-        <w:t xml:space="preserve"> </w:t>
-      </w:r>
-      <w:proofErr w:type="spellStart"/>
-      <w:r>
-        <w:rPr>
-          <w:rStyle w:val="Strong"/>
-          <w:rFonts w:ascii="Civil Premium" w:eastAsia="Times New Roman" w:hAnsi="Civil Premium" w:cs="Times New Roman"/>
-          <w:b w:val="0"/>
-          <w:bCs w:val="0"/>
-          <w:sz w:val="20"/>
-          <w:szCs w:val="20"/>
-          <w:lang w:val="nl-NL" w:eastAsia="en-NL"/>
-        </w:rPr>
-        <w:t>which</w:t>
-      </w:r>
-      <w:proofErr w:type="spellEnd"/>
-      <w:r>
-        <w:rPr>
-          <w:rStyle w:val="Strong"/>
-          <w:rFonts w:ascii="Civil Premium" w:eastAsia="Times New Roman" w:hAnsi="Civil Premium" w:cs="Times New Roman"/>
-          <w:b w:val="0"/>
-          <w:bCs w:val="0"/>
-          <w:sz w:val="20"/>
-          <w:szCs w:val="20"/>
-          <w:lang w:val="nl-NL" w:eastAsia="en-NL"/>
-        </w:rPr>
-        <w:t xml:space="preserve"> </w:t>
-      </w:r>
-      <w:proofErr w:type="spellStart"/>
-      <w:r>
-        <w:rPr>
-          <w:rStyle w:val="Strong"/>
-          <w:rFonts w:ascii="Civil Premium" w:eastAsia="Times New Roman" w:hAnsi="Civil Premium" w:cs="Times New Roman"/>
-          <w:b w:val="0"/>
-          <w:bCs w:val="0"/>
-          <w:sz w:val="20"/>
-          <w:szCs w:val="20"/>
-          <w:lang w:val="nl-NL" w:eastAsia="en-NL"/>
-        </w:rPr>
-        <w:t>the</w:t>
-      </w:r>
-      <w:proofErr w:type="spellEnd"/>
-      <w:r>
-        <w:rPr>
-          <w:rStyle w:val="Strong"/>
-          <w:rFonts w:ascii="Civil Premium" w:eastAsia="Times New Roman" w:hAnsi="Civil Premium" w:cs="Times New Roman"/>
-          <w:b w:val="0"/>
-          <w:bCs w:val="0"/>
-          <w:sz w:val="20"/>
-          <w:szCs w:val="20"/>
-          <w:lang w:val="nl-NL" w:eastAsia="en-NL"/>
-        </w:rPr>
-        <w:t xml:space="preserve"> </w:t>
-      </w:r>
-      <w:proofErr w:type="spellStart"/>
-      <w:r>
-        <w:rPr>
-          <w:rStyle w:val="Strong"/>
-          <w:rFonts w:ascii="Civil Premium" w:eastAsia="Times New Roman" w:hAnsi="Civil Premium" w:cs="Times New Roman"/>
-          <w:b w:val="0"/>
-          <w:bCs w:val="0"/>
-          <w:sz w:val="20"/>
-          <w:szCs w:val="20"/>
-          <w:lang w:val="nl-NL" w:eastAsia="en-NL"/>
-        </w:rPr>
-        <w:t>sun</w:t>
-      </w:r>
-      <w:proofErr w:type="spellEnd"/>
-      <w:r>
-        <w:rPr>
-          <w:rStyle w:val="Strong"/>
-          <w:rFonts w:ascii="Civil Premium" w:eastAsia="Times New Roman" w:hAnsi="Civil Premium" w:cs="Times New Roman"/>
-          <w:b w:val="0"/>
-          <w:bCs w:val="0"/>
-          <w:sz w:val="20"/>
-          <w:szCs w:val="20"/>
-          <w:lang w:val="nl-NL" w:eastAsia="en-NL"/>
-        </w:rPr>
-        <w:t xml:space="preserve"> never sets’: The </w:t>
-      </w:r>
-      <w:proofErr w:type="spellStart"/>
-      <w:r>
-        <w:rPr>
-          <w:rStyle w:val="Strong"/>
-          <w:rFonts w:ascii="Civil Premium" w:eastAsia="Times New Roman" w:hAnsi="Civil Premium" w:cs="Times New Roman"/>
-          <w:b w:val="0"/>
-          <w:bCs w:val="0"/>
-          <w:sz w:val="20"/>
-          <w:szCs w:val="20"/>
-          <w:lang w:val="nl-NL" w:eastAsia="en-NL"/>
-        </w:rPr>
-        <w:t>nuclear</w:t>
-      </w:r>
-      <w:proofErr w:type="spellEnd"/>
-      <w:r>
-        <w:rPr>
-          <w:rStyle w:val="Strong"/>
-          <w:rFonts w:ascii="Civil Premium" w:eastAsia="Times New Roman" w:hAnsi="Civil Premium" w:cs="Times New Roman"/>
-          <w:b w:val="0"/>
-          <w:bCs w:val="0"/>
-          <w:sz w:val="20"/>
-          <w:szCs w:val="20"/>
-          <w:lang w:val="nl-NL" w:eastAsia="en-NL"/>
-        </w:rPr>
-        <w:t xml:space="preserve"> waste management </w:t>
-      </w:r>
-      <w:proofErr w:type="spellStart"/>
-      <w:r>
-        <w:rPr>
-          <w:rStyle w:val="Strong"/>
-          <w:rFonts w:ascii="Civil Premium" w:eastAsia="Times New Roman" w:hAnsi="Civil Premium" w:cs="Times New Roman"/>
-          <w:b w:val="0"/>
-          <w:bCs w:val="0"/>
-          <w:sz w:val="20"/>
-          <w:szCs w:val="20"/>
-          <w:lang w:val="nl-NL" w:eastAsia="en-NL"/>
-        </w:rPr>
-        <w:t>strategy</w:t>
-      </w:r>
-      <w:proofErr w:type="spellEnd"/>
-      <w:r>
-        <w:rPr>
-          <w:rStyle w:val="Strong"/>
-          <w:rFonts w:ascii="Civil Premium" w:eastAsia="Times New Roman" w:hAnsi="Civil Premium" w:cs="Times New Roman"/>
-          <w:b w:val="0"/>
-          <w:bCs w:val="0"/>
-          <w:sz w:val="20"/>
-          <w:szCs w:val="20"/>
-          <w:lang w:val="nl-NL" w:eastAsia="en-NL"/>
-        </w:rPr>
-        <w:t xml:space="preserve"> (part III): Australia, Belgium, </w:t>
-      </w:r>
-      <w:proofErr w:type="spellStart"/>
-      <w:r>
-        <w:rPr>
-          <w:rStyle w:val="Strong"/>
-          <w:rFonts w:ascii="Civil Premium" w:eastAsia="Times New Roman" w:hAnsi="Civil Premium" w:cs="Times New Roman"/>
-          <w:b w:val="0"/>
-          <w:bCs w:val="0"/>
-          <w:sz w:val="20"/>
-          <w:szCs w:val="20"/>
-          <w:lang w:val="nl-NL" w:eastAsia="en-NL"/>
-        </w:rPr>
-        <w:t>Czech</w:t>
-      </w:r>
-      <w:proofErr w:type="spellEnd"/>
-      <w:r>
-        <w:rPr>
-          <w:rStyle w:val="Strong"/>
-          <w:rFonts w:ascii="Civil Premium" w:eastAsia="Times New Roman" w:hAnsi="Civil Premium" w:cs="Times New Roman"/>
-          <w:b w:val="0"/>
-          <w:bCs w:val="0"/>
-          <w:sz w:val="20"/>
-          <w:szCs w:val="20"/>
-          <w:lang w:val="nl-NL" w:eastAsia="en-NL"/>
-        </w:rPr>
-        <w:t xml:space="preserve"> </w:t>
-      </w:r>
-      <w:proofErr w:type="spellStart"/>
-      <w:r>
-        <w:rPr>
-          <w:rStyle w:val="Strong"/>
-          <w:rFonts w:ascii="Civil Premium" w:eastAsia="Times New Roman" w:hAnsi="Civil Premium" w:cs="Times New Roman"/>
-          <w:b w:val="0"/>
-          <w:bCs w:val="0"/>
-          <w:sz w:val="20"/>
-          <w:szCs w:val="20"/>
-          <w:lang w:val="nl-NL" w:eastAsia="en-NL"/>
-        </w:rPr>
-        <w:t>Republic</w:t>
-      </w:r>
-      <w:proofErr w:type="spellEnd"/>
-      <w:r>
-        <w:rPr>
-          <w:rStyle w:val="Strong"/>
-          <w:rFonts w:ascii="Civil Premium" w:eastAsia="Times New Roman" w:hAnsi="Civil Premium" w:cs="Times New Roman"/>
-          <w:b w:val="0"/>
-          <w:bCs w:val="0"/>
-          <w:sz w:val="20"/>
-          <w:szCs w:val="20"/>
-          <w:lang w:val="nl-NL" w:eastAsia="en-NL"/>
-        </w:rPr>
-        <w:t xml:space="preserve">, Netherlands, </w:t>
-      </w:r>
-      <w:proofErr w:type="spellStart"/>
-      <w:r>
-        <w:rPr>
-          <w:rStyle w:val="Strong"/>
-          <w:rFonts w:ascii="Civil Premium" w:eastAsia="Times New Roman" w:hAnsi="Civil Premium" w:cs="Times New Roman"/>
-          <w:b w:val="0"/>
-          <w:bCs w:val="0"/>
-          <w:sz w:val="20"/>
-          <w:szCs w:val="20"/>
-          <w:lang w:val="nl-NL" w:eastAsia="en-NL"/>
-        </w:rPr>
-        <w:t>and</w:t>
-      </w:r>
-      <w:proofErr w:type="spellEnd"/>
-      <w:r>
-        <w:rPr>
-          <w:rStyle w:val="Strong"/>
-          <w:rFonts w:ascii="Civil Premium" w:eastAsia="Times New Roman" w:hAnsi="Civil Premium" w:cs="Times New Roman"/>
-          <w:b w:val="0"/>
-          <w:bCs w:val="0"/>
-          <w:sz w:val="20"/>
-          <w:szCs w:val="20"/>
-          <w:lang w:val="nl-NL" w:eastAsia="en-NL"/>
-        </w:rPr>
-        <w:t xml:space="preserve"> Romania. </w:t>
-      </w:r>
-      <w:proofErr w:type="spellStart"/>
-      <w:r>
-        <w:rPr>
-          <w:rStyle w:val="Strong"/>
-          <w:rFonts w:ascii="Civil Premium" w:eastAsia="Times New Roman" w:hAnsi="Civil Premium" w:cs="Times New Roman"/>
-          <w:b w:val="0"/>
-          <w:bCs w:val="0"/>
-          <w:sz w:val="20"/>
-          <w:szCs w:val="20"/>
-          <w:lang w:val="nl-NL" w:eastAsia="en-NL"/>
-        </w:rPr>
-        <w:t>Progress</w:t>
-      </w:r>
-      <w:proofErr w:type="spellEnd"/>
-      <w:r>
-        <w:rPr>
-          <w:rStyle w:val="Strong"/>
-          <w:rFonts w:ascii="Civil Premium" w:eastAsia="Times New Roman" w:hAnsi="Civil Premium" w:cs="Times New Roman"/>
-          <w:b w:val="0"/>
-          <w:bCs w:val="0"/>
-          <w:sz w:val="20"/>
-          <w:szCs w:val="20"/>
-          <w:lang w:val="nl-NL" w:eastAsia="en-NL"/>
-        </w:rPr>
-        <w:t xml:space="preserve"> in </w:t>
-      </w:r>
-      <w:proofErr w:type="spellStart"/>
-      <w:r>
-        <w:rPr>
-          <w:rStyle w:val="Strong"/>
-          <w:rFonts w:ascii="Civil Premium" w:eastAsia="Times New Roman" w:hAnsi="Civil Premium" w:cs="Times New Roman"/>
-          <w:b w:val="0"/>
-          <w:bCs w:val="0"/>
-          <w:sz w:val="20"/>
-          <w:szCs w:val="20"/>
-          <w:lang w:val="nl-NL" w:eastAsia="en-NL"/>
-        </w:rPr>
-        <w:t>Nuclear</w:t>
-      </w:r>
-      <w:proofErr w:type="spellEnd"/>
-      <w:r>
-        <w:rPr>
-          <w:rStyle w:val="Strong"/>
-          <w:rFonts w:ascii="Civil Premium" w:eastAsia="Times New Roman" w:hAnsi="Civil Premium" w:cs="Times New Roman"/>
-          <w:b w:val="0"/>
-          <w:bCs w:val="0"/>
-          <w:sz w:val="20"/>
-          <w:szCs w:val="20"/>
-          <w:lang w:val="nl-NL" w:eastAsia="en-NL"/>
-        </w:rPr>
-        <w:t xml:space="preserve"> Energy (New Series), 142, 104014-. </w:t>
+        <w:t xml:space="preserve">Sanders, M. C., &amp; Sanders, C. E. (2021). A world’s dilemma ‘upon which the sun never sets’: The nuclear waste management strategy (part III): Australia, Belgium, Czech Republic, Netherlands, and Romania. Progress in Nuclear Energy (New Series), 142, 104014-. </w:t>
       </w:r>
       <w:hyperlink r:id="rId9" w:history="1">
         <w:r>
@@ -5732,10 +3493,11 @@
           <w:szCs w:val="20"/>
           <w:lang w:val="nl-NL" w:eastAsia="en-NL"/>
         </w:rPr>
-        <w:t xml:space="preserve">Smith, P. B., &amp; </w:t>
-      </w:r>
-      <w:proofErr w:type="spellStart"/>
-      <w:r>
+        <w:t>Smith, P. B., &amp; Spanhoff, R. (1976). The nuclear energy debate in the netherlands. Bulletin of the Atomic Scientists, 32(2), 41–44. https://doi.org/10.1080/00963402.1976.11455566</w:t>
+      </w:r>
+    </w:p>
+    <w:p>
+      <w:pPr>
         <w:rPr>
           <w:rStyle w:val="Strong"/>
           <w:rFonts w:ascii="Civil Premium" w:eastAsia="Times New Roman" w:hAnsi="Civil Premium" w:cs="Times New Roman"/>
@@ -5745,9 +3507,7 @@
           <w:szCs w:val="20"/>
           <w:lang w:val="nl-NL" w:eastAsia="en-NL"/>
         </w:rPr>
-        <w:t>Spanhoff</w:t>
-      </w:r>
-      <w:proofErr w:type="spellEnd"/>
+      </w:pPr>
       <w:r>
         <w:rPr>
           <w:rStyle w:val="Strong"/>
@@ -5758,474 +3518,7 @@
           <w:szCs w:val="20"/>
           <w:lang w:val="nl-NL" w:eastAsia="en-NL"/>
         </w:rPr>
-        <w:t xml:space="preserve">, R. (1976). The </w:t>
-      </w:r>
-      <w:proofErr w:type="spellStart"/>
-      <w:r>
-        <w:rPr>
-          <w:rStyle w:val="Strong"/>
-          <w:rFonts w:ascii="Civil Premium" w:eastAsia="Times New Roman" w:hAnsi="Civil Premium" w:cs="Times New Roman"/>
-          <w:b w:val="0"/>
-          <w:bCs w:val="0"/>
-          <w:sz w:val="20"/>
-          <w:szCs w:val="20"/>
-          <w:lang w:val="nl-NL" w:eastAsia="en-NL"/>
-        </w:rPr>
-        <w:t>nuclear</w:t>
-      </w:r>
-      <w:proofErr w:type="spellEnd"/>
-      <w:r>
-        <w:rPr>
-          <w:rStyle w:val="Strong"/>
-          <w:rFonts w:ascii="Civil Premium" w:eastAsia="Times New Roman" w:hAnsi="Civil Premium" w:cs="Times New Roman"/>
-          <w:b w:val="0"/>
-          <w:bCs w:val="0"/>
-          <w:sz w:val="20"/>
-          <w:szCs w:val="20"/>
-          <w:lang w:val="nl-NL" w:eastAsia="en-NL"/>
-        </w:rPr>
-        <w:t xml:space="preserve"> energy </w:t>
-      </w:r>
-      <w:proofErr w:type="spellStart"/>
-      <w:r>
-        <w:rPr>
-          <w:rStyle w:val="Strong"/>
-          <w:rFonts w:ascii="Civil Premium" w:eastAsia="Times New Roman" w:hAnsi="Civil Premium" w:cs="Times New Roman"/>
-          <w:b w:val="0"/>
-          <w:bCs w:val="0"/>
-          <w:sz w:val="20"/>
-          <w:szCs w:val="20"/>
-          <w:lang w:val="nl-NL" w:eastAsia="en-NL"/>
-        </w:rPr>
-        <w:t>debate</w:t>
-      </w:r>
-      <w:proofErr w:type="spellEnd"/>
-      <w:r>
-        <w:rPr>
-          <w:rStyle w:val="Strong"/>
-          <w:rFonts w:ascii="Civil Premium" w:eastAsia="Times New Roman" w:hAnsi="Civil Premium" w:cs="Times New Roman"/>
-          <w:b w:val="0"/>
-          <w:bCs w:val="0"/>
-          <w:sz w:val="20"/>
-          <w:szCs w:val="20"/>
-          <w:lang w:val="nl-NL" w:eastAsia="en-NL"/>
-        </w:rPr>
-        <w:t xml:space="preserve"> in </w:t>
-      </w:r>
-      <w:proofErr w:type="spellStart"/>
-      <w:r>
-        <w:rPr>
-          <w:rStyle w:val="Strong"/>
-          <w:rFonts w:ascii="Civil Premium" w:eastAsia="Times New Roman" w:hAnsi="Civil Premium" w:cs="Times New Roman"/>
-          <w:b w:val="0"/>
-          <w:bCs w:val="0"/>
-          <w:sz w:val="20"/>
-          <w:szCs w:val="20"/>
-          <w:lang w:val="nl-NL" w:eastAsia="en-NL"/>
-        </w:rPr>
-        <w:t>the</w:t>
-      </w:r>
-      <w:proofErr w:type="spellEnd"/>
-      <w:r>
-        <w:rPr>
-          <w:rStyle w:val="Strong"/>
-          <w:rFonts w:ascii="Civil Premium" w:eastAsia="Times New Roman" w:hAnsi="Civil Premium" w:cs="Times New Roman"/>
-          <w:b w:val="0"/>
-          <w:bCs w:val="0"/>
-          <w:sz w:val="20"/>
-          <w:szCs w:val="20"/>
-          <w:lang w:val="nl-NL" w:eastAsia="en-NL"/>
-        </w:rPr>
-        <w:t xml:space="preserve"> </w:t>
-      </w:r>
-      <w:proofErr w:type="spellStart"/>
-      <w:r>
-        <w:rPr>
-          <w:rStyle w:val="Strong"/>
-          <w:rFonts w:ascii="Civil Premium" w:eastAsia="Times New Roman" w:hAnsi="Civil Premium" w:cs="Times New Roman"/>
-          <w:b w:val="0"/>
-          <w:bCs w:val="0"/>
-          <w:sz w:val="20"/>
-          <w:szCs w:val="20"/>
-          <w:lang w:val="nl-NL" w:eastAsia="en-NL"/>
-        </w:rPr>
-        <w:t>netherlands</w:t>
-      </w:r>
-      <w:proofErr w:type="spellEnd"/>
-      <w:r>
-        <w:rPr>
-          <w:rStyle w:val="Strong"/>
-          <w:rFonts w:ascii="Civil Premium" w:eastAsia="Times New Roman" w:hAnsi="Civil Premium" w:cs="Times New Roman"/>
-          <w:b w:val="0"/>
-          <w:bCs w:val="0"/>
-          <w:sz w:val="20"/>
-          <w:szCs w:val="20"/>
-          <w:lang w:val="nl-NL" w:eastAsia="en-NL"/>
-        </w:rPr>
-        <w:t xml:space="preserve">. Bulletin of </w:t>
-      </w:r>
-      <w:proofErr w:type="spellStart"/>
-      <w:r>
-        <w:rPr>
-          <w:rStyle w:val="Strong"/>
-          <w:rFonts w:ascii="Civil Premium" w:eastAsia="Times New Roman" w:hAnsi="Civil Premium" w:cs="Times New Roman"/>
-          <w:b w:val="0"/>
-          <w:bCs w:val="0"/>
-          <w:sz w:val="20"/>
-          <w:szCs w:val="20"/>
-          <w:lang w:val="nl-NL" w:eastAsia="en-NL"/>
-        </w:rPr>
-        <w:t>the</w:t>
-      </w:r>
-      <w:proofErr w:type="spellEnd"/>
-      <w:r>
-        <w:rPr>
-          <w:rStyle w:val="Strong"/>
-          <w:rFonts w:ascii="Civil Premium" w:eastAsia="Times New Roman" w:hAnsi="Civil Premium" w:cs="Times New Roman"/>
-          <w:b w:val="0"/>
-          <w:bCs w:val="0"/>
-          <w:sz w:val="20"/>
-          <w:szCs w:val="20"/>
-          <w:lang w:val="nl-NL" w:eastAsia="en-NL"/>
-        </w:rPr>
-        <w:t xml:space="preserve"> Atomic </w:t>
-      </w:r>
-      <w:proofErr w:type="spellStart"/>
-      <w:r>
-        <w:rPr>
-          <w:rStyle w:val="Strong"/>
-          <w:rFonts w:ascii="Civil Premium" w:eastAsia="Times New Roman" w:hAnsi="Civil Premium" w:cs="Times New Roman"/>
-          <w:b w:val="0"/>
-          <w:bCs w:val="0"/>
-          <w:sz w:val="20"/>
-          <w:szCs w:val="20"/>
-          <w:lang w:val="nl-NL" w:eastAsia="en-NL"/>
-        </w:rPr>
-        <w:t>Scientists</w:t>
-      </w:r>
-      <w:proofErr w:type="spellEnd"/>
-      <w:r>
-        <w:rPr>
-          <w:rStyle w:val="Strong"/>
-          <w:rFonts w:ascii="Civil Premium" w:eastAsia="Times New Roman" w:hAnsi="Civil Premium" w:cs="Times New Roman"/>
-          <w:b w:val="0"/>
-          <w:bCs w:val="0"/>
-          <w:sz w:val="20"/>
-          <w:szCs w:val="20"/>
-          <w:lang w:val="nl-NL" w:eastAsia="en-NL"/>
-        </w:rPr>
-        <w:t>, 32(2), 41–44. https://doi.org/10.1080/00963402.1976.11455566</w:t>
-      </w:r>
-    </w:p>
-    <w:p>
-      <w:pPr>
-        <w:rPr>
-          <w:rStyle w:val="Strong"/>
-          <w:rFonts w:ascii="Civil Premium" w:eastAsia="Times New Roman" w:hAnsi="Civil Premium" w:cs="Times New Roman"/>
-          <w:b w:val="0"/>
-          <w:bCs w:val="0"/>
-          <w:sz w:val="20"/>
-          <w:szCs w:val="20"/>
-          <w:lang w:val="nl-NL" w:eastAsia="en-NL"/>
-        </w:rPr>
-      </w:pPr>
-      <w:r>
-        <w:rPr>
-          <w:rStyle w:val="Strong"/>
-          <w:rFonts w:ascii="Civil Premium" w:eastAsia="Times New Roman" w:hAnsi="Civil Premium" w:cs="Times New Roman"/>
-          <w:b w:val="0"/>
-          <w:bCs w:val="0"/>
-          <w:sz w:val="20"/>
-          <w:szCs w:val="20"/>
-          <w:lang w:val="nl-NL" w:eastAsia="en-NL"/>
-        </w:rPr>
-        <w:t>Wolde-</w:t>
-      </w:r>
-      <w:proofErr w:type="spellStart"/>
-      <w:r>
-        <w:rPr>
-          <w:rStyle w:val="Strong"/>
-          <w:rFonts w:ascii="Civil Premium" w:eastAsia="Times New Roman" w:hAnsi="Civil Premium" w:cs="Times New Roman"/>
-          <w:b w:val="0"/>
-          <w:bCs w:val="0"/>
-          <w:sz w:val="20"/>
-          <w:szCs w:val="20"/>
-          <w:lang w:val="nl-NL" w:eastAsia="en-NL"/>
-        </w:rPr>
-        <w:t>Rufael</w:t>
-      </w:r>
-      <w:proofErr w:type="spellEnd"/>
-      <w:r>
-        <w:rPr>
-          <w:rStyle w:val="Strong"/>
-          <w:rFonts w:ascii="Civil Premium" w:eastAsia="Times New Roman" w:hAnsi="Civil Premium" w:cs="Times New Roman"/>
-          <w:b w:val="0"/>
-          <w:bCs w:val="0"/>
-          <w:sz w:val="20"/>
-          <w:szCs w:val="20"/>
-          <w:lang w:val="nl-NL" w:eastAsia="en-NL"/>
-        </w:rPr>
-        <w:t xml:space="preserve">, Y., &amp; </w:t>
-      </w:r>
-      <w:proofErr w:type="spellStart"/>
-      <w:r>
-        <w:rPr>
-          <w:rStyle w:val="Strong"/>
-          <w:rFonts w:ascii="Civil Premium" w:eastAsia="Times New Roman" w:hAnsi="Civil Premium" w:cs="Times New Roman"/>
-          <w:b w:val="0"/>
-          <w:bCs w:val="0"/>
-          <w:sz w:val="20"/>
-          <w:szCs w:val="20"/>
-          <w:lang w:val="nl-NL" w:eastAsia="en-NL"/>
-        </w:rPr>
-        <w:t>Menyah</w:t>
-      </w:r>
-      <w:proofErr w:type="spellEnd"/>
-      <w:r>
-        <w:rPr>
-          <w:rStyle w:val="Strong"/>
-          <w:rFonts w:ascii="Civil Premium" w:eastAsia="Times New Roman" w:hAnsi="Civil Premium" w:cs="Times New Roman"/>
-          <w:b w:val="0"/>
-          <w:bCs w:val="0"/>
-          <w:sz w:val="20"/>
-          <w:szCs w:val="20"/>
-          <w:lang w:val="nl-NL" w:eastAsia="en-NL"/>
-        </w:rPr>
-        <w:t xml:space="preserve">, K. (2010). </w:t>
-      </w:r>
-      <w:proofErr w:type="spellStart"/>
-      <w:r>
-        <w:rPr>
-          <w:rStyle w:val="Strong"/>
-          <w:rFonts w:ascii="Civil Premium" w:eastAsia="Times New Roman" w:hAnsi="Civil Premium" w:cs="Times New Roman"/>
-          <w:b w:val="0"/>
-          <w:bCs w:val="0"/>
-          <w:sz w:val="20"/>
-          <w:szCs w:val="20"/>
-          <w:lang w:val="nl-NL" w:eastAsia="en-NL"/>
-        </w:rPr>
-        <w:t>Nuclear</w:t>
-      </w:r>
-      <w:proofErr w:type="spellEnd"/>
-      <w:r>
-        <w:rPr>
-          <w:rStyle w:val="Strong"/>
-          <w:rFonts w:ascii="Civil Premium" w:eastAsia="Times New Roman" w:hAnsi="Civil Premium" w:cs="Times New Roman"/>
-          <w:b w:val="0"/>
-          <w:bCs w:val="0"/>
-          <w:sz w:val="20"/>
-          <w:szCs w:val="20"/>
-          <w:lang w:val="nl-NL" w:eastAsia="en-NL"/>
-        </w:rPr>
-        <w:t xml:space="preserve"> energy </w:t>
-      </w:r>
-      <w:proofErr w:type="spellStart"/>
-      <w:r>
-        <w:rPr>
-          <w:rStyle w:val="Strong"/>
-          <w:rFonts w:ascii="Civil Premium" w:eastAsia="Times New Roman" w:hAnsi="Civil Premium" w:cs="Times New Roman"/>
-          <w:b w:val="0"/>
-          <w:bCs w:val="0"/>
-          <w:sz w:val="20"/>
-          <w:szCs w:val="20"/>
-          <w:lang w:val="nl-NL" w:eastAsia="en-NL"/>
-        </w:rPr>
-        <w:t>consumption</w:t>
-      </w:r>
-      <w:proofErr w:type="spellEnd"/>
-      <w:r>
-        <w:rPr>
-          <w:rStyle w:val="Strong"/>
-          <w:rFonts w:ascii="Civil Premium" w:eastAsia="Times New Roman" w:hAnsi="Civil Premium" w:cs="Times New Roman"/>
-          <w:b w:val="0"/>
-          <w:bCs w:val="0"/>
-          <w:sz w:val="20"/>
-          <w:szCs w:val="20"/>
-          <w:lang w:val="nl-NL" w:eastAsia="en-NL"/>
-        </w:rPr>
-        <w:t xml:space="preserve"> </w:t>
-      </w:r>
-      <w:proofErr w:type="spellStart"/>
-      <w:r>
-        <w:rPr>
-          <w:rStyle w:val="Strong"/>
-          <w:rFonts w:ascii="Civil Premium" w:eastAsia="Times New Roman" w:hAnsi="Civil Premium" w:cs="Times New Roman"/>
-          <w:b w:val="0"/>
-          <w:bCs w:val="0"/>
-          <w:sz w:val="20"/>
-          <w:szCs w:val="20"/>
-          <w:lang w:val="nl-NL" w:eastAsia="en-NL"/>
-        </w:rPr>
-        <w:t>and</w:t>
-      </w:r>
-      <w:proofErr w:type="spellEnd"/>
-      <w:r>
-        <w:rPr>
-          <w:rStyle w:val="Strong"/>
-          <w:rFonts w:ascii="Civil Premium" w:eastAsia="Times New Roman" w:hAnsi="Civil Premium" w:cs="Times New Roman"/>
-          <w:b w:val="0"/>
-          <w:bCs w:val="0"/>
-          <w:sz w:val="20"/>
-          <w:szCs w:val="20"/>
-          <w:lang w:val="nl-NL" w:eastAsia="en-NL"/>
-        </w:rPr>
-        <w:t xml:space="preserve"> </w:t>
-      </w:r>
-      <w:proofErr w:type="spellStart"/>
-      <w:r>
-        <w:rPr>
-          <w:rStyle w:val="Strong"/>
-          <w:rFonts w:ascii="Civil Premium" w:eastAsia="Times New Roman" w:hAnsi="Civil Premium" w:cs="Times New Roman"/>
-          <w:b w:val="0"/>
-          <w:bCs w:val="0"/>
-          <w:sz w:val="20"/>
-          <w:szCs w:val="20"/>
-          <w:lang w:val="nl-NL" w:eastAsia="en-NL"/>
-        </w:rPr>
-        <w:t>economic</w:t>
-      </w:r>
-      <w:proofErr w:type="spellEnd"/>
-      <w:r>
-        <w:rPr>
-          <w:rStyle w:val="Strong"/>
-          <w:rFonts w:ascii="Civil Premium" w:eastAsia="Times New Roman" w:hAnsi="Civil Premium" w:cs="Times New Roman"/>
-          <w:b w:val="0"/>
-          <w:bCs w:val="0"/>
-          <w:sz w:val="20"/>
-          <w:szCs w:val="20"/>
-          <w:lang w:val="nl-NL" w:eastAsia="en-NL"/>
-        </w:rPr>
-        <w:t xml:space="preserve"> </w:t>
-      </w:r>
-      <w:proofErr w:type="spellStart"/>
-      <w:r>
-        <w:rPr>
-          <w:rStyle w:val="Strong"/>
-          <w:rFonts w:ascii="Civil Premium" w:eastAsia="Times New Roman" w:hAnsi="Civil Premium" w:cs="Times New Roman"/>
-          <w:b w:val="0"/>
-          <w:bCs w:val="0"/>
-          <w:sz w:val="20"/>
-          <w:szCs w:val="20"/>
-          <w:lang w:val="nl-NL" w:eastAsia="en-NL"/>
-        </w:rPr>
-        <w:t>growth</w:t>
-      </w:r>
-      <w:proofErr w:type="spellEnd"/>
-      <w:r>
-        <w:rPr>
-          <w:rStyle w:val="Strong"/>
-          <w:rFonts w:ascii="Civil Premium" w:eastAsia="Times New Roman" w:hAnsi="Civil Premium" w:cs="Times New Roman"/>
-          <w:b w:val="0"/>
-          <w:bCs w:val="0"/>
-          <w:sz w:val="20"/>
-          <w:szCs w:val="20"/>
-          <w:lang w:val="nl-NL" w:eastAsia="en-NL"/>
-        </w:rPr>
-        <w:t xml:space="preserve"> in </w:t>
-      </w:r>
-      <w:proofErr w:type="spellStart"/>
-      <w:r>
-        <w:rPr>
-          <w:rStyle w:val="Strong"/>
-          <w:rFonts w:ascii="Civil Premium" w:eastAsia="Times New Roman" w:hAnsi="Civil Premium" w:cs="Times New Roman"/>
-          <w:b w:val="0"/>
-          <w:bCs w:val="0"/>
-          <w:sz w:val="20"/>
-          <w:szCs w:val="20"/>
-          <w:lang w:val="nl-NL" w:eastAsia="en-NL"/>
-        </w:rPr>
-        <w:t>nine</w:t>
-      </w:r>
-      <w:proofErr w:type="spellEnd"/>
-      <w:r>
-        <w:rPr>
-          <w:rStyle w:val="Strong"/>
-          <w:rFonts w:ascii="Civil Premium" w:eastAsia="Times New Roman" w:hAnsi="Civil Premium" w:cs="Times New Roman"/>
-          <w:b w:val="0"/>
-          <w:bCs w:val="0"/>
-          <w:sz w:val="20"/>
-          <w:szCs w:val="20"/>
-          <w:lang w:val="nl-NL" w:eastAsia="en-NL"/>
-        </w:rPr>
-        <w:t xml:space="preserve"> </w:t>
-      </w:r>
-      <w:proofErr w:type="spellStart"/>
-      <w:r>
-        <w:rPr>
-          <w:rStyle w:val="Strong"/>
-          <w:rFonts w:ascii="Civil Premium" w:eastAsia="Times New Roman" w:hAnsi="Civil Premium" w:cs="Times New Roman"/>
-          <w:b w:val="0"/>
-          <w:bCs w:val="0"/>
-          <w:sz w:val="20"/>
-          <w:szCs w:val="20"/>
-          <w:lang w:val="nl-NL" w:eastAsia="en-NL"/>
-        </w:rPr>
-        <w:t>developed</w:t>
-      </w:r>
-      <w:proofErr w:type="spellEnd"/>
-      <w:r>
-        <w:rPr>
-          <w:rStyle w:val="Strong"/>
-          <w:rFonts w:ascii="Civil Premium" w:eastAsia="Times New Roman" w:hAnsi="Civil Premium" w:cs="Times New Roman"/>
-          <w:b w:val="0"/>
-          <w:bCs w:val="0"/>
-          <w:sz w:val="20"/>
-          <w:szCs w:val="20"/>
-          <w:lang w:val="nl-NL" w:eastAsia="en-NL"/>
-        </w:rPr>
-        <w:t xml:space="preserve"> </w:t>
-      </w:r>
-      <w:proofErr w:type="spellStart"/>
-      <w:r>
-        <w:rPr>
-          <w:rStyle w:val="Strong"/>
-          <w:rFonts w:ascii="Civil Premium" w:eastAsia="Times New Roman" w:hAnsi="Civil Premium" w:cs="Times New Roman"/>
-          <w:b w:val="0"/>
-          <w:bCs w:val="0"/>
-          <w:sz w:val="20"/>
-          <w:szCs w:val="20"/>
-          <w:lang w:val="nl-NL" w:eastAsia="en-NL"/>
-        </w:rPr>
-        <w:t>countries</w:t>
-      </w:r>
-      <w:proofErr w:type="spellEnd"/>
-      <w:r>
-        <w:rPr>
-          <w:rStyle w:val="Strong"/>
-          <w:rFonts w:ascii="Civil Premium" w:eastAsia="Times New Roman" w:hAnsi="Civil Premium" w:cs="Times New Roman"/>
-          <w:b w:val="0"/>
-          <w:bCs w:val="0"/>
-          <w:sz w:val="20"/>
-          <w:szCs w:val="20"/>
-          <w:lang w:val="nl-NL" w:eastAsia="en-NL"/>
-        </w:rPr>
-        <w:t xml:space="preserve">. Energy </w:t>
-      </w:r>
-      <w:proofErr w:type="spellStart"/>
-      <w:r>
-        <w:rPr>
-          <w:rStyle w:val="Strong"/>
-          <w:rFonts w:ascii="Civil Premium" w:eastAsia="Times New Roman" w:hAnsi="Civil Premium" w:cs="Times New Roman"/>
-          <w:b w:val="0"/>
-          <w:bCs w:val="0"/>
-          <w:sz w:val="20"/>
-          <w:szCs w:val="20"/>
-          <w:lang w:val="nl-NL" w:eastAsia="en-NL"/>
-        </w:rPr>
-        <w:t>Economics</w:t>
-      </w:r>
-      <w:proofErr w:type="spellEnd"/>
-      <w:r>
-        <w:rPr>
-          <w:rStyle w:val="Strong"/>
-          <w:rFonts w:ascii="Civil Premium" w:eastAsia="Times New Roman" w:hAnsi="Civil Premium" w:cs="Times New Roman"/>
-          <w:b w:val="0"/>
-          <w:bCs w:val="0"/>
-          <w:sz w:val="20"/>
-          <w:szCs w:val="20"/>
-          <w:lang w:val="nl-NL" w:eastAsia="en-NL"/>
-        </w:rPr>
-        <w:t xml:space="preserve">, 32(3), 550–556. </w:t>
+        <w:t xml:space="preserve">Wolde-Rufael, Y., &amp; Menyah, K. (2010). Nuclear energy consumption and economic growth in nine developed countries. Energy Economics, 32(3), 550–556. </w:t>
       </w:r>
       <w:hyperlink r:id="rId10" w:history="1">
         <w:r>
@@ -6262,85 +3555,7 @@
           <w:szCs w:val="20"/>
           <w:lang w:val="nl-NL" w:eastAsia="en-NL"/>
         </w:rPr>
-        <w:t xml:space="preserve">Zijlstra, G. J. (1979). Networks in public policy: </w:t>
-      </w:r>
-      <w:proofErr w:type="spellStart"/>
-      <w:r>
-        <w:rPr>
-          <w:rStyle w:val="Strong"/>
-          <w:rFonts w:ascii="Civil Premium" w:eastAsia="Times New Roman" w:hAnsi="Civil Premium" w:cs="Times New Roman"/>
-          <w:b w:val="0"/>
-          <w:bCs w:val="0"/>
-          <w:sz w:val="20"/>
-          <w:szCs w:val="20"/>
-          <w:lang w:val="nl-NL" w:eastAsia="en-NL"/>
-        </w:rPr>
-        <w:t>Nuclear</w:t>
-      </w:r>
-      <w:proofErr w:type="spellEnd"/>
-      <w:r>
-        <w:rPr>
-          <w:rStyle w:val="Strong"/>
-          <w:rFonts w:ascii="Civil Premium" w:eastAsia="Times New Roman" w:hAnsi="Civil Premium" w:cs="Times New Roman"/>
-          <w:b w:val="0"/>
-          <w:bCs w:val="0"/>
-          <w:sz w:val="20"/>
-          <w:szCs w:val="20"/>
-          <w:lang w:val="nl-NL" w:eastAsia="en-NL"/>
-        </w:rPr>
-        <w:t xml:space="preserve"> energy in </w:t>
-      </w:r>
-      <w:proofErr w:type="spellStart"/>
-      <w:r>
-        <w:rPr>
-          <w:rStyle w:val="Strong"/>
-          <w:rFonts w:ascii="Civil Premium" w:eastAsia="Times New Roman" w:hAnsi="Civil Premium" w:cs="Times New Roman"/>
-          <w:b w:val="0"/>
-          <w:bCs w:val="0"/>
-          <w:sz w:val="20"/>
-          <w:szCs w:val="20"/>
-          <w:lang w:val="nl-NL" w:eastAsia="en-NL"/>
-        </w:rPr>
-        <w:t>the</w:t>
-      </w:r>
-      <w:proofErr w:type="spellEnd"/>
-      <w:r>
-        <w:rPr>
-          <w:rStyle w:val="Strong"/>
-          <w:rFonts w:ascii="Civil Premium" w:eastAsia="Times New Roman" w:hAnsi="Civil Premium" w:cs="Times New Roman"/>
-          <w:b w:val="0"/>
-          <w:bCs w:val="0"/>
-          <w:sz w:val="20"/>
-          <w:szCs w:val="20"/>
-          <w:lang w:val="nl-NL" w:eastAsia="en-NL"/>
-        </w:rPr>
-        <w:t xml:space="preserve"> Netherlands. </w:t>
-      </w:r>
-      <w:proofErr w:type="spellStart"/>
-      <w:r>
-        <w:rPr>
-          <w:rStyle w:val="Strong"/>
-          <w:rFonts w:ascii="Civil Premium" w:eastAsia="Times New Roman" w:hAnsi="Civil Premium" w:cs="Times New Roman"/>
-          <w:b w:val="0"/>
-          <w:bCs w:val="0"/>
-          <w:sz w:val="20"/>
-          <w:szCs w:val="20"/>
-          <w:lang w:val="nl-NL" w:eastAsia="en-NL"/>
-        </w:rPr>
-        <w:t>Social</w:t>
-      </w:r>
-      <w:proofErr w:type="spellEnd"/>
-      <w:r>
-        <w:rPr>
-          <w:rStyle w:val="Strong"/>
-          <w:rFonts w:ascii="Civil Premium" w:eastAsia="Times New Roman" w:hAnsi="Civil Premium" w:cs="Times New Roman"/>
-          <w:b w:val="0"/>
-          <w:bCs w:val="0"/>
-          <w:sz w:val="20"/>
-          <w:szCs w:val="20"/>
-          <w:lang w:val="nl-NL" w:eastAsia="en-NL"/>
-        </w:rPr>
-        <w:t xml:space="preserve"> Networks, 1(4), 359–389. </w:t>
+        <w:t xml:space="preserve">Zijlstra, G. J. (1979). Networks in public policy: Nuclear energy in the Netherlands. Social Networks, 1(4), 359–389. </w:t>
       </w:r>
       <w:hyperlink r:id="rId11" w:history="1">
         <w:r>

</xml_diff>

<commit_message>
vault backup: 2024-05-07 14:53:19
</commit_message>
<xml_diff>
--- a/Vakken/Blok 2/Wetenschapsjournalistiek/Eindpaper (Kernreactoren)/Eindpaper_Kerncentrales_JortSiemes_V4.docx
+++ b/Vakken/Blok 2/Wetenschapsjournalistiek/Eindpaper (Kernreactoren)/Eindpaper_Kerncentrales_JortSiemes_V4.docx
@@ -477,6 +477,7 @@
               <w:lang w:val="nl-NL" w:eastAsia="en-NL"/>
             </w:rPr>
           </w:pPr>
+          <w:proofErr w:type="spellStart"/>
           <w:r>
             <w:rPr>
               <w:rFonts w:ascii="Civil Premium" w:eastAsia="Times New Roman" w:hAnsi="Civil Premium" w:cs="Times New Roman"/>
@@ -487,7 +488,20 @@
               <w:szCs w:val="28"/>
               <w:lang w:val="nl-NL" w:eastAsia="en-NL"/>
             </w:rPr>
-            <w:t>Table of Contents</w:t>
+            <w:t>Table</w:t>
+          </w:r>
+          <w:proofErr w:type="spellEnd"/>
+          <w:r>
+            <w:rPr>
+              <w:rFonts w:ascii="Civil Premium" w:eastAsia="Times New Roman" w:hAnsi="Civil Premium" w:cs="Times New Roman"/>
+              <w:b/>
+              <w:bCs/>
+              <w:color w:val="auto"/>
+              <w:sz w:val="28"/>
+              <w:szCs w:val="28"/>
+              <w:lang w:val="nl-NL" w:eastAsia="en-NL"/>
+            </w:rPr>
+            <w:t xml:space="preserve"> of Contents</w:t>
           </w:r>
         </w:p>
         <w:p>
@@ -2396,6 +2410,191 @@
         <w:pStyle w:val="NormalWeb"/>
         <w:rPr>
           <w:rFonts w:ascii="Civil Premium" w:hAnsi="Civil Premium"/>
+          <w:sz w:val="22"/>
+          <w:szCs w:val="22"/>
+          <w:lang w:val="nl-NL"/>
+        </w:rPr>
+      </w:pPr>
+      <w:bookmarkStart w:id="2" w:name="_Toc165984467"/>
+      <w:r>
+        <w:rPr>
+          <w:rFonts w:ascii="Civil Premium" w:hAnsi="Civil Premium"/>
+          <w:sz w:val="22"/>
+          <w:szCs w:val="22"/>
+          <w:lang w:val="nl-NL"/>
+        </w:rPr>
+        <w:t>Wereldwijd zijn</w:t>
+      </w:r>
+      <w:r>
+        <w:rPr>
+          <w:rFonts w:ascii="Civil Premium" w:hAnsi="Civil Premium"/>
+          <w:sz w:val="22"/>
+          <w:szCs w:val="22"/>
+          <w:lang w:val="nl-NL"/>
+        </w:rPr>
+        <w:t xml:space="preserve"> er</w:t>
+      </w:r>
+      <w:r>
+        <w:rPr>
+          <w:rFonts w:ascii="Civil Premium" w:hAnsi="Civil Premium"/>
+          <w:sz w:val="22"/>
+          <w:szCs w:val="22"/>
+          <w:lang w:val="nl-NL"/>
+        </w:rPr>
+        <w:t xml:space="preserve"> 442 kernreactoren in </w:t>
+      </w:r>
+      <w:r>
+        <w:rPr>
+          <w:rFonts w:ascii="Civil Premium" w:hAnsi="Civil Premium"/>
+          <w:sz w:val="22"/>
+          <w:szCs w:val="22"/>
+          <w:lang w:val="nl-NL"/>
+        </w:rPr>
+        <w:t>werking</w:t>
+      </w:r>
+      <w:r>
+        <w:rPr>
+          <w:rFonts w:ascii="Civil Premium" w:hAnsi="Civil Premium"/>
+          <w:sz w:val="22"/>
+          <w:szCs w:val="22"/>
+          <w:lang w:val="nl-NL"/>
+        </w:rPr>
+        <w:t xml:space="preserve"> </w:t>
+      </w:r>
+      <w:r>
+        <w:rPr>
+          <w:rFonts w:ascii="Civil Premium" w:hAnsi="Civil Premium"/>
+          <w:sz w:val="22"/>
+          <w:szCs w:val="22"/>
+          <w:lang w:val="nl-NL"/>
+        </w:rPr>
+        <w:t>die</w:t>
+      </w:r>
+      <w:r>
+        <w:rPr>
+          <w:rFonts w:ascii="Civil Premium" w:hAnsi="Civil Premium"/>
+          <w:sz w:val="22"/>
+          <w:szCs w:val="22"/>
+          <w:lang w:val="nl-NL"/>
+        </w:rPr>
+        <w:t xml:space="preserve"> 11% van de totale wereldwijde elektriciteitsproductie</w:t>
+      </w:r>
+      <w:r>
+        <w:rPr>
+          <w:rFonts w:ascii="Civil Premium" w:hAnsi="Civil Premium"/>
+          <w:sz w:val="22"/>
+          <w:szCs w:val="22"/>
+          <w:lang w:val="nl-NL"/>
+        </w:rPr>
+        <w:t xml:space="preserve"> voorzien</w:t>
+      </w:r>
+      <w:r>
+        <w:rPr>
+          <w:rFonts w:ascii="Civil Premium" w:hAnsi="Civil Premium"/>
+          <w:sz w:val="22"/>
+          <w:szCs w:val="22"/>
+          <w:lang w:val="nl-NL"/>
+        </w:rPr>
+        <w:t xml:space="preserve"> </w:t>
+      </w:r>
+      <w:sdt>
+        <w:sdtPr>
+          <w:rPr>
+            <w:rFonts w:ascii="Civil Premium" w:hAnsi="Civil Premium"/>
+            <w:sz w:val="22"/>
+            <w:szCs w:val="22"/>
+            <w:lang w:val="nl-NL"/>
+          </w:rPr>
+          <w:id w:val="-48385666"/>
+          <w:citation/>
+        </w:sdtPr>
+        <w:sdtContent>
+          <w:r>
+            <w:rPr>
+              <w:rFonts w:ascii="Civil Premium" w:hAnsi="Civil Premium"/>
+              <w:sz w:val="22"/>
+              <w:szCs w:val="22"/>
+              <w:lang w:val="nl-NL"/>
+            </w:rPr>
+            <w:fldChar w:fldCharType="begin"/>
+          </w:r>
+          <w:r>
+            <w:rPr>
+              <w:rFonts w:ascii="Civil Premium" w:hAnsi="Civil Premium"/>
+              <w:sz w:val="22"/>
+              <w:szCs w:val="22"/>
+              <w:lang w:val="nl-NL"/>
+            </w:rPr>
+            <w:instrText xml:space="preserve">CITATION MDM22 \l 1043 </w:instrText>
+          </w:r>
+          <w:r>
+            <w:rPr>
+              <w:rFonts w:ascii="Civil Premium" w:hAnsi="Civil Premium"/>
+              <w:sz w:val="22"/>
+              <w:szCs w:val="22"/>
+              <w:lang w:val="nl-NL"/>
+            </w:rPr>
+            <w:fldChar w:fldCharType="separate"/>
+          </w:r>
+          <w:r>
+            <w:rPr>
+              <w:rFonts w:ascii="Civil Premium" w:hAnsi="Civil Premium"/>
+              <w:noProof/>
+              <w:sz w:val="22"/>
+              <w:szCs w:val="22"/>
+              <w:lang w:val="nl-NL"/>
+            </w:rPr>
+            <w:t>(Mathew, 2022)</w:t>
+          </w:r>
+          <w:r>
+            <w:rPr>
+              <w:rFonts w:ascii="Civil Premium" w:hAnsi="Civil Premium"/>
+              <w:sz w:val="22"/>
+              <w:szCs w:val="22"/>
+              <w:lang w:val="nl-NL"/>
+            </w:rPr>
+            <w:fldChar w:fldCharType="end"/>
+          </w:r>
+        </w:sdtContent>
+      </w:sdt>
+      <w:r>
+        <w:rPr>
+          <w:rFonts w:ascii="Civil Premium" w:hAnsi="Civil Premium"/>
+          <w:sz w:val="22"/>
+          <w:szCs w:val="22"/>
+          <w:lang w:val="nl-NL"/>
+        </w:rPr>
+        <w:t xml:space="preserve">. </w:t>
+      </w:r>
+    </w:p>
+    <w:p>
+      <w:pPr>
+        <w:pStyle w:val="NormalWeb"/>
+        <w:rPr>
+          <w:rFonts w:ascii="Civil Premium" w:hAnsi="Civil Premium"/>
+          <w:sz w:val="22"/>
+          <w:szCs w:val="22"/>
+          <w:lang w:val="nl-NL"/>
+        </w:rPr>
+      </w:pPr>
+    </w:p>
+    <w:p>
+      <w:pPr>
+        <w:pStyle w:val="NormalWeb"/>
+        <w:rPr>
+          <w:rFonts w:ascii="Civil Premium" w:hAnsi="Civil Premium"/>
+          <w:sz w:val="22"/>
+          <w:szCs w:val="22"/>
+          <w:lang w:val="nl-NL"/>
+        </w:rPr>
+      </w:pPr>
+    </w:p>
+    <w:p>
+      <w:pPr>
+        <w:pStyle w:val="NormalWeb"/>
+        <w:outlineLvl w:val="1"/>
+        <w:rPr>
+          <w:rFonts w:ascii="Civil Premium" w:hAnsi="Civil Premium"/>
           <w:b/>
           <w:bCs/>
           <w:sz w:val="22"/>
@@ -2410,16 +2609,11 @@
           <w:bCs/>
           <w:sz w:val="22"/>
           <w:szCs w:val="22"/>
-          <w:highlight w:val="yellow"/>
-          <w:lang w:val="nl-NL"/>
-        </w:rPr>
-        <w:t>KORT STUKJE OVER KERNENERGIE</w:t>
-      </w:r>
-    </w:p>
-    <w:p>
-      <w:pPr>
-        <w:pStyle w:val="NormalWeb"/>
-        <w:outlineLvl w:val="1"/>
+          <w:lang w:val="nl-NL"/>
+        </w:rPr>
+        <w:t>O</w:t>
+      </w:r>
+      <w:r>
         <w:rPr>
           <w:rFonts w:ascii="Civil Premium" w:hAnsi="Civil Premium"/>
           <w:b/>
@@ -2428,8 +2622,9 @@
           <w:szCs w:val="22"/>
           <w:lang w:val="nl-NL"/>
         </w:rPr>
-      </w:pPr>
-      <w:bookmarkStart w:id="2" w:name="_Toc165984467"/>
+        <w:t>nderzoeksvraag</w:t>
+      </w:r>
+      <w:bookmarkEnd w:id="2"/>
       <w:r>
         <w:rPr>
           <w:rFonts w:ascii="Civil Premium" w:hAnsi="Civil Premium"/>
@@ -2439,9 +2634,76 @@
           <w:szCs w:val="22"/>
           <w:lang w:val="nl-NL"/>
         </w:rPr>
-        <w:t>O</w:t>
-      </w:r>
-      <w:r>
+        <w:t xml:space="preserve"> en doelstelling</w:t>
+      </w:r>
+    </w:p>
+    <w:p>
+      <w:pPr>
+        <w:pStyle w:val="NormalWeb"/>
+        <w:rPr>
+          <w:sz w:val="22"/>
+          <w:szCs w:val="22"/>
+        </w:rPr>
+      </w:pPr>
+      <w:r>
+        <w:rPr>
+          <w:rFonts w:ascii="Civil Premium" w:hAnsi="Civil Premium"/>
+          <w:sz w:val="22"/>
+          <w:szCs w:val="22"/>
+          <w:lang w:val="nl-NL"/>
+        </w:rPr>
+        <w:t>"In welke mate beïnvloedt de framing in nieuwsmedia de opvattingen van Nederlandse burgers met betrekking tot kerncentrales?"</w:t>
+      </w:r>
+      <w:r>
+        <w:rPr>
+          <w:rFonts w:ascii="Civil Premium" w:hAnsi="Civil Premium"/>
+          <w:sz w:val="22"/>
+          <w:szCs w:val="22"/>
+          <w:lang w:val="nl-NL"/>
+        </w:rPr>
+        <w:t xml:space="preserve"> </w:t>
+      </w:r>
+      <w:r>
+        <w:rPr>
+          <w:rFonts w:ascii="Civil Premium" w:hAnsi="Civil Premium"/>
+          <w:sz w:val="22"/>
+          <w:szCs w:val="22"/>
+          <w:lang w:val="nl-NL"/>
+        </w:rPr>
+        <w:t>is de centrale onderzoeksvraag van dit literatuuronderzoek. Met als</w:t>
+      </w:r>
+      <w:r>
+        <w:rPr>
+          <w:rFonts w:ascii="Civil Premium" w:hAnsi="Civil Premium"/>
+          <w:sz w:val="22"/>
+          <w:szCs w:val="22"/>
+          <w:lang w:val="nl-NL"/>
+        </w:rPr>
+        <w:t xml:space="preserve"> doel om inzicht te verschaffen in hoe deze polarisatie is ontstaan door de framing van nieuwsmedia.</w:t>
+      </w:r>
+      <w:r>
+        <w:rPr>
+          <w:rFonts w:ascii="Civil Premium" w:hAnsi="Civil Premium"/>
+          <w:sz w:val="22"/>
+          <w:szCs w:val="22"/>
+          <w:lang w:val="nl-NL"/>
+        </w:rPr>
+        <w:t xml:space="preserve"> </w:t>
+      </w:r>
+      <w:r>
+        <w:rPr>
+          <w:rFonts w:ascii="Civil Premium" w:hAnsi="Civil Premium"/>
+          <w:sz w:val="22"/>
+          <w:szCs w:val="22"/>
+          <w:lang w:val="nl-NL"/>
+        </w:rPr>
+        <w:t>En een duidelijk inzicht te krijgen in de resultaten van deze frames.</w:t>
+      </w:r>
+    </w:p>
+    <w:p>
+      <w:pPr>
+        <w:pStyle w:val="NormalWeb"/>
+        <w:outlineLvl w:val="1"/>
         <w:rPr>
           <w:rFonts w:ascii="Civil Premium" w:hAnsi="Civil Premium"/>
           <w:b/>
@@ -2450,9 +2712,8 @@
           <w:szCs w:val="22"/>
           <w:lang w:val="nl-NL"/>
         </w:rPr>
-        <w:t>nderzoeksvraag</w:t>
-      </w:r>
-      <w:bookmarkEnd w:id="2"/>
+      </w:pPr>
+      <w:bookmarkStart w:id="3" w:name="_Toc165984468"/>
       <w:r>
         <w:rPr>
           <w:rFonts w:ascii="Civil Premium" w:hAnsi="Civil Premium"/>
@@ -2462,75 +2723,65 @@
           <w:szCs w:val="22"/>
           <w:lang w:val="nl-NL"/>
         </w:rPr>
-        <w:t xml:space="preserve"> en doelstelling</w:t>
-      </w:r>
+        <w:t>Structuur van het literatuuronderzoek</w:t>
+      </w:r>
+      <w:bookmarkEnd w:id="3"/>
     </w:p>
     <w:p>
       <w:pPr>
-        <w:pStyle w:val="NormalWeb"/>
-        <w:rPr>
-          <w:sz w:val="22"/>
-          <w:szCs w:val="22"/>
-        </w:rPr>
-      </w:pPr>
-      <w:r>
-        <w:rPr>
-          <w:rFonts w:ascii="Civil Premium" w:hAnsi="Civil Premium"/>
-          <w:sz w:val="22"/>
-          <w:szCs w:val="22"/>
-          <w:lang w:val="nl-NL"/>
-        </w:rPr>
-        <w:t>"In welke mate beïnvloedt de framing in nieuwsmedia de opvattingen van Nederlandse burgers met betrekking tot kerncentrales?"</w:t>
-      </w:r>
-      <w:r>
-        <w:rPr>
-          <w:rFonts w:ascii="Civil Premium" w:hAnsi="Civil Premium"/>
-          <w:sz w:val="22"/>
-          <w:szCs w:val="22"/>
-          <w:lang w:val="nl-NL"/>
-        </w:rPr>
-        <w:t xml:space="preserve"> </w:t>
-      </w:r>
-      <w:r>
-        <w:rPr>
-          <w:rFonts w:ascii="Civil Premium" w:hAnsi="Civil Premium"/>
-          <w:sz w:val="22"/>
-          <w:szCs w:val="22"/>
-          <w:lang w:val="nl-NL"/>
-        </w:rPr>
-        <w:t>is de centrale onderzoeksvraag van dit literatuuronderzoek. Met als</w:t>
-      </w:r>
-      <w:r>
-        <w:rPr>
-          <w:rFonts w:ascii="Civil Premium" w:hAnsi="Civil Premium"/>
-          <w:sz w:val="22"/>
-          <w:szCs w:val="22"/>
-          <w:lang w:val="nl-NL"/>
-        </w:rPr>
-        <w:t xml:space="preserve"> doel om inzicht te verschaffen in hoe deze polarisatie is ontstaan door de framing van nieuwsmedia.</w:t>
-      </w:r>
-      <w:r>
-        <w:rPr>
-          <w:rFonts w:ascii="Civil Premium" w:hAnsi="Civil Premium"/>
-          <w:sz w:val="22"/>
-          <w:szCs w:val="22"/>
-          <w:lang w:val="nl-NL"/>
-        </w:rPr>
-        <w:t xml:space="preserve"> </w:t>
-      </w:r>
-      <w:r>
-        <w:rPr>
-          <w:rFonts w:ascii="Civil Premium" w:hAnsi="Civil Premium"/>
-          <w:sz w:val="22"/>
-          <w:szCs w:val="22"/>
-          <w:lang w:val="nl-NL"/>
-        </w:rPr>
-        <w:t>En een duidelijk inzicht te krijgen in de resultaten van deze frames.</w:t>
+        <w:rPr>
+          <w:rFonts w:ascii="Civil Premium" w:eastAsia="Times New Roman" w:hAnsi="Civil Premium" w:cs="Times New Roman"/>
+          <w:b/>
+          <w:bCs/>
+          <w:sz w:val="28"/>
+          <w:szCs w:val="28"/>
+          <w:lang w:val="nl-NL" w:eastAsia="en-NL"/>
+        </w:rPr>
+      </w:pPr>
+      <w:r>
+        <w:rPr>
+          <w:rFonts w:ascii="Civil Premium" w:hAnsi="Civil Premium"/>
+          <w:b/>
+          <w:bCs/>
+          <w:sz w:val="28"/>
+          <w:szCs w:val="28"/>
+          <w:lang w:val="nl-NL"/>
+        </w:rPr>
+        <w:br w:type="page"/>
       </w:r>
     </w:p>
     <w:p>
       <w:pPr>
         <w:pStyle w:val="NormalWeb"/>
+        <w:outlineLvl w:val="0"/>
+        <w:rPr>
+          <w:rFonts w:ascii="Civil Premium" w:hAnsi="Civil Premium"/>
+          <w:b/>
+          <w:bCs/>
+          <w:sz w:val="28"/>
+          <w:szCs w:val="28"/>
+          <w:lang w:val="nl-NL"/>
+        </w:rPr>
+      </w:pPr>
+      <w:bookmarkStart w:id="4" w:name="_Toc165984469"/>
+      <w:r>
+        <w:rPr>
+          <w:rFonts w:ascii="Civil Premium" w:hAnsi="Civil Premium"/>
+          <w:b/>
+          <w:bCs/>
+          <w:sz w:val="28"/>
+          <w:szCs w:val="28"/>
+          <w:lang w:val="nl-NL"/>
+        </w:rPr>
+        <w:lastRenderedPageBreak/>
+        <w:t>Methodologie</w:t>
+      </w:r>
+      <w:bookmarkEnd w:id="4"/>
+    </w:p>
+    <w:p>
+      <w:pPr>
+        <w:pStyle w:val="NormalWeb"/>
+        <w:ind w:left="720"/>
         <w:outlineLvl w:val="1"/>
         <w:rPr>
           <w:rFonts w:ascii="Civil Premium" w:hAnsi="Civil Premium"/>
@@ -2541,7 +2792,7 @@
           <w:lang w:val="nl-NL"/>
         </w:rPr>
       </w:pPr>
-      <w:bookmarkStart w:id="3" w:name="_Toc165984468"/>
+      <w:bookmarkStart w:id="5" w:name="_Toc165984470"/>
       <w:r>
         <w:rPr>
           <w:rFonts w:ascii="Civil Premium" w:hAnsi="Civil Premium"/>
@@ -2551,9 +2802,65 @@
           <w:szCs w:val="22"/>
           <w:lang w:val="nl-NL"/>
         </w:rPr>
-        <w:t>Structuur van het literatuuronderzoek</w:t>
-      </w:r>
-      <w:bookmarkEnd w:id="3"/>
+        <w:t>Onderzoeksvraag en doelstellingen</w:t>
+      </w:r>
+      <w:bookmarkEnd w:id="5"/>
+    </w:p>
+    <w:p>
+      <w:pPr>
+        <w:pStyle w:val="NormalWeb"/>
+        <w:ind w:left="720"/>
+        <w:outlineLvl w:val="1"/>
+        <w:rPr>
+          <w:rFonts w:ascii="Civil Premium" w:hAnsi="Civil Premium"/>
+          <w:b/>
+          <w:bCs/>
+          <w:sz w:val="22"/>
+          <w:szCs w:val="22"/>
+          <w:lang w:val="nl-NL"/>
+        </w:rPr>
+      </w:pPr>
+      <w:bookmarkStart w:id="6" w:name="_Toc165984471"/>
+      <w:r>
+        <w:rPr>
+          <w:rFonts w:ascii="Civil Premium" w:hAnsi="Civil Premium"/>
+          <w:b/>
+          <w:bCs/>
+          <w:sz w:val="22"/>
+          <w:szCs w:val="22"/>
+          <w:lang w:val="nl-NL"/>
+        </w:rPr>
+        <w:t>Zoekstrategieën en criteria voor inclusie/exclusie van literatuur</w:t>
+      </w:r>
+      <w:bookmarkEnd w:id="6"/>
+    </w:p>
+    <w:p>
+      <w:pPr>
+        <w:pStyle w:val="NormalWeb"/>
+        <w:ind w:left="720"/>
+        <w:outlineLvl w:val="1"/>
+        <w:rPr>
+          <w:rFonts w:ascii="Civil Premium" w:hAnsi="Civil Premium"/>
+          <w:b/>
+          <w:bCs/>
+          <w:sz w:val="22"/>
+          <w:szCs w:val="22"/>
+          <w:lang w:val="nl-NL"/>
+        </w:rPr>
+      </w:pPr>
+      <w:bookmarkStart w:id="7" w:name="_Toc165984472"/>
+      <w:r>
+        <w:rPr>
+          <w:rFonts w:ascii="Civil Premium" w:hAnsi="Civil Premium"/>
+          <w:b/>
+          <w:bCs/>
+          <w:sz w:val="22"/>
+          <w:szCs w:val="22"/>
+          <w:lang w:val="nl-NL"/>
+        </w:rPr>
+        <w:t>Analysemethoden van gevonden literatuur</w:t>
+      </w:r>
+      <w:bookmarkEnd w:id="7"/>
     </w:p>
     <w:p>
       <w:pPr>
@@ -2591,7 +2898,7 @@
           <w:lang w:val="nl-NL"/>
         </w:rPr>
       </w:pPr>
-      <w:bookmarkStart w:id="4" w:name="_Toc165984469"/>
+      <w:bookmarkStart w:id="8" w:name="_Toc165984473"/>
       <w:r>
         <w:rPr>
           <w:rFonts w:ascii="Civil Premium" w:hAnsi="Civil Premium"/>
@@ -2602,9 +2909,9 @@
           <w:lang w:val="nl-NL"/>
         </w:rPr>
         <w:lastRenderedPageBreak/>
-        <w:t>Methodologie</w:t>
-      </w:r>
-      <w:bookmarkEnd w:id="4"/>
+        <w:t>Theoretisch kader</w:t>
+      </w:r>
+      <w:bookmarkEnd w:id="8"/>
     </w:p>
     <w:p>
       <w:pPr>
@@ -2620,7 +2927,7 @@
           <w:lang w:val="nl-NL"/>
         </w:rPr>
       </w:pPr>
-      <w:bookmarkStart w:id="5" w:name="_Toc165984470"/>
+      <w:bookmarkStart w:id="9" w:name="_Toc165984474"/>
       <w:r>
         <w:rPr>
           <w:rFonts w:ascii="Civil Premium" w:hAnsi="Civil Premium"/>
@@ -2630,9 +2937,9 @@
           <w:szCs w:val="22"/>
           <w:lang w:val="nl-NL"/>
         </w:rPr>
-        <w:t>Onderzoeksvraag en doelstellingen</w:t>
-      </w:r>
-      <w:bookmarkEnd w:id="5"/>
+        <w:t>Belangrijkste concepten en definities</w:t>
+      </w:r>
+      <w:bookmarkEnd w:id="9"/>
     </w:p>
     <w:p>
       <w:pPr>
@@ -2648,7 +2955,7 @@
           <w:lang w:val="nl-NL"/>
         </w:rPr>
       </w:pPr>
-      <w:bookmarkStart w:id="6" w:name="_Toc165984471"/>
+      <w:bookmarkStart w:id="10" w:name="_Toc165984475"/>
       <w:r>
         <w:rPr>
           <w:rFonts w:ascii="Civil Premium" w:hAnsi="Civil Premium"/>
@@ -2658,9 +2965,60 @@
           <w:szCs w:val="22"/>
           <w:lang w:val="nl-NL"/>
         </w:rPr>
-        <w:t>Zoekstrategieën en criteria voor inclusie/exclusie van literatuur</w:t>
-      </w:r>
-      <w:bookmarkEnd w:id="6"/>
+        <w:t>Relevante theoretische benaderingen en modellen</w:t>
+      </w:r>
+      <w:bookmarkEnd w:id="10"/>
+    </w:p>
+    <w:p>
+      <w:pPr>
+        <w:rPr>
+          <w:rFonts w:ascii="Civil Premium" w:eastAsia="Times New Roman" w:hAnsi="Civil Premium" w:cs="Times New Roman"/>
+          <w:b/>
+          <w:bCs/>
+          <w:sz w:val="28"/>
+          <w:szCs w:val="28"/>
+          <w:lang w:val="nl-NL" w:eastAsia="en-NL"/>
+        </w:rPr>
+      </w:pPr>
+      <w:r>
+        <w:rPr>
+          <w:rFonts w:ascii="Civil Premium" w:hAnsi="Civil Premium"/>
+          <w:b/>
+          <w:bCs/>
+          <w:sz w:val="28"/>
+          <w:szCs w:val="28"/>
+          <w:lang w:val="nl-NL"/>
+        </w:rPr>
+        <w:br w:type="page"/>
+      </w:r>
+    </w:p>
+    <w:p>
+      <w:pPr>
+        <w:pStyle w:val="NormalWeb"/>
+        <w:outlineLvl w:val="0"/>
+        <w:rPr>
+          <w:rFonts w:ascii="Civil Premium" w:hAnsi="Civil Premium"/>
+          <w:b/>
+          <w:bCs/>
+          <w:sz w:val="28"/>
+          <w:szCs w:val="28"/>
+          <w:lang w:val="nl-NL"/>
+        </w:rPr>
+      </w:pPr>
+      <w:bookmarkStart w:id="11" w:name="_Toc165984476"/>
+      <w:r>
+        <w:rPr>
+          <w:rFonts w:ascii="Civil Premium" w:hAnsi="Civil Premium"/>
+          <w:b/>
+          <w:bCs/>
+          <w:sz w:val="28"/>
+          <w:szCs w:val="28"/>
+          <w:lang w:val="nl-NL"/>
+        </w:rPr>
+        <w:lastRenderedPageBreak/>
+        <w:t>Thematische analyse</w:t>
+      </w:r>
+      <w:bookmarkEnd w:id="11"/>
     </w:p>
     <w:p>
       <w:pPr>
@@ -2676,7 +3034,7 @@
           <w:lang w:val="nl-NL"/>
         </w:rPr>
       </w:pPr>
-      <w:bookmarkStart w:id="7" w:name="_Toc165984472"/>
+      <w:bookmarkStart w:id="12" w:name="_Toc165984477"/>
       <w:r>
         <w:rPr>
           <w:rFonts w:ascii="Civil Premium" w:hAnsi="Civil Premium"/>
@@ -2686,9 +3044,65 @@
           <w:szCs w:val="22"/>
           <w:lang w:val="nl-NL"/>
         </w:rPr>
-        <w:t>Analysemethoden van gevonden literatuur</w:t>
-      </w:r>
-      <w:bookmarkEnd w:id="7"/>
+        <w:t>Thema 1: [beschrijving en samenvatting van literatuur]</w:t>
+      </w:r>
+      <w:bookmarkEnd w:id="12"/>
+    </w:p>
+    <w:p>
+      <w:pPr>
+        <w:pStyle w:val="NormalWeb"/>
+        <w:ind w:left="720"/>
+        <w:outlineLvl w:val="1"/>
+        <w:rPr>
+          <w:rFonts w:ascii="Civil Premium" w:hAnsi="Civil Premium"/>
+          <w:b/>
+          <w:bCs/>
+          <w:sz w:val="22"/>
+          <w:szCs w:val="22"/>
+          <w:lang w:val="nl-NL"/>
+        </w:rPr>
+      </w:pPr>
+      <w:bookmarkStart w:id="13" w:name="_Toc165984478"/>
+      <w:r>
+        <w:rPr>
+          <w:rFonts w:ascii="Civil Premium" w:hAnsi="Civil Premium"/>
+          <w:b/>
+          <w:bCs/>
+          <w:sz w:val="22"/>
+          <w:szCs w:val="22"/>
+          <w:lang w:val="nl-NL"/>
+        </w:rPr>
+        <w:t>Thema 2: [beschrijving en samenvatting van literatuur]</w:t>
+      </w:r>
+      <w:bookmarkEnd w:id="13"/>
+    </w:p>
+    <w:p>
+      <w:pPr>
+        <w:pStyle w:val="NormalWeb"/>
+        <w:ind w:left="720"/>
+        <w:outlineLvl w:val="1"/>
+        <w:rPr>
+          <w:rFonts w:ascii="Civil Premium" w:hAnsi="Civil Premium"/>
+          <w:b/>
+          <w:bCs/>
+          <w:sz w:val="22"/>
+          <w:szCs w:val="22"/>
+          <w:lang w:val="nl-NL"/>
+        </w:rPr>
+      </w:pPr>
+      <w:bookmarkStart w:id="14" w:name="_Toc165984479"/>
+      <w:r>
+        <w:rPr>
+          <w:rFonts w:ascii="Civil Premium" w:hAnsi="Civil Premium"/>
+          <w:b/>
+          <w:bCs/>
+          <w:sz w:val="22"/>
+          <w:szCs w:val="22"/>
+          <w:lang w:val="nl-NL"/>
+        </w:rPr>
+        <w:t>Thema 3: [beschrijving en samenvatting van literatuur]</w:t>
+      </w:r>
+      <w:bookmarkEnd w:id="14"/>
     </w:p>
     <w:p>
       <w:pPr>
@@ -2726,7 +3140,7 @@
           <w:lang w:val="nl-NL"/>
         </w:rPr>
       </w:pPr>
-      <w:bookmarkStart w:id="8" w:name="_Toc165984473"/>
+      <w:bookmarkStart w:id="15" w:name="_Toc165984480"/>
       <w:r>
         <w:rPr>
           <w:rFonts w:ascii="Civil Premium" w:hAnsi="Civil Premium"/>
@@ -2737,9 +3151,9 @@
           <w:lang w:val="nl-NL"/>
         </w:rPr>
         <w:lastRenderedPageBreak/>
-        <w:t>Theoretisch kader</w:t>
-      </w:r>
-      <w:bookmarkEnd w:id="8"/>
+        <w:t>Kritische evaluatie van de literatuur</w:t>
+      </w:r>
+      <w:bookmarkEnd w:id="15"/>
     </w:p>
     <w:p>
       <w:pPr>
@@ -2755,7 +3169,7 @@
           <w:lang w:val="nl-NL"/>
         </w:rPr>
       </w:pPr>
-      <w:bookmarkStart w:id="9" w:name="_Toc165984474"/>
+      <w:bookmarkStart w:id="16" w:name="_Toc165984481"/>
       <w:r>
         <w:rPr>
           <w:rFonts w:ascii="Civil Premium" w:hAnsi="Civil Premium"/>
@@ -2765,9 +3179,9 @@
           <w:szCs w:val="22"/>
           <w:lang w:val="nl-NL"/>
         </w:rPr>
-        <w:t>Belangrijkste concepten en definities</w:t>
-      </w:r>
-      <w:bookmarkEnd w:id="9"/>
+        <w:t>Sterke punten en zwakke punten van de bestudeerde literatuur</w:t>
+      </w:r>
+      <w:bookmarkEnd w:id="16"/>
     </w:p>
     <w:p>
       <w:pPr>
@@ -2783,7 +3197,7 @@
           <w:lang w:val="nl-NL"/>
         </w:rPr>
       </w:pPr>
-      <w:bookmarkStart w:id="10" w:name="_Toc165984475"/>
+      <w:bookmarkStart w:id="17" w:name="_Toc165984482"/>
       <w:r>
         <w:rPr>
           <w:rFonts w:ascii="Civil Premium" w:hAnsi="Civil Premium"/>
@@ -2793,9 +3207,9 @@
           <w:szCs w:val="22"/>
           <w:lang w:val="nl-NL"/>
         </w:rPr>
-        <w:t>Relevante theoretische benaderingen en modellen</w:t>
-      </w:r>
-      <w:bookmarkEnd w:id="10"/>
+        <w:t>Gaten in onderzoek en mogelijke toekomstige richtingen</w:t>
+      </w:r>
+      <w:bookmarkEnd w:id="17"/>
     </w:p>
     <w:p>
       <w:pPr>
@@ -2833,7 +3247,7 @@
           <w:lang w:val="nl-NL"/>
         </w:rPr>
       </w:pPr>
-      <w:bookmarkStart w:id="11" w:name="_Toc165984476"/>
+      <w:bookmarkStart w:id="18" w:name="_Toc165984483"/>
       <w:r>
         <w:rPr>
           <w:rFonts w:ascii="Civil Premium" w:hAnsi="Civil Premium"/>
@@ -2844,9 +3258,9 @@
           <w:lang w:val="nl-NL"/>
         </w:rPr>
         <w:lastRenderedPageBreak/>
-        <w:t>Thematische analyse</w:t>
-      </w:r>
-      <w:bookmarkEnd w:id="11"/>
+        <w:t>Conclusie</w:t>
+      </w:r>
+      <w:bookmarkEnd w:id="18"/>
     </w:p>
     <w:p>
       <w:pPr>
@@ -2862,7 +3276,7 @@
           <w:lang w:val="nl-NL"/>
         </w:rPr>
       </w:pPr>
-      <w:bookmarkStart w:id="12" w:name="_Toc165984477"/>
+      <w:bookmarkStart w:id="19" w:name="_Toc165984484"/>
       <w:r>
         <w:rPr>
           <w:rFonts w:ascii="Civil Premium" w:hAnsi="Civil Premium"/>
@@ -2872,9 +3286,9 @@
           <w:szCs w:val="22"/>
           <w:lang w:val="nl-NL"/>
         </w:rPr>
-        <w:t>Thema 1: [beschrijving en samenvatting van literatuur]</w:t>
-      </w:r>
-      <w:bookmarkEnd w:id="12"/>
+        <w:t>Samenvatting van belangrijkste bevindingen</w:t>
+      </w:r>
+      <w:bookmarkEnd w:id="19"/>
     </w:p>
     <w:p>
       <w:pPr>
@@ -2890,7 +3304,7 @@
           <w:lang w:val="nl-NL"/>
         </w:rPr>
       </w:pPr>
-      <w:bookmarkStart w:id="13" w:name="_Toc165984478"/>
+      <w:bookmarkStart w:id="20" w:name="_Toc165984485"/>
       <w:r>
         <w:rPr>
           <w:rFonts w:ascii="Civil Premium" w:hAnsi="Civil Premium"/>
@@ -2900,9 +3314,9 @@
           <w:szCs w:val="22"/>
           <w:lang w:val="nl-NL"/>
         </w:rPr>
-        <w:t>Thema 2: [beschrijving en samenvatting van literatuur]</w:t>
-      </w:r>
-      <w:bookmarkEnd w:id="13"/>
+        <w:t>Implicaties voor de praktijk en/of beleid</w:t>
+      </w:r>
+      <w:bookmarkEnd w:id="20"/>
     </w:p>
     <w:p>
       <w:pPr>
@@ -2918,7 +3332,7 @@
           <w:lang w:val="nl-NL"/>
         </w:rPr>
       </w:pPr>
-      <w:bookmarkStart w:id="14" w:name="_Toc165984479"/>
+      <w:bookmarkStart w:id="21" w:name="_Toc165984486"/>
       <w:r>
         <w:rPr>
           <w:rFonts w:ascii="Civil Premium" w:hAnsi="Civil Premium"/>
@@ -2928,9 +3342,9 @@
           <w:szCs w:val="22"/>
           <w:lang w:val="nl-NL"/>
         </w:rPr>
-        <w:t>Thema 3: [beschrijving en samenvatting van literatuur]</w:t>
-      </w:r>
-      <w:bookmarkEnd w:id="14"/>
+        <w:t>Aanbevelingen voor toekomstig onderzoek</w:t>
+      </w:r>
+      <w:bookmarkEnd w:id="21"/>
     </w:p>
     <w:p>
       <w:pPr>
@@ -2961,263 +3375,21 @@
         <w:outlineLvl w:val="0"/>
         <w:rPr>
           <w:rFonts w:ascii="Civil Premium" w:hAnsi="Civil Premium"/>
+          <w:sz w:val="32"/>
+          <w:szCs w:val="32"/>
+          <w:lang w:val="nl-NL"/>
+        </w:rPr>
+      </w:pPr>
+      <w:bookmarkStart w:id="22" w:name="_Toc165984487"/>
+      <w:r>
+        <w:rPr>
+          <w:rFonts w:ascii="Civil Premium" w:hAnsi="Civil Premium"/>
           <w:b/>
           <w:bCs/>
           <w:sz w:val="28"/>
           <w:szCs w:val="28"/>
           <w:lang w:val="nl-NL"/>
         </w:rPr>
-      </w:pPr>
-      <w:bookmarkStart w:id="15" w:name="_Toc165984480"/>
-      <w:r>
-        <w:rPr>
-          <w:rFonts w:ascii="Civil Premium" w:hAnsi="Civil Premium"/>
-          <w:b/>
-          <w:bCs/>
-          <w:sz w:val="28"/>
-          <w:szCs w:val="28"/>
-          <w:lang w:val="nl-NL"/>
-        </w:rPr>
-        <w:lastRenderedPageBreak/>
-        <w:t>Kritische evaluatie van de literatuur</w:t>
-      </w:r>
-      <w:bookmarkEnd w:id="15"/>
-    </w:p>
-    <w:p>
-      <w:pPr>
-        <w:pStyle w:val="NormalWeb"/>
-        <w:ind w:left="720"/>
-        <w:outlineLvl w:val="1"/>
-        <w:rPr>
-          <w:rFonts w:ascii="Civil Premium" w:hAnsi="Civil Premium"/>
-          <w:b/>
-          <w:bCs/>
-          <w:sz w:val="22"/>
-          <w:szCs w:val="22"/>
-          <w:lang w:val="nl-NL"/>
-        </w:rPr>
-      </w:pPr>
-      <w:bookmarkStart w:id="16" w:name="_Toc165984481"/>
-      <w:r>
-        <w:rPr>
-          <w:rFonts w:ascii="Civil Premium" w:hAnsi="Civil Premium"/>
-          <w:b/>
-          <w:bCs/>
-          <w:sz w:val="22"/>
-          <w:szCs w:val="22"/>
-          <w:lang w:val="nl-NL"/>
-        </w:rPr>
-        <w:t>Sterke punten en zwakke punten van de bestudeerde literatuur</w:t>
-      </w:r>
-      <w:bookmarkEnd w:id="16"/>
-    </w:p>
-    <w:p>
-      <w:pPr>
-        <w:pStyle w:val="NormalWeb"/>
-        <w:ind w:left="720"/>
-        <w:outlineLvl w:val="1"/>
-        <w:rPr>
-          <w:rFonts w:ascii="Civil Premium" w:hAnsi="Civil Premium"/>
-          <w:b/>
-          <w:bCs/>
-          <w:sz w:val="22"/>
-          <w:szCs w:val="22"/>
-          <w:lang w:val="nl-NL"/>
-        </w:rPr>
-      </w:pPr>
-      <w:bookmarkStart w:id="17" w:name="_Toc165984482"/>
-      <w:r>
-        <w:rPr>
-          <w:rFonts w:ascii="Civil Premium" w:hAnsi="Civil Premium"/>
-          <w:b/>
-          <w:bCs/>
-          <w:sz w:val="22"/>
-          <w:szCs w:val="22"/>
-          <w:lang w:val="nl-NL"/>
-        </w:rPr>
-        <w:t>Gaten in onderzoek en mogelijke toekomstige richtingen</w:t>
-      </w:r>
-      <w:bookmarkEnd w:id="17"/>
-    </w:p>
-    <w:p>
-      <w:pPr>
-        <w:rPr>
-          <w:rFonts w:ascii="Civil Premium" w:eastAsia="Times New Roman" w:hAnsi="Civil Premium" w:cs="Times New Roman"/>
-          <w:b/>
-          <w:bCs/>
-          <w:sz w:val="28"/>
-          <w:szCs w:val="28"/>
-          <w:lang w:val="nl-NL" w:eastAsia="en-NL"/>
-        </w:rPr>
-      </w:pPr>
-      <w:r>
-        <w:rPr>
-          <w:rFonts w:ascii="Civil Premium" w:hAnsi="Civil Premium"/>
-          <w:b/>
-          <w:bCs/>
-          <w:sz w:val="28"/>
-          <w:szCs w:val="28"/>
-          <w:lang w:val="nl-NL"/>
-        </w:rPr>
-        <w:br w:type="page"/>
-      </w:r>
-    </w:p>
-    <w:p>
-      <w:pPr>
-        <w:pStyle w:val="NormalWeb"/>
-        <w:outlineLvl w:val="0"/>
-        <w:rPr>
-          <w:rFonts w:ascii="Civil Premium" w:hAnsi="Civil Premium"/>
-          <w:b/>
-          <w:bCs/>
-          <w:sz w:val="28"/>
-          <w:szCs w:val="28"/>
-          <w:lang w:val="nl-NL"/>
-        </w:rPr>
-      </w:pPr>
-      <w:bookmarkStart w:id="18" w:name="_Toc165984483"/>
-      <w:r>
-        <w:rPr>
-          <w:rFonts w:ascii="Civil Premium" w:hAnsi="Civil Premium"/>
-          <w:b/>
-          <w:bCs/>
-          <w:sz w:val="28"/>
-          <w:szCs w:val="28"/>
-          <w:lang w:val="nl-NL"/>
-        </w:rPr>
-        <w:lastRenderedPageBreak/>
-        <w:t>Conclusie</w:t>
-      </w:r>
-      <w:bookmarkEnd w:id="18"/>
-    </w:p>
-    <w:p>
-      <w:pPr>
-        <w:pStyle w:val="NormalWeb"/>
-        <w:ind w:left="720"/>
-        <w:outlineLvl w:val="1"/>
-        <w:rPr>
-          <w:rFonts w:ascii="Civil Premium" w:hAnsi="Civil Premium"/>
-          <w:b/>
-          <w:bCs/>
-          <w:sz w:val="22"/>
-          <w:szCs w:val="22"/>
-          <w:lang w:val="nl-NL"/>
-        </w:rPr>
-      </w:pPr>
-      <w:bookmarkStart w:id="19" w:name="_Toc165984484"/>
-      <w:r>
-        <w:rPr>
-          <w:rFonts w:ascii="Civil Premium" w:hAnsi="Civil Premium"/>
-          <w:b/>
-          <w:bCs/>
-          <w:sz w:val="22"/>
-          <w:szCs w:val="22"/>
-          <w:lang w:val="nl-NL"/>
-        </w:rPr>
-        <w:t>Samenvatting van belangrijkste bevindingen</w:t>
-      </w:r>
-      <w:bookmarkEnd w:id="19"/>
-    </w:p>
-    <w:p>
-      <w:pPr>
-        <w:pStyle w:val="NormalWeb"/>
-        <w:ind w:left="720"/>
-        <w:outlineLvl w:val="1"/>
-        <w:rPr>
-          <w:rFonts w:ascii="Civil Premium" w:hAnsi="Civil Premium"/>
-          <w:b/>
-          <w:bCs/>
-          <w:sz w:val="22"/>
-          <w:szCs w:val="22"/>
-          <w:lang w:val="nl-NL"/>
-        </w:rPr>
-      </w:pPr>
-      <w:bookmarkStart w:id="20" w:name="_Toc165984485"/>
-      <w:r>
-        <w:rPr>
-          <w:rFonts w:ascii="Civil Premium" w:hAnsi="Civil Premium"/>
-          <w:b/>
-          <w:bCs/>
-          <w:sz w:val="22"/>
-          <w:szCs w:val="22"/>
-          <w:lang w:val="nl-NL"/>
-        </w:rPr>
-        <w:t>Implicaties voor de praktijk en/of beleid</w:t>
-      </w:r>
-      <w:bookmarkEnd w:id="20"/>
-    </w:p>
-    <w:p>
-      <w:pPr>
-        <w:pStyle w:val="NormalWeb"/>
-        <w:ind w:left="720"/>
-        <w:outlineLvl w:val="1"/>
-        <w:rPr>
-          <w:rFonts w:ascii="Civil Premium" w:hAnsi="Civil Premium"/>
-          <w:b/>
-          <w:bCs/>
-          <w:sz w:val="22"/>
-          <w:szCs w:val="22"/>
-          <w:lang w:val="nl-NL"/>
-        </w:rPr>
-      </w:pPr>
-      <w:bookmarkStart w:id="21" w:name="_Toc165984486"/>
-      <w:r>
-        <w:rPr>
-          <w:rFonts w:ascii="Civil Premium" w:hAnsi="Civil Premium"/>
-          <w:b/>
-          <w:bCs/>
-          <w:sz w:val="22"/>
-          <w:szCs w:val="22"/>
-          <w:lang w:val="nl-NL"/>
-        </w:rPr>
-        <w:t>Aanbevelingen voor toekomstig onderzoek</w:t>
-      </w:r>
-      <w:bookmarkEnd w:id="21"/>
-    </w:p>
-    <w:p>
-      <w:pPr>
-        <w:rPr>
-          <w:rFonts w:ascii="Civil Premium" w:eastAsia="Times New Roman" w:hAnsi="Civil Premium" w:cs="Times New Roman"/>
-          <w:b/>
-          <w:bCs/>
-          <w:sz w:val="28"/>
-          <w:szCs w:val="28"/>
-          <w:lang w:val="nl-NL" w:eastAsia="en-NL"/>
-        </w:rPr>
-      </w:pPr>
-      <w:r>
-        <w:rPr>
-          <w:rFonts w:ascii="Civil Premium" w:hAnsi="Civil Premium"/>
-          <w:b/>
-          <w:bCs/>
-          <w:sz w:val="28"/>
-          <w:szCs w:val="28"/>
-          <w:lang w:val="nl-NL"/>
-        </w:rPr>
-        <w:br w:type="page"/>
-      </w:r>
-    </w:p>
-    <w:p>
-      <w:pPr>
-        <w:pStyle w:val="NormalWeb"/>
-        <w:outlineLvl w:val="0"/>
-        <w:rPr>
-          <w:rFonts w:ascii="Civil Premium" w:hAnsi="Civil Premium"/>
-          <w:sz w:val="32"/>
-          <w:szCs w:val="32"/>
-          <w:lang w:val="nl-NL"/>
-        </w:rPr>
-      </w:pPr>
-      <w:bookmarkStart w:id="22" w:name="_Toc165984487"/>
-      <w:r>
-        <w:rPr>
-          <w:rFonts w:ascii="Civil Premium" w:hAnsi="Civil Premium"/>
-          <w:b/>
-          <w:bCs/>
-          <w:sz w:val="28"/>
-          <w:szCs w:val="28"/>
-          <w:lang w:val="nl-NL"/>
-        </w:rPr>
         <w:lastRenderedPageBreak/>
         <w:t>Referenties</w:t>
       </w:r>
@@ -3236,6 +3408,7 @@
           <w:lang w:val="nl-NL"/>
         </w:rPr>
       </w:pPr>
+      <w:proofErr w:type="spellStart"/>
       <w:r>
         <w:rPr>
           <w:rStyle w:val="Strong"/>
@@ -3246,7 +3419,176 @@
           <w:szCs w:val="20"/>
           <w:lang w:val="nl-NL"/>
         </w:rPr>
-        <w:t xml:space="preserve">Schäfer, M. S. (2017). How changing media structures are affecting science news coverage. In Oxford University Press eBooks. https://doi.org/10.1093/oxfordhb/9780190497620.013.5 </w:t>
+        <w:t>Schäfer</w:t>
+      </w:r>
+      <w:proofErr w:type="spellEnd"/>
+      <w:r>
+        <w:rPr>
+          <w:rStyle w:val="Strong"/>
+          <w:rFonts w:ascii="Civil Premium" w:eastAsiaTheme="minorHAnsi" w:hAnsi="Civil Premium" w:cstheme="minorBidi"/>
+          <w:b w:val="0"/>
+          <w:bCs w:val="0"/>
+          <w:sz w:val="20"/>
+          <w:szCs w:val="20"/>
+          <w:lang w:val="nl-NL"/>
+        </w:rPr>
+        <w:t xml:space="preserve">, M. S. (2017). How </w:t>
+      </w:r>
+      <w:proofErr w:type="spellStart"/>
+      <w:r>
+        <w:rPr>
+          <w:rStyle w:val="Strong"/>
+          <w:rFonts w:ascii="Civil Premium" w:eastAsiaTheme="minorHAnsi" w:hAnsi="Civil Premium" w:cstheme="minorBidi"/>
+          <w:b w:val="0"/>
+          <w:bCs w:val="0"/>
+          <w:sz w:val="20"/>
+          <w:szCs w:val="20"/>
+          <w:lang w:val="nl-NL"/>
+        </w:rPr>
+        <w:t>changing</w:t>
+      </w:r>
+      <w:proofErr w:type="spellEnd"/>
+      <w:r>
+        <w:rPr>
+          <w:rStyle w:val="Strong"/>
+          <w:rFonts w:ascii="Civil Premium" w:eastAsiaTheme="minorHAnsi" w:hAnsi="Civil Premium" w:cstheme="minorBidi"/>
+          <w:b w:val="0"/>
+          <w:bCs w:val="0"/>
+          <w:sz w:val="20"/>
+          <w:szCs w:val="20"/>
+          <w:lang w:val="nl-NL"/>
+        </w:rPr>
+        <w:t xml:space="preserve"> media </w:t>
+      </w:r>
+      <w:proofErr w:type="spellStart"/>
+      <w:r>
+        <w:rPr>
+          <w:rStyle w:val="Strong"/>
+          <w:rFonts w:ascii="Civil Premium" w:eastAsiaTheme="minorHAnsi" w:hAnsi="Civil Premium" w:cstheme="minorBidi"/>
+          <w:b w:val="0"/>
+          <w:bCs w:val="0"/>
+          <w:sz w:val="20"/>
+          <w:szCs w:val="20"/>
+          <w:lang w:val="nl-NL"/>
+        </w:rPr>
+        <w:t>structures</w:t>
+      </w:r>
+      <w:proofErr w:type="spellEnd"/>
+      <w:r>
+        <w:rPr>
+          <w:rStyle w:val="Strong"/>
+          <w:rFonts w:ascii="Civil Premium" w:eastAsiaTheme="minorHAnsi" w:hAnsi="Civil Premium" w:cstheme="minorBidi"/>
+          <w:b w:val="0"/>
+          <w:bCs w:val="0"/>
+          <w:sz w:val="20"/>
+          <w:szCs w:val="20"/>
+          <w:lang w:val="nl-NL"/>
+        </w:rPr>
+        <w:t xml:space="preserve"> are affecting </w:t>
+      </w:r>
+      <w:proofErr w:type="spellStart"/>
+      <w:r>
+        <w:rPr>
+          <w:rStyle w:val="Strong"/>
+          <w:rFonts w:ascii="Civil Premium" w:eastAsiaTheme="minorHAnsi" w:hAnsi="Civil Premium" w:cstheme="minorBidi"/>
+          <w:b w:val="0"/>
+          <w:bCs w:val="0"/>
+          <w:sz w:val="20"/>
+          <w:szCs w:val="20"/>
+          <w:lang w:val="nl-NL"/>
+        </w:rPr>
+        <w:t>science</w:t>
+      </w:r>
+      <w:proofErr w:type="spellEnd"/>
+      <w:r>
+        <w:rPr>
+          <w:rStyle w:val="Strong"/>
+          <w:rFonts w:ascii="Civil Premium" w:eastAsiaTheme="minorHAnsi" w:hAnsi="Civil Premium" w:cstheme="minorBidi"/>
+          <w:b w:val="0"/>
+          <w:bCs w:val="0"/>
+          <w:sz w:val="20"/>
+          <w:szCs w:val="20"/>
+          <w:lang w:val="nl-NL"/>
+        </w:rPr>
+        <w:t xml:space="preserve"> </w:t>
+      </w:r>
+      <w:proofErr w:type="spellStart"/>
+      <w:r>
+        <w:rPr>
+          <w:rStyle w:val="Strong"/>
+          <w:rFonts w:ascii="Civil Premium" w:eastAsiaTheme="minorHAnsi" w:hAnsi="Civil Premium" w:cstheme="minorBidi"/>
+          <w:b w:val="0"/>
+          <w:bCs w:val="0"/>
+          <w:sz w:val="20"/>
+          <w:szCs w:val="20"/>
+          <w:lang w:val="nl-NL"/>
+        </w:rPr>
+        <w:t>news</w:t>
+      </w:r>
+      <w:proofErr w:type="spellEnd"/>
+      <w:r>
+        <w:rPr>
+          <w:rStyle w:val="Strong"/>
+          <w:rFonts w:ascii="Civil Premium" w:eastAsiaTheme="minorHAnsi" w:hAnsi="Civil Premium" w:cstheme="minorBidi"/>
+          <w:b w:val="0"/>
+          <w:bCs w:val="0"/>
+          <w:sz w:val="20"/>
+          <w:szCs w:val="20"/>
+          <w:lang w:val="nl-NL"/>
+        </w:rPr>
+        <w:t xml:space="preserve"> </w:t>
+      </w:r>
+      <w:proofErr w:type="spellStart"/>
+      <w:r>
+        <w:rPr>
+          <w:rStyle w:val="Strong"/>
+          <w:rFonts w:ascii="Civil Premium" w:eastAsiaTheme="minorHAnsi" w:hAnsi="Civil Premium" w:cstheme="minorBidi"/>
+          <w:b w:val="0"/>
+          <w:bCs w:val="0"/>
+          <w:sz w:val="20"/>
+          <w:szCs w:val="20"/>
+          <w:lang w:val="nl-NL"/>
+        </w:rPr>
+        <w:t>coverage</w:t>
+      </w:r>
+      <w:proofErr w:type="spellEnd"/>
+      <w:r>
+        <w:rPr>
+          <w:rStyle w:val="Strong"/>
+          <w:rFonts w:ascii="Civil Premium" w:eastAsiaTheme="minorHAnsi" w:hAnsi="Civil Premium" w:cstheme="minorBidi"/>
+          <w:b w:val="0"/>
+          <w:bCs w:val="0"/>
+          <w:sz w:val="20"/>
+          <w:szCs w:val="20"/>
+          <w:lang w:val="nl-NL"/>
+        </w:rPr>
+        <w:t xml:space="preserve">. In Oxford University Press </w:t>
+      </w:r>
+      <w:proofErr w:type="spellStart"/>
+      <w:r>
+        <w:rPr>
+          <w:rStyle w:val="Strong"/>
+          <w:rFonts w:ascii="Civil Premium" w:eastAsiaTheme="minorHAnsi" w:hAnsi="Civil Premium" w:cstheme="minorBidi"/>
+          <w:b w:val="0"/>
+          <w:bCs w:val="0"/>
+          <w:sz w:val="20"/>
+          <w:szCs w:val="20"/>
+          <w:lang w:val="nl-NL"/>
+        </w:rPr>
+        <w:t>eBooks</w:t>
+      </w:r>
+      <w:proofErr w:type="spellEnd"/>
+      <w:r>
+        <w:rPr>
+          <w:rStyle w:val="Strong"/>
+          <w:rFonts w:ascii="Civil Premium" w:eastAsiaTheme="minorHAnsi" w:hAnsi="Civil Premium" w:cstheme="minorBidi"/>
+          <w:b w:val="0"/>
+          <w:bCs w:val="0"/>
+          <w:sz w:val="20"/>
+          <w:szCs w:val="20"/>
+          <w:lang w:val="nl-NL"/>
+        </w:rPr>
+        <w:t xml:space="preserve">. https://doi.org/10.1093/oxfordhb/9780190497620.013.5 </w:t>
       </w:r>
     </w:p>
     <w:p>
@@ -3261,17 +3603,109 @@
           <w:lang w:val="nl-NL" w:eastAsia="en-NL"/>
         </w:rPr>
       </w:pPr>
-      <w:r>
-        <w:rPr>
-          <w:rStyle w:val="Strong"/>
-          <w:rFonts w:ascii="Civil Premium" w:hAnsi="Civil Premium"/>
-          <w:b w:val="0"/>
-          <w:bCs w:val="0"/>
-          <w:sz w:val="20"/>
-          <w:szCs w:val="20"/>
-          <w:lang w:val="nl-NL" w:eastAsia="en-NL"/>
-        </w:rPr>
-        <w:t>Vasterman, P., Scholten, O., &amp; Ruigrok, N. (2008). A Model for Evaluating Risk Reporting. European Journal Of Communication, 23(3), 319–341. https://doi.org/10.1177/0267323108092538</w:t>
+      <w:proofErr w:type="spellStart"/>
+      <w:r>
+        <w:rPr>
+          <w:rStyle w:val="Strong"/>
+          <w:rFonts w:ascii="Civil Premium" w:hAnsi="Civil Premium"/>
+          <w:b w:val="0"/>
+          <w:bCs w:val="0"/>
+          <w:sz w:val="20"/>
+          <w:szCs w:val="20"/>
+          <w:lang w:val="nl-NL" w:eastAsia="en-NL"/>
+        </w:rPr>
+        <w:t>Vasterman</w:t>
+      </w:r>
+      <w:proofErr w:type="spellEnd"/>
+      <w:r>
+        <w:rPr>
+          <w:rStyle w:val="Strong"/>
+          <w:rFonts w:ascii="Civil Premium" w:hAnsi="Civil Premium"/>
+          <w:b w:val="0"/>
+          <w:bCs w:val="0"/>
+          <w:sz w:val="20"/>
+          <w:szCs w:val="20"/>
+          <w:lang w:val="nl-NL" w:eastAsia="en-NL"/>
+        </w:rPr>
+        <w:t xml:space="preserve">, P., Scholten, O., &amp; </w:t>
+      </w:r>
+      <w:proofErr w:type="spellStart"/>
+      <w:r>
+        <w:rPr>
+          <w:rStyle w:val="Strong"/>
+          <w:rFonts w:ascii="Civil Premium" w:hAnsi="Civil Premium"/>
+          <w:b w:val="0"/>
+          <w:bCs w:val="0"/>
+          <w:sz w:val="20"/>
+          <w:szCs w:val="20"/>
+          <w:lang w:val="nl-NL" w:eastAsia="en-NL"/>
+        </w:rPr>
+        <w:t>Ruigrok</w:t>
+      </w:r>
+      <w:proofErr w:type="spellEnd"/>
+      <w:r>
+        <w:rPr>
+          <w:rStyle w:val="Strong"/>
+          <w:rFonts w:ascii="Civil Premium" w:hAnsi="Civil Premium"/>
+          <w:b w:val="0"/>
+          <w:bCs w:val="0"/>
+          <w:sz w:val="20"/>
+          <w:szCs w:val="20"/>
+          <w:lang w:val="nl-NL" w:eastAsia="en-NL"/>
+        </w:rPr>
+        <w:t xml:space="preserve">, N. (2008). A Model </w:t>
+      </w:r>
+      <w:proofErr w:type="spellStart"/>
+      <w:r>
+        <w:rPr>
+          <w:rStyle w:val="Strong"/>
+          <w:rFonts w:ascii="Civil Premium" w:hAnsi="Civil Premium"/>
+          <w:b w:val="0"/>
+          <w:bCs w:val="0"/>
+          <w:sz w:val="20"/>
+          <w:szCs w:val="20"/>
+          <w:lang w:val="nl-NL" w:eastAsia="en-NL"/>
+        </w:rPr>
+        <w:t>for</w:t>
+      </w:r>
+      <w:proofErr w:type="spellEnd"/>
+      <w:r>
+        <w:rPr>
+          <w:rStyle w:val="Strong"/>
+          <w:rFonts w:ascii="Civil Premium" w:hAnsi="Civil Premium"/>
+          <w:b w:val="0"/>
+          <w:bCs w:val="0"/>
+          <w:sz w:val="20"/>
+          <w:szCs w:val="20"/>
+          <w:lang w:val="nl-NL" w:eastAsia="en-NL"/>
+        </w:rPr>
+        <w:t xml:space="preserve"> </w:t>
+      </w:r>
+      <w:proofErr w:type="spellStart"/>
+      <w:r>
+        <w:rPr>
+          <w:rStyle w:val="Strong"/>
+          <w:rFonts w:ascii="Civil Premium" w:hAnsi="Civil Premium"/>
+          <w:b w:val="0"/>
+          <w:bCs w:val="0"/>
+          <w:sz w:val="20"/>
+          <w:szCs w:val="20"/>
+          <w:lang w:val="nl-NL" w:eastAsia="en-NL"/>
+        </w:rPr>
+        <w:t>Evaluating</w:t>
+      </w:r>
+      <w:proofErr w:type="spellEnd"/>
+      <w:r>
+        <w:rPr>
+          <w:rStyle w:val="Strong"/>
+          <w:rFonts w:ascii="Civil Premium" w:hAnsi="Civil Premium"/>
+          <w:b w:val="0"/>
+          <w:bCs w:val="0"/>
+          <w:sz w:val="20"/>
+          <w:szCs w:val="20"/>
+          <w:lang w:val="nl-NL" w:eastAsia="en-NL"/>
+        </w:rPr>
+        <w:t xml:space="preserve"> Risk Reporting. European Journal Of Communication, 23(3), 319–341. https://doi.org/10.1177/0267323108092538</w:t>
       </w:r>
     </w:p>
     <w:p>
@@ -3296,7 +3730,85 @@
           <w:szCs w:val="20"/>
           <w:lang w:val="nl-NL" w:eastAsia="en-NL"/>
         </w:rPr>
-        <w:t>Arentsen, M. J. (2006). CONTESTED TECHNOLOGY: Nuclear Power in the Netherlands. Energy &amp; Environment (Essex, England), 17(3), 373–382. https://doi.org/10.1260/095830506778119407</w:t>
+        <w:t xml:space="preserve">Arentsen, M. J. (2006). CONTESTED TECHNOLOGY: </w:t>
+      </w:r>
+      <w:proofErr w:type="spellStart"/>
+      <w:r>
+        <w:rPr>
+          <w:rStyle w:val="Strong"/>
+          <w:rFonts w:ascii="Civil Premium" w:eastAsia="Times New Roman" w:hAnsi="Civil Premium" w:cs="Times New Roman"/>
+          <w:b w:val="0"/>
+          <w:bCs w:val="0"/>
+          <w:sz w:val="20"/>
+          <w:szCs w:val="20"/>
+          <w:lang w:val="nl-NL" w:eastAsia="en-NL"/>
+        </w:rPr>
+        <w:t>Nuclear</w:t>
+      </w:r>
+      <w:proofErr w:type="spellEnd"/>
+      <w:r>
+        <w:rPr>
+          <w:rStyle w:val="Strong"/>
+          <w:rFonts w:ascii="Civil Premium" w:eastAsia="Times New Roman" w:hAnsi="Civil Premium" w:cs="Times New Roman"/>
+          <w:b w:val="0"/>
+          <w:bCs w:val="0"/>
+          <w:sz w:val="20"/>
+          <w:szCs w:val="20"/>
+          <w:lang w:val="nl-NL" w:eastAsia="en-NL"/>
+        </w:rPr>
+        <w:t xml:space="preserve"> Power in </w:t>
+      </w:r>
+      <w:proofErr w:type="spellStart"/>
+      <w:r>
+        <w:rPr>
+          <w:rStyle w:val="Strong"/>
+          <w:rFonts w:ascii="Civil Premium" w:eastAsia="Times New Roman" w:hAnsi="Civil Premium" w:cs="Times New Roman"/>
+          <w:b w:val="0"/>
+          <w:bCs w:val="0"/>
+          <w:sz w:val="20"/>
+          <w:szCs w:val="20"/>
+          <w:lang w:val="nl-NL" w:eastAsia="en-NL"/>
+        </w:rPr>
+        <w:t>the</w:t>
+      </w:r>
+      <w:proofErr w:type="spellEnd"/>
+      <w:r>
+        <w:rPr>
+          <w:rStyle w:val="Strong"/>
+          <w:rFonts w:ascii="Civil Premium" w:eastAsia="Times New Roman" w:hAnsi="Civil Premium" w:cs="Times New Roman"/>
+          <w:b w:val="0"/>
+          <w:bCs w:val="0"/>
+          <w:sz w:val="20"/>
+          <w:szCs w:val="20"/>
+          <w:lang w:val="nl-NL" w:eastAsia="en-NL"/>
+        </w:rPr>
+        <w:t xml:space="preserve"> Netherlands. Energy &amp; Environment (</w:t>
+      </w:r>
+      <w:proofErr w:type="spellStart"/>
+      <w:r>
+        <w:rPr>
+          <w:rStyle w:val="Strong"/>
+          <w:rFonts w:ascii="Civil Premium" w:eastAsia="Times New Roman" w:hAnsi="Civil Premium" w:cs="Times New Roman"/>
+          <w:b w:val="0"/>
+          <w:bCs w:val="0"/>
+          <w:sz w:val="20"/>
+          <w:szCs w:val="20"/>
+          <w:lang w:val="nl-NL" w:eastAsia="en-NL"/>
+        </w:rPr>
+        <w:t>Essex</w:t>
+      </w:r>
+      <w:proofErr w:type="spellEnd"/>
+      <w:r>
+        <w:rPr>
+          <w:rStyle w:val="Strong"/>
+          <w:rFonts w:ascii="Civil Premium" w:eastAsia="Times New Roman" w:hAnsi="Civil Premium" w:cs="Times New Roman"/>
+          <w:b w:val="0"/>
+          <w:bCs w:val="0"/>
+          <w:sz w:val="20"/>
+          <w:szCs w:val="20"/>
+          <w:lang w:val="nl-NL" w:eastAsia="en-NL"/>
+        </w:rPr>
+        <w:t>, England), 17(3), 373–382. https://doi.org/10.1260/095830506778119407</w:t>
       </w:r>
     </w:p>
     <w:p>
@@ -3321,7 +3833,267 @@
           <w:szCs w:val="20"/>
           <w:lang w:val="nl-NL" w:eastAsia="en-NL"/>
         </w:rPr>
-        <w:t>Boumans, J. W., Vliegenthart, R., &amp; Boomgaarden, H. G. (2016). Nuclear voices in the news: A comparison of source, news agency and newspaper content about nuclear energy over time. European Journal of Communication (London), 31(3), 260–282. https://doi.org/10.1177/0267323116629879</w:t>
+        <w:t xml:space="preserve">Boumans, J. W., </w:t>
+      </w:r>
+      <w:proofErr w:type="spellStart"/>
+      <w:r>
+        <w:rPr>
+          <w:rStyle w:val="Strong"/>
+          <w:rFonts w:ascii="Civil Premium" w:eastAsia="Times New Roman" w:hAnsi="Civil Premium" w:cs="Times New Roman"/>
+          <w:b w:val="0"/>
+          <w:bCs w:val="0"/>
+          <w:sz w:val="20"/>
+          <w:szCs w:val="20"/>
+          <w:lang w:val="nl-NL" w:eastAsia="en-NL"/>
+        </w:rPr>
+        <w:t>Vliegenthart</w:t>
+      </w:r>
+      <w:proofErr w:type="spellEnd"/>
+      <w:r>
+        <w:rPr>
+          <w:rStyle w:val="Strong"/>
+          <w:rFonts w:ascii="Civil Premium" w:eastAsia="Times New Roman" w:hAnsi="Civil Premium" w:cs="Times New Roman"/>
+          <w:b w:val="0"/>
+          <w:bCs w:val="0"/>
+          <w:sz w:val="20"/>
+          <w:szCs w:val="20"/>
+          <w:lang w:val="nl-NL" w:eastAsia="en-NL"/>
+        </w:rPr>
+        <w:t xml:space="preserve">, R., &amp; Boomgaarden, H. G. (2016). </w:t>
+      </w:r>
+      <w:proofErr w:type="spellStart"/>
+      <w:r>
+        <w:rPr>
+          <w:rStyle w:val="Strong"/>
+          <w:rFonts w:ascii="Civil Premium" w:eastAsia="Times New Roman" w:hAnsi="Civil Premium" w:cs="Times New Roman"/>
+          <w:b w:val="0"/>
+          <w:bCs w:val="0"/>
+          <w:sz w:val="20"/>
+          <w:szCs w:val="20"/>
+          <w:lang w:val="nl-NL" w:eastAsia="en-NL"/>
+        </w:rPr>
+        <w:t>Nuclear</w:t>
+      </w:r>
+      <w:proofErr w:type="spellEnd"/>
+      <w:r>
+        <w:rPr>
+          <w:rStyle w:val="Strong"/>
+          <w:rFonts w:ascii="Civil Premium" w:eastAsia="Times New Roman" w:hAnsi="Civil Premium" w:cs="Times New Roman"/>
+          <w:b w:val="0"/>
+          <w:bCs w:val="0"/>
+          <w:sz w:val="20"/>
+          <w:szCs w:val="20"/>
+          <w:lang w:val="nl-NL" w:eastAsia="en-NL"/>
+        </w:rPr>
+        <w:t xml:space="preserve"> </w:t>
+      </w:r>
+      <w:proofErr w:type="spellStart"/>
+      <w:r>
+        <w:rPr>
+          <w:rStyle w:val="Strong"/>
+          <w:rFonts w:ascii="Civil Premium" w:eastAsia="Times New Roman" w:hAnsi="Civil Premium" w:cs="Times New Roman"/>
+          <w:b w:val="0"/>
+          <w:bCs w:val="0"/>
+          <w:sz w:val="20"/>
+          <w:szCs w:val="20"/>
+          <w:lang w:val="nl-NL" w:eastAsia="en-NL"/>
+        </w:rPr>
+        <w:t>voices</w:t>
+      </w:r>
+      <w:proofErr w:type="spellEnd"/>
+      <w:r>
+        <w:rPr>
+          <w:rStyle w:val="Strong"/>
+          <w:rFonts w:ascii="Civil Premium" w:eastAsia="Times New Roman" w:hAnsi="Civil Premium" w:cs="Times New Roman"/>
+          <w:b w:val="0"/>
+          <w:bCs w:val="0"/>
+          <w:sz w:val="20"/>
+          <w:szCs w:val="20"/>
+          <w:lang w:val="nl-NL" w:eastAsia="en-NL"/>
+        </w:rPr>
+        <w:t xml:space="preserve"> in </w:t>
+      </w:r>
+      <w:proofErr w:type="spellStart"/>
+      <w:r>
+        <w:rPr>
+          <w:rStyle w:val="Strong"/>
+          <w:rFonts w:ascii="Civil Premium" w:eastAsia="Times New Roman" w:hAnsi="Civil Premium" w:cs="Times New Roman"/>
+          <w:b w:val="0"/>
+          <w:bCs w:val="0"/>
+          <w:sz w:val="20"/>
+          <w:szCs w:val="20"/>
+          <w:lang w:val="nl-NL" w:eastAsia="en-NL"/>
+        </w:rPr>
+        <w:t>the</w:t>
+      </w:r>
+      <w:proofErr w:type="spellEnd"/>
+      <w:r>
+        <w:rPr>
+          <w:rStyle w:val="Strong"/>
+          <w:rFonts w:ascii="Civil Premium" w:eastAsia="Times New Roman" w:hAnsi="Civil Premium" w:cs="Times New Roman"/>
+          <w:b w:val="0"/>
+          <w:bCs w:val="0"/>
+          <w:sz w:val="20"/>
+          <w:szCs w:val="20"/>
+          <w:lang w:val="nl-NL" w:eastAsia="en-NL"/>
+        </w:rPr>
+        <w:t xml:space="preserve"> news: A </w:t>
+      </w:r>
+      <w:proofErr w:type="spellStart"/>
+      <w:r>
+        <w:rPr>
+          <w:rStyle w:val="Strong"/>
+          <w:rFonts w:ascii="Civil Premium" w:eastAsia="Times New Roman" w:hAnsi="Civil Premium" w:cs="Times New Roman"/>
+          <w:b w:val="0"/>
+          <w:bCs w:val="0"/>
+          <w:sz w:val="20"/>
+          <w:szCs w:val="20"/>
+          <w:lang w:val="nl-NL" w:eastAsia="en-NL"/>
+        </w:rPr>
+        <w:t>comparison</w:t>
+      </w:r>
+      <w:proofErr w:type="spellEnd"/>
+      <w:r>
+        <w:rPr>
+          <w:rStyle w:val="Strong"/>
+          <w:rFonts w:ascii="Civil Premium" w:eastAsia="Times New Roman" w:hAnsi="Civil Premium" w:cs="Times New Roman"/>
+          <w:b w:val="0"/>
+          <w:bCs w:val="0"/>
+          <w:sz w:val="20"/>
+          <w:szCs w:val="20"/>
+          <w:lang w:val="nl-NL" w:eastAsia="en-NL"/>
+        </w:rPr>
+        <w:t xml:space="preserve"> of source, </w:t>
+      </w:r>
+      <w:proofErr w:type="spellStart"/>
+      <w:r>
+        <w:rPr>
+          <w:rStyle w:val="Strong"/>
+          <w:rFonts w:ascii="Civil Premium" w:eastAsia="Times New Roman" w:hAnsi="Civil Premium" w:cs="Times New Roman"/>
+          <w:b w:val="0"/>
+          <w:bCs w:val="0"/>
+          <w:sz w:val="20"/>
+          <w:szCs w:val="20"/>
+          <w:lang w:val="nl-NL" w:eastAsia="en-NL"/>
+        </w:rPr>
+        <w:t>news</w:t>
+      </w:r>
+      <w:proofErr w:type="spellEnd"/>
+      <w:r>
+        <w:rPr>
+          <w:rStyle w:val="Strong"/>
+          <w:rFonts w:ascii="Civil Premium" w:eastAsia="Times New Roman" w:hAnsi="Civil Premium" w:cs="Times New Roman"/>
+          <w:b w:val="0"/>
+          <w:bCs w:val="0"/>
+          <w:sz w:val="20"/>
+          <w:szCs w:val="20"/>
+          <w:lang w:val="nl-NL" w:eastAsia="en-NL"/>
+        </w:rPr>
+        <w:t xml:space="preserve"> agency </w:t>
+      </w:r>
+      <w:proofErr w:type="spellStart"/>
+      <w:r>
+        <w:rPr>
+          <w:rStyle w:val="Strong"/>
+          <w:rFonts w:ascii="Civil Premium" w:eastAsia="Times New Roman" w:hAnsi="Civil Premium" w:cs="Times New Roman"/>
+          <w:b w:val="0"/>
+          <w:bCs w:val="0"/>
+          <w:sz w:val="20"/>
+          <w:szCs w:val="20"/>
+          <w:lang w:val="nl-NL" w:eastAsia="en-NL"/>
+        </w:rPr>
+        <w:t>and</w:t>
+      </w:r>
+      <w:proofErr w:type="spellEnd"/>
+      <w:r>
+        <w:rPr>
+          <w:rStyle w:val="Strong"/>
+          <w:rFonts w:ascii="Civil Premium" w:eastAsia="Times New Roman" w:hAnsi="Civil Premium" w:cs="Times New Roman"/>
+          <w:b w:val="0"/>
+          <w:bCs w:val="0"/>
+          <w:sz w:val="20"/>
+          <w:szCs w:val="20"/>
+          <w:lang w:val="nl-NL" w:eastAsia="en-NL"/>
+        </w:rPr>
+        <w:t xml:space="preserve"> </w:t>
+      </w:r>
+      <w:proofErr w:type="spellStart"/>
+      <w:r>
+        <w:rPr>
+          <w:rStyle w:val="Strong"/>
+          <w:rFonts w:ascii="Civil Premium" w:eastAsia="Times New Roman" w:hAnsi="Civil Premium" w:cs="Times New Roman"/>
+          <w:b w:val="0"/>
+          <w:bCs w:val="0"/>
+          <w:sz w:val="20"/>
+          <w:szCs w:val="20"/>
+          <w:lang w:val="nl-NL" w:eastAsia="en-NL"/>
+        </w:rPr>
+        <w:t>newspaper</w:t>
+      </w:r>
+      <w:proofErr w:type="spellEnd"/>
+      <w:r>
+        <w:rPr>
+          <w:rStyle w:val="Strong"/>
+          <w:rFonts w:ascii="Civil Premium" w:eastAsia="Times New Roman" w:hAnsi="Civil Premium" w:cs="Times New Roman"/>
+          <w:b w:val="0"/>
+          <w:bCs w:val="0"/>
+          <w:sz w:val="20"/>
+          <w:szCs w:val="20"/>
+          <w:lang w:val="nl-NL" w:eastAsia="en-NL"/>
+        </w:rPr>
+        <w:t xml:space="preserve"> content </w:t>
+      </w:r>
+      <w:proofErr w:type="spellStart"/>
+      <w:r>
+        <w:rPr>
+          <w:rStyle w:val="Strong"/>
+          <w:rFonts w:ascii="Civil Premium" w:eastAsia="Times New Roman" w:hAnsi="Civil Premium" w:cs="Times New Roman"/>
+          <w:b w:val="0"/>
+          <w:bCs w:val="0"/>
+          <w:sz w:val="20"/>
+          <w:szCs w:val="20"/>
+          <w:lang w:val="nl-NL" w:eastAsia="en-NL"/>
+        </w:rPr>
+        <w:t>about</w:t>
+      </w:r>
+      <w:proofErr w:type="spellEnd"/>
+      <w:r>
+        <w:rPr>
+          <w:rStyle w:val="Strong"/>
+          <w:rFonts w:ascii="Civil Premium" w:eastAsia="Times New Roman" w:hAnsi="Civil Premium" w:cs="Times New Roman"/>
+          <w:b w:val="0"/>
+          <w:bCs w:val="0"/>
+          <w:sz w:val="20"/>
+          <w:szCs w:val="20"/>
+          <w:lang w:val="nl-NL" w:eastAsia="en-NL"/>
+        </w:rPr>
+        <w:t xml:space="preserve"> </w:t>
+      </w:r>
+      <w:proofErr w:type="spellStart"/>
+      <w:r>
+        <w:rPr>
+          <w:rStyle w:val="Strong"/>
+          <w:rFonts w:ascii="Civil Premium" w:eastAsia="Times New Roman" w:hAnsi="Civil Premium" w:cs="Times New Roman"/>
+          <w:b w:val="0"/>
+          <w:bCs w:val="0"/>
+          <w:sz w:val="20"/>
+          <w:szCs w:val="20"/>
+          <w:lang w:val="nl-NL" w:eastAsia="en-NL"/>
+        </w:rPr>
+        <w:t>nuclear</w:t>
+      </w:r>
+      <w:proofErr w:type="spellEnd"/>
+      <w:r>
+        <w:rPr>
+          <w:rStyle w:val="Strong"/>
+          <w:rFonts w:ascii="Civil Premium" w:eastAsia="Times New Roman" w:hAnsi="Civil Premium" w:cs="Times New Roman"/>
+          <w:b w:val="0"/>
+          <w:bCs w:val="0"/>
+          <w:sz w:val="20"/>
+          <w:szCs w:val="20"/>
+          <w:lang w:val="nl-NL" w:eastAsia="en-NL"/>
+        </w:rPr>
+        <w:t xml:space="preserve"> energy over time. European Journal of Communication (London), 31(3), 260–282. https://doi.org/10.1177/0267323116629879</w:t>
       </w:r>
     </w:p>
     <w:p>
@@ -3347,7 +4119,397 @@
           <w:szCs w:val="20"/>
           <w:lang w:val="nl-NL" w:eastAsia="en-NL"/>
         </w:rPr>
-        <w:t>Geels, F. W., &amp; Verhees, B. (2011). Cultural legitimacy and framing struggles in innovation journeys: A cultural-performative perspective and a case study of Dutch nuclear energy (1945–1986). Technological Forecasting &amp; Social Change, 78(6), 910–930. https://doi.org/10.1016/j.techfore.2010.12.004</w:t>
+        <w:t xml:space="preserve">Geels, F. W., &amp; </w:t>
+      </w:r>
+      <w:proofErr w:type="spellStart"/>
+      <w:r>
+        <w:rPr>
+          <w:rStyle w:val="Strong"/>
+          <w:rFonts w:ascii="Civil Premium" w:hAnsi="Civil Premium"/>
+          <w:b w:val="0"/>
+          <w:bCs w:val="0"/>
+          <w:sz w:val="20"/>
+          <w:szCs w:val="20"/>
+          <w:lang w:val="nl-NL" w:eastAsia="en-NL"/>
+        </w:rPr>
+        <w:t>Verhees</w:t>
+      </w:r>
+      <w:proofErr w:type="spellEnd"/>
+      <w:r>
+        <w:rPr>
+          <w:rStyle w:val="Strong"/>
+          <w:rFonts w:ascii="Civil Premium" w:hAnsi="Civil Premium"/>
+          <w:b w:val="0"/>
+          <w:bCs w:val="0"/>
+          <w:sz w:val="20"/>
+          <w:szCs w:val="20"/>
+          <w:lang w:val="nl-NL" w:eastAsia="en-NL"/>
+        </w:rPr>
+        <w:t xml:space="preserve">, B. (2011). </w:t>
+      </w:r>
+      <w:proofErr w:type="spellStart"/>
+      <w:r>
+        <w:rPr>
+          <w:rStyle w:val="Strong"/>
+          <w:rFonts w:ascii="Civil Premium" w:hAnsi="Civil Premium"/>
+          <w:b w:val="0"/>
+          <w:bCs w:val="0"/>
+          <w:sz w:val="20"/>
+          <w:szCs w:val="20"/>
+          <w:lang w:val="nl-NL" w:eastAsia="en-NL"/>
+        </w:rPr>
+        <w:t>Cultural</w:t>
+      </w:r>
+      <w:proofErr w:type="spellEnd"/>
+      <w:r>
+        <w:rPr>
+          <w:rStyle w:val="Strong"/>
+          <w:rFonts w:ascii="Civil Premium" w:hAnsi="Civil Premium"/>
+          <w:b w:val="0"/>
+          <w:bCs w:val="0"/>
+          <w:sz w:val="20"/>
+          <w:szCs w:val="20"/>
+          <w:lang w:val="nl-NL" w:eastAsia="en-NL"/>
+        </w:rPr>
+        <w:t xml:space="preserve"> </w:t>
+      </w:r>
+      <w:proofErr w:type="spellStart"/>
+      <w:r>
+        <w:rPr>
+          <w:rStyle w:val="Strong"/>
+          <w:rFonts w:ascii="Civil Premium" w:hAnsi="Civil Premium"/>
+          <w:b w:val="0"/>
+          <w:bCs w:val="0"/>
+          <w:sz w:val="20"/>
+          <w:szCs w:val="20"/>
+          <w:lang w:val="nl-NL" w:eastAsia="en-NL"/>
+        </w:rPr>
+        <w:t>legitimacy</w:t>
+      </w:r>
+      <w:proofErr w:type="spellEnd"/>
+      <w:r>
+        <w:rPr>
+          <w:rStyle w:val="Strong"/>
+          <w:rFonts w:ascii="Civil Premium" w:hAnsi="Civil Premium"/>
+          <w:b w:val="0"/>
+          <w:bCs w:val="0"/>
+          <w:sz w:val="20"/>
+          <w:szCs w:val="20"/>
+          <w:lang w:val="nl-NL" w:eastAsia="en-NL"/>
+        </w:rPr>
+        <w:t xml:space="preserve"> </w:t>
+      </w:r>
+      <w:proofErr w:type="spellStart"/>
+      <w:r>
+        <w:rPr>
+          <w:rStyle w:val="Strong"/>
+          <w:rFonts w:ascii="Civil Premium" w:hAnsi="Civil Premium"/>
+          <w:b w:val="0"/>
+          <w:bCs w:val="0"/>
+          <w:sz w:val="20"/>
+          <w:szCs w:val="20"/>
+          <w:lang w:val="nl-NL" w:eastAsia="en-NL"/>
+        </w:rPr>
+        <w:t>and</w:t>
+      </w:r>
+      <w:proofErr w:type="spellEnd"/>
+      <w:r>
+        <w:rPr>
+          <w:rStyle w:val="Strong"/>
+          <w:rFonts w:ascii="Civil Premium" w:hAnsi="Civil Premium"/>
+          <w:b w:val="0"/>
+          <w:bCs w:val="0"/>
+          <w:sz w:val="20"/>
+          <w:szCs w:val="20"/>
+          <w:lang w:val="nl-NL" w:eastAsia="en-NL"/>
+        </w:rPr>
+        <w:t xml:space="preserve"> framing </w:t>
+      </w:r>
+      <w:proofErr w:type="spellStart"/>
+      <w:r>
+        <w:rPr>
+          <w:rStyle w:val="Strong"/>
+          <w:rFonts w:ascii="Civil Premium" w:hAnsi="Civil Premium"/>
+          <w:b w:val="0"/>
+          <w:bCs w:val="0"/>
+          <w:sz w:val="20"/>
+          <w:szCs w:val="20"/>
+          <w:lang w:val="nl-NL" w:eastAsia="en-NL"/>
+        </w:rPr>
+        <w:t>struggles</w:t>
+      </w:r>
+      <w:proofErr w:type="spellEnd"/>
+      <w:r>
+        <w:rPr>
+          <w:rStyle w:val="Strong"/>
+          <w:rFonts w:ascii="Civil Premium" w:hAnsi="Civil Premium"/>
+          <w:b w:val="0"/>
+          <w:bCs w:val="0"/>
+          <w:sz w:val="20"/>
+          <w:szCs w:val="20"/>
+          <w:lang w:val="nl-NL" w:eastAsia="en-NL"/>
+        </w:rPr>
+        <w:t xml:space="preserve"> in </w:t>
+      </w:r>
+      <w:proofErr w:type="spellStart"/>
+      <w:r>
+        <w:rPr>
+          <w:rStyle w:val="Strong"/>
+          <w:rFonts w:ascii="Civil Premium" w:hAnsi="Civil Premium"/>
+          <w:b w:val="0"/>
+          <w:bCs w:val="0"/>
+          <w:sz w:val="20"/>
+          <w:szCs w:val="20"/>
+          <w:lang w:val="nl-NL" w:eastAsia="en-NL"/>
+        </w:rPr>
+        <w:t>innovation</w:t>
+      </w:r>
+      <w:proofErr w:type="spellEnd"/>
+      <w:r>
+        <w:rPr>
+          <w:rStyle w:val="Strong"/>
+          <w:rFonts w:ascii="Civil Premium" w:hAnsi="Civil Premium"/>
+          <w:b w:val="0"/>
+          <w:bCs w:val="0"/>
+          <w:sz w:val="20"/>
+          <w:szCs w:val="20"/>
+          <w:lang w:val="nl-NL" w:eastAsia="en-NL"/>
+        </w:rPr>
+        <w:t xml:space="preserve"> </w:t>
+      </w:r>
+      <w:proofErr w:type="spellStart"/>
+      <w:r>
+        <w:rPr>
+          <w:rStyle w:val="Strong"/>
+          <w:rFonts w:ascii="Civil Premium" w:hAnsi="Civil Premium"/>
+          <w:b w:val="0"/>
+          <w:bCs w:val="0"/>
+          <w:sz w:val="20"/>
+          <w:szCs w:val="20"/>
+          <w:lang w:val="nl-NL" w:eastAsia="en-NL"/>
+        </w:rPr>
+        <w:t>journeys</w:t>
+      </w:r>
+      <w:proofErr w:type="spellEnd"/>
+      <w:r>
+        <w:rPr>
+          <w:rStyle w:val="Strong"/>
+          <w:rFonts w:ascii="Civil Premium" w:hAnsi="Civil Premium"/>
+          <w:b w:val="0"/>
+          <w:bCs w:val="0"/>
+          <w:sz w:val="20"/>
+          <w:szCs w:val="20"/>
+          <w:lang w:val="nl-NL" w:eastAsia="en-NL"/>
+        </w:rPr>
+        <w:t xml:space="preserve">: A </w:t>
+      </w:r>
+      <w:proofErr w:type="spellStart"/>
+      <w:r>
+        <w:rPr>
+          <w:rStyle w:val="Strong"/>
+          <w:rFonts w:ascii="Civil Premium" w:hAnsi="Civil Premium"/>
+          <w:b w:val="0"/>
+          <w:bCs w:val="0"/>
+          <w:sz w:val="20"/>
+          <w:szCs w:val="20"/>
+          <w:lang w:val="nl-NL" w:eastAsia="en-NL"/>
+        </w:rPr>
+        <w:t>cultural-performative</w:t>
+      </w:r>
+      <w:proofErr w:type="spellEnd"/>
+      <w:r>
+        <w:rPr>
+          <w:rStyle w:val="Strong"/>
+          <w:rFonts w:ascii="Civil Premium" w:hAnsi="Civil Premium"/>
+          <w:b w:val="0"/>
+          <w:bCs w:val="0"/>
+          <w:sz w:val="20"/>
+          <w:szCs w:val="20"/>
+          <w:lang w:val="nl-NL" w:eastAsia="en-NL"/>
+        </w:rPr>
+        <w:t xml:space="preserve"> </w:t>
+      </w:r>
+      <w:proofErr w:type="spellStart"/>
+      <w:r>
+        <w:rPr>
+          <w:rStyle w:val="Strong"/>
+          <w:rFonts w:ascii="Civil Premium" w:hAnsi="Civil Premium"/>
+          <w:b w:val="0"/>
+          <w:bCs w:val="0"/>
+          <w:sz w:val="20"/>
+          <w:szCs w:val="20"/>
+          <w:lang w:val="nl-NL" w:eastAsia="en-NL"/>
+        </w:rPr>
+        <w:t>perspective</w:t>
+      </w:r>
+      <w:proofErr w:type="spellEnd"/>
+      <w:r>
+        <w:rPr>
+          <w:rStyle w:val="Strong"/>
+          <w:rFonts w:ascii="Civil Premium" w:hAnsi="Civil Premium"/>
+          <w:b w:val="0"/>
+          <w:bCs w:val="0"/>
+          <w:sz w:val="20"/>
+          <w:szCs w:val="20"/>
+          <w:lang w:val="nl-NL" w:eastAsia="en-NL"/>
+        </w:rPr>
+        <w:t xml:space="preserve"> </w:t>
+      </w:r>
+      <w:proofErr w:type="spellStart"/>
+      <w:r>
+        <w:rPr>
+          <w:rStyle w:val="Strong"/>
+          <w:rFonts w:ascii="Civil Premium" w:hAnsi="Civil Premium"/>
+          <w:b w:val="0"/>
+          <w:bCs w:val="0"/>
+          <w:sz w:val="20"/>
+          <w:szCs w:val="20"/>
+          <w:lang w:val="nl-NL" w:eastAsia="en-NL"/>
+        </w:rPr>
+        <w:t>and</w:t>
+      </w:r>
+      <w:proofErr w:type="spellEnd"/>
+      <w:r>
+        <w:rPr>
+          <w:rStyle w:val="Strong"/>
+          <w:rFonts w:ascii="Civil Premium" w:hAnsi="Civil Premium"/>
+          <w:b w:val="0"/>
+          <w:bCs w:val="0"/>
+          <w:sz w:val="20"/>
+          <w:szCs w:val="20"/>
+          <w:lang w:val="nl-NL" w:eastAsia="en-NL"/>
+        </w:rPr>
+        <w:t xml:space="preserve"> a case </w:t>
+      </w:r>
+      <w:proofErr w:type="spellStart"/>
+      <w:r>
+        <w:rPr>
+          <w:rStyle w:val="Strong"/>
+          <w:rFonts w:ascii="Civil Premium" w:hAnsi="Civil Premium"/>
+          <w:b w:val="0"/>
+          <w:bCs w:val="0"/>
+          <w:sz w:val="20"/>
+          <w:szCs w:val="20"/>
+          <w:lang w:val="nl-NL" w:eastAsia="en-NL"/>
+        </w:rPr>
+        <w:t>study</w:t>
+      </w:r>
+      <w:proofErr w:type="spellEnd"/>
+      <w:r>
+        <w:rPr>
+          <w:rStyle w:val="Strong"/>
+          <w:rFonts w:ascii="Civil Premium" w:hAnsi="Civil Premium"/>
+          <w:b w:val="0"/>
+          <w:bCs w:val="0"/>
+          <w:sz w:val="20"/>
+          <w:szCs w:val="20"/>
+          <w:lang w:val="nl-NL" w:eastAsia="en-NL"/>
+        </w:rPr>
+        <w:t xml:space="preserve"> of Dutch </w:t>
+      </w:r>
+      <w:proofErr w:type="spellStart"/>
+      <w:r>
+        <w:rPr>
+          <w:rStyle w:val="Strong"/>
+          <w:rFonts w:ascii="Civil Premium" w:hAnsi="Civil Premium"/>
+          <w:b w:val="0"/>
+          <w:bCs w:val="0"/>
+          <w:sz w:val="20"/>
+          <w:szCs w:val="20"/>
+          <w:lang w:val="nl-NL" w:eastAsia="en-NL"/>
+        </w:rPr>
+        <w:t>nuclear</w:t>
+      </w:r>
+      <w:proofErr w:type="spellEnd"/>
+      <w:r>
+        <w:rPr>
+          <w:rStyle w:val="Strong"/>
+          <w:rFonts w:ascii="Civil Premium" w:hAnsi="Civil Premium"/>
+          <w:b w:val="0"/>
+          <w:bCs w:val="0"/>
+          <w:sz w:val="20"/>
+          <w:szCs w:val="20"/>
+          <w:lang w:val="nl-NL" w:eastAsia="en-NL"/>
+        </w:rPr>
+        <w:t xml:space="preserve"> energy (1945–1986). </w:t>
+      </w:r>
+      <w:proofErr w:type="spellStart"/>
+      <w:r>
+        <w:rPr>
+          <w:rStyle w:val="Strong"/>
+          <w:rFonts w:ascii="Civil Premium" w:hAnsi="Civil Premium"/>
+          <w:b w:val="0"/>
+          <w:bCs w:val="0"/>
+          <w:sz w:val="20"/>
+          <w:szCs w:val="20"/>
+          <w:lang w:val="nl-NL" w:eastAsia="en-NL"/>
+        </w:rPr>
+        <w:t>Technological</w:t>
+      </w:r>
+      <w:proofErr w:type="spellEnd"/>
+      <w:r>
+        <w:rPr>
+          <w:rStyle w:val="Strong"/>
+          <w:rFonts w:ascii="Civil Premium" w:hAnsi="Civil Premium"/>
+          <w:b w:val="0"/>
+          <w:bCs w:val="0"/>
+          <w:sz w:val="20"/>
+          <w:szCs w:val="20"/>
+          <w:lang w:val="nl-NL" w:eastAsia="en-NL"/>
+        </w:rPr>
+        <w:t xml:space="preserve"> </w:t>
+      </w:r>
+      <w:proofErr w:type="spellStart"/>
+      <w:r>
+        <w:rPr>
+          <w:rStyle w:val="Strong"/>
+          <w:rFonts w:ascii="Civil Premium" w:hAnsi="Civil Premium"/>
+          <w:b w:val="0"/>
+          <w:bCs w:val="0"/>
+          <w:sz w:val="20"/>
+          <w:szCs w:val="20"/>
+          <w:lang w:val="nl-NL" w:eastAsia="en-NL"/>
+        </w:rPr>
+        <w:t>Forecasting</w:t>
+      </w:r>
+      <w:proofErr w:type="spellEnd"/>
+      <w:r>
+        <w:rPr>
+          <w:rStyle w:val="Strong"/>
+          <w:rFonts w:ascii="Civil Premium" w:hAnsi="Civil Premium"/>
+          <w:b w:val="0"/>
+          <w:bCs w:val="0"/>
+          <w:sz w:val="20"/>
+          <w:szCs w:val="20"/>
+          <w:lang w:val="nl-NL" w:eastAsia="en-NL"/>
+        </w:rPr>
+        <w:t xml:space="preserve"> &amp; </w:t>
+      </w:r>
+      <w:proofErr w:type="spellStart"/>
+      <w:r>
+        <w:rPr>
+          <w:rStyle w:val="Strong"/>
+          <w:rFonts w:ascii="Civil Premium" w:hAnsi="Civil Premium"/>
+          <w:b w:val="0"/>
+          <w:bCs w:val="0"/>
+          <w:sz w:val="20"/>
+          <w:szCs w:val="20"/>
+          <w:lang w:val="nl-NL" w:eastAsia="en-NL"/>
+        </w:rPr>
+        <w:t>Social</w:t>
+      </w:r>
+      <w:proofErr w:type="spellEnd"/>
+      <w:r>
+        <w:rPr>
+          <w:rStyle w:val="Strong"/>
+          <w:rFonts w:ascii="Civil Premium" w:hAnsi="Civil Premium"/>
+          <w:b w:val="0"/>
+          <w:bCs w:val="0"/>
+          <w:sz w:val="20"/>
+          <w:szCs w:val="20"/>
+          <w:lang w:val="nl-NL" w:eastAsia="en-NL"/>
+        </w:rPr>
+        <w:t xml:space="preserve"> Change, 78(6), 910–930. https://doi.org/10.1016/j.techfore.2010.12.004</w:t>
       </w:r>
     </w:p>
     <w:p>
@@ -3385,7 +4547,189 @@
           <w:szCs w:val="20"/>
           <w:lang w:val="nl-NL" w:eastAsia="en-NL"/>
         </w:rPr>
-        <w:t>van Leeuwen, R. P., de Wit, J. B., &amp; Smit, G. J. M. (2017). Review of urban energy transition in the Netherlands and the role of smart energy management. Energy Conversion and Management, 150, 941–948. https://doi.org/10.1016/j.enconman.2017.05.081s</w:t>
+        <w:t xml:space="preserve">van Leeuwen, R. P., de Wit, J. B., &amp; Smit, G. J. M. (2017). Review of </w:t>
+      </w:r>
+      <w:proofErr w:type="spellStart"/>
+      <w:r>
+        <w:rPr>
+          <w:rStyle w:val="Strong"/>
+          <w:rFonts w:ascii="Civil Premium" w:eastAsia="Times New Roman" w:hAnsi="Civil Premium" w:cs="Times New Roman"/>
+          <w:b w:val="0"/>
+          <w:bCs w:val="0"/>
+          <w:sz w:val="20"/>
+          <w:szCs w:val="20"/>
+          <w:lang w:val="nl-NL" w:eastAsia="en-NL"/>
+        </w:rPr>
+        <w:t>urban</w:t>
+      </w:r>
+      <w:proofErr w:type="spellEnd"/>
+      <w:r>
+        <w:rPr>
+          <w:rStyle w:val="Strong"/>
+          <w:rFonts w:ascii="Civil Premium" w:eastAsia="Times New Roman" w:hAnsi="Civil Premium" w:cs="Times New Roman"/>
+          <w:b w:val="0"/>
+          <w:bCs w:val="0"/>
+          <w:sz w:val="20"/>
+          <w:szCs w:val="20"/>
+          <w:lang w:val="nl-NL" w:eastAsia="en-NL"/>
+        </w:rPr>
+        <w:t xml:space="preserve"> energy </w:t>
+      </w:r>
+      <w:proofErr w:type="spellStart"/>
+      <w:r>
+        <w:rPr>
+          <w:rStyle w:val="Strong"/>
+          <w:rFonts w:ascii="Civil Premium" w:eastAsia="Times New Roman" w:hAnsi="Civil Premium" w:cs="Times New Roman"/>
+          <w:b w:val="0"/>
+          <w:bCs w:val="0"/>
+          <w:sz w:val="20"/>
+          <w:szCs w:val="20"/>
+          <w:lang w:val="nl-NL" w:eastAsia="en-NL"/>
+        </w:rPr>
+        <w:t>transition</w:t>
+      </w:r>
+      <w:proofErr w:type="spellEnd"/>
+      <w:r>
+        <w:rPr>
+          <w:rStyle w:val="Strong"/>
+          <w:rFonts w:ascii="Civil Premium" w:eastAsia="Times New Roman" w:hAnsi="Civil Premium" w:cs="Times New Roman"/>
+          <w:b w:val="0"/>
+          <w:bCs w:val="0"/>
+          <w:sz w:val="20"/>
+          <w:szCs w:val="20"/>
+          <w:lang w:val="nl-NL" w:eastAsia="en-NL"/>
+        </w:rPr>
+        <w:t xml:space="preserve"> in </w:t>
+      </w:r>
+      <w:proofErr w:type="spellStart"/>
+      <w:r>
+        <w:rPr>
+          <w:rStyle w:val="Strong"/>
+          <w:rFonts w:ascii="Civil Premium" w:eastAsia="Times New Roman" w:hAnsi="Civil Premium" w:cs="Times New Roman"/>
+          <w:b w:val="0"/>
+          <w:bCs w:val="0"/>
+          <w:sz w:val="20"/>
+          <w:szCs w:val="20"/>
+          <w:lang w:val="nl-NL" w:eastAsia="en-NL"/>
+        </w:rPr>
+        <w:t>the</w:t>
+      </w:r>
+      <w:proofErr w:type="spellEnd"/>
+      <w:r>
+        <w:rPr>
+          <w:rStyle w:val="Strong"/>
+          <w:rFonts w:ascii="Civil Premium" w:eastAsia="Times New Roman" w:hAnsi="Civil Premium" w:cs="Times New Roman"/>
+          <w:b w:val="0"/>
+          <w:bCs w:val="0"/>
+          <w:sz w:val="20"/>
+          <w:szCs w:val="20"/>
+          <w:lang w:val="nl-NL" w:eastAsia="en-NL"/>
+        </w:rPr>
+        <w:t xml:space="preserve"> Netherlands </w:t>
+      </w:r>
+      <w:proofErr w:type="spellStart"/>
+      <w:r>
+        <w:rPr>
+          <w:rStyle w:val="Strong"/>
+          <w:rFonts w:ascii="Civil Premium" w:eastAsia="Times New Roman" w:hAnsi="Civil Premium" w:cs="Times New Roman"/>
+          <w:b w:val="0"/>
+          <w:bCs w:val="0"/>
+          <w:sz w:val="20"/>
+          <w:szCs w:val="20"/>
+          <w:lang w:val="nl-NL" w:eastAsia="en-NL"/>
+        </w:rPr>
+        <w:t>and</w:t>
+      </w:r>
+      <w:proofErr w:type="spellEnd"/>
+      <w:r>
+        <w:rPr>
+          <w:rStyle w:val="Strong"/>
+          <w:rFonts w:ascii="Civil Premium" w:eastAsia="Times New Roman" w:hAnsi="Civil Premium" w:cs="Times New Roman"/>
+          <w:b w:val="0"/>
+          <w:bCs w:val="0"/>
+          <w:sz w:val="20"/>
+          <w:szCs w:val="20"/>
+          <w:lang w:val="nl-NL" w:eastAsia="en-NL"/>
+        </w:rPr>
+        <w:t xml:space="preserve"> </w:t>
+      </w:r>
+      <w:proofErr w:type="spellStart"/>
+      <w:r>
+        <w:rPr>
+          <w:rStyle w:val="Strong"/>
+          <w:rFonts w:ascii="Civil Premium" w:eastAsia="Times New Roman" w:hAnsi="Civil Premium" w:cs="Times New Roman"/>
+          <w:b w:val="0"/>
+          <w:bCs w:val="0"/>
+          <w:sz w:val="20"/>
+          <w:szCs w:val="20"/>
+          <w:lang w:val="nl-NL" w:eastAsia="en-NL"/>
+        </w:rPr>
+        <w:t>the</w:t>
+      </w:r>
+      <w:proofErr w:type="spellEnd"/>
+      <w:r>
+        <w:rPr>
+          <w:rStyle w:val="Strong"/>
+          <w:rFonts w:ascii="Civil Premium" w:eastAsia="Times New Roman" w:hAnsi="Civil Premium" w:cs="Times New Roman"/>
+          <w:b w:val="0"/>
+          <w:bCs w:val="0"/>
+          <w:sz w:val="20"/>
+          <w:szCs w:val="20"/>
+          <w:lang w:val="nl-NL" w:eastAsia="en-NL"/>
+        </w:rPr>
+        <w:t xml:space="preserve"> </w:t>
+      </w:r>
+      <w:proofErr w:type="spellStart"/>
+      <w:r>
+        <w:rPr>
+          <w:rStyle w:val="Strong"/>
+          <w:rFonts w:ascii="Civil Premium" w:eastAsia="Times New Roman" w:hAnsi="Civil Premium" w:cs="Times New Roman"/>
+          <w:b w:val="0"/>
+          <w:bCs w:val="0"/>
+          <w:sz w:val="20"/>
+          <w:szCs w:val="20"/>
+          <w:lang w:val="nl-NL" w:eastAsia="en-NL"/>
+        </w:rPr>
+        <w:t>role</w:t>
+      </w:r>
+      <w:proofErr w:type="spellEnd"/>
+      <w:r>
+        <w:rPr>
+          <w:rStyle w:val="Strong"/>
+          <w:rFonts w:ascii="Civil Premium" w:eastAsia="Times New Roman" w:hAnsi="Civil Premium" w:cs="Times New Roman"/>
+          <w:b w:val="0"/>
+          <w:bCs w:val="0"/>
+          <w:sz w:val="20"/>
+          <w:szCs w:val="20"/>
+          <w:lang w:val="nl-NL" w:eastAsia="en-NL"/>
+        </w:rPr>
+        <w:t xml:space="preserve"> of smart energy management. Energy Conversion </w:t>
+      </w:r>
+      <w:proofErr w:type="spellStart"/>
+      <w:r>
+        <w:rPr>
+          <w:rStyle w:val="Strong"/>
+          <w:rFonts w:ascii="Civil Premium" w:eastAsia="Times New Roman" w:hAnsi="Civil Premium" w:cs="Times New Roman"/>
+          <w:b w:val="0"/>
+          <w:bCs w:val="0"/>
+          <w:sz w:val="20"/>
+          <w:szCs w:val="20"/>
+          <w:lang w:val="nl-NL" w:eastAsia="en-NL"/>
+        </w:rPr>
+        <w:t>and</w:t>
+      </w:r>
+      <w:proofErr w:type="spellEnd"/>
+      <w:r>
+        <w:rPr>
+          <w:rStyle w:val="Strong"/>
+          <w:rFonts w:ascii="Civil Premium" w:eastAsia="Times New Roman" w:hAnsi="Civil Premium" w:cs="Times New Roman"/>
+          <w:b w:val="0"/>
+          <w:bCs w:val="0"/>
+          <w:sz w:val="20"/>
+          <w:szCs w:val="20"/>
+          <w:lang w:val="nl-NL" w:eastAsia="en-NL"/>
+        </w:rPr>
+        <w:t xml:space="preserve"> Management, 150, 941–948. https://doi.org/10.1016/j.enconman.2017.05.081s</w:t>
       </w:r>
     </w:p>
     <w:p>
@@ -3404,7 +4748,319 @@
           <w:szCs w:val="20"/>
           <w:lang w:val="nl-NL" w:eastAsia="en-NL"/>
         </w:rPr>
-        <w:t>Mulder, K. (2012). The dynamics of public opinion on nuclear power. Interpreting an experiment in the Netherlands. Technological Forecasting &amp; Social Change/Technological Forecasting And Social Change, 79(8), 1513–1524. https://doi.org/10.1016/j.techfore.2012.04.018</w:t>
+        <w:t xml:space="preserve">Mulder, K. (2012). The </w:t>
+      </w:r>
+      <w:proofErr w:type="spellStart"/>
+      <w:r>
+        <w:rPr>
+          <w:rStyle w:val="Strong"/>
+          <w:rFonts w:ascii="Civil Premium" w:eastAsia="Times New Roman" w:hAnsi="Civil Premium" w:cs="Times New Roman"/>
+          <w:b w:val="0"/>
+          <w:bCs w:val="0"/>
+          <w:sz w:val="20"/>
+          <w:szCs w:val="20"/>
+          <w:lang w:val="nl-NL" w:eastAsia="en-NL"/>
+        </w:rPr>
+        <w:t>dynamics</w:t>
+      </w:r>
+      <w:proofErr w:type="spellEnd"/>
+      <w:r>
+        <w:rPr>
+          <w:rStyle w:val="Strong"/>
+          <w:rFonts w:ascii="Civil Premium" w:eastAsia="Times New Roman" w:hAnsi="Civil Premium" w:cs="Times New Roman"/>
+          <w:b w:val="0"/>
+          <w:bCs w:val="0"/>
+          <w:sz w:val="20"/>
+          <w:szCs w:val="20"/>
+          <w:lang w:val="nl-NL" w:eastAsia="en-NL"/>
+        </w:rPr>
+        <w:t xml:space="preserve"> of public opinion on </w:t>
+      </w:r>
+      <w:proofErr w:type="spellStart"/>
+      <w:r>
+        <w:rPr>
+          <w:rStyle w:val="Strong"/>
+          <w:rFonts w:ascii="Civil Premium" w:eastAsia="Times New Roman" w:hAnsi="Civil Premium" w:cs="Times New Roman"/>
+          <w:b w:val="0"/>
+          <w:bCs w:val="0"/>
+          <w:sz w:val="20"/>
+          <w:szCs w:val="20"/>
+          <w:lang w:val="nl-NL" w:eastAsia="en-NL"/>
+        </w:rPr>
+        <w:t>nuclear</w:t>
+      </w:r>
+      <w:proofErr w:type="spellEnd"/>
+      <w:r>
+        <w:rPr>
+          <w:rStyle w:val="Strong"/>
+          <w:rFonts w:ascii="Civil Premium" w:eastAsia="Times New Roman" w:hAnsi="Civil Premium" w:cs="Times New Roman"/>
+          <w:b w:val="0"/>
+          <w:bCs w:val="0"/>
+          <w:sz w:val="20"/>
+          <w:szCs w:val="20"/>
+          <w:lang w:val="nl-NL" w:eastAsia="en-NL"/>
+        </w:rPr>
+        <w:t xml:space="preserve"> power. </w:t>
+      </w:r>
+      <w:proofErr w:type="spellStart"/>
+      <w:r>
+        <w:rPr>
+          <w:rStyle w:val="Strong"/>
+          <w:rFonts w:ascii="Civil Premium" w:eastAsia="Times New Roman" w:hAnsi="Civil Premium" w:cs="Times New Roman"/>
+          <w:b w:val="0"/>
+          <w:bCs w:val="0"/>
+          <w:sz w:val="20"/>
+          <w:szCs w:val="20"/>
+          <w:lang w:val="nl-NL" w:eastAsia="en-NL"/>
+        </w:rPr>
+        <w:t>Interpreting</w:t>
+      </w:r>
+      <w:proofErr w:type="spellEnd"/>
+      <w:r>
+        <w:rPr>
+          <w:rStyle w:val="Strong"/>
+          <w:rFonts w:ascii="Civil Premium" w:eastAsia="Times New Roman" w:hAnsi="Civil Premium" w:cs="Times New Roman"/>
+          <w:b w:val="0"/>
+          <w:bCs w:val="0"/>
+          <w:sz w:val="20"/>
+          <w:szCs w:val="20"/>
+          <w:lang w:val="nl-NL" w:eastAsia="en-NL"/>
+        </w:rPr>
+        <w:t xml:space="preserve"> </w:t>
+      </w:r>
+      <w:proofErr w:type="spellStart"/>
+      <w:r>
+        <w:rPr>
+          <w:rStyle w:val="Strong"/>
+          <w:rFonts w:ascii="Civil Premium" w:eastAsia="Times New Roman" w:hAnsi="Civil Premium" w:cs="Times New Roman"/>
+          <w:b w:val="0"/>
+          <w:bCs w:val="0"/>
+          <w:sz w:val="20"/>
+          <w:szCs w:val="20"/>
+          <w:lang w:val="nl-NL" w:eastAsia="en-NL"/>
+        </w:rPr>
+        <w:t>an</w:t>
+      </w:r>
+      <w:proofErr w:type="spellEnd"/>
+      <w:r>
+        <w:rPr>
+          <w:rStyle w:val="Strong"/>
+          <w:rFonts w:ascii="Civil Premium" w:eastAsia="Times New Roman" w:hAnsi="Civil Premium" w:cs="Times New Roman"/>
+          <w:b w:val="0"/>
+          <w:bCs w:val="0"/>
+          <w:sz w:val="20"/>
+          <w:szCs w:val="20"/>
+          <w:lang w:val="nl-NL" w:eastAsia="en-NL"/>
+        </w:rPr>
+        <w:t xml:space="preserve"> experiment in </w:t>
+      </w:r>
+      <w:proofErr w:type="spellStart"/>
+      <w:r>
+        <w:rPr>
+          <w:rStyle w:val="Strong"/>
+          <w:rFonts w:ascii="Civil Premium" w:eastAsia="Times New Roman" w:hAnsi="Civil Premium" w:cs="Times New Roman"/>
+          <w:b w:val="0"/>
+          <w:bCs w:val="0"/>
+          <w:sz w:val="20"/>
+          <w:szCs w:val="20"/>
+          <w:lang w:val="nl-NL" w:eastAsia="en-NL"/>
+        </w:rPr>
+        <w:t>the</w:t>
+      </w:r>
+      <w:proofErr w:type="spellEnd"/>
+      <w:r>
+        <w:rPr>
+          <w:rStyle w:val="Strong"/>
+          <w:rFonts w:ascii="Civil Premium" w:eastAsia="Times New Roman" w:hAnsi="Civil Premium" w:cs="Times New Roman"/>
+          <w:b w:val="0"/>
+          <w:bCs w:val="0"/>
+          <w:sz w:val="20"/>
+          <w:szCs w:val="20"/>
+          <w:lang w:val="nl-NL" w:eastAsia="en-NL"/>
+        </w:rPr>
+        <w:t xml:space="preserve"> Netherlands. </w:t>
+      </w:r>
+      <w:proofErr w:type="spellStart"/>
+      <w:r>
+        <w:rPr>
+          <w:rStyle w:val="Strong"/>
+          <w:rFonts w:ascii="Civil Premium" w:eastAsia="Times New Roman" w:hAnsi="Civil Premium" w:cs="Times New Roman"/>
+          <w:b w:val="0"/>
+          <w:bCs w:val="0"/>
+          <w:sz w:val="20"/>
+          <w:szCs w:val="20"/>
+          <w:lang w:val="nl-NL" w:eastAsia="en-NL"/>
+        </w:rPr>
+        <w:t>Technological</w:t>
+      </w:r>
+      <w:proofErr w:type="spellEnd"/>
+      <w:r>
+        <w:rPr>
+          <w:rStyle w:val="Strong"/>
+          <w:rFonts w:ascii="Civil Premium" w:eastAsia="Times New Roman" w:hAnsi="Civil Premium" w:cs="Times New Roman"/>
+          <w:b w:val="0"/>
+          <w:bCs w:val="0"/>
+          <w:sz w:val="20"/>
+          <w:szCs w:val="20"/>
+          <w:lang w:val="nl-NL" w:eastAsia="en-NL"/>
+        </w:rPr>
+        <w:t xml:space="preserve"> </w:t>
+      </w:r>
+      <w:proofErr w:type="spellStart"/>
+      <w:r>
+        <w:rPr>
+          <w:rStyle w:val="Strong"/>
+          <w:rFonts w:ascii="Civil Premium" w:eastAsia="Times New Roman" w:hAnsi="Civil Premium" w:cs="Times New Roman"/>
+          <w:b w:val="0"/>
+          <w:bCs w:val="0"/>
+          <w:sz w:val="20"/>
+          <w:szCs w:val="20"/>
+          <w:lang w:val="nl-NL" w:eastAsia="en-NL"/>
+        </w:rPr>
+        <w:t>Forecasting</w:t>
+      </w:r>
+      <w:proofErr w:type="spellEnd"/>
+      <w:r>
+        <w:rPr>
+          <w:rStyle w:val="Strong"/>
+          <w:rFonts w:ascii="Civil Premium" w:eastAsia="Times New Roman" w:hAnsi="Civil Premium" w:cs="Times New Roman"/>
+          <w:b w:val="0"/>
+          <w:bCs w:val="0"/>
+          <w:sz w:val="20"/>
+          <w:szCs w:val="20"/>
+          <w:lang w:val="nl-NL" w:eastAsia="en-NL"/>
+        </w:rPr>
+        <w:t xml:space="preserve"> &amp; </w:t>
+      </w:r>
+      <w:proofErr w:type="spellStart"/>
+      <w:r>
+        <w:rPr>
+          <w:rStyle w:val="Strong"/>
+          <w:rFonts w:ascii="Civil Premium" w:eastAsia="Times New Roman" w:hAnsi="Civil Premium" w:cs="Times New Roman"/>
+          <w:b w:val="0"/>
+          <w:bCs w:val="0"/>
+          <w:sz w:val="20"/>
+          <w:szCs w:val="20"/>
+          <w:lang w:val="nl-NL" w:eastAsia="en-NL"/>
+        </w:rPr>
+        <w:t>Social</w:t>
+      </w:r>
+      <w:proofErr w:type="spellEnd"/>
+      <w:r>
+        <w:rPr>
+          <w:rStyle w:val="Strong"/>
+          <w:rFonts w:ascii="Civil Premium" w:eastAsia="Times New Roman" w:hAnsi="Civil Premium" w:cs="Times New Roman"/>
+          <w:b w:val="0"/>
+          <w:bCs w:val="0"/>
+          <w:sz w:val="20"/>
+          <w:szCs w:val="20"/>
+          <w:lang w:val="nl-NL" w:eastAsia="en-NL"/>
+        </w:rPr>
+        <w:t xml:space="preserve"> Change/</w:t>
+      </w:r>
+      <w:proofErr w:type="spellStart"/>
+      <w:r>
+        <w:rPr>
+          <w:rStyle w:val="Strong"/>
+          <w:rFonts w:ascii="Civil Premium" w:eastAsia="Times New Roman" w:hAnsi="Civil Premium" w:cs="Times New Roman"/>
+          <w:b w:val="0"/>
+          <w:bCs w:val="0"/>
+          <w:sz w:val="20"/>
+          <w:szCs w:val="20"/>
+          <w:lang w:val="nl-NL" w:eastAsia="en-NL"/>
+        </w:rPr>
+        <w:t>Technological</w:t>
+      </w:r>
+      <w:proofErr w:type="spellEnd"/>
+      <w:r>
+        <w:rPr>
+          <w:rStyle w:val="Strong"/>
+          <w:rFonts w:ascii="Civil Premium" w:eastAsia="Times New Roman" w:hAnsi="Civil Premium" w:cs="Times New Roman"/>
+          <w:b w:val="0"/>
+          <w:bCs w:val="0"/>
+          <w:sz w:val="20"/>
+          <w:szCs w:val="20"/>
+          <w:lang w:val="nl-NL" w:eastAsia="en-NL"/>
+        </w:rPr>
+        <w:t xml:space="preserve"> </w:t>
+      </w:r>
+      <w:proofErr w:type="spellStart"/>
+      <w:r>
+        <w:rPr>
+          <w:rStyle w:val="Strong"/>
+          <w:rFonts w:ascii="Civil Premium" w:eastAsia="Times New Roman" w:hAnsi="Civil Premium" w:cs="Times New Roman"/>
+          <w:b w:val="0"/>
+          <w:bCs w:val="0"/>
+          <w:sz w:val="20"/>
+          <w:szCs w:val="20"/>
+          <w:lang w:val="nl-NL" w:eastAsia="en-NL"/>
+        </w:rPr>
+        <w:t>Forecasting</w:t>
+      </w:r>
+      <w:proofErr w:type="spellEnd"/>
+      <w:r>
+        <w:rPr>
+          <w:rStyle w:val="Strong"/>
+          <w:rFonts w:ascii="Civil Premium" w:eastAsia="Times New Roman" w:hAnsi="Civil Premium" w:cs="Times New Roman"/>
+          <w:b w:val="0"/>
+          <w:bCs w:val="0"/>
+          <w:sz w:val="20"/>
+          <w:szCs w:val="20"/>
+          <w:lang w:val="nl-NL" w:eastAsia="en-NL"/>
+        </w:rPr>
+        <w:t xml:space="preserve"> </w:t>
+      </w:r>
+      <w:proofErr w:type="spellStart"/>
+      <w:r>
+        <w:rPr>
+          <w:rStyle w:val="Strong"/>
+          <w:rFonts w:ascii="Civil Premium" w:eastAsia="Times New Roman" w:hAnsi="Civil Premium" w:cs="Times New Roman"/>
+          <w:b w:val="0"/>
+          <w:bCs w:val="0"/>
+          <w:sz w:val="20"/>
+          <w:szCs w:val="20"/>
+          <w:lang w:val="nl-NL" w:eastAsia="en-NL"/>
+        </w:rPr>
+        <w:t>And</w:t>
+      </w:r>
+      <w:proofErr w:type="spellEnd"/>
+      <w:r>
+        <w:rPr>
+          <w:rStyle w:val="Strong"/>
+          <w:rFonts w:ascii="Civil Premium" w:eastAsia="Times New Roman" w:hAnsi="Civil Premium" w:cs="Times New Roman"/>
+          <w:b w:val="0"/>
+          <w:bCs w:val="0"/>
+          <w:sz w:val="20"/>
+          <w:szCs w:val="20"/>
+          <w:lang w:val="nl-NL" w:eastAsia="en-NL"/>
+        </w:rPr>
+        <w:t xml:space="preserve"> </w:t>
+      </w:r>
+      <w:proofErr w:type="spellStart"/>
+      <w:r>
+        <w:rPr>
+          <w:rStyle w:val="Strong"/>
+          <w:rFonts w:ascii="Civil Premium" w:eastAsia="Times New Roman" w:hAnsi="Civil Premium" w:cs="Times New Roman"/>
+          <w:b w:val="0"/>
+          <w:bCs w:val="0"/>
+          <w:sz w:val="20"/>
+          <w:szCs w:val="20"/>
+          <w:lang w:val="nl-NL" w:eastAsia="en-NL"/>
+        </w:rPr>
+        <w:t>Social</w:t>
+      </w:r>
+      <w:proofErr w:type="spellEnd"/>
+      <w:r>
+        <w:rPr>
+          <w:rStyle w:val="Strong"/>
+          <w:rFonts w:ascii="Civil Premium" w:eastAsia="Times New Roman" w:hAnsi="Civil Premium" w:cs="Times New Roman"/>
+          <w:b w:val="0"/>
+          <w:bCs w:val="0"/>
+          <w:sz w:val="20"/>
+          <w:szCs w:val="20"/>
+          <w:lang w:val="nl-NL" w:eastAsia="en-NL"/>
+        </w:rPr>
+        <w:t xml:space="preserve"> Change, 79(8), 1513–1524. https://doi.org/10.1016/j.techfore.2012.04.018</w:t>
       </w:r>
     </w:p>
     <w:p>
@@ -3419,17 +5075,473 @@
           <w:lang w:val="nl-NL" w:eastAsia="en-NL"/>
         </w:rPr>
       </w:pPr>
-      <w:r>
-        <w:rPr>
-          <w:rStyle w:val="Strong"/>
-          <w:rFonts w:ascii="Civil Premium" w:hAnsi="Civil Premium"/>
-          <w:b w:val="0"/>
-          <w:bCs w:val="0"/>
-          <w:sz w:val="20"/>
-          <w:szCs w:val="20"/>
-          <w:lang w:val="nl-NL" w:eastAsia="en-NL"/>
-        </w:rPr>
-        <w:t>Neumann, A., Sorge, L., Von Hirschhausen, C., &amp; Wealer, B. (2020). Democratic quality and nuclear power: Reviewing the global determinants for the introduction of nuclear energy in 166 countries. Energy Research &amp; Social Science, 63, 101389. https://doi.org/10.1016/j.erss.2019.101389</w:t>
+      <w:proofErr w:type="spellStart"/>
+      <w:r>
+        <w:rPr>
+          <w:rStyle w:val="Strong"/>
+          <w:rFonts w:ascii="Civil Premium" w:hAnsi="Civil Premium"/>
+          <w:b w:val="0"/>
+          <w:bCs w:val="0"/>
+          <w:sz w:val="20"/>
+          <w:szCs w:val="20"/>
+          <w:lang w:val="nl-NL" w:eastAsia="en-NL"/>
+        </w:rPr>
+        <w:t>Neumann</w:t>
+      </w:r>
+      <w:proofErr w:type="spellEnd"/>
+      <w:r>
+        <w:rPr>
+          <w:rStyle w:val="Strong"/>
+          <w:rFonts w:ascii="Civil Premium" w:hAnsi="Civil Premium"/>
+          <w:b w:val="0"/>
+          <w:bCs w:val="0"/>
+          <w:sz w:val="20"/>
+          <w:szCs w:val="20"/>
+          <w:lang w:val="nl-NL" w:eastAsia="en-NL"/>
+        </w:rPr>
+        <w:t xml:space="preserve">, A., Sorge, L., Von </w:t>
+      </w:r>
+      <w:proofErr w:type="spellStart"/>
+      <w:r>
+        <w:rPr>
+          <w:rStyle w:val="Strong"/>
+          <w:rFonts w:ascii="Civil Premium" w:hAnsi="Civil Premium"/>
+          <w:b w:val="0"/>
+          <w:bCs w:val="0"/>
+          <w:sz w:val="20"/>
+          <w:szCs w:val="20"/>
+          <w:lang w:val="nl-NL" w:eastAsia="en-NL"/>
+        </w:rPr>
+        <w:t>Hirschhausen</w:t>
+      </w:r>
+      <w:proofErr w:type="spellEnd"/>
+      <w:r>
+        <w:rPr>
+          <w:rStyle w:val="Strong"/>
+          <w:rFonts w:ascii="Civil Premium" w:hAnsi="Civil Premium"/>
+          <w:b w:val="0"/>
+          <w:bCs w:val="0"/>
+          <w:sz w:val="20"/>
+          <w:szCs w:val="20"/>
+          <w:lang w:val="nl-NL" w:eastAsia="en-NL"/>
+        </w:rPr>
+        <w:t xml:space="preserve">, C., &amp; </w:t>
+      </w:r>
+      <w:proofErr w:type="spellStart"/>
+      <w:r>
+        <w:rPr>
+          <w:rStyle w:val="Strong"/>
+          <w:rFonts w:ascii="Civil Premium" w:hAnsi="Civil Premium"/>
+          <w:b w:val="0"/>
+          <w:bCs w:val="0"/>
+          <w:sz w:val="20"/>
+          <w:szCs w:val="20"/>
+          <w:lang w:val="nl-NL" w:eastAsia="en-NL"/>
+        </w:rPr>
+        <w:t>Wealer</w:t>
+      </w:r>
+      <w:proofErr w:type="spellEnd"/>
+      <w:r>
+        <w:rPr>
+          <w:rStyle w:val="Strong"/>
+          <w:rFonts w:ascii="Civil Premium" w:hAnsi="Civil Premium"/>
+          <w:b w:val="0"/>
+          <w:bCs w:val="0"/>
+          <w:sz w:val="20"/>
+          <w:szCs w:val="20"/>
+          <w:lang w:val="nl-NL" w:eastAsia="en-NL"/>
+        </w:rPr>
+        <w:t xml:space="preserve">, B. (2020). </w:t>
+      </w:r>
+      <w:proofErr w:type="spellStart"/>
+      <w:r>
+        <w:rPr>
+          <w:rStyle w:val="Strong"/>
+          <w:rFonts w:ascii="Civil Premium" w:hAnsi="Civil Premium"/>
+          <w:b w:val="0"/>
+          <w:bCs w:val="0"/>
+          <w:sz w:val="20"/>
+          <w:szCs w:val="20"/>
+          <w:lang w:val="nl-NL" w:eastAsia="en-NL"/>
+        </w:rPr>
+        <w:t>Democratic</w:t>
+      </w:r>
+      <w:proofErr w:type="spellEnd"/>
+      <w:r>
+        <w:rPr>
+          <w:rStyle w:val="Strong"/>
+          <w:rFonts w:ascii="Civil Premium" w:hAnsi="Civil Premium"/>
+          <w:b w:val="0"/>
+          <w:bCs w:val="0"/>
+          <w:sz w:val="20"/>
+          <w:szCs w:val="20"/>
+          <w:lang w:val="nl-NL" w:eastAsia="en-NL"/>
+        </w:rPr>
+        <w:t xml:space="preserve"> </w:t>
+      </w:r>
+      <w:proofErr w:type="spellStart"/>
+      <w:r>
+        <w:rPr>
+          <w:rStyle w:val="Strong"/>
+          <w:rFonts w:ascii="Civil Premium" w:hAnsi="Civil Premium"/>
+          <w:b w:val="0"/>
+          <w:bCs w:val="0"/>
+          <w:sz w:val="20"/>
+          <w:szCs w:val="20"/>
+          <w:lang w:val="nl-NL" w:eastAsia="en-NL"/>
+        </w:rPr>
+        <w:t>quality</w:t>
+      </w:r>
+      <w:proofErr w:type="spellEnd"/>
+      <w:r>
+        <w:rPr>
+          <w:rStyle w:val="Strong"/>
+          <w:rFonts w:ascii="Civil Premium" w:hAnsi="Civil Premium"/>
+          <w:b w:val="0"/>
+          <w:bCs w:val="0"/>
+          <w:sz w:val="20"/>
+          <w:szCs w:val="20"/>
+          <w:lang w:val="nl-NL" w:eastAsia="en-NL"/>
+        </w:rPr>
+        <w:t xml:space="preserve"> </w:t>
+      </w:r>
+      <w:proofErr w:type="spellStart"/>
+      <w:r>
+        <w:rPr>
+          <w:rStyle w:val="Strong"/>
+          <w:rFonts w:ascii="Civil Premium" w:hAnsi="Civil Premium"/>
+          <w:b w:val="0"/>
+          <w:bCs w:val="0"/>
+          <w:sz w:val="20"/>
+          <w:szCs w:val="20"/>
+          <w:lang w:val="nl-NL" w:eastAsia="en-NL"/>
+        </w:rPr>
+        <w:t>and</w:t>
+      </w:r>
+      <w:proofErr w:type="spellEnd"/>
+      <w:r>
+        <w:rPr>
+          <w:rStyle w:val="Strong"/>
+          <w:rFonts w:ascii="Civil Premium" w:hAnsi="Civil Premium"/>
+          <w:b w:val="0"/>
+          <w:bCs w:val="0"/>
+          <w:sz w:val="20"/>
+          <w:szCs w:val="20"/>
+          <w:lang w:val="nl-NL" w:eastAsia="en-NL"/>
+        </w:rPr>
+        <w:t xml:space="preserve"> </w:t>
+      </w:r>
+      <w:proofErr w:type="spellStart"/>
+      <w:r>
+        <w:rPr>
+          <w:rStyle w:val="Strong"/>
+          <w:rFonts w:ascii="Civil Premium" w:hAnsi="Civil Premium"/>
+          <w:b w:val="0"/>
+          <w:bCs w:val="0"/>
+          <w:sz w:val="20"/>
+          <w:szCs w:val="20"/>
+          <w:lang w:val="nl-NL" w:eastAsia="en-NL"/>
+        </w:rPr>
+        <w:t>nuclear</w:t>
+      </w:r>
+      <w:proofErr w:type="spellEnd"/>
+      <w:r>
+        <w:rPr>
+          <w:rStyle w:val="Strong"/>
+          <w:rFonts w:ascii="Civil Premium" w:hAnsi="Civil Premium"/>
+          <w:b w:val="0"/>
+          <w:bCs w:val="0"/>
+          <w:sz w:val="20"/>
+          <w:szCs w:val="20"/>
+          <w:lang w:val="nl-NL" w:eastAsia="en-NL"/>
+        </w:rPr>
+        <w:t xml:space="preserve"> power: </w:t>
+      </w:r>
+      <w:proofErr w:type="spellStart"/>
+      <w:r>
+        <w:rPr>
+          <w:rStyle w:val="Strong"/>
+          <w:rFonts w:ascii="Civil Premium" w:hAnsi="Civil Premium"/>
+          <w:b w:val="0"/>
+          <w:bCs w:val="0"/>
+          <w:sz w:val="20"/>
+          <w:szCs w:val="20"/>
+          <w:lang w:val="nl-NL" w:eastAsia="en-NL"/>
+        </w:rPr>
+        <w:t>Reviewing</w:t>
+      </w:r>
+      <w:proofErr w:type="spellEnd"/>
+      <w:r>
+        <w:rPr>
+          <w:rStyle w:val="Strong"/>
+          <w:rFonts w:ascii="Civil Premium" w:hAnsi="Civil Premium"/>
+          <w:b w:val="0"/>
+          <w:bCs w:val="0"/>
+          <w:sz w:val="20"/>
+          <w:szCs w:val="20"/>
+          <w:lang w:val="nl-NL" w:eastAsia="en-NL"/>
+        </w:rPr>
+        <w:t xml:space="preserve"> </w:t>
+      </w:r>
+      <w:proofErr w:type="spellStart"/>
+      <w:r>
+        <w:rPr>
+          <w:rStyle w:val="Strong"/>
+          <w:rFonts w:ascii="Civil Premium" w:hAnsi="Civil Premium"/>
+          <w:b w:val="0"/>
+          <w:bCs w:val="0"/>
+          <w:sz w:val="20"/>
+          <w:szCs w:val="20"/>
+          <w:lang w:val="nl-NL" w:eastAsia="en-NL"/>
+        </w:rPr>
+        <w:t>the</w:t>
+      </w:r>
+      <w:proofErr w:type="spellEnd"/>
+      <w:r>
+        <w:rPr>
+          <w:rStyle w:val="Strong"/>
+          <w:rFonts w:ascii="Civil Premium" w:hAnsi="Civil Premium"/>
+          <w:b w:val="0"/>
+          <w:bCs w:val="0"/>
+          <w:sz w:val="20"/>
+          <w:szCs w:val="20"/>
+          <w:lang w:val="nl-NL" w:eastAsia="en-NL"/>
+        </w:rPr>
+        <w:t xml:space="preserve"> </w:t>
+      </w:r>
+      <w:proofErr w:type="spellStart"/>
+      <w:r>
+        <w:rPr>
+          <w:rStyle w:val="Strong"/>
+          <w:rFonts w:ascii="Civil Premium" w:hAnsi="Civil Premium"/>
+          <w:b w:val="0"/>
+          <w:bCs w:val="0"/>
+          <w:sz w:val="20"/>
+          <w:szCs w:val="20"/>
+          <w:lang w:val="nl-NL" w:eastAsia="en-NL"/>
+        </w:rPr>
+        <w:t>global</w:t>
+      </w:r>
+      <w:proofErr w:type="spellEnd"/>
+      <w:r>
+        <w:rPr>
+          <w:rStyle w:val="Strong"/>
+          <w:rFonts w:ascii="Civil Premium" w:hAnsi="Civil Premium"/>
+          <w:b w:val="0"/>
+          <w:bCs w:val="0"/>
+          <w:sz w:val="20"/>
+          <w:szCs w:val="20"/>
+          <w:lang w:val="nl-NL" w:eastAsia="en-NL"/>
+        </w:rPr>
+        <w:t xml:space="preserve"> </w:t>
+      </w:r>
+      <w:proofErr w:type="spellStart"/>
+      <w:r>
+        <w:rPr>
+          <w:rStyle w:val="Strong"/>
+          <w:rFonts w:ascii="Civil Premium" w:hAnsi="Civil Premium"/>
+          <w:b w:val="0"/>
+          <w:bCs w:val="0"/>
+          <w:sz w:val="20"/>
+          <w:szCs w:val="20"/>
+          <w:lang w:val="nl-NL" w:eastAsia="en-NL"/>
+        </w:rPr>
+        <w:t>determinants</w:t>
+      </w:r>
+      <w:proofErr w:type="spellEnd"/>
+      <w:r>
+        <w:rPr>
+          <w:rStyle w:val="Strong"/>
+          <w:rFonts w:ascii="Civil Premium" w:hAnsi="Civil Premium"/>
+          <w:b w:val="0"/>
+          <w:bCs w:val="0"/>
+          <w:sz w:val="20"/>
+          <w:szCs w:val="20"/>
+          <w:lang w:val="nl-NL" w:eastAsia="en-NL"/>
+        </w:rPr>
+        <w:t xml:space="preserve"> </w:t>
+      </w:r>
+      <w:proofErr w:type="spellStart"/>
+      <w:r>
+        <w:rPr>
+          <w:rStyle w:val="Strong"/>
+          <w:rFonts w:ascii="Civil Premium" w:hAnsi="Civil Premium"/>
+          <w:b w:val="0"/>
+          <w:bCs w:val="0"/>
+          <w:sz w:val="20"/>
+          <w:szCs w:val="20"/>
+          <w:lang w:val="nl-NL" w:eastAsia="en-NL"/>
+        </w:rPr>
+        <w:t>for</w:t>
+      </w:r>
+      <w:proofErr w:type="spellEnd"/>
+      <w:r>
+        <w:rPr>
+          <w:rStyle w:val="Strong"/>
+          <w:rFonts w:ascii="Civil Premium" w:hAnsi="Civil Premium"/>
+          <w:b w:val="0"/>
+          <w:bCs w:val="0"/>
+          <w:sz w:val="20"/>
+          <w:szCs w:val="20"/>
+          <w:lang w:val="nl-NL" w:eastAsia="en-NL"/>
+        </w:rPr>
+        <w:t xml:space="preserve"> </w:t>
+      </w:r>
+      <w:proofErr w:type="spellStart"/>
+      <w:r>
+        <w:rPr>
+          <w:rStyle w:val="Strong"/>
+          <w:rFonts w:ascii="Civil Premium" w:hAnsi="Civil Premium"/>
+          <w:b w:val="0"/>
+          <w:bCs w:val="0"/>
+          <w:sz w:val="20"/>
+          <w:szCs w:val="20"/>
+          <w:lang w:val="nl-NL" w:eastAsia="en-NL"/>
+        </w:rPr>
+        <w:t>the</w:t>
+      </w:r>
+      <w:proofErr w:type="spellEnd"/>
+      <w:r>
+        <w:rPr>
+          <w:rStyle w:val="Strong"/>
+          <w:rFonts w:ascii="Civil Premium" w:hAnsi="Civil Premium"/>
+          <w:b w:val="0"/>
+          <w:bCs w:val="0"/>
+          <w:sz w:val="20"/>
+          <w:szCs w:val="20"/>
+          <w:lang w:val="nl-NL" w:eastAsia="en-NL"/>
+        </w:rPr>
+        <w:t xml:space="preserve"> </w:t>
+      </w:r>
+      <w:proofErr w:type="spellStart"/>
+      <w:r>
+        <w:rPr>
+          <w:rStyle w:val="Strong"/>
+          <w:rFonts w:ascii="Civil Premium" w:hAnsi="Civil Premium"/>
+          <w:b w:val="0"/>
+          <w:bCs w:val="0"/>
+          <w:sz w:val="20"/>
+          <w:szCs w:val="20"/>
+          <w:lang w:val="nl-NL" w:eastAsia="en-NL"/>
+        </w:rPr>
+        <w:t>introduction</w:t>
+      </w:r>
+      <w:proofErr w:type="spellEnd"/>
+      <w:r>
+        <w:rPr>
+          <w:rStyle w:val="Strong"/>
+          <w:rFonts w:ascii="Civil Premium" w:hAnsi="Civil Premium"/>
+          <w:b w:val="0"/>
+          <w:bCs w:val="0"/>
+          <w:sz w:val="20"/>
+          <w:szCs w:val="20"/>
+          <w:lang w:val="nl-NL" w:eastAsia="en-NL"/>
+        </w:rPr>
+        <w:t xml:space="preserve"> of </w:t>
+      </w:r>
+      <w:proofErr w:type="spellStart"/>
+      <w:r>
+        <w:rPr>
+          <w:rStyle w:val="Strong"/>
+          <w:rFonts w:ascii="Civil Premium" w:hAnsi="Civil Premium"/>
+          <w:b w:val="0"/>
+          <w:bCs w:val="0"/>
+          <w:sz w:val="20"/>
+          <w:szCs w:val="20"/>
+          <w:lang w:val="nl-NL" w:eastAsia="en-NL"/>
+        </w:rPr>
+        <w:t>nuclear</w:t>
+      </w:r>
+      <w:proofErr w:type="spellEnd"/>
+      <w:r>
+        <w:rPr>
+          <w:rStyle w:val="Strong"/>
+          <w:rFonts w:ascii="Civil Premium" w:hAnsi="Civil Premium"/>
+          <w:b w:val="0"/>
+          <w:bCs w:val="0"/>
+          <w:sz w:val="20"/>
+          <w:szCs w:val="20"/>
+          <w:lang w:val="nl-NL" w:eastAsia="en-NL"/>
+        </w:rPr>
+        <w:t xml:space="preserve"> energy in 166 </w:t>
+      </w:r>
+      <w:proofErr w:type="spellStart"/>
+      <w:r>
+        <w:rPr>
+          <w:rStyle w:val="Strong"/>
+          <w:rFonts w:ascii="Civil Premium" w:hAnsi="Civil Premium"/>
+          <w:b w:val="0"/>
+          <w:bCs w:val="0"/>
+          <w:sz w:val="20"/>
+          <w:szCs w:val="20"/>
+          <w:lang w:val="nl-NL" w:eastAsia="en-NL"/>
+        </w:rPr>
+        <w:t>countries</w:t>
+      </w:r>
+      <w:proofErr w:type="spellEnd"/>
+      <w:r>
+        <w:rPr>
+          <w:rStyle w:val="Strong"/>
+          <w:rFonts w:ascii="Civil Premium" w:hAnsi="Civil Premium"/>
+          <w:b w:val="0"/>
+          <w:bCs w:val="0"/>
+          <w:sz w:val="20"/>
+          <w:szCs w:val="20"/>
+          <w:lang w:val="nl-NL" w:eastAsia="en-NL"/>
+        </w:rPr>
+        <w:t xml:space="preserve">. Energy Research &amp; </w:t>
+      </w:r>
+      <w:proofErr w:type="spellStart"/>
+      <w:r>
+        <w:rPr>
+          <w:rStyle w:val="Strong"/>
+          <w:rFonts w:ascii="Civil Premium" w:hAnsi="Civil Premium"/>
+          <w:b w:val="0"/>
+          <w:bCs w:val="0"/>
+          <w:sz w:val="20"/>
+          <w:szCs w:val="20"/>
+          <w:lang w:val="nl-NL" w:eastAsia="en-NL"/>
+        </w:rPr>
+        <w:t>Social</w:t>
+      </w:r>
+      <w:proofErr w:type="spellEnd"/>
+      <w:r>
+        <w:rPr>
+          <w:rStyle w:val="Strong"/>
+          <w:rFonts w:ascii="Civil Premium" w:hAnsi="Civil Premium"/>
+          <w:b w:val="0"/>
+          <w:bCs w:val="0"/>
+          <w:sz w:val="20"/>
+          <w:szCs w:val="20"/>
+          <w:lang w:val="nl-NL" w:eastAsia="en-NL"/>
+        </w:rPr>
+        <w:t xml:space="preserve"> </w:t>
+      </w:r>
+      <w:proofErr w:type="spellStart"/>
+      <w:r>
+        <w:rPr>
+          <w:rStyle w:val="Strong"/>
+          <w:rFonts w:ascii="Civil Premium" w:hAnsi="Civil Premium"/>
+          <w:b w:val="0"/>
+          <w:bCs w:val="0"/>
+          <w:sz w:val="20"/>
+          <w:szCs w:val="20"/>
+          <w:lang w:val="nl-NL" w:eastAsia="en-NL"/>
+        </w:rPr>
+        <w:t>Science</w:t>
+      </w:r>
+      <w:proofErr w:type="spellEnd"/>
+      <w:r>
+        <w:rPr>
+          <w:rStyle w:val="Strong"/>
+          <w:rFonts w:ascii="Civil Premium" w:hAnsi="Civil Premium"/>
+          <w:b w:val="0"/>
+          <w:bCs w:val="0"/>
+          <w:sz w:val="20"/>
+          <w:szCs w:val="20"/>
+          <w:lang w:val="nl-NL" w:eastAsia="en-NL"/>
+        </w:rPr>
+        <w:t>, 63, 101389. https://doi.org/10.1016/j.erss.2019.101389</w:t>
       </w:r>
     </w:p>
     <w:p>
@@ -3454,7 +5566,319 @@
           <w:szCs w:val="20"/>
           <w:lang w:val="nl-NL" w:eastAsia="en-NL"/>
         </w:rPr>
-        <w:t xml:space="preserve">Sanders, M. C., &amp; Sanders, C. E. (2021). A world’s dilemma ‘upon which the sun never sets’: The nuclear waste management strategy (part III): Australia, Belgium, Czech Republic, Netherlands, and Romania. Progress in Nuclear Energy (New Series), 142, 104014-. </w:t>
+        <w:t xml:space="preserve">Sanders, M. C., &amp; Sanders, C. E. (2021). A </w:t>
+      </w:r>
+      <w:proofErr w:type="spellStart"/>
+      <w:r>
+        <w:rPr>
+          <w:rStyle w:val="Strong"/>
+          <w:rFonts w:ascii="Civil Premium" w:eastAsia="Times New Roman" w:hAnsi="Civil Premium" w:cs="Times New Roman"/>
+          <w:b w:val="0"/>
+          <w:bCs w:val="0"/>
+          <w:sz w:val="20"/>
+          <w:szCs w:val="20"/>
+          <w:lang w:val="nl-NL" w:eastAsia="en-NL"/>
+        </w:rPr>
+        <w:t>world’s</w:t>
+      </w:r>
+      <w:proofErr w:type="spellEnd"/>
+      <w:r>
+        <w:rPr>
+          <w:rStyle w:val="Strong"/>
+          <w:rFonts w:ascii="Civil Premium" w:eastAsia="Times New Roman" w:hAnsi="Civil Premium" w:cs="Times New Roman"/>
+          <w:b w:val="0"/>
+          <w:bCs w:val="0"/>
+          <w:sz w:val="20"/>
+          <w:szCs w:val="20"/>
+          <w:lang w:val="nl-NL" w:eastAsia="en-NL"/>
+        </w:rPr>
+        <w:t xml:space="preserve"> dilemma ‘</w:t>
+      </w:r>
+      <w:proofErr w:type="spellStart"/>
+      <w:r>
+        <w:rPr>
+          <w:rStyle w:val="Strong"/>
+          <w:rFonts w:ascii="Civil Premium" w:eastAsia="Times New Roman" w:hAnsi="Civil Premium" w:cs="Times New Roman"/>
+          <w:b w:val="0"/>
+          <w:bCs w:val="0"/>
+          <w:sz w:val="20"/>
+          <w:szCs w:val="20"/>
+          <w:lang w:val="nl-NL" w:eastAsia="en-NL"/>
+        </w:rPr>
+        <w:t>upon</w:t>
+      </w:r>
+      <w:proofErr w:type="spellEnd"/>
+      <w:r>
+        <w:rPr>
+          <w:rStyle w:val="Strong"/>
+          <w:rFonts w:ascii="Civil Premium" w:eastAsia="Times New Roman" w:hAnsi="Civil Premium" w:cs="Times New Roman"/>
+          <w:b w:val="0"/>
+          <w:bCs w:val="0"/>
+          <w:sz w:val="20"/>
+          <w:szCs w:val="20"/>
+          <w:lang w:val="nl-NL" w:eastAsia="en-NL"/>
+        </w:rPr>
+        <w:t xml:space="preserve"> </w:t>
+      </w:r>
+      <w:proofErr w:type="spellStart"/>
+      <w:r>
+        <w:rPr>
+          <w:rStyle w:val="Strong"/>
+          <w:rFonts w:ascii="Civil Premium" w:eastAsia="Times New Roman" w:hAnsi="Civil Premium" w:cs="Times New Roman"/>
+          <w:b w:val="0"/>
+          <w:bCs w:val="0"/>
+          <w:sz w:val="20"/>
+          <w:szCs w:val="20"/>
+          <w:lang w:val="nl-NL" w:eastAsia="en-NL"/>
+        </w:rPr>
+        <w:t>which</w:t>
+      </w:r>
+      <w:proofErr w:type="spellEnd"/>
+      <w:r>
+        <w:rPr>
+          <w:rStyle w:val="Strong"/>
+          <w:rFonts w:ascii="Civil Premium" w:eastAsia="Times New Roman" w:hAnsi="Civil Premium" w:cs="Times New Roman"/>
+          <w:b w:val="0"/>
+          <w:bCs w:val="0"/>
+          <w:sz w:val="20"/>
+          <w:szCs w:val="20"/>
+          <w:lang w:val="nl-NL" w:eastAsia="en-NL"/>
+        </w:rPr>
+        <w:t xml:space="preserve"> </w:t>
+      </w:r>
+      <w:proofErr w:type="spellStart"/>
+      <w:r>
+        <w:rPr>
+          <w:rStyle w:val="Strong"/>
+          <w:rFonts w:ascii="Civil Premium" w:eastAsia="Times New Roman" w:hAnsi="Civil Premium" w:cs="Times New Roman"/>
+          <w:b w:val="0"/>
+          <w:bCs w:val="0"/>
+          <w:sz w:val="20"/>
+          <w:szCs w:val="20"/>
+          <w:lang w:val="nl-NL" w:eastAsia="en-NL"/>
+        </w:rPr>
+        <w:t>the</w:t>
+      </w:r>
+      <w:proofErr w:type="spellEnd"/>
+      <w:r>
+        <w:rPr>
+          <w:rStyle w:val="Strong"/>
+          <w:rFonts w:ascii="Civil Premium" w:eastAsia="Times New Roman" w:hAnsi="Civil Premium" w:cs="Times New Roman"/>
+          <w:b w:val="0"/>
+          <w:bCs w:val="0"/>
+          <w:sz w:val="20"/>
+          <w:szCs w:val="20"/>
+          <w:lang w:val="nl-NL" w:eastAsia="en-NL"/>
+        </w:rPr>
+        <w:t xml:space="preserve"> </w:t>
+      </w:r>
+      <w:proofErr w:type="spellStart"/>
+      <w:r>
+        <w:rPr>
+          <w:rStyle w:val="Strong"/>
+          <w:rFonts w:ascii="Civil Premium" w:eastAsia="Times New Roman" w:hAnsi="Civil Premium" w:cs="Times New Roman"/>
+          <w:b w:val="0"/>
+          <w:bCs w:val="0"/>
+          <w:sz w:val="20"/>
+          <w:szCs w:val="20"/>
+          <w:lang w:val="nl-NL" w:eastAsia="en-NL"/>
+        </w:rPr>
+        <w:t>sun</w:t>
+      </w:r>
+      <w:proofErr w:type="spellEnd"/>
+      <w:r>
+        <w:rPr>
+          <w:rStyle w:val="Strong"/>
+          <w:rFonts w:ascii="Civil Premium" w:eastAsia="Times New Roman" w:hAnsi="Civil Premium" w:cs="Times New Roman"/>
+          <w:b w:val="0"/>
+          <w:bCs w:val="0"/>
+          <w:sz w:val="20"/>
+          <w:szCs w:val="20"/>
+          <w:lang w:val="nl-NL" w:eastAsia="en-NL"/>
+        </w:rPr>
+        <w:t xml:space="preserve"> never sets’: The </w:t>
+      </w:r>
+      <w:proofErr w:type="spellStart"/>
+      <w:r>
+        <w:rPr>
+          <w:rStyle w:val="Strong"/>
+          <w:rFonts w:ascii="Civil Premium" w:eastAsia="Times New Roman" w:hAnsi="Civil Premium" w:cs="Times New Roman"/>
+          <w:b w:val="0"/>
+          <w:bCs w:val="0"/>
+          <w:sz w:val="20"/>
+          <w:szCs w:val="20"/>
+          <w:lang w:val="nl-NL" w:eastAsia="en-NL"/>
+        </w:rPr>
+        <w:t>nuclear</w:t>
+      </w:r>
+      <w:proofErr w:type="spellEnd"/>
+      <w:r>
+        <w:rPr>
+          <w:rStyle w:val="Strong"/>
+          <w:rFonts w:ascii="Civil Premium" w:eastAsia="Times New Roman" w:hAnsi="Civil Premium" w:cs="Times New Roman"/>
+          <w:b w:val="0"/>
+          <w:bCs w:val="0"/>
+          <w:sz w:val="20"/>
+          <w:szCs w:val="20"/>
+          <w:lang w:val="nl-NL" w:eastAsia="en-NL"/>
+        </w:rPr>
+        <w:t xml:space="preserve"> waste management </w:t>
+      </w:r>
+      <w:proofErr w:type="spellStart"/>
+      <w:r>
+        <w:rPr>
+          <w:rStyle w:val="Strong"/>
+          <w:rFonts w:ascii="Civil Premium" w:eastAsia="Times New Roman" w:hAnsi="Civil Premium" w:cs="Times New Roman"/>
+          <w:b w:val="0"/>
+          <w:bCs w:val="0"/>
+          <w:sz w:val="20"/>
+          <w:szCs w:val="20"/>
+          <w:lang w:val="nl-NL" w:eastAsia="en-NL"/>
+        </w:rPr>
+        <w:t>strategy</w:t>
+      </w:r>
+      <w:proofErr w:type="spellEnd"/>
+      <w:r>
+        <w:rPr>
+          <w:rStyle w:val="Strong"/>
+          <w:rFonts w:ascii="Civil Premium" w:eastAsia="Times New Roman" w:hAnsi="Civil Premium" w:cs="Times New Roman"/>
+          <w:b w:val="0"/>
+          <w:bCs w:val="0"/>
+          <w:sz w:val="20"/>
+          <w:szCs w:val="20"/>
+          <w:lang w:val="nl-NL" w:eastAsia="en-NL"/>
+        </w:rPr>
+        <w:t xml:space="preserve"> (part III): Australia, Belgium, </w:t>
+      </w:r>
+      <w:proofErr w:type="spellStart"/>
+      <w:r>
+        <w:rPr>
+          <w:rStyle w:val="Strong"/>
+          <w:rFonts w:ascii="Civil Premium" w:eastAsia="Times New Roman" w:hAnsi="Civil Premium" w:cs="Times New Roman"/>
+          <w:b w:val="0"/>
+          <w:bCs w:val="0"/>
+          <w:sz w:val="20"/>
+          <w:szCs w:val="20"/>
+          <w:lang w:val="nl-NL" w:eastAsia="en-NL"/>
+        </w:rPr>
+        <w:t>Czech</w:t>
+      </w:r>
+      <w:proofErr w:type="spellEnd"/>
+      <w:r>
+        <w:rPr>
+          <w:rStyle w:val="Strong"/>
+          <w:rFonts w:ascii="Civil Premium" w:eastAsia="Times New Roman" w:hAnsi="Civil Premium" w:cs="Times New Roman"/>
+          <w:b w:val="0"/>
+          <w:bCs w:val="0"/>
+          <w:sz w:val="20"/>
+          <w:szCs w:val="20"/>
+          <w:lang w:val="nl-NL" w:eastAsia="en-NL"/>
+        </w:rPr>
+        <w:t xml:space="preserve"> </w:t>
+      </w:r>
+      <w:proofErr w:type="spellStart"/>
+      <w:r>
+        <w:rPr>
+          <w:rStyle w:val="Strong"/>
+          <w:rFonts w:ascii="Civil Premium" w:eastAsia="Times New Roman" w:hAnsi="Civil Premium" w:cs="Times New Roman"/>
+          <w:b w:val="0"/>
+          <w:bCs w:val="0"/>
+          <w:sz w:val="20"/>
+          <w:szCs w:val="20"/>
+          <w:lang w:val="nl-NL" w:eastAsia="en-NL"/>
+        </w:rPr>
+        <w:t>Republic</w:t>
+      </w:r>
+      <w:proofErr w:type="spellEnd"/>
+      <w:r>
+        <w:rPr>
+          <w:rStyle w:val="Strong"/>
+          <w:rFonts w:ascii="Civil Premium" w:eastAsia="Times New Roman" w:hAnsi="Civil Premium" w:cs="Times New Roman"/>
+          <w:b w:val="0"/>
+          <w:bCs w:val="0"/>
+          <w:sz w:val="20"/>
+          <w:szCs w:val="20"/>
+          <w:lang w:val="nl-NL" w:eastAsia="en-NL"/>
+        </w:rPr>
+        <w:t xml:space="preserve">, Netherlands, </w:t>
+      </w:r>
+      <w:proofErr w:type="spellStart"/>
+      <w:r>
+        <w:rPr>
+          <w:rStyle w:val="Strong"/>
+          <w:rFonts w:ascii="Civil Premium" w:eastAsia="Times New Roman" w:hAnsi="Civil Premium" w:cs="Times New Roman"/>
+          <w:b w:val="0"/>
+          <w:bCs w:val="0"/>
+          <w:sz w:val="20"/>
+          <w:szCs w:val="20"/>
+          <w:lang w:val="nl-NL" w:eastAsia="en-NL"/>
+        </w:rPr>
+        <w:t>and</w:t>
+      </w:r>
+      <w:proofErr w:type="spellEnd"/>
+      <w:r>
+        <w:rPr>
+          <w:rStyle w:val="Strong"/>
+          <w:rFonts w:ascii="Civil Premium" w:eastAsia="Times New Roman" w:hAnsi="Civil Premium" w:cs="Times New Roman"/>
+          <w:b w:val="0"/>
+          <w:bCs w:val="0"/>
+          <w:sz w:val="20"/>
+          <w:szCs w:val="20"/>
+          <w:lang w:val="nl-NL" w:eastAsia="en-NL"/>
+        </w:rPr>
+        <w:t xml:space="preserve"> Romania. </w:t>
+      </w:r>
+      <w:proofErr w:type="spellStart"/>
+      <w:r>
+        <w:rPr>
+          <w:rStyle w:val="Strong"/>
+          <w:rFonts w:ascii="Civil Premium" w:eastAsia="Times New Roman" w:hAnsi="Civil Premium" w:cs="Times New Roman"/>
+          <w:b w:val="0"/>
+          <w:bCs w:val="0"/>
+          <w:sz w:val="20"/>
+          <w:szCs w:val="20"/>
+          <w:lang w:val="nl-NL" w:eastAsia="en-NL"/>
+        </w:rPr>
+        <w:t>Progress</w:t>
+      </w:r>
+      <w:proofErr w:type="spellEnd"/>
+      <w:r>
+        <w:rPr>
+          <w:rStyle w:val="Strong"/>
+          <w:rFonts w:ascii="Civil Premium" w:eastAsia="Times New Roman" w:hAnsi="Civil Premium" w:cs="Times New Roman"/>
+          <w:b w:val="0"/>
+          <w:bCs w:val="0"/>
+          <w:sz w:val="20"/>
+          <w:szCs w:val="20"/>
+          <w:lang w:val="nl-NL" w:eastAsia="en-NL"/>
+        </w:rPr>
+        <w:t xml:space="preserve"> in </w:t>
+      </w:r>
+      <w:proofErr w:type="spellStart"/>
+      <w:r>
+        <w:rPr>
+          <w:rStyle w:val="Strong"/>
+          <w:rFonts w:ascii="Civil Premium" w:eastAsia="Times New Roman" w:hAnsi="Civil Premium" w:cs="Times New Roman"/>
+          <w:b w:val="0"/>
+          <w:bCs w:val="0"/>
+          <w:sz w:val="20"/>
+          <w:szCs w:val="20"/>
+          <w:lang w:val="nl-NL" w:eastAsia="en-NL"/>
+        </w:rPr>
+        <w:t>Nuclear</w:t>
+      </w:r>
+      <w:proofErr w:type="spellEnd"/>
+      <w:r>
+        <w:rPr>
+          <w:rStyle w:val="Strong"/>
+          <w:rFonts w:ascii="Civil Premium" w:eastAsia="Times New Roman" w:hAnsi="Civil Premium" w:cs="Times New Roman"/>
+          <w:b w:val="0"/>
+          <w:bCs w:val="0"/>
+          <w:sz w:val="20"/>
+          <w:szCs w:val="20"/>
+          <w:lang w:val="nl-NL" w:eastAsia="en-NL"/>
+        </w:rPr>
+        <w:t xml:space="preserve"> Energy (New Series), 142, 104014-. </w:t>
       </w:r>
       <w:hyperlink r:id="rId9" w:history="1">
         <w:r>
@@ -3493,7 +5917,189 @@
           <w:szCs w:val="20"/>
           <w:lang w:val="nl-NL" w:eastAsia="en-NL"/>
         </w:rPr>
-        <w:t>Smith, P. B., &amp; Spanhoff, R. (1976). The nuclear energy debate in the netherlands. Bulletin of the Atomic Scientists, 32(2), 41–44. https://doi.org/10.1080/00963402.1976.11455566</w:t>
+        <w:t xml:space="preserve">Smith, P. B., &amp; </w:t>
+      </w:r>
+      <w:proofErr w:type="spellStart"/>
+      <w:r>
+        <w:rPr>
+          <w:rStyle w:val="Strong"/>
+          <w:rFonts w:ascii="Civil Premium" w:eastAsia="Times New Roman" w:hAnsi="Civil Premium" w:cs="Times New Roman"/>
+          <w:b w:val="0"/>
+          <w:bCs w:val="0"/>
+          <w:sz w:val="20"/>
+          <w:szCs w:val="20"/>
+          <w:lang w:val="nl-NL" w:eastAsia="en-NL"/>
+        </w:rPr>
+        <w:t>Spanhoff</w:t>
+      </w:r>
+      <w:proofErr w:type="spellEnd"/>
+      <w:r>
+        <w:rPr>
+          <w:rStyle w:val="Strong"/>
+          <w:rFonts w:ascii="Civil Premium" w:eastAsia="Times New Roman" w:hAnsi="Civil Premium" w:cs="Times New Roman"/>
+          <w:b w:val="0"/>
+          <w:bCs w:val="0"/>
+          <w:sz w:val="20"/>
+          <w:szCs w:val="20"/>
+          <w:lang w:val="nl-NL" w:eastAsia="en-NL"/>
+        </w:rPr>
+        <w:t xml:space="preserve">, R. (1976). The </w:t>
+      </w:r>
+      <w:proofErr w:type="spellStart"/>
+      <w:r>
+        <w:rPr>
+          <w:rStyle w:val="Strong"/>
+          <w:rFonts w:ascii="Civil Premium" w:eastAsia="Times New Roman" w:hAnsi="Civil Premium" w:cs="Times New Roman"/>
+          <w:b w:val="0"/>
+          <w:bCs w:val="0"/>
+          <w:sz w:val="20"/>
+          <w:szCs w:val="20"/>
+          <w:lang w:val="nl-NL" w:eastAsia="en-NL"/>
+        </w:rPr>
+        <w:t>nuclear</w:t>
+      </w:r>
+      <w:proofErr w:type="spellEnd"/>
+      <w:r>
+        <w:rPr>
+          <w:rStyle w:val="Strong"/>
+          <w:rFonts w:ascii="Civil Premium" w:eastAsia="Times New Roman" w:hAnsi="Civil Premium" w:cs="Times New Roman"/>
+          <w:b w:val="0"/>
+          <w:bCs w:val="0"/>
+          <w:sz w:val="20"/>
+          <w:szCs w:val="20"/>
+          <w:lang w:val="nl-NL" w:eastAsia="en-NL"/>
+        </w:rPr>
+        <w:t xml:space="preserve"> energy </w:t>
+      </w:r>
+      <w:proofErr w:type="spellStart"/>
+      <w:r>
+        <w:rPr>
+          <w:rStyle w:val="Strong"/>
+          <w:rFonts w:ascii="Civil Premium" w:eastAsia="Times New Roman" w:hAnsi="Civil Premium" w:cs="Times New Roman"/>
+          <w:b w:val="0"/>
+          <w:bCs w:val="0"/>
+          <w:sz w:val="20"/>
+          <w:szCs w:val="20"/>
+          <w:lang w:val="nl-NL" w:eastAsia="en-NL"/>
+        </w:rPr>
+        <w:t>debate</w:t>
+      </w:r>
+      <w:proofErr w:type="spellEnd"/>
+      <w:r>
+        <w:rPr>
+          <w:rStyle w:val="Strong"/>
+          <w:rFonts w:ascii="Civil Premium" w:eastAsia="Times New Roman" w:hAnsi="Civil Premium" w:cs="Times New Roman"/>
+          <w:b w:val="0"/>
+          <w:bCs w:val="0"/>
+          <w:sz w:val="20"/>
+          <w:szCs w:val="20"/>
+          <w:lang w:val="nl-NL" w:eastAsia="en-NL"/>
+        </w:rPr>
+        <w:t xml:space="preserve"> in </w:t>
+      </w:r>
+      <w:proofErr w:type="spellStart"/>
+      <w:r>
+        <w:rPr>
+          <w:rStyle w:val="Strong"/>
+          <w:rFonts w:ascii="Civil Premium" w:eastAsia="Times New Roman" w:hAnsi="Civil Premium" w:cs="Times New Roman"/>
+          <w:b w:val="0"/>
+          <w:bCs w:val="0"/>
+          <w:sz w:val="20"/>
+          <w:szCs w:val="20"/>
+          <w:lang w:val="nl-NL" w:eastAsia="en-NL"/>
+        </w:rPr>
+        <w:t>the</w:t>
+      </w:r>
+      <w:proofErr w:type="spellEnd"/>
+      <w:r>
+        <w:rPr>
+          <w:rStyle w:val="Strong"/>
+          <w:rFonts w:ascii="Civil Premium" w:eastAsia="Times New Roman" w:hAnsi="Civil Premium" w:cs="Times New Roman"/>
+          <w:b w:val="0"/>
+          <w:bCs w:val="0"/>
+          <w:sz w:val="20"/>
+          <w:szCs w:val="20"/>
+          <w:lang w:val="nl-NL" w:eastAsia="en-NL"/>
+        </w:rPr>
+        <w:t xml:space="preserve"> </w:t>
+      </w:r>
+      <w:proofErr w:type="spellStart"/>
+      <w:r>
+        <w:rPr>
+          <w:rStyle w:val="Strong"/>
+          <w:rFonts w:ascii="Civil Premium" w:eastAsia="Times New Roman" w:hAnsi="Civil Premium" w:cs="Times New Roman"/>
+          <w:b w:val="0"/>
+          <w:bCs w:val="0"/>
+          <w:sz w:val="20"/>
+          <w:szCs w:val="20"/>
+          <w:lang w:val="nl-NL" w:eastAsia="en-NL"/>
+        </w:rPr>
+        <w:t>netherlands</w:t>
+      </w:r>
+      <w:proofErr w:type="spellEnd"/>
+      <w:r>
+        <w:rPr>
+          <w:rStyle w:val="Strong"/>
+          <w:rFonts w:ascii="Civil Premium" w:eastAsia="Times New Roman" w:hAnsi="Civil Premium" w:cs="Times New Roman"/>
+          <w:b w:val="0"/>
+          <w:bCs w:val="0"/>
+          <w:sz w:val="20"/>
+          <w:szCs w:val="20"/>
+          <w:lang w:val="nl-NL" w:eastAsia="en-NL"/>
+        </w:rPr>
+        <w:t xml:space="preserve">. Bulletin of </w:t>
+      </w:r>
+      <w:proofErr w:type="spellStart"/>
+      <w:r>
+        <w:rPr>
+          <w:rStyle w:val="Strong"/>
+          <w:rFonts w:ascii="Civil Premium" w:eastAsia="Times New Roman" w:hAnsi="Civil Premium" w:cs="Times New Roman"/>
+          <w:b w:val="0"/>
+          <w:bCs w:val="0"/>
+          <w:sz w:val="20"/>
+          <w:szCs w:val="20"/>
+          <w:lang w:val="nl-NL" w:eastAsia="en-NL"/>
+        </w:rPr>
+        <w:t>the</w:t>
+      </w:r>
+      <w:proofErr w:type="spellEnd"/>
+      <w:r>
+        <w:rPr>
+          <w:rStyle w:val="Strong"/>
+          <w:rFonts w:ascii="Civil Premium" w:eastAsia="Times New Roman" w:hAnsi="Civil Premium" w:cs="Times New Roman"/>
+          <w:b w:val="0"/>
+          <w:bCs w:val="0"/>
+          <w:sz w:val="20"/>
+          <w:szCs w:val="20"/>
+          <w:lang w:val="nl-NL" w:eastAsia="en-NL"/>
+        </w:rPr>
+        <w:t xml:space="preserve"> Atomic </w:t>
+      </w:r>
+      <w:proofErr w:type="spellStart"/>
+      <w:r>
+        <w:rPr>
+          <w:rStyle w:val="Strong"/>
+          <w:rFonts w:ascii="Civil Premium" w:eastAsia="Times New Roman" w:hAnsi="Civil Premium" w:cs="Times New Roman"/>
+          <w:b w:val="0"/>
+          <w:bCs w:val="0"/>
+          <w:sz w:val="20"/>
+          <w:szCs w:val="20"/>
+          <w:lang w:val="nl-NL" w:eastAsia="en-NL"/>
+        </w:rPr>
+        <w:t>Scientists</w:t>
+      </w:r>
+      <w:proofErr w:type="spellEnd"/>
+      <w:r>
+        <w:rPr>
+          <w:rStyle w:val="Strong"/>
+          <w:rFonts w:ascii="Civil Premium" w:eastAsia="Times New Roman" w:hAnsi="Civil Premium" w:cs="Times New Roman"/>
+          <w:b w:val="0"/>
+          <w:bCs w:val="0"/>
+          <w:sz w:val="20"/>
+          <w:szCs w:val="20"/>
+          <w:lang w:val="nl-NL" w:eastAsia="en-NL"/>
+        </w:rPr>
+        <w:t>, 32(2), 41–44. https://doi.org/10.1080/00963402.1976.11455566</w:t>
       </w:r>
     </w:p>
     <w:p>
@@ -3518,7 +6124,293 @@
           <w:szCs w:val="20"/>
           <w:lang w:val="nl-NL" w:eastAsia="en-NL"/>
         </w:rPr>
-        <w:t xml:space="preserve">Wolde-Rufael, Y., &amp; Menyah, K. (2010). Nuclear energy consumption and economic growth in nine developed countries. Energy Economics, 32(3), 550–556. </w:t>
+        <w:t>Wolde-</w:t>
+      </w:r>
+      <w:proofErr w:type="spellStart"/>
+      <w:r>
+        <w:rPr>
+          <w:rStyle w:val="Strong"/>
+          <w:rFonts w:ascii="Civil Premium" w:eastAsia="Times New Roman" w:hAnsi="Civil Premium" w:cs="Times New Roman"/>
+          <w:b w:val="0"/>
+          <w:bCs w:val="0"/>
+          <w:sz w:val="20"/>
+          <w:szCs w:val="20"/>
+          <w:lang w:val="nl-NL" w:eastAsia="en-NL"/>
+        </w:rPr>
+        <w:t>Rufael</w:t>
+      </w:r>
+      <w:proofErr w:type="spellEnd"/>
+      <w:r>
+        <w:rPr>
+          <w:rStyle w:val="Strong"/>
+          <w:rFonts w:ascii="Civil Premium" w:eastAsia="Times New Roman" w:hAnsi="Civil Premium" w:cs="Times New Roman"/>
+          <w:b w:val="0"/>
+          <w:bCs w:val="0"/>
+          <w:sz w:val="20"/>
+          <w:szCs w:val="20"/>
+          <w:lang w:val="nl-NL" w:eastAsia="en-NL"/>
+        </w:rPr>
+        <w:t xml:space="preserve">, Y., &amp; </w:t>
+      </w:r>
+      <w:proofErr w:type="spellStart"/>
+      <w:r>
+        <w:rPr>
+          <w:rStyle w:val="Strong"/>
+          <w:rFonts w:ascii="Civil Premium" w:eastAsia="Times New Roman" w:hAnsi="Civil Premium" w:cs="Times New Roman"/>
+          <w:b w:val="0"/>
+          <w:bCs w:val="0"/>
+          <w:sz w:val="20"/>
+          <w:szCs w:val="20"/>
+          <w:lang w:val="nl-NL" w:eastAsia="en-NL"/>
+        </w:rPr>
+        <w:t>Menyah</w:t>
+      </w:r>
+      <w:proofErr w:type="spellEnd"/>
+      <w:r>
+        <w:rPr>
+          <w:rStyle w:val="Strong"/>
+          <w:rFonts w:ascii="Civil Premium" w:eastAsia="Times New Roman" w:hAnsi="Civil Premium" w:cs="Times New Roman"/>
+          <w:b w:val="0"/>
+          <w:bCs w:val="0"/>
+          <w:sz w:val="20"/>
+          <w:szCs w:val="20"/>
+          <w:lang w:val="nl-NL" w:eastAsia="en-NL"/>
+        </w:rPr>
+        <w:t xml:space="preserve">, K. (2010). </w:t>
+      </w:r>
+      <w:proofErr w:type="spellStart"/>
+      <w:r>
+        <w:rPr>
+          <w:rStyle w:val="Strong"/>
+          <w:rFonts w:ascii="Civil Premium" w:eastAsia="Times New Roman" w:hAnsi="Civil Premium" w:cs="Times New Roman"/>
+          <w:b w:val="0"/>
+          <w:bCs w:val="0"/>
+          <w:sz w:val="20"/>
+          <w:szCs w:val="20"/>
+          <w:lang w:val="nl-NL" w:eastAsia="en-NL"/>
+        </w:rPr>
+        <w:t>Nuclear</w:t>
+      </w:r>
+      <w:proofErr w:type="spellEnd"/>
+      <w:r>
+        <w:rPr>
+          <w:rStyle w:val="Strong"/>
+          <w:rFonts w:ascii="Civil Premium" w:eastAsia="Times New Roman" w:hAnsi="Civil Premium" w:cs="Times New Roman"/>
+          <w:b w:val="0"/>
+          <w:bCs w:val="0"/>
+          <w:sz w:val="20"/>
+          <w:szCs w:val="20"/>
+          <w:lang w:val="nl-NL" w:eastAsia="en-NL"/>
+        </w:rPr>
+        <w:t xml:space="preserve"> energy </w:t>
+      </w:r>
+      <w:proofErr w:type="spellStart"/>
+      <w:r>
+        <w:rPr>
+          <w:rStyle w:val="Strong"/>
+          <w:rFonts w:ascii="Civil Premium" w:eastAsia="Times New Roman" w:hAnsi="Civil Premium" w:cs="Times New Roman"/>
+          <w:b w:val="0"/>
+          <w:bCs w:val="0"/>
+          <w:sz w:val="20"/>
+          <w:szCs w:val="20"/>
+          <w:lang w:val="nl-NL" w:eastAsia="en-NL"/>
+        </w:rPr>
+        <w:t>consumption</w:t>
+      </w:r>
+      <w:proofErr w:type="spellEnd"/>
+      <w:r>
+        <w:rPr>
+          <w:rStyle w:val="Strong"/>
+          <w:rFonts w:ascii="Civil Premium" w:eastAsia="Times New Roman" w:hAnsi="Civil Premium" w:cs="Times New Roman"/>
+          <w:b w:val="0"/>
+          <w:bCs w:val="0"/>
+          <w:sz w:val="20"/>
+          <w:szCs w:val="20"/>
+          <w:lang w:val="nl-NL" w:eastAsia="en-NL"/>
+        </w:rPr>
+        <w:t xml:space="preserve"> </w:t>
+      </w:r>
+      <w:proofErr w:type="spellStart"/>
+      <w:r>
+        <w:rPr>
+          <w:rStyle w:val="Strong"/>
+          <w:rFonts w:ascii="Civil Premium" w:eastAsia="Times New Roman" w:hAnsi="Civil Premium" w:cs="Times New Roman"/>
+          <w:b w:val="0"/>
+          <w:bCs w:val="0"/>
+          <w:sz w:val="20"/>
+          <w:szCs w:val="20"/>
+          <w:lang w:val="nl-NL" w:eastAsia="en-NL"/>
+        </w:rPr>
+        <w:t>and</w:t>
+      </w:r>
+      <w:proofErr w:type="spellEnd"/>
+      <w:r>
+        <w:rPr>
+          <w:rStyle w:val="Strong"/>
+          <w:rFonts w:ascii="Civil Premium" w:eastAsia="Times New Roman" w:hAnsi="Civil Premium" w:cs="Times New Roman"/>
+          <w:b w:val="0"/>
+          <w:bCs w:val="0"/>
+          <w:sz w:val="20"/>
+          <w:szCs w:val="20"/>
+          <w:lang w:val="nl-NL" w:eastAsia="en-NL"/>
+        </w:rPr>
+        <w:t xml:space="preserve"> </w:t>
+      </w:r>
+      <w:proofErr w:type="spellStart"/>
+      <w:r>
+        <w:rPr>
+          <w:rStyle w:val="Strong"/>
+          <w:rFonts w:ascii="Civil Premium" w:eastAsia="Times New Roman" w:hAnsi="Civil Premium" w:cs="Times New Roman"/>
+          <w:b w:val="0"/>
+          <w:bCs w:val="0"/>
+          <w:sz w:val="20"/>
+          <w:szCs w:val="20"/>
+          <w:lang w:val="nl-NL" w:eastAsia="en-NL"/>
+        </w:rPr>
+        <w:t>economic</w:t>
+      </w:r>
+      <w:proofErr w:type="spellEnd"/>
+      <w:r>
+        <w:rPr>
+          <w:rStyle w:val="Strong"/>
+          <w:rFonts w:ascii="Civil Premium" w:eastAsia="Times New Roman" w:hAnsi="Civil Premium" w:cs="Times New Roman"/>
+          <w:b w:val="0"/>
+          <w:bCs w:val="0"/>
+          <w:sz w:val="20"/>
+          <w:szCs w:val="20"/>
+          <w:lang w:val="nl-NL" w:eastAsia="en-NL"/>
+        </w:rPr>
+        <w:t xml:space="preserve"> </w:t>
+      </w:r>
+      <w:proofErr w:type="spellStart"/>
+      <w:r>
+        <w:rPr>
+          <w:rStyle w:val="Strong"/>
+          <w:rFonts w:ascii="Civil Premium" w:eastAsia="Times New Roman" w:hAnsi="Civil Premium" w:cs="Times New Roman"/>
+          <w:b w:val="0"/>
+          <w:bCs w:val="0"/>
+          <w:sz w:val="20"/>
+          <w:szCs w:val="20"/>
+          <w:lang w:val="nl-NL" w:eastAsia="en-NL"/>
+        </w:rPr>
+        <w:t>growth</w:t>
+      </w:r>
+      <w:proofErr w:type="spellEnd"/>
+      <w:r>
+        <w:rPr>
+          <w:rStyle w:val="Strong"/>
+          <w:rFonts w:ascii="Civil Premium" w:eastAsia="Times New Roman" w:hAnsi="Civil Premium" w:cs="Times New Roman"/>
+          <w:b w:val="0"/>
+          <w:bCs w:val="0"/>
+          <w:sz w:val="20"/>
+          <w:szCs w:val="20"/>
+          <w:lang w:val="nl-NL" w:eastAsia="en-NL"/>
+        </w:rPr>
+        <w:t xml:space="preserve"> in </w:t>
+      </w:r>
+      <w:proofErr w:type="spellStart"/>
+      <w:r>
+        <w:rPr>
+          <w:rStyle w:val="Strong"/>
+          <w:rFonts w:ascii="Civil Premium" w:eastAsia="Times New Roman" w:hAnsi="Civil Premium" w:cs="Times New Roman"/>
+          <w:b w:val="0"/>
+          <w:bCs w:val="0"/>
+          <w:sz w:val="20"/>
+          <w:szCs w:val="20"/>
+          <w:lang w:val="nl-NL" w:eastAsia="en-NL"/>
+        </w:rPr>
+        <w:t>nine</w:t>
+      </w:r>
+      <w:proofErr w:type="spellEnd"/>
+      <w:r>
+        <w:rPr>
+          <w:rStyle w:val="Strong"/>
+          <w:rFonts w:ascii="Civil Premium" w:eastAsia="Times New Roman" w:hAnsi="Civil Premium" w:cs="Times New Roman"/>
+          <w:b w:val="0"/>
+          <w:bCs w:val="0"/>
+          <w:sz w:val="20"/>
+          <w:szCs w:val="20"/>
+          <w:lang w:val="nl-NL" w:eastAsia="en-NL"/>
+        </w:rPr>
+        <w:t xml:space="preserve"> </w:t>
+      </w:r>
+      <w:proofErr w:type="spellStart"/>
+      <w:r>
+        <w:rPr>
+          <w:rStyle w:val="Strong"/>
+          <w:rFonts w:ascii="Civil Premium" w:eastAsia="Times New Roman" w:hAnsi="Civil Premium" w:cs="Times New Roman"/>
+          <w:b w:val="0"/>
+          <w:bCs w:val="0"/>
+          <w:sz w:val="20"/>
+          <w:szCs w:val="20"/>
+          <w:lang w:val="nl-NL" w:eastAsia="en-NL"/>
+        </w:rPr>
+        <w:t>developed</w:t>
+      </w:r>
+      <w:proofErr w:type="spellEnd"/>
+      <w:r>
+        <w:rPr>
+          <w:rStyle w:val="Strong"/>
+          <w:rFonts w:ascii="Civil Premium" w:eastAsia="Times New Roman" w:hAnsi="Civil Premium" w:cs="Times New Roman"/>
+          <w:b w:val="0"/>
+          <w:bCs w:val="0"/>
+          <w:sz w:val="20"/>
+          <w:szCs w:val="20"/>
+          <w:lang w:val="nl-NL" w:eastAsia="en-NL"/>
+        </w:rPr>
+        <w:t xml:space="preserve"> </w:t>
+      </w:r>
+      <w:proofErr w:type="spellStart"/>
+      <w:r>
+        <w:rPr>
+          <w:rStyle w:val="Strong"/>
+          <w:rFonts w:ascii="Civil Premium" w:eastAsia="Times New Roman" w:hAnsi="Civil Premium" w:cs="Times New Roman"/>
+          <w:b w:val="0"/>
+          <w:bCs w:val="0"/>
+          <w:sz w:val="20"/>
+          <w:szCs w:val="20"/>
+          <w:lang w:val="nl-NL" w:eastAsia="en-NL"/>
+        </w:rPr>
+        <w:t>countries</w:t>
+      </w:r>
+      <w:proofErr w:type="spellEnd"/>
+      <w:r>
+        <w:rPr>
+          <w:rStyle w:val="Strong"/>
+          <w:rFonts w:ascii="Civil Premium" w:eastAsia="Times New Roman" w:hAnsi="Civil Premium" w:cs="Times New Roman"/>
+          <w:b w:val="0"/>
+          <w:bCs w:val="0"/>
+          <w:sz w:val="20"/>
+          <w:szCs w:val="20"/>
+          <w:lang w:val="nl-NL" w:eastAsia="en-NL"/>
+        </w:rPr>
+        <w:t xml:space="preserve">. Energy </w:t>
+      </w:r>
+      <w:proofErr w:type="spellStart"/>
+      <w:r>
+        <w:rPr>
+          <w:rStyle w:val="Strong"/>
+          <w:rFonts w:ascii="Civil Premium" w:eastAsia="Times New Roman" w:hAnsi="Civil Premium" w:cs="Times New Roman"/>
+          <w:b w:val="0"/>
+          <w:bCs w:val="0"/>
+          <w:sz w:val="20"/>
+          <w:szCs w:val="20"/>
+          <w:lang w:val="nl-NL" w:eastAsia="en-NL"/>
+        </w:rPr>
+        <w:t>Economics</w:t>
+      </w:r>
+      <w:proofErr w:type="spellEnd"/>
+      <w:r>
+        <w:rPr>
+          <w:rStyle w:val="Strong"/>
+          <w:rFonts w:ascii="Civil Premium" w:eastAsia="Times New Roman" w:hAnsi="Civil Premium" w:cs="Times New Roman"/>
+          <w:b w:val="0"/>
+          <w:bCs w:val="0"/>
+          <w:sz w:val="20"/>
+          <w:szCs w:val="20"/>
+          <w:lang w:val="nl-NL" w:eastAsia="en-NL"/>
+        </w:rPr>
+        <w:t xml:space="preserve">, 32(3), 550–556. </w:t>
       </w:r>
       <w:hyperlink r:id="rId10" w:history="1">
         <w:r>
@@ -3555,7 +6447,85 @@
           <w:szCs w:val="20"/>
           <w:lang w:val="nl-NL" w:eastAsia="en-NL"/>
         </w:rPr>
-        <w:t xml:space="preserve">Zijlstra, G. J. (1979). Networks in public policy: Nuclear energy in the Netherlands. Social Networks, 1(4), 359–389. </w:t>
+        <w:t xml:space="preserve">Zijlstra, G. J. (1979). Networks in public policy: </w:t>
+      </w:r>
+      <w:proofErr w:type="spellStart"/>
+      <w:r>
+        <w:rPr>
+          <w:rStyle w:val="Strong"/>
+          <w:rFonts w:ascii="Civil Premium" w:eastAsia="Times New Roman" w:hAnsi="Civil Premium" w:cs="Times New Roman"/>
+          <w:b w:val="0"/>
+          <w:bCs w:val="0"/>
+          <w:sz w:val="20"/>
+          <w:szCs w:val="20"/>
+          <w:lang w:val="nl-NL" w:eastAsia="en-NL"/>
+        </w:rPr>
+        <w:t>Nuclear</w:t>
+      </w:r>
+      <w:proofErr w:type="spellEnd"/>
+      <w:r>
+        <w:rPr>
+          <w:rStyle w:val="Strong"/>
+          <w:rFonts w:ascii="Civil Premium" w:eastAsia="Times New Roman" w:hAnsi="Civil Premium" w:cs="Times New Roman"/>
+          <w:b w:val="0"/>
+          <w:bCs w:val="0"/>
+          <w:sz w:val="20"/>
+          <w:szCs w:val="20"/>
+          <w:lang w:val="nl-NL" w:eastAsia="en-NL"/>
+        </w:rPr>
+        <w:t xml:space="preserve"> energy in </w:t>
+      </w:r>
+      <w:proofErr w:type="spellStart"/>
+      <w:r>
+        <w:rPr>
+          <w:rStyle w:val="Strong"/>
+          <w:rFonts w:ascii="Civil Premium" w:eastAsia="Times New Roman" w:hAnsi="Civil Premium" w:cs="Times New Roman"/>
+          <w:b w:val="0"/>
+          <w:bCs w:val="0"/>
+          <w:sz w:val="20"/>
+          <w:szCs w:val="20"/>
+          <w:lang w:val="nl-NL" w:eastAsia="en-NL"/>
+        </w:rPr>
+        <w:t>the</w:t>
+      </w:r>
+      <w:proofErr w:type="spellEnd"/>
+      <w:r>
+        <w:rPr>
+          <w:rStyle w:val="Strong"/>
+          <w:rFonts w:ascii="Civil Premium" w:eastAsia="Times New Roman" w:hAnsi="Civil Premium" w:cs="Times New Roman"/>
+          <w:b w:val="0"/>
+          <w:bCs w:val="0"/>
+          <w:sz w:val="20"/>
+          <w:szCs w:val="20"/>
+          <w:lang w:val="nl-NL" w:eastAsia="en-NL"/>
+        </w:rPr>
+        <w:t xml:space="preserve"> Netherlands. </w:t>
+      </w:r>
+      <w:proofErr w:type="spellStart"/>
+      <w:r>
+        <w:rPr>
+          <w:rStyle w:val="Strong"/>
+          <w:rFonts w:ascii="Civil Premium" w:eastAsia="Times New Roman" w:hAnsi="Civil Premium" w:cs="Times New Roman"/>
+          <w:b w:val="0"/>
+          <w:bCs w:val="0"/>
+          <w:sz w:val="20"/>
+          <w:szCs w:val="20"/>
+          <w:lang w:val="nl-NL" w:eastAsia="en-NL"/>
+        </w:rPr>
+        <w:t>Social</w:t>
+      </w:r>
+      <w:proofErr w:type="spellEnd"/>
+      <w:r>
+        <w:rPr>
+          <w:rStyle w:val="Strong"/>
+          <w:rFonts w:ascii="Civil Premium" w:eastAsia="Times New Roman" w:hAnsi="Civil Premium" w:cs="Times New Roman"/>
+          <w:b w:val="0"/>
+          <w:bCs w:val="0"/>
+          <w:sz w:val="20"/>
+          <w:szCs w:val="20"/>
+          <w:lang w:val="nl-NL" w:eastAsia="en-NL"/>
+        </w:rPr>
+        <w:t xml:space="preserve"> Networks, 1(4), 359–389. </w:t>
       </w:r>
       <w:hyperlink r:id="rId11" w:history="1">
         <w:r>
@@ -5116,11 +8086,32 @@
 </file>
 
 <file path=customXml/item1.xml><?xml version="1.0" encoding="utf-8"?>
-<b:Sources xmlns:b="http://schemas.openxmlformats.org/officeDocument/2006/bibliography" xmlns="http://schemas.openxmlformats.org/officeDocument/2006/bibliography" SelectedStyle="\APASixthEditionOfficeOnline.xsl" StyleName="APA" Version="6"/>
+<b:Sources xmlns:b="http://schemas.openxmlformats.org/officeDocument/2006/bibliography" xmlns="http://schemas.openxmlformats.org/officeDocument/2006/bibliography" SelectedStyle="\APASixthEditionOfficeOnline.xsl" StyleName="APA" Version="6">
+  <b:Source>
+    <b:Tag>MDM22</b:Tag>
+    <b:SourceType>JournalArticle</b:SourceType>
+    <b:Guid>{E60B59AC-C78B-4F19-9F86-9F1722D09E92}</b:Guid>
+    <b:Author>
+      <b:Author>
+        <b:NameList>
+          <b:Person>
+            <b:Last>Mathew</b:Last>
+            <b:First>M.D.</b:First>
+          </b:Person>
+        </b:NameList>
+      </b:Author>
+    </b:Author>
+    <b:Title>Nuclear energy: A pathway towards mitigation of global warming</b:Title>
+    <b:JournalName>Oxford: Elsevier Ltd</b:JournalName>
+    <b:Year>2022</b:Year>
+    <b:Pages>104080</b:Pages>
+    <b:RefOrder>1</b:RefOrder>
+  </b:Source>
+</b:Sources>
 </file>
 
 <file path=customXml/itemProps1.xml><?xml version="1.0" encoding="utf-8"?>
-<ds:datastoreItem xmlns:ds="http://schemas.openxmlformats.org/officeDocument/2006/customXml" ds:itemID="{74B08409-72CF-40CB-BEC0-A29DA3AB1529}">
+<ds:datastoreItem xmlns:ds="http://schemas.openxmlformats.org/officeDocument/2006/customXml" ds:itemID="{B4E7E3C7-6380-4594-B169-F261AC1C0661}">
   <ds:schemaRefs>
     <ds:schemaRef ds:uri="http://schemas.openxmlformats.org/officeDocument/2006/bibliography"/>
   </ds:schemaRefs>

</xml_diff>

<commit_message>
vault backup: 2024-05-07 15:04:17
</commit_message>
<xml_diff>
--- a/Vakken/Blok 2/Wetenschapsjournalistiek/Eindpaper (Kernreactoren)/Eindpaper_Kerncentrales_JortSiemes_V4.docx
+++ b/Vakken/Blok 2/Wetenschapsjournalistiek/Eindpaper (Kernreactoren)/Eindpaper_Kerncentrales_JortSiemes_V4.docx
@@ -2566,28 +2566,51 @@
         </w:rPr>
         <w:t xml:space="preserve">. </w:t>
       </w:r>
-    </w:p>
-    <w:p>
-      <w:pPr>
-        <w:pStyle w:val="NormalWeb"/>
+      <w:r>
         <w:rPr>
           <w:rFonts w:ascii="Civil Premium" w:hAnsi="Civil Premium"/>
           <w:sz w:val="22"/>
           <w:szCs w:val="22"/>
           <w:lang w:val="nl-NL"/>
         </w:rPr>
-      </w:pPr>
-    </w:p>
-    <w:p>
-      <w:pPr>
-        <w:pStyle w:val="NormalWeb"/>
+        <w:t>De opwekking van energie maakt gebruik van kernsplijting, waarbij warmte vrijkomt die water omzet in stoom. Deze stoom drijft een turbine aan, die op zijn beurt efficiënt energie genereert.</w:t>
+      </w:r>
+      <w:r>
         <w:rPr>
           <w:rFonts w:ascii="Civil Premium" w:hAnsi="Civil Premium"/>
           <w:sz w:val="22"/>
           <w:szCs w:val="22"/>
           <w:lang w:val="nl-NL"/>
         </w:rPr>
-      </w:pPr>
+        <w:t xml:space="preserve"> Voor deze kernsplijting is een erg zwaar element zoals uranium</w:t>
+      </w:r>
+      <w:r>
+        <w:rPr>
+          <w:rFonts w:ascii="Civil Premium" w:hAnsi="Civil Premium"/>
+          <w:sz w:val="22"/>
+          <w:szCs w:val="22"/>
+          <w:lang w:val="nl-NL"/>
+        </w:rPr>
+        <w:t>-235</w:t>
+      </w:r>
+      <w:r>
+        <w:rPr>
+          <w:rFonts w:ascii="Civil Premium" w:hAnsi="Civil Premium"/>
+          <w:sz w:val="22"/>
+          <w:szCs w:val="22"/>
+          <w:lang w:val="nl-NL"/>
+        </w:rPr>
+        <w:t xml:space="preserve"> nodig</w:t>
+      </w:r>
+      <w:r>
+        <w:rPr>
+          <w:rFonts w:ascii="Civil Premium" w:hAnsi="Civil Premium"/>
+          <w:sz w:val="22"/>
+          <w:szCs w:val="22"/>
+          <w:lang w:val="nl-NL"/>
+        </w:rPr>
+        <w:t xml:space="preserve">, </w:t>
+      </w:r>
     </w:p>
     <w:p>
       <w:pPr>
@@ -3369,25 +3392,154 @@
         <w:br w:type="page"/>
       </w:r>
     </w:p>
+    <w:bookmarkStart w:id="22" w:name="_Toc165984487" w:displacedByCustomXml="next"/>
+    <w:sdt>
+      <w:sdtPr>
+        <w:id w:val="-988098475"/>
+        <w:docPartObj>
+          <w:docPartGallery w:val="Bibliographies"/>
+          <w:docPartUnique/>
+        </w:docPartObj>
+      </w:sdtPr>
+      <w:sdtEndPr>
+        <w:rPr>
+          <w:rFonts w:asciiTheme="minorHAnsi" w:eastAsiaTheme="minorHAnsi" w:hAnsiTheme="minorHAnsi" w:cstheme="minorBidi"/>
+          <w:b w:val="0"/>
+          <w:bCs w:val="0"/>
+          <w:kern w:val="0"/>
+          <w:sz w:val="22"/>
+          <w:szCs w:val="22"/>
+          <w:lang w:eastAsia="en-US"/>
+        </w:rPr>
+      </w:sdtEndPr>
+      <w:sdtContent>
+        <w:p>
+          <w:pPr>
+            <w:pStyle w:val="Heading1"/>
+            <w:rPr>
+              <w:rFonts w:ascii="Civil Premium" w:hAnsi="Civil Premium"/>
+              <w:kern w:val="0"/>
+              <w:sz w:val="28"/>
+              <w:szCs w:val="28"/>
+              <w:lang w:val="nl-NL"/>
+            </w:rPr>
+          </w:pPr>
+          <w:r>
+            <w:rPr>
+              <w:rFonts w:ascii="Civil Premium" w:hAnsi="Civil Premium"/>
+              <w:kern w:val="0"/>
+              <w:sz w:val="28"/>
+              <w:szCs w:val="28"/>
+              <w:lang w:val="nl-NL"/>
+            </w:rPr>
+            <w:t>Bibliography</w:t>
+          </w:r>
+        </w:p>
+        <w:sdt>
+          <w:sdtPr>
+            <w:id w:val="111145805"/>
+            <w:bibliography/>
+          </w:sdtPr>
+          <w:sdtContent>
+            <w:p>
+              <w:pPr>
+                <w:pStyle w:val="Bibliography"/>
+                <w:ind w:left="720" w:hanging="720"/>
+                <w:rPr>
+                  <w:noProof/>
+                  <w:sz w:val="24"/>
+                  <w:szCs w:val="24"/>
+                  <w:lang w:val="nl-NL"/>
+                </w:rPr>
+              </w:pPr>
+              <w:r>
+                <w:fldChar w:fldCharType="begin"/>
+              </w:r>
+              <w:r>
+                <w:instrText xml:space="preserve"> BIBLIOGRAPHY </w:instrText>
+              </w:r>
+              <w:r>
+                <w:fldChar w:fldCharType="separate"/>
+              </w:r>
+              <w:r>
+                <w:rPr>
+                  <w:noProof/>
+                  <w:lang w:val="nl-NL"/>
+                </w:rPr>
+                <w:t xml:space="preserve">Mathew, M. (2022). Nuclear energy: A pathway towards mitigation of global warming. </w:t>
+              </w:r>
+              <w:r>
+                <w:rPr>
+                  <w:i/>
+                  <w:iCs/>
+                  <w:noProof/>
+                  <w:lang w:val="nl-NL"/>
+                </w:rPr>
+                <w:t>Oxford: Elsevier Ltd</w:t>
+              </w:r>
+              <w:r>
+                <w:rPr>
+                  <w:noProof/>
+                  <w:lang w:val="nl-NL"/>
+                </w:rPr>
+                <w:t>, 104080.</w:t>
+              </w:r>
+            </w:p>
+            <w:p>
+              <w:r>
+                <w:rPr>
+                  <w:b/>
+                  <w:bCs/>
+                  <w:noProof/>
+                </w:rPr>
+                <w:fldChar w:fldCharType="end"/>
+              </w:r>
+            </w:p>
+          </w:sdtContent>
+        </w:sdt>
+      </w:sdtContent>
+    </w:sdt>
     <w:p>
       <w:pPr>
-        <w:pStyle w:val="NormalWeb"/>
-        <w:outlineLvl w:val="0"/>
-        <w:rPr>
-          <w:rFonts w:ascii="Civil Premium" w:hAnsi="Civil Premium"/>
-          <w:sz w:val="32"/>
-          <w:szCs w:val="32"/>
-          <w:lang w:val="nl-NL"/>
-        </w:rPr>
-      </w:pPr>
-      <w:bookmarkStart w:id="22" w:name="_Toc165984487"/>
-      <w:r>
-        <w:rPr>
-          <w:rFonts w:ascii="Civil Premium" w:hAnsi="Civil Premium"/>
+        <w:rPr>
+          <w:rFonts w:ascii="Civil Premium" w:eastAsia="Times New Roman" w:hAnsi="Civil Premium" w:cs="Times New Roman"/>
           <w:b/>
           <w:bCs/>
           <w:sz w:val="28"/>
           <w:szCs w:val="28"/>
+          <w:lang w:val="nl-NL" w:eastAsia="en-NL"/>
+        </w:rPr>
+      </w:pPr>
+      <w:r>
+        <w:rPr>
+          <w:rFonts w:ascii="Civil Premium" w:hAnsi="Civil Premium"/>
+          <w:b/>
+          <w:bCs/>
+          <w:sz w:val="28"/>
+          <w:szCs w:val="28"/>
+          <w:lang w:val="nl-NL"/>
+        </w:rPr>
+        <w:br w:type="page"/>
+      </w:r>
+    </w:p>
+    <w:p>
+      <w:pPr>
+        <w:pStyle w:val="NormalWeb"/>
+        <w:outlineLvl w:val="0"/>
+        <w:rPr>
+          <w:rFonts w:ascii="Civil Premium" w:hAnsi="Civil Premium"/>
+          <w:sz w:val="32"/>
+          <w:szCs w:val="32"/>
+          <w:lang w:val="nl-NL"/>
+        </w:rPr>
+      </w:pPr>
+      <w:r>
+        <w:rPr>
+          <w:rFonts w:ascii="Civil Premium" w:hAnsi="Civil Premium"/>
+          <w:b/>
+          <w:bCs/>
+          <w:sz w:val="28"/>
+          <w:szCs w:val="28"/>
           <w:lang w:val="nl-NL"/>
         </w:rPr>
         <w:lastRenderedPageBreak/>
@@ -3588,7 +3740,33 @@
           <w:szCs w:val="20"/>
           <w:lang w:val="nl-NL"/>
         </w:rPr>
-        <w:t xml:space="preserve">. https://doi.org/10.1093/oxfordhb/9780190497620.013.5 </w:t>
+        <w:t xml:space="preserve">. </w:t>
+      </w:r>
+      <w:proofErr w:type="gramStart"/>
+      <w:r>
+        <w:rPr>
+          <w:rStyle w:val="Strong"/>
+          <w:rFonts w:ascii="Civil Premium" w:eastAsiaTheme="minorHAnsi" w:hAnsi="Civil Premium" w:cstheme="minorBidi"/>
+          <w:b w:val="0"/>
+          <w:bCs w:val="0"/>
+          <w:sz w:val="20"/>
+          <w:szCs w:val="20"/>
+          <w:lang w:val="nl-NL"/>
+        </w:rPr>
+        <w:t>https://doi.org/10.1093/oxfordhb/9780190497620.013.5</w:t>
+      </w:r>
+      <w:proofErr w:type="gramEnd"/>
+      <w:r>
+        <w:rPr>
+          <w:rStyle w:val="Strong"/>
+          <w:rFonts w:ascii="Civil Premium" w:eastAsiaTheme="minorHAnsi" w:hAnsi="Civil Premium" w:cstheme="minorBidi"/>
+          <w:b w:val="0"/>
+          <w:bCs w:val="0"/>
+          <w:sz w:val="20"/>
+          <w:szCs w:val="20"/>
+          <w:lang w:val="nl-NL"/>
+        </w:rPr>
+        <w:t xml:space="preserve"> </w:t>
       </w:r>
     </w:p>
     <w:p>
@@ -3705,8 +3883,22 @@
           <w:szCs w:val="20"/>
           <w:lang w:val="nl-NL" w:eastAsia="en-NL"/>
         </w:rPr>
-        <w:t xml:space="preserve"> Risk Reporting. European Journal Of Communication, 23(3), 319–341. https://doi.org/10.1177/0267323108092538</w:t>
-      </w:r>
+        <w:t xml:space="preserve"> Risk Reporting. European Journal Of Communication, 23(3), 319–341. </w:t>
+      </w:r>
+      <w:proofErr w:type="gramStart"/>
+      <w:r>
+        <w:rPr>
+          <w:rStyle w:val="Strong"/>
+          <w:rFonts w:ascii="Civil Premium" w:hAnsi="Civil Premium"/>
+          <w:b w:val="0"/>
+          <w:bCs w:val="0"/>
+          <w:sz w:val="20"/>
+          <w:szCs w:val="20"/>
+          <w:lang w:val="nl-NL" w:eastAsia="en-NL"/>
+        </w:rPr>
+        <w:t>https://doi.org/10.1177/0267323108092538</w:t>
+      </w:r>
+      <w:proofErr w:type="gramEnd"/>
     </w:p>
     <w:p>
       <w:pPr>
@@ -3808,8 +4000,22 @@
           <w:szCs w:val="20"/>
           <w:lang w:val="nl-NL" w:eastAsia="en-NL"/>
         </w:rPr>
-        <w:t>, England), 17(3), 373–382. https://doi.org/10.1260/095830506778119407</w:t>
-      </w:r>
+        <w:t xml:space="preserve">, England), 17(3), 373–382. </w:t>
+      </w:r>
+      <w:proofErr w:type="gramStart"/>
+      <w:r>
+        <w:rPr>
+          <w:rStyle w:val="Strong"/>
+          <w:rFonts w:ascii="Civil Premium" w:eastAsia="Times New Roman" w:hAnsi="Civil Premium" w:cs="Times New Roman"/>
+          <w:b w:val="0"/>
+          <w:bCs w:val="0"/>
+          <w:sz w:val="20"/>
+          <w:szCs w:val="20"/>
+          <w:lang w:val="nl-NL" w:eastAsia="en-NL"/>
+        </w:rPr>
+        <w:t>https://doi.org/10.1260/095830506778119407</w:t>
+      </w:r>
+      <w:proofErr w:type="gramEnd"/>
     </w:p>
     <w:p>
       <w:pPr>
@@ -4093,8 +4299,22 @@
           <w:szCs w:val="20"/>
           <w:lang w:val="nl-NL" w:eastAsia="en-NL"/>
         </w:rPr>
-        <w:t xml:space="preserve"> energy over time. European Journal of Communication (London), 31(3), 260–282. https://doi.org/10.1177/0267323116629879</w:t>
-      </w:r>
+        <w:t xml:space="preserve"> energy over time. European Journal of Communication (London), 31(3), 260–282. </w:t>
+      </w:r>
+      <w:proofErr w:type="gramStart"/>
+      <w:r>
+        <w:rPr>
+          <w:rStyle w:val="Strong"/>
+          <w:rFonts w:ascii="Civil Premium" w:eastAsia="Times New Roman" w:hAnsi="Civil Premium" w:cs="Times New Roman"/>
+          <w:b w:val="0"/>
+          <w:bCs w:val="0"/>
+          <w:sz w:val="20"/>
+          <w:szCs w:val="20"/>
+          <w:lang w:val="nl-NL" w:eastAsia="en-NL"/>
+        </w:rPr>
+        <w:t>https://doi.org/10.1177/0267323116629879</w:t>
+      </w:r>
+      <w:proofErr w:type="gramEnd"/>
     </w:p>
     <w:p>
       <w:pPr>
@@ -4509,8 +4729,22 @@
           <w:szCs w:val="20"/>
           <w:lang w:val="nl-NL" w:eastAsia="en-NL"/>
         </w:rPr>
-        <w:t xml:space="preserve"> Change, 78(6), 910–930. https://doi.org/10.1016/j.techfore.2010.12.004</w:t>
-      </w:r>
+        <w:t xml:space="preserve"> Change, 78(6), 910–930. </w:t>
+      </w:r>
+      <w:proofErr w:type="gramStart"/>
+      <w:r>
+        <w:rPr>
+          <w:rStyle w:val="Strong"/>
+          <w:rFonts w:ascii="Civil Premium" w:hAnsi="Civil Premium"/>
+          <w:b w:val="0"/>
+          <w:bCs w:val="0"/>
+          <w:sz w:val="20"/>
+          <w:szCs w:val="20"/>
+          <w:lang w:val="nl-NL" w:eastAsia="en-NL"/>
+        </w:rPr>
+        <w:t>https://doi.org/10.1016/j.techfore.2010.12.004</w:t>
+      </w:r>
+      <w:proofErr w:type="gramEnd"/>
     </w:p>
     <w:p>
       <w:pPr>
@@ -4537,17 +4771,31 @@
           <w:lang w:val="nl-NL" w:eastAsia="en-NL"/>
         </w:rPr>
       </w:pPr>
-      <w:r>
-        <w:rPr>
-          <w:rStyle w:val="Strong"/>
-          <w:rFonts w:ascii="Civil Premium" w:eastAsia="Times New Roman" w:hAnsi="Civil Premium" w:cs="Times New Roman"/>
-          <w:b w:val="0"/>
-          <w:bCs w:val="0"/>
-          <w:sz w:val="20"/>
-          <w:szCs w:val="20"/>
-          <w:lang w:val="nl-NL" w:eastAsia="en-NL"/>
-        </w:rPr>
-        <w:t xml:space="preserve">van Leeuwen, R. P., de Wit, J. B., &amp; Smit, G. J. M. (2017). Review of </w:t>
+      <w:proofErr w:type="gramStart"/>
+      <w:r>
+        <w:rPr>
+          <w:rStyle w:val="Strong"/>
+          <w:rFonts w:ascii="Civil Premium" w:eastAsia="Times New Roman" w:hAnsi="Civil Premium" w:cs="Times New Roman"/>
+          <w:b w:val="0"/>
+          <w:bCs w:val="0"/>
+          <w:sz w:val="20"/>
+          <w:szCs w:val="20"/>
+          <w:lang w:val="nl-NL" w:eastAsia="en-NL"/>
+        </w:rPr>
+        <w:t>van</w:t>
+      </w:r>
+      <w:proofErr w:type="gramEnd"/>
+      <w:r>
+        <w:rPr>
+          <w:rStyle w:val="Strong"/>
+          <w:rFonts w:ascii="Civil Premium" w:eastAsia="Times New Roman" w:hAnsi="Civil Premium" w:cs="Times New Roman"/>
+          <w:b w:val="0"/>
+          <w:bCs w:val="0"/>
+          <w:sz w:val="20"/>
+          <w:szCs w:val="20"/>
+          <w:lang w:val="nl-NL" w:eastAsia="en-NL"/>
+        </w:rPr>
+        <w:t xml:space="preserve"> Leeuwen, R. P., de Wit, J. B., &amp; Smit, G. J. M. (2017). Review of </w:t>
       </w:r>
       <w:proofErr w:type="spellStart"/>
       <w:r>
@@ -4729,8 +4977,22 @@
           <w:szCs w:val="20"/>
           <w:lang w:val="nl-NL" w:eastAsia="en-NL"/>
         </w:rPr>
-        <w:t xml:space="preserve"> Management, 150, 941–948. https://doi.org/10.1016/j.enconman.2017.05.081s</w:t>
-      </w:r>
+        <w:t xml:space="preserve"> Management, 150, 941–948. </w:t>
+      </w:r>
+      <w:proofErr w:type="gramStart"/>
+      <w:r>
+        <w:rPr>
+          <w:rStyle w:val="Strong"/>
+          <w:rFonts w:ascii="Civil Premium" w:eastAsia="Times New Roman" w:hAnsi="Civil Premium" w:cs="Times New Roman"/>
+          <w:b w:val="0"/>
+          <w:bCs w:val="0"/>
+          <w:sz w:val="20"/>
+          <w:szCs w:val="20"/>
+          <w:lang w:val="nl-NL" w:eastAsia="en-NL"/>
+        </w:rPr>
+        <w:t>https://doi.org/10.1016/j.enconman.2017.05.081s</w:t>
+      </w:r>
+      <w:proofErr w:type="gramEnd"/>
     </w:p>
     <w:p>
       <w:pPr>
@@ -5060,8 +5322,22 @@
           <w:szCs w:val="20"/>
           <w:lang w:val="nl-NL" w:eastAsia="en-NL"/>
         </w:rPr>
-        <w:t xml:space="preserve"> Change, 79(8), 1513–1524. https://doi.org/10.1016/j.techfore.2012.04.018</w:t>
-      </w:r>
+        <w:t xml:space="preserve"> Change, 79(8), 1513–1524. </w:t>
+      </w:r>
+      <w:proofErr w:type="gramStart"/>
+      <w:r>
+        <w:rPr>
+          <w:rStyle w:val="Strong"/>
+          <w:rFonts w:ascii="Civil Premium" w:eastAsia="Times New Roman" w:hAnsi="Civil Premium" w:cs="Times New Roman"/>
+          <w:b w:val="0"/>
+          <w:bCs w:val="0"/>
+          <w:sz w:val="20"/>
+          <w:szCs w:val="20"/>
+          <w:lang w:val="nl-NL" w:eastAsia="en-NL"/>
+        </w:rPr>
+        <w:t>https://doi.org/10.1016/j.techfore.2012.04.018</w:t>
+      </w:r>
+      <w:proofErr w:type="gramEnd"/>
     </w:p>
     <w:p>
       <w:pPr>
@@ -5541,8 +5817,22 @@
           <w:szCs w:val="20"/>
           <w:lang w:val="nl-NL" w:eastAsia="en-NL"/>
         </w:rPr>
-        <w:t>, 63, 101389. https://doi.org/10.1016/j.erss.2019.101389</w:t>
-      </w:r>
+        <w:t xml:space="preserve">, 63, 101389. </w:t>
+      </w:r>
+      <w:proofErr w:type="gramStart"/>
+      <w:r>
+        <w:rPr>
+          <w:rStyle w:val="Strong"/>
+          <w:rFonts w:ascii="Civil Premium" w:hAnsi="Civil Premium"/>
+          <w:b w:val="0"/>
+          <w:bCs w:val="0"/>
+          <w:sz w:val="20"/>
+          <w:szCs w:val="20"/>
+          <w:lang w:val="nl-NL" w:eastAsia="en-NL"/>
+        </w:rPr>
+        <w:t>https://doi.org/10.1016/j.erss.2019.101389</w:t>
+      </w:r>
+      <w:proofErr w:type="gramEnd"/>
     </w:p>
     <w:p>
       <w:pPr>
@@ -6099,8 +6389,22 @@
           <w:szCs w:val="20"/>
           <w:lang w:val="nl-NL" w:eastAsia="en-NL"/>
         </w:rPr>
-        <w:t>, 32(2), 41–44. https://doi.org/10.1080/00963402.1976.11455566</w:t>
-      </w:r>
+        <w:t xml:space="preserve">, 32(2), 41–44. </w:t>
+      </w:r>
+      <w:proofErr w:type="gramStart"/>
+      <w:r>
+        <w:rPr>
+          <w:rStyle w:val="Strong"/>
+          <w:rFonts w:ascii="Civil Premium" w:eastAsia="Times New Roman" w:hAnsi="Civil Premium" w:cs="Times New Roman"/>
+          <w:b w:val="0"/>
+          <w:bCs w:val="0"/>
+          <w:sz w:val="20"/>
+          <w:szCs w:val="20"/>
+          <w:lang w:val="nl-NL" w:eastAsia="en-NL"/>
+        </w:rPr>
+        <w:t>https://doi.org/10.1080/00963402.1976.11455566</w:t>
+      </w:r>
+      <w:proofErr w:type="gramEnd"/>
     </w:p>
     <w:p>
       <w:pPr>
@@ -7787,6 +8091,14 @@
       <w:ind w:left="220"/>
     </w:pPr>
   </w:style>
+  <w:style w:type="paragraph" w:styleId="Bibliography">
+    <w:name w:val="Bibliography"/>
+    <w:basedOn w:val="Normal"/>
+    <w:next w:val="Normal"/>
+    <w:uiPriority w:val="37"/>
+    <w:unhideWhenUsed/>
+    <w:rsid w:val="00077F81"/>
+  </w:style>
 </w:styles>
 </file>
 

</xml_diff>

<commit_message>
vault backup: 2024-05-07 15:14:17
</commit_message>
<xml_diff>
--- a/Vakken/Blok 2/Wetenschapsjournalistiek/Eindpaper (Kernreactoren)/Eindpaper_Kerncentrales_JortSiemes_V4.docx
+++ b/Vakken/Blok 2/Wetenschapsjournalistiek/Eindpaper (Kernreactoren)/Eindpaper_Kerncentrales_JortSiemes_V4.docx
@@ -2610,6 +2610,33 @@
           <w:lang w:val="nl-NL"/>
         </w:rPr>
         <w:t xml:space="preserve">, </w:t>
+      </w:r>
+      <w:r>
+        <w:rPr>
+          <w:rFonts w:ascii="Civil Premium" w:hAnsi="Civil Premium"/>
+          <w:sz w:val="22"/>
+          <w:szCs w:val="22"/>
+          <w:lang w:val="nl-NL"/>
+        </w:rPr>
+        <w:t xml:space="preserve">dit isotoop is radioactief. Tijdens </w:t>
+      </w:r>
+      <w:r>
+        <w:rPr>
+          <w:rFonts w:ascii="Civil Premium" w:hAnsi="Civil Premium"/>
+          <w:sz w:val="22"/>
+          <w:szCs w:val="22"/>
+          <w:lang w:val="nl-NL"/>
+        </w:rPr>
+        <w:t>het leven van een kerncentrale</w:t>
+      </w:r>
+      <w:r>
+        <w:rPr>
+          <w:rFonts w:ascii="Civil Premium" w:hAnsi="Civil Premium"/>
+          <w:sz w:val="22"/>
+          <w:szCs w:val="22"/>
+          <w:lang w:val="nl-NL"/>
+        </w:rPr>
+        <w:t xml:space="preserve"> komt er praktisch alleen tijdens de bouw uitstoot vrij. </w:t>
       </w:r>
     </w:p>
     <w:p>
@@ -3740,33 +3767,7 @@
           <w:szCs w:val="20"/>
           <w:lang w:val="nl-NL"/>
         </w:rPr>
-        <w:t xml:space="preserve">. </w:t>
-      </w:r>
-      <w:proofErr w:type="gramStart"/>
-      <w:r>
-        <w:rPr>
-          <w:rStyle w:val="Strong"/>
-          <w:rFonts w:ascii="Civil Premium" w:eastAsiaTheme="minorHAnsi" w:hAnsi="Civil Premium" w:cstheme="minorBidi"/>
-          <w:b w:val="0"/>
-          <w:bCs w:val="0"/>
-          <w:sz w:val="20"/>
-          <w:szCs w:val="20"/>
-          <w:lang w:val="nl-NL"/>
-        </w:rPr>
-        <w:t>https://doi.org/10.1093/oxfordhb/9780190497620.013.5</w:t>
-      </w:r>
-      <w:proofErr w:type="gramEnd"/>
-      <w:r>
-        <w:rPr>
-          <w:rStyle w:val="Strong"/>
-          <w:rFonts w:ascii="Civil Premium" w:eastAsiaTheme="minorHAnsi" w:hAnsi="Civil Premium" w:cstheme="minorBidi"/>
-          <w:b w:val="0"/>
-          <w:bCs w:val="0"/>
-          <w:sz w:val="20"/>
-          <w:szCs w:val="20"/>
-          <w:lang w:val="nl-NL"/>
-        </w:rPr>
-        <w:t xml:space="preserve"> </w:t>
+        <w:t xml:space="preserve">. https://doi.org/10.1093/oxfordhb/9780190497620.013.5 </w:t>
       </w:r>
     </w:p>
     <w:p>
@@ -3883,22 +3884,8 @@
           <w:szCs w:val="20"/>
           <w:lang w:val="nl-NL" w:eastAsia="en-NL"/>
         </w:rPr>
-        <w:t xml:space="preserve"> Risk Reporting. European Journal Of Communication, 23(3), 319–341. </w:t>
-      </w:r>
-      <w:proofErr w:type="gramStart"/>
-      <w:r>
-        <w:rPr>
-          <w:rStyle w:val="Strong"/>
-          <w:rFonts w:ascii="Civil Premium" w:hAnsi="Civil Premium"/>
-          <w:b w:val="0"/>
-          <w:bCs w:val="0"/>
-          <w:sz w:val="20"/>
-          <w:szCs w:val="20"/>
-          <w:lang w:val="nl-NL" w:eastAsia="en-NL"/>
-        </w:rPr>
-        <w:t>https://doi.org/10.1177/0267323108092538</w:t>
-      </w:r>
-      <w:proofErr w:type="gramEnd"/>
+        <w:t xml:space="preserve"> Risk Reporting. European Journal Of Communication, 23(3), 319–341. https://doi.org/10.1177/0267323108092538</w:t>
+      </w:r>
     </w:p>
     <w:p>
       <w:pPr>
@@ -4000,22 +3987,8 @@
           <w:szCs w:val="20"/>
           <w:lang w:val="nl-NL" w:eastAsia="en-NL"/>
         </w:rPr>
-        <w:t xml:space="preserve">, England), 17(3), 373–382. </w:t>
-      </w:r>
-      <w:proofErr w:type="gramStart"/>
-      <w:r>
-        <w:rPr>
-          <w:rStyle w:val="Strong"/>
-          <w:rFonts w:ascii="Civil Premium" w:eastAsia="Times New Roman" w:hAnsi="Civil Premium" w:cs="Times New Roman"/>
-          <w:b w:val="0"/>
-          <w:bCs w:val="0"/>
-          <w:sz w:val="20"/>
-          <w:szCs w:val="20"/>
-          <w:lang w:val="nl-NL" w:eastAsia="en-NL"/>
-        </w:rPr>
-        <w:t>https://doi.org/10.1260/095830506778119407</w:t>
-      </w:r>
-      <w:proofErr w:type="gramEnd"/>
+        <w:t>, England), 17(3), 373–382. https://doi.org/10.1260/095830506778119407</w:t>
+      </w:r>
     </w:p>
     <w:p>
       <w:pPr>
@@ -4299,22 +4272,8 @@
           <w:szCs w:val="20"/>
           <w:lang w:val="nl-NL" w:eastAsia="en-NL"/>
         </w:rPr>
-        <w:t xml:space="preserve"> energy over time. European Journal of Communication (London), 31(3), 260–282. </w:t>
-      </w:r>
-      <w:proofErr w:type="gramStart"/>
-      <w:r>
-        <w:rPr>
-          <w:rStyle w:val="Strong"/>
-          <w:rFonts w:ascii="Civil Premium" w:eastAsia="Times New Roman" w:hAnsi="Civil Premium" w:cs="Times New Roman"/>
-          <w:b w:val="0"/>
-          <w:bCs w:val="0"/>
-          <w:sz w:val="20"/>
-          <w:szCs w:val="20"/>
-          <w:lang w:val="nl-NL" w:eastAsia="en-NL"/>
-        </w:rPr>
-        <w:t>https://doi.org/10.1177/0267323116629879</w:t>
-      </w:r>
-      <w:proofErr w:type="gramEnd"/>
+        <w:t xml:space="preserve"> energy over time. European Journal of Communication (London), 31(3), 260–282. https://doi.org/10.1177/0267323116629879</w:t>
+      </w:r>
     </w:p>
     <w:p>
       <w:pPr>
@@ -4729,22 +4688,8 @@
           <w:szCs w:val="20"/>
           <w:lang w:val="nl-NL" w:eastAsia="en-NL"/>
         </w:rPr>
-        <w:t xml:space="preserve"> Change, 78(6), 910–930. </w:t>
-      </w:r>
-      <w:proofErr w:type="gramStart"/>
-      <w:r>
-        <w:rPr>
-          <w:rStyle w:val="Strong"/>
-          <w:rFonts w:ascii="Civil Premium" w:hAnsi="Civil Premium"/>
-          <w:b w:val="0"/>
-          <w:bCs w:val="0"/>
-          <w:sz w:val="20"/>
-          <w:szCs w:val="20"/>
-          <w:lang w:val="nl-NL" w:eastAsia="en-NL"/>
-        </w:rPr>
-        <w:t>https://doi.org/10.1016/j.techfore.2010.12.004</w:t>
-      </w:r>
-      <w:proofErr w:type="gramEnd"/>
+        <w:t xml:space="preserve"> Change, 78(6), 910–930. https://doi.org/10.1016/j.techfore.2010.12.004</w:t>
+      </w:r>
     </w:p>
     <w:p>
       <w:pPr>
@@ -4771,31 +4716,17 @@
           <w:lang w:val="nl-NL" w:eastAsia="en-NL"/>
         </w:rPr>
       </w:pPr>
-      <w:proofErr w:type="gramStart"/>
-      <w:r>
-        <w:rPr>
-          <w:rStyle w:val="Strong"/>
-          <w:rFonts w:ascii="Civil Premium" w:eastAsia="Times New Roman" w:hAnsi="Civil Premium" w:cs="Times New Roman"/>
-          <w:b w:val="0"/>
-          <w:bCs w:val="0"/>
-          <w:sz w:val="20"/>
-          <w:szCs w:val="20"/>
-          <w:lang w:val="nl-NL" w:eastAsia="en-NL"/>
-        </w:rPr>
-        <w:t>van</w:t>
-      </w:r>
-      <w:proofErr w:type="gramEnd"/>
-      <w:r>
-        <w:rPr>
-          <w:rStyle w:val="Strong"/>
-          <w:rFonts w:ascii="Civil Premium" w:eastAsia="Times New Roman" w:hAnsi="Civil Premium" w:cs="Times New Roman"/>
-          <w:b w:val="0"/>
-          <w:bCs w:val="0"/>
-          <w:sz w:val="20"/>
-          <w:szCs w:val="20"/>
-          <w:lang w:val="nl-NL" w:eastAsia="en-NL"/>
-        </w:rPr>
-        <w:t xml:space="preserve"> Leeuwen, R. P., de Wit, J. B., &amp; Smit, G. J. M. (2017). Review of </w:t>
+      <w:r>
+        <w:rPr>
+          <w:rStyle w:val="Strong"/>
+          <w:rFonts w:ascii="Civil Premium" w:eastAsia="Times New Roman" w:hAnsi="Civil Premium" w:cs="Times New Roman"/>
+          <w:b w:val="0"/>
+          <w:bCs w:val="0"/>
+          <w:sz w:val="20"/>
+          <w:szCs w:val="20"/>
+          <w:lang w:val="nl-NL" w:eastAsia="en-NL"/>
+        </w:rPr>
+        <w:t xml:space="preserve">van Leeuwen, R. P., de Wit, J. B., &amp; Smit, G. J. M. (2017). Review of </w:t>
       </w:r>
       <w:proofErr w:type="spellStart"/>
       <w:r>
@@ -4977,22 +4908,8 @@
           <w:szCs w:val="20"/>
           <w:lang w:val="nl-NL" w:eastAsia="en-NL"/>
         </w:rPr>
-        <w:t xml:space="preserve"> Management, 150, 941–948. </w:t>
-      </w:r>
-      <w:proofErr w:type="gramStart"/>
-      <w:r>
-        <w:rPr>
-          <w:rStyle w:val="Strong"/>
-          <w:rFonts w:ascii="Civil Premium" w:eastAsia="Times New Roman" w:hAnsi="Civil Premium" w:cs="Times New Roman"/>
-          <w:b w:val="0"/>
-          <w:bCs w:val="0"/>
-          <w:sz w:val="20"/>
-          <w:szCs w:val="20"/>
-          <w:lang w:val="nl-NL" w:eastAsia="en-NL"/>
-        </w:rPr>
-        <w:t>https://doi.org/10.1016/j.enconman.2017.05.081s</w:t>
-      </w:r>
-      <w:proofErr w:type="gramEnd"/>
+        <w:t xml:space="preserve"> Management, 150, 941–948. https://doi.org/10.1016/j.enconman.2017.05.081s</w:t>
+      </w:r>
     </w:p>
     <w:p>
       <w:pPr>
@@ -5322,22 +5239,8 @@
           <w:szCs w:val="20"/>
           <w:lang w:val="nl-NL" w:eastAsia="en-NL"/>
         </w:rPr>
-        <w:t xml:space="preserve"> Change, 79(8), 1513–1524. </w:t>
-      </w:r>
-      <w:proofErr w:type="gramStart"/>
-      <w:r>
-        <w:rPr>
-          <w:rStyle w:val="Strong"/>
-          <w:rFonts w:ascii="Civil Premium" w:eastAsia="Times New Roman" w:hAnsi="Civil Premium" w:cs="Times New Roman"/>
-          <w:b w:val="0"/>
-          <w:bCs w:val="0"/>
-          <w:sz w:val="20"/>
-          <w:szCs w:val="20"/>
-          <w:lang w:val="nl-NL" w:eastAsia="en-NL"/>
-        </w:rPr>
-        <w:t>https://doi.org/10.1016/j.techfore.2012.04.018</w:t>
-      </w:r>
-      <w:proofErr w:type="gramEnd"/>
+        <w:t xml:space="preserve"> Change, 79(8), 1513–1524. https://doi.org/10.1016/j.techfore.2012.04.018</w:t>
+      </w:r>
     </w:p>
     <w:p>
       <w:pPr>
@@ -5817,22 +5720,8 @@
           <w:szCs w:val="20"/>
           <w:lang w:val="nl-NL" w:eastAsia="en-NL"/>
         </w:rPr>
-        <w:t xml:space="preserve">, 63, 101389. </w:t>
-      </w:r>
-      <w:proofErr w:type="gramStart"/>
-      <w:r>
-        <w:rPr>
-          <w:rStyle w:val="Strong"/>
-          <w:rFonts w:ascii="Civil Premium" w:hAnsi="Civil Premium"/>
-          <w:b w:val="0"/>
-          <w:bCs w:val="0"/>
-          <w:sz w:val="20"/>
-          <w:szCs w:val="20"/>
-          <w:lang w:val="nl-NL" w:eastAsia="en-NL"/>
-        </w:rPr>
-        <w:t>https://doi.org/10.1016/j.erss.2019.101389</w:t>
-      </w:r>
-      <w:proofErr w:type="gramEnd"/>
+        <w:t>, 63, 101389. https://doi.org/10.1016/j.erss.2019.101389</w:t>
+      </w:r>
     </w:p>
     <w:p>
       <w:pPr>
@@ -6389,22 +6278,8 @@
           <w:szCs w:val="20"/>
           <w:lang w:val="nl-NL" w:eastAsia="en-NL"/>
         </w:rPr>
-        <w:t xml:space="preserve">, 32(2), 41–44. </w:t>
-      </w:r>
-      <w:proofErr w:type="gramStart"/>
-      <w:r>
-        <w:rPr>
-          <w:rStyle w:val="Strong"/>
-          <w:rFonts w:ascii="Civil Premium" w:eastAsia="Times New Roman" w:hAnsi="Civil Premium" w:cs="Times New Roman"/>
-          <w:b w:val="0"/>
-          <w:bCs w:val="0"/>
-          <w:sz w:val="20"/>
-          <w:szCs w:val="20"/>
-          <w:lang w:val="nl-NL" w:eastAsia="en-NL"/>
-        </w:rPr>
-        <w:t>https://doi.org/10.1080/00963402.1976.11455566</w:t>
-      </w:r>
-      <w:proofErr w:type="gramEnd"/>
+        <w:t>, 32(2), 41–44. https://doi.org/10.1080/00963402.1976.11455566</w:t>
+      </w:r>
     </w:p>
     <w:p>
       <w:pPr>

</xml_diff>

<commit_message>
vault backup: 2024-05-07 16:07:17
</commit_message>
<xml_diff>
--- a/Vakken/Blok 2/Wetenschapsjournalistiek/Eindpaper (Kernreactoren)/Eindpaper_Kerncentrales_JortSiemes_V4.docx
+++ b/Vakken/Blok 2/Wetenschapsjournalistiek/Eindpaper (Kernreactoren)/Eindpaper_Kerncentrales_JortSiemes_V4.docx
@@ -2573,7 +2573,7 @@
           <w:szCs w:val="22"/>
           <w:lang w:val="nl-NL"/>
         </w:rPr>
-        <w:t>De opwekking van energie maakt gebruik van kernsplijting, waarbij warmte vrijkomt die water omzet in stoom. Deze stoom drijft een turbine aan, die op zijn beurt efficiënt energie genereert.</w:t>
+        <w:t>Voor de opwekking van energie wordt kernsplijting toegepast, waarbij warmte vrijkomt die water omzet in stoom. Deze stoom drijft een turbine aan, die vervolgens efficiënt energie genereert. Voor deze kernsplijting is een zwaar element zoals uranium-235 nodig, wat een radioactief isotoop is. Tijdens dit proces komt er slechts een minimaal aantal emissies vrij, afgezien van de constructie</w:t>
       </w:r>
       <w:r>
         <w:rPr>
@@ -2582,8 +2582,68 @@
           <w:szCs w:val="22"/>
           <w:lang w:val="nl-NL"/>
         </w:rPr>
-        <w:t xml:space="preserve"> Voor deze kernsplijting is een erg zwaar element zoals uranium</w:t>
-      </w:r>
+        <w:t xml:space="preserve"> </w:t>
+      </w:r>
+      <w:sdt>
+        <w:sdtPr>
+          <w:rPr>
+            <w:rFonts w:ascii="Civil Premium" w:hAnsi="Civil Premium"/>
+            <w:sz w:val="22"/>
+            <w:szCs w:val="22"/>
+            <w:lang w:val="nl-NL"/>
+          </w:rPr>
+          <w:id w:val="1120571234"/>
+          <w:citation/>
+        </w:sdtPr>
+        <w:sdtContent>
+          <w:r>
+            <w:rPr>
+              <w:rFonts w:ascii="Civil Premium" w:hAnsi="Civil Premium"/>
+              <w:sz w:val="22"/>
+              <w:szCs w:val="22"/>
+              <w:lang w:val="nl-NL"/>
+            </w:rPr>
+            <w:fldChar w:fldCharType="begin"/>
+          </w:r>
+          <w:r>
+            <w:rPr>
+              <w:rFonts w:ascii="Civil Premium" w:hAnsi="Civil Premium"/>
+              <w:sz w:val="22"/>
+              <w:szCs w:val="22"/>
+              <w:lang w:val="nl-NL"/>
+            </w:rPr>
+            <w:instrText xml:space="preserve"> CITATION Fer11 \l 1043 </w:instrText>
+          </w:r>
+          <w:r>
+            <w:rPr>
+              <w:rFonts w:ascii="Civil Premium" w:hAnsi="Civil Premium"/>
+              <w:sz w:val="22"/>
+              <w:szCs w:val="22"/>
+              <w:lang w:val="nl-NL"/>
+            </w:rPr>
+            <w:fldChar w:fldCharType="separate"/>
+          </w:r>
+          <w:r>
+            <w:rPr>
+              <w:rFonts w:ascii="Civil Premium" w:hAnsi="Civil Premium"/>
+              <w:noProof/>
+              <w:sz w:val="22"/>
+              <w:szCs w:val="22"/>
+              <w:lang w:val="nl-NL"/>
+            </w:rPr>
+            <w:t>(Ferguson, 2011)</w:t>
+          </w:r>
+          <w:r>
+            <w:rPr>
+              <w:rFonts w:ascii="Civil Premium" w:hAnsi="Civil Premium"/>
+              <w:sz w:val="22"/>
+              <w:szCs w:val="22"/>
+              <w:lang w:val="nl-NL"/>
+            </w:rPr>
+            <w:fldChar w:fldCharType="end"/>
+          </w:r>
+        </w:sdtContent>
+      </w:sdt>
       <w:r>
         <w:rPr>
           <w:rFonts w:ascii="Civil Premium" w:hAnsi="Civil Premium"/>
@@ -2591,7 +2651,7 @@
           <w:szCs w:val="22"/>
           <w:lang w:val="nl-NL"/>
         </w:rPr>
-        <w:t>-235</w:t>
+        <w:t>.</w:t>
       </w:r>
       <w:r>
         <w:rPr>
@@ -2600,49 +2660,12 @@
           <w:szCs w:val="22"/>
           <w:lang w:val="nl-NL"/>
         </w:rPr>
-        <w:t xml:space="preserve"> nodig</w:t>
-      </w:r>
-      <w:r>
-        <w:rPr>
-          <w:rFonts w:ascii="Civil Premium" w:hAnsi="Civil Premium"/>
-          <w:sz w:val="22"/>
-          <w:szCs w:val="22"/>
-          <w:lang w:val="nl-NL"/>
-        </w:rPr>
-        <w:t xml:space="preserve">, </w:t>
-      </w:r>
-      <w:r>
-        <w:rPr>
-          <w:rFonts w:ascii="Civil Premium" w:hAnsi="Civil Premium"/>
-          <w:sz w:val="22"/>
-          <w:szCs w:val="22"/>
-          <w:lang w:val="nl-NL"/>
-        </w:rPr>
-        <w:t xml:space="preserve">dit isotoop is radioactief. Tijdens </w:t>
-      </w:r>
-      <w:r>
-        <w:rPr>
-          <w:rFonts w:ascii="Civil Premium" w:hAnsi="Civil Premium"/>
-          <w:sz w:val="22"/>
-          <w:szCs w:val="22"/>
-          <w:lang w:val="nl-NL"/>
-        </w:rPr>
-        <w:t>het leven van een kerncentrale</w:t>
-      </w:r>
-      <w:r>
-        <w:rPr>
-          <w:rFonts w:ascii="Civil Premium" w:hAnsi="Civil Premium"/>
-          <w:sz w:val="22"/>
-          <w:szCs w:val="22"/>
-          <w:lang w:val="nl-NL"/>
-        </w:rPr>
-        <w:t xml:space="preserve"> komt er praktisch alleen tijdens de bouw uitstoot vrij. </w:t>
+        <w:t xml:space="preserve"> </w:t>
       </w:r>
     </w:p>
     <w:p>
       <w:pPr>
         <w:pStyle w:val="NormalWeb"/>
-        <w:outlineLvl w:val="1"/>
         <w:rPr>
           <w:rFonts w:ascii="Civil Premium" w:hAnsi="Civil Premium"/>
           <w:b/>
@@ -8294,11 +8317,32 @@
     <b:Pages>104080</b:Pages>
     <b:RefOrder>1</b:RefOrder>
   </b:Source>
+  <b:Source>
+    <b:Tag>Fer11</b:Tag>
+    <b:SourceType>JournalArticle</b:SourceType>
+    <b:Guid>{F18E4644-BA27-40DD-9091-D4CB93346AD3}</b:Guid>
+    <b:Author>
+      <b:Author>
+        <b:NameList>
+          <b:Person>
+            <b:Last>Ferguson</b:Last>
+            <b:First>Charles</b:First>
+            <b:Middle>D</b:Middle>
+          </b:Person>
+        </b:NameList>
+      </b:Author>
+    </b:Author>
+    <b:Title>Nuclear energy</b:Title>
+    <b:JournalName>New York : Oxford University Press</b:JournalName>
+    <b:Year>2011</b:Year>
+    <b:Pages>1-52</b:Pages>
+    <b:RefOrder>2</b:RefOrder>
+  </b:Source>
 </b:Sources>
 </file>
 
 <file path=customXml/itemProps1.xml><?xml version="1.0" encoding="utf-8"?>
-<ds:datastoreItem xmlns:ds="http://schemas.openxmlformats.org/officeDocument/2006/customXml" ds:itemID="{B4E7E3C7-6380-4594-B169-F261AC1C0661}">
+<ds:datastoreItem xmlns:ds="http://schemas.openxmlformats.org/officeDocument/2006/customXml" ds:itemID="{B376C573-F0AE-40B3-8053-F7CB766E2A53}">
   <ds:schemaRefs>
     <ds:schemaRef ds:uri="http://schemas.openxmlformats.org/officeDocument/2006/bibliography"/>
   </ds:schemaRefs>

</xml_diff>

<commit_message>
vault backup: 2024-05-07 16:29:17
</commit_message>
<xml_diff>
--- a/Vakken/Blok 2/Wetenschapsjournalistiek/Eindpaper (Kernreactoren)/Eindpaper_Kerncentrales_JortSiemes_V4.docx
+++ b/Vakken/Blok 2/Wetenschapsjournalistiek/Eindpaper (Kernreactoren)/Eindpaper_Kerncentrales_JortSiemes_V4.docx
@@ -477,6 +477,7 @@
               <w:lang w:val="nl-NL" w:eastAsia="en-NL"/>
             </w:rPr>
           </w:pPr>
+          <w:proofErr w:type="spellStart"/>
           <w:r>
             <w:rPr>
               <w:rFonts w:ascii="Civil Premium" w:eastAsia="Times New Roman" w:hAnsi="Civil Premium" w:cs="Times New Roman"/>
@@ -487,7 +488,20 @@
               <w:szCs w:val="28"/>
               <w:lang w:val="nl-NL" w:eastAsia="en-NL"/>
             </w:rPr>
-            <w:t>Table of Contents</w:t>
+            <w:t>Table</w:t>
+          </w:r>
+          <w:proofErr w:type="spellEnd"/>
+          <w:r>
+            <w:rPr>
+              <w:rFonts w:ascii="Civil Premium" w:eastAsia="Times New Roman" w:hAnsi="Civil Premium" w:cs="Times New Roman"/>
+              <w:b/>
+              <w:bCs/>
+              <w:color w:val="auto"/>
+              <w:sz w:val="28"/>
+              <w:szCs w:val="28"/>
+              <w:lang w:val="nl-NL" w:eastAsia="en-NL"/>
+            </w:rPr>
+            <w:t xml:space="preserve"> of Contents</w:t>
           </w:r>
         </w:p>
         <w:p>
@@ -2887,7 +2901,137 @@
     <w:p>
       <w:pPr>
         <w:pStyle w:val="NormalWeb"/>
-        <w:ind w:left="720"/>
+        <w:rPr>
+          <w:rFonts w:ascii="Civil Premium" w:hAnsi="Civil Premium"/>
+          <w:sz w:val="22"/>
+          <w:szCs w:val="22"/>
+          <w:lang w:val="nl-NL"/>
+        </w:rPr>
+      </w:pPr>
+      <w:bookmarkStart w:id="5" w:name="_Toc165990711"/>
+      <w:r>
+        <w:rPr>
+          <w:rFonts w:ascii="Civil Premium" w:hAnsi="Civil Premium"/>
+          <w:sz w:val="22"/>
+          <w:szCs w:val="22"/>
+          <w:lang w:val="nl-NL"/>
+        </w:rPr>
+        <w:t>Voor het literatuuronderzoek zijn diverse zoekstrategieën toegepast om relevante literatuur te identificeren. Allereerst werd</w:t>
+      </w:r>
+      <w:r>
+        <w:rPr>
+          <w:rFonts w:ascii="Civil Premium" w:hAnsi="Civil Premium"/>
+          <w:sz w:val="22"/>
+          <w:szCs w:val="22"/>
+          <w:lang w:val="nl-NL"/>
+        </w:rPr>
+        <w:t xml:space="preserve"> de</w:t>
+      </w:r>
+      <w:r>
+        <w:rPr>
+          <w:rFonts w:ascii="Civil Premium" w:hAnsi="Civil Premium"/>
+          <w:sz w:val="22"/>
+          <w:szCs w:val="22"/>
+          <w:lang w:val="nl-NL"/>
+        </w:rPr>
+        <w:t xml:space="preserve"> academische database</w:t>
+      </w:r>
+      <w:r>
+        <w:rPr>
+          <w:rFonts w:ascii="Civil Premium" w:hAnsi="Civil Premium"/>
+          <w:sz w:val="22"/>
+          <w:szCs w:val="22"/>
+          <w:lang w:val="nl-NL"/>
+        </w:rPr>
+        <w:t xml:space="preserve"> van Universiteit Leiden </w:t>
+      </w:r>
+      <w:r>
+        <w:rPr>
+          <w:rFonts w:ascii="Civil Premium" w:hAnsi="Civil Premium"/>
+          <w:sz w:val="22"/>
+          <w:szCs w:val="22"/>
+          <w:lang w:val="nl-NL"/>
+        </w:rPr>
+        <w:t>geraadpleegd met zoektermen als "</w:t>
+      </w:r>
+      <w:r>
+        <w:rPr>
+          <w:rFonts w:ascii="Civil Premium" w:hAnsi="Civil Premium"/>
+          <w:sz w:val="22"/>
+          <w:szCs w:val="22"/>
+          <w:lang w:val="nl-NL"/>
+        </w:rPr>
+        <w:t>K</w:t>
+      </w:r>
+      <w:r>
+        <w:rPr>
+          <w:rFonts w:ascii="Civil Premium" w:hAnsi="Civil Premium"/>
+          <w:sz w:val="22"/>
+          <w:szCs w:val="22"/>
+          <w:lang w:val="nl-NL"/>
+        </w:rPr>
+        <w:t>ernenergie</w:t>
+      </w:r>
+      <w:r>
+        <w:rPr>
+          <w:rFonts w:ascii="Civil Premium" w:hAnsi="Civil Premium"/>
+          <w:sz w:val="22"/>
+          <w:szCs w:val="22"/>
+          <w:lang w:val="nl-NL"/>
+        </w:rPr>
+        <w:t xml:space="preserve"> Nederland</w:t>
+      </w:r>
+      <w:r>
+        <w:rPr>
+          <w:rFonts w:ascii="Civil Premium" w:hAnsi="Civil Premium"/>
+          <w:sz w:val="22"/>
+          <w:szCs w:val="22"/>
+          <w:lang w:val="nl-NL"/>
+        </w:rPr>
+        <w:t>", "nucleair debat", "publieke perceptie" en "media framing". Daarnaast werden ook relevante rapporten doorzocht. De inclusiecriteria voor de geselecteerde literatuur omvatten</w:t>
+      </w:r>
+      <w:r>
+        <w:rPr>
+          <w:rFonts w:ascii="Civil Premium" w:hAnsi="Civil Premium"/>
+          <w:sz w:val="22"/>
+          <w:szCs w:val="22"/>
+          <w:lang w:val="nl-NL"/>
+        </w:rPr>
+        <w:t xml:space="preserve"> peer-</w:t>
+      </w:r>
+      <w:proofErr w:type="spellStart"/>
+      <w:r>
+        <w:rPr>
+          <w:rFonts w:ascii="Civil Premium" w:hAnsi="Civil Premium"/>
+          <w:sz w:val="22"/>
+          <w:szCs w:val="22"/>
+          <w:lang w:val="nl-NL"/>
+        </w:rPr>
+        <w:t>reviewed</w:t>
+      </w:r>
+      <w:proofErr w:type="spellEnd"/>
+      <w:r>
+        <w:rPr>
+          <w:rFonts w:ascii="Civil Premium" w:hAnsi="Civil Premium"/>
+          <w:sz w:val="22"/>
+          <w:szCs w:val="22"/>
+          <w:lang w:val="nl-NL"/>
+        </w:rPr>
+        <w:t xml:space="preserve"> classificatie,</w:t>
+      </w:r>
+      <w:r>
+        <w:rPr>
+          <w:rFonts w:ascii="Civil Premium" w:hAnsi="Civil Premium"/>
+          <w:sz w:val="22"/>
+          <w:szCs w:val="22"/>
+          <w:lang w:val="nl-NL"/>
+        </w:rPr>
+        <w:t xml:space="preserve"> publicatiedatum vanaf de jaren 1970, taal Nederlands of Engels. </w:t>
+      </w:r>
+    </w:p>
+    <w:p>
+      <w:pPr>
+        <w:pStyle w:val="NormalWeb"/>
         <w:outlineLvl w:val="1"/>
         <w:rPr>
           <w:rFonts w:ascii="Civil Premium" w:hAnsi="Civil Premium"/>
@@ -2898,7 +3042,6 @@
           <w:lang w:val="nl-NL"/>
         </w:rPr>
       </w:pPr>
-      <w:bookmarkStart w:id="5" w:name="_Toc165990711"/>
       <w:r>
         <w:rPr>
           <w:rFonts w:ascii="Civil Premium" w:hAnsi="Civil Premium"/>
@@ -2923,6 +3066,13 @@
           <w:lang w:val="nl-NL" w:eastAsia="en-NL"/>
         </w:rPr>
       </w:pPr>
+      <w:r>
+        <w:rPr>
+          <w:rFonts w:ascii="Civil Premium" w:eastAsia="Times New Roman" w:hAnsi="Civil Premium" w:cs="Times New Roman"/>
+          <w:lang w:val="nl-NL" w:eastAsia="en-NL"/>
+        </w:rPr>
+        <w:t>De gevonden literatuur werd systematisch geanalyseerd aan de hand van een thematische benadering. Eerst werden relevante artikelen en studies geïdentificeerd en geëxtraheerd. Vervolgens werden de belangrijkste thema's en patronen in de literatuur geïdentificeerd, waaronder publieke percepties, mediaberichtgeving en beleidskwesties met betrekking tot nucleaire energie en radioactief afvalbeheer. Deze thema's werden geïnterpreteerd en geanalyseerd om een diepgaand begrip te krijgen van de complexe dynamiek rondom het Nederlandse nucleaire debat.</w:t>
+      </w:r>
       <w:r>
         <w:rPr>
           <w:rFonts w:ascii="Civil Premium" w:hAnsi="Civil Premium"/>
@@ -3589,6 +3739,7 @@
           <w:lang w:val="nl-NL"/>
         </w:rPr>
       </w:pPr>
+      <w:proofErr w:type="spellStart"/>
       <w:r>
         <w:rPr>
           <w:rStyle w:val="Strong"/>
@@ -3599,9 +3750,9 @@
           <w:szCs w:val="20"/>
           <w:lang w:val="nl-NL"/>
         </w:rPr>
-        <w:t xml:space="preserve">Schäfer, M. S. (2017). How changing media structures are affecting science news coverage. In Oxford University Press eBooks. </w:t>
-      </w:r>
-      <w:proofErr w:type="gramStart"/>
+        <w:t>Schäfer</w:t>
+      </w:r>
+      <w:proofErr w:type="spellEnd"/>
       <w:r>
         <w:rPr>
           <w:rStyle w:val="Strong"/>
@@ -3612,9 +3763,9 @@
           <w:szCs w:val="20"/>
           <w:lang w:val="nl-NL"/>
         </w:rPr>
-        <w:t>https://doi.org/10.1093/oxfordhb/9780190497620.013.5</w:t>
-      </w:r>
-      <w:proofErr w:type="gramEnd"/>
+        <w:t xml:space="preserve">, M. S. (2017). How </w:t>
+      </w:r>
+      <w:proofErr w:type="spellStart"/>
       <w:r>
         <w:rPr>
           <w:rStyle w:val="Strong"/>
@@ -3625,7 +3776,150 @@
           <w:szCs w:val="20"/>
           <w:lang w:val="nl-NL"/>
         </w:rPr>
+        <w:t>changing</w:t>
+      </w:r>
+      <w:proofErr w:type="spellEnd"/>
+      <w:r>
+        <w:rPr>
+          <w:rStyle w:val="Strong"/>
+          <w:rFonts w:ascii="Civil Premium" w:eastAsiaTheme="minorHAnsi" w:hAnsi="Civil Premium" w:cstheme="minorBidi"/>
+          <w:b w:val="0"/>
+          <w:bCs w:val="0"/>
+          <w:sz w:val="20"/>
+          <w:szCs w:val="20"/>
+          <w:lang w:val="nl-NL"/>
+        </w:rPr>
+        <w:t xml:space="preserve"> media </w:t>
+      </w:r>
+      <w:proofErr w:type="spellStart"/>
+      <w:r>
+        <w:rPr>
+          <w:rStyle w:val="Strong"/>
+          <w:rFonts w:ascii="Civil Premium" w:eastAsiaTheme="minorHAnsi" w:hAnsi="Civil Premium" w:cstheme="minorBidi"/>
+          <w:b w:val="0"/>
+          <w:bCs w:val="0"/>
+          <w:sz w:val="20"/>
+          <w:szCs w:val="20"/>
+          <w:lang w:val="nl-NL"/>
+        </w:rPr>
+        <w:t>structures</w:t>
+      </w:r>
+      <w:proofErr w:type="spellEnd"/>
+      <w:r>
+        <w:rPr>
+          <w:rStyle w:val="Strong"/>
+          <w:rFonts w:ascii="Civil Premium" w:eastAsiaTheme="minorHAnsi" w:hAnsi="Civil Premium" w:cstheme="minorBidi"/>
+          <w:b w:val="0"/>
+          <w:bCs w:val="0"/>
+          <w:sz w:val="20"/>
+          <w:szCs w:val="20"/>
+          <w:lang w:val="nl-NL"/>
+        </w:rPr>
+        <w:t xml:space="preserve"> are affecting </w:t>
+      </w:r>
+      <w:proofErr w:type="spellStart"/>
+      <w:r>
+        <w:rPr>
+          <w:rStyle w:val="Strong"/>
+          <w:rFonts w:ascii="Civil Premium" w:eastAsiaTheme="minorHAnsi" w:hAnsi="Civil Premium" w:cstheme="minorBidi"/>
+          <w:b w:val="0"/>
+          <w:bCs w:val="0"/>
+          <w:sz w:val="20"/>
+          <w:szCs w:val="20"/>
+          <w:lang w:val="nl-NL"/>
+        </w:rPr>
+        <w:t>science</w:t>
+      </w:r>
+      <w:proofErr w:type="spellEnd"/>
+      <w:r>
+        <w:rPr>
+          <w:rStyle w:val="Strong"/>
+          <w:rFonts w:ascii="Civil Premium" w:eastAsiaTheme="minorHAnsi" w:hAnsi="Civil Premium" w:cstheme="minorBidi"/>
+          <w:b w:val="0"/>
+          <w:bCs w:val="0"/>
+          <w:sz w:val="20"/>
+          <w:szCs w:val="20"/>
+          <w:lang w:val="nl-NL"/>
+        </w:rPr>
         <w:t xml:space="preserve"> </w:t>
+      </w:r>
+      <w:proofErr w:type="spellStart"/>
+      <w:r>
+        <w:rPr>
+          <w:rStyle w:val="Strong"/>
+          <w:rFonts w:ascii="Civil Premium" w:eastAsiaTheme="minorHAnsi" w:hAnsi="Civil Premium" w:cstheme="minorBidi"/>
+          <w:b w:val="0"/>
+          <w:bCs w:val="0"/>
+          <w:sz w:val="20"/>
+          <w:szCs w:val="20"/>
+          <w:lang w:val="nl-NL"/>
+        </w:rPr>
+        <w:t>news</w:t>
+      </w:r>
+      <w:proofErr w:type="spellEnd"/>
+      <w:r>
+        <w:rPr>
+          <w:rStyle w:val="Strong"/>
+          <w:rFonts w:ascii="Civil Premium" w:eastAsiaTheme="minorHAnsi" w:hAnsi="Civil Premium" w:cstheme="minorBidi"/>
+          <w:b w:val="0"/>
+          <w:bCs w:val="0"/>
+          <w:sz w:val="20"/>
+          <w:szCs w:val="20"/>
+          <w:lang w:val="nl-NL"/>
+        </w:rPr>
+        <w:t xml:space="preserve"> </w:t>
+      </w:r>
+      <w:proofErr w:type="spellStart"/>
+      <w:r>
+        <w:rPr>
+          <w:rStyle w:val="Strong"/>
+          <w:rFonts w:ascii="Civil Premium" w:eastAsiaTheme="minorHAnsi" w:hAnsi="Civil Premium" w:cstheme="minorBidi"/>
+          <w:b w:val="0"/>
+          <w:bCs w:val="0"/>
+          <w:sz w:val="20"/>
+          <w:szCs w:val="20"/>
+          <w:lang w:val="nl-NL"/>
+        </w:rPr>
+        <w:t>coverage</w:t>
+      </w:r>
+      <w:proofErr w:type="spellEnd"/>
+      <w:r>
+        <w:rPr>
+          <w:rStyle w:val="Strong"/>
+          <w:rFonts w:ascii="Civil Premium" w:eastAsiaTheme="minorHAnsi" w:hAnsi="Civil Premium" w:cstheme="minorBidi"/>
+          <w:b w:val="0"/>
+          <w:bCs w:val="0"/>
+          <w:sz w:val="20"/>
+          <w:szCs w:val="20"/>
+          <w:lang w:val="nl-NL"/>
+        </w:rPr>
+        <w:t xml:space="preserve">. In Oxford University Press </w:t>
+      </w:r>
+      <w:proofErr w:type="spellStart"/>
+      <w:r>
+        <w:rPr>
+          <w:rStyle w:val="Strong"/>
+          <w:rFonts w:ascii="Civil Premium" w:eastAsiaTheme="minorHAnsi" w:hAnsi="Civil Premium" w:cstheme="minorBidi"/>
+          <w:b w:val="0"/>
+          <w:bCs w:val="0"/>
+          <w:sz w:val="20"/>
+          <w:szCs w:val="20"/>
+          <w:lang w:val="nl-NL"/>
+        </w:rPr>
+        <w:t>eBooks</w:t>
+      </w:r>
+      <w:proofErr w:type="spellEnd"/>
+      <w:r>
+        <w:rPr>
+          <w:rStyle w:val="Strong"/>
+          <w:rFonts w:ascii="Civil Premium" w:eastAsiaTheme="minorHAnsi" w:hAnsi="Civil Premium" w:cstheme="minorBidi"/>
+          <w:b w:val="0"/>
+          <w:bCs w:val="0"/>
+          <w:sz w:val="20"/>
+          <w:szCs w:val="20"/>
+          <w:lang w:val="nl-NL"/>
+        </w:rPr>
+        <w:t xml:space="preserve">. https://doi.org/10.1093/oxfordhb/9780190497620.013.5 </w:t>
       </w:r>
     </w:p>
     <w:p>
@@ -3640,32 +3934,110 @@
           <w:lang w:val="nl-NL" w:eastAsia="en-NL"/>
         </w:rPr>
       </w:pPr>
-      <w:r>
-        <w:rPr>
-          <w:rStyle w:val="Strong"/>
-          <w:rFonts w:ascii="Civil Premium" w:hAnsi="Civil Premium"/>
-          <w:b w:val="0"/>
-          <w:bCs w:val="0"/>
-          <w:sz w:val="20"/>
-          <w:szCs w:val="20"/>
-          <w:lang w:val="nl-NL" w:eastAsia="en-NL"/>
-        </w:rPr>
-        <w:t xml:space="preserve">Vasterman, P., Scholten, O., &amp; Ruigrok, N. (2008). A Model for Evaluating Risk Reporting. European Journal Of Communication, 23(3), 319–341. </w:t>
-      </w:r>
-      <w:proofErr w:type="gramStart"/>
-      <w:r>
-        <w:rPr>
-          <w:rStyle w:val="Strong"/>
-          <w:rFonts w:ascii="Civil Premium" w:hAnsi="Civil Premium"/>
-          <w:b w:val="0"/>
-          <w:bCs w:val="0"/>
-          <w:sz w:val="20"/>
-          <w:szCs w:val="20"/>
-          <w:lang w:val="nl-NL" w:eastAsia="en-NL"/>
-        </w:rPr>
-        <w:t>https://doi.org/10.1177/0267323108092538</w:t>
-      </w:r>
-      <w:proofErr w:type="gramEnd"/>
+      <w:proofErr w:type="spellStart"/>
+      <w:r>
+        <w:rPr>
+          <w:rStyle w:val="Strong"/>
+          <w:rFonts w:ascii="Civil Premium" w:hAnsi="Civil Premium"/>
+          <w:b w:val="0"/>
+          <w:bCs w:val="0"/>
+          <w:sz w:val="20"/>
+          <w:szCs w:val="20"/>
+          <w:lang w:val="nl-NL" w:eastAsia="en-NL"/>
+        </w:rPr>
+        <w:t>Vasterman</w:t>
+      </w:r>
+      <w:proofErr w:type="spellEnd"/>
+      <w:r>
+        <w:rPr>
+          <w:rStyle w:val="Strong"/>
+          <w:rFonts w:ascii="Civil Premium" w:hAnsi="Civil Premium"/>
+          <w:b w:val="0"/>
+          <w:bCs w:val="0"/>
+          <w:sz w:val="20"/>
+          <w:szCs w:val="20"/>
+          <w:lang w:val="nl-NL" w:eastAsia="en-NL"/>
+        </w:rPr>
+        <w:t xml:space="preserve">, P., Scholten, O., &amp; </w:t>
+      </w:r>
+      <w:proofErr w:type="spellStart"/>
+      <w:r>
+        <w:rPr>
+          <w:rStyle w:val="Strong"/>
+          <w:rFonts w:ascii="Civil Premium" w:hAnsi="Civil Premium"/>
+          <w:b w:val="0"/>
+          <w:bCs w:val="0"/>
+          <w:sz w:val="20"/>
+          <w:szCs w:val="20"/>
+          <w:lang w:val="nl-NL" w:eastAsia="en-NL"/>
+        </w:rPr>
+        <w:t>Ruigrok</w:t>
+      </w:r>
+      <w:proofErr w:type="spellEnd"/>
+      <w:r>
+        <w:rPr>
+          <w:rStyle w:val="Strong"/>
+          <w:rFonts w:ascii="Civil Premium" w:hAnsi="Civil Premium"/>
+          <w:b w:val="0"/>
+          <w:bCs w:val="0"/>
+          <w:sz w:val="20"/>
+          <w:szCs w:val="20"/>
+          <w:lang w:val="nl-NL" w:eastAsia="en-NL"/>
+        </w:rPr>
+        <w:t xml:space="preserve">, N. (2008). A Model </w:t>
+      </w:r>
+      <w:proofErr w:type="spellStart"/>
+      <w:r>
+        <w:rPr>
+          <w:rStyle w:val="Strong"/>
+          <w:rFonts w:ascii="Civil Premium" w:hAnsi="Civil Premium"/>
+          <w:b w:val="0"/>
+          <w:bCs w:val="0"/>
+          <w:sz w:val="20"/>
+          <w:szCs w:val="20"/>
+          <w:lang w:val="nl-NL" w:eastAsia="en-NL"/>
+        </w:rPr>
+        <w:t>for</w:t>
+      </w:r>
+      <w:proofErr w:type="spellEnd"/>
+      <w:r>
+        <w:rPr>
+          <w:rStyle w:val="Strong"/>
+          <w:rFonts w:ascii="Civil Premium" w:hAnsi="Civil Premium"/>
+          <w:b w:val="0"/>
+          <w:bCs w:val="0"/>
+          <w:sz w:val="20"/>
+          <w:szCs w:val="20"/>
+          <w:lang w:val="nl-NL" w:eastAsia="en-NL"/>
+        </w:rPr>
+        <w:t xml:space="preserve"> </w:t>
+      </w:r>
+      <w:proofErr w:type="spellStart"/>
+      <w:r>
+        <w:rPr>
+          <w:rStyle w:val="Strong"/>
+          <w:rFonts w:ascii="Civil Premium" w:hAnsi="Civil Premium"/>
+          <w:b w:val="0"/>
+          <w:bCs w:val="0"/>
+          <w:sz w:val="20"/>
+          <w:szCs w:val="20"/>
+          <w:lang w:val="nl-NL" w:eastAsia="en-NL"/>
+        </w:rPr>
+        <w:t>Evaluating</w:t>
+      </w:r>
+      <w:proofErr w:type="spellEnd"/>
+      <w:r>
+        <w:rPr>
+          <w:rStyle w:val="Strong"/>
+          <w:rFonts w:ascii="Civil Premium" w:hAnsi="Civil Premium"/>
+          <w:b w:val="0"/>
+          <w:bCs w:val="0"/>
+          <w:sz w:val="20"/>
+          <w:szCs w:val="20"/>
+          <w:lang w:val="nl-NL" w:eastAsia="en-NL"/>
+        </w:rPr>
+        <w:t xml:space="preserve"> Risk Reporting. European Journal Of Communication, 23(3), 319–341. https://doi.org/10.1177/0267323108092538</w:t>
+      </w:r>
     </w:p>
     <w:p>
       <w:pPr>
@@ -3689,22 +4061,86 @@
           <w:szCs w:val="20"/>
           <w:lang w:val="nl-NL" w:eastAsia="en-NL"/>
         </w:rPr>
-        <w:t xml:space="preserve">Arentsen, M. J. (2006). CONTESTED TECHNOLOGY: Nuclear Power in the Netherlands. Energy &amp; Environment (Essex, England), 17(3), 373–382. </w:t>
-      </w:r>
-      <w:proofErr w:type="gramStart"/>
-      <w:r>
-        <w:rPr>
-          <w:rStyle w:val="Strong"/>
-          <w:rFonts w:ascii="Civil Premium" w:eastAsia="Times New Roman" w:hAnsi="Civil Premium" w:cs="Times New Roman"/>
-          <w:b w:val="0"/>
-          <w:bCs w:val="0"/>
-          <w:sz w:val="20"/>
-          <w:szCs w:val="20"/>
-          <w:lang w:val="nl-NL" w:eastAsia="en-NL"/>
-        </w:rPr>
-        <w:t>https://doi.org/10.1260/095830506778119407</w:t>
-      </w:r>
-      <w:proofErr w:type="gramEnd"/>
+        <w:t xml:space="preserve">Arentsen, M. J. (2006). CONTESTED TECHNOLOGY: </w:t>
+      </w:r>
+      <w:proofErr w:type="spellStart"/>
+      <w:r>
+        <w:rPr>
+          <w:rStyle w:val="Strong"/>
+          <w:rFonts w:ascii="Civil Premium" w:eastAsia="Times New Roman" w:hAnsi="Civil Premium" w:cs="Times New Roman"/>
+          <w:b w:val="0"/>
+          <w:bCs w:val="0"/>
+          <w:sz w:val="20"/>
+          <w:szCs w:val="20"/>
+          <w:lang w:val="nl-NL" w:eastAsia="en-NL"/>
+        </w:rPr>
+        <w:t>Nuclear</w:t>
+      </w:r>
+      <w:proofErr w:type="spellEnd"/>
+      <w:r>
+        <w:rPr>
+          <w:rStyle w:val="Strong"/>
+          <w:rFonts w:ascii="Civil Premium" w:eastAsia="Times New Roman" w:hAnsi="Civil Premium" w:cs="Times New Roman"/>
+          <w:b w:val="0"/>
+          <w:bCs w:val="0"/>
+          <w:sz w:val="20"/>
+          <w:szCs w:val="20"/>
+          <w:lang w:val="nl-NL" w:eastAsia="en-NL"/>
+        </w:rPr>
+        <w:t xml:space="preserve"> Power in </w:t>
+      </w:r>
+      <w:proofErr w:type="spellStart"/>
+      <w:r>
+        <w:rPr>
+          <w:rStyle w:val="Strong"/>
+          <w:rFonts w:ascii="Civil Premium" w:eastAsia="Times New Roman" w:hAnsi="Civil Premium" w:cs="Times New Roman"/>
+          <w:b w:val="0"/>
+          <w:bCs w:val="0"/>
+          <w:sz w:val="20"/>
+          <w:szCs w:val="20"/>
+          <w:lang w:val="nl-NL" w:eastAsia="en-NL"/>
+        </w:rPr>
+        <w:t>the</w:t>
+      </w:r>
+      <w:proofErr w:type="spellEnd"/>
+      <w:r>
+        <w:rPr>
+          <w:rStyle w:val="Strong"/>
+          <w:rFonts w:ascii="Civil Premium" w:eastAsia="Times New Roman" w:hAnsi="Civil Premium" w:cs="Times New Roman"/>
+          <w:b w:val="0"/>
+          <w:bCs w:val="0"/>
+          <w:sz w:val="20"/>
+          <w:szCs w:val="20"/>
+          <w:lang w:val="nl-NL" w:eastAsia="en-NL"/>
+        </w:rPr>
+        <w:t xml:space="preserve"> Netherlands. Energy &amp; Environment (</w:t>
+      </w:r>
+      <w:proofErr w:type="spellStart"/>
+      <w:r>
+        <w:rPr>
+          <w:rStyle w:val="Strong"/>
+          <w:rFonts w:ascii="Civil Premium" w:eastAsia="Times New Roman" w:hAnsi="Civil Premium" w:cs="Times New Roman"/>
+          <w:b w:val="0"/>
+          <w:bCs w:val="0"/>
+          <w:sz w:val="20"/>
+          <w:szCs w:val="20"/>
+          <w:lang w:val="nl-NL" w:eastAsia="en-NL"/>
+        </w:rPr>
+        <w:t>Essex</w:t>
+      </w:r>
+      <w:proofErr w:type="spellEnd"/>
+      <w:r>
+        <w:rPr>
+          <w:rStyle w:val="Strong"/>
+          <w:rFonts w:ascii="Civil Premium" w:eastAsia="Times New Roman" w:hAnsi="Civil Premium" w:cs="Times New Roman"/>
+          <w:b w:val="0"/>
+          <w:bCs w:val="0"/>
+          <w:sz w:val="20"/>
+          <w:szCs w:val="20"/>
+          <w:lang w:val="nl-NL" w:eastAsia="en-NL"/>
+        </w:rPr>
+        <w:t>, England), 17(3), 373–382. https://doi.org/10.1260/095830506778119407</w:t>
+      </w:r>
     </w:p>
     <w:p>
       <w:pPr>
@@ -3728,22 +4164,268 @@
           <w:szCs w:val="20"/>
           <w:lang w:val="nl-NL" w:eastAsia="en-NL"/>
         </w:rPr>
-        <w:t xml:space="preserve">Boumans, J. W., Vliegenthart, R., &amp; Boomgaarden, H. G. (2016). Nuclear voices in the news: A comparison of source, news agency and newspaper content about nuclear energy over time. European Journal of Communication (London), 31(3), 260–282. </w:t>
-      </w:r>
-      <w:proofErr w:type="gramStart"/>
-      <w:r>
-        <w:rPr>
-          <w:rStyle w:val="Strong"/>
-          <w:rFonts w:ascii="Civil Premium" w:eastAsia="Times New Roman" w:hAnsi="Civil Premium" w:cs="Times New Roman"/>
-          <w:b w:val="0"/>
-          <w:bCs w:val="0"/>
-          <w:sz w:val="20"/>
-          <w:szCs w:val="20"/>
-          <w:lang w:val="nl-NL" w:eastAsia="en-NL"/>
-        </w:rPr>
-        <w:t>https://doi.org/10.1177/0267323116629879</w:t>
-      </w:r>
-      <w:proofErr w:type="gramEnd"/>
+        <w:t xml:space="preserve">Boumans, J. W., </w:t>
+      </w:r>
+      <w:proofErr w:type="spellStart"/>
+      <w:r>
+        <w:rPr>
+          <w:rStyle w:val="Strong"/>
+          <w:rFonts w:ascii="Civil Premium" w:eastAsia="Times New Roman" w:hAnsi="Civil Premium" w:cs="Times New Roman"/>
+          <w:b w:val="0"/>
+          <w:bCs w:val="0"/>
+          <w:sz w:val="20"/>
+          <w:szCs w:val="20"/>
+          <w:lang w:val="nl-NL" w:eastAsia="en-NL"/>
+        </w:rPr>
+        <w:t>Vliegenthart</w:t>
+      </w:r>
+      <w:proofErr w:type="spellEnd"/>
+      <w:r>
+        <w:rPr>
+          <w:rStyle w:val="Strong"/>
+          <w:rFonts w:ascii="Civil Premium" w:eastAsia="Times New Roman" w:hAnsi="Civil Premium" w:cs="Times New Roman"/>
+          <w:b w:val="0"/>
+          <w:bCs w:val="0"/>
+          <w:sz w:val="20"/>
+          <w:szCs w:val="20"/>
+          <w:lang w:val="nl-NL" w:eastAsia="en-NL"/>
+        </w:rPr>
+        <w:t xml:space="preserve">, R., &amp; Boomgaarden, H. G. (2016). </w:t>
+      </w:r>
+      <w:proofErr w:type="spellStart"/>
+      <w:r>
+        <w:rPr>
+          <w:rStyle w:val="Strong"/>
+          <w:rFonts w:ascii="Civil Premium" w:eastAsia="Times New Roman" w:hAnsi="Civil Premium" w:cs="Times New Roman"/>
+          <w:b w:val="0"/>
+          <w:bCs w:val="0"/>
+          <w:sz w:val="20"/>
+          <w:szCs w:val="20"/>
+          <w:lang w:val="nl-NL" w:eastAsia="en-NL"/>
+        </w:rPr>
+        <w:t>Nuclear</w:t>
+      </w:r>
+      <w:proofErr w:type="spellEnd"/>
+      <w:r>
+        <w:rPr>
+          <w:rStyle w:val="Strong"/>
+          <w:rFonts w:ascii="Civil Premium" w:eastAsia="Times New Roman" w:hAnsi="Civil Premium" w:cs="Times New Roman"/>
+          <w:b w:val="0"/>
+          <w:bCs w:val="0"/>
+          <w:sz w:val="20"/>
+          <w:szCs w:val="20"/>
+          <w:lang w:val="nl-NL" w:eastAsia="en-NL"/>
+        </w:rPr>
+        <w:t xml:space="preserve"> </w:t>
+      </w:r>
+      <w:proofErr w:type="spellStart"/>
+      <w:r>
+        <w:rPr>
+          <w:rStyle w:val="Strong"/>
+          <w:rFonts w:ascii="Civil Premium" w:eastAsia="Times New Roman" w:hAnsi="Civil Premium" w:cs="Times New Roman"/>
+          <w:b w:val="0"/>
+          <w:bCs w:val="0"/>
+          <w:sz w:val="20"/>
+          <w:szCs w:val="20"/>
+          <w:lang w:val="nl-NL" w:eastAsia="en-NL"/>
+        </w:rPr>
+        <w:t>voices</w:t>
+      </w:r>
+      <w:proofErr w:type="spellEnd"/>
+      <w:r>
+        <w:rPr>
+          <w:rStyle w:val="Strong"/>
+          <w:rFonts w:ascii="Civil Premium" w:eastAsia="Times New Roman" w:hAnsi="Civil Premium" w:cs="Times New Roman"/>
+          <w:b w:val="0"/>
+          <w:bCs w:val="0"/>
+          <w:sz w:val="20"/>
+          <w:szCs w:val="20"/>
+          <w:lang w:val="nl-NL" w:eastAsia="en-NL"/>
+        </w:rPr>
+        <w:t xml:space="preserve"> in </w:t>
+      </w:r>
+      <w:proofErr w:type="spellStart"/>
+      <w:r>
+        <w:rPr>
+          <w:rStyle w:val="Strong"/>
+          <w:rFonts w:ascii="Civil Premium" w:eastAsia="Times New Roman" w:hAnsi="Civil Premium" w:cs="Times New Roman"/>
+          <w:b w:val="0"/>
+          <w:bCs w:val="0"/>
+          <w:sz w:val="20"/>
+          <w:szCs w:val="20"/>
+          <w:lang w:val="nl-NL" w:eastAsia="en-NL"/>
+        </w:rPr>
+        <w:t>the</w:t>
+      </w:r>
+      <w:proofErr w:type="spellEnd"/>
+      <w:r>
+        <w:rPr>
+          <w:rStyle w:val="Strong"/>
+          <w:rFonts w:ascii="Civil Premium" w:eastAsia="Times New Roman" w:hAnsi="Civil Premium" w:cs="Times New Roman"/>
+          <w:b w:val="0"/>
+          <w:bCs w:val="0"/>
+          <w:sz w:val="20"/>
+          <w:szCs w:val="20"/>
+          <w:lang w:val="nl-NL" w:eastAsia="en-NL"/>
+        </w:rPr>
+        <w:t xml:space="preserve"> news: A </w:t>
+      </w:r>
+      <w:proofErr w:type="spellStart"/>
+      <w:r>
+        <w:rPr>
+          <w:rStyle w:val="Strong"/>
+          <w:rFonts w:ascii="Civil Premium" w:eastAsia="Times New Roman" w:hAnsi="Civil Premium" w:cs="Times New Roman"/>
+          <w:b w:val="0"/>
+          <w:bCs w:val="0"/>
+          <w:sz w:val="20"/>
+          <w:szCs w:val="20"/>
+          <w:lang w:val="nl-NL" w:eastAsia="en-NL"/>
+        </w:rPr>
+        <w:t>comparison</w:t>
+      </w:r>
+      <w:proofErr w:type="spellEnd"/>
+      <w:r>
+        <w:rPr>
+          <w:rStyle w:val="Strong"/>
+          <w:rFonts w:ascii="Civil Premium" w:eastAsia="Times New Roman" w:hAnsi="Civil Premium" w:cs="Times New Roman"/>
+          <w:b w:val="0"/>
+          <w:bCs w:val="0"/>
+          <w:sz w:val="20"/>
+          <w:szCs w:val="20"/>
+          <w:lang w:val="nl-NL" w:eastAsia="en-NL"/>
+        </w:rPr>
+        <w:t xml:space="preserve"> of source, </w:t>
+      </w:r>
+      <w:proofErr w:type="spellStart"/>
+      <w:r>
+        <w:rPr>
+          <w:rStyle w:val="Strong"/>
+          <w:rFonts w:ascii="Civil Premium" w:eastAsia="Times New Roman" w:hAnsi="Civil Premium" w:cs="Times New Roman"/>
+          <w:b w:val="0"/>
+          <w:bCs w:val="0"/>
+          <w:sz w:val="20"/>
+          <w:szCs w:val="20"/>
+          <w:lang w:val="nl-NL" w:eastAsia="en-NL"/>
+        </w:rPr>
+        <w:t>news</w:t>
+      </w:r>
+      <w:proofErr w:type="spellEnd"/>
+      <w:r>
+        <w:rPr>
+          <w:rStyle w:val="Strong"/>
+          <w:rFonts w:ascii="Civil Premium" w:eastAsia="Times New Roman" w:hAnsi="Civil Premium" w:cs="Times New Roman"/>
+          <w:b w:val="0"/>
+          <w:bCs w:val="0"/>
+          <w:sz w:val="20"/>
+          <w:szCs w:val="20"/>
+          <w:lang w:val="nl-NL" w:eastAsia="en-NL"/>
+        </w:rPr>
+        <w:t xml:space="preserve"> agency </w:t>
+      </w:r>
+      <w:proofErr w:type="spellStart"/>
+      <w:r>
+        <w:rPr>
+          <w:rStyle w:val="Strong"/>
+          <w:rFonts w:ascii="Civil Premium" w:eastAsia="Times New Roman" w:hAnsi="Civil Premium" w:cs="Times New Roman"/>
+          <w:b w:val="0"/>
+          <w:bCs w:val="0"/>
+          <w:sz w:val="20"/>
+          <w:szCs w:val="20"/>
+          <w:lang w:val="nl-NL" w:eastAsia="en-NL"/>
+        </w:rPr>
+        <w:t>and</w:t>
+      </w:r>
+      <w:proofErr w:type="spellEnd"/>
+      <w:r>
+        <w:rPr>
+          <w:rStyle w:val="Strong"/>
+          <w:rFonts w:ascii="Civil Premium" w:eastAsia="Times New Roman" w:hAnsi="Civil Premium" w:cs="Times New Roman"/>
+          <w:b w:val="0"/>
+          <w:bCs w:val="0"/>
+          <w:sz w:val="20"/>
+          <w:szCs w:val="20"/>
+          <w:lang w:val="nl-NL" w:eastAsia="en-NL"/>
+        </w:rPr>
+        <w:t xml:space="preserve"> </w:t>
+      </w:r>
+      <w:proofErr w:type="spellStart"/>
+      <w:r>
+        <w:rPr>
+          <w:rStyle w:val="Strong"/>
+          <w:rFonts w:ascii="Civil Premium" w:eastAsia="Times New Roman" w:hAnsi="Civil Premium" w:cs="Times New Roman"/>
+          <w:b w:val="0"/>
+          <w:bCs w:val="0"/>
+          <w:sz w:val="20"/>
+          <w:szCs w:val="20"/>
+          <w:lang w:val="nl-NL" w:eastAsia="en-NL"/>
+        </w:rPr>
+        <w:t>newspaper</w:t>
+      </w:r>
+      <w:proofErr w:type="spellEnd"/>
+      <w:r>
+        <w:rPr>
+          <w:rStyle w:val="Strong"/>
+          <w:rFonts w:ascii="Civil Premium" w:eastAsia="Times New Roman" w:hAnsi="Civil Premium" w:cs="Times New Roman"/>
+          <w:b w:val="0"/>
+          <w:bCs w:val="0"/>
+          <w:sz w:val="20"/>
+          <w:szCs w:val="20"/>
+          <w:lang w:val="nl-NL" w:eastAsia="en-NL"/>
+        </w:rPr>
+        <w:t xml:space="preserve"> content </w:t>
+      </w:r>
+      <w:proofErr w:type="spellStart"/>
+      <w:r>
+        <w:rPr>
+          <w:rStyle w:val="Strong"/>
+          <w:rFonts w:ascii="Civil Premium" w:eastAsia="Times New Roman" w:hAnsi="Civil Premium" w:cs="Times New Roman"/>
+          <w:b w:val="0"/>
+          <w:bCs w:val="0"/>
+          <w:sz w:val="20"/>
+          <w:szCs w:val="20"/>
+          <w:lang w:val="nl-NL" w:eastAsia="en-NL"/>
+        </w:rPr>
+        <w:t>about</w:t>
+      </w:r>
+      <w:proofErr w:type="spellEnd"/>
+      <w:r>
+        <w:rPr>
+          <w:rStyle w:val="Strong"/>
+          <w:rFonts w:ascii="Civil Premium" w:eastAsia="Times New Roman" w:hAnsi="Civil Premium" w:cs="Times New Roman"/>
+          <w:b w:val="0"/>
+          <w:bCs w:val="0"/>
+          <w:sz w:val="20"/>
+          <w:szCs w:val="20"/>
+          <w:lang w:val="nl-NL" w:eastAsia="en-NL"/>
+        </w:rPr>
+        <w:t xml:space="preserve"> </w:t>
+      </w:r>
+      <w:proofErr w:type="spellStart"/>
+      <w:r>
+        <w:rPr>
+          <w:rStyle w:val="Strong"/>
+          <w:rFonts w:ascii="Civil Premium" w:eastAsia="Times New Roman" w:hAnsi="Civil Premium" w:cs="Times New Roman"/>
+          <w:b w:val="0"/>
+          <w:bCs w:val="0"/>
+          <w:sz w:val="20"/>
+          <w:szCs w:val="20"/>
+          <w:lang w:val="nl-NL" w:eastAsia="en-NL"/>
+        </w:rPr>
+        <w:t>nuclear</w:t>
+      </w:r>
+      <w:proofErr w:type="spellEnd"/>
+      <w:r>
+        <w:rPr>
+          <w:rStyle w:val="Strong"/>
+          <w:rFonts w:ascii="Civil Premium" w:eastAsia="Times New Roman" w:hAnsi="Civil Premium" w:cs="Times New Roman"/>
+          <w:b w:val="0"/>
+          <w:bCs w:val="0"/>
+          <w:sz w:val="20"/>
+          <w:szCs w:val="20"/>
+          <w:lang w:val="nl-NL" w:eastAsia="en-NL"/>
+        </w:rPr>
+        <w:t xml:space="preserve"> energy over time. European Journal of Communication (London), 31(3), 260–282. https://doi.org/10.1177/0267323116629879</w:t>
+      </w:r>
     </w:p>
     <w:p>
       <w:pPr>
@@ -3768,22 +4450,398 @@
           <w:szCs w:val="20"/>
           <w:lang w:val="nl-NL" w:eastAsia="en-NL"/>
         </w:rPr>
-        <w:t xml:space="preserve">Geels, F. W., &amp; Verhees, B. (2011). Cultural legitimacy and framing struggles in innovation journeys: A cultural-performative perspective and a case study of Dutch nuclear energy (1945–1986). Technological Forecasting &amp; Social Change, 78(6), 910–930. </w:t>
-      </w:r>
-      <w:proofErr w:type="gramStart"/>
-      <w:r>
-        <w:rPr>
-          <w:rStyle w:val="Strong"/>
-          <w:rFonts w:ascii="Civil Premium" w:hAnsi="Civil Premium"/>
-          <w:b w:val="0"/>
-          <w:bCs w:val="0"/>
-          <w:sz w:val="20"/>
-          <w:szCs w:val="20"/>
-          <w:lang w:val="nl-NL" w:eastAsia="en-NL"/>
-        </w:rPr>
-        <w:t>https://doi.org/10.1016/j.techfore.2010.12.004</w:t>
-      </w:r>
-      <w:proofErr w:type="gramEnd"/>
+        <w:t xml:space="preserve">Geels, F. W., &amp; </w:t>
+      </w:r>
+      <w:proofErr w:type="spellStart"/>
+      <w:r>
+        <w:rPr>
+          <w:rStyle w:val="Strong"/>
+          <w:rFonts w:ascii="Civil Premium" w:hAnsi="Civil Premium"/>
+          <w:b w:val="0"/>
+          <w:bCs w:val="0"/>
+          <w:sz w:val="20"/>
+          <w:szCs w:val="20"/>
+          <w:lang w:val="nl-NL" w:eastAsia="en-NL"/>
+        </w:rPr>
+        <w:t>Verhees</w:t>
+      </w:r>
+      <w:proofErr w:type="spellEnd"/>
+      <w:r>
+        <w:rPr>
+          <w:rStyle w:val="Strong"/>
+          <w:rFonts w:ascii="Civil Premium" w:hAnsi="Civil Premium"/>
+          <w:b w:val="0"/>
+          <w:bCs w:val="0"/>
+          <w:sz w:val="20"/>
+          <w:szCs w:val="20"/>
+          <w:lang w:val="nl-NL" w:eastAsia="en-NL"/>
+        </w:rPr>
+        <w:t xml:space="preserve">, B. (2011). </w:t>
+      </w:r>
+      <w:proofErr w:type="spellStart"/>
+      <w:r>
+        <w:rPr>
+          <w:rStyle w:val="Strong"/>
+          <w:rFonts w:ascii="Civil Premium" w:hAnsi="Civil Premium"/>
+          <w:b w:val="0"/>
+          <w:bCs w:val="0"/>
+          <w:sz w:val="20"/>
+          <w:szCs w:val="20"/>
+          <w:lang w:val="nl-NL" w:eastAsia="en-NL"/>
+        </w:rPr>
+        <w:t>Cultural</w:t>
+      </w:r>
+      <w:proofErr w:type="spellEnd"/>
+      <w:r>
+        <w:rPr>
+          <w:rStyle w:val="Strong"/>
+          <w:rFonts w:ascii="Civil Premium" w:hAnsi="Civil Premium"/>
+          <w:b w:val="0"/>
+          <w:bCs w:val="0"/>
+          <w:sz w:val="20"/>
+          <w:szCs w:val="20"/>
+          <w:lang w:val="nl-NL" w:eastAsia="en-NL"/>
+        </w:rPr>
+        <w:t xml:space="preserve"> </w:t>
+      </w:r>
+      <w:proofErr w:type="spellStart"/>
+      <w:r>
+        <w:rPr>
+          <w:rStyle w:val="Strong"/>
+          <w:rFonts w:ascii="Civil Premium" w:hAnsi="Civil Premium"/>
+          <w:b w:val="0"/>
+          <w:bCs w:val="0"/>
+          <w:sz w:val="20"/>
+          <w:szCs w:val="20"/>
+          <w:lang w:val="nl-NL" w:eastAsia="en-NL"/>
+        </w:rPr>
+        <w:t>legitimacy</w:t>
+      </w:r>
+      <w:proofErr w:type="spellEnd"/>
+      <w:r>
+        <w:rPr>
+          <w:rStyle w:val="Strong"/>
+          <w:rFonts w:ascii="Civil Premium" w:hAnsi="Civil Premium"/>
+          <w:b w:val="0"/>
+          <w:bCs w:val="0"/>
+          <w:sz w:val="20"/>
+          <w:szCs w:val="20"/>
+          <w:lang w:val="nl-NL" w:eastAsia="en-NL"/>
+        </w:rPr>
+        <w:t xml:space="preserve"> </w:t>
+      </w:r>
+      <w:proofErr w:type="spellStart"/>
+      <w:r>
+        <w:rPr>
+          <w:rStyle w:val="Strong"/>
+          <w:rFonts w:ascii="Civil Premium" w:hAnsi="Civil Premium"/>
+          <w:b w:val="0"/>
+          <w:bCs w:val="0"/>
+          <w:sz w:val="20"/>
+          <w:szCs w:val="20"/>
+          <w:lang w:val="nl-NL" w:eastAsia="en-NL"/>
+        </w:rPr>
+        <w:t>and</w:t>
+      </w:r>
+      <w:proofErr w:type="spellEnd"/>
+      <w:r>
+        <w:rPr>
+          <w:rStyle w:val="Strong"/>
+          <w:rFonts w:ascii="Civil Premium" w:hAnsi="Civil Premium"/>
+          <w:b w:val="0"/>
+          <w:bCs w:val="0"/>
+          <w:sz w:val="20"/>
+          <w:szCs w:val="20"/>
+          <w:lang w:val="nl-NL" w:eastAsia="en-NL"/>
+        </w:rPr>
+        <w:t xml:space="preserve"> framing </w:t>
+      </w:r>
+      <w:proofErr w:type="spellStart"/>
+      <w:r>
+        <w:rPr>
+          <w:rStyle w:val="Strong"/>
+          <w:rFonts w:ascii="Civil Premium" w:hAnsi="Civil Premium"/>
+          <w:b w:val="0"/>
+          <w:bCs w:val="0"/>
+          <w:sz w:val="20"/>
+          <w:szCs w:val="20"/>
+          <w:lang w:val="nl-NL" w:eastAsia="en-NL"/>
+        </w:rPr>
+        <w:t>struggles</w:t>
+      </w:r>
+      <w:proofErr w:type="spellEnd"/>
+      <w:r>
+        <w:rPr>
+          <w:rStyle w:val="Strong"/>
+          <w:rFonts w:ascii="Civil Premium" w:hAnsi="Civil Premium"/>
+          <w:b w:val="0"/>
+          <w:bCs w:val="0"/>
+          <w:sz w:val="20"/>
+          <w:szCs w:val="20"/>
+          <w:lang w:val="nl-NL" w:eastAsia="en-NL"/>
+        </w:rPr>
+        <w:t xml:space="preserve"> in </w:t>
+      </w:r>
+      <w:proofErr w:type="spellStart"/>
+      <w:r>
+        <w:rPr>
+          <w:rStyle w:val="Strong"/>
+          <w:rFonts w:ascii="Civil Premium" w:hAnsi="Civil Premium"/>
+          <w:b w:val="0"/>
+          <w:bCs w:val="0"/>
+          <w:sz w:val="20"/>
+          <w:szCs w:val="20"/>
+          <w:lang w:val="nl-NL" w:eastAsia="en-NL"/>
+        </w:rPr>
+        <w:t>innovation</w:t>
+      </w:r>
+      <w:proofErr w:type="spellEnd"/>
+      <w:r>
+        <w:rPr>
+          <w:rStyle w:val="Strong"/>
+          <w:rFonts w:ascii="Civil Premium" w:hAnsi="Civil Premium"/>
+          <w:b w:val="0"/>
+          <w:bCs w:val="0"/>
+          <w:sz w:val="20"/>
+          <w:szCs w:val="20"/>
+          <w:lang w:val="nl-NL" w:eastAsia="en-NL"/>
+        </w:rPr>
+        <w:t xml:space="preserve"> </w:t>
+      </w:r>
+      <w:proofErr w:type="spellStart"/>
+      <w:r>
+        <w:rPr>
+          <w:rStyle w:val="Strong"/>
+          <w:rFonts w:ascii="Civil Premium" w:hAnsi="Civil Premium"/>
+          <w:b w:val="0"/>
+          <w:bCs w:val="0"/>
+          <w:sz w:val="20"/>
+          <w:szCs w:val="20"/>
+          <w:lang w:val="nl-NL" w:eastAsia="en-NL"/>
+        </w:rPr>
+        <w:t>journeys</w:t>
+      </w:r>
+      <w:proofErr w:type="spellEnd"/>
+      <w:r>
+        <w:rPr>
+          <w:rStyle w:val="Strong"/>
+          <w:rFonts w:ascii="Civil Premium" w:hAnsi="Civil Premium"/>
+          <w:b w:val="0"/>
+          <w:bCs w:val="0"/>
+          <w:sz w:val="20"/>
+          <w:szCs w:val="20"/>
+          <w:lang w:val="nl-NL" w:eastAsia="en-NL"/>
+        </w:rPr>
+        <w:t xml:space="preserve">: A </w:t>
+      </w:r>
+      <w:proofErr w:type="spellStart"/>
+      <w:r>
+        <w:rPr>
+          <w:rStyle w:val="Strong"/>
+          <w:rFonts w:ascii="Civil Premium" w:hAnsi="Civil Premium"/>
+          <w:b w:val="0"/>
+          <w:bCs w:val="0"/>
+          <w:sz w:val="20"/>
+          <w:szCs w:val="20"/>
+          <w:lang w:val="nl-NL" w:eastAsia="en-NL"/>
+        </w:rPr>
+        <w:t>cultural-performative</w:t>
+      </w:r>
+      <w:proofErr w:type="spellEnd"/>
+      <w:r>
+        <w:rPr>
+          <w:rStyle w:val="Strong"/>
+          <w:rFonts w:ascii="Civil Premium" w:hAnsi="Civil Premium"/>
+          <w:b w:val="0"/>
+          <w:bCs w:val="0"/>
+          <w:sz w:val="20"/>
+          <w:szCs w:val="20"/>
+          <w:lang w:val="nl-NL" w:eastAsia="en-NL"/>
+        </w:rPr>
+        <w:t xml:space="preserve"> </w:t>
+      </w:r>
+      <w:proofErr w:type="spellStart"/>
+      <w:r>
+        <w:rPr>
+          <w:rStyle w:val="Strong"/>
+          <w:rFonts w:ascii="Civil Premium" w:hAnsi="Civil Premium"/>
+          <w:b w:val="0"/>
+          <w:bCs w:val="0"/>
+          <w:sz w:val="20"/>
+          <w:szCs w:val="20"/>
+          <w:lang w:val="nl-NL" w:eastAsia="en-NL"/>
+        </w:rPr>
+        <w:t>perspective</w:t>
+      </w:r>
+      <w:proofErr w:type="spellEnd"/>
+      <w:r>
+        <w:rPr>
+          <w:rStyle w:val="Strong"/>
+          <w:rFonts w:ascii="Civil Premium" w:hAnsi="Civil Premium"/>
+          <w:b w:val="0"/>
+          <w:bCs w:val="0"/>
+          <w:sz w:val="20"/>
+          <w:szCs w:val="20"/>
+          <w:lang w:val="nl-NL" w:eastAsia="en-NL"/>
+        </w:rPr>
+        <w:t xml:space="preserve"> </w:t>
+      </w:r>
+      <w:proofErr w:type="spellStart"/>
+      <w:r>
+        <w:rPr>
+          <w:rStyle w:val="Strong"/>
+          <w:rFonts w:ascii="Civil Premium" w:hAnsi="Civil Premium"/>
+          <w:b w:val="0"/>
+          <w:bCs w:val="0"/>
+          <w:sz w:val="20"/>
+          <w:szCs w:val="20"/>
+          <w:lang w:val="nl-NL" w:eastAsia="en-NL"/>
+        </w:rPr>
+        <w:t>and</w:t>
+      </w:r>
+      <w:proofErr w:type="spellEnd"/>
+      <w:r>
+        <w:rPr>
+          <w:rStyle w:val="Strong"/>
+          <w:rFonts w:ascii="Civil Premium" w:hAnsi="Civil Premium"/>
+          <w:b w:val="0"/>
+          <w:bCs w:val="0"/>
+          <w:sz w:val="20"/>
+          <w:szCs w:val="20"/>
+          <w:lang w:val="nl-NL" w:eastAsia="en-NL"/>
+        </w:rPr>
+        <w:t xml:space="preserve"> a case </w:t>
+      </w:r>
+      <w:proofErr w:type="spellStart"/>
+      <w:r>
+        <w:rPr>
+          <w:rStyle w:val="Strong"/>
+          <w:rFonts w:ascii="Civil Premium" w:hAnsi="Civil Premium"/>
+          <w:b w:val="0"/>
+          <w:bCs w:val="0"/>
+          <w:sz w:val="20"/>
+          <w:szCs w:val="20"/>
+          <w:lang w:val="nl-NL" w:eastAsia="en-NL"/>
+        </w:rPr>
+        <w:t>study</w:t>
+      </w:r>
+      <w:proofErr w:type="spellEnd"/>
+      <w:r>
+        <w:rPr>
+          <w:rStyle w:val="Strong"/>
+          <w:rFonts w:ascii="Civil Premium" w:hAnsi="Civil Premium"/>
+          <w:b w:val="0"/>
+          <w:bCs w:val="0"/>
+          <w:sz w:val="20"/>
+          <w:szCs w:val="20"/>
+          <w:lang w:val="nl-NL" w:eastAsia="en-NL"/>
+        </w:rPr>
+        <w:t xml:space="preserve"> of Dutch </w:t>
+      </w:r>
+      <w:proofErr w:type="spellStart"/>
+      <w:r>
+        <w:rPr>
+          <w:rStyle w:val="Strong"/>
+          <w:rFonts w:ascii="Civil Premium" w:hAnsi="Civil Premium"/>
+          <w:b w:val="0"/>
+          <w:bCs w:val="0"/>
+          <w:sz w:val="20"/>
+          <w:szCs w:val="20"/>
+          <w:lang w:val="nl-NL" w:eastAsia="en-NL"/>
+        </w:rPr>
+        <w:t>nuclear</w:t>
+      </w:r>
+      <w:proofErr w:type="spellEnd"/>
+      <w:r>
+        <w:rPr>
+          <w:rStyle w:val="Strong"/>
+          <w:rFonts w:ascii="Civil Premium" w:hAnsi="Civil Premium"/>
+          <w:b w:val="0"/>
+          <w:bCs w:val="0"/>
+          <w:sz w:val="20"/>
+          <w:szCs w:val="20"/>
+          <w:lang w:val="nl-NL" w:eastAsia="en-NL"/>
+        </w:rPr>
+        <w:t xml:space="preserve"> energy (1945–1986). </w:t>
+      </w:r>
+      <w:proofErr w:type="spellStart"/>
+      <w:r>
+        <w:rPr>
+          <w:rStyle w:val="Strong"/>
+          <w:rFonts w:ascii="Civil Premium" w:hAnsi="Civil Premium"/>
+          <w:b w:val="0"/>
+          <w:bCs w:val="0"/>
+          <w:sz w:val="20"/>
+          <w:szCs w:val="20"/>
+          <w:lang w:val="nl-NL" w:eastAsia="en-NL"/>
+        </w:rPr>
+        <w:t>Technological</w:t>
+      </w:r>
+      <w:proofErr w:type="spellEnd"/>
+      <w:r>
+        <w:rPr>
+          <w:rStyle w:val="Strong"/>
+          <w:rFonts w:ascii="Civil Premium" w:hAnsi="Civil Premium"/>
+          <w:b w:val="0"/>
+          <w:bCs w:val="0"/>
+          <w:sz w:val="20"/>
+          <w:szCs w:val="20"/>
+          <w:lang w:val="nl-NL" w:eastAsia="en-NL"/>
+        </w:rPr>
+        <w:t xml:space="preserve"> </w:t>
+      </w:r>
+      <w:proofErr w:type="spellStart"/>
+      <w:r>
+        <w:rPr>
+          <w:rStyle w:val="Strong"/>
+          <w:rFonts w:ascii="Civil Premium" w:hAnsi="Civil Premium"/>
+          <w:b w:val="0"/>
+          <w:bCs w:val="0"/>
+          <w:sz w:val="20"/>
+          <w:szCs w:val="20"/>
+          <w:lang w:val="nl-NL" w:eastAsia="en-NL"/>
+        </w:rPr>
+        <w:t>Forecasting</w:t>
+      </w:r>
+      <w:proofErr w:type="spellEnd"/>
+      <w:r>
+        <w:rPr>
+          <w:rStyle w:val="Strong"/>
+          <w:rFonts w:ascii="Civil Premium" w:hAnsi="Civil Premium"/>
+          <w:b w:val="0"/>
+          <w:bCs w:val="0"/>
+          <w:sz w:val="20"/>
+          <w:szCs w:val="20"/>
+          <w:lang w:val="nl-NL" w:eastAsia="en-NL"/>
+        </w:rPr>
+        <w:t xml:space="preserve"> &amp; </w:t>
+      </w:r>
+      <w:proofErr w:type="spellStart"/>
+      <w:r>
+        <w:rPr>
+          <w:rStyle w:val="Strong"/>
+          <w:rFonts w:ascii="Civil Premium" w:hAnsi="Civil Premium"/>
+          <w:b w:val="0"/>
+          <w:bCs w:val="0"/>
+          <w:sz w:val="20"/>
+          <w:szCs w:val="20"/>
+          <w:lang w:val="nl-NL" w:eastAsia="en-NL"/>
+        </w:rPr>
+        <w:t>Social</w:t>
+      </w:r>
+      <w:proofErr w:type="spellEnd"/>
+      <w:r>
+        <w:rPr>
+          <w:rStyle w:val="Strong"/>
+          <w:rFonts w:ascii="Civil Premium" w:hAnsi="Civil Premium"/>
+          <w:b w:val="0"/>
+          <w:bCs w:val="0"/>
+          <w:sz w:val="20"/>
+          <w:szCs w:val="20"/>
+          <w:lang w:val="nl-NL" w:eastAsia="en-NL"/>
+        </w:rPr>
+        <w:t xml:space="preserve"> Change, 78(6), 910–930. https://doi.org/10.1016/j.techfore.2010.12.004</w:t>
+      </w:r>
     </w:p>
     <w:p>
       <w:pPr>
@@ -3810,46 +4868,200 @@
           <w:lang w:val="nl-NL" w:eastAsia="en-NL"/>
         </w:rPr>
       </w:pPr>
-      <w:proofErr w:type="gramStart"/>
-      <w:r>
-        <w:rPr>
-          <w:rStyle w:val="Strong"/>
-          <w:rFonts w:ascii="Civil Premium" w:eastAsia="Times New Roman" w:hAnsi="Civil Premium" w:cs="Times New Roman"/>
-          <w:b w:val="0"/>
-          <w:bCs w:val="0"/>
-          <w:sz w:val="20"/>
-          <w:szCs w:val="20"/>
-          <w:lang w:val="nl-NL" w:eastAsia="en-NL"/>
-        </w:rPr>
-        <w:t>van</w:t>
-      </w:r>
-      <w:proofErr w:type="gramEnd"/>
-      <w:r>
-        <w:rPr>
-          <w:rStyle w:val="Strong"/>
-          <w:rFonts w:ascii="Civil Premium" w:eastAsia="Times New Roman" w:hAnsi="Civil Premium" w:cs="Times New Roman"/>
-          <w:b w:val="0"/>
-          <w:bCs w:val="0"/>
-          <w:sz w:val="20"/>
-          <w:szCs w:val="20"/>
-          <w:lang w:val="nl-NL" w:eastAsia="en-NL"/>
-        </w:rPr>
-        <w:t xml:space="preserve"> Leeuwen, R. P., de Wit, J. B., &amp; Smit, G. J. M. (2017). Review of urban energy transition in the Netherlands and the role of smart energy management. Energy Conversion and Management, 150, 941–948. </w:t>
-      </w:r>
-      <w:proofErr w:type="gramStart"/>
-      <w:r>
-        <w:rPr>
-          <w:rStyle w:val="Strong"/>
-          <w:rFonts w:ascii="Civil Premium" w:eastAsia="Times New Roman" w:hAnsi="Civil Premium" w:cs="Times New Roman"/>
-          <w:b w:val="0"/>
-          <w:bCs w:val="0"/>
-          <w:sz w:val="20"/>
-          <w:szCs w:val="20"/>
-          <w:lang w:val="nl-NL" w:eastAsia="en-NL"/>
-        </w:rPr>
-        <w:t>https://doi.org/10.1016/j.enconman.2017.05.081s</w:t>
-      </w:r>
-      <w:proofErr w:type="gramEnd"/>
+      <w:r>
+        <w:rPr>
+          <w:rStyle w:val="Strong"/>
+          <w:rFonts w:ascii="Civil Premium" w:eastAsia="Times New Roman" w:hAnsi="Civil Premium" w:cs="Times New Roman"/>
+          <w:b w:val="0"/>
+          <w:bCs w:val="0"/>
+          <w:sz w:val="20"/>
+          <w:szCs w:val="20"/>
+          <w:lang w:val="nl-NL" w:eastAsia="en-NL"/>
+        </w:rPr>
+        <w:t xml:space="preserve">van Leeuwen, R. P., de Wit, J. B., &amp; Smit, G. J. M. (2017). Review of </w:t>
+      </w:r>
+      <w:proofErr w:type="spellStart"/>
+      <w:r>
+        <w:rPr>
+          <w:rStyle w:val="Strong"/>
+          <w:rFonts w:ascii="Civil Premium" w:eastAsia="Times New Roman" w:hAnsi="Civil Premium" w:cs="Times New Roman"/>
+          <w:b w:val="0"/>
+          <w:bCs w:val="0"/>
+          <w:sz w:val="20"/>
+          <w:szCs w:val="20"/>
+          <w:lang w:val="nl-NL" w:eastAsia="en-NL"/>
+        </w:rPr>
+        <w:t>urban</w:t>
+      </w:r>
+      <w:proofErr w:type="spellEnd"/>
+      <w:r>
+        <w:rPr>
+          <w:rStyle w:val="Strong"/>
+          <w:rFonts w:ascii="Civil Premium" w:eastAsia="Times New Roman" w:hAnsi="Civil Premium" w:cs="Times New Roman"/>
+          <w:b w:val="0"/>
+          <w:bCs w:val="0"/>
+          <w:sz w:val="20"/>
+          <w:szCs w:val="20"/>
+          <w:lang w:val="nl-NL" w:eastAsia="en-NL"/>
+        </w:rPr>
+        <w:t xml:space="preserve"> energy </w:t>
+      </w:r>
+      <w:proofErr w:type="spellStart"/>
+      <w:r>
+        <w:rPr>
+          <w:rStyle w:val="Strong"/>
+          <w:rFonts w:ascii="Civil Premium" w:eastAsia="Times New Roman" w:hAnsi="Civil Premium" w:cs="Times New Roman"/>
+          <w:b w:val="0"/>
+          <w:bCs w:val="0"/>
+          <w:sz w:val="20"/>
+          <w:szCs w:val="20"/>
+          <w:lang w:val="nl-NL" w:eastAsia="en-NL"/>
+        </w:rPr>
+        <w:t>transition</w:t>
+      </w:r>
+      <w:proofErr w:type="spellEnd"/>
+      <w:r>
+        <w:rPr>
+          <w:rStyle w:val="Strong"/>
+          <w:rFonts w:ascii="Civil Premium" w:eastAsia="Times New Roman" w:hAnsi="Civil Premium" w:cs="Times New Roman"/>
+          <w:b w:val="0"/>
+          <w:bCs w:val="0"/>
+          <w:sz w:val="20"/>
+          <w:szCs w:val="20"/>
+          <w:lang w:val="nl-NL" w:eastAsia="en-NL"/>
+        </w:rPr>
+        <w:t xml:space="preserve"> in </w:t>
+      </w:r>
+      <w:proofErr w:type="spellStart"/>
+      <w:r>
+        <w:rPr>
+          <w:rStyle w:val="Strong"/>
+          <w:rFonts w:ascii="Civil Premium" w:eastAsia="Times New Roman" w:hAnsi="Civil Premium" w:cs="Times New Roman"/>
+          <w:b w:val="0"/>
+          <w:bCs w:val="0"/>
+          <w:sz w:val="20"/>
+          <w:szCs w:val="20"/>
+          <w:lang w:val="nl-NL" w:eastAsia="en-NL"/>
+        </w:rPr>
+        <w:t>the</w:t>
+      </w:r>
+      <w:proofErr w:type="spellEnd"/>
+      <w:r>
+        <w:rPr>
+          <w:rStyle w:val="Strong"/>
+          <w:rFonts w:ascii="Civil Premium" w:eastAsia="Times New Roman" w:hAnsi="Civil Premium" w:cs="Times New Roman"/>
+          <w:b w:val="0"/>
+          <w:bCs w:val="0"/>
+          <w:sz w:val="20"/>
+          <w:szCs w:val="20"/>
+          <w:lang w:val="nl-NL" w:eastAsia="en-NL"/>
+        </w:rPr>
+        <w:t xml:space="preserve"> Netherlands </w:t>
+      </w:r>
+      <w:proofErr w:type="spellStart"/>
+      <w:r>
+        <w:rPr>
+          <w:rStyle w:val="Strong"/>
+          <w:rFonts w:ascii="Civil Premium" w:eastAsia="Times New Roman" w:hAnsi="Civil Premium" w:cs="Times New Roman"/>
+          <w:b w:val="0"/>
+          <w:bCs w:val="0"/>
+          <w:sz w:val="20"/>
+          <w:szCs w:val="20"/>
+          <w:lang w:val="nl-NL" w:eastAsia="en-NL"/>
+        </w:rPr>
+        <w:t>and</w:t>
+      </w:r>
+      <w:proofErr w:type="spellEnd"/>
+      <w:r>
+        <w:rPr>
+          <w:rStyle w:val="Strong"/>
+          <w:rFonts w:ascii="Civil Premium" w:eastAsia="Times New Roman" w:hAnsi="Civil Premium" w:cs="Times New Roman"/>
+          <w:b w:val="0"/>
+          <w:bCs w:val="0"/>
+          <w:sz w:val="20"/>
+          <w:szCs w:val="20"/>
+          <w:lang w:val="nl-NL" w:eastAsia="en-NL"/>
+        </w:rPr>
+        <w:t xml:space="preserve"> </w:t>
+      </w:r>
+      <w:proofErr w:type="spellStart"/>
+      <w:r>
+        <w:rPr>
+          <w:rStyle w:val="Strong"/>
+          <w:rFonts w:ascii="Civil Premium" w:eastAsia="Times New Roman" w:hAnsi="Civil Premium" w:cs="Times New Roman"/>
+          <w:b w:val="0"/>
+          <w:bCs w:val="0"/>
+          <w:sz w:val="20"/>
+          <w:szCs w:val="20"/>
+          <w:lang w:val="nl-NL" w:eastAsia="en-NL"/>
+        </w:rPr>
+        <w:t>the</w:t>
+      </w:r>
+      <w:proofErr w:type="spellEnd"/>
+      <w:r>
+        <w:rPr>
+          <w:rStyle w:val="Strong"/>
+          <w:rFonts w:ascii="Civil Premium" w:eastAsia="Times New Roman" w:hAnsi="Civil Premium" w:cs="Times New Roman"/>
+          <w:b w:val="0"/>
+          <w:bCs w:val="0"/>
+          <w:sz w:val="20"/>
+          <w:szCs w:val="20"/>
+          <w:lang w:val="nl-NL" w:eastAsia="en-NL"/>
+        </w:rPr>
+        <w:t xml:space="preserve"> </w:t>
+      </w:r>
+      <w:proofErr w:type="spellStart"/>
+      <w:r>
+        <w:rPr>
+          <w:rStyle w:val="Strong"/>
+          <w:rFonts w:ascii="Civil Premium" w:eastAsia="Times New Roman" w:hAnsi="Civil Premium" w:cs="Times New Roman"/>
+          <w:b w:val="0"/>
+          <w:bCs w:val="0"/>
+          <w:sz w:val="20"/>
+          <w:szCs w:val="20"/>
+          <w:lang w:val="nl-NL" w:eastAsia="en-NL"/>
+        </w:rPr>
+        <w:t>role</w:t>
+      </w:r>
+      <w:proofErr w:type="spellEnd"/>
+      <w:r>
+        <w:rPr>
+          <w:rStyle w:val="Strong"/>
+          <w:rFonts w:ascii="Civil Premium" w:eastAsia="Times New Roman" w:hAnsi="Civil Premium" w:cs="Times New Roman"/>
+          <w:b w:val="0"/>
+          <w:bCs w:val="0"/>
+          <w:sz w:val="20"/>
+          <w:szCs w:val="20"/>
+          <w:lang w:val="nl-NL" w:eastAsia="en-NL"/>
+        </w:rPr>
+        <w:t xml:space="preserve"> of smart energy management. Energy Conversion </w:t>
+      </w:r>
+      <w:proofErr w:type="spellStart"/>
+      <w:r>
+        <w:rPr>
+          <w:rStyle w:val="Strong"/>
+          <w:rFonts w:ascii="Civil Premium" w:eastAsia="Times New Roman" w:hAnsi="Civil Premium" w:cs="Times New Roman"/>
+          <w:b w:val="0"/>
+          <w:bCs w:val="0"/>
+          <w:sz w:val="20"/>
+          <w:szCs w:val="20"/>
+          <w:lang w:val="nl-NL" w:eastAsia="en-NL"/>
+        </w:rPr>
+        <w:t>and</w:t>
+      </w:r>
+      <w:proofErr w:type="spellEnd"/>
+      <w:r>
+        <w:rPr>
+          <w:rStyle w:val="Strong"/>
+          <w:rFonts w:ascii="Civil Premium" w:eastAsia="Times New Roman" w:hAnsi="Civil Premium" w:cs="Times New Roman"/>
+          <w:b w:val="0"/>
+          <w:bCs w:val="0"/>
+          <w:sz w:val="20"/>
+          <w:szCs w:val="20"/>
+          <w:lang w:val="nl-NL" w:eastAsia="en-NL"/>
+        </w:rPr>
+        <w:t xml:space="preserve"> Management, 150, 941–948. https://doi.org/10.1016/j.enconman.2017.05.081s</w:t>
+      </w:r>
     </w:p>
     <w:p>
       <w:pPr>
@@ -3867,22 +5079,320 @@
           <w:szCs w:val="20"/>
           <w:lang w:val="nl-NL" w:eastAsia="en-NL"/>
         </w:rPr>
-        <w:t xml:space="preserve">Mulder, K. (2012). The dynamics of public opinion on nuclear power. Interpreting an experiment in the Netherlands. Technological Forecasting &amp; Social Change/Technological Forecasting And Social Change, 79(8), 1513–1524. </w:t>
-      </w:r>
-      <w:proofErr w:type="gramStart"/>
-      <w:r>
-        <w:rPr>
-          <w:rStyle w:val="Strong"/>
-          <w:rFonts w:ascii="Civil Premium" w:eastAsia="Times New Roman" w:hAnsi="Civil Premium" w:cs="Times New Roman"/>
-          <w:b w:val="0"/>
-          <w:bCs w:val="0"/>
-          <w:sz w:val="20"/>
-          <w:szCs w:val="20"/>
-          <w:lang w:val="nl-NL" w:eastAsia="en-NL"/>
-        </w:rPr>
-        <w:t>https://doi.org/10.1016/j.techfore.2012.04.018</w:t>
-      </w:r>
-      <w:proofErr w:type="gramEnd"/>
+        <w:t xml:space="preserve">Mulder, K. (2012). The </w:t>
+      </w:r>
+      <w:proofErr w:type="spellStart"/>
+      <w:r>
+        <w:rPr>
+          <w:rStyle w:val="Strong"/>
+          <w:rFonts w:ascii="Civil Premium" w:eastAsia="Times New Roman" w:hAnsi="Civil Premium" w:cs="Times New Roman"/>
+          <w:b w:val="0"/>
+          <w:bCs w:val="0"/>
+          <w:sz w:val="20"/>
+          <w:szCs w:val="20"/>
+          <w:lang w:val="nl-NL" w:eastAsia="en-NL"/>
+        </w:rPr>
+        <w:t>dynamics</w:t>
+      </w:r>
+      <w:proofErr w:type="spellEnd"/>
+      <w:r>
+        <w:rPr>
+          <w:rStyle w:val="Strong"/>
+          <w:rFonts w:ascii="Civil Premium" w:eastAsia="Times New Roman" w:hAnsi="Civil Premium" w:cs="Times New Roman"/>
+          <w:b w:val="0"/>
+          <w:bCs w:val="0"/>
+          <w:sz w:val="20"/>
+          <w:szCs w:val="20"/>
+          <w:lang w:val="nl-NL" w:eastAsia="en-NL"/>
+        </w:rPr>
+        <w:t xml:space="preserve"> of public opinion on </w:t>
+      </w:r>
+      <w:proofErr w:type="spellStart"/>
+      <w:r>
+        <w:rPr>
+          <w:rStyle w:val="Strong"/>
+          <w:rFonts w:ascii="Civil Premium" w:eastAsia="Times New Roman" w:hAnsi="Civil Premium" w:cs="Times New Roman"/>
+          <w:b w:val="0"/>
+          <w:bCs w:val="0"/>
+          <w:sz w:val="20"/>
+          <w:szCs w:val="20"/>
+          <w:lang w:val="nl-NL" w:eastAsia="en-NL"/>
+        </w:rPr>
+        <w:t>nuclear</w:t>
+      </w:r>
+      <w:proofErr w:type="spellEnd"/>
+      <w:r>
+        <w:rPr>
+          <w:rStyle w:val="Strong"/>
+          <w:rFonts w:ascii="Civil Premium" w:eastAsia="Times New Roman" w:hAnsi="Civil Premium" w:cs="Times New Roman"/>
+          <w:b w:val="0"/>
+          <w:bCs w:val="0"/>
+          <w:sz w:val="20"/>
+          <w:szCs w:val="20"/>
+          <w:lang w:val="nl-NL" w:eastAsia="en-NL"/>
+        </w:rPr>
+        <w:t xml:space="preserve"> power. </w:t>
+      </w:r>
+      <w:proofErr w:type="spellStart"/>
+      <w:r>
+        <w:rPr>
+          <w:rStyle w:val="Strong"/>
+          <w:rFonts w:ascii="Civil Premium" w:eastAsia="Times New Roman" w:hAnsi="Civil Premium" w:cs="Times New Roman"/>
+          <w:b w:val="0"/>
+          <w:bCs w:val="0"/>
+          <w:sz w:val="20"/>
+          <w:szCs w:val="20"/>
+          <w:lang w:val="nl-NL" w:eastAsia="en-NL"/>
+        </w:rPr>
+        <w:t>Interpreting</w:t>
+      </w:r>
+      <w:proofErr w:type="spellEnd"/>
+      <w:r>
+        <w:rPr>
+          <w:rStyle w:val="Strong"/>
+          <w:rFonts w:ascii="Civil Premium" w:eastAsia="Times New Roman" w:hAnsi="Civil Premium" w:cs="Times New Roman"/>
+          <w:b w:val="0"/>
+          <w:bCs w:val="0"/>
+          <w:sz w:val="20"/>
+          <w:szCs w:val="20"/>
+          <w:lang w:val="nl-NL" w:eastAsia="en-NL"/>
+        </w:rPr>
+        <w:t xml:space="preserve"> </w:t>
+      </w:r>
+      <w:proofErr w:type="spellStart"/>
+      <w:r>
+        <w:rPr>
+          <w:rStyle w:val="Strong"/>
+          <w:rFonts w:ascii="Civil Premium" w:eastAsia="Times New Roman" w:hAnsi="Civil Premium" w:cs="Times New Roman"/>
+          <w:b w:val="0"/>
+          <w:bCs w:val="0"/>
+          <w:sz w:val="20"/>
+          <w:szCs w:val="20"/>
+          <w:lang w:val="nl-NL" w:eastAsia="en-NL"/>
+        </w:rPr>
+        <w:t>an</w:t>
+      </w:r>
+      <w:proofErr w:type="spellEnd"/>
+      <w:r>
+        <w:rPr>
+          <w:rStyle w:val="Strong"/>
+          <w:rFonts w:ascii="Civil Premium" w:eastAsia="Times New Roman" w:hAnsi="Civil Premium" w:cs="Times New Roman"/>
+          <w:b w:val="0"/>
+          <w:bCs w:val="0"/>
+          <w:sz w:val="20"/>
+          <w:szCs w:val="20"/>
+          <w:lang w:val="nl-NL" w:eastAsia="en-NL"/>
+        </w:rPr>
+        <w:t xml:space="preserve"> experiment in </w:t>
+      </w:r>
+      <w:proofErr w:type="spellStart"/>
+      <w:r>
+        <w:rPr>
+          <w:rStyle w:val="Strong"/>
+          <w:rFonts w:ascii="Civil Premium" w:eastAsia="Times New Roman" w:hAnsi="Civil Premium" w:cs="Times New Roman"/>
+          <w:b w:val="0"/>
+          <w:bCs w:val="0"/>
+          <w:sz w:val="20"/>
+          <w:szCs w:val="20"/>
+          <w:lang w:val="nl-NL" w:eastAsia="en-NL"/>
+        </w:rPr>
+        <w:t>the</w:t>
+      </w:r>
+      <w:proofErr w:type="spellEnd"/>
+      <w:r>
+        <w:rPr>
+          <w:rStyle w:val="Strong"/>
+          <w:rFonts w:ascii="Civil Premium" w:eastAsia="Times New Roman" w:hAnsi="Civil Premium" w:cs="Times New Roman"/>
+          <w:b w:val="0"/>
+          <w:bCs w:val="0"/>
+          <w:sz w:val="20"/>
+          <w:szCs w:val="20"/>
+          <w:lang w:val="nl-NL" w:eastAsia="en-NL"/>
+        </w:rPr>
+        <w:t xml:space="preserve"> Netherlands. </w:t>
+      </w:r>
+      <w:proofErr w:type="spellStart"/>
+      <w:r>
+        <w:rPr>
+          <w:rStyle w:val="Strong"/>
+          <w:rFonts w:ascii="Civil Premium" w:eastAsia="Times New Roman" w:hAnsi="Civil Premium" w:cs="Times New Roman"/>
+          <w:b w:val="0"/>
+          <w:bCs w:val="0"/>
+          <w:sz w:val="20"/>
+          <w:szCs w:val="20"/>
+          <w:lang w:val="nl-NL" w:eastAsia="en-NL"/>
+        </w:rPr>
+        <w:t>Technological</w:t>
+      </w:r>
+      <w:proofErr w:type="spellEnd"/>
+      <w:r>
+        <w:rPr>
+          <w:rStyle w:val="Strong"/>
+          <w:rFonts w:ascii="Civil Premium" w:eastAsia="Times New Roman" w:hAnsi="Civil Premium" w:cs="Times New Roman"/>
+          <w:b w:val="0"/>
+          <w:bCs w:val="0"/>
+          <w:sz w:val="20"/>
+          <w:szCs w:val="20"/>
+          <w:lang w:val="nl-NL" w:eastAsia="en-NL"/>
+        </w:rPr>
+        <w:t xml:space="preserve"> </w:t>
+      </w:r>
+      <w:proofErr w:type="spellStart"/>
+      <w:r>
+        <w:rPr>
+          <w:rStyle w:val="Strong"/>
+          <w:rFonts w:ascii="Civil Premium" w:eastAsia="Times New Roman" w:hAnsi="Civil Premium" w:cs="Times New Roman"/>
+          <w:b w:val="0"/>
+          <w:bCs w:val="0"/>
+          <w:sz w:val="20"/>
+          <w:szCs w:val="20"/>
+          <w:lang w:val="nl-NL" w:eastAsia="en-NL"/>
+        </w:rPr>
+        <w:t>Forecasting</w:t>
+      </w:r>
+      <w:proofErr w:type="spellEnd"/>
+      <w:r>
+        <w:rPr>
+          <w:rStyle w:val="Strong"/>
+          <w:rFonts w:ascii="Civil Premium" w:eastAsia="Times New Roman" w:hAnsi="Civil Premium" w:cs="Times New Roman"/>
+          <w:b w:val="0"/>
+          <w:bCs w:val="0"/>
+          <w:sz w:val="20"/>
+          <w:szCs w:val="20"/>
+          <w:lang w:val="nl-NL" w:eastAsia="en-NL"/>
+        </w:rPr>
+        <w:t xml:space="preserve"> &amp; </w:t>
+      </w:r>
+      <w:proofErr w:type="spellStart"/>
+      <w:r>
+        <w:rPr>
+          <w:rStyle w:val="Strong"/>
+          <w:rFonts w:ascii="Civil Premium" w:eastAsia="Times New Roman" w:hAnsi="Civil Premium" w:cs="Times New Roman"/>
+          <w:b w:val="0"/>
+          <w:bCs w:val="0"/>
+          <w:sz w:val="20"/>
+          <w:szCs w:val="20"/>
+          <w:lang w:val="nl-NL" w:eastAsia="en-NL"/>
+        </w:rPr>
+        <w:t>Social</w:t>
+      </w:r>
+      <w:proofErr w:type="spellEnd"/>
+      <w:r>
+        <w:rPr>
+          <w:rStyle w:val="Strong"/>
+          <w:rFonts w:ascii="Civil Premium" w:eastAsia="Times New Roman" w:hAnsi="Civil Premium" w:cs="Times New Roman"/>
+          <w:b w:val="0"/>
+          <w:bCs w:val="0"/>
+          <w:sz w:val="20"/>
+          <w:szCs w:val="20"/>
+          <w:lang w:val="nl-NL" w:eastAsia="en-NL"/>
+        </w:rPr>
+        <w:t xml:space="preserve"> Change/</w:t>
+      </w:r>
+      <w:proofErr w:type="spellStart"/>
+      <w:r>
+        <w:rPr>
+          <w:rStyle w:val="Strong"/>
+          <w:rFonts w:ascii="Civil Premium" w:eastAsia="Times New Roman" w:hAnsi="Civil Premium" w:cs="Times New Roman"/>
+          <w:b w:val="0"/>
+          <w:bCs w:val="0"/>
+          <w:sz w:val="20"/>
+          <w:szCs w:val="20"/>
+          <w:lang w:val="nl-NL" w:eastAsia="en-NL"/>
+        </w:rPr>
+        <w:t>Technological</w:t>
+      </w:r>
+      <w:proofErr w:type="spellEnd"/>
+      <w:r>
+        <w:rPr>
+          <w:rStyle w:val="Strong"/>
+          <w:rFonts w:ascii="Civil Premium" w:eastAsia="Times New Roman" w:hAnsi="Civil Premium" w:cs="Times New Roman"/>
+          <w:b w:val="0"/>
+          <w:bCs w:val="0"/>
+          <w:sz w:val="20"/>
+          <w:szCs w:val="20"/>
+          <w:lang w:val="nl-NL" w:eastAsia="en-NL"/>
+        </w:rPr>
+        <w:t xml:space="preserve"> </w:t>
+      </w:r>
+      <w:proofErr w:type="spellStart"/>
+      <w:r>
+        <w:rPr>
+          <w:rStyle w:val="Strong"/>
+          <w:rFonts w:ascii="Civil Premium" w:eastAsia="Times New Roman" w:hAnsi="Civil Premium" w:cs="Times New Roman"/>
+          <w:b w:val="0"/>
+          <w:bCs w:val="0"/>
+          <w:sz w:val="20"/>
+          <w:szCs w:val="20"/>
+          <w:lang w:val="nl-NL" w:eastAsia="en-NL"/>
+        </w:rPr>
+        <w:t>Forecasting</w:t>
+      </w:r>
+      <w:proofErr w:type="spellEnd"/>
+      <w:r>
+        <w:rPr>
+          <w:rStyle w:val="Strong"/>
+          <w:rFonts w:ascii="Civil Premium" w:eastAsia="Times New Roman" w:hAnsi="Civil Premium" w:cs="Times New Roman"/>
+          <w:b w:val="0"/>
+          <w:bCs w:val="0"/>
+          <w:sz w:val="20"/>
+          <w:szCs w:val="20"/>
+          <w:lang w:val="nl-NL" w:eastAsia="en-NL"/>
+        </w:rPr>
+        <w:t xml:space="preserve"> </w:t>
+      </w:r>
+      <w:proofErr w:type="spellStart"/>
+      <w:r>
+        <w:rPr>
+          <w:rStyle w:val="Strong"/>
+          <w:rFonts w:ascii="Civil Premium" w:eastAsia="Times New Roman" w:hAnsi="Civil Premium" w:cs="Times New Roman"/>
+          <w:b w:val="0"/>
+          <w:bCs w:val="0"/>
+          <w:sz w:val="20"/>
+          <w:szCs w:val="20"/>
+          <w:lang w:val="nl-NL" w:eastAsia="en-NL"/>
+        </w:rPr>
+        <w:t>And</w:t>
+      </w:r>
+      <w:proofErr w:type="spellEnd"/>
+      <w:r>
+        <w:rPr>
+          <w:rStyle w:val="Strong"/>
+          <w:rFonts w:ascii="Civil Premium" w:eastAsia="Times New Roman" w:hAnsi="Civil Premium" w:cs="Times New Roman"/>
+          <w:b w:val="0"/>
+          <w:bCs w:val="0"/>
+          <w:sz w:val="20"/>
+          <w:szCs w:val="20"/>
+          <w:lang w:val="nl-NL" w:eastAsia="en-NL"/>
+        </w:rPr>
+        <w:t xml:space="preserve"> </w:t>
+      </w:r>
+      <w:proofErr w:type="spellStart"/>
+      <w:r>
+        <w:rPr>
+          <w:rStyle w:val="Strong"/>
+          <w:rFonts w:ascii="Civil Premium" w:eastAsia="Times New Roman" w:hAnsi="Civil Premium" w:cs="Times New Roman"/>
+          <w:b w:val="0"/>
+          <w:bCs w:val="0"/>
+          <w:sz w:val="20"/>
+          <w:szCs w:val="20"/>
+          <w:lang w:val="nl-NL" w:eastAsia="en-NL"/>
+        </w:rPr>
+        <w:t>Social</w:t>
+      </w:r>
+      <w:proofErr w:type="spellEnd"/>
+      <w:r>
+        <w:rPr>
+          <w:rStyle w:val="Strong"/>
+          <w:rFonts w:ascii="Civil Premium" w:eastAsia="Times New Roman" w:hAnsi="Civil Premium" w:cs="Times New Roman"/>
+          <w:b w:val="0"/>
+          <w:bCs w:val="0"/>
+          <w:sz w:val="20"/>
+          <w:szCs w:val="20"/>
+          <w:lang w:val="nl-NL" w:eastAsia="en-NL"/>
+        </w:rPr>
+        <w:t xml:space="preserve"> Change, 79(8), 1513–1524. https://doi.org/10.1016/j.techfore.2012.04.018</w:t>
+      </w:r>
     </w:p>
     <w:p>
       <w:pPr>
@@ -3896,32 +5406,474 @@
           <w:lang w:val="nl-NL" w:eastAsia="en-NL"/>
         </w:rPr>
       </w:pPr>
-      <w:r>
-        <w:rPr>
-          <w:rStyle w:val="Strong"/>
-          <w:rFonts w:ascii="Civil Premium" w:hAnsi="Civil Premium"/>
-          <w:b w:val="0"/>
-          <w:bCs w:val="0"/>
-          <w:sz w:val="20"/>
-          <w:szCs w:val="20"/>
-          <w:lang w:val="nl-NL" w:eastAsia="en-NL"/>
-        </w:rPr>
-        <w:t xml:space="preserve">Neumann, A., Sorge, L., Von Hirschhausen, C., &amp; Wealer, B. (2020). Democratic quality and nuclear power: Reviewing the global determinants for the introduction of nuclear energy in 166 countries. Energy Research &amp; Social Science, 63, 101389. </w:t>
-      </w:r>
-      <w:proofErr w:type="gramStart"/>
-      <w:r>
-        <w:rPr>
-          <w:rStyle w:val="Strong"/>
-          <w:rFonts w:ascii="Civil Premium" w:hAnsi="Civil Premium"/>
-          <w:b w:val="0"/>
-          <w:bCs w:val="0"/>
-          <w:sz w:val="20"/>
-          <w:szCs w:val="20"/>
-          <w:lang w:val="nl-NL" w:eastAsia="en-NL"/>
-        </w:rPr>
-        <w:t>https://doi.org/10.1016/j.erss.2019.101389</w:t>
-      </w:r>
-      <w:proofErr w:type="gramEnd"/>
+      <w:proofErr w:type="spellStart"/>
+      <w:r>
+        <w:rPr>
+          <w:rStyle w:val="Strong"/>
+          <w:rFonts w:ascii="Civil Premium" w:hAnsi="Civil Premium"/>
+          <w:b w:val="0"/>
+          <w:bCs w:val="0"/>
+          <w:sz w:val="20"/>
+          <w:szCs w:val="20"/>
+          <w:lang w:val="nl-NL" w:eastAsia="en-NL"/>
+        </w:rPr>
+        <w:t>Neumann</w:t>
+      </w:r>
+      <w:proofErr w:type="spellEnd"/>
+      <w:r>
+        <w:rPr>
+          <w:rStyle w:val="Strong"/>
+          <w:rFonts w:ascii="Civil Premium" w:hAnsi="Civil Premium"/>
+          <w:b w:val="0"/>
+          <w:bCs w:val="0"/>
+          <w:sz w:val="20"/>
+          <w:szCs w:val="20"/>
+          <w:lang w:val="nl-NL" w:eastAsia="en-NL"/>
+        </w:rPr>
+        <w:t xml:space="preserve">, A., Sorge, L., Von </w:t>
+      </w:r>
+      <w:proofErr w:type="spellStart"/>
+      <w:r>
+        <w:rPr>
+          <w:rStyle w:val="Strong"/>
+          <w:rFonts w:ascii="Civil Premium" w:hAnsi="Civil Premium"/>
+          <w:b w:val="0"/>
+          <w:bCs w:val="0"/>
+          <w:sz w:val="20"/>
+          <w:szCs w:val="20"/>
+          <w:lang w:val="nl-NL" w:eastAsia="en-NL"/>
+        </w:rPr>
+        <w:t>Hirschhausen</w:t>
+      </w:r>
+      <w:proofErr w:type="spellEnd"/>
+      <w:r>
+        <w:rPr>
+          <w:rStyle w:val="Strong"/>
+          <w:rFonts w:ascii="Civil Premium" w:hAnsi="Civil Premium"/>
+          <w:b w:val="0"/>
+          <w:bCs w:val="0"/>
+          <w:sz w:val="20"/>
+          <w:szCs w:val="20"/>
+          <w:lang w:val="nl-NL" w:eastAsia="en-NL"/>
+        </w:rPr>
+        <w:t xml:space="preserve">, C., &amp; </w:t>
+      </w:r>
+      <w:proofErr w:type="spellStart"/>
+      <w:r>
+        <w:rPr>
+          <w:rStyle w:val="Strong"/>
+          <w:rFonts w:ascii="Civil Premium" w:hAnsi="Civil Premium"/>
+          <w:b w:val="0"/>
+          <w:bCs w:val="0"/>
+          <w:sz w:val="20"/>
+          <w:szCs w:val="20"/>
+          <w:lang w:val="nl-NL" w:eastAsia="en-NL"/>
+        </w:rPr>
+        <w:t>Wealer</w:t>
+      </w:r>
+      <w:proofErr w:type="spellEnd"/>
+      <w:r>
+        <w:rPr>
+          <w:rStyle w:val="Strong"/>
+          <w:rFonts w:ascii="Civil Premium" w:hAnsi="Civil Premium"/>
+          <w:b w:val="0"/>
+          <w:bCs w:val="0"/>
+          <w:sz w:val="20"/>
+          <w:szCs w:val="20"/>
+          <w:lang w:val="nl-NL" w:eastAsia="en-NL"/>
+        </w:rPr>
+        <w:t xml:space="preserve">, B. (2020). </w:t>
+      </w:r>
+      <w:proofErr w:type="spellStart"/>
+      <w:r>
+        <w:rPr>
+          <w:rStyle w:val="Strong"/>
+          <w:rFonts w:ascii="Civil Premium" w:hAnsi="Civil Premium"/>
+          <w:b w:val="0"/>
+          <w:bCs w:val="0"/>
+          <w:sz w:val="20"/>
+          <w:szCs w:val="20"/>
+          <w:lang w:val="nl-NL" w:eastAsia="en-NL"/>
+        </w:rPr>
+        <w:t>Democratic</w:t>
+      </w:r>
+      <w:proofErr w:type="spellEnd"/>
+      <w:r>
+        <w:rPr>
+          <w:rStyle w:val="Strong"/>
+          <w:rFonts w:ascii="Civil Premium" w:hAnsi="Civil Premium"/>
+          <w:b w:val="0"/>
+          <w:bCs w:val="0"/>
+          <w:sz w:val="20"/>
+          <w:szCs w:val="20"/>
+          <w:lang w:val="nl-NL" w:eastAsia="en-NL"/>
+        </w:rPr>
+        <w:t xml:space="preserve"> </w:t>
+      </w:r>
+      <w:proofErr w:type="spellStart"/>
+      <w:r>
+        <w:rPr>
+          <w:rStyle w:val="Strong"/>
+          <w:rFonts w:ascii="Civil Premium" w:hAnsi="Civil Premium"/>
+          <w:b w:val="0"/>
+          <w:bCs w:val="0"/>
+          <w:sz w:val="20"/>
+          <w:szCs w:val="20"/>
+          <w:lang w:val="nl-NL" w:eastAsia="en-NL"/>
+        </w:rPr>
+        <w:t>quality</w:t>
+      </w:r>
+      <w:proofErr w:type="spellEnd"/>
+      <w:r>
+        <w:rPr>
+          <w:rStyle w:val="Strong"/>
+          <w:rFonts w:ascii="Civil Premium" w:hAnsi="Civil Premium"/>
+          <w:b w:val="0"/>
+          <w:bCs w:val="0"/>
+          <w:sz w:val="20"/>
+          <w:szCs w:val="20"/>
+          <w:lang w:val="nl-NL" w:eastAsia="en-NL"/>
+        </w:rPr>
+        <w:t xml:space="preserve"> </w:t>
+      </w:r>
+      <w:proofErr w:type="spellStart"/>
+      <w:r>
+        <w:rPr>
+          <w:rStyle w:val="Strong"/>
+          <w:rFonts w:ascii="Civil Premium" w:hAnsi="Civil Premium"/>
+          <w:b w:val="0"/>
+          <w:bCs w:val="0"/>
+          <w:sz w:val="20"/>
+          <w:szCs w:val="20"/>
+          <w:lang w:val="nl-NL" w:eastAsia="en-NL"/>
+        </w:rPr>
+        <w:t>and</w:t>
+      </w:r>
+      <w:proofErr w:type="spellEnd"/>
+      <w:r>
+        <w:rPr>
+          <w:rStyle w:val="Strong"/>
+          <w:rFonts w:ascii="Civil Premium" w:hAnsi="Civil Premium"/>
+          <w:b w:val="0"/>
+          <w:bCs w:val="0"/>
+          <w:sz w:val="20"/>
+          <w:szCs w:val="20"/>
+          <w:lang w:val="nl-NL" w:eastAsia="en-NL"/>
+        </w:rPr>
+        <w:t xml:space="preserve"> </w:t>
+      </w:r>
+      <w:proofErr w:type="spellStart"/>
+      <w:r>
+        <w:rPr>
+          <w:rStyle w:val="Strong"/>
+          <w:rFonts w:ascii="Civil Premium" w:hAnsi="Civil Premium"/>
+          <w:b w:val="0"/>
+          <w:bCs w:val="0"/>
+          <w:sz w:val="20"/>
+          <w:szCs w:val="20"/>
+          <w:lang w:val="nl-NL" w:eastAsia="en-NL"/>
+        </w:rPr>
+        <w:t>nuclear</w:t>
+      </w:r>
+      <w:proofErr w:type="spellEnd"/>
+      <w:r>
+        <w:rPr>
+          <w:rStyle w:val="Strong"/>
+          <w:rFonts w:ascii="Civil Premium" w:hAnsi="Civil Premium"/>
+          <w:b w:val="0"/>
+          <w:bCs w:val="0"/>
+          <w:sz w:val="20"/>
+          <w:szCs w:val="20"/>
+          <w:lang w:val="nl-NL" w:eastAsia="en-NL"/>
+        </w:rPr>
+        <w:t xml:space="preserve"> power: </w:t>
+      </w:r>
+      <w:proofErr w:type="spellStart"/>
+      <w:r>
+        <w:rPr>
+          <w:rStyle w:val="Strong"/>
+          <w:rFonts w:ascii="Civil Premium" w:hAnsi="Civil Premium"/>
+          <w:b w:val="0"/>
+          <w:bCs w:val="0"/>
+          <w:sz w:val="20"/>
+          <w:szCs w:val="20"/>
+          <w:lang w:val="nl-NL" w:eastAsia="en-NL"/>
+        </w:rPr>
+        <w:t>Reviewing</w:t>
+      </w:r>
+      <w:proofErr w:type="spellEnd"/>
+      <w:r>
+        <w:rPr>
+          <w:rStyle w:val="Strong"/>
+          <w:rFonts w:ascii="Civil Premium" w:hAnsi="Civil Premium"/>
+          <w:b w:val="0"/>
+          <w:bCs w:val="0"/>
+          <w:sz w:val="20"/>
+          <w:szCs w:val="20"/>
+          <w:lang w:val="nl-NL" w:eastAsia="en-NL"/>
+        </w:rPr>
+        <w:t xml:space="preserve"> </w:t>
+      </w:r>
+      <w:proofErr w:type="spellStart"/>
+      <w:r>
+        <w:rPr>
+          <w:rStyle w:val="Strong"/>
+          <w:rFonts w:ascii="Civil Premium" w:hAnsi="Civil Premium"/>
+          <w:b w:val="0"/>
+          <w:bCs w:val="0"/>
+          <w:sz w:val="20"/>
+          <w:szCs w:val="20"/>
+          <w:lang w:val="nl-NL" w:eastAsia="en-NL"/>
+        </w:rPr>
+        <w:t>the</w:t>
+      </w:r>
+      <w:proofErr w:type="spellEnd"/>
+      <w:r>
+        <w:rPr>
+          <w:rStyle w:val="Strong"/>
+          <w:rFonts w:ascii="Civil Premium" w:hAnsi="Civil Premium"/>
+          <w:b w:val="0"/>
+          <w:bCs w:val="0"/>
+          <w:sz w:val="20"/>
+          <w:szCs w:val="20"/>
+          <w:lang w:val="nl-NL" w:eastAsia="en-NL"/>
+        </w:rPr>
+        <w:t xml:space="preserve"> </w:t>
+      </w:r>
+      <w:proofErr w:type="spellStart"/>
+      <w:r>
+        <w:rPr>
+          <w:rStyle w:val="Strong"/>
+          <w:rFonts w:ascii="Civil Premium" w:hAnsi="Civil Premium"/>
+          <w:b w:val="0"/>
+          <w:bCs w:val="0"/>
+          <w:sz w:val="20"/>
+          <w:szCs w:val="20"/>
+          <w:lang w:val="nl-NL" w:eastAsia="en-NL"/>
+        </w:rPr>
+        <w:t>global</w:t>
+      </w:r>
+      <w:proofErr w:type="spellEnd"/>
+      <w:r>
+        <w:rPr>
+          <w:rStyle w:val="Strong"/>
+          <w:rFonts w:ascii="Civil Premium" w:hAnsi="Civil Premium"/>
+          <w:b w:val="0"/>
+          <w:bCs w:val="0"/>
+          <w:sz w:val="20"/>
+          <w:szCs w:val="20"/>
+          <w:lang w:val="nl-NL" w:eastAsia="en-NL"/>
+        </w:rPr>
+        <w:t xml:space="preserve"> </w:t>
+      </w:r>
+      <w:proofErr w:type="spellStart"/>
+      <w:r>
+        <w:rPr>
+          <w:rStyle w:val="Strong"/>
+          <w:rFonts w:ascii="Civil Premium" w:hAnsi="Civil Premium"/>
+          <w:b w:val="0"/>
+          <w:bCs w:val="0"/>
+          <w:sz w:val="20"/>
+          <w:szCs w:val="20"/>
+          <w:lang w:val="nl-NL" w:eastAsia="en-NL"/>
+        </w:rPr>
+        <w:t>determinants</w:t>
+      </w:r>
+      <w:proofErr w:type="spellEnd"/>
+      <w:r>
+        <w:rPr>
+          <w:rStyle w:val="Strong"/>
+          <w:rFonts w:ascii="Civil Premium" w:hAnsi="Civil Premium"/>
+          <w:b w:val="0"/>
+          <w:bCs w:val="0"/>
+          <w:sz w:val="20"/>
+          <w:szCs w:val="20"/>
+          <w:lang w:val="nl-NL" w:eastAsia="en-NL"/>
+        </w:rPr>
+        <w:t xml:space="preserve"> </w:t>
+      </w:r>
+      <w:proofErr w:type="spellStart"/>
+      <w:r>
+        <w:rPr>
+          <w:rStyle w:val="Strong"/>
+          <w:rFonts w:ascii="Civil Premium" w:hAnsi="Civil Premium"/>
+          <w:b w:val="0"/>
+          <w:bCs w:val="0"/>
+          <w:sz w:val="20"/>
+          <w:szCs w:val="20"/>
+          <w:lang w:val="nl-NL" w:eastAsia="en-NL"/>
+        </w:rPr>
+        <w:t>for</w:t>
+      </w:r>
+      <w:proofErr w:type="spellEnd"/>
+      <w:r>
+        <w:rPr>
+          <w:rStyle w:val="Strong"/>
+          <w:rFonts w:ascii="Civil Premium" w:hAnsi="Civil Premium"/>
+          <w:b w:val="0"/>
+          <w:bCs w:val="0"/>
+          <w:sz w:val="20"/>
+          <w:szCs w:val="20"/>
+          <w:lang w:val="nl-NL" w:eastAsia="en-NL"/>
+        </w:rPr>
+        <w:t xml:space="preserve"> </w:t>
+      </w:r>
+      <w:proofErr w:type="spellStart"/>
+      <w:r>
+        <w:rPr>
+          <w:rStyle w:val="Strong"/>
+          <w:rFonts w:ascii="Civil Premium" w:hAnsi="Civil Premium"/>
+          <w:b w:val="0"/>
+          <w:bCs w:val="0"/>
+          <w:sz w:val="20"/>
+          <w:szCs w:val="20"/>
+          <w:lang w:val="nl-NL" w:eastAsia="en-NL"/>
+        </w:rPr>
+        <w:t>the</w:t>
+      </w:r>
+      <w:proofErr w:type="spellEnd"/>
+      <w:r>
+        <w:rPr>
+          <w:rStyle w:val="Strong"/>
+          <w:rFonts w:ascii="Civil Premium" w:hAnsi="Civil Premium"/>
+          <w:b w:val="0"/>
+          <w:bCs w:val="0"/>
+          <w:sz w:val="20"/>
+          <w:szCs w:val="20"/>
+          <w:lang w:val="nl-NL" w:eastAsia="en-NL"/>
+        </w:rPr>
+        <w:t xml:space="preserve"> </w:t>
+      </w:r>
+      <w:proofErr w:type="spellStart"/>
+      <w:r>
+        <w:rPr>
+          <w:rStyle w:val="Strong"/>
+          <w:rFonts w:ascii="Civil Premium" w:hAnsi="Civil Premium"/>
+          <w:b w:val="0"/>
+          <w:bCs w:val="0"/>
+          <w:sz w:val="20"/>
+          <w:szCs w:val="20"/>
+          <w:lang w:val="nl-NL" w:eastAsia="en-NL"/>
+        </w:rPr>
+        <w:t>introduction</w:t>
+      </w:r>
+      <w:proofErr w:type="spellEnd"/>
+      <w:r>
+        <w:rPr>
+          <w:rStyle w:val="Strong"/>
+          <w:rFonts w:ascii="Civil Premium" w:hAnsi="Civil Premium"/>
+          <w:b w:val="0"/>
+          <w:bCs w:val="0"/>
+          <w:sz w:val="20"/>
+          <w:szCs w:val="20"/>
+          <w:lang w:val="nl-NL" w:eastAsia="en-NL"/>
+        </w:rPr>
+        <w:t xml:space="preserve"> of </w:t>
+      </w:r>
+      <w:proofErr w:type="spellStart"/>
+      <w:r>
+        <w:rPr>
+          <w:rStyle w:val="Strong"/>
+          <w:rFonts w:ascii="Civil Premium" w:hAnsi="Civil Premium"/>
+          <w:b w:val="0"/>
+          <w:bCs w:val="0"/>
+          <w:sz w:val="20"/>
+          <w:szCs w:val="20"/>
+          <w:lang w:val="nl-NL" w:eastAsia="en-NL"/>
+        </w:rPr>
+        <w:t>nuclear</w:t>
+      </w:r>
+      <w:proofErr w:type="spellEnd"/>
+      <w:r>
+        <w:rPr>
+          <w:rStyle w:val="Strong"/>
+          <w:rFonts w:ascii="Civil Premium" w:hAnsi="Civil Premium"/>
+          <w:b w:val="0"/>
+          <w:bCs w:val="0"/>
+          <w:sz w:val="20"/>
+          <w:szCs w:val="20"/>
+          <w:lang w:val="nl-NL" w:eastAsia="en-NL"/>
+        </w:rPr>
+        <w:t xml:space="preserve"> energy in 166 </w:t>
+      </w:r>
+      <w:proofErr w:type="spellStart"/>
+      <w:r>
+        <w:rPr>
+          <w:rStyle w:val="Strong"/>
+          <w:rFonts w:ascii="Civil Premium" w:hAnsi="Civil Premium"/>
+          <w:b w:val="0"/>
+          <w:bCs w:val="0"/>
+          <w:sz w:val="20"/>
+          <w:szCs w:val="20"/>
+          <w:lang w:val="nl-NL" w:eastAsia="en-NL"/>
+        </w:rPr>
+        <w:t>countries</w:t>
+      </w:r>
+      <w:proofErr w:type="spellEnd"/>
+      <w:r>
+        <w:rPr>
+          <w:rStyle w:val="Strong"/>
+          <w:rFonts w:ascii="Civil Premium" w:hAnsi="Civil Premium"/>
+          <w:b w:val="0"/>
+          <w:bCs w:val="0"/>
+          <w:sz w:val="20"/>
+          <w:szCs w:val="20"/>
+          <w:lang w:val="nl-NL" w:eastAsia="en-NL"/>
+        </w:rPr>
+        <w:t xml:space="preserve">. Energy Research &amp; </w:t>
+      </w:r>
+      <w:proofErr w:type="spellStart"/>
+      <w:r>
+        <w:rPr>
+          <w:rStyle w:val="Strong"/>
+          <w:rFonts w:ascii="Civil Premium" w:hAnsi="Civil Premium"/>
+          <w:b w:val="0"/>
+          <w:bCs w:val="0"/>
+          <w:sz w:val="20"/>
+          <w:szCs w:val="20"/>
+          <w:lang w:val="nl-NL" w:eastAsia="en-NL"/>
+        </w:rPr>
+        <w:t>Social</w:t>
+      </w:r>
+      <w:proofErr w:type="spellEnd"/>
+      <w:r>
+        <w:rPr>
+          <w:rStyle w:val="Strong"/>
+          <w:rFonts w:ascii="Civil Premium" w:hAnsi="Civil Premium"/>
+          <w:b w:val="0"/>
+          <w:bCs w:val="0"/>
+          <w:sz w:val="20"/>
+          <w:szCs w:val="20"/>
+          <w:lang w:val="nl-NL" w:eastAsia="en-NL"/>
+        </w:rPr>
+        <w:t xml:space="preserve"> </w:t>
+      </w:r>
+      <w:proofErr w:type="spellStart"/>
+      <w:r>
+        <w:rPr>
+          <w:rStyle w:val="Strong"/>
+          <w:rFonts w:ascii="Civil Premium" w:hAnsi="Civil Premium"/>
+          <w:b w:val="0"/>
+          <w:bCs w:val="0"/>
+          <w:sz w:val="20"/>
+          <w:szCs w:val="20"/>
+          <w:lang w:val="nl-NL" w:eastAsia="en-NL"/>
+        </w:rPr>
+        <w:t>Science</w:t>
+      </w:r>
+      <w:proofErr w:type="spellEnd"/>
+      <w:r>
+        <w:rPr>
+          <w:rStyle w:val="Strong"/>
+          <w:rFonts w:ascii="Civil Premium" w:hAnsi="Civil Premium"/>
+          <w:b w:val="0"/>
+          <w:bCs w:val="0"/>
+          <w:sz w:val="20"/>
+          <w:szCs w:val="20"/>
+          <w:lang w:val="nl-NL" w:eastAsia="en-NL"/>
+        </w:rPr>
+        <w:t>, 63, 101389. https://doi.org/10.1016/j.erss.2019.101389</w:t>
+      </w:r>
     </w:p>
     <w:p>
       <w:pPr>
@@ -3945,7 +5897,319 @@
           <w:szCs w:val="20"/>
           <w:lang w:val="nl-NL" w:eastAsia="en-NL"/>
         </w:rPr>
-        <w:t xml:space="preserve">Sanders, M. C., &amp; Sanders, C. E. (2021). A world’s dilemma ‘upon which the sun never sets’: The nuclear waste management strategy (part III): Australia, Belgium, Czech Republic, Netherlands, and Romania. Progress in Nuclear Energy (New Series), 142, 104014-. </w:t>
+        <w:t xml:space="preserve">Sanders, M. C., &amp; Sanders, C. E. (2021). A </w:t>
+      </w:r>
+      <w:proofErr w:type="spellStart"/>
+      <w:r>
+        <w:rPr>
+          <w:rStyle w:val="Strong"/>
+          <w:rFonts w:ascii="Civil Premium" w:eastAsia="Times New Roman" w:hAnsi="Civil Premium" w:cs="Times New Roman"/>
+          <w:b w:val="0"/>
+          <w:bCs w:val="0"/>
+          <w:sz w:val="20"/>
+          <w:szCs w:val="20"/>
+          <w:lang w:val="nl-NL" w:eastAsia="en-NL"/>
+        </w:rPr>
+        <w:t>world’s</w:t>
+      </w:r>
+      <w:proofErr w:type="spellEnd"/>
+      <w:r>
+        <w:rPr>
+          <w:rStyle w:val="Strong"/>
+          <w:rFonts w:ascii="Civil Premium" w:eastAsia="Times New Roman" w:hAnsi="Civil Premium" w:cs="Times New Roman"/>
+          <w:b w:val="0"/>
+          <w:bCs w:val="0"/>
+          <w:sz w:val="20"/>
+          <w:szCs w:val="20"/>
+          <w:lang w:val="nl-NL" w:eastAsia="en-NL"/>
+        </w:rPr>
+        <w:t xml:space="preserve"> dilemma ‘</w:t>
+      </w:r>
+      <w:proofErr w:type="spellStart"/>
+      <w:r>
+        <w:rPr>
+          <w:rStyle w:val="Strong"/>
+          <w:rFonts w:ascii="Civil Premium" w:eastAsia="Times New Roman" w:hAnsi="Civil Premium" w:cs="Times New Roman"/>
+          <w:b w:val="0"/>
+          <w:bCs w:val="0"/>
+          <w:sz w:val="20"/>
+          <w:szCs w:val="20"/>
+          <w:lang w:val="nl-NL" w:eastAsia="en-NL"/>
+        </w:rPr>
+        <w:t>upon</w:t>
+      </w:r>
+      <w:proofErr w:type="spellEnd"/>
+      <w:r>
+        <w:rPr>
+          <w:rStyle w:val="Strong"/>
+          <w:rFonts w:ascii="Civil Premium" w:eastAsia="Times New Roman" w:hAnsi="Civil Premium" w:cs="Times New Roman"/>
+          <w:b w:val="0"/>
+          <w:bCs w:val="0"/>
+          <w:sz w:val="20"/>
+          <w:szCs w:val="20"/>
+          <w:lang w:val="nl-NL" w:eastAsia="en-NL"/>
+        </w:rPr>
+        <w:t xml:space="preserve"> </w:t>
+      </w:r>
+      <w:proofErr w:type="spellStart"/>
+      <w:r>
+        <w:rPr>
+          <w:rStyle w:val="Strong"/>
+          <w:rFonts w:ascii="Civil Premium" w:eastAsia="Times New Roman" w:hAnsi="Civil Premium" w:cs="Times New Roman"/>
+          <w:b w:val="0"/>
+          <w:bCs w:val="0"/>
+          <w:sz w:val="20"/>
+          <w:szCs w:val="20"/>
+          <w:lang w:val="nl-NL" w:eastAsia="en-NL"/>
+        </w:rPr>
+        <w:t>which</w:t>
+      </w:r>
+      <w:proofErr w:type="spellEnd"/>
+      <w:r>
+        <w:rPr>
+          <w:rStyle w:val="Strong"/>
+          <w:rFonts w:ascii="Civil Premium" w:eastAsia="Times New Roman" w:hAnsi="Civil Premium" w:cs="Times New Roman"/>
+          <w:b w:val="0"/>
+          <w:bCs w:val="0"/>
+          <w:sz w:val="20"/>
+          <w:szCs w:val="20"/>
+          <w:lang w:val="nl-NL" w:eastAsia="en-NL"/>
+        </w:rPr>
+        <w:t xml:space="preserve"> </w:t>
+      </w:r>
+      <w:proofErr w:type="spellStart"/>
+      <w:r>
+        <w:rPr>
+          <w:rStyle w:val="Strong"/>
+          <w:rFonts w:ascii="Civil Premium" w:eastAsia="Times New Roman" w:hAnsi="Civil Premium" w:cs="Times New Roman"/>
+          <w:b w:val="0"/>
+          <w:bCs w:val="0"/>
+          <w:sz w:val="20"/>
+          <w:szCs w:val="20"/>
+          <w:lang w:val="nl-NL" w:eastAsia="en-NL"/>
+        </w:rPr>
+        <w:t>the</w:t>
+      </w:r>
+      <w:proofErr w:type="spellEnd"/>
+      <w:r>
+        <w:rPr>
+          <w:rStyle w:val="Strong"/>
+          <w:rFonts w:ascii="Civil Premium" w:eastAsia="Times New Roman" w:hAnsi="Civil Premium" w:cs="Times New Roman"/>
+          <w:b w:val="0"/>
+          <w:bCs w:val="0"/>
+          <w:sz w:val="20"/>
+          <w:szCs w:val="20"/>
+          <w:lang w:val="nl-NL" w:eastAsia="en-NL"/>
+        </w:rPr>
+        <w:t xml:space="preserve"> </w:t>
+      </w:r>
+      <w:proofErr w:type="spellStart"/>
+      <w:r>
+        <w:rPr>
+          <w:rStyle w:val="Strong"/>
+          <w:rFonts w:ascii="Civil Premium" w:eastAsia="Times New Roman" w:hAnsi="Civil Premium" w:cs="Times New Roman"/>
+          <w:b w:val="0"/>
+          <w:bCs w:val="0"/>
+          <w:sz w:val="20"/>
+          <w:szCs w:val="20"/>
+          <w:lang w:val="nl-NL" w:eastAsia="en-NL"/>
+        </w:rPr>
+        <w:t>sun</w:t>
+      </w:r>
+      <w:proofErr w:type="spellEnd"/>
+      <w:r>
+        <w:rPr>
+          <w:rStyle w:val="Strong"/>
+          <w:rFonts w:ascii="Civil Premium" w:eastAsia="Times New Roman" w:hAnsi="Civil Premium" w:cs="Times New Roman"/>
+          <w:b w:val="0"/>
+          <w:bCs w:val="0"/>
+          <w:sz w:val="20"/>
+          <w:szCs w:val="20"/>
+          <w:lang w:val="nl-NL" w:eastAsia="en-NL"/>
+        </w:rPr>
+        <w:t xml:space="preserve"> never sets’: The </w:t>
+      </w:r>
+      <w:proofErr w:type="spellStart"/>
+      <w:r>
+        <w:rPr>
+          <w:rStyle w:val="Strong"/>
+          <w:rFonts w:ascii="Civil Premium" w:eastAsia="Times New Roman" w:hAnsi="Civil Premium" w:cs="Times New Roman"/>
+          <w:b w:val="0"/>
+          <w:bCs w:val="0"/>
+          <w:sz w:val="20"/>
+          <w:szCs w:val="20"/>
+          <w:lang w:val="nl-NL" w:eastAsia="en-NL"/>
+        </w:rPr>
+        <w:t>nuclear</w:t>
+      </w:r>
+      <w:proofErr w:type="spellEnd"/>
+      <w:r>
+        <w:rPr>
+          <w:rStyle w:val="Strong"/>
+          <w:rFonts w:ascii="Civil Premium" w:eastAsia="Times New Roman" w:hAnsi="Civil Premium" w:cs="Times New Roman"/>
+          <w:b w:val="0"/>
+          <w:bCs w:val="0"/>
+          <w:sz w:val="20"/>
+          <w:szCs w:val="20"/>
+          <w:lang w:val="nl-NL" w:eastAsia="en-NL"/>
+        </w:rPr>
+        <w:t xml:space="preserve"> waste management </w:t>
+      </w:r>
+      <w:proofErr w:type="spellStart"/>
+      <w:r>
+        <w:rPr>
+          <w:rStyle w:val="Strong"/>
+          <w:rFonts w:ascii="Civil Premium" w:eastAsia="Times New Roman" w:hAnsi="Civil Premium" w:cs="Times New Roman"/>
+          <w:b w:val="0"/>
+          <w:bCs w:val="0"/>
+          <w:sz w:val="20"/>
+          <w:szCs w:val="20"/>
+          <w:lang w:val="nl-NL" w:eastAsia="en-NL"/>
+        </w:rPr>
+        <w:t>strategy</w:t>
+      </w:r>
+      <w:proofErr w:type="spellEnd"/>
+      <w:r>
+        <w:rPr>
+          <w:rStyle w:val="Strong"/>
+          <w:rFonts w:ascii="Civil Premium" w:eastAsia="Times New Roman" w:hAnsi="Civil Premium" w:cs="Times New Roman"/>
+          <w:b w:val="0"/>
+          <w:bCs w:val="0"/>
+          <w:sz w:val="20"/>
+          <w:szCs w:val="20"/>
+          <w:lang w:val="nl-NL" w:eastAsia="en-NL"/>
+        </w:rPr>
+        <w:t xml:space="preserve"> (part III): Australia, Belgium, </w:t>
+      </w:r>
+      <w:proofErr w:type="spellStart"/>
+      <w:r>
+        <w:rPr>
+          <w:rStyle w:val="Strong"/>
+          <w:rFonts w:ascii="Civil Premium" w:eastAsia="Times New Roman" w:hAnsi="Civil Premium" w:cs="Times New Roman"/>
+          <w:b w:val="0"/>
+          <w:bCs w:val="0"/>
+          <w:sz w:val="20"/>
+          <w:szCs w:val="20"/>
+          <w:lang w:val="nl-NL" w:eastAsia="en-NL"/>
+        </w:rPr>
+        <w:t>Czech</w:t>
+      </w:r>
+      <w:proofErr w:type="spellEnd"/>
+      <w:r>
+        <w:rPr>
+          <w:rStyle w:val="Strong"/>
+          <w:rFonts w:ascii="Civil Premium" w:eastAsia="Times New Roman" w:hAnsi="Civil Premium" w:cs="Times New Roman"/>
+          <w:b w:val="0"/>
+          <w:bCs w:val="0"/>
+          <w:sz w:val="20"/>
+          <w:szCs w:val="20"/>
+          <w:lang w:val="nl-NL" w:eastAsia="en-NL"/>
+        </w:rPr>
+        <w:t xml:space="preserve"> </w:t>
+      </w:r>
+      <w:proofErr w:type="spellStart"/>
+      <w:r>
+        <w:rPr>
+          <w:rStyle w:val="Strong"/>
+          <w:rFonts w:ascii="Civil Premium" w:eastAsia="Times New Roman" w:hAnsi="Civil Premium" w:cs="Times New Roman"/>
+          <w:b w:val="0"/>
+          <w:bCs w:val="0"/>
+          <w:sz w:val="20"/>
+          <w:szCs w:val="20"/>
+          <w:lang w:val="nl-NL" w:eastAsia="en-NL"/>
+        </w:rPr>
+        <w:t>Republic</w:t>
+      </w:r>
+      <w:proofErr w:type="spellEnd"/>
+      <w:r>
+        <w:rPr>
+          <w:rStyle w:val="Strong"/>
+          <w:rFonts w:ascii="Civil Premium" w:eastAsia="Times New Roman" w:hAnsi="Civil Premium" w:cs="Times New Roman"/>
+          <w:b w:val="0"/>
+          <w:bCs w:val="0"/>
+          <w:sz w:val="20"/>
+          <w:szCs w:val="20"/>
+          <w:lang w:val="nl-NL" w:eastAsia="en-NL"/>
+        </w:rPr>
+        <w:t xml:space="preserve">, Netherlands, </w:t>
+      </w:r>
+      <w:proofErr w:type="spellStart"/>
+      <w:r>
+        <w:rPr>
+          <w:rStyle w:val="Strong"/>
+          <w:rFonts w:ascii="Civil Premium" w:eastAsia="Times New Roman" w:hAnsi="Civil Premium" w:cs="Times New Roman"/>
+          <w:b w:val="0"/>
+          <w:bCs w:val="0"/>
+          <w:sz w:val="20"/>
+          <w:szCs w:val="20"/>
+          <w:lang w:val="nl-NL" w:eastAsia="en-NL"/>
+        </w:rPr>
+        <w:t>and</w:t>
+      </w:r>
+      <w:proofErr w:type="spellEnd"/>
+      <w:r>
+        <w:rPr>
+          <w:rStyle w:val="Strong"/>
+          <w:rFonts w:ascii="Civil Premium" w:eastAsia="Times New Roman" w:hAnsi="Civil Premium" w:cs="Times New Roman"/>
+          <w:b w:val="0"/>
+          <w:bCs w:val="0"/>
+          <w:sz w:val="20"/>
+          <w:szCs w:val="20"/>
+          <w:lang w:val="nl-NL" w:eastAsia="en-NL"/>
+        </w:rPr>
+        <w:t xml:space="preserve"> Romania. </w:t>
+      </w:r>
+      <w:proofErr w:type="spellStart"/>
+      <w:r>
+        <w:rPr>
+          <w:rStyle w:val="Strong"/>
+          <w:rFonts w:ascii="Civil Premium" w:eastAsia="Times New Roman" w:hAnsi="Civil Premium" w:cs="Times New Roman"/>
+          <w:b w:val="0"/>
+          <w:bCs w:val="0"/>
+          <w:sz w:val="20"/>
+          <w:szCs w:val="20"/>
+          <w:lang w:val="nl-NL" w:eastAsia="en-NL"/>
+        </w:rPr>
+        <w:t>Progress</w:t>
+      </w:r>
+      <w:proofErr w:type="spellEnd"/>
+      <w:r>
+        <w:rPr>
+          <w:rStyle w:val="Strong"/>
+          <w:rFonts w:ascii="Civil Premium" w:eastAsia="Times New Roman" w:hAnsi="Civil Premium" w:cs="Times New Roman"/>
+          <w:b w:val="0"/>
+          <w:bCs w:val="0"/>
+          <w:sz w:val="20"/>
+          <w:szCs w:val="20"/>
+          <w:lang w:val="nl-NL" w:eastAsia="en-NL"/>
+        </w:rPr>
+        <w:t xml:space="preserve"> in </w:t>
+      </w:r>
+      <w:proofErr w:type="spellStart"/>
+      <w:r>
+        <w:rPr>
+          <w:rStyle w:val="Strong"/>
+          <w:rFonts w:ascii="Civil Premium" w:eastAsia="Times New Roman" w:hAnsi="Civil Premium" w:cs="Times New Roman"/>
+          <w:b w:val="0"/>
+          <w:bCs w:val="0"/>
+          <w:sz w:val="20"/>
+          <w:szCs w:val="20"/>
+          <w:lang w:val="nl-NL" w:eastAsia="en-NL"/>
+        </w:rPr>
+        <w:t>Nuclear</w:t>
+      </w:r>
+      <w:proofErr w:type="spellEnd"/>
+      <w:r>
+        <w:rPr>
+          <w:rStyle w:val="Strong"/>
+          <w:rFonts w:ascii="Civil Premium" w:eastAsia="Times New Roman" w:hAnsi="Civil Premium" w:cs="Times New Roman"/>
+          <w:b w:val="0"/>
+          <w:bCs w:val="0"/>
+          <w:sz w:val="20"/>
+          <w:szCs w:val="20"/>
+          <w:lang w:val="nl-NL" w:eastAsia="en-NL"/>
+        </w:rPr>
+        <w:t xml:space="preserve"> Energy (New Series), 142, 104014-. </w:t>
       </w:r>
       <w:hyperlink r:id="rId9" w:history="1">
         <w:r>
@@ -3984,22 +6248,190 @@
           <w:szCs w:val="20"/>
           <w:lang w:val="nl-NL" w:eastAsia="en-NL"/>
         </w:rPr>
-        <w:t xml:space="preserve">Smith, P. B., &amp; Spanhoff, R. (1976). The nuclear energy debate in the netherlands. Bulletin of the Atomic Scientists, 32(2), 41–44. </w:t>
-      </w:r>
-      <w:proofErr w:type="gramStart"/>
-      <w:r>
-        <w:rPr>
-          <w:rStyle w:val="Strong"/>
-          <w:rFonts w:ascii="Civil Premium" w:eastAsia="Times New Roman" w:hAnsi="Civil Premium" w:cs="Times New Roman"/>
-          <w:b w:val="0"/>
-          <w:bCs w:val="0"/>
-          <w:sz w:val="20"/>
-          <w:szCs w:val="20"/>
-          <w:lang w:val="nl-NL" w:eastAsia="en-NL"/>
-        </w:rPr>
-        <w:t>https://doi.org/10.1080/00963402.1976.11455566</w:t>
-      </w:r>
-      <w:proofErr w:type="gramEnd"/>
+        <w:t xml:space="preserve">Smith, P. B., &amp; </w:t>
+      </w:r>
+      <w:proofErr w:type="spellStart"/>
+      <w:r>
+        <w:rPr>
+          <w:rStyle w:val="Strong"/>
+          <w:rFonts w:ascii="Civil Premium" w:eastAsia="Times New Roman" w:hAnsi="Civil Premium" w:cs="Times New Roman"/>
+          <w:b w:val="0"/>
+          <w:bCs w:val="0"/>
+          <w:sz w:val="20"/>
+          <w:szCs w:val="20"/>
+          <w:lang w:val="nl-NL" w:eastAsia="en-NL"/>
+        </w:rPr>
+        <w:t>Spanhoff</w:t>
+      </w:r>
+      <w:proofErr w:type="spellEnd"/>
+      <w:r>
+        <w:rPr>
+          <w:rStyle w:val="Strong"/>
+          <w:rFonts w:ascii="Civil Premium" w:eastAsia="Times New Roman" w:hAnsi="Civil Premium" w:cs="Times New Roman"/>
+          <w:b w:val="0"/>
+          <w:bCs w:val="0"/>
+          <w:sz w:val="20"/>
+          <w:szCs w:val="20"/>
+          <w:lang w:val="nl-NL" w:eastAsia="en-NL"/>
+        </w:rPr>
+        <w:t xml:space="preserve">, R. (1976). The </w:t>
+      </w:r>
+      <w:proofErr w:type="spellStart"/>
+      <w:r>
+        <w:rPr>
+          <w:rStyle w:val="Strong"/>
+          <w:rFonts w:ascii="Civil Premium" w:eastAsia="Times New Roman" w:hAnsi="Civil Premium" w:cs="Times New Roman"/>
+          <w:b w:val="0"/>
+          <w:bCs w:val="0"/>
+          <w:sz w:val="20"/>
+          <w:szCs w:val="20"/>
+          <w:lang w:val="nl-NL" w:eastAsia="en-NL"/>
+        </w:rPr>
+        <w:t>nuclear</w:t>
+      </w:r>
+      <w:proofErr w:type="spellEnd"/>
+      <w:r>
+        <w:rPr>
+          <w:rStyle w:val="Strong"/>
+          <w:rFonts w:ascii="Civil Premium" w:eastAsia="Times New Roman" w:hAnsi="Civil Premium" w:cs="Times New Roman"/>
+          <w:b w:val="0"/>
+          <w:bCs w:val="0"/>
+          <w:sz w:val="20"/>
+          <w:szCs w:val="20"/>
+          <w:lang w:val="nl-NL" w:eastAsia="en-NL"/>
+        </w:rPr>
+        <w:t xml:space="preserve"> energy </w:t>
+      </w:r>
+      <w:proofErr w:type="spellStart"/>
+      <w:r>
+        <w:rPr>
+          <w:rStyle w:val="Strong"/>
+          <w:rFonts w:ascii="Civil Premium" w:eastAsia="Times New Roman" w:hAnsi="Civil Premium" w:cs="Times New Roman"/>
+          <w:b w:val="0"/>
+          <w:bCs w:val="0"/>
+          <w:sz w:val="20"/>
+          <w:szCs w:val="20"/>
+          <w:lang w:val="nl-NL" w:eastAsia="en-NL"/>
+        </w:rPr>
+        <w:t>debate</w:t>
+      </w:r>
+      <w:proofErr w:type="spellEnd"/>
+      <w:r>
+        <w:rPr>
+          <w:rStyle w:val="Strong"/>
+          <w:rFonts w:ascii="Civil Premium" w:eastAsia="Times New Roman" w:hAnsi="Civil Premium" w:cs="Times New Roman"/>
+          <w:b w:val="0"/>
+          <w:bCs w:val="0"/>
+          <w:sz w:val="20"/>
+          <w:szCs w:val="20"/>
+          <w:lang w:val="nl-NL" w:eastAsia="en-NL"/>
+        </w:rPr>
+        <w:t xml:space="preserve"> in </w:t>
+      </w:r>
+      <w:proofErr w:type="spellStart"/>
+      <w:r>
+        <w:rPr>
+          <w:rStyle w:val="Strong"/>
+          <w:rFonts w:ascii="Civil Premium" w:eastAsia="Times New Roman" w:hAnsi="Civil Premium" w:cs="Times New Roman"/>
+          <w:b w:val="0"/>
+          <w:bCs w:val="0"/>
+          <w:sz w:val="20"/>
+          <w:szCs w:val="20"/>
+          <w:lang w:val="nl-NL" w:eastAsia="en-NL"/>
+        </w:rPr>
+        <w:t>the</w:t>
+      </w:r>
+      <w:proofErr w:type="spellEnd"/>
+      <w:r>
+        <w:rPr>
+          <w:rStyle w:val="Strong"/>
+          <w:rFonts w:ascii="Civil Premium" w:eastAsia="Times New Roman" w:hAnsi="Civil Premium" w:cs="Times New Roman"/>
+          <w:b w:val="0"/>
+          <w:bCs w:val="0"/>
+          <w:sz w:val="20"/>
+          <w:szCs w:val="20"/>
+          <w:lang w:val="nl-NL" w:eastAsia="en-NL"/>
+        </w:rPr>
+        <w:t xml:space="preserve"> </w:t>
+      </w:r>
+      <w:proofErr w:type="spellStart"/>
+      <w:r>
+        <w:rPr>
+          <w:rStyle w:val="Strong"/>
+          <w:rFonts w:ascii="Civil Premium" w:eastAsia="Times New Roman" w:hAnsi="Civil Premium" w:cs="Times New Roman"/>
+          <w:b w:val="0"/>
+          <w:bCs w:val="0"/>
+          <w:sz w:val="20"/>
+          <w:szCs w:val="20"/>
+          <w:lang w:val="nl-NL" w:eastAsia="en-NL"/>
+        </w:rPr>
+        <w:t>netherlands</w:t>
+      </w:r>
+      <w:proofErr w:type="spellEnd"/>
+      <w:r>
+        <w:rPr>
+          <w:rStyle w:val="Strong"/>
+          <w:rFonts w:ascii="Civil Premium" w:eastAsia="Times New Roman" w:hAnsi="Civil Premium" w:cs="Times New Roman"/>
+          <w:b w:val="0"/>
+          <w:bCs w:val="0"/>
+          <w:sz w:val="20"/>
+          <w:szCs w:val="20"/>
+          <w:lang w:val="nl-NL" w:eastAsia="en-NL"/>
+        </w:rPr>
+        <w:t xml:space="preserve">. Bulletin of </w:t>
+      </w:r>
+      <w:proofErr w:type="spellStart"/>
+      <w:r>
+        <w:rPr>
+          <w:rStyle w:val="Strong"/>
+          <w:rFonts w:ascii="Civil Premium" w:eastAsia="Times New Roman" w:hAnsi="Civil Premium" w:cs="Times New Roman"/>
+          <w:b w:val="0"/>
+          <w:bCs w:val="0"/>
+          <w:sz w:val="20"/>
+          <w:szCs w:val="20"/>
+          <w:lang w:val="nl-NL" w:eastAsia="en-NL"/>
+        </w:rPr>
+        <w:t>the</w:t>
+      </w:r>
+      <w:proofErr w:type="spellEnd"/>
+      <w:r>
+        <w:rPr>
+          <w:rStyle w:val="Strong"/>
+          <w:rFonts w:ascii="Civil Premium" w:eastAsia="Times New Roman" w:hAnsi="Civil Premium" w:cs="Times New Roman"/>
+          <w:b w:val="0"/>
+          <w:bCs w:val="0"/>
+          <w:sz w:val="20"/>
+          <w:szCs w:val="20"/>
+          <w:lang w:val="nl-NL" w:eastAsia="en-NL"/>
+        </w:rPr>
+        <w:t xml:space="preserve"> Atomic </w:t>
+      </w:r>
+      <w:proofErr w:type="spellStart"/>
+      <w:r>
+        <w:rPr>
+          <w:rStyle w:val="Strong"/>
+          <w:rFonts w:ascii="Civil Premium" w:eastAsia="Times New Roman" w:hAnsi="Civil Premium" w:cs="Times New Roman"/>
+          <w:b w:val="0"/>
+          <w:bCs w:val="0"/>
+          <w:sz w:val="20"/>
+          <w:szCs w:val="20"/>
+          <w:lang w:val="nl-NL" w:eastAsia="en-NL"/>
+        </w:rPr>
+        <w:t>Scientists</w:t>
+      </w:r>
+      <w:proofErr w:type="spellEnd"/>
+      <w:r>
+        <w:rPr>
+          <w:rStyle w:val="Strong"/>
+          <w:rFonts w:ascii="Civil Premium" w:eastAsia="Times New Roman" w:hAnsi="Civil Premium" w:cs="Times New Roman"/>
+          <w:b w:val="0"/>
+          <w:bCs w:val="0"/>
+          <w:sz w:val="20"/>
+          <w:szCs w:val="20"/>
+          <w:lang w:val="nl-NL" w:eastAsia="en-NL"/>
+        </w:rPr>
+        <w:t>, 32(2), 41–44. https://doi.org/10.1080/00963402.1976.11455566</w:t>
+      </w:r>
     </w:p>
     <w:p>
       <w:pPr>
@@ -4023,7 +6455,293 @@
           <w:szCs w:val="20"/>
           <w:lang w:val="nl-NL" w:eastAsia="en-NL"/>
         </w:rPr>
-        <w:t xml:space="preserve">Wolde-Rufael, Y., &amp; Menyah, K. (2010). Nuclear energy consumption and economic growth in nine developed countries. Energy Economics, 32(3), 550–556. </w:t>
+        <w:t>Wolde-</w:t>
+      </w:r>
+      <w:proofErr w:type="spellStart"/>
+      <w:r>
+        <w:rPr>
+          <w:rStyle w:val="Strong"/>
+          <w:rFonts w:ascii="Civil Premium" w:eastAsia="Times New Roman" w:hAnsi="Civil Premium" w:cs="Times New Roman"/>
+          <w:b w:val="0"/>
+          <w:bCs w:val="0"/>
+          <w:sz w:val="20"/>
+          <w:szCs w:val="20"/>
+          <w:lang w:val="nl-NL" w:eastAsia="en-NL"/>
+        </w:rPr>
+        <w:t>Rufael</w:t>
+      </w:r>
+      <w:proofErr w:type="spellEnd"/>
+      <w:r>
+        <w:rPr>
+          <w:rStyle w:val="Strong"/>
+          <w:rFonts w:ascii="Civil Premium" w:eastAsia="Times New Roman" w:hAnsi="Civil Premium" w:cs="Times New Roman"/>
+          <w:b w:val="0"/>
+          <w:bCs w:val="0"/>
+          <w:sz w:val="20"/>
+          <w:szCs w:val="20"/>
+          <w:lang w:val="nl-NL" w:eastAsia="en-NL"/>
+        </w:rPr>
+        <w:t xml:space="preserve">, Y., &amp; </w:t>
+      </w:r>
+      <w:proofErr w:type="spellStart"/>
+      <w:r>
+        <w:rPr>
+          <w:rStyle w:val="Strong"/>
+          <w:rFonts w:ascii="Civil Premium" w:eastAsia="Times New Roman" w:hAnsi="Civil Premium" w:cs="Times New Roman"/>
+          <w:b w:val="0"/>
+          <w:bCs w:val="0"/>
+          <w:sz w:val="20"/>
+          <w:szCs w:val="20"/>
+          <w:lang w:val="nl-NL" w:eastAsia="en-NL"/>
+        </w:rPr>
+        <w:t>Menyah</w:t>
+      </w:r>
+      <w:proofErr w:type="spellEnd"/>
+      <w:r>
+        <w:rPr>
+          <w:rStyle w:val="Strong"/>
+          <w:rFonts w:ascii="Civil Premium" w:eastAsia="Times New Roman" w:hAnsi="Civil Premium" w:cs="Times New Roman"/>
+          <w:b w:val="0"/>
+          <w:bCs w:val="0"/>
+          <w:sz w:val="20"/>
+          <w:szCs w:val="20"/>
+          <w:lang w:val="nl-NL" w:eastAsia="en-NL"/>
+        </w:rPr>
+        <w:t xml:space="preserve">, K. (2010). </w:t>
+      </w:r>
+      <w:proofErr w:type="spellStart"/>
+      <w:r>
+        <w:rPr>
+          <w:rStyle w:val="Strong"/>
+          <w:rFonts w:ascii="Civil Premium" w:eastAsia="Times New Roman" w:hAnsi="Civil Premium" w:cs="Times New Roman"/>
+          <w:b w:val="0"/>
+          <w:bCs w:val="0"/>
+          <w:sz w:val="20"/>
+          <w:szCs w:val="20"/>
+          <w:lang w:val="nl-NL" w:eastAsia="en-NL"/>
+        </w:rPr>
+        <w:t>Nuclear</w:t>
+      </w:r>
+      <w:proofErr w:type="spellEnd"/>
+      <w:r>
+        <w:rPr>
+          <w:rStyle w:val="Strong"/>
+          <w:rFonts w:ascii="Civil Premium" w:eastAsia="Times New Roman" w:hAnsi="Civil Premium" w:cs="Times New Roman"/>
+          <w:b w:val="0"/>
+          <w:bCs w:val="0"/>
+          <w:sz w:val="20"/>
+          <w:szCs w:val="20"/>
+          <w:lang w:val="nl-NL" w:eastAsia="en-NL"/>
+        </w:rPr>
+        <w:t xml:space="preserve"> energy </w:t>
+      </w:r>
+      <w:proofErr w:type="spellStart"/>
+      <w:r>
+        <w:rPr>
+          <w:rStyle w:val="Strong"/>
+          <w:rFonts w:ascii="Civil Premium" w:eastAsia="Times New Roman" w:hAnsi="Civil Premium" w:cs="Times New Roman"/>
+          <w:b w:val="0"/>
+          <w:bCs w:val="0"/>
+          <w:sz w:val="20"/>
+          <w:szCs w:val="20"/>
+          <w:lang w:val="nl-NL" w:eastAsia="en-NL"/>
+        </w:rPr>
+        <w:t>consumption</w:t>
+      </w:r>
+      <w:proofErr w:type="spellEnd"/>
+      <w:r>
+        <w:rPr>
+          <w:rStyle w:val="Strong"/>
+          <w:rFonts w:ascii="Civil Premium" w:eastAsia="Times New Roman" w:hAnsi="Civil Premium" w:cs="Times New Roman"/>
+          <w:b w:val="0"/>
+          <w:bCs w:val="0"/>
+          <w:sz w:val="20"/>
+          <w:szCs w:val="20"/>
+          <w:lang w:val="nl-NL" w:eastAsia="en-NL"/>
+        </w:rPr>
+        <w:t xml:space="preserve"> </w:t>
+      </w:r>
+      <w:proofErr w:type="spellStart"/>
+      <w:r>
+        <w:rPr>
+          <w:rStyle w:val="Strong"/>
+          <w:rFonts w:ascii="Civil Premium" w:eastAsia="Times New Roman" w:hAnsi="Civil Premium" w:cs="Times New Roman"/>
+          <w:b w:val="0"/>
+          <w:bCs w:val="0"/>
+          <w:sz w:val="20"/>
+          <w:szCs w:val="20"/>
+          <w:lang w:val="nl-NL" w:eastAsia="en-NL"/>
+        </w:rPr>
+        <w:t>and</w:t>
+      </w:r>
+      <w:proofErr w:type="spellEnd"/>
+      <w:r>
+        <w:rPr>
+          <w:rStyle w:val="Strong"/>
+          <w:rFonts w:ascii="Civil Premium" w:eastAsia="Times New Roman" w:hAnsi="Civil Premium" w:cs="Times New Roman"/>
+          <w:b w:val="0"/>
+          <w:bCs w:val="0"/>
+          <w:sz w:val="20"/>
+          <w:szCs w:val="20"/>
+          <w:lang w:val="nl-NL" w:eastAsia="en-NL"/>
+        </w:rPr>
+        <w:t xml:space="preserve"> </w:t>
+      </w:r>
+      <w:proofErr w:type="spellStart"/>
+      <w:r>
+        <w:rPr>
+          <w:rStyle w:val="Strong"/>
+          <w:rFonts w:ascii="Civil Premium" w:eastAsia="Times New Roman" w:hAnsi="Civil Premium" w:cs="Times New Roman"/>
+          <w:b w:val="0"/>
+          <w:bCs w:val="0"/>
+          <w:sz w:val="20"/>
+          <w:szCs w:val="20"/>
+          <w:lang w:val="nl-NL" w:eastAsia="en-NL"/>
+        </w:rPr>
+        <w:t>economic</w:t>
+      </w:r>
+      <w:proofErr w:type="spellEnd"/>
+      <w:r>
+        <w:rPr>
+          <w:rStyle w:val="Strong"/>
+          <w:rFonts w:ascii="Civil Premium" w:eastAsia="Times New Roman" w:hAnsi="Civil Premium" w:cs="Times New Roman"/>
+          <w:b w:val="0"/>
+          <w:bCs w:val="0"/>
+          <w:sz w:val="20"/>
+          <w:szCs w:val="20"/>
+          <w:lang w:val="nl-NL" w:eastAsia="en-NL"/>
+        </w:rPr>
+        <w:t xml:space="preserve"> </w:t>
+      </w:r>
+      <w:proofErr w:type="spellStart"/>
+      <w:r>
+        <w:rPr>
+          <w:rStyle w:val="Strong"/>
+          <w:rFonts w:ascii="Civil Premium" w:eastAsia="Times New Roman" w:hAnsi="Civil Premium" w:cs="Times New Roman"/>
+          <w:b w:val="0"/>
+          <w:bCs w:val="0"/>
+          <w:sz w:val="20"/>
+          <w:szCs w:val="20"/>
+          <w:lang w:val="nl-NL" w:eastAsia="en-NL"/>
+        </w:rPr>
+        <w:t>growth</w:t>
+      </w:r>
+      <w:proofErr w:type="spellEnd"/>
+      <w:r>
+        <w:rPr>
+          <w:rStyle w:val="Strong"/>
+          <w:rFonts w:ascii="Civil Premium" w:eastAsia="Times New Roman" w:hAnsi="Civil Premium" w:cs="Times New Roman"/>
+          <w:b w:val="0"/>
+          <w:bCs w:val="0"/>
+          <w:sz w:val="20"/>
+          <w:szCs w:val="20"/>
+          <w:lang w:val="nl-NL" w:eastAsia="en-NL"/>
+        </w:rPr>
+        <w:t xml:space="preserve"> in </w:t>
+      </w:r>
+      <w:proofErr w:type="spellStart"/>
+      <w:r>
+        <w:rPr>
+          <w:rStyle w:val="Strong"/>
+          <w:rFonts w:ascii="Civil Premium" w:eastAsia="Times New Roman" w:hAnsi="Civil Premium" w:cs="Times New Roman"/>
+          <w:b w:val="0"/>
+          <w:bCs w:val="0"/>
+          <w:sz w:val="20"/>
+          <w:szCs w:val="20"/>
+          <w:lang w:val="nl-NL" w:eastAsia="en-NL"/>
+        </w:rPr>
+        <w:t>nine</w:t>
+      </w:r>
+      <w:proofErr w:type="spellEnd"/>
+      <w:r>
+        <w:rPr>
+          <w:rStyle w:val="Strong"/>
+          <w:rFonts w:ascii="Civil Premium" w:eastAsia="Times New Roman" w:hAnsi="Civil Premium" w:cs="Times New Roman"/>
+          <w:b w:val="0"/>
+          <w:bCs w:val="0"/>
+          <w:sz w:val="20"/>
+          <w:szCs w:val="20"/>
+          <w:lang w:val="nl-NL" w:eastAsia="en-NL"/>
+        </w:rPr>
+        <w:t xml:space="preserve"> </w:t>
+      </w:r>
+      <w:proofErr w:type="spellStart"/>
+      <w:r>
+        <w:rPr>
+          <w:rStyle w:val="Strong"/>
+          <w:rFonts w:ascii="Civil Premium" w:eastAsia="Times New Roman" w:hAnsi="Civil Premium" w:cs="Times New Roman"/>
+          <w:b w:val="0"/>
+          <w:bCs w:val="0"/>
+          <w:sz w:val="20"/>
+          <w:szCs w:val="20"/>
+          <w:lang w:val="nl-NL" w:eastAsia="en-NL"/>
+        </w:rPr>
+        <w:t>developed</w:t>
+      </w:r>
+      <w:proofErr w:type="spellEnd"/>
+      <w:r>
+        <w:rPr>
+          <w:rStyle w:val="Strong"/>
+          <w:rFonts w:ascii="Civil Premium" w:eastAsia="Times New Roman" w:hAnsi="Civil Premium" w:cs="Times New Roman"/>
+          <w:b w:val="0"/>
+          <w:bCs w:val="0"/>
+          <w:sz w:val="20"/>
+          <w:szCs w:val="20"/>
+          <w:lang w:val="nl-NL" w:eastAsia="en-NL"/>
+        </w:rPr>
+        <w:t xml:space="preserve"> </w:t>
+      </w:r>
+      <w:proofErr w:type="spellStart"/>
+      <w:r>
+        <w:rPr>
+          <w:rStyle w:val="Strong"/>
+          <w:rFonts w:ascii="Civil Premium" w:eastAsia="Times New Roman" w:hAnsi="Civil Premium" w:cs="Times New Roman"/>
+          <w:b w:val="0"/>
+          <w:bCs w:val="0"/>
+          <w:sz w:val="20"/>
+          <w:szCs w:val="20"/>
+          <w:lang w:val="nl-NL" w:eastAsia="en-NL"/>
+        </w:rPr>
+        <w:t>countries</w:t>
+      </w:r>
+      <w:proofErr w:type="spellEnd"/>
+      <w:r>
+        <w:rPr>
+          <w:rStyle w:val="Strong"/>
+          <w:rFonts w:ascii="Civil Premium" w:eastAsia="Times New Roman" w:hAnsi="Civil Premium" w:cs="Times New Roman"/>
+          <w:b w:val="0"/>
+          <w:bCs w:val="0"/>
+          <w:sz w:val="20"/>
+          <w:szCs w:val="20"/>
+          <w:lang w:val="nl-NL" w:eastAsia="en-NL"/>
+        </w:rPr>
+        <w:t xml:space="preserve">. Energy </w:t>
+      </w:r>
+      <w:proofErr w:type="spellStart"/>
+      <w:r>
+        <w:rPr>
+          <w:rStyle w:val="Strong"/>
+          <w:rFonts w:ascii="Civil Premium" w:eastAsia="Times New Roman" w:hAnsi="Civil Premium" w:cs="Times New Roman"/>
+          <w:b w:val="0"/>
+          <w:bCs w:val="0"/>
+          <w:sz w:val="20"/>
+          <w:szCs w:val="20"/>
+          <w:lang w:val="nl-NL" w:eastAsia="en-NL"/>
+        </w:rPr>
+        <w:t>Economics</w:t>
+      </w:r>
+      <w:proofErr w:type="spellEnd"/>
+      <w:r>
+        <w:rPr>
+          <w:rStyle w:val="Strong"/>
+          <w:rFonts w:ascii="Civil Premium" w:eastAsia="Times New Roman" w:hAnsi="Civil Premium" w:cs="Times New Roman"/>
+          <w:b w:val="0"/>
+          <w:bCs w:val="0"/>
+          <w:sz w:val="20"/>
+          <w:szCs w:val="20"/>
+          <w:lang w:val="nl-NL" w:eastAsia="en-NL"/>
+        </w:rPr>
+        <w:t xml:space="preserve">, 32(3), 550–556. </w:t>
       </w:r>
       <w:hyperlink r:id="rId10" w:history="1">
         <w:r>
@@ -4060,7 +6778,85 @@
           <w:szCs w:val="20"/>
           <w:lang w:val="nl-NL" w:eastAsia="en-NL"/>
         </w:rPr>
-        <w:t xml:space="preserve">Zijlstra, G. J. (1979). Networks in public policy: Nuclear energy in the Netherlands. Social Networks, 1(4), 359–389. </w:t>
+        <w:t xml:space="preserve">Zijlstra, G. J. (1979). Networks in public policy: </w:t>
+      </w:r>
+      <w:proofErr w:type="spellStart"/>
+      <w:r>
+        <w:rPr>
+          <w:rStyle w:val="Strong"/>
+          <w:rFonts w:ascii="Civil Premium" w:eastAsia="Times New Roman" w:hAnsi="Civil Premium" w:cs="Times New Roman"/>
+          <w:b w:val="0"/>
+          <w:bCs w:val="0"/>
+          <w:sz w:val="20"/>
+          <w:szCs w:val="20"/>
+          <w:lang w:val="nl-NL" w:eastAsia="en-NL"/>
+        </w:rPr>
+        <w:t>Nuclear</w:t>
+      </w:r>
+      <w:proofErr w:type="spellEnd"/>
+      <w:r>
+        <w:rPr>
+          <w:rStyle w:val="Strong"/>
+          <w:rFonts w:ascii="Civil Premium" w:eastAsia="Times New Roman" w:hAnsi="Civil Premium" w:cs="Times New Roman"/>
+          <w:b w:val="0"/>
+          <w:bCs w:val="0"/>
+          <w:sz w:val="20"/>
+          <w:szCs w:val="20"/>
+          <w:lang w:val="nl-NL" w:eastAsia="en-NL"/>
+        </w:rPr>
+        <w:t xml:space="preserve"> energy in </w:t>
+      </w:r>
+      <w:proofErr w:type="spellStart"/>
+      <w:r>
+        <w:rPr>
+          <w:rStyle w:val="Strong"/>
+          <w:rFonts w:ascii="Civil Premium" w:eastAsia="Times New Roman" w:hAnsi="Civil Premium" w:cs="Times New Roman"/>
+          <w:b w:val="0"/>
+          <w:bCs w:val="0"/>
+          <w:sz w:val="20"/>
+          <w:szCs w:val="20"/>
+          <w:lang w:val="nl-NL" w:eastAsia="en-NL"/>
+        </w:rPr>
+        <w:t>the</w:t>
+      </w:r>
+      <w:proofErr w:type="spellEnd"/>
+      <w:r>
+        <w:rPr>
+          <w:rStyle w:val="Strong"/>
+          <w:rFonts w:ascii="Civil Premium" w:eastAsia="Times New Roman" w:hAnsi="Civil Premium" w:cs="Times New Roman"/>
+          <w:b w:val="0"/>
+          <w:bCs w:val="0"/>
+          <w:sz w:val="20"/>
+          <w:szCs w:val="20"/>
+          <w:lang w:val="nl-NL" w:eastAsia="en-NL"/>
+        </w:rPr>
+        <w:t xml:space="preserve"> Netherlands. </w:t>
+      </w:r>
+      <w:proofErr w:type="spellStart"/>
+      <w:r>
+        <w:rPr>
+          <w:rStyle w:val="Strong"/>
+          <w:rFonts w:ascii="Civil Premium" w:eastAsia="Times New Roman" w:hAnsi="Civil Premium" w:cs="Times New Roman"/>
+          <w:b w:val="0"/>
+          <w:bCs w:val="0"/>
+          <w:sz w:val="20"/>
+          <w:szCs w:val="20"/>
+          <w:lang w:val="nl-NL" w:eastAsia="en-NL"/>
+        </w:rPr>
+        <w:t>Social</w:t>
+      </w:r>
+      <w:proofErr w:type="spellEnd"/>
+      <w:r>
+        <w:rPr>
+          <w:rStyle w:val="Strong"/>
+          <w:rFonts w:ascii="Civil Premium" w:eastAsia="Times New Roman" w:hAnsi="Civil Premium" w:cs="Times New Roman"/>
+          <w:b w:val="0"/>
+          <w:bCs w:val="0"/>
+          <w:sz w:val="20"/>
+          <w:szCs w:val="20"/>
+          <w:lang w:val="nl-NL" w:eastAsia="en-NL"/>
+        </w:rPr>
+        <w:t xml:space="preserve"> Networks, 1(4), 359–389. </w:t>
       </w:r>
       <w:hyperlink r:id="rId11" w:history="1">
         <w:r>

</xml_diff>

<commit_message>
vault backup: 2024-05-07 17:01:17
</commit_message>
<xml_diff>
--- a/Vakken/Blok 2/Wetenschapsjournalistiek/Eindpaper (Kernreactoren)/Eindpaper_Kerncentrales_JortSiemes_V4.docx
+++ b/Vakken/Blok 2/Wetenschapsjournalistiek/Eindpaper (Kernreactoren)/Eindpaper_Kerncentrales_JortSiemes_V4.docx
@@ -3071,7 +3071,7 @@
           <w:rFonts w:ascii="Civil Premium" w:eastAsia="Times New Roman" w:hAnsi="Civil Premium" w:cs="Times New Roman"/>
           <w:lang w:val="nl-NL" w:eastAsia="en-NL"/>
         </w:rPr>
-        <w:t>De gevonden literatuur werd systematisch geanalyseerd aan de hand van een thematische benadering. Eerst werden relevante artikelen en studies geïdentificeerd en geëxtraheerd. Vervolgens werden de belangrijkste thema's en patronen in de literatuur geïdentificeerd, waaronder publieke percepties, mediaberichtgeving en beleidskwesties met betrekking tot nucleaire energie en radioactief afvalbeheer. Deze thema's werden geïnterpreteerd en geanalyseerd om een diepgaand begrip te krijgen van de complexe dynamiek rondom het Nederlandse nucleaire debat.</w:t>
+        <w:t>De gevonden literatuur onderging een thematische analyse, waarbij relevante artikelen en studies werden geïdentificeerd en de belangrijkste thema's, waaronder publieke percepties en mediaberichtgeving, werden geëxtraheerd. Deze thema's werden vervolgens geïnterpreteerd en geanalyseerd om een diepgaand begrip te krijgen van de complexe dynamiek rondom het Nederlandse nucleaire debat.</w:t>
       </w:r>
       <w:r>
         <w:rPr>
@@ -3919,7 +3919,33 @@
           <w:szCs w:val="20"/>
           <w:lang w:val="nl-NL"/>
         </w:rPr>
-        <w:t xml:space="preserve">. https://doi.org/10.1093/oxfordhb/9780190497620.013.5 </w:t>
+        <w:t xml:space="preserve">. </w:t>
+      </w:r>
+      <w:proofErr w:type="gramStart"/>
+      <w:r>
+        <w:rPr>
+          <w:rStyle w:val="Strong"/>
+          <w:rFonts w:ascii="Civil Premium" w:eastAsiaTheme="minorHAnsi" w:hAnsi="Civil Premium" w:cstheme="minorBidi"/>
+          <w:b w:val="0"/>
+          <w:bCs w:val="0"/>
+          <w:sz w:val="20"/>
+          <w:szCs w:val="20"/>
+          <w:lang w:val="nl-NL"/>
+        </w:rPr>
+        <w:t>https://doi.org/10.1093/oxfordhb/9780190497620.013.5</w:t>
+      </w:r>
+      <w:proofErr w:type="gramEnd"/>
+      <w:r>
+        <w:rPr>
+          <w:rStyle w:val="Strong"/>
+          <w:rFonts w:ascii="Civil Premium" w:eastAsiaTheme="minorHAnsi" w:hAnsi="Civil Premium" w:cstheme="minorBidi"/>
+          <w:b w:val="0"/>
+          <w:bCs w:val="0"/>
+          <w:sz w:val="20"/>
+          <w:szCs w:val="20"/>
+          <w:lang w:val="nl-NL"/>
+        </w:rPr>
+        <w:t xml:space="preserve"> </w:t>
       </w:r>
     </w:p>
     <w:p>
@@ -4036,8 +4062,22 @@
           <w:szCs w:val="20"/>
           <w:lang w:val="nl-NL" w:eastAsia="en-NL"/>
         </w:rPr>
-        <w:t xml:space="preserve"> Risk Reporting. European Journal Of Communication, 23(3), 319–341. https://doi.org/10.1177/0267323108092538</w:t>
-      </w:r>
+        <w:t xml:space="preserve"> Risk Reporting. European Journal Of Communication, 23(3), 319–341. </w:t>
+      </w:r>
+      <w:proofErr w:type="gramStart"/>
+      <w:r>
+        <w:rPr>
+          <w:rStyle w:val="Strong"/>
+          <w:rFonts w:ascii="Civil Premium" w:hAnsi="Civil Premium"/>
+          <w:b w:val="0"/>
+          <w:bCs w:val="0"/>
+          <w:sz w:val="20"/>
+          <w:szCs w:val="20"/>
+          <w:lang w:val="nl-NL" w:eastAsia="en-NL"/>
+        </w:rPr>
+        <w:t>https://doi.org/10.1177/0267323108092538</w:t>
+      </w:r>
+      <w:proofErr w:type="gramEnd"/>
     </w:p>
     <w:p>
       <w:pPr>
@@ -4139,8 +4179,22 @@
           <w:szCs w:val="20"/>
           <w:lang w:val="nl-NL" w:eastAsia="en-NL"/>
         </w:rPr>
-        <w:t>, England), 17(3), 373–382. https://doi.org/10.1260/095830506778119407</w:t>
-      </w:r>
+        <w:t xml:space="preserve">, England), 17(3), 373–382. </w:t>
+      </w:r>
+      <w:proofErr w:type="gramStart"/>
+      <w:r>
+        <w:rPr>
+          <w:rStyle w:val="Strong"/>
+          <w:rFonts w:ascii="Civil Premium" w:eastAsia="Times New Roman" w:hAnsi="Civil Premium" w:cs="Times New Roman"/>
+          <w:b w:val="0"/>
+          <w:bCs w:val="0"/>
+          <w:sz w:val="20"/>
+          <w:szCs w:val="20"/>
+          <w:lang w:val="nl-NL" w:eastAsia="en-NL"/>
+        </w:rPr>
+        <w:t>https://doi.org/10.1260/095830506778119407</w:t>
+      </w:r>
+      <w:proofErr w:type="gramEnd"/>
     </w:p>
     <w:p>
       <w:pPr>
@@ -4424,8 +4478,22 @@
           <w:szCs w:val="20"/>
           <w:lang w:val="nl-NL" w:eastAsia="en-NL"/>
         </w:rPr>
-        <w:t xml:space="preserve"> energy over time. European Journal of Communication (London), 31(3), 260–282. https://doi.org/10.1177/0267323116629879</w:t>
-      </w:r>
+        <w:t xml:space="preserve"> energy over time. European Journal of Communication (London), 31(3), 260–282. </w:t>
+      </w:r>
+      <w:proofErr w:type="gramStart"/>
+      <w:r>
+        <w:rPr>
+          <w:rStyle w:val="Strong"/>
+          <w:rFonts w:ascii="Civil Premium" w:eastAsia="Times New Roman" w:hAnsi="Civil Premium" w:cs="Times New Roman"/>
+          <w:b w:val="0"/>
+          <w:bCs w:val="0"/>
+          <w:sz w:val="20"/>
+          <w:szCs w:val="20"/>
+          <w:lang w:val="nl-NL" w:eastAsia="en-NL"/>
+        </w:rPr>
+        <w:t>https://doi.org/10.1177/0267323116629879</w:t>
+      </w:r>
+      <w:proofErr w:type="gramEnd"/>
     </w:p>
     <w:p>
       <w:pPr>
@@ -4840,8 +4908,22 @@
           <w:szCs w:val="20"/>
           <w:lang w:val="nl-NL" w:eastAsia="en-NL"/>
         </w:rPr>
-        <w:t xml:space="preserve"> Change, 78(6), 910–930. https://doi.org/10.1016/j.techfore.2010.12.004</w:t>
-      </w:r>
+        <w:t xml:space="preserve"> Change, 78(6), 910–930. </w:t>
+      </w:r>
+      <w:proofErr w:type="gramStart"/>
+      <w:r>
+        <w:rPr>
+          <w:rStyle w:val="Strong"/>
+          <w:rFonts w:ascii="Civil Premium" w:hAnsi="Civil Premium"/>
+          <w:b w:val="0"/>
+          <w:bCs w:val="0"/>
+          <w:sz w:val="20"/>
+          <w:szCs w:val="20"/>
+          <w:lang w:val="nl-NL" w:eastAsia="en-NL"/>
+        </w:rPr>
+        <w:t>https://doi.org/10.1016/j.techfore.2010.12.004</w:t>
+      </w:r>
+      <w:proofErr w:type="gramEnd"/>
     </w:p>
     <w:p>
       <w:pPr>
@@ -4868,17 +4950,31 @@
           <w:lang w:val="nl-NL" w:eastAsia="en-NL"/>
         </w:rPr>
       </w:pPr>
-      <w:r>
-        <w:rPr>
-          <w:rStyle w:val="Strong"/>
-          <w:rFonts w:ascii="Civil Premium" w:eastAsia="Times New Roman" w:hAnsi="Civil Premium" w:cs="Times New Roman"/>
-          <w:b w:val="0"/>
-          <w:bCs w:val="0"/>
-          <w:sz w:val="20"/>
-          <w:szCs w:val="20"/>
-          <w:lang w:val="nl-NL" w:eastAsia="en-NL"/>
-        </w:rPr>
-        <w:t xml:space="preserve">van Leeuwen, R. P., de Wit, J. B., &amp; Smit, G. J. M. (2017). Review of </w:t>
+      <w:proofErr w:type="gramStart"/>
+      <w:r>
+        <w:rPr>
+          <w:rStyle w:val="Strong"/>
+          <w:rFonts w:ascii="Civil Premium" w:eastAsia="Times New Roman" w:hAnsi="Civil Premium" w:cs="Times New Roman"/>
+          <w:b w:val="0"/>
+          <w:bCs w:val="0"/>
+          <w:sz w:val="20"/>
+          <w:szCs w:val="20"/>
+          <w:lang w:val="nl-NL" w:eastAsia="en-NL"/>
+        </w:rPr>
+        <w:t>van</w:t>
+      </w:r>
+      <w:proofErr w:type="gramEnd"/>
+      <w:r>
+        <w:rPr>
+          <w:rStyle w:val="Strong"/>
+          <w:rFonts w:ascii="Civil Premium" w:eastAsia="Times New Roman" w:hAnsi="Civil Premium" w:cs="Times New Roman"/>
+          <w:b w:val="0"/>
+          <w:bCs w:val="0"/>
+          <w:sz w:val="20"/>
+          <w:szCs w:val="20"/>
+          <w:lang w:val="nl-NL" w:eastAsia="en-NL"/>
+        </w:rPr>
+        <w:t xml:space="preserve"> Leeuwen, R. P., de Wit, J. B., &amp; Smit, G. J. M. (2017). Review of </w:t>
       </w:r>
       <w:proofErr w:type="spellStart"/>
       <w:r>
@@ -5060,8 +5156,22 @@
           <w:szCs w:val="20"/>
           <w:lang w:val="nl-NL" w:eastAsia="en-NL"/>
         </w:rPr>
-        <w:t xml:space="preserve"> Management, 150, 941–948. https://doi.org/10.1016/j.enconman.2017.05.081s</w:t>
-      </w:r>
+        <w:t xml:space="preserve"> Management, 150, 941–948. </w:t>
+      </w:r>
+      <w:proofErr w:type="gramStart"/>
+      <w:r>
+        <w:rPr>
+          <w:rStyle w:val="Strong"/>
+          <w:rFonts w:ascii="Civil Premium" w:eastAsia="Times New Roman" w:hAnsi="Civil Premium" w:cs="Times New Roman"/>
+          <w:b w:val="0"/>
+          <w:bCs w:val="0"/>
+          <w:sz w:val="20"/>
+          <w:szCs w:val="20"/>
+          <w:lang w:val="nl-NL" w:eastAsia="en-NL"/>
+        </w:rPr>
+        <w:t>https://doi.org/10.1016/j.enconman.2017.05.081s</w:t>
+      </w:r>
+      <w:proofErr w:type="gramEnd"/>
     </w:p>
     <w:p>
       <w:pPr>
@@ -5391,8 +5501,22 @@
           <w:szCs w:val="20"/>
           <w:lang w:val="nl-NL" w:eastAsia="en-NL"/>
         </w:rPr>
-        <w:t xml:space="preserve"> Change, 79(8), 1513–1524. https://doi.org/10.1016/j.techfore.2012.04.018</w:t>
-      </w:r>
+        <w:t xml:space="preserve"> Change, 79(8), 1513–1524. </w:t>
+      </w:r>
+      <w:proofErr w:type="gramStart"/>
+      <w:r>
+        <w:rPr>
+          <w:rStyle w:val="Strong"/>
+          <w:rFonts w:ascii="Civil Premium" w:eastAsia="Times New Roman" w:hAnsi="Civil Premium" w:cs="Times New Roman"/>
+          <w:b w:val="0"/>
+          <w:bCs w:val="0"/>
+          <w:sz w:val="20"/>
+          <w:szCs w:val="20"/>
+          <w:lang w:val="nl-NL" w:eastAsia="en-NL"/>
+        </w:rPr>
+        <w:t>https://doi.org/10.1016/j.techfore.2012.04.018</w:t>
+      </w:r>
+      <w:proofErr w:type="gramEnd"/>
     </w:p>
     <w:p>
       <w:pPr>
@@ -5872,8 +5996,22 @@
           <w:szCs w:val="20"/>
           <w:lang w:val="nl-NL" w:eastAsia="en-NL"/>
         </w:rPr>
-        <w:t>, 63, 101389. https://doi.org/10.1016/j.erss.2019.101389</w:t>
-      </w:r>
+        <w:t xml:space="preserve">, 63, 101389. </w:t>
+      </w:r>
+      <w:proofErr w:type="gramStart"/>
+      <w:r>
+        <w:rPr>
+          <w:rStyle w:val="Strong"/>
+          <w:rFonts w:ascii="Civil Premium" w:hAnsi="Civil Premium"/>
+          <w:b w:val="0"/>
+          <w:bCs w:val="0"/>
+          <w:sz w:val="20"/>
+          <w:szCs w:val="20"/>
+          <w:lang w:val="nl-NL" w:eastAsia="en-NL"/>
+        </w:rPr>
+        <w:t>https://doi.org/10.1016/j.erss.2019.101389</w:t>
+      </w:r>
+      <w:proofErr w:type="gramEnd"/>
     </w:p>
     <w:p>
       <w:pPr>
@@ -6430,8 +6568,22 @@
           <w:szCs w:val="20"/>
           <w:lang w:val="nl-NL" w:eastAsia="en-NL"/>
         </w:rPr>
-        <w:t>, 32(2), 41–44. https://doi.org/10.1080/00963402.1976.11455566</w:t>
-      </w:r>
+        <w:t xml:space="preserve">, 32(2), 41–44. </w:t>
+      </w:r>
+      <w:proofErr w:type="gramStart"/>
+      <w:r>
+        <w:rPr>
+          <w:rStyle w:val="Strong"/>
+          <w:rFonts w:ascii="Civil Premium" w:eastAsia="Times New Roman" w:hAnsi="Civil Premium" w:cs="Times New Roman"/>
+          <w:b w:val="0"/>
+          <w:bCs w:val="0"/>
+          <w:sz w:val="20"/>
+          <w:szCs w:val="20"/>
+          <w:lang w:val="nl-NL" w:eastAsia="en-NL"/>
+        </w:rPr>
+        <w:t>https://doi.org/10.1080/00963402.1976.11455566</w:t>
+      </w:r>
+      <w:proofErr w:type="gramEnd"/>
     </w:p>
     <w:p>
       <w:pPr>

</xml_diff>

<commit_message>
vault backup: 2024-05-07 17:12:17
</commit_message>
<xml_diff>
--- a/Vakken/Blok 2/Wetenschapsjournalistiek/Eindpaper (Kernreactoren)/Eindpaper_Kerncentrales_JortSiemes_V4.docx
+++ b/Vakken/Blok 2/Wetenschapsjournalistiek/Eindpaper (Kernreactoren)/Eindpaper_Kerncentrales_JortSiemes_V4.docx
@@ -477,7 +477,6 @@
               <w:lang w:val="nl-NL" w:eastAsia="en-NL"/>
             </w:rPr>
           </w:pPr>
-          <w:proofErr w:type="spellStart"/>
           <w:r>
             <w:rPr>
               <w:rFonts w:ascii="Civil Premium" w:eastAsia="Times New Roman" w:hAnsi="Civil Premium" w:cs="Times New Roman"/>
@@ -488,20 +487,7 @@
               <w:szCs w:val="28"/>
               <w:lang w:val="nl-NL" w:eastAsia="en-NL"/>
             </w:rPr>
-            <w:t>Table</w:t>
-          </w:r>
-          <w:proofErr w:type="spellEnd"/>
-          <w:r>
-            <w:rPr>
-              <w:rFonts w:ascii="Civil Premium" w:eastAsia="Times New Roman" w:hAnsi="Civil Premium" w:cs="Times New Roman"/>
-              <w:b/>
-              <w:bCs/>
-              <w:color w:val="auto"/>
-              <w:sz w:val="28"/>
-              <w:szCs w:val="28"/>
-              <w:lang w:val="nl-NL" w:eastAsia="en-NL"/>
-            </w:rPr>
-            <w:t xml:space="preserve"> of Contents</w:t>
+            <w:t>Table of Contents</w:t>
           </w:r>
         </w:p>
         <w:p>
@@ -2689,42 +2675,53 @@
       <w:pPr>
         <w:rPr>
           <w:rFonts w:ascii="Civil Premium" w:eastAsia="Times New Roman" w:hAnsi="Civil Premium" w:cs="Times New Roman"/>
+          <w:lang w:val="nl-NL" w:eastAsia="en-NL"/>
+        </w:rPr>
+      </w:pPr>
+      <w:r>
+        <w:rPr>
+          <w:rFonts w:ascii="Civil Premium" w:eastAsia="Times New Roman" w:hAnsi="Civil Premium" w:cs="Times New Roman"/>
+          <w:lang w:val="nl-NL" w:eastAsia="en-NL"/>
+        </w:rPr>
+        <w:t>De geselecteerde literatuur belicht diverse aspecten van het Nederlandse nucleaire debat. Studies onderzoeken publieke percepties tussen de jaren 1970 en 1980, de invloed van media-inhoud op het debat, en wereldwijde programma's voor het beheer van radioactief afval. Deze onderzoeken bieden een integraal begrip van het complexe landschap rondom nucleaire energie, publieke attitudes</w:t>
+      </w:r>
+      <w:r>
+        <w:rPr>
+          <w:rFonts w:ascii="Civil Premium" w:eastAsia="Times New Roman" w:hAnsi="Civil Premium" w:cs="Times New Roman"/>
+          <w:lang w:val="nl-NL" w:eastAsia="en-NL"/>
+        </w:rPr>
+        <w:t xml:space="preserve"> en</w:t>
+      </w:r>
+      <w:r>
+        <w:rPr>
+          <w:rFonts w:ascii="Civil Premium" w:eastAsia="Times New Roman" w:hAnsi="Civil Premium" w:cs="Times New Roman"/>
+          <w:lang w:val="nl-NL" w:eastAsia="en-NL"/>
+        </w:rPr>
+        <w:t xml:space="preserve"> mediaberichtgeving</w:t>
+      </w:r>
+      <w:r>
+        <w:rPr>
+          <w:rFonts w:ascii="Civil Premium" w:eastAsia="Times New Roman" w:hAnsi="Civil Premium" w:cs="Times New Roman"/>
+          <w:lang w:val="nl-NL" w:eastAsia="en-NL"/>
+        </w:rPr>
+        <w:t>.</w:t>
+      </w:r>
+      <w:r>
+        <w:rPr>
+          <w:rFonts w:ascii="Civil Premium" w:hAnsi="Civil Premium"/>
           <w:b/>
           <w:bCs/>
           <w:sz w:val="28"/>
           <w:szCs w:val="28"/>
-          <w:lang w:val="nl-NL" w:eastAsia="en-NL"/>
-        </w:rPr>
-      </w:pPr>
-      <w:r>
-        <w:rPr>
-          <w:rFonts w:ascii="Civil Premium" w:eastAsia="Times New Roman" w:hAnsi="Civil Premium" w:cs="Times New Roman"/>
-          <w:lang w:val="nl-NL" w:eastAsia="en-NL"/>
-        </w:rPr>
-        <w:t>De geselecteerde literatuur belicht diverse aspecten van het Nederlandse nucleaire debat. Studies onderzoeken publieke percepties tussen de jaren 1970 en 1980, de invloed van media-inhoud op het debat, en wereldwijde programma's voor het beheer van radioactief afval. Deze onderzoeken bieden een integraal begrip van het complexe landschap rondom nucleaire energie, publieke attitudes</w:t>
-      </w:r>
-      <w:r>
-        <w:rPr>
-          <w:rFonts w:ascii="Civil Premium" w:eastAsia="Times New Roman" w:hAnsi="Civil Premium" w:cs="Times New Roman"/>
-          <w:lang w:val="nl-NL" w:eastAsia="en-NL"/>
-        </w:rPr>
-        <w:t xml:space="preserve"> en</w:t>
-      </w:r>
-      <w:r>
-        <w:rPr>
-          <w:rFonts w:ascii="Civil Premium" w:eastAsia="Times New Roman" w:hAnsi="Civil Premium" w:cs="Times New Roman"/>
-          <w:lang w:val="nl-NL" w:eastAsia="en-NL"/>
-        </w:rPr>
-        <w:t xml:space="preserve"> mediaberichtgeving</w:t>
-      </w:r>
-      <w:r>
-        <w:rPr>
-          <w:rFonts w:ascii="Civil Premium" w:eastAsia="Times New Roman" w:hAnsi="Civil Premium" w:cs="Times New Roman"/>
-          <w:lang w:val="nl-NL" w:eastAsia="en-NL"/>
-        </w:rPr>
-        <w:t>.</w:t>
-      </w:r>
-      <w:r>
+          <w:lang w:val="nl-NL"/>
+        </w:rPr>
+        <w:br w:type="page"/>
+      </w:r>
+    </w:p>
+    <w:p>
+      <w:pPr>
+        <w:pStyle w:val="NormalWeb"/>
+        <w:outlineLvl w:val="0"/>
         <w:rPr>
           <w:rFonts w:ascii="Civil Premium" w:hAnsi="Civil Premium"/>
           <w:b/>
@@ -2733,13 +2730,9 @@
           <w:szCs w:val="28"/>
           <w:lang w:val="nl-NL"/>
         </w:rPr>
-        <w:br w:type="page"/>
-      </w:r>
-    </w:p>
-    <w:p>
-      <w:pPr>
-        <w:pStyle w:val="NormalWeb"/>
-        <w:outlineLvl w:val="0"/>
+      </w:pPr>
+      <w:bookmarkStart w:id="2" w:name="_Toc165990708"/>
+      <w:r>
         <w:rPr>
           <w:rFonts w:ascii="Civil Premium" w:hAnsi="Civil Premium"/>
           <w:b/>
@@ -2748,17 +2741,6 @@
           <w:szCs w:val="28"/>
           <w:lang w:val="nl-NL"/>
         </w:rPr>
-      </w:pPr>
-      <w:bookmarkStart w:id="2" w:name="_Toc165990708"/>
-      <w:r>
-        <w:rPr>
-          <w:rFonts w:ascii="Civil Premium" w:hAnsi="Civil Premium"/>
-          <w:b/>
-          <w:bCs/>
-          <w:sz w:val="28"/>
-          <w:szCs w:val="28"/>
-          <w:lang w:val="nl-NL"/>
-        </w:rPr>
         <w:lastRenderedPageBreak/>
         <w:t>Methodologie</w:t>
       </w:r>
@@ -2997,27 +2979,7 @@
           <w:szCs w:val="22"/>
           <w:lang w:val="nl-NL"/>
         </w:rPr>
-        <w:t xml:space="preserve"> peer-</w:t>
-      </w:r>
-      <w:proofErr w:type="spellStart"/>
-      <w:r>
-        <w:rPr>
-          <w:rFonts w:ascii="Civil Premium" w:hAnsi="Civil Premium"/>
-          <w:sz w:val="22"/>
-          <w:szCs w:val="22"/>
-          <w:lang w:val="nl-NL"/>
-        </w:rPr>
-        <w:t>reviewed</w:t>
-      </w:r>
-      <w:proofErr w:type="spellEnd"/>
-      <w:r>
-        <w:rPr>
-          <w:rFonts w:ascii="Civil Premium" w:hAnsi="Civil Premium"/>
-          <w:sz w:val="22"/>
-          <w:szCs w:val="22"/>
-          <w:lang w:val="nl-NL"/>
-        </w:rPr>
-        <w:t xml:space="preserve"> classificatie,</w:t>
+        <w:t xml:space="preserve"> peer-reviewed classificatie,</w:t>
       </w:r>
       <w:r>
         <w:rPr>
@@ -3739,7 +3701,6 @@
           <w:lang w:val="nl-NL"/>
         </w:rPr>
       </w:pPr>
-      <w:proofErr w:type="spellStart"/>
       <w:r>
         <w:rPr>
           <w:rStyle w:val="Strong"/>
@@ -3750,202 +3711,7 @@
           <w:szCs w:val="20"/>
           <w:lang w:val="nl-NL"/>
         </w:rPr>
-        <w:t>Schäfer</w:t>
-      </w:r>
-      <w:proofErr w:type="spellEnd"/>
-      <w:r>
-        <w:rPr>
-          <w:rStyle w:val="Strong"/>
-          <w:rFonts w:ascii="Civil Premium" w:eastAsiaTheme="minorHAnsi" w:hAnsi="Civil Premium" w:cstheme="minorBidi"/>
-          <w:b w:val="0"/>
-          <w:bCs w:val="0"/>
-          <w:sz w:val="20"/>
-          <w:szCs w:val="20"/>
-          <w:lang w:val="nl-NL"/>
-        </w:rPr>
-        <w:t xml:space="preserve">, M. S. (2017). How </w:t>
-      </w:r>
-      <w:proofErr w:type="spellStart"/>
-      <w:r>
-        <w:rPr>
-          <w:rStyle w:val="Strong"/>
-          <w:rFonts w:ascii="Civil Premium" w:eastAsiaTheme="minorHAnsi" w:hAnsi="Civil Premium" w:cstheme="minorBidi"/>
-          <w:b w:val="0"/>
-          <w:bCs w:val="0"/>
-          <w:sz w:val="20"/>
-          <w:szCs w:val="20"/>
-          <w:lang w:val="nl-NL"/>
-        </w:rPr>
-        <w:t>changing</w:t>
-      </w:r>
-      <w:proofErr w:type="spellEnd"/>
-      <w:r>
-        <w:rPr>
-          <w:rStyle w:val="Strong"/>
-          <w:rFonts w:ascii="Civil Premium" w:eastAsiaTheme="minorHAnsi" w:hAnsi="Civil Premium" w:cstheme="minorBidi"/>
-          <w:b w:val="0"/>
-          <w:bCs w:val="0"/>
-          <w:sz w:val="20"/>
-          <w:szCs w:val="20"/>
-          <w:lang w:val="nl-NL"/>
-        </w:rPr>
-        <w:t xml:space="preserve"> media </w:t>
-      </w:r>
-      <w:proofErr w:type="spellStart"/>
-      <w:r>
-        <w:rPr>
-          <w:rStyle w:val="Strong"/>
-          <w:rFonts w:ascii="Civil Premium" w:eastAsiaTheme="minorHAnsi" w:hAnsi="Civil Premium" w:cstheme="minorBidi"/>
-          <w:b w:val="0"/>
-          <w:bCs w:val="0"/>
-          <w:sz w:val="20"/>
-          <w:szCs w:val="20"/>
-          <w:lang w:val="nl-NL"/>
-        </w:rPr>
-        <w:t>structures</w:t>
-      </w:r>
-      <w:proofErr w:type="spellEnd"/>
-      <w:r>
-        <w:rPr>
-          <w:rStyle w:val="Strong"/>
-          <w:rFonts w:ascii="Civil Premium" w:eastAsiaTheme="minorHAnsi" w:hAnsi="Civil Premium" w:cstheme="minorBidi"/>
-          <w:b w:val="0"/>
-          <w:bCs w:val="0"/>
-          <w:sz w:val="20"/>
-          <w:szCs w:val="20"/>
-          <w:lang w:val="nl-NL"/>
-        </w:rPr>
-        <w:t xml:space="preserve"> are affecting </w:t>
-      </w:r>
-      <w:proofErr w:type="spellStart"/>
-      <w:r>
-        <w:rPr>
-          <w:rStyle w:val="Strong"/>
-          <w:rFonts w:ascii="Civil Premium" w:eastAsiaTheme="minorHAnsi" w:hAnsi="Civil Premium" w:cstheme="minorBidi"/>
-          <w:b w:val="0"/>
-          <w:bCs w:val="0"/>
-          <w:sz w:val="20"/>
-          <w:szCs w:val="20"/>
-          <w:lang w:val="nl-NL"/>
-        </w:rPr>
-        <w:t>science</w:t>
-      </w:r>
-      <w:proofErr w:type="spellEnd"/>
-      <w:r>
-        <w:rPr>
-          <w:rStyle w:val="Strong"/>
-          <w:rFonts w:ascii="Civil Premium" w:eastAsiaTheme="minorHAnsi" w:hAnsi="Civil Premium" w:cstheme="minorBidi"/>
-          <w:b w:val="0"/>
-          <w:bCs w:val="0"/>
-          <w:sz w:val="20"/>
-          <w:szCs w:val="20"/>
-          <w:lang w:val="nl-NL"/>
-        </w:rPr>
-        <w:t xml:space="preserve"> </w:t>
-      </w:r>
-      <w:proofErr w:type="spellStart"/>
-      <w:r>
-        <w:rPr>
-          <w:rStyle w:val="Strong"/>
-          <w:rFonts w:ascii="Civil Premium" w:eastAsiaTheme="minorHAnsi" w:hAnsi="Civil Premium" w:cstheme="minorBidi"/>
-          <w:b w:val="0"/>
-          <w:bCs w:val="0"/>
-          <w:sz w:val="20"/>
-          <w:szCs w:val="20"/>
-          <w:lang w:val="nl-NL"/>
-        </w:rPr>
-        <w:t>news</w:t>
-      </w:r>
-      <w:proofErr w:type="spellEnd"/>
-      <w:r>
-        <w:rPr>
-          <w:rStyle w:val="Strong"/>
-          <w:rFonts w:ascii="Civil Premium" w:eastAsiaTheme="minorHAnsi" w:hAnsi="Civil Premium" w:cstheme="minorBidi"/>
-          <w:b w:val="0"/>
-          <w:bCs w:val="0"/>
-          <w:sz w:val="20"/>
-          <w:szCs w:val="20"/>
-          <w:lang w:val="nl-NL"/>
-        </w:rPr>
-        <w:t xml:space="preserve"> </w:t>
-      </w:r>
-      <w:proofErr w:type="spellStart"/>
-      <w:r>
-        <w:rPr>
-          <w:rStyle w:val="Strong"/>
-          <w:rFonts w:ascii="Civil Premium" w:eastAsiaTheme="minorHAnsi" w:hAnsi="Civil Premium" w:cstheme="minorBidi"/>
-          <w:b w:val="0"/>
-          <w:bCs w:val="0"/>
-          <w:sz w:val="20"/>
-          <w:szCs w:val="20"/>
-          <w:lang w:val="nl-NL"/>
-        </w:rPr>
-        <w:t>coverage</w:t>
-      </w:r>
-      <w:proofErr w:type="spellEnd"/>
-      <w:r>
-        <w:rPr>
-          <w:rStyle w:val="Strong"/>
-          <w:rFonts w:ascii="Civil Premium" w:eastAsiaTheme="minorHAnsi" w:hAnsi="Civil Premium" w:cstheme="minorBidi"/>
-          <w:b w:val="0"/>
-          <w:bCs w:val="0"/>
-          <w:sz w:val="20"/>
-          <w:szCs w:val="20"/>
-          <w:lang w:val="nl-NL"/>
-        </w:rPr>
-        <w:t xml:space="preserve">. In Oxford University Press </w:t>
-      </w:r>
-      <w:proofErr w:type="spellStart"/>
-      <w:r>
-        <w:rPr>
-          <w:rStyle w:val="Strong"/>
-          <w:rFonts w:ascii="Civil Premium" w:eastAsiaTheme="minorHAnsi" w:hAnsi="Civil Premium" w:cstheme="minorBidi"/>
-          <w:b w:val="0"/>
-          <w:bCs w:val="0"/>
-          <w:sz w:val="20"/>
-          <w:szCs w:val="20"/>
-          <w:lang w:val="nl-NL"/>
-        </w:rPr>
-        <w:t>eBooks</w:t>
-      </w:r>
-      <w:proofErr w:type="spellEnd"/>
-      <w:r>
-        <w:rPr>
-          <w:rStyle w:val="Strong"/>
-          <w:rFonts w:ascii="Civil Premium" w:eastAsiaTheme="minorHAnsi" w:hAnsi="Civil Premium" w:cstheme="minorBidi"/>
-          <w:b w:val="0"/>
-          <w:bCs w:val="0"/>
-          <w:sz w:val="20"/>
-          <w:szCs w:val="20"/>
-          <w:lang w:val="nl-NL"/>
-        </w:rPr>
-        <w:t xml:space="preserve">. </w:t>
-      </w:r>
-      <w:proofErr w:type="gramStart"/>
-      <w:r>
-        <w:rPr>
-          <w:rStyle w:val="Strong"/>
-          <w:rFonts w:ascii="Civil Premium" w:eastAsiaTheme="minorHAnsi" w:hAnsi="Civil Premium" w:cstheme="minorBidi"/>
-          <w:b w:val="0"/>
-          <w:bCs w:val="0"/>
-          <w:sz w:val="20"/>
-          <w:szCs w:val="20"/>
-          <w:lang w:val="nl-NL"/>
-        </w:rPr>
-        <w:t>https://doi.org/10.1093/oxfordhb/9780190497620.013.5</w:t>
-      </w:r>
-      <w:proofErr w:type="gramEnd"/>
-      <w:r>
-        <w:rPr>
-          <w:rStyle w:val="Strong"/>
-          <w:rFonts w:ascii="Civil Premium" w:eastAsiaTheme="minorHAnsi" w:hAnsi="Civil Premium" w:cstheme="minorBidi"/>
-          <w:b w:val="0"/>
-          <w:bCs w:val="0"/>
-          <w:sz w:val="20"/>
-          <w:szCs w:val="20"/>
-          <w:lang w:val="nl-NL"/>
-        </w:rPr>
-        <w:t xml:space="preserve"> </w:t>
+        <w:t xml:space="preserve">Schäfer, M. S. (2017). How changing media structures are affecting science news coverage. In Oxford University Press eBooks. https://doi.org/10.1093/oxfordhb/9780190497620.013.5 </w:t>
       </w:r>
     </w:p>
     <w:p>
@@ -3960,7 +3726,6 @@
           <w:lang w:val="nl-NL" w:eastAsia="en-NL"/>
         </w:rPr>
       </w:pPr>
-      <w:proofErr w:type="spellStart"/>
       <w:r>
         <w:rPr>
           <w:rStyle w:val="Strong"/>
@@ -3971,113 +3736,8 @@
           <w:szCs w:val="20"/>
           <w:lang w:val="nl-NL" w:eastAsia="en-NL"/>
         </w:rPr>
-        <w:t>Vasterman</w:t>
-      </w:r>
-      <w:proofErr w:type="spellEnd"/>
-      <w:r>
-        <w:rPr>
-          <w:rStyle w:val="Strong"/>
-          <w:rFonts w:ascii="Civil Premium" w:hAnsi="Civil Premium"/>
-          <w:b w:val="0"/>
-          <w:bCs w:val="0"/>
-          <w:sz w:val="20"/>
-          <w:szCs w:val="20"/>
-          <w:lang w:val="nl-NL" w:eastAsia="en-NL"/>
-        </w:rPr>
-        <w:t xml:space="preserve">, P., Scholten, O., &amp; </w:t>
-      </w:r>
-      <w:proofErr w:type="spellStart"/>
-      <w:r>
-        <w:rPr>
-          <w:rStyle w:val="Strong"/>
-          <w:rFonts w:ascii="Civil Premium" w:hAnsi="Civil Premium"/>
-          <w:b w:val="0"/>
-          <w:bCs w:val="0"/>
-          <w:sz w:val="20"/>
-          <w:szCs w:val="20"/>
-          <w:lang w:val="nl-NL" w:eastAsia="en-NL"/>
-        </w:rPr>
-        <w:t>Ruigrok</w:t>
-      </w:r>
-      <w:proofErr w:type="spellEnd"/>
-      <w:r>
-        <w:rPr>
-          <w:rStyle w:val="Strong"/>
-          <w:rFonts w:ascii="Civil Premium" w:hAnsi="Civil Premium"/>
-          <w:b w:val="0"/>
-          <w:bCs w:val="0"/>
-          <w:sz w:val="20"/>
-          <w:szCs w:val="20"/>
-          <w:lang w:val="nl-NL" w:eastAsia="en-NL"/>
-        </w:rPr>
-        <w:t xml:space="preserve">, N. (2008). A Model </w:t>
-      </w:r>
-      <w:proofErr w:type="spellStart"/>
-      <w:r>
-        <w:rPr>
-          <w:rStyle w:val="Strong"/>
-          <w:rFonts w:ascii="Civil Premium" w:hAnsi="Civil Premium"/>
-          <w:b w:val="0"/>
-          <w:bCs w:val="0"/>
-          <w:sz w:val="20"/>
-          <w:szCs w:val="20"/>
-          <w:lang w:val="nl-NL" w:eastAsia="en-NL"/>
-        </w:rPr>
-        <w:t>for</w:t>
-      </w:r>
-      <w:proofErr w:type="spellEnd"/>
-      <w:r>
-        <w:rPr>
-          <w:rStyle w:val="Strong"/>
-          <w:rFonts w:ascii="Civil Premium" w:hAnsi="Civil Premium"/>
-          <w:b w:val="0"/>
-          <w:bCs w:val="0"/>
-          <w:sz w:val="20"/>
-          <w:szCs w:val="20"/>
-          <w:lang w:val="nl-NL" w:eastAsia="en-NL"/>
-        </w:rPr>
-        <w:t xml:space="preserve"> </w:t>
-      </w:r>
-      <w:proofErr w:type="spellStart"/>
-      <w:r>
-        <w:rPr>
-          <w:rStyle w:val="Strong"/>
-          <w:rFonts w:ascii="Civil Premium" w:hAnsi="Civil Premium"/>
-          <w:b w:val="0"/>
-          <w:bCs w:val="0"/>
-          <w:sz w:val="20"/>
-          <w:szCs w:val="20"/>
-          <w:lang w:val="nl-NL" w:eastAsia="en-NL"/>
-        </w:rPr>
-        <w:t>Evaluating</w:t>
-      </w:r>
-      <w:proofErr w:type="spellEnd"/>
-      <w:r>
-        <w:rPr>
-          <w:rStyle w:val="Strong"/>
-          <w:rFonts w:ascii="Civil Premium" w:hAnsi="Civil Premium"/>
-          <w:b w:val="0"/>
-          <w:bCs w:val="0"/>
-          <w:sz w:val="20"/>
-          <w:szCs w:val="20"/>
-          <w:lang w:val="nl-NL" w:eastAsia="en-NL"/>
-        </w:rPr>
-        <w:t xml:space="preserve"> Risk Reporting. European Journal Of Communication, 23(3), 319–341. </w:t>
-      </w:r>
-      <w:proofErr w:type="gramStart"/>
-      <w:r>
-        <w:rPr>
-          <w:rStyle w:val="Strong"/>
-          <w:rFonts w:ascii="Civil Premium" w:hAnsi="Civil Premium"/>
-          <w:b w:val="0"/>
-          <w:bCs w:val="0"/>
-          <w:sz w:val="20"/>
-          <w:szCs w:val="20"/>
-          <w:lang w:val="nl-NL" w:eastAsia="en-NL"/>
-        </w:rPr>
-        <w:t>https://doi.org/10.1177/0267323108092538</w:t>
-      </w:r>
-      <w:proofErr w:type="gramEnd"/>
+        <w:t>Vasterman, P., Scholten, O., &amp; Ruigrok, N. (2008). A Model for Evaluating Risk Reporting. European Journal Of Communication, 23(3), 319–341. https://doi.org/10.1177/0267323108092538</w:t>
+      </w:r>
     </w:p>
     <w:p>
       <w:pPr>
@@ -4101,10 +3761,11 @@
           <w:szCs w:val="20"/>
           <w:lang w:val="nl-NL" w:eastAsia="en-NL"/>
         </w:rPr>
-        <w:t xml:space="preserve">Arentsen, M. J. (2006). CONTESTED TECHNOLOGY: </w:t>
-      </w:r>
-      <w:proofErr w:type="spellStart"/>
-      <w:r>
+        <w:t>Arentsen, M. J. (2006). CONTESTED TECHNOLOGY: Nuclear Power in the Netherlands. Energy &amp; Environment (Essex, England), 17(3), 373–382. https://doi.org/10.1260/095830506778119407</w:t>
+      </w:r>
+    </w:p>
+    <w:p>
+      <w:pPr>
         <w:rPr>
           <w:rStyle w:val="Strong"/>
           <w:rFonts w:ascii="Civil Premium" w:eastAsia="Times New Roman" w:hAnsi="Civil Premium" w:cs="Times New Roman"/>
@@ -4114,9 +3775,7 @@
           <w:szCs w:val="20"/>
           <w:lang w:val="nl-NL" w:eastAsia="en-NL"/>
         </w:rPr>
-        <w:t>Nuclear</w:t>
-      </w:r>
-      <w:proofErr w:type="spellEnd"/>
+      </w:pPr>
       <w:r>
         <w:rPr>
           <w:rStyle w:val="Strong"/>
@@ -4127,10 +3786,37 @@
           <w:szCs w:val="20"/>
           <w:lang w:val="nl-NL" w:eastAsia="en-NL"/>
         </w:rPr>
-        <w:t xml:space="preserve"> Power in </w:t>
-      </w:r>
-      <w:proofErr w:type="spellStart"/>
-      <w:r>
+        <w:t>Boumans, J. W., Vliegenthart, R., &amp; Boomgaarden, H. G. (2016). Nuclear voices in the news: A comparison of source, news agency and newspaper content about nuclear energy over time. European Journal of Communication (London), 31(3), 260–282. https://doi.org/10.1177/0267323116629879</w:t>
+      </w:r>
+    </w:p>
+    <w:p>
+      <w:pPr>
+        <w:spacing w:after="0" w:line="240" w:lineRule="auto"/>
+        <w:rPr>
+          <w:rStyle w:val="Strong"/>
+          <w:rFonts w:ascii="Civil Premium" w:hAnsi="Civil Premium"/>
+          <w:b w:val="0"/>
+          <w:bCs w:val="0"/>
+          <w:sz w:val="20"/>
+          <w:szCs w:val="20"/>
+          <w:lang w:val="nl-NL" w:eastAsia="en-NL"/>
+        </w:rPr>
+      </w:pPr>
+      <w:r>
+        <w:rPr>
+          <w:rStyle w:val="Strong"/>
+          <w:rFonts w:ascii="Civil Premium" w:hAnsi="Civil Premium"/>
+          <w:b w:val="0"/>
+          <w:bCs w:val="0"/>
+          <w:sz w:val="20"/>
+          <w:szCs w:val="20"/>
+          <w:lang w:val="nl-NL" w:eastAsia="en-NL"/>
+        </w:rPr>
+        <w:t>Geels, F. W., &amp; Verhees, B. (2011). Cultural legitimacy and framing struggles in innovation journeys: A cultural-performative perspective and a case study of Dutch nuclear energy (1945–1986). Technological Forecasting &amp; Social Change, 78(6), 910–930. https://doi.org/10.1016/j.techfore.2010.12.004</w:t>
+      </w:r>
+    </w:p>
+    <w:p>
+      <w:pPr>
         <w:rPr>
           <w:rStyle w:val="Strong"/>
           <w:rFonts w:ascii="Civil Premium" w:eastAsia="Times New Roman" w:hAnsi="Civil Premium" w:cs="Times New Roman"/>
@@ -4140,10 +3826,10 @@
           <w:szCs w:val="20"/>
           <w:lang w:val="nl-NL" w:eastAsia="en-NL"/>
         </w:rPr>
-        <w:t>the</w:t>
-      </w:r>
-      <w:proofErr w:type="spellEnd"/>
-      <w:r>
+      </w:pPr>
+    </w:p>
+    <w:p>
+      <w:pPr>
         <w:rPr>
           <w:rStyle w:val="Strong"/>
           <w:rFonts w:ascii="Civil Premium" w:eastAsia="Times New Roman" w:hAnsi="Civil Premium" w:cs="Times New Roman"/>
@@ -4153,9 +3839,7 @@
           <w:szCs w:val="20"/>
           <w:lang w:val="nl-NL" w:eastAsia="en-NL"/>
         </w:rPr>
-        <w:t xml:space="preserve"> Netherlands. Energy &amp; Environment (</w:t>
-      </w:r>
-      <w:proofErr w:type="spellStart"/>
+      </w:pPr>
       <w:r>
         <w:rPr>
           <w:rStyle w:val="Strong"/>
@@ -4166,9 +3850,15 @@
           <w:szCs w:val="20"/>
           <w:lang w:val="nl-NL" w:eastAsia="en-NL"/>
         </w:rPr>
-        <w:t>Essex</w:t>
-      </w:r>
-      <w:proofErr w:type="spellEnd"/>
+        <w:t>van Leeuwen, R. P., de Wit, J. B., &amp; Smit, G. J. M. (2017). Review of urban energy transition in the Netherlands and the role of smart energy management. Energy Conversion and Management, 150, 941–948. https://doi.org/10.1016/j.enconman.2017.05.081s</w:t>
+      </w:r>
+    </w:p>
+    <w:p>
+      <w:pPr>
+        <w:rPr>
+          <w:lang w:val="nl-NL"/>
+        </w:rPr>
+      </w:pPr>
       <w:r>
         <w:rPr>
           <w:rStyle w:val="Strong"/>
@@ -4179,10 +3869,36 @@
           <w:szCs w:val="20"/>
           <w:lang w:val="nl-NL" w:eastAsia="en-NL"/>
         </w:rPr>
-        <w:t xml:space="preserve">, England), 17(3), 373–382. </w:t>
-      </w:r>
-      <w:proofErr w:type="gramStart"/>
-      <w:r>
+        <w:t>Mulder, K. (2012). The dynamics of public opinion on nuclear power. Interpreting an experiment in the Netherlands. Technological Forecasting &amp; Social Change/Technological Forecasting And Social Change, 79(8), 1513–1524. https://doi.org/10.1016/j.techfore.2012.04.018</w:t>
+      </w:r>
+    </w:p>
+    <w:p>
+      <w:pPr>
+        <w:rPr>
+          <w:rStyle w:val="Strong"/>
+          <w:rFonts w:ascii="Civil Premium" w:hAnsi="Civil Premium"/>
+          <w:b w:val="0"/>
+          <w:bCs w:val="0"/>
+          <w:sz w:val="20"/>
+          <w:szCs w:val="20"/>
+          <w:lang w:val="nl-NL" w:eastAsia="en-NL"/>
+        </w:rPr>
+      </w:pPr>
+      <w:r>
+        <w:rPr>
+          <w:rStyle w:val="Strong"/>
+          <w:rFonts w:ascii="Civil Premium" w:hAnsi="Civil Premium"/>
+          <w:b w:val="0"/>
+          <w:bCs w:val="0"/>
+          <w:sz w:val="20"/>
+          <w:szCs w:val="20"/>
+          <w:lang w:val="nl-NL" w:eastAsia="en-NL"/>
+        </w:rPr>
+        <w:t>Neumann, A., Sorge, L., Von Hirschhausen, C., &amp; Wealer, B. (2020). Democratic quality and nuclear power: Reviewing the global determinants for the introduction of nuclear energy in 166 countries. Energy Research &amp; Social Science, 63, 101389. https://doi.org/10.1016/j.erss.2019.101389</w:t>
+      </w:r>
+    </w:p>
+    <w:p>
+      <w:pPr>
         <w:rPr>
           <w:rStyle w:val="Strong"/>
           <w:rFonts w:ascii="Civil Premium" w:eastAsia="Times New Roman" w:hAnsi="Civil Premium" w:cs="Times New Roman"/>
@@ -4192,12 +3908,8 @@
           <w:szCs w:val="20"/>
           <w:lang w:val="nl-NL" w:eastAsia="en-NL"/>
         </w:rPr>
-        <w:t>https://doi.org/10.1260/095830506778119407</w:t>
-      </w:r>
-      <w:proofErr w:type="gramEnd"/>
-    </w:p>
-    <w:p>
-      <w:pPr>
+      </w:pPr>
+      <w:r>
         <w:rPr>
           <w:rStyle w:val="Strong"/>
           <w:rFonts w:ascii="Civil Premium" w:eastAsia="Times New Roman" w:hAnsi="Civil Premium" w:cs="Times New Roman"/>
@@ -4207,2147 +3919,7 @@
           <w:szCs w:val="20"/>
           <w:lang w:val="nl-NL" w:eastAsia="en-NL"/>
         </w:rPr>
-      </w:pPr>
-      <w:r>
-        <w:rPr>
-          <w:rStyle w:val="Strong"/>
-          <w:rFonts w:ascii="Civil Premium" w:eastAsia="Times New Roman" w:hAnsi="Civil Premium" w:cs="Times New Roman"/>
-          <w:b w:val="0"/>
-          <w:bCs w:val="0"/>
-          <w:sz w:val="20"/>
-          <w:szCs w:val="20"/>
-          <w:lang w:val="nl-NL" w:eastAsia="en-NL"/>
-        </w:rPr>
-        <w:t xml:space="preserve">Boumans, J. W., </w:t>
-      </w:r>
-      <w:proofErr w:type="spellStart"/>
-      <w:r>
-        <w:rPr>
-          <w:rStyle w:val="Strong"/>
-          <w:rFonts w:ascii="Civil Premium" w:eastAsia="Times New Roman" w:hAnsi="Civil Premium" w:cs="Times New Roman"/>
-          <w:b w:val="0"/>
-          <w:bCs w:val="0"/>
-          <w:sz w:val="20"/>
-          <w:szCs w:val="20"/>
-          <w:lang w:val="nl-NL" w:eastAsia="en-NL"/>
-        </w:rPr>
-        <w:t>Vliegenthart</w:t>
-      </w:r>
-      <w:proofErr w:type="spellEnd"/>
-      <w:r>
-        <w:rPr>
-          <w:rStyle w:val="Strong"/>
-          <w:rFonts w:ascii="Civil Premium" w:eastAsia="Times New Roman" w:hAnsi="Civil Premium" w:cs="Times New Roman"/>
-          <w:b w:val="0"/>
-          <w:bCs w:val="0"/>
-          <w:sz w:val="20"/>
-          <w:szCs w:val="20"/>
-          <w:lang w:val="nl-NL" w:eastAsia="en-NL"/>
-        </w:rPr>
-        <w:t xml:space="preserve">, R., &amp; Boomgaarden, H. G. (2016). </w:t>
-      </w:r>
-      <w:proofErr w:type="spellStart"/>
-      <w:r>
-        <w:rPr>
-          <w:rStyle w:val="Strong"/>
-          <w:rFonts w:ascii="Civil Premium" w:eastAsia="Times New Roman" w:hAnsi="Civil Premium" w:cs="Times New Roman"/>
-          <w:b w:val="0"/>
-          <w:bCs w:val="0"/>
-          <w:sz w:val="20"/>
-          <w:szCs w:val="20"/>
-          <w:lang w:val="nl-NL" w:eastAsia="en-NL"/>
-        </w:rPr>
-        <w:t>Nuclear</w:t>
-      </w:r>
-      <w:proofErr w:type="spellEnd"/>
-      <w:r>
-        <w:rPr>
-          <w:rStyle w:val="Strong"/>
-          <w:rFonts w:ascii="Civil Premium" w:eastAsia="Times New Roman" w:hAnsi="Civil Premium" w:cs="Times New Roman"/>
-          <w:b w:val="0"/>
-          <w:bCs w:val="0"/>
-          <w:sz w:val="20"/>
-          <w:szCs w:val="20"/>
-          <w:lang w:val="nl-NL" w:eastAsia="en-NL"/>
-        </w:rPr>
-        <w:t xml:space="preserve"> </w:t>
-      </w:r>
-      <w:proofErr w:type="spellStart"/>
-      <w:r>
-        <w:rPr>
-          <w:rStyle w:val="Strong"/>
-          <w:rFonts w:ascii="Civil Premium" w:eastAsia="Times New Roman" w:hAnsi="Civil Premium" w:cs="Times New Roman"/>
-          <w:b w:val="0"/>
-          <w:bCs w:val="0"/>
-          <w:sz w:val="20"/>
-          <w:szCs w:val="20"/>
-          <w:lang w:val="nl-NL" w:eastAsia="en-NL"/>
-        </w:rPr>
-        <w:t>voices</w:t>
-      </w:r>
-      <w:proofErr w:type="spellEnd"/>
-      <w:r>
-        <w:rPr>
-          <w:rStyle w:val="Strong"/>
-          <w:rFonts w:ascii="Civil Premium" w:eastAsia="Times New Roman" w:hAnsi="Civil Premium" w:cs="Times New Roman"/>
-          <w:b w:val="0"/>
-          <w:bCs w:val="0"/>
-          <w:sz w:val="20"/>
-          <w:szCs w:val="20"/>
-          <w:lang w:val="nl-NL" w:eastAsia="en-NL"/>
-        </w:rPr>
-        <w:t xml:space="preserve"> in </w:t>
-      </w:r>
-      <w:proofErr w:type="spellStart"/>
-      <w:r>
-        <w:rPr>
-          <w:rStyle w:val="Strong"/>
-          <w:rFonts w:ascii="Civil Premium" w:eastAsia="Times New Roman" w:hAnsi="Civil Premium" w:cs="Times New Roman"/>
-          <w:b w:val="0"/>
-          <w:bCs w:val="0"/>
-          <w:sz w:val="20"/>
-          <w:szCs w:val="20"/>
-          <w:lang w:val="nl-NL" w:eastAsia="en-NL"/>
-        </w:rPr>
-        <w:t>the</w:t>
-      </w:r>
-      <w:proofErr w:type="spellEnd"/>
-      <w:r>
-        <w:rPr>
-          <w:rStyle w:val="Strong"/>
-          <w:rFonts w:ascii="Civil Premium" w:eastAsia="Times New Roman" w:hAnsi="Civil Premium" w:cs="Times New Roman"/>
-          <w:b w:val="0"/>
-          <w:bCs w:val="0"/>
-          <w:sz w:val="20"/>
-          <w:szCs w:val="20"/>
-          <w:lang w:val="nl-NL" w:eastAsia="en-NL"/>
-        </w:rPr>
-        <w:t xml:space="preserve"> news: A </w:t>
-      </w:r>
-      <w:proofErr w:type="spellStart"/>
-      <w:r>
-        <w:rPr>
-          <w:rStyle w:val="Strong"/>
-          <w:rFonts w:ascii="Civil Premium" w:eastAsia="Times New Roman" w:hAnsi="Civil Premium" w:cs="Times New Roman"/>
-          <w:b w:val="0"/>
-          <w:bCs w:val="0"/>
-          <w:sz w:val="20"/>
-          <w:szCs w:val="20"/>
-          <w:lang w:val="nl-NL" w:eastAsia="en-NL"/>
-        </w:rPr>
-        <w:t>comparison</w:t>
-      </w:r>
-      <w:proofErr w:type="spellEnd"/>
-      <w:r>
-        <w:rPr>
-          <w:rStyle w:val="Strong"/>
-          <w:rFonts w:ascii="Civil Premium" w:eastAsia="Times New Roman" w:hAnsi="Civil Premium" w:cs="Times New Roman"/>
-          <w:b w:val="0"/>
-          <w:bCs w:val="0"/>
-          <w:sz w:val="20"/>
-          <w:szCs w:val="20"/>
-          <w:lang w:val="nl-NL" w:eastAsia="en-NL"/>
-        </w:rPr>
-        <w:t xml:space="preserve"> of source, </w:t>
-      </w:r>
-      <w:proofErr w:type="spellStart"/>
-      <w:r>
-        <w:rPr>
-          <w:rStyle w:val="Strong"/>
-          <w:rFonts w:ascii="Civil Premium" w:eastAsia="Times New Roman" w:hAnsi="Civil Premium" w:cs="Times New Roman"/>
-          <w:b w:val="0"/>
-          <w:bCs w:val="0"/>
-          <w:sz w:val="20"/>
-          <w:szCs w:val="20"/>
-          <w:lang w:val="nl-NL" w:eastAsia="en-NL"/>
-        </w:rPr>
-        <w:t>news</w:t>
-      </w:r>
-      <w:proofErr w:type="spellEnd"/>
-      <w:r>
-        <w:rPr>
-          <w:rStyle w:val="Strong"/>
-          <w:rFonts w:ascii="Civil Premium" w:eastAsia="Times New Roman" w:hAnsi="Civil Premium" w:cs="Times New Roman"/>
-          <w:b w:val="0"/>
-          <w:bCs w:val="0"/>
-          <w:sz w:val="20"/>
-          <w:szCs w:val="20"/>
-          <w:lang w:val="nl-NL" w:eastAsia="en-NL"/>
-        </w:rPr>
-        <w:t xml:space="preserve"> agency </w:t>
-      </w:r>
-      <w:proofErr w:type="spellStart"/>
-      <w:r>
-        <w:rPr>
-          <w:rStyle w:val="Strong"/>
-          <w:rFonts w:ascii="Civil Premium" w:eastAsia="Times New Roman" w:hAnsi="Civil Premium" w:cs="Times New Roman"/>
-          <w:b w:val="0"/>
-          <w:bCs w:val="0"/>
-          <w:sz w:val="20"/>
-          <w:szCs w:val="20"/>
-          <w:lang w:val="nl-NL" w:eastAsia="en-NL"/>
-        </w:rPr>
-        <w:t>and</w:t>
-      </w:r>
-      <w:proofErr w:type="spellEnd"/>
-      <w:r>
-        <w:rPr>
-          <w:rStyle w:val="Strong"/>
-          <w:rFonts w:ascii="Civil Premium" w:eastAsia="Times New Roman" w:hAnsi="Civil Premium" w:cs="Times New Roman"/>
-          <w:b w:val="0"/>
-          <w:bCs w:val="0"/>
-          <w:sz w:val="20"/>
-          <w:szCs w:val="20"/>
-          <w:lang w:val="nl-NL" w:eastAsia="en-NL"/>
-        </w:rPr>
-        <w:t xml:space="preserve"> </w:t>
-      </w:r>
-      <w:proofErr w:type="spellStart"/>
-      <w:r>
-        <w:rPr>
-          <w:rStyle w:val="Strong"/>
-          <w:rFonts w:ascii="Civil Premium" w:eastAsia="Times New Roman" w:hAnsi="Civil Premium" w:cs="Times New Roman"/>
-          <w:b w:val="0"/>
-          <w:bCs w:val="0"/>
-          <w:sz w:val="20"/>
-          <w:szCs w:val="20"/>
-          <w:lang w:val="nl-NL" w:eastAsia="en-NL"/>
-        </w:rPr>
-        <w:t>newspaper</w:t>
-      </w:r>
-      <w:proofErr w:type="spellEnd"/>
-      <w:r>
-        <w:rPr>
-          <w:rStyle w:val="Strong"/>
-          <w:rFonts w:ascii="Civil Premium" w:eastAsia="Times New Roman" w:hAnsi="Civil Premium" w:cs="Times New Roman"/>
-          <w:b w:val="0"/>
-          <w:bCs w:val="0"/>
-          <w:sz w:val="20"/>
-          <w:szCs w:val="20"/>
-          <w:lang w:val="nl-NL" w:eastAsia="en-NL"/>
-        </w:rPr>
-        <w:t xml:space="preserve"> content </w:t>
-      </w:r>
-      <w:proofErr w:type="spellStart"/>
-      <w:r>
-        <w:rPr>
-          <w:rStyle w:val="Strong"/>
-          <w:rFonts w:ascii="Civil Premium" w:eastAsia="Times New Roman" w:hAnsi="Civil Premium" w:cs="Times New Roman"/>
-          <w:b w:val="0"/>
-          <w:bCs w:val="0"/>
-          <w:sz w:val="20"/>
-          <w:szCs w:val="20"/>
-          <w:lang w:val="nl-NL" w:eastAsia="en-NL"/>
-        </w:rPr>
-        <w:t>about</w:t>
-      </w:r>
-      <w:proofErr w:type="spellEnd"/>
-      <w:r>
-        <w:rPr>
-          <w:rStyle w:val="Strong"/>
-          <w:rFonts w:ascii="Civil Premium" w:eastAsia="Times New Roman" w:hAnsi="Civil Premium" w:cs="Times New Roman"/>
-          <w:b w:val="0"/>
-          <w:bCs w:val="0"/>
-          <w:sz w:val="20"/>
-          <w:szCs w:val="20"/>
-          <w:lang w:val="nl-NL" w:eastAsia="en-NL"/>
-        </w:rPr>
-        <w:t xml:space="preserve"> </w:t>
-      </w:r>
-      <w:proofErr w:type="spellStart"/>
-      <w:r>
-        <w:rPr>
-          <w:rStyle w:val="Strong"/>
-          <w:rFonts w:ascii="Civil Premium" w:eastAsia="Times New Roman" w:hAnsi="Civil Premium" w:cs="Times New Roman"/>
-          <w:b w:val="0"/>
-          <w:bCs w:val="0"/>
-          <w:sz w:val="20"/>
-          <w:szCs w:val="20"/>
-          <w:lang w:val="nl-NL" w:eastAsia="en-NL"/>
-        </w:rPr>
-        <w:t>nuclear</w:t>
-      </w:r>
-      <w:proofErr w:type="spellEnd"/>
-      <w:r>
-        <w:rPr>
-          <w:rStyle w:val="Strong"/>
-          <w:rFonts w:ascii="Civil Premium" w:eastAsia="Times New Roman" w:hAnsi="Civil Premium" w:cs="Times New Roman"/>
-          <w:b w:val="0"/>
-          <w:bCs w:val="0"/>
-          <w:sz w:val="20"/>
-          <w:szCs w:val="20"/>
-          <w:lang w:val="nl-NL" w:eastAsia="en-NL"/>
-        </w:rPr>
-        <w:t xml:space="preserve"> energy over time. European Journal of Communication (London), 31(3), 260–282. </w:t>
-      </w:r>
-      <w:proofErr w:type="gramStart"/>
-      <w:r>
-        <w:rPr>
-          <w:rStyle w:val="Strong"/>
-          <w:rFonts w:ascii="Civil Premium" w:eastAsia="Times New Roman" w:hAnsi="Civil Premium" w:cs="Times New Roman"/>
-          <w:b w:val="0"/>
-          <w:bCs w:val="0"/>
-          <w:sz w:val="20"/>
-          <w:szCs w:val="20"/>
-          <w:lang w:val="nl-NL" w:eastAsia="en-NL"/>
-        </w:rPr>
-        <w:t>https://doi.org/10.1177/0267323116629879</w:t>
-      </w:r>
-      <w:proofErr w:type="gramEnd"/>
-    </w:p>
-    <w:p>
-      <w:pPr>
-        <w:spacing w:after="0" w:line="240" w:lineRule="auto"/>
-        <w:rPr>
-          <w:rStyle w:val="Strong"/>
-          <w:rFonts w:ascii="Civil Premium" w:hAnsi="Civil Premium"/>
-          <w:b w:val="0"/>
-          <w:bCs w:val="0"/>
-          <w:sz w:val="20"/>
-          <w:szCs w:val="20"/>
-          <w:lang w:val="nl-NL" w:eastAsia="en-NL"/>
-        </w:rPr>
-      </w:pPr>
-      <w:r>
-        <w:rPr>
-          <w:rStyle w:val="Strong"/>
-          <w:rFonts w:ascii="Civil Premium" w:hAnsi="Civil Premium"/>
-          <w:b w:val="0"/>
-          <w:bCs w:val="0"/>
-          <w:sz w:val="20"/>
-          <w:szCs w:val="20"/>
-          <w:lang w:val="nl-NL" w:eastAsia="en-NL"/>
-        </w:rPr>
-        <w:t xml:space="preserve">Geels, F. W., &amp; </w:t>
-      </w:r>
-      <w:proofErr w:type="spellStart"/>
-      <w:r>
-        <w:rPr>
-          <w:rStyle w:val="Strong"/>
-          <w:rFonts w:ascii="Civil Premium" w:hAnsi="Civil Premium"/>
-          <w:b w:val="0"/>
-          <w:bCs w:val="0"/>
-          <w:sz w:val="20"/>
-          <w:szCs w:val="20"/>
-          <w:lang w:val="nl-NL" w:eastAsia="en-NL"/>
-        </w:rPr>
-        <w:t>Verhees</w:t>
-      </w:r>
-      <w:proofErr w:type="spellEnd"/>
-      <w:r>
-        <w:rPr>
-          <w:rStyle w:val="Strong"/>
-          <w:rFonts w:ascii="Civil Premium" w:hAnsi="Civil Premium"/>
-          <w:b w:val="0"/>
-          <w:bCs w:val="0"/>
-          <w:sz w:val="20"/>
-          <w:szCs w:val="20"/>
-          <w:lang w:val="nl-NL" w:eastAsia="en-NL"/>
-        </w:rPr>
-        <w:t xml:space="preserve">, B. (2011). </w:t>
-      </w:r>
-      <w:proofErr w:type="spellStart"/>
-      <w:r>
-        <w:rPr>
-          <w:rStyle w:val="Strong"/>
-          <w:rFonts w:ascii="Civil Premium" w:hAnsi="Civil Premium"/>
-          <w:b w:val="0"/>
-          <w:bCs w:val="0"/>
-          <w:sz w:val="20"/>
-          <w:szCs w:val="20"/>
-          <w:lang w:val="nl-NL" w:eastAsia="en-NL"/>
-        </w:rPr>
-        <w:t>Cultural</w:t>
-      </w:r>
-      <w:proofErr w:type="spellEnd"/>
-      <w:r>
-        <w:rPr>
-          <w:rStyle w:val="Strong"/>
-          <w:rFonts w:ascii="Civil Premium" w:hAnsi="Civil Premium"/>
-          <w:b w:val="0"/>
-          <w:bCs w:val="0"/>
-          <w:sz w:val="20"/>
-          <w:szCs w:val="20"/>
-          <w:lang w:val="nl-NL" w:eastAsia="en-NL"/>
-        </w:rPr>
-        <w:t xml:space="preserve"> </w:t>
-      </w:r>
-      <w:proofErr w:type="spellStart"/>
-      <w:r>
-        <w:rPr>
-          <w:rStyle w:val="Strong"/>
-          <w:rFonts w:ascii="Civil Premium" w:hAnsi="Civil Premium"/>
-          <w:b w:val="0"/>
-          <w:bCs w:val="0"/>
-          <w:sz w:val="20"/>
-          <w:szCs w:val="20"/>
-          <w:lang w:val="nl-NL" w:eastAsia="en-NL"/>
-        </w:rPr>
-        <w:t>legitimacy</w:t>
-      </w:r>
-      <w:proofErr w:type="spellEnd"/>
-      <w:r>
-        <w:rPr>
-          <w:rStyle w:val="Strong"/>
-          <w:rFonts w:ascii="Civil Premium" w:hAnsi="Civil Premium"/>
-          <w:b w:val="0"/>
-          <w:bCs w:val="0"/>
-          <w:sz w:val="20"/>
-          <w:szCs w:val="20"/>
-          <w:lang w:val="nl-NL" w:eastAsia="en-NL"/>
-        </w:rPr>
-        <w:t xml:space="preserve"> </w:t>
-      </w:r>
-      <w:proofErr w:type="spellStart"/>
-      <w:r>
-        <w:rPr>
-          <w:rStyle w:val="Strong"/>
-          <w:rFonts w:ascii="Civil Premium" w:hAnsi="Civil Premium"/>
-          <w:b w:val="0"/>
-          <w:bCs w:val="0"/>
-          <w:sz w:val="20"/>
-          <w:szCs w:val="20"/>
-          <w:lang w:val="nl-NL" w:eastAsia="en-NL"/>
-        </w:rPr>
-        <w:t>and</w:t>
-      </w:r>
-      <w:proofErr w:type="spellEnd"/>
-      <w:r>
-        <w:rPr>
-          <w:rStyle w:val="Strong"/>
-          <w:rFonts w:ascii="Civil Premium" w:hAnsi="Civil Premium"/>
-          <w:b w:val="0"/>
-          <w:bCs w:val="0"/>
-          <w:sz w:val="20"/>
-          <w:szCs w:val="20"/>
-          <w:lang w:val="nl-NL" w:eastAsia="en-NL"/>
-        </w:rPr>
-        <w:t xml:space="preserve"> framing </w:t>
-      </w:r>
-      <w:proofErr w:type="spellStart"/>
-      <w:r>
-        <w:rPr>
-          <w:rStyle w:val="Strong"/>
-          <w:rFonts w:ascii="Civil Premium" w:hAnsi="Civil Premium"/>
-          <w:b w:val="0"/>
-          <w:bCs w:val="0"/>
-          <w:sz w:val="20"/>
-          <w:szCs w:val="20"/>
-          <w:lang w:val="nl-NL" w:eastAsia="en-NL"/>
-        </w:rPr>
-        <w:t>struggles</w:t>
-      </w:r>
-      <w:proofErr w:type="spellEnd"/>
-      <w:r>
-        <w:rPr>
-          <w:rStyle w:val="Strong"/>
-          <w:rFonts w:ascii="Civil Premium" w:hAnsi="Civil Premium"/>
-          <w:b w:val="0"/>
-          <w:bCs w:val="0"/>
-          <w:sz w:val="20"/>
-          <w:szCs w:val="20"/>
-          <w:lang w:val="nl-NL" w:eastAsia="en-NL"/>
-        </w:rPr>
-        <w:t xml:space="preserve"> in </w:t>
-      </w:r>
-      <w:proofErr w:type="spellStart"/>
-      <w:r>
-        <w:rPr>
-          <w:rStyle w:val="Strong"/>
-          <w:rFonts w:ascii="Civil Premium" w:hAnsi="Civil Premium"/>
-          <w:b w:val="0"/>
-          <w:bCs w:val="0"/>
-          <w:sz w:val="20"/>
-          <w:szCs w:val="20"/>
-          <w:lang w:val="nl-NL" w:eastAsia="en-NL"/>
-        </w:rPr>
-        <w:t>innovation</w:t>
-      </w:r>
-      <w:proofErr w:type="spellEnd"/>
-      <w:r>
-        <w:rPr>
-          <w:rStyle w:val="Strong"/>
-          <w:rFonts w:ascii="Civil Premium" w:hAnsi="Civil Premium"/>
-          <w:b w:val="0"/>
-          <w:bCs w:val="0"/>
-          <w:sz w:val="20"/>
-          <w:szCs w:val="20"/>
-          <w:lang w:val="nl-NL" w:eastAsia="en-NL"/>
-        </w:rPr>
-        <w:t xml:space="preserve"> </w:t>
-      </w:r>
-      <w:proofErr w:type="spellStart"/>
-      <w:r>
-        <w:rPr>
-          <w:rStyle w:val="Strong"/>
-          <w:rFonts w:ascii="Civil Premium" w:hAnsi="Civil Premium"/>
-          <w:b w:val="0"/>
-          <w:bCs w:val="0"/>
-          <w:sz w:val="20"/>
-          <w:szCs w:val="20"/>
-          <w:lang w:val="nl-NL" w:eastAsia="en-NL"/>
-        </w:rPr>
-        <w:t>journeys</w:t>
-      </w:r>
-      <w:proofErr w:type="spellEnd"/>
-      <w:r>
-        <w:rPr>
-          <w:rStyle w:val="Strong"/>
-          <w:rFonts w:ascii="Civil Premium" w:hAnsi="Civil Premium"/>
-          <w:b w:val="0"/>
-          <w:bCs w:val="0"/>
-          <w:sz w:val="20"/>
-          <w:szCs w:val="20"/>
-          <w:lang w:val="nl-NL" w:eastAsia="en-NL"/>
-        </w:rPr>
-        <w:t xml:space="preserve">: A </w:t>
-      </w:r>
-      <w:proofErr w:type="spellStart"/>
-      <w:r>
-        <w:rPr>
-          <w:rStyle w:val="Strong"/>
-          <w:rFonts w:ascii="Civil Premium" w:hAnsi="Civil Premium"/>
-          <w:b w:val="0"/>
-          <w:bCs w:val="0"/>
-          <w:sz w:val="20"/>
-          <w:szCs w:val="20"/>
-          <w:lang w:val="nl-NL" w:eastAsia="en-NL"/>
-        </w:rPr>
-        <w:t>cultural-performative</w:t>
-      </w:r>
-      <w:proofErr w:type="spellEnd"/>
-      <w:r>
-        <w:rPr>
-          <w:rStyle w:val="Strong"/>
-          <w:rFonts w:ascii="Civil Premium" w:hAnsi="Civil Premium"/>
-          <w:b w:val="0"/>
-          <w:bCs w:val="0"/>
-          <w:sz w:val="20"/>
-          <w:szCs w:val="20"/>
-          <w:lang w:val="nl-NL" w:eastAsia="en-NL"/>
-        </w:rPr>
-        <w:t xml:space="preserve"> </w:t>
-      </w:r>
-      <w:proofErr w:type="spellStart"/>
-      <w:r>
-        <w:rPr>
-          <w:rStyle w:val="Strong"/>
-          <w:rFonts w:ascii="Civil Premium" w:hAnsi="Civil Premium"/>
-          <w:b w:val="0"/>
-          <w:bCs w:val="0"/>
-          <w:sz w:val="20"/>
-          <w:szCs w:val="20"/>
-          <w:lang w:val="nl-NL" w:eastAsia="en-NL"/>
-        </w:rPr>
-        <w:t>perspective</w:t>
-      </w:r>
-      <w:proofErr w:type="spellEnd"/>
-      <w:r>
-        <w:rPr>
-          <w:rStyle w:val="Strong"/>
-          <w:rFonts w:ascii="Civil Premium" w:hAnsi="Civil Premium"/>
-          <w:b w:val="0"/>
-          <w:bCs w:val="0"/>
-          <w:sz w:val="20"/>
-          <w:szCs w:val="20"/>
-          <w:lang w:val="nl-NL" w:eastAsia="en-NL"/>
-        </w:rPr>
-        <w:t xml:space="preserve"> </w:t>
-      </w:r>
-      <w:proofErr w:type="spellStart"/>
-      <w:r>
-        <w:rPr>
-          <w:rStyle w:val="Strong"/>
-          <w:rFonts w:ascii="Civil Premium" w:hAnsi="Civil Premium"/>
-          <w:b w:val="0"/>
-          <w:bCs w:val="0"/>
-          <w:sz w:val="20"/>
-          <w:szCs w:val="20"/>
-          <w:lang w:val="nl-NL" w:eastAsia="en-NL"/>
-        </w:rPr>
-        <w:t>and</w:t>
-      </w:r>
-      <w:proofErr w:type="spellEnd"/>
-      <w:r>
-        <w:rPr>
-          <w:rStyle w:val="Strong"/>
-          <w:rFonts w:ascii="Civil Premium" w:hAnsi="Civil Premium"/>
-          <w:b w:val="0"/>
-          <w:bCs w:val="0"/>
-          <w:sz w:val="20"/>
-          <w:szCs w:val="20"/>
-          <w:lang w:val="nl-NL" w:eastAsia="en-NL"/>
-        </w:rPr>
-        <w:t xml:space="preserve"> a case </w:t>
-      </w:r>
-      <w:proofErr w:type="spellStart"/>
-      <w:r>
-        <w:rPr>
-          <w:rStyle w:val="Strong"/>
-          <w:rFonts w:ascii="Civil Premium" w:hAnsi="Civil Premium"/>
-          <w:b w:val="0"/>
-          <w:bCs w:val="0"/>
-          <w:sz w:val="20"/>
-          <w:szCs w:val="20"/>
-          <w:lang w:val="nl-NL" w:eastAsia="en-NL"/>
-        </w:rPr>
-        <w:t>study</w:t>
-      </w:r>
-      <w:proofErr w:type="spellEnd"/>
-      <w:r>
-        <w:rPr>
-          <w:rStyle w:val="Strong"/>
-          <w:rFonts w:ascii="Civil Premium" w:hAnsi="Civil Premium"/>
-          <w:b w:val="0"/>
-          <w:bCs w:val="0"/>
-          <w:sz w:val="20"/>
-          <w:szCs w:val="20"/>
-          <w:lang w:val="nl-NL" w:eastAsia="en-NL"/>
-        </w:rPr>
-        <w:t xml:space="preserve"> of Dutch </w:t>
-      </w:r>
-      <w:proofErr w:type="spellStart"/>
-      <w:r>
-        <w:rPr>
-          <w:rStyle w:val="Strong"/>
-          <w:rFonts w:ascii="Civil Premium" w:hAnsi="Civil Premium"/>
-          <w:b w:val="0"/>
-          <w:bCs w:val="0"/>
-          <w:sz w:val="20"/>
-          <w:szCs w:val="20"/>
-          <w:lang w:val="nl-NL" w:eastAsia="en-NL"/>
-        </w:rPr>
-        <w:t>nuclear</w:t>
-      </w:r>
-      <w:proofErr w:type="spellEnd"/>
-      <w:r>
-        <w:rPr>
-          <w:rStyle w:val="Strong"/>
-          <w:rFonts w:ascii="Civil Premium" w:hAnsi="Civil Premium"/>
-          <w:b w:val="0"/>
-          <w:bCs w:val="0"/>
-          <w:sz w:val="20"/>
-          <w:szCs w:val="20"/>
-          <w:lang w:val="nl-NL" w:eastAsia="en-NL"/>
-        </w:rPr>
-        <w:t xml:space="preserve"> energy (1945–1986). </w:t>
-      </w:r>
-      <w:proofErr w:type="spellStart"/>
-      <w:r>
-        <w:rPr>
-          <w:rStyle w:val="Strong"/>
-          <w:rFonts w:ascii="Civil Premium" w:hAnsi="Civil Premium"/>
-          <w:b w:val="0"/>
-          <w:bCs w:val="0"/>
-          <w:sz w:val="20"/>
-          <w:szCs w:val="20"/>
-          <w:lang w:val="nl-NL" w:eastAsia="en-NL"/>
-        </w:rPr>
-        <w:t>Technological</w:t>
-      </w:r>
-      <w:proofErr w:type="spellEnd"/>
-      <w:r>
-        <w:rPr>
-          <w:rStyle w:val="Strong"/>
-          <w:rFonts w:ascii="Civil Premium" w:hAnsi="Civil Premium"/>
-          <w:b w:val="0"/>
-          <w:bCs w:val="0"/>
-          <w:sz w:val="20"/>
-          <w:szCs w:val="20"/>
-          <w:lang w:val="nl-NL" w:eastAsia="en-NL"/>
-        </w:rPr>
-        <w:t xml:space="preserve"> </w:t>
-      </w:r>
-      <w:proofErr w:type="spellStart"/>
-      <w:r>
-        <w:rPr>
-          <w:rStyle w:val="Strong"/>
-          <w:rFonts w:ascii="Civil Premium" w:hAnsi="Civil Premium"/>
-          <w:b w:val="0"/>
-          <w:bCs w:val="0"/>
-          <w:sz w:val="20"/>
-          <w:szCs w:val="20"/>
-          <w:lang w:val="nl-NL" w:eastAsia="en-NL"/>
-        </w:rPr>
-        <w:t>Forecasting</w:t>
-      </w:r>
-      <w:proofErr w:type="spellEnd"/>
-      <w:r>
-        <w:rPr>
-          <w:rStyle w:val="Strong"/>
-          <w:rFonts w:ascii="Civil Premium" w:hAnsi="Civil Premium"/>
-          <w:b w:val="0"/>
-          <w:bCs w:val="0"/>
-          <w:sz w:val="20"/>
-          <w:szCs w:val="20"/>
-          <w:lang w:val="nl-NL" w:eastAsia="en-NL"/>
-        </w:rPr>
-        <w:t xml:space="preserve"> &amp; </w:t>
-      </w:r>
-      <w:proofErr w:type="spellStart"/>
-      <w:r>
-        <w:rPr>
-          <w:rStyle w:val="Strong"/>
-          <w:rFonts w:ascii="Civil Premium" w:hAnsi="Civil Premium"/>
-          <w:b w:val="0"/>
-          <w:bCs w:val="0"/>
-          <w:sz w:val="20"/>
-          <w:szCs w:val="20"/>
-          <w:lang w:val="nl-NL" w:eastAsia="en-NL"/>
-        </w:rPr>
-        <w:t>Social</w:t>
-      </w:r>
-      <w:proofErr w:type="spellEnd"/>
-      <w:r>
-        <w:rPr>
-          <w:rStyle w:val="Strong"/>
-          <w:rFonts w:ascii="Civil Premium" w:hAnsi="Civil Premium"/>
-          <w:b w:val="0"/>
-          <w:bCs w:val="0"/>
-          <w:sz w:val="20"/>
-          <w:szCs w:val="20"/>
-          <w:lang w:val="nl-NL" w:eastAsia="en-NL"/>
-        </w:rPr>
-        <w:t xml:space="preserve"> Change, 78(6), 910–930. </w:t>
-      </w:r>
-      <w:proofErr w:type="gramStart"/>
-      <w:r>
-        <w:rPr>
-          <w:rStyle w:val="Strong"/>
-          <w:rFonts w:ascii="Civil Premium" w:hAnsi="Civil Premium"/>
-          <w:b w:val="0"/>
-          <w:bCs w:val="0"/>
-          <w:sz w:val="20"/>
-          <w:szCs w:val="20"/>
-          <w:lang w:val="nl-NL" w:eastAsia="en-NL"/>
-        </w:rPr>
-        <w:t>https://doi.org/10.1016/j.techfore.2010.12.004</w:t>
-      </w:r>
-      <w:proofErr w:type="gramEnd"/>
-    </w:p>
-    <w:p>
-      <w:pPr>
-        <w:rPr>
-          <w:rStyle w:val="Strong"/>
-          <w:rFonts w:ascii="Civil Premium" w:eastAsia="Times New Roman" w:hAnsi="Civil Premium" w:cs="Times New Roman"/>
-          <w:b w:val="0"/>
-          <w:bCs w:val="0"/>
-          <w:sz w:val="20"/>
-          <w:szCs w:val="20"/>
-          <w:lang w:val="nl-NL" w:eastAsia="en-NL"/>
-        </w:rPr>
-      </w:pPr>
-    </w:p>
-    <w:p>
-      <w:pPr>
-        <w:rPr>
-          <w:rStyle w:val="Strong"/>
-          <w:rFonts w:ascii="Civil Premium" w:eastAsia="Times New Roman" w:hAnsi="Civil Premium" w:cs="Times New Roman"/>
-          <w:b w:val="0"/>
-          <w:bCs w:val="0"/>
-          <w:sz w:val="20"/>
-          <w:szCs w:val="20"/>
-          <w:lang w:val="nl-NL" w:eastAsia="en-NL"/>
-        </w:rPr>
-      </w:pPr>
-      <w:proofErr w:type="gramStart"/>
-      <w:r>
-        <w:rPr>
-          <w:rStyle w:val="Strong"/>
-          <w:rFonts w:ascii="Civil Premium" w:eastAsia="Times New Roman" w:hAnsi="Civil Premium" w:cs="Times New Roman"/>
-          <w:b w:val="0"/>
-          <w:bCs w:val="0"/>
-          <w:sz w:val="20"/>
-          <w:szCs w:val="20"/>
-          <w:lang w:val="nl-NL" w:eastAsia="en-NL"/>
-        </w:rPr>
-        <w:t>van</w:t>
-      </w:r>
-      <w:proofErr w:type="gramEnd"/>
-      <w:r>
-        <w:rPr>
-          <w:rStyle w:val="Strong"/>
-          <w:rFonts w:ascii="Civil Premium" w:eastAsia="Times New Roman" w:hAnsi="Civil Premium" w:cs="Times New Roman"/>
-          <w:b w:val="0"/>
-          <w:bCs w:val="0"/>
-          <w:sz w:val="20"/>
-          <w:szCs w:val="20"/>
-          <w:lang w:val="nl-NL" w:eastAsia="en-NL"/>
-        </w:rPr>
-        <w:t xml:space="preserve"> Leeuwen, R. P., de Wit, J. B., &amp; Smit, G. J. M. (2017). Review of </w:t>
-      </w:r>
-      <w:proofErr w:type="spellStart"/>
-      <w:r>
-        <w:rPr>
-          <w:rStyle w:val="Strong"/>
-          <w:rFonts w:ascii="Civil Premium" w:eastAsia="Times New Roman" w:hAnsi="Civil Premium" w:cs="Times New Roman"/>
-          <w:b w:val="0"/>
-          <w:bCs w:val="0"/>
-          <w:sz w:val="20"/>
-          <w:szCs w:val="20"/>
-          <w:lang w:val="nl-NL" w:eastAsia="en-NL"/>
-        </w:rPr>
-        <w:t>urban</w:t>
-      </w:r>
-      <w:proofErr w:type="spellEnd"/>
-      <w:r>
-        <w:rPr>
-          <w:rStyle w:val="Strong"/>
-          <w:rFonts w:ascii="Civil Premium" w:eastAsia="Times New Roman" w:hAnsi="Civil Premium" w:cs="Times New Roman"/>
-          <w:b w:val="0"/>
-          <w:bCs w:val="0"/>
-          <w:sz w:val="20"/>
-          <w:szCs w:val="20"/>
-          <w:lang w:val="nl-NL" w:eastAsia="en-NL"/>
-        </w:rPr>
-        <w:t xml:space="preserve"> energy </w:t>
-      </w:r>
-      <w:proofErr w:type="spellStart"/>
-      <w:r>
-        <w:rPr>
-          <w:rStyle w:val="Strong"/>
-          <w:rFonts w:ascii="Civil Premium" w:eastAsia="Times New Roman" w:hAnsi="Civil Premium" w:cs="Times New Roman"/>
-          <w:b w:val="0"/>
-          <w:bCs w:val="0"/>
-          <w:sz w:val="20"/>
-          <w:szCs w:val="20"/>
-          <w:lang w:val="nl-NL" w:eastAsia="en-NL"/>
-        </w:rPr>
-        <w:t>transition</w:t>
-      </w:r>
-      <w:proofErr w:type="spellEnd"/>
-      <w:r>
-        <w:rPr>
-          <w:rStyle w:val="Strong"/>
-          <w:rFonts w:ascii="Civil Premium" w:eastAsia="Times New Roman" w:hAnsi="Civil Premium" w:cs="Times New Roman"/>
-          <w:b w:val="0"/>
-          <w:bCs w:val="0"/>
-          <w:sz w:val="20"/>
-          <w:szCs w:val="20"/>
-          <w:lang w:val="nl-NL" w:eastAsia="en-NL"/>
-        </w:rPr>
-        <w:t xml:space="preserve"> in </w:t>
-      </w:r>
-      <w:proofErr w:type="spellStart"/>
-      <w:r>
-        <w:rPr>
-          <w:rStyle w:val="Strong"/>
-          <w:rFonts w:ascii="Civil Premium" w:eastAsia="Times New Roman" w:hAnsi="Civil Premium" w:cs="Times New Roman"/>
-          <w:b w:val="0"/>
-          <w:bCs w:val="0"/>
-          <w:sz w:val="20"/>
-          <w:szCs w:val="20"/>
-          <w:lang w:val="nl-NL" w:eastAsia="en-NL"/>
-        </w:rPr>
-        <w:t>the</w:t>
-      </w:r>
-      <w:proofErr w:type="spellEnd"/>
-      <w:r>
-        <w:rPr>
-          <w:rStyle w:val="Strong"/>
-          <w:rFonts w:ascii="Civil Premium" w:eastAsia="Times New Roman" w:hAnsi="Civil Premium" w:cs="Times New Roman"/>
-          <w:b w:val="0"/>
-          <w:bCs w:val="0"/>
-          <w:sz w:val="20"/>
-          <w:szCs w:val="20"/>
-          <w:lang w:val="nl-NL" w:eastAsia="en-NL"/>
-        </w:rPr>
-        <w:t xml:space="preserve"> Netherlands </w:t>
-      </w:r>
-      <w:proofErr w:type="spellStart"/>
-      <w:r>
-        <w:rPr>
-          <w:rStyle w:val="Strong"/>
-          <w:rFonts w:ascii="Civil Premium" w:eastAsia="Times New Roman" w:hAnsi="Civil Premium" w:cs="Times New Roman"/>
-          <w:b w:val="0"/>
-          <w:bCs w:val="0"/>
-          <w:sz w:val="20"/>
-          <w:szCs w:val="20"/>
-          <w:lang w:val="nl-NL" w:eastAsia="en-NL"/>
-        </w:rPr>
-        <w:t>and</w:t>
-      </w:r>
-      <w:proofErr w:type="spellEnd"/>
-      <w:r>
-        <w:rPr>
-          <w:rStyle w:val="Strong"/>
-          <w:rFonts w:ascii="Civil Premium" w:eastAsia="Times New Roman" w:hAnsi="Civil Premium" w:cs="Times New Roman"/>
-          <w:b w:val="0"/>
-          <w:bCs w:val="0"/>
-          <w:sz w:val="20"/>
-          <w:szCs w:val="20"/>
-          <w:lang w:val="nl-NL" w:eastAsia="en-NL"/>
-        </w:rPr>
-        <w:t xml:space="preserve"> </w:t>
-      </w:r>
-      <w:proofErr w:type="spellStart"/>
-      <w:r>
-        <w:rPr>
-          <w:rStyle w:val="Strong"/>
-          <w:rFonts w:ascii="Civil Premium" w:eastAsia="Times New Roman" w:hAnsi="Civil Premium" w:cs="Times New Roman"/>
-          <w:b w:val="0"/>
-          <w:bCs w:val="0"/>
-          <w:sz w:val="20"/>
-          <w:szCs w:val="20"/>
-          <w:lang w:val="nl-NL" w:eastAsia="en-NL"/>
-        </w:rPr>
-        <w:t>the</w:t>
-      </w:r>
-      <w:proofErr w:type="spellEnd"/>
-      <w:r>
-        <w:rPr>
-          <w:rStyle w:val="Strong"/>
-          <w:rFonts w:ascii="Civil Premium" w:eastAsia="Times New Roman" w:hAnsi="Civil Premium" w:cs="Times New Roman"/>
-          <w:b w:val="0"/>
-          <w:bCs w:val="0"/>
-          <w:sz w:val="20"/>
-          <w:szCs w:val="20"/>
-          <w:lang w:val="nl-NL" w:eastAsia="en-NL"/>
-        </w:rPr>
-        <w:t xml:space="preserve"> </w:t>
-      </w:r>
-      <w:proofErr w:type="spellStart"/>
-      <w:r>
-        <w:rPr>
-          <w:rStyle w:val="Strong"/>
-          <w:rFonts w:ascii="Civil Premium" w:eastAsia="Times New Roman" w:hAnsi="Civil Premium" w:cs="Times New Roman"/>
-          <w:b w:val="0"/>
-          <w:bCs w:val="0"/>
-          <w:sz w:val="20"/>
-          <w:szCs w:val="20"/>
-          <w:lang w:val="nl-NL" w:eastAsia="en-NL"/>
-        </w:rPr>
-        <w:t>role</w:t>
-      </w:r>
-      <w:proofErr w:type="spellEnd"/>
-      <w:r>
-        <w:rPr>
-          <w:rStyle w:val="Strong"/>
-          <w:rFonts w:ascii="Civil Premium" w:eastAsia="Times New Roman" w:hAnsi="Civil Premium" w:cs="Times New Roman"/>
-          <w:b w:val="0"/>
-          <w:bCs w:val="0"/>
-          <w:sz w:val="20"/>
-          <w:szCs w:val="20"/>
-          <w:lang w:val="nl-NL" w:eastAsia="en-NL"/>
-        </w:rPr>
-        <w:t xml:space="preserve"> of smart energy management. Energy Conversion </w:t>
-      </w:r>
-      <w:proofErr w:type="spellStart"/>
-      <w:r>
-        <w:rPr>
-          <w:rStyle w:val="Strong"/>
-          <w:rFonts w:ascii="Civil Premium" w:eastAsia="Times New Roman" w:hAnsi="Civil Premium" w:cs="Times New Roman"/>
-          <w:b w:val="0"/>
-          <w:bCs w:val="0"/>
-          <w:sz w:val="20"/>
-          <w:szCs w:val="20"/>
-          <w:lang w:val="nl-NL" w:eastAsia="en-NL"/>
-        </w:rPr>
-        <w:t>and</w:t>
-      </w:r>
-      <w:proofErr w:type="spellEnd"/>
-      <w:r>
-        <w:rPr>
-          <w:rStyle w:val="Strong"/>
-          <w:rFonts w:ascii="Civil Premium" w:eastAsia="Times New Roman" w:hAnsi="Civil Premium" w:cs="Times New Roman"/>
-          <w:b w:val="0"/>
-          <w:bCs w:val="0"/>
-          <w:sz w:val="20"/>
-          <w:szCs w:val="20"/>
-          <w:lang w:val="nl-NL" w:eastAsia="en-NL"/>
-        </w:rPr>
-        <w:t xml:space="preserve"> Management, 150, 941–948. </w:t>
-      </w:r>
-      <w:proofErr w:type="gramStart"/>
-      <w:r>
-        <w:rPr>
-          <w:rStyle w:val="Strong"/>
-          <w:rFonts w:ascii="Civil Premium" w:eastAsia="Times New Roman" w:hAnsi="Civil Premium" w:cs="Times New Roman"/>
-          <w:b w:val="0"/>
-          <w:bCs w:val="0"/>
-          <w:sz w:val="20"/>
-          <w:szCs w:val="20"/>
-          <w:lang w:val="nl-NL" w:eastAsia="en-NL"/>
-        </w:rPr>
-        <w:t>https://doi.org/10.1016/j.enconman.2017.05.081s</w:t>
-      </w:r>
-      <w:proofErr w:type="gramEnd"/>
-    </w:p>
-    <w:p>
-      <w:pPr>
-        <w:rPr>
-          <w:lang w:val="nl-NL"/>
-        </w:rPr>
-      </w:pPr>
-      <w:r>
-        <w:rPr>
-          <w:rStyle w:val="Strong"/>
-          <w:rFonts w:ascii="Civil Premium" w:eastAsia="Times New Roman" w:hAnsi="Civil Premium" w:cs="Times New Roman"/>
-          <w:b w:val="0"/>
-          <w:bCs w:val="0"/>
-          <w:sz w:val="20"/>
-          <w:szCs w:val="20"/>
-          <w:lang w:val="nl-NL" w:eastAsia="en-NL"/>
-        </w:rPr>
-        <w:t xml:space="preserve">Mulder, K. (2012). The </w:t>
-      </w:r>
-      <w:proofErr w:type="spellStart"/>
-      <w:r>
-        <w:rPr>
-          <w:rStyle w:val="Strong"/>
-          <w:rFonts w:ascii="Civil Premium" w:eastAsia="Times New Roman" w:hAnsi="Civil Premium" w:cs="Times New Roman"/>
-          <w:b w:val="0"/>
-          <w:bCs w:val="0"/>
-          <w:sz w:val="20"/>
-          <w:szCs w:val="20"/>
-          <w:lang w:val="nl-NL" w:eastAsia="en-NL"/>
-        </w:rPr>
-        <w:t>dynamics</w:t>
-      </w:r>
-      <w:proofErr w:type="spellEnd"/>
-      <w:r>
-        <w:rPr>
-          <w:rStyle w:val="Strong"/>
-          <w:rFonts w:ascii="Civil Premium" w:eastAsia="Times New Roman" w:hAnsi="Civil Premium" w:cs="Times New Roman"/>
-          <w:b w:val="0"/>
-          <w:bCs w:val="0"/>
-          <w:sz w:val="20"/>
-          <w:szCs w:val="20"/>
-          <w:lang w:val="nl-NL" w:eastAsia="en-NL"/>
-        </w:rPr>
-        <w:t xml:space="preserve"> of public opinion on </w:t>
-      </w:r>
-      <w:proofErr w:type="spellStart"/>
-      <w:r>
-        <w:rPr>
-          <w:rStyle w:val="Strong"/>
-          <w:rFonts w:ascii="Civil Premium" w:eastAsia="Times New Roman" w:hAnsi="Civil Premium" w:cs="Times New Roman"/>
-          <w:b w:val="0"/>
-          <w:bCs w:val="0"/>
-          <w:sz w:val="20"/>
-          <w:szCs w:val="20"/>
-          <w:lang w:val="nl-NL" w:eastAsia="en-NL"/>
-        </w:rPr>
-        <w:t>nuclear</w:t>
-      </w:r>
-      <w:proofErr w:type="spellEnd"/>
-      <w:r>
-        <w:rPr>
-          <w:rStyle w:val="Strong"/>
-          <w:rFonts w:ascii="Civil Premium" w:eastAsia="Times New Roman" w:hAnsi="Civil Premium" w:cs="Times New Roman"/>
-          <w:b w:val="0"/>
-          <w:bCs w:val="0"/>
-          <w:sz w:val="20"/>
-          <w:szCs w:val="20"/>
-          <w:lang w:val="nl-NL" w:eastAsia="en-NL"/>
-        </w:rPr>
-        <w:t xml:space="preserve"> power. </w:t>
-      </w:r>
-      <w:proofErr w:type="spellStart"/>
-      <w:r>
-        <w:rPr>
-          <w:rStyle w:val="Strong"/>
-          <w:rFonts w:ascii="Civil Premium" w:eastAsia="Times New Roman" w:hAnsi="Civil Premium" w:cs="Times New Roman"/>
-          <w:b w:val="0"/>
-          <w:bCs w:val="0"/>
-          <w:sz w:val="20"/>
-          <w:szCs w:val="20"/>
-          <w:lang w:val="nl-NL" w:eastAsia="en-NL"/>
-        </w:rPr>
-        <w:t>Interpreting</w:t>
-      </w:r>
-      <w:proofErr w:type="spellEnd"/>
-      <w:r>
-        <w:rPr>
-          <w:rStyle w:val="Strong"/>
-          <w:rFonts w:ascii="Civil Premium" w:eastAsia="Times New Roman" w:hAnsi="Civil Premium" w:cs="Times New Roman"/>
-          <w:b w:val="0"/>
-          <w:bCs w:val="0"/>
-          <w:sz w:val="20"/>
-          <w:szCs w:val="20"/>
-          <w:lang w:val="nl-NL" w:eastAsia="en-NL"/>
-        </w:rPr>
-        <w:t xml:space="preserve"> </w:t>
-      </w:r>
-      <w:proofErr w:type="spellStart"/>
-      <w:r>
-        <w:rPr>
-          <w:rStyle w:val="Strong"/>
-          <w:rFonts w:ascii="Civil Premium" w:eastAsia="Times New Roman" w:hAnsi="Civil Premium" w:cs="Times New Roman"/>
-          <w:b w:val="0"/>
-          <w:bCs w:val="0"/>
-          <w:sz w:val="20"/>
-          <w:szCs w:val="20"/>
-          <w:lang w:val="nl-NL" w:eastAsia="en-NL"/>
-        </w:rPr>
-        <w:t>an</w:t>
-      </w:r>
-      <w:proofErr w:type="spellEnd"/>
-      <w:r>
-        <w:rPr>
-          <w:rStyle w:val="Strong"/>
-          <w:rFonts w:ascii="Civil Premium" w:eastAsia="Times New Roman" w:hAnsi="Civil Premium" w:cs="Times New Roman"/>
-          <w:b w:val="0"/>
-          <w:bCs w:val="0"/>
-          <w:sz w:val="20"/>
-          <w:szCs w:val="20"/>
-          <w:lang w:val="nl-NL" w:eastAsia="en-NL"/>
-        </w:rPr>
-        <w:t xml:space="preserve"> experiment in </w:t>
-      </w:r>
-      <w:proofErr w:type="spellStart"/>
-      <w:r>
-        <w:rPr>
-          <w:rStyle w:val="Strong"/>
-          <w:rFonts w:ascii="Civil Premium" w:eastAsia="Times New Roman" w:hAnsi="Civil Premium" w:cs="Times New Roman"/>
-          <w:b w:val="0"/>
-          <w:bCs w:val="0"/>
-          <w:sz w:val="20"/>
-          <w:szCs w:val="20"/>
-          <w:lang w:val="nl-NL" w:eastAsia="en-NL"/>
-        </w:rPr>
-        <w:t>the</w:t>
-      </w:r>
-      <w:proofErr w:type="spellEnd"/>
-      <w:r>
-        <w:rPr>
-          <w:rStyle w:val="Strong"/>
-          <w:rFonts w:ascii="Civil Premium" w:eastAsia="Times New Roman" w:hAnsi="Civil Premium" w:cs="Times New Roman"/>
-          <w:b w:val="0"/>
-          <w:bCs w:val="0"/>
-          <w:sz w:val="20"/>
-          <w:szCs w:val="20"/>
-          <w:lang w:val="nl-NL" w:eastAsia="en-NL"/>
-        </w:rPr>
-        <w:t xml:space="preserve"> Netherlands. </w:t>
-      </w:r>
-      <w:proofErr w:type="spellStart"/>
-      <w:r>
-        <w:rPr>
-          <w:rStyle w:val="Strong"/>
-          <w:rFonts w:ascii="Civil Premium" w:eastAsia="Times New Roman" w:hAnsi="Civil Premium" w:cs="Times New Roman"/>
-          <w:b w:val="0"/>
-          <w:bCs w:val="0"/>
-          <w:sz w:val="20"/>
-          <w:szCs w:val="20"/>
-          <w:lang w:val="nl-NL" w:eastAsia="en-NL"/>
-        </w:rPr>
-        <w:t>Technological</w:t>
-      </w:r>
-      <w:proofErr w:type="spellEnd"/>
-      <w:r>
-        <w:rPr>
-          <w:rStyle w:val="Strong"/>
-          <w:rFonts w:ascii="Civil Premium" w:eastAsia="Times New Roman" w:hAnsi="Civil Premium" w:cs="Times New Roman"/>
-          <w:b w:val="0"/>
-          <w:bCs w:val="0"/>
-          <w:sz w:val="20"/>
-          <w:szCs w:val="20"/>
-          <w:lang w:val="nl-NL" w:eastAsia="en-NL"/>
-        </w:rPr>
-        <w:t xml:space="preserve"> </w:t>
-      </w:r>
-      <w:proofErr w:type="spellStart"/>
-      <w:r>
-        <w:rPr>
-          <w:rStyle w:val="Strong"/>
-          <w:rFonts w:ascii="Civil Premium" w:eastAsia="Times New Roman" w:hAnsi="Civil Premium" w:cs="Times New Roman"/>
-          <w:b w:val="0"/>
-          <w:bCs w:val="0"/>
-          <w:sz w:val="20"/>
-          <w:szCs w:val="20"/>
-          <w:lang w:val="nl-NL" w:eastAsia="en-NL"/>
-        </w:rPr>
-        <w:t>Forecasting</w:t>
-      </w:r>
-      <w:proofErr w:type="spellEnd"/>
-      <w:r>
-        <w:rPr>
-          <w:rStyle w:val="Strong"/>
-          <w:rFonts w:ascii="Civil Premium" w:eastAsia="Times New Roman" w:hAnsi="Civil Premium" w:cs="Times New Roman"/>
-          <w:b w:val="0"/>
-          <w:bCs w:val="0"/>
-          <w:sz w:val="20"/>
-          <w:szCs w:val="20"/>
-          <w:lang w:val="nl-NL" w:eastAsia="en-NL"/>
-        </w:rPr>
-        <w:t xml:space="preserve"> &amp; </w:t>
-      </w:r>
-      <w:proofErr w:type="spellStart"/>
-      <w:r>
-        <w:rPr>
-          <w:rStyle w:val="Strong"/>
-          <w:rFonts w:ascii="Civil Premium" w:eastAsia="Times New Roman" w:hAnsi="Civil Premium" w:cs="Times New Roman"/>
-          <w:b w:val="0"/>
-          <w:bCs w:val="0"/>
-          <w:sz w:val="20"/>
-          <w:szCs w:val="20"/>
-          <w:lang w:val="nl-NL" w:eastAsia="en-NL"/>
-        </w:rPr>
-        <w:t>Social</w:t>
-      </w:r>
-      <w:proofErr w:type="spellEnd"/>
-      <w:r>
-        <w:rPr>
-          <w:rStyle w:val="Strong"/>
-          <w:rFonts w:ascii="Civil Premium" w:eastAsia="Times New Roman" w:hAnsi="Civil Premium" w:cs="Times New Roman"/>
-          <w:b w:val="0"/>
-          <w:bCs w:val="0"/>
-          <w:sz w:val="20"/>
-          <w:szCs w:val="20"/>
-          <w:lang w:val="nl-NL" w:eastAsia="en-NL"/>
-        </w:rPr>
-        <w:t xml:space="preserve"> Change/</w:t>
-      </w:r>
-      <w:proofErr w:type="spellStart"/>
-      <w:r>
-        <w:rPr>
-          <w:rStyle w:val="Strong"/>
-          <w:rFonts w:ascii="Civil Premium" w:eastAsia="Times New Roman" w:hAnsi="Civil Premium" w:cs="Times New Roman"/>
-          <w:b w:val="0"/>
-          <w:bCs w:val="0"/>
-          <w:sz w:val="20"/>
-          <w:szCs w:val="20"/>
-          <w:lang w:val="nl-NL" w:eastAsia="en-NL"/>
-        </w:rPr>
-        <w:t>Technological</w:t>
-      </w:r>
-      <w:proofErr w:type="spellEnd"/>
-      <w:r>
-        <w:rPr>
-          <w:rStyle w:val="Strong"/>
-          <w:rFonts w:ascii="Civil Premium" w:eastAsia="Times New Roman" w:hAnsi="Civil Premium" w:cs="Times New Roman"/>
-          <w:b w:val="0"/>
-          <w:bCs w:val="0"/>
-          <w:sz w:val="20"/>
-          <w:szCs w:val="20"/>
-          <w:lang w:val="nl-NL" w:eastAsia="en-NL"/>
-        </w:rPr>
-        <w:t xml:space="preserve"> </w:t>
-      </w:r>
-      <w:proofErr w:type="spellStart"/>
-      <w:r>
-        <w:rPr>
-          <w:rStyle w:val="Strong"/>
-          <w:rFonts w:ascii="Civil Premium" w:eastAsia="Times New Roman" w:hAnsi="Civil Premium" w:cs="Times New Roman"/>
-          <w:b w:val="0"/>
-          <w:bCs w:val="0"/>
-          <w:sz w:val="20"/>
-          <w:szCs w:val="20"/>
-          <w:lang w:val="nl-NL" w:eastAsia="en-NL"/>
-        </w:rPr>
-        <w:t>Forecasting</w:t>
-      </w:r>
-      <w:proofErr w:type="spellEnd"/>
-      <w:r>
-        <w:rPr>
-          <w:rStyle w:val="Strong"/>
-          <w:rFonts w:ascii="Civil Premium" w:eastAsia="Times New Roman" w:hAnsi="Civil Premium" w:cs="Times New Roman"/>
-          <w:b w:val="0"/>
-          <w:bCs w:val="0"/>
-          <w:sz w:val="20"/>
-          <w:szCs w:val="20"/>
-          <w:lang w:val="nl-NL" w:eastAsia="en-NL"/>
-        </w:rPr>
-        <w:t xml:space="preserve"> </w:t>
-      </w:r>
-      <w:proofErr w:type="spellStart"/>
-      <w:r>
-        <w:rPr>
-          <w:rStyle w:val="Strong"/>
-          <w:rFonts w:ascii="Civil Premium" w:eastAsia="Times New Roman" w:hAnsi="Civil Premium" w:cs="Times New Roman"/>
-          <w:b w:val="0"/>
-          <w:bCs w:val="0"/>
-          <w:sz w:val="20"/>
-          <w:szCs w:val="20"/>
-          <w:lang w:val="nl-NL" w:eastAsia="en-NL"/>
-        </w:rPr>
-        <w:t>And</w:t>
-      </w:r>
-      <w:proofErr w:type="spellEnd"/>
-      <w:r>
-        <w:rPr>
-          <w:rStyle w:val="Strong"/>
-          <w:rFonts w:ascii="Civil Premium" w:eastAsia="Times New Roman" w:hAnsi="Civil Premium" w:cs="Times New Roman"/>
-          <w:b w:val="0"/>
-          <w:bCs w:val="0"/>
-          <w:sz w:val="20"/>
-          <w:szCs w:val="20"/>
-          <w:lang w:val="nl-NL" w:eastAsia="en-NL"/>
-        </w:rPr>
-        <w:t xml:space="preserve"> </w:t>
-      </w:r>
-      <w:proofErr w:type="spellStart"/>
-      <w:r>
-        <w:rPr>
-          <w:rStyle w:val="Strong"/>
-          <w:rFonts w:ascii="Civil Premium" w:eastAsia="Times New Roman" w:hAnsi="Civil Premium" w:cs="Times New Roman"/>
-          <w:b w:val="0"/>
-          <w:bCs w:val="0"/>
-          <w:sz w:val="20"/>
-          <w:szCs w:val="20"/>
-          <w:lang w:val="nl-NL" w:eastAsia="en-NL"/>
-        </w:rPr>
-        <w:t>Social</w:t>
-      </w:r>
-      <w:proofErr w:type="spellEnd"/>
-      <w:r>
-        <w:rPr>
-          <w:rStyle w:val="Strong"/>
-          <w:rFonts w:ascii="Civil Premium" w:eastAsia="Times New Roman" w:hAnsi="Civil Premium" w:cs="Times New Roman"/>
-          <w:b w:val="0"/>
-          <w:bCs w:val="0"/>
-          <w:sz w:val="20"/>
-          <w:szCs w:val="20"/>
-          <w:lang w:val="nl-NL" w:eastAsia="en-NL"/>
-        </w:rPr>
-        <w:t xml:space="preserve"> Change, 79(8), 1513–1524. </w:t>
-      </w:r>
-      <w:proofErr w:type="gramStart"/>
-      <w:r>
-        <w:rPr>
-          <w:rStyle w:val="Strong"/>
-          <w:rFonts w:ascii="Civil Premium" w:eastAsia="Times New Roman" w:hAnsi="Civil Premium" w:cs="Times New Roman"/>
-          <w:b w:val="0"/>
-          <w:bCs w:val="0"/>
-          <w:sz w:val="20"/>
-          <w:szCs w:val="20"/>
-          <w:lang w:val="nl-NL" w:eastAsia="en-NL"/>
-        </w:rPr>
-        <w:t>https://doi.org/10.1016/j.techfore.2012.04.018</w:t>
-      </w:r>
-      <w:proofErr w:type="gramEnd"/>
-    </w:p>
-    <w:p>
-      <w:pPr>
-        <w:rPr>
-          <w:rStyle w:val="Strong"/>
-          <w:rFonts w:ascii="Civil Premium" w:hAnsi="Civil Premium"/>
-          <w:b w:val="0"/>
-          <w:bCs w:val="0"/>
-          <w:sz w:val="20"/>
-          <w:szCs w:val="20"/>
-          <w:lang w:val="nl-NL" w:eastAsia="en-NL"/>
-        </w:rPr>
-      </w:pPr>
-      <w:proofErr w:type="spellStart"/>
-      <w:r>
-        <w:rPr>
-          <w:rStyle w:val="Strong"/>
-          <w:rFonts w:ascii="Civil Premium" w:hAnsi="Civil Premium"/>
-          <w:b w:val="0"/>
-          <w:bCs w:val="0"/>
-          <w:sz w:val="20"/>
-          <w:szCs w:val="20"/>
-          <w:lang w:val="nl-NL" w:eastAsia="en-NL"/>
-        </w:rPr>
-        <w:t>Neumann</w:t>
-      </w:r>
-      <w:proofErr w:type="spellEnd"/>
-      <w:r>
-        <w:rPr>
-          <w:rStyle w:val="Strong"/>
-          <w:rFonts w:ascii="Civil Premium" w:hAnsi="Civil Premium"/>
-          <w:b w:val="0"/>
-          <w:bCs w:val="0"/>
-          <w:sz w:val="20"/>
-          <w:szCs w:val="20"/>
-          <w:lang w:val="nl-NL" w:eastAsia="en-NL"/>
-        </w:rPr>
-        <w:t xml:space="preserve">, A., Sorge, L., Von </w:t>
-      </w:r>
-      <w:proofErr w:type="spellStart"/>
-      <w:r>
-        <w:rPr>
-          <w:rStyle w:val="Strong"/>
-          <w:rFonts w:ascii="Civil Premium" w:hAnsi="Civil Premium"/>
-          <w:b w:val="0"/>
-          <w:bCs w:val="0"/>
-          <w:sz w:val="20"/>
-          <w:szCs w:val="20"/>
-          <w:lang w:val="nl-NL" w:eastAsia="en-NL"/>
-        </w:rPr>
-        <w:t>Hirschhausen</w:t>
-      </w:r>
-      <w:proofErr w:type="spellEnd"/>
-      <w:r>
-        <w:rPr>
-          <w:rStyle w:val="Strong"/>
-          <w:rFonts w:ascii="Civil Premium" w:hAnsi="Civil Premium"/>
-          <w:b w:val="0"/>
-          <w:bCs w:val="0"/>
-          <w:sz w:val="20"/>
-          <w:szCs w:val="20"/>
-          <w:lang w:val="nl-NL" w:eastAsia="en-NL"/>
-        </w:rPr>
-        <w:t xml:space="preserve">, C., &amp; </w:t>
-      </w:r>
-      <w:proofErr w:type="spellStart"/>
-      <w:r>
-        <w:rPr>
-          <w:rStyle w:val="Strong"/>
-          <w:rFonts w:ascii="Civil Premium" w:hAnsi="Civil Premium"/>
-          <w:b w:val="0"/>
-          <w:bCs w:val="0"/>
-          <w:sz w:val="20"/>
-          <w:szCs w:val="20"/>
-          <w:lang w:val="nl-NL" w:eastAsia="en-NL"/>
-        </w:rPr>
-        <w:t>Wealer</w:t>
-      </w:r>
-      <w:proofErr w:type="spellEnd"/>
-      <w:r>
-        <w:rPr>
-          <w:rStyle w:val="Strong"/>
-          <w:rFonts w:ascii="Civil Premium" w:hAnsi="Civil Premium"/>
-          <w:b w:val="0"/>
-          <w:bCs w:val="0"/>
-          <w:sz w:val="20"/>
-          <w:szCs w:val="20"/>
-          <w:lang w:val="nl-NL" w:eastAsia="en-NL"/>
-        </w:rPr>
-        <w:t xml:space="preserve">, B. (2020). </w:t>
-      </w:r>
-      <w:proofErr w:type="spellStart"/>
-      <w:r>
-        <w:rPr>
-          <w:rStyle w:val="Strong"/>
-          <w:rFonts w:ascii="Civil Premium" w:hAnsi="Civil Premium"/>
-          <w:b w:val="0"/>
-          <w:bCs w:val="0"/>
-          <w:sz w:val="20"/>
-          <w:szCs w:val="20"/>
-          <w:lang w:val="nl-NL" w:eastAsia="en-NL"/>
-        </w:rPr>
-        <w:t>Democratic</w:t>
-      </w:r>
-      <w:proofErr w:type="spellEnd"/>
-      <w:r>
-        <w:rPr>
-          <w:rStyle w:val="Strong"/>
-          <w:rFonts w:ascii="Civil Premium" w:hAnsi="Civil Premium"/>
-          <w:b w:val="0"/>
-          <w:bCs w:val="0"/>
-          <w:sz w:val="20"/>
-          <w:szCs w:val="20"/>
-          <w:lang w:val="nl-NL" w:eastAsia="en-NL"/>
-        </w:rPr>
-        <w:t xml:space="preserve"> </w:t>
-      </w:r>
-      <w:proofErr w:type="spellStart"/>
-      <w:r>
-        <w:rPr>
-          <w:rStyle w:val="Strong"/>
-          <w:rFonts w:ascii="Civil Premium" w:hAnsi="Civil Premium"/>
-          <w:b w:val="0"/>
-          <w:bCs w:val="0"/>
-          <w:sz w:val="20"/>
-          <w:szCs w:val="20"/>
-          <w:lang w:val="nl-NL" w:eastAsia="en-NL"/>
-        </w:rPr>
-        <w:t>quality</w:t>
-      </w:r>
-      <w:proofErr w:type="spellEnd"/>
-      <w:r>
-        <w:rPr>
-          <w:rStyle w:val="Strong"/>
-          <w:rFonts w:ascii="Civil Premium" w:hAnsi="Civil Premium"/>
-          <w:b w:val="0"/>
-          <w:bCs w:val="0"/>
-          <w:sz w:val="20"/>
-          <w:szCs w:val="20"/>
-          <w:lang w:val="nl-NL" w:eastAsia="en-NL"/>
-        </w:rPr>
-        <w:t xml:space="preserve"> </w:t>
-      </w:r>
-      <w:proofErr w:type="spellStart"/>
-      <w:r>
-        <w:rPr>
-          <w:rStyle w:val="Strong"/>
-          <w:rFonts w:ascii="Civil Premium" w:hAnsi="Civil Premium"/>
-          <w:b w:val="0"/>
-          <w:bCs w:val="0"/>
-          <w:sz w:val="20"/>
-          <w:szCs w:val="20"/>
-          <w:lang w:val="nl-NL" w:eastAsia="en-NL"/>
-        </w:rPr>
-        <w:t>and</w:t>
-      </w:r>
-      <w:proofErr w:type="spellEnd"/>
-      <w:r>
-        <w:rPr>
-          <w:rStyle w:val="Strong"/>
-          <w:rFonts w:ascii="Civil Premium" w:hAnsi="Civil Premium"/>
-          <w:b w:val="0"/>
-          <w:bCs w:val="0"/>
-          <w:sz w:val="20"/>
-          <w:szCs w:val="20"/>
-          <w:lang w:val="nl-NL" w:eastAsia="en-NL"/>
-        </w:rPr>
-        <w:t xml:space="preserve"> </w:t>
-      </w:r>
-      <w:proofErr w:type="spellStart"/>
-      <w:r>
-        <w:rPr>
-          <w:rStyle w:val="Strong"/>
-          <w:rFonts w:ascii="Civil Premium" w:hAnsi="Civil Premium"/>
-          <w:b w:val="0"/>
-          <w:bCs w:val="0"/>
-          <w:sz w:val="20"/>
-          <w:szCs w:val="20"/>
-          <w:lang w:val="nl-NL" w:eastAsia="en-NL"/>
-        </w:rPr>
-        <w:t>nuclear</w:t>
-      </w:r>
-      <w:proofErr w:type="spellEnd"/>
-      <w:r>
-        <w:rPr>
-          <w:rStyle w:val="Strong"/>
-          <w:rFonts w:ascii="Civil Premium" w:hAnsi="Civil Premium"/>
-          <w:b w:val="0"/>
-          <w:bCs w:val="0"/>
-          <w:sz w:val="20"/>
-          <w:szCs w:val="20"/>
-          <w:lang w:val="nl-NL" w:eastAsia="en-NL"/>
-        </w:rPr>
-        <w:t xml:space="preserve"> power: </w:t>
-      </w:r>
-      <w:proofErr w:type="spellStart"/>
-      <w:r>
-        <w:rPr>
-          <w:rStyle w:val="Strong"/>
-          <w:rFonts w:ascii="Civil Premium" w:hAnsi="Civil Premium"/>
-          <w:b w:val="0"/>
-          <w:bCs w:val="0"/>
-          <w:sz w:val="20"/>
-          <w:szCs w:val="20"/>
-          <w:lang w:val="nl-NL" w:eastAsia="en-NL"/>
-        </w:rPr>
-        <w:t>Reviewing</w:t>
-      </w:r>
-      <w:proofErr w:type="spellEnd"/>
-      <w:r>
-        <w:rPr>
-          <w:rStyle w:val="Strong"/>
-          <w:rFonts w:ascii="Civil Premium" w:hAnsi="Civil Premium"/>
-          <w:b w:val="0"/>
-          <w:bCs w:val="0"/>
-          <w:sz w:val="20"/>
-          <w:szCs w:val="20"/>
-          <w:lang w:val="nl-NL" w:eastAsia="en-NL"/>
-        </w:rPr>
-        <w:t xml:space="preserve"> </w:t>
-      </w:r>
-      <w:proofErr w:type="spellStart"/>
-      <w:r>
-        <w:rPr>
-          <w:rStyle w:val="Strong"/>
-          <w:rFonts w:ascii="Civil Premium" w:hAnsi="Civil Premium"/>
-          <w:b w:val="0"/>
-          <w:bCs w:val="0"/>
-          <w:sz w:val="20"/>
-          <w:szCs w:val="20"/>
-          <w:lang w:val="nl-NL" w:eastAsia="en-NL"/>
-        </w:rPr>
-        <w:t>the</w:t>
-      </w:r>
-      <w:proofErr w:type="spellEnd"/>
-      <w:r>
-        <w:rPr>
-          <w:rStyle w:val="Strong"/>
-          <w:rFonts w:ascii="Civil Premium" w:hAnsi="Civil Premium"/>
-          <w:b w:val="0"/>
-          <w:bCs w:val="0"/>
-          <w:sz w:val="20"/>
-          <w:szCs w:val="20"/>
-          <w:lang w:val="nl-NL" w:eastAsia="en-NL"/>
-        </w:rPr>
-        <w:t xml:space="preserve"> </w:t>
-      </w:r>
-      <w:proofErr w:type="spellStart"/>
-      <w:r>
-        <w:rPr>
-          <w:rStyle w:val="Strong"/>
-          <w:rFonts w:ascii="Civil Premium" w:hAnsi="Civil Premium"/>
-          <w:b w:val="0"/>
-          <w:bCs w:val="0"/>
-          <w:sz w:val="20"/>
-          <w:szCs w:val="20"/>
-          <w:lang w:val="nl-NL" w:eastAsia="en-NL"/>
-        </w:rPr>
-        <w:t>global</w:t>
-      </w:r>
-      <w:proofErr w:type="spellEnd"/>
-      <w:r>
-        <w:rPr>
-          <w:rStyle w:val="Strong"/>
-          <w:rFonts w:ascii="Civil Premium" w:hAnsi="Civil Premium"/>
-          <w:b w:val="0"/>
-          <w:bCs w:val="0"/>
-          <w:sz w:val="20"/>
-          <w:szCs w:val="20"/>
-          <w:lang w:val="nl-NL" w:eastAsia="en-NL"/>
-        </w:rPr>
-        <w:t xml:space="preserve"> </w:t>
-      </w:r>
-      <w:proofErr w:type="spellStart"/>
-      <w:r>
-        <w:rPr>
-          <w:rStyle w:val="Strong"/>
-          <w:rFonts w:ascii="Civil Premium" w:hAnsi="Civil Premium"/>
-          <w:b w:val="0"/>
-          <w:bCs w:val="0"/>
-          <w:sz w:val="20"/>
-          <w:szCs w:val="20"/>
-          <w:lang w:val="nl-NL" w:eastAsia="en-NL"/>
-        </w:rPr>
-        <w:t>determinants</w:t>
-      </w:r>
-      <w:proofErr w:type="spellEnd"/>
-      <w:r>
-        <w:rPr>
-          <w:rStyle w:val="Strong"/>
-          <w:rFonts w:ascii="Civil Premium" w:hAnsi="Civil Premium"/>
-          <w:b w:val="0"/>
-          <w:bCs w:val="0"/>
-          <w:sz w:val="20"/>
-          <w:szCs w:val="20"/>
-          <w:lang w:val="nl-NL" w:eastAsia="en-NL"/>
-        </w:rPr>
-        <w:t xml:space="preserve"> </w:t>
-      </w:r>
-      <w:proofErr w:type="spellStart"/>
-      <w:r>
-        <w:rPr>
-          <w:rStyle w:val="Strong"/>
-          <w:rFonts w:ascii="Civil Premium" w:hAnsi="Civil Premium"/>
-          <w:b w:val="0"/>
-          <w:bCs w:val="0"/>
-          <w:sz w:val="20"/>
-          <w:szCs w:val="20"/>
-          <w:lang w:val="nl-NL" w:eastAsia="en-NL"/>
-        </w:rPr>
-        <w:t>for</w:t>
-      </w:r>
-      <w:proofErr w:type="spellEnd"/>
-      <w:r>
-        <w:rPr>
-          <w:rStyle w:val="Strong"/>
-          <w:rFonts w:ascii="Civil Premium" w:hAnsi="Civil Premium"/>
-          <w:b w:val="0"/>
-          <w:bCs w:val="0"/>
-          <w:sz w:val="20"/>
-          <w:szCs w:val="20"/>
-          <w:lang w:val="nl-NL" w:eastAsia="en-NL"/>
-        </w:rPr>
-        <w:t xml:space="preserve"> </w:t>
-      </w:r>
-      <w:proofErr w:type="spellStart"/>
-      <w:r>
-        <w:rPr>
-          <w:rStyle w:val="Strong"/>
-          <w:rFonts w:ascii="Civil Premium" w:hAnsi="Civil Premium"/>
-          <w:b w:val="0"/>
-          <w:bCs w:val="0"/>
-          <w:sz w:val="20"/>
-          <w:szCs w:val="20"/>
-          <w:lang w:val="nl-NL" w:eastAsia="en-NL"/>
-        </w:rPr>
-        <w:t>the</w:t>
-      </w:r>
-      <w:proofErr w:type="spellEnd"/>
-      <w:r>
-        <w:rPr>
-          <w:rStyle w:val="Strong"/>
-          <w:rFonts w:ascii="Civil Premium" w:hAnsi="Civil Premium"/>
-          <w:b w:val="0"/>
-          <w:bCs w:val="0"/>
-          <w:sz w:val="20"/>
-          <w:szCs w:val="20"/>
-          <w:lang w:val="nl-NL" w:eastAsia="en-NL"/>
-        </w:rPr>
-        <w:t xml:space="preserve"> </w:t>
-      </w:r>
-      <w:proofErr w:type="spellStart"/>
-      <w:r>
-        <w:rPr>
-          <w:rStyle w:val="Strong"/>
-          <w:rFonts w:ascii="Civil Premium" w:hAnsi="Civil Premium"/>
-          <w:b w:val="0"/>
-          <w:bCs w:val="0"/>
-          <w:sz w:val="20"/>
-          <w:szCs w:val="20"/>
-          <w:lang w:val="nl-NL" w:eastAsia="en-NL"/>
-        </w:rPr>
-        <w:t>introduction</w:t>
-      </w:r>
-      <w:proofErr w:type="spellEnd"/>
-      <w:r>
-        <w:rPr>
-          <w:rStyle w:val="Strong"/>
-          <w:rFonts w:ascii="Civil Premium" w:hAnsi="Civil Premium"/>
-          <w:b w:val="0"/>
-          <w:bCs w:val="0"/>
-          <w:sz w:val="20"/>
-          <w:szCs w:val="20"/>
-          <w:lang w:val="nl-NL" w:eastAsia="en-NL"/>
-        </w:rPr>
-        <w:t xml:space="preserve"> of </w:t>
-      </w:r>
-      <w:proofErr w:type="spellStart"/>
-      <w:r>
-        <w:rPr>
-          <w:rStyle w:val="Strong"/>
-          <w:rFonts w:ascii="Civil Premium" w:hAnsi="Civil Premium"/>
-          <w:b w:val="0"/>
-          <w:bCs w:val="0"/>
-          <w:sz w:val="20"/>
-          <w:szCs w:val="20"/>
-          <w:lang w:val="nl-NL" w:eastAsia="en-NL"/>
-        </w:rPr>
-        <w:t>nuclear</w:t>
-      </w:r>
-      <w:proofErr w:type="spellEnd"/>
-      <w:r>
-        <w:rPr>
-          <w:rStyle w:val="Strong"/>
-          <w:rFonts w:ascii="Civil Premium" w:hAnsi="Civil Premium"/>
-          <w:b w:val="0"/>
-          <w:bCs w:val="0"/>
-          <w:sz w:val="20"/>
-          <w:szCs w:val="20"/>
-          <w:lang w:val="nl-NL" w:eastAsia="en-NL"/>
-        </w:rPr>
-        <w:t xml:space="preserve"> energy in 166 </w:t>
-      </w:r>
-      <w:proofErr w:type="spellStart"/>
-      <w:r>
-        <w:rPr>
-          <w:rStyle w:val="Strong"/>
-          <w:rFonts w:ascii="Civil Premium" w:hAnsi="Civil Premium"/>
-          <w:b w:val="0"/>
-          <w:bCs w:val="0"/>
-          <w:sz w:val="20"/>
-          <w:szCs w:val="20"/>
-          <w:lang w:val="nl-NL" w:eastAsia="en-NL"/>
-        </w:rPr>
-        <w:t>countries</w:t>
-      </w:r>
-      <w:proofErr w:type="spellEnd"/>
-      <w:r>
-        <w:rPr>
-          <w:rStyle w:val="Strong"/>
-          <w:rFonts w:ascii="Civil Premium" w:hAnsi="Civil Premium"/>
-          <w:b w:val="0"/>
-          <w:bCs w:val="0"/>
-          <w:sz w:val="20"/>
-          <w:szCs w:val="20"/>
-          <w:lang w:val="nl-NL" w:eastAsia="en-NL"/>
-        </w:rPr>
-        <w:t xml:space="preserve">. Energy Research &amp; </w:t>
-      </w:r>
-      <w:proofErr w:type="spellStart"/>
-      <w:r>
-        <w:rPr>
-          <w:rStyle w:val="Strong"/>
-          <w:rFonts w:ascii="Civil Premium" w:hAnsi="Civil Premium"/>
-          <w:b w:val="0"/>
-          <w:bCs w:val="0"/>
-          <w:sz w:val="20"/>
-          <w:szCs w:val="20"/>
-          <w:lang w:val="nl-NL" w:eastAsia="en-NL"/>
-        </w:rPr>
-        <w:t>Social</w:t>
-      </w:r>
-      <w:proofErr w:type="spellEnd"/>
-      <w:r>
-        <w:rPr>
-          <w:rStyle w:val="Strong"/>
-          <w:rFonts w:ascii="Civil Premium" w:hAnsi="Civil Premium"/>
-          <w:b w:val="0"/>
-          <w:bCs w:val="0"/>
-          <w:sz w:val="20"/>
-          <w:szCs w:val="20"/>
-          <w:lang w:val="nl-NL" w:eastAsia="en-NL"/>
-        </w:rPr>
-        <w:t xml:space="preserve"> </w:t>
-      </w:r>
-      <w:proofErr w:type="spellStart"/>
-      <w:r>
-        <w:rPr>
-          <w:rStyle w:val="Strong"/>
-          <w:rFonts w:ascii="Civil Premium" w:hAnsi="Civil Premium"/>
-          <w:b w:val="0"/>
-          <w:bCs w:val="0"/>
-          <w:sz w:val="20"/>
-          <w:szCs w:val="20"/>
-          <w:lang w:val="nl-NL" w:eastAsia="en-NL"/>
-        </w:rPr>
-        <w:t>Science</w:t>
-      </w:r>
-      <w:proofErr w:type="spellEnd"/>
-      <w:r>
-        <w:rPr>
-          <w:rStyle w:val="Strong"/>
-          <w:rFonts w:ascii="Civil Premium" w:hAnsi="Civil Premium"/>
-          <w:b w:val="0"/>
-          <w:bCs w:val="0"/>
-          <w:sz w:val="20"/>
-          <w:szCs w:val="20"/>
-          <w:lang w:val="nl-NL" w:eastAsia="en-NL"/>
-        </w:rPr>
-        <w:t xml:space="preserve">, 63, 101389. </w:t>
-      </w:r>
-      <w:proofErr w:type="gramStart"/>
-      <w:r>
-        <w:rPr>
-          <w:rStyle w:val="Strong"/>
-          <w:rFonts w:ascii="Civil Premium" w:hAnsi="Civil Premium"/>
-          <w:b w:val="0"/>
-          <w:bCs w:val="0"/>
-          <w:sz w:val="20"/>
-          <w:szCs w:val="20"/>
-          <w:lang w:val="nl-NL" w:eastAsia="en-NL"/>
-        </w:rPr>
-        <w:t>https://doi.org/10.1016/j.erss.2019.101389</w:t>
-      </w:r>
-      <w:proofErr w:type="gramEnd"/>
-    </w:p>
-    <w:p>
-      <w:pPr>
-        <w:rPr>
-          <w:rStyle w:val="Strong"/>
-          <w:rFonts w:ascii="Civil Premium" w:eastAsia="Times New Roman" w:hAnsi="Civil Premium" w:cs="Times New Roman"/>
-          <w:b w:val="0"/>
-          <w:bCs w:val="0"/>
-          <w:sz w:val="20"/>
-          <w:szCs w:val="20"/>
-          <w:lang w:val="nl-NL" w:eastAsia="en-NL"/>
-        </w:rPr>
-      </w:pPr>
-      <w:r>
-        <w:rPr>
-          <w:rStyle w:val="Strong"/>
-          <w:rFonts w:ascii="Civil Premium" w:eastAsia="Times New Roman" w:hAnsi="Civil Premium" w:cs="Times New Roman"/>
-          <w:b w:val="0"/>
-          <w:bCs w:val="0"/>
-          <w:sz w:val="20"/>
-          <w:szCs w:val="20"/>
-          <w:lang w:val="nl-NL" w:eastAsia="en-NL"/>
-        </w:rPr>
-        <w:t xml:space="preserve">Sanders, M. C., &amp; Sanders, C. E. (2021). A </w:t>
-      </w:r>
-      <w:proofErr w:type="spellStart"/>
-      <w:r>
-        <w:rPr>
-          <w:rStyle w:val="Strong"/>
-          <w:rFonts w:ascii="Civil Premium" w:eastAsia="Times New Roman" w:hAnsi="Civil Premium" w:cs="Times New Roman"/>
-          <w:b w:val="0"/>
-          <w:bCs w:val="0"/>
-          <w:sz w:val="20"/>
-          <w:szCs w:val="20"/>
-          <w:lang w:val="nl-NL" w:eastAsia="en-NL"/>
-        </w:rPr>
-        <w:t>world’s</w:t>
-      </w:r>
-      <w:proofErr w:type="spellEnd"/>
-      <w:r>
-        <w:rPr>
-          <w:rStyle w:val="Strong"/>
-          <w:rFonts w:ascii="Civil Premium" w:eastAsia="Times New Roman" w:hAnsi="Civil Premium" w:cs="Times New Roman"/>
-          <w:b w:val="0"/>
-          <w:bCs w:val="0"/>
-          <w:sz w:val="20"/>
-          <w:szCs w:val="20"/>
-          <w:lang w:val="nl-NL" w:eastAsia="en-NL"/>
-        </w:rPr>
-        <w:t xml:space="preserve"> dilemma ‘</w:t>
-      </w:r>
-      <w:proofErr w:type="spellStart"/>
-      <w:r>
-        <w:rPr>
-          <w:rStyle w:val="Strong"/>
-          <w:rFonts w:ascii="Civil Premium" w:eastAsia="Times New Roman" w:hAnsi="Civil Premium" w:cs="Times New Roman"/>
-          <w:b w:val="0"/>
-          <w:bCs w:val="0"/>
-          <w:sz w:val="20"/>
-          <w:szCs w:val="20"/>
-          <w:lang w:val="nl-NL" w:eastAsia="en-NL"/>
-        </w:rPr>
-        <w:t>upon</w:t>
-      </w:r>
-      <w:proofErr w:type="spellEnd"/>
-      <w:r>
-        <w:rPr>
-          <w:rStyle w:val="Strong"/>
-          <w:rFonts w:ascii="Civil Premium" w:eastAsia="Times New Roman" w:hAnsi="Civil Premium" w:cs="Times New Roman"/>
-          <w:b w:val="0"/>
-          <w:bCs w:val="0"/>
-          <w:sz w:val="20"/>
-          <w:szCs w:val="20"/>
-          <w:lang w:val="nl-NL" w:eastAsia="en-NL"/>
-        </w:rPr>
-        <w:t xml:space="preserve"> </w:t>
-      </w:r>
-      <w:proofErr w:type="spellStart"/>
-      <w:r>
-        <w:rPr>
-          <w:rStyle w:val="Strong"/>
-          <w:rFonts w:ascii="Civil Premium" w:eastAsia="Times New Roman" w:hAnsi="Civil Premium" w:cs="Times New Roman"/>
-          <w:b w:val="0"/>
-          <w:bCs w:val="0"/>
-          <w:sz w:val="20"/>
-          <w:szCs w:val="20"/>
-          <w:lang w:val="nl-NL" w:eastAsia="en-NL"/>
-        </w:rPr>
-        <w:t>which</w:t>
-      </w:r>
-      <w:proofErr w:type="spellEnd"/>
-      <w:r>
-        <w:rPr>
-          <w:rStyle w:val="Strong"/>
-          <w:rFonts w:ascii="Civil Premium" w:eastAsia="Times New Roman" w:hAnsi="Civil Premium" w:cs="Times New Roman"/>
-          <w:b w:val="0"/>
-          <w:bCs w:val="0"/>
-          <w:sz w:val="20"/>
-          <w:szCs w:val="20"/>
-          <w:lang w:val="nl-NL" w:eastAsia="en-NL"/>
-        </w:rPr>
-        <w:t xml:space="preserve"> </w:t>
-      </w:r>
-      <w:proofErr w:type="spellStart"/>
-      <w:r>
-        <w:rPr>
-          <w:rStyle w:val="Strong"/>
-          <w:rFonts w:ascii="Civil Premium" w:eastAsia="Times New Roman" w:hAnsi="Civil Premium" w:cs="Times New Roman"/>
-          <w:b w:val="0"/>
-          <w:bCs w:val="0"/>
-          <w:sz w:val="20"/>
-          <w:szCs w:val="20"/>
-          <w:lang w:val="nl-NL" w:eastAsia="en-NL"/>
-        </w:rPr>
-        <w:t>the</w:t>
-      </w:r>
-      <w:proofErr w:type="spellEnd"/>
-      <w:r>
-        <w:rPr>
-          <w:rStyle w:val="Strong"/>
-          <w:rFonts w:ascii="Civil Premium" w:eastAsia="Times New Roman" w:hAnsi="Civil Premium" w:cs="Times New Roman"/>
-          <w:b w:val="0"/>
-          <w:bCs w:val="0"/>
-          <w:sz w:val="20"/>
-          <w:szCs w:val="20"/>
-          <w:lang w:val="nl-NL" w:eastAsia="en-NL"/>
-        </w:rPr>
-        <w:t xml:space="preserve"> </w:t>
-      </w:r>
-      <w:proofErr w:type="spellStart"/>
-      <w:r>
-        <w:rPr>
-          <w:rStyle w:val="Strong"/>
-          <w:rFonts w:ascii="Civil Premium" w:eastAsia="Times New Roman" w:hAnsi="Civil Premium" w:cs="Times New Roman"/>
-          <w:b w:val="0"/>
-          <w:bCs w:val="0"/>
-          <w:sz w:val="20"/>
-          <w:szCs w:val="20"/>
-          <w:lang w:val="nl-NL" w:eastAsia="en-NL"/>
-        </w:rPr>
-        <w:t>sun</w:t>
-      </w:r>
-      <w:proofErr w:type="spellEnd"/>
-      <w:r>
-        <w:rPr>
-          <w:rStyle w:val="Strong"/>
-          <w:rFonts w:ascii="Civil Premium" w:eastAsia="Times New Roman" w:hAnsi="Civil Premium" w:cs="Times New Roman"/>
-          <w:b w:val="0"/>
-          <w:bCs w:val="0"/>
-          <w:sz w:val="20"/>
-          <w:szCs w:val="20"/>
-          <w:lang w:val="nl-NL" w:eastAsia="en-NL"/>
-        </w:rPr>
-        <w:t xml:space="preserve"> never sets’: The </w:t>
-      </w:r>
-      <w:proofErr w:type="spellStart"/>
-      <w:r>
-        <w:rPr>
-          <w:rStyle w:val="Strong"/>
-          <w:rFonts w:ascii="Civil Premium" w:eastAsia="Times New Roman" w:hAnsi="Civil Premium" w:cs="Times New Roman"/>
-          <w:b w:val="0"/>
-          <w:bCs w:val="0"/>
-          <w:sz w:val="20"/>
-          <w:szCs w:val="20"/>
-          <w:lang w:val="nl-NL" w:eastAsia="en-NL"/>
-        </w:rPr>
-        <w:t>nuclear</w:t>
-      </w:r>
-      <w:proofErr w:type="spellEnd"/>
-      <w:r>
-        <w:rPr>
-          <w:rStyle w:val="Strong"/>
-          <w:rFonts w:ascii="Civil Premium" w:eastAsia="Times New Roman" w:hAnsi="Civil Premium" w:cs="Times New Roman"/>
-          <w:b w:val="0"/>
-          <w:bCs w:val="0"/>
-          <w:sz w:val="20"/>
-          <w:szCs w:val="20"/>
-          <w:lang w:val="nl-NL" w:eastAsia="en-NL"/>
-        </w:rPr>
-        <w:t xml:space="preserve"> waste management </w:t>
-      </w:r>
-      <w:proofErr w:type="spellStart"/>
-      <w:r>
-        <w:rPr>
-          <w:rStyle w:val="Strong"/>
-          <w:rFonts w:ascii="Civil Premium" w:eastAsia="Times New Roman" w:hAnsi="Civil Premium" w:cs="Times New Roman"/>
-          <w:b w:val="0"/>
-          <w:bCs w:val="0"/>
-          <w:sz w:val="20"/>
-          <w:szCs w:val="20"/>
-          <w:lang w:val="nl-NL" w:eastAsia="en-NL"/>
-        </w:rPr>
-        <w:t>strategy</w:t>
-      </w:r>
-      <w:proofErr w:type="spellEnd"/>
-      <w:r>
-        <w:rPr>
-          <w:rStyle w:val="Strong"/>
-          <w:rFonts w:ascii="Civil Premium" w:eastAsia="Times New Roman" w:hAnsi="Civil Premium" w:cs="Times New Roman"/>
-          <w:b w:val="0"/>
-          <w:bCs w:val="0"/>
-          <w:sz w:val="20"/>
-          <w:szCs w:val="20"/>
-          <w:lang w:val="nl-NL" w:eastAsia="en-NL"/>
-        </w:rPr>
-        <w:t xml:space="preserve"> (part III): Australia, Belgium, </w:t>
-      </w:r>
-      <w:proofErr w:type="spellStart"/>
-      <w:r>
-        <w:rPr>
-          <w:rStyle w:val="Strong"/>
-          <w:rFonts w:ascii="Civil Premium" w:eastAsia="Times New Roman" w:hAnsi="Civil Premium" w:cs="Times New Roman"/>
-          <w:b w:val="0"/>
-          <w:bCs w:val="0"/>
-          <w:sz w:val="20"/>
-          <w:szCs w:val="20"/>
-          <w:lang w:val="nl-NL" w:eastAsia="en-NL"/>
-        </w:rPr>
-        <w:t>Czech</w:t>
-      </w:r>
-      <w:proofErr w:type="spellEnd"/>
-      <w:r>
-        <w:rPr>
-          <w:rStyle w:val="Strong"/>
-          <w:rFonts w:ascii="Civil Premium" w:eastAsia="Times New Roman" w:hAnsi="Civil Premium" w:cs="Times New Roman"/>
-          <w:b w:val="0"/>
-          <w:bCs w:val="0"/>
-          <w:sz w:val="20"/>
-          <w:szCs w:val="20"/>
-          <w:lang w:val="nl-NL" w:eastAsia="en-NL"/>
-        </w:rPr>
-        <w:t xml:space="preserve"> </w:t>
-      </w:r>
-      <w:proofErr w:type="spellStart"/>
-      <w:r>
-        <w:rPr>
-          <w:rStyle w:val="Strong"/>
-          <w:rFonts w:ascii="Civil Premium" w:eastAsia="Times New Roman" w:hAnsi="Civil Premium" w:cs="Times New Roman"/>
-          <w:b w:val="0"/>
-          <w:bCs w:val="0"/>
-          <w:sz w:val="20"/>
-          <w:szCs w:val="20"/>
-          <w:lang w:val="nl-NL" w:eastAsia="en-NL"/>
-        </w:rPr>
-        <w:t>Republic</w:t>
-      </w:r>
-      <w:proofErr w:type="spellEnd"/>
-      <w:r>
-        <w:rPr>
-          <w:rStyle w:val="Strong"/>
-          <w:rFonts w:ascii="Civil Premium" w:eastAsia="Times New Roman" w:hAnsi="Civil Premium" w:cs="Times New Roman"/>
-          <w:b w:val="0"/>
-          <w:bCs w:val="0"/>
-          <w:sz w:val="20"/>
-          <w:szCs w:val="20"/>
-          <w:lang w:val="nl-NL" w:eastAsia="en-NL"/>
-        </w:rPr>
-        <w:t xml:space="preserve">, Netherlands, </w:t>
-      </w:r>
-      <w:proofErr w:type="spellStart"/>
-      <w:r>
-        <w:rPr>
-          <w:rStyle w:val="Strong"/>
-          <w:rFonts w:ascii="Civil Premium" w:eastAsia="Times New Roman" w:hAnsi="Civil Premium" w:cs="Times New Roman"/>
-          <w:b w:val="0"/>
-          <w:bCs w:val="0"/>
-          <w:sz w:val="20"/>
-          <w:szCs w:val="20"/>
-          <w:lang w:val="nl-NL" w:eastAsia="en-NL"/>
-        </w:rPr>
-        <w:t>and</w:t>
-      </w:r>
-      <w:proofErr w:type="spellEnd"/>
-      <w:r>
-        <w:rPr>
-          <w:rStyle w:val="Strong"/>
-          <w:rFonts w:ascii="Civil Premium" w:eastAsia="Times New Roman" w:hAnsi="Civil Premium" w:cs="Times New Roman"/>
-          <w:b w:val="0"/>
-          <w:bCs w:val="0"/>
-          <w:sz w:val="20"/>
-          <w:szCs w:val="20"/>
-          <w:lang w:val="nl-NL" w:eastAsia="en-NL"/>
-        </w:rPr>
-        <w:t xml:space="preserve"> Romania. </w:t>
-      </w:r>
-      <w:proofErr w:type="spellStart"/>
-      <w:r>
-        <w:rPr>
-          <w:rStyle w:val="Strong"/>
-          <w:rFonts w:ascii="Civil Premium" w:eastAsia="Times New Roman" w:hAnsi="Civil Premium" w:cs="Times New Roman"/>
-          <w:b w:val="0"/>
-          <w:bCs w:val="0"/>
-          <w:sz w:val="20"/>
-          <w:szCs w:val="20"/>
-          <w:lang w:val="nl-NL" w:eastAsia="en-NL"/>
-        </w:rPr>
-        <w:t>Progress</w:t>
-      </w:r>
-      <w:proofErr w:type="spellEnd"/>
-      <w:r>
-        <w:rPr>
-          <w:rStyle w:val="Strong"/>
-          <w:rFonts w:ascii="Civil Premium" w:eastAsia="Times New Roman" w:hAnsi="Civil Premium" w:cs="Times New Roman"/>
-          <w:b w:val="0"/>
-          <w:bCs w:val="0"/>
-          <w:sz w:val="20"/>
-          <w:szCs w:val="20"/>
-          <w:lang w:val="nl-NL" w:eastAsia="en-NL"/>
-        </w:rPr>
-        <w:t xml:space="preserve"> in </w:t>
-      </w:r>
-      <w:proofErr w:type="spellStart"/>
-      <w:r>
-        <w:rPr>
-          <w:rStyle w:val="Strong"/>
-          <w:rFonts w:ascii="Civil Premium" w:eastAsia="Times New Roman" w:hAnsi="Civil Premium" w:cs="Times New Roman"/>
-          <w:b w:val="0"/>
-          <w:bCs w:val="0"/>
-          <w:sz w:val="20"/>
-          <w:szCs w:val="20"/>
-          <w:lang w:val="nl-NL" w:eastAsia="en-NL"/>
-        </w:rPr>
-        <w:t>Nuclear</w:t>
-      </w:r>
-      <w:proofErr w:type="spellEnd"/>
-      <w:r>
-        <w:rPr>
-          <w:rStyle w:val="Strong"/>
-          <w:rFonts w:ascii="Civil Premium" w:eastAsia="Times New Roman" w:hAnsi="Civil Premium" w:cs="Times New Roman"/>
-          <w:b w:val="0"/>
-          <w:bCs w:val="0"/>
-          <w:sz w:val="20"/>
-          <w:szCs w:val="20"/>
-          <w:lang w:val="nl-NL" w:eastAsia="en-NL"/>
-        </w:rPr>
-        <w:t xml:space="preserve"> Energy (New Series), 142, 104014-. </w:t>
+        <w:t xml:space="preserve">Sanders, M. C., &amp; Sanders, C. E. (2021). A world’s dilemma ‘upon which the sun never sets’: The nuclear waste management strategy (part III): Australia, Belgium, Czech Republic, Netherlands, and Romania. Progress in Nuclear Energy (New Series), 142, 104014-. </w:t>
       </w:r>
       <w:hyperlink r:id="rId9" w:history="1">
         <w:r>
@@ -6386,10 +3958,11 @@
           <w:szCs w:val="20"/>
           <w:lang w:val="nl-NL" w:eastAsia="en-NL"/>
         </w:rPr>
-        <w:t xml:space="preserve">Smith, P. B., &amp; </w:t>
-      </w:r>
-      <w:proofErr w:type="spellStart"/>
-      <w:r>
+        <w:t>Smith, P. B., &amp; Spanhoff, R. (1976). The nuclear energy debate in the netherlands. Bulletin of the Atomic Scientists, 32(2), 41–44. https://doi.org/10.1080/00963402.1976.11455566</w:t>
+      </w:r>
+    </w:p>
+    <w:p>
+      <w:pPr>
         <w:rPr>
           <w:rStyle w:val="Strong"/>
           <w:rFonts w:ascii="Civil Premium" w:eastAsia="Times New Roman" w:hAnsi="Civil Premium" w:cs="Times New Roman"/>
@@ -6399,9 +3972,7 @@
           <w:szCs w:val="20"/>
           <w:lang w:val="nl-NL" w:eastAsia="en-NL"/>
         </w:rPr>
-        <w:t>Spanhoff</w:t>
-      </w:r>
-      <w:proofErr w:type="spellEnd"/>
+      </w:pPr>
       <w:r>
         <w:rPr>
           <w:rStyle w:val="Strong"/>
@@ -6412,488 +3983,7 @@
           <w:szCs w:val="20"/>
           <w:lang w:val="nl-NL" w:eastAsia="en-NL"/>
         </w:rPr>
-        <w:t xml:space="preserve">, R. (1976). The </w:t>
-      </w:r>
-      <w:proofErr w:type="spellStart"/>
-      <w:r>
-        <w:rPr>
-          <w:rStyle w:val="Strong"/>
-          <w:rFonts w:ascii="Civil Premium" w:eastAsia="Times New Roman" w:hAnsi="Civil Premium" w:cs="Times New Roman"/>
-          <w:b w:val="0"/>
-          <w:bCs w:val="0"/>
-          <w:sz w:val="20"/>
-          <w:szCs w:val="20"/>
-          <w:lang w:val="nl-NL" w:eastAsia="en-NL"/>
-        </w:rPr>
-        <w:t>nuclear</w:t>
-      </w:r>
-      <w:proofErr w:type="spellEnd"/>
-      <w:r>
-        <w:rPr>
-          <w:rStyle w:val="Strong"/>
-          <w:rFonts w:ascii="Civil Premium" w:eastAsia="Times New Roman" w:hAnsi="Civil Premium" w:cs="Times New Roman"/>
-          <w:b w:val="0"/>
-          <w:bCs w:val="0"/>
-          <w:sz w:val="20"/>
-          <w:szCs w:val="20"/>
-          <w:lang w:val="nl-NL" w:eastAsia="en-NL"/>
-        </w:rPr>
-        <w:t xml:space="preserve"> energy </w:t>
-      </w:r>
-      <w:proofErr w:type="spellStart"/>
-      <w:r>
-        <w:rPr>
-          <w:rStyle w:val="Strong"/>
-          <w:rFonts w:ascii="Civil Premium" w:eastAsia="Times New Roman" w:hAnsi="Civil Premium" w:cs="Times New Roman"/>
-          <w:b w:val="0"/>
-          <w:bCs w:val="0"/>
-          <w:sz w:val="20"/>
-          <w:szCs w:val="20"/>
-          <w:lang w:val="nl-NL" w:eastAsia="en-NL"/>
-        </w:rPr>
-        <w:t>debate</w:t>
-      </w:r>
-      <w:proofErr w:type="spellEnd"/>
-      <w:r>
-        <w:rPr>
-          <w:rStyle w:val="Strong"/>
-          <w:rFonts w:ascii="Civil Premium" w:eastAsia="Times New Roman" w:hAnsi="Civil Premium" w:cs="Times New Roman"/>
-          <w:b w:val="0"/>
-          <w:bCs w:val="0"/>
-          <w:sz w:val="20"/>
-          <w:szCs w:val="20"/>
-          <w:lang w:val="nl-NL" w:eastAsia="en-NL"/>
-        </w:rPr>
-        <w:t xml:space="preserve"> in </w:t>
-      </w:r>
-      <w:proofErr w:type="spellStart"/>
-      <w:r>
-        <w:rPr>
-          <w:rStyle w:val="Strong"/>
-          <w:rFonts w:ascii="Civil Premium" w:eastAsia="Times New Roman" w:hAnsi="Civil Premium" w:cs="Times New Roman"/>
-          <w:b w:val="0"/>
-          <w:bCs w:val="0"/>
-          <w:sz w:val="20"/>
-          <w:szCs w:val="20"/>
-          <w:lang w:val="nl-NL" w:eastAsia="en-NL"/>
-        </w:rPr>
-        <w:t>the</w:t>
-      </w:r>
-      <w:proofErr w:type="spellEnd"/>
-      <w:r>
-        <w:rPr>
-          <w:rStyle w:val="Strong"/>
-          <w:rFonts w:ascii="Civil Premium" w:eastAsia="Times New Roman" w:hAnsi="Civil Premium" w:cs="Times New Roman"/>
-          <w:b w:val="0"/>
-          <w:bCs w:val="0"/>
-          <w:sz w:val="20"/>
-          <w:szCs w:val="20"/>
-          <w:lang w:val="nl-NL" w:eastAsia="en-NL"/>
-        </w:rPr>
-        <w:t xml:space="preserve"> </w:t>
-      </w:r>
-      <w:proofErr w:type="spellStart"/>
-      <w:r>
-        <w:rPr>
-          <w:rStyle w:val="Strong"/>
-          <w:rFonts w:ascii="Civil Premium" w:eastAsia="Times New Roman" w:hAnsi="Civil Premium" w:cs="Times New Roman"/>
-          <w:b w:val="0"/>
-          <w:bCs w:val="0"/>
-          <w:sz w:val="20"/>
-          <w:szCs w:val="20"/>
-          <w:lang w:val="nl-NL" w:eastAsia="en-NL"/>
-        </w:rPr>
-        <w:t>netherlands</w:t>
-      </w:r>
-      <w:proofErr w:type="spellEnd"/>
-      <w:r>
-        <w:rPr>
-          <w:rStyle w:val="Strong"/>
-          <w:rFonts w:ascii="Civil Premium" w:eastAsia="Times New Roman" w:hAnsi="Civil Premium" w:cs="Times New Roman"/>
-          <w:b w:val="0"/>
-          <w:bCs w:val="0"/>
-          <w:sz w:val="20"/>
-          <w:szCs w:val="20"/>
-          <w:lang w:val="nl-NL" w:eastAsia="en-NL"/>
-        </w:rPr>
-        <w:t xml:space="preserve">. Bulletin of </w:t>
-      </w:r>
-      <w:proofErr w:type="spellStart"/>
-      <w:r>
-        <w:rPr>
-          <w:rStyle w:val="Strong"/>
-          <w:rFonts w:ascii="Civil Premium" w:eastAsia="Times New Roman" w:hAnsi="Civil Premium" w:cs="Times New Roman"/>
-          <w:b w:val="0"/>
-          <w:bCs w:val="0"/>
-          <w:sz w:val="20"/>
-          <w:szCs w:val="20"/>
-          <w:lang w:val="nl-NL" w:eastAsia="en-NL"/>
-        </w:rPr>
-        <w:t>the</w:t>
-      </w:r>
-      <w:proofErr w:type="spellEnd"/>
-      <w:r>
-        <w:rPr>
-          <w:rStyle w:val="Strong"/>
-          <w:rFonts w:ascii="Civil Premium" w:eastAsia="Times New Roman" w:hAnsi="Civil Premium" w:cs="Times New Roman"/>
-          <w:b w:val="0"/>
-          <w:bCs w:val="0"/>
-          <w:sz w:val="20"/>
-          <w:szCs w:val="20"/>
-          <w:lang w:val="nl-NL" w:eastAsia="en-NL"/>
-        </w:rPr>
-        <w:t xml:space="preserve"> Atomic </w:t>
-      </w:r>
-      <w:proofErr w:type="spellStart"/>
-      <w:r>
-        <w:rPr>
-          <w:rStyle w:val="Strong"/>
-          <w:rFonts w:ascii="Civil Premium" w:eastAsia="Times New Roman" w:hAnsi="Civil Premium" w:cs="Times New Roman"/>
-          <w:b w:val="0"/>
-          <w:bCs w:val="0"/>
-          <w:sz w:val="20"/>
-          <w:szCs w:val="20"/>
-          <w:lang w:val="nl-NL" w:eastAsia="en-NL"/>
-        </w:rPr>
-        <w:t>Scientists</w:t>
-      </w:r>
-      <w:proofErr w:type="spellEnd"/>
-      <w:r>
-        <w:rPr>
-          <w:rStyle w:val="Strong"/>
-          <w:rFonts w:ascii="Civil Premium" w:eastAsia="Times New Roman" w:hAnsi="Civil Premium" w:cs="Times New Roman"/>
-          <w:b w:val="0"/>
-          <w:bCs w:val="0"/>
-          <w:sz w:val="20"/>
-          <w:szCs w:val="20"/>
-          <w:lang w:val="nl-NL" w:eastAsia="en-NL"/>
-        </w:rPr>
-        <w:t xml:space="preserve">, 32(2), 41–44. </w:t>
-      </w:r>
-      <w:proofErr w:type="gramStart"/>
-      <w:r>
-        <w:rPr>
-          <w:rStyle w:val="Strong"/>
-          <w:rFonts w:ascii="Civil Premium" w:eastAsia="Times New Roman" w:hAnsi="Civil Premium" w:cs="Times New Roman"/>
-          <w:b w:val="0"/>
-          <w:bCs w:val="0"/>
-          <w:sz w:val="20"/>
-          <w:szCs w:val="20"/>
-          <w:lang w:val="nl-NL" w:eastAsia="en-NL"/>
-        </w:rPr>
-        <w:t>https://doi.org/10.1080/00963402.1976.11455566</w:t>
-      </w:r>
-      <w:proofErr w:type="gramEnd"/>
-    </w:p>
-    <w:p>
-      <w:pPr>
-        <w:rPr>
-          <w:rStyle w:val="Strong"/>
-          <w:rFonts w:ascii="Civil Premium" w:eastAsia="Times New Roman" w:hAnsi="Civil Premium" w:cs="Times New Roman"/>
-          <w:b w:val="0"/>
-          <w:bCs w:val="0"/>
-          <w:sz w:val="20"/>
-          <w:szCs w:val="20"/>
-          <w:lang w:val="nl-NL" w:eastAsia="en-NL"/>
-        </w:rPr>
-      </w:pPr>
-      <w:r>
-        <w:rPr>
-          <w:rStyle w:val="Strong"/>
-          <w:rFonts w:ascii="Civil Premium" w:eastAsia="Times New Roman" w:hAnsi="Civil Premium" w:cs="Times New Roman"/>
-          <w:b w:val="0"/>
-          <w:bCs w:val="0"/>
-          <w:sz w:val="20"/>
-          <w:szCs w:val="20"/>
-          <w:lang w:val="nl-NL" w:eastAsia="en-NL"/>
-        </w:rPr>
-        <w:t>Wolde-</w:t>
-      </w:r>
-      <w:proofErr w:type="spellStart"/>
-      <w:r>
-        <w:rPr>
-          <w:rStyle w:val="Strong"/>
-          <w:rFonts w:ascii="Civil Premium" w:eastAsia="Times New Roman" w:hAnsi="Civil Premium" w:cs="Times New Roman"/>
-          <w:b w:val="0"/>
-          <w:bCs w:val="0"/>
-          <w:sz w:val="20"/>
-          <w:szCs w:val="20"/>
-          <w:lang w:val="nl-NL" w:eastAsia="en-NL"/>
-        </w:rPr>
-        <w:t>Rufael</w:t>
-      </w:r>
-      <w:proofErr w:type="spellEnd"/>
-      <w:r>
-        <w:rPr>
-          <w:rStyle w:val="Strong"/>
-          <w:rFonts w:ascii="Civil Premium" w:eastAsia="Times New Roman" w:hAnsi="Civil Premium" w:cs="Times New Roman"/>
-          <w:b w:val="0"/>
-          <w:bCs w:val="0"/>
-          <w:sz w:val="20"/>
-          <w:szCs w:val="20"/>
-          <w:lang w:val="nl-NL" w:eastAsia="en-NL"/>
-        </w:rPr>
-        <w:t xml:space="preserve">, Y., &amp; </w:t>
-      </w:r>
-      <w:proofErr w:type="spellStart"/>
-      <w:r>
-        <w:rPr>
-          <w:rStyle w:val="Strong"/>
-          <w:rFonts w:ascii="Civil Premium" w:eastAsia="Times New Roman" w:hAnsi="Civil Premium" w:cs="Times New Roman"/>
-          <w:b w:val="0"/>
-          <w:bCs w:val="0"/>
-          <w:sz w:val="20"/>
-          <w:szCs w:val="20"/>
-          <w:lang w:val="nl-NL" w:eastAsia="en-NL"/>
-        </w:rPr>
-        <w:t>Menyah</w:t>
-      </w:r>
-      <w:proofErr w:type="spellEnd"/>
-      <w:r>
-        <w:rPr>
-          <w:rStyle w:val="Strong"/>
-          <w:rFonts w:ascii="Civil Premium" w:eastAsia="Times New Roman" w:hAnsi="Civil Premium" w:cs="Times New Roman"/>
-          <w:b w:val="0"/>
-          <w:bCs w:val="0"/>
-          <w:sz w:val="20"/>
-          <w:szCs w:val="20"/>
-          <w:lang w:val="nl-NL" w:eastAsia="en-NL"/>
-        </w:rPr>
-        <w:t xml:space="preserve">, K. (2010). </w:t>
-      </w:r>
-      <w:proofErr w:type="spellStart"/>
-      <w:r>
-        <w:rPr>
-          <w:rStyle w:val="Strong"/>
-          <w:rFonts w:ascii="Civil Premium" w:eastAsia="Times New Roman" w:hAnsi="Civil Premium" w:cs="Times New Roman"/>
-          <w:b w:val="0"/>
-          <w:bCs w:val="0"/>
-          <w:sz w:val="20"/>
-          <w:szCs w:val="20"/>
-          <w:lang w:val="nl-NL" w:eastAsia="en-NL"/>
-        </w:rPr>
-        <w:t>Nuclear</w:t>
-      </w:r>
-      <w:proofErr w:type="spellEnd"/>
-      <w:r>
-        <w:rPr>
-          <w:rStyle w:val="Strong"/>
-          <w:rFonts w:ascii="Civil Premium" w:eastAsia="Times New Roman" w:hAnsi="Civil Premium" w:cs="Times New Roman"/>
-          <w:b w:val="0"/>
-          <w:bCs w:val="0"/>
-          <w:sz w:val="20"/>
-          <w:szCs w:val="20"/>
-          <w:lang w:val="nl-NL" w:eastAsia="en-NL"/>
-        </w:rPr>
-        <w:t xml:space="preserve"> energy </w:t>
-      </w:r>
-      <w:proofErr w:type="spellStart"/>
-      <w:r>
-        <w:rPr>
-          <w:rStyle w:val="Strong"/>
-          <w:rFonts w:ascii="Civil Premium" w:eastAsia="Times New Roman" w:hAnsi="Civil Premium" w:cs="Times New Roman"/>
-          <w:b w:val="0"/>
-          <w:bCs w:val="0"/>
-          <w:sz w:val="20"/>
-          <w:szCs w:val="20"/>
-          <w:lang w:val="nl-NL" w:eastAsia="en-NL"/>
-        </w:rPr>
-        <w:t>consumption</w:t>
-      </w:r>
-      <w:proofErr w:type="spellEnd"/>
-      <w:r>
-        <w:rPr>
-          <w:rStyle w:val="Strong"/>
-          <w:rFonts w:ascii="Civil Premium" w:eastAsia="Times New Roman" w:hAnsi="Civil Premium" w:cs="Times New Roman"/>
-          <w:b w:val="0"/>
-          <w:bCs w:val="0"/>
-          <w:sz w:val="20"/>
-          <w:szCs w:val="20"/>
-          <w:lang w:val="nl-NL" w:eastAsia="en-NL"/>
-        </w:rPr>
-        <w:t xml:space="preserve"> </w:t>
-      </w:r>
-      <w:proofErr w:type="spellStart"/>
-      <w:r>
-        <w:rPr>
-          <w:rStyle w:val="Strong"/>
-          <w:rFonts w:ascii="Civil Premium" w:eastAsia="Times New Roman" w:hAnsi="Civil Premium" w:cs="Times New Roman"/>
-          <w:b w:val="0"/>
-          <w:bCs w:val="0"/>
-          <w:sz w:val="20"/>
-          <w:szCs w:val="20"/>
-          <w:lang w:val="nl-NL" w:eastAsia="en-NL"/>
-        </w:rPr>
-        <w:t>and</w:t>
-      </w:r>
-      <w:proofErr w:type="spellEnd"/>
-      <w:r>
-        <w:rPr>
-          <w:rStyle w:val="Strong"/>
-          <w:rFonts w:ascii="Civil Premium" w:eastAsia="Times New Roman" w:hAnsi="Civil Premium" w:cs="Times New Roman"/>
-          <w:b w:val="0"/>
-          <w:bCs w:val="0"/>
-          <w:sz w:val="20"/>
-          <w:szCs w:val="20"/>
-          <w:lang w:val="nl-NL" w:eastAsia="en-NL"/>
-        </w:rPr>
-        <w:t xml:space="preserve"> </w:t>
-      </w:r>
-      <w:proofErr w:type="spellStart"/>
-      <w:r>
-        <w:rPr>
-          <w:rStyle w:val="Strong"/>
-          <w:rFonts w:ascii="Civil Premium" w:eastAsia="Times New Roman" w:hAnsi="Civil Premium" w:cs="Times New Roman"/>
-          <w:b w:val="0"/>
-          <w:bCs w:val="0"/>
-          <w:sz w:val="20"/>
-          <w:szCs w:val="20"/>
-          <w:lang w:val="nl-NL" w:eastAsia="en-NL"/>
-        </w:rPr>
-        <w:t>economic</w:t>
-      </w:r>
-      <w:proofErr w:type="spellEnd"/>
-      <w:r>
-        <w:rPr>
-          <w:rStyle w:val="Strong"/>
-          <w:rFonts w:ascii="Civil Premium" w:eastAsia="Times New Roman" w:hAnsi="Civil Premium" w:cs="Times New Roman"/>
-          <w:b w:val="0"/>
-          <w:bCs w:val="0"/>
-          <w:sz w:val="20"/>
-          <w:szCs w:val="20"/>
-          <w:lang w:val="nl-NL" w:eastAsia="en-NL"/>
-        </w:rPr>
-        <w:t xml:space="preserve"> </w:t>
-      </w:r>
-      <w:proofErr w:type="spellStart"/>
-      <w:r>
-        <w:rPr>
-          <w:rStyle w:val="Strong"/>
-          <w:rFonts w:ascii="Civil Premium" w:eastAsia="Times New Roman" w:hAnsi="Civil Premium" w:cs="Times New Roman"/>
-          <w:b w:val="0"/>
-          <w:bCs w:val="0"/>
-          <w:sz w:val="20"/>
-          <w:szCs w:val="20"/>
-          <w:lang w:val="nl-NL" w:eastAsia="en-NL"/>
-        </w:rPr>
-        <w:t>growth</w:t>
-      </w:r>
-      <w:proofErr w:type="spellEnd"/>
-      <w:r>
-        <w:rPr>
-          <w:rStyle w:val="Strong"/>
-          <w:rFonts w:ascii="Civil Premium" w:eastAsia="Times New Roman" w:hAnsi="Civil Premium" w:cs="Times New Roman"/>
-          <w:b w:val="0"/>
-          <w:bCs w:val="0"/>
-          <w:sz w:val="20"/>
-          <w:szCs w:val="20"/>
-          <w:lang w:val="nl-NL" w:eastAsia="en-NL"/>
-        </w:rPr>
-        <w:t xml:space="preserve"> in </w:t>
-      </w:r>
-      <w:proofErr w:type="spellStart"/>
-      <w:r>
-        <w:rPr>
-          <w:rStyle w:val="Strong"/>
-          <w:rFonts w:ascii="Civil Premium" w:eastAsia="Times New Roman" w:hAnsi="Civil Premium" w:cs="Times New Roman"/>
-          <w:b w:val="0"/>
-          <w:bCs w:val="0"/>
-          <w:sz w:val="20"/>
-          <w:szCs w:val="20"/>
-          <w:lang w:val="nl-NL" w:eastAsia="en-NL"/>
-        </w:rPr>
-        <w:t>nine</w:t>
-      </w:r>
-      <w:proofErr w:type="spellEnd"/>
-      <w:r>
-        <w:rPr>
-          <w:rStyle w:val="Strong"/>
-          <w:rFonts w:ascii="Civil Premium" w:eastAsia="Times New Roman" w:hAnsi="Civil Premium" w:cs="Times New Roman"/>
-          <w:b w:val="0"/>
-          <w:bCs w:val="0"/>
-          <w:sz w:val="20"/>
-          <w:szCs w:val="20"/>
-          <w:lang w:val="nl-NL" w:eastAsia="en-NL"/>
-        </w:rPr>
-        <w:t xml:space="preserve"> </w:t>
-      </w:r>
-      <w:proofErr w:type="spellStart"/>
-      <w:r>
-        <w:rPr>
-          <w:rStyle w:val="Strong"/>
-          <w:rFonts w:ascii="Civil Premium" w:eastAsia="Times New Roman" w:hAnsi="Civil Premium" w:cs="Times New Roman"/>
-          <w:b w:val="0"/>
-          <w:bCs w:val="0"/>
-          <w:sz w:val="20"/>
-          <w:szCs w:val="20"/>
-          <w:lang w:val="nl-NL" w:eastAsia="en-NL"/>
-        </w:rPr>
-        <w:t>developed</w:t>
-      </w:r>
-      <w:proofErr w:type="spellEnd"/>
-      <w:r>
-        <w:rPr>
-          <w:rStyle w:val="Strong"/>
-          <w:rFonts w:ascii="Civil Premium" w:eastAsia="Times New Roman" w:hAnsi="Civil Premium" w:cs="Times New Roman"/>
-          <w:b w:val="0"/>
-          <w:bCs w:val="0"/>
-          <w:sz w:val="20"/>
-          <w:szCs w:val="20"/>
-          <w:lang w:val="nl-NL" w:eastAsia="en-NL"/>
-        </w:rPr>
-        <w:t xml:space="preserve"> </w:t>
-      </w:r>
-      <w:proofErr w:type="spellStart"/>
-      <w:r>
-        <w:rPr>
-          <w:rStyle w:val="Strong"/>
-          <w:rFonts w:ascii="Civil Premium" w:eastAsia="Times New Roman" w:hAnsi="Civil Premium" w:cs="Times New Roman"/>
-          <w:b w:val="0"/>
-          <w:bCs w:val="0"/>
-          <w:sz w:val="20"/>
-          <w:szCs w:val="20"/>
-          <w:lang w:val="nl-NL" w:eastAsia="en-NL"/>
-        </w:rPr>
-        <w:t>countries</w:t>
-      </w:r>
-      <w:proofErr w:type="spellEnd"/>
-      <w:r>
-        <w:rPr>
-          <w:rStyle w:val="Strong"/>
-          <w:rFonts w:ascii="Civil Premium" w:eastAsia="Times New Roman" w:hAnsi="Civil Premium" w:cs="Times New Roman"/>
-          <w:b w:val="0"/>
-          <w:bCs w:val="0"/>
-          <w:sz w:val="20"/>
-          <w:szCs w:val="20"/>
-          <w:lang w:val="nl-NL" w:eastAsia="en-NL"/>
-        </w:rPr>
-        <w:t xml:space="preserve">. Energy </w:t>
-      </w:r>
-      <w:proofErr w:type="spellStart"/>
-      <w:r>
-        <w:rPr>
-          <w:rStyle w:val="Strong"/>
-          <w:rFonts w:ascii="Civil Premium" w:eastAsia="Times New Roman" w:hAnsi="Civil Premium" w:cs="Times New Roman"/>
-          <w:b w:val="0"/>
-          <w:bCs w:val="0"/>
-          <w:sz w:val="20"/>
-          <w:szCs w:val="20"/>
-          <w:lang w:val="nl-NL" w:eastAsia="en-NL"/>
-        </w:rPr>
-        <w:t>Economics</w:t>
-      </w:r>
-      <w:proofErr w:type="spellEnd"/>
-      <w:r>
-        <w:rPr>
-          <w:rStyle w:val="Strong"/>
-          <w:rFonts w:ascii="Civil Premium" w:eastAsia="Times New Roman" w:hAnsi="Civil Premium" w:cs="Times New Roman"/>
-          <w:b w:val="0"/>
-          <w:bCs w:val="0"/>
-          <w:sz w:val="20"/>
-          <w:szCs w:val="20"/>
-          <w:lang w:val="nl-NL" w:eastAsia="en-NL"/>
-        </w:rPr>
-        <w:t xml:space="preserve">, 32(3), 550–556. </w:t>
+        <w:t xml:space="preserve">Wolde-Rufael, Y., &amp; Menyah, K. (2010). Nuclear energy consumption and economic growth in nine developed countries. Energy Economics, 32(3), 550–556. </w:t>
       </w:r>
       <w:hyperlink r:id="rId10" w:history="1">
         <w:r>
@@ -6930,85 +4020,7 @@
           <w:szCs w:val="20"/>
           <w:lang w:val="nl-NL" w:eastAsia="en-NL"/>
         </w:rPr>
-        <w:t xml:space="preserve">Zijlstra, G. J. (1979). Networks in public policy: </w:t>
-      </w:r>
-      <w:proofErr w:type="spellStart"/>
-      <w:r>
-        <w:rPr>
-          <w:rStyle w:val="Strong"/>
-          <w:rFonts w:ascii="Civil Premium" w:eastAsia="Times New Roman" w:hAnsi="Civil Premium" w:cs="Times New Roman"/>
-          <w:b w:val="0"/>
-          <w:bCs w:val="0"/>
-          <w:sz w:val="20"/>
-          <w:szCs w:val="20"/>
-          <w:lang w:val="nl-NL" w:eastAsia="en-NL"/>
-        </w:rPr>
-        <w:t>Nuclear</w:t>
-      </w:r>
-      <w:proofErr w:type="spellEnd"/>
-      <w:r>
-        <w:rPr>
-          <w:rStyle w:val="Strong"/>
-          <w:rFonts w:ascii="Civil Premium" w:eastAsia="Times New Roman" w:hAnsi="Civil Premium" w:cs="Times New Roman"/>
-          <w:b w:val="0"/>
-          <w:bCs w:val="0"/>
-          <w:sz w:val="20"/>
-          <w:szCs w:val="20"/>
-          <w:lang w:val="nl-NL" w:eastAsia="en-NL"/>
-        </w:rPr>
-        <w:t xml:space="preserve"> energy in </w:t>
-      </w:r>
-      <w:proofErr w:type="spellStart"/>
-      <w:r>
-        <w:rPr>
-          <w:rStyle w:val="Strong"/>
-          <w:rFonts w:ascii="Civil Premium" w:eastAsia="Times New Roman" w:hAnsi="Civil Premium" w:cs="Times New Roman"/>
-          <w:b w:val="0"/>
-          <w:bCs w:val="0"/>
-          <w:sz w:val="20"/>
-          <w:szCs w:val="20"/>
-          <w:lang w:val="nl-NL" w:eastAsia="en-NL"/>
-        </w:rPr>
-        <w:t>the</w:t>
-      </w:r>
-      <w:proofErr w:type="spellEnd"/>
-      <w:r>
-        <w:rPr>
-          <w:rStyle w:val="Strong"/>
-          <w:rFonts w:ascii="Civil Premium" w:eastAsia="Times New Roman" w:hAnsi="Civil Premium" w:cs="Times New Roman"/>
-          <w:b w:val="0"/>
-          <w:bCs w:val="0"/>
-          <w:sz w:val="20"/>
-          <w:szCs w:val="20"/>
-          <w:lang w:val="nl-NL" w:eastAsia="en-NL"/>
-        </w:rPr>
-        <w:t xml:space="preserve"> Netherlands. </w:t>
-      </w:r>
-      <w:proofErr w:type="spellStart"/>
-      <w:r>
-        <w:rPr>
-          <w:rStyle w:val="Strong"/>
-          <w:rFonts w:ascii="Civil Premium" w:eastAsia="Times New Roman" w:hAnsi="Civil Premium" w:cs="Times New Roman"/>
-          <w:b w:val="0"/>
-          <w:bCs w:val="0"/>
-          <w:sz w:val="20"/>
-          <w:szCs w:val="20"/>
-          <w:lang w:val="nl-NL" w:eastAsia="en-NL"/>
-        </w:rPr>
-        <w:t>Social</w:t>
-      </w:r>
-      <w:proofErr w:type="spellEnd"/>
-      <w:r>
-        <w:rPr>
-          <w:rStyle w:val="Strong"/>
-          <w:rFonts w:ascii="Civil Premium" w:eastAsia="Times New Roman" w:hAnsi="Civil Premium" w:cs="Times New Roman"/>
-          <w:b w:val="0"/>
-          <w:bCs w:val="0"/>
-          <w:sz w:val="20"/>
-          <w:szCs w:val="20"/>
-          <w:lang w:val="nl-NL" w:eastAsia="en-NL"/>
-        </w:rPr>
-        <w:t xml:space="preserve"> Networks, 1(4), 359–389. </w:t>
+        <w:t xml:space="preserve">Zijlstra, G. J. (1979). Networks in public policy: Nuclear energy in the Netherlands. Social Networks, 1(4), 359–389. </w:t>
       </w:r>
       <w:hyperlink r:id="rId11" w:history="1">
         <w:r>

</xml_diff>

<commit_message>
vault backup: 2024-05-07 17:23:17
</commit_message>
<xml_diff>
--- a/Vakken/Blok 2/Wetenschapsjournalistiek/Eindpaper (Kernreactoren)/Eindpaper_Kerncentrales_JortSiemes_V4.docx
+++ b/Vakken/Blok 2/Wetenschapsjournalistiek/Eindpaper (Kernreactoren)/Eindpaper_Kerncentrales_JortSiemes_V4.docx
@@ -477,6 +477,7 @@
               <w:lang w:val="nl-NL" w:eastAsia="en-NL"/>
             </w:rPr>
           </w:pPr>
+          <w:proofErr w:type="spellStart"/>
           <w:r>
             <w:rPr>
               <w:rFonts w:ascii="Civil Premium" w:eastAsia="Times New Roman" w:hAnsi="Civil Premium" w:cs="Times New Roman"/>
@@ -487,7 +488,20 @@
               <w:szCs w:val="28"/>
               <w:lang w:val="nl-NL" w:eastAsia="en-NL"/>
             </w:rPr>
-            <w:t>Table of Contents</w:t>
+            <w:t>Table</w:t>
+          </w:r>
+          <w:proofErr w:type="spellEnd"/>
+          <w:r>
+            <w:rPr>
+              <w:rFonts w:ascii="Civil Premium" w:eastAsia="Times New Roman" w:hAnsi="Civil Premium" w:cs="Times New Roman"/>
+              <w:b/>
+              <w:bCs/>
+              <w:color w:val="auto"/>
+              <w:sz w:val="28"/>
+              <w:szCs w:val="28"/>
+              <w:lang w:val="nl-NL" w:eastAsia="en-NL"/>
+            </w:rPr>
+            <w:t xml:space="preserve"> of Contents</w:t>
           </w:r>
         </w:p>
         <w:p>
@@ -2979,7 +2993,27 @@
           <w:szCs w:val="22"/>
           <w:lang w:val="nl-NL"/>
         </w:rPr>
-        <w:t xml:space="preserve"> peer-reviewed classificatie,</w:t>
+        <w:t xml:space="preserve"> peer-</w:t>
+      </w:r>
+      <w:proofErr w:type="spellStart"/>
+      <w:r>
+        <w:rPr>
+          <w:rFonts w:ascii="Civil Premium" w:hAnsi="Civil Premium"/>
+          <w:sz w:val="22"/>
+          <w:szCs w:val="22"/>
+          <w:lang w:val="nl-NL"/>
+        </w:rPr>
+        <w:t>reviewed</w:t>
+      </w:r>
+      <w:proofErr w:type="spellEnd"/>
+      <w:r>
+        <w:rPr>
+          <w:rFonts w:ascii="Civil Premium" w:hAnsi="Civil Premium"/>
+          <w:sz w:val="22"/>
+          <w:szCs w:val="22"/>
+          <w:lang w:val="nl-NL"/>
+        </w:rPr>
+        <w:t xml:space="preserve"> classificatie,</w:t>
       </w:r>
       <w:r>
         <w:rPr>
@@ -3078,7 +3112,27 @@
     <w:p>
       <w:pPr>
         <w:pStyle w:val="NormalWeb"/>
-        <w:ind w:left="720"/>
+        <w:rPr>
+          <w:rFonts w:ascii="Civil Premium" w:hAnsi="Civil Premium"/>
+          <w:sz w:val="22"/>
+          <w:szCs w:val="22"/>
+          <w:lang w:val="nl-NL"/>
+        </w:rPr>
+      </w:pPr>
+      <w:bookmarkStart w:id="7" w:name="_Toc165990713"/>
+      <w:r>
+        <w:rPr>
+          <w:rFonts w:ascii="Civil Premium" w:hAnsi="Civil Premium"/>
+          <w:sz w:val="22"/>
+          <w:szCs w:val="22"/>
+          <w:lang w:val="nl-NL"/>
+        </w:rPr>
+        <w:t>Het theoretisch kader biedt een conceptueel raamwerk voor het begrijpen van de relatie tussen framing in nieuwsmedia en publieke opinie over kerncentrales. Verschillende theoretische benaderingen worden toegepast om inzicht te krijgen in deze dynamiek.</w:t>
+      </w:r>
+    </w:p>
+    <w:p>
+      <w:pPr>
+        <w:pStyle w:val="NormalWeb"/>
         <w:outlineLvl w:val="1"/>
         <w:rPr>
           <w:rFonts w:ascii="Civil Premium" w:hAnsi="Civil Premium"/>
@@ -3089,7 +3143,6 @@
           <w:lang w:val="nl-NL"/>
         </w:rPr>
       </w:pPr>
-      <w:bookmarkStart w:id="7" w:name="_Toc165990713"/>
       <w:r>
         <w:rPr>
           <w:rFonts w:ascii="Civil Premium" w:hAnsi="Civil Premium"/>
@@ -3099,15 +3152,13 @@
           <w:szCs w:val="22"/>
           <w:lang w:val="nl-NL"/>
         </w:rPr>
-        <w:t>Belangrijkste concepten en definities</w:t>
-      </w:r>
-      <w:bookmarkEnd w:id="7"/>
+        <w:t>Framing en Agendasetting</w:t>
+      </w:r>
     </w:p>
     <w:p>
       <w:pPr>
         <w:pStyle w:val="NormalWeb"/>
-        <w:ind w:left="720"/>
-        <w:outlineLvl w:val="1"/>
+        <w:outlineLvl w:val="2"/>
         <w:rPr>
           <w:rFonts w:ascii="Civil Premium" w:hAnsi="Civil Premium"/>
           <w:b/>
@@ -3117,7 +3168,6 @@
           <w:lang w:val="nl-NL"/>
         </w:rPr>
       </w:pPr>
-      <w:bookmarkStart w:id="8" w:name="_Toc165990714"/>
       <w:r>
         <w:rPr>
           <w:rFonts w:ascii="Civil Premium" w:hAnsi="Civil Premium"/>
@@ -3127,22 +3177,276 @@
           <w:szCs w:val="22"/>
           <w:lang w:val="nl-NL"/>
         </w:rPr>
-        <w:t>Relevante theoretische benaderingen en modellen</w:t>
-      </w:r>
-      <w:bookmarkEnd w:id="8"/>
+        <w:tab/>
+        <w:t>Framing</w:t>
+      </w:r>
     </w:p>
     <w:p>
       <w:pPr>
-        <w:rPr>
-          <w:rFonts w:ascii="Civil Premium" w:eastAsia="Times New Roman" w:hAnsi="Civil Premium" w:cs="Times New Roman"/>
+        <w:pStyle w:val="NormalWeb"/>
+        <w:ind w:left="720"/>
+        <w:rPr>
+          <w:rFonts w:ascii="Civil Premium" w:hAnsi="Civil Premium"/>
+          <w:sz w:val="22"/>
+          <w:szCs w:val="22"/>
+          <w:lang w:val="nl-NL"/>
+        </w:rPr>
+      </w:pPr>
+      <w:r>
+        <w:rPr>
+          <w:rFonts w:ascii="Civil Premium" w:hAnsi="Civil Premium"/>
+          <w:sz w:val="22"/>
+          <w:szCs w:val="22"/>
+          <w:lang w:val="nl-NL"/>
+        </w:rPr>
+        <w:t xml:space="preserve">De framing theorieën van Erving </w:t>
+      </w:r>
+      <w:proofErr w:type="spellStart"/>
+      <w:r>
+        <w:rPr>
+          <w:rFonts w:ascii="Civil Premium" w:hAnsi="Civil Premium"/>
+          <w:sz w:val="22"/>
+          <w:szCs w:val="22"/>
+          <w:lang w:val="nl-NL"/>
+        </w:rPr>
+        <w:t>Goffman</w:t>
+      </w:r>
+      <w:proofErr w:type="spellEnd"/>
+      <w:r>
+        <w:rPr>
+          <w:rFonts w:ascii="Civil Premium" w:hAnsi="Civil Premium"/>
+          <w:sz w:val="22"/>
+          <w:szCs w:val="22"/>
+          <w:lang w:val="nl-NL"/>
+        </w:rPr>
+        <w:t xml:space="preserve"> en later George </w:t>
+      </w:r>
+      <w:proofErr w:type="spellStart"/>
+      <w:r>
+        <w:rPr>
+          <w:rFonts w:ascii="Civil Premium" w:hAnsi="Civil Premium"/>
+          <w:sz w:val="22"/>
+          <w:szCs w:val="22"/>
+          <w:lang w:val="nl-NL"/>
+        </w:rPr>
+        <w:t>Lakoff</w:t>
+      </w:r>
+      <w:proofErr w:type="spellEnd"/>
+      <w:r>
+        <w:rPr>
+          <w:rFonts w:ascii="Civil Premium" w:hAnsi="Civil Premium"/>
+          <w:sz w:val="22"/>
+          <w:szCs w:val="22"/>
+          <w:lang w:val="nl-NL"/>
+        </w:rPr>
+        <w:t xml:space="preserve"> bieden inzicht in hoe de presentatie van informatie invloed kan hebben op de perceptie en interpretatie ervan door het publiek. Framing verwijst naar de manier waarop berichten worden gepresenteerd om bepaalde aspecten van een onderwerp te benadrukken en andere aspecten te negeren of te minimaliseren.</w:t>
+      </w:r>
+    </w:p>
+    <w:p>
+      <w:pPr>
+        <w:pStyle w:val="NormalWeb"/>
+        <w:outlineLvl w:val="2"/>
+        <w:rPr>
+          <w:rFonts w:ascii="Civil Premium" w:hAnsi="Civil Premium"/>
+          <w:b/>
+          <w:bCs/>
+          <w:sz w:val="22"/>
+          <w:szCs w:val="22"/>
+          <w:lang w:val="nl-NL"/>
+        </w:rPr>
+      </w:pPr>
+      <w:r>
+        <w:rPr>
+          <w:rFonts w:ascii="Civil Premium" w:hAnsi="Civil Premium"/>
+          <w:b/>
+          <w:bCs/>
+          <w:sz w:val="22"/>
+          <w:szCs w:val="22"/>
+          <w:lang w:val="nl-NL"/>
+        </w:rPr>
+        <w:tab/>
+        <w:t>Agendasetting</w:t>
+      </w:r>
+    </w:p>
+    <w:p>
+      <w:pPr>
+        <w:pStyle w:val="NormalWeb"/>
+        <w:ind w:left="720"/>
+        <w:rPr>
+          <w:rFonts w:ascii="Civil Premium" w:hAnsi="Civil Premium"/>
+          <w:sz w:val="22"/>
+          <w:szCs w:val="22"/>
+          <w:lang w:val="nl-NL"/>
+        </w:rPr>
+      </w:pPr>
+      <w:r>
+        <w:rPr>
+          <w:rFonts w:ascii="Civil Premium" w:hAnsi="Civil Premium"/>
+          <w:sz w:val="22"/>
+          <w:szCs w:val="22"/>
+          <w:lang w:val="nl-NL"/>
+        </w:rPr>
+        <w:t xml:space="preserve">De agendasetting theorie van Maxwell </w:t>
+      </w:r>
+      <w:proofErr w:type="spellStart"/>
+      <w:r>
+        <w:rPr>
+          <w:rFonts w:ascii="Civil Premium" w:hAnsi="Civil Premium"/>
+          <w:sz w:val="22"/>
+          <w:szCs w:val="22"/>
+          <w:lang w:val="nl-NL"/>
+        </w:rPr>
+        <w:t>McCombs</w:t>
+      </w:r>
+      <w:proofErr w:type="spellEnd"/>
+      <w:r>
+        <w:rPr>
+          <w:rFonts w:ascii="Civil Premium" w:hAnsi="Civil Premium"/>
+          <w:sz w:val="22"/>
+          <w:szCs w:val="22"/>
+          <w:lang w:val="nl-NL"/>
+        </w:rPr>
+        <w:t xml:space="preserve"> en Donald Shaw stelt dat de media niet alleen bepalen hoe een onderwerp wordt gepresenteerd (framing), maar ook welke onderwerpen belangrijk worden gevonden (agendasetting). Door bepaalde aspecten van kernenergie te benadrukken in de berichtgeving, kunnen media de aandacht van het publiek beïnvloeden en bepalen welke aspecten van het debat prominent worden.</w:t>
+      </w:r>
+    </w:p>
+    <w:p>
+      <w:pPr>
+        <w:pStyle w:val="NormalWeb"/>
+        <w:outlineLvl w:val="1"/>
+        <w:rPr>
+          <w:rFonts w:ascii="Civil Premium" w:hAnsi="Civil Premium"/>
+          <w:b/>
+          <w:bCs/>
+          <w:sz w:val="22"/>
+          <w:szCs w:val="22"/>
+          <w:lang w:val="nl-NL"/>
+        </w:rPr>
+      </w:pPr>
+      <w:bookmarkStart w:id="8" w:name="_Toc165990714"/>
+      <w:bookmarkEnd w:id="7"/>
+      <w:r>
+        <w:rPr>
+          <w:rFonts w:ascii="Civil Premium" w:hAnsi="Civil Premium"/>
+          <w:b/>
+          <w:bCs/>
+          <w:sz w:val="22"/>
+          <w:szCs w:val="22"/>
+          <w:lang w:val="nl-NL"/>
+        </w:rPr>
+        <w:t>Onderzoek kerncentrales</w:t>
+      </w:r>
+      <w:r>
+        <w:rPr>
+          <w:rFonts w:ascii="Civil Premium" w:hAnsi="Civil Premium"/>
+          <w:b/>
+          <w:bCs/>
+          <w:sz w:val="22"/>
+          <w:szCs w:val="22"/>
+          <w:lang w:val="nl-NL"/>
+        </w:rPr>
+        <w:t xml:space="preserve"> publieke opinie</w:t>
+      </w:r>
+    </w:p>
+    <w:p>
+      <w:pPr>
+        <w:pStyle w:val="NormalWeb"/>
+        <w:outlineLvl w:val="2"/>
+        <w:rPr>
+          <w:rFonts w:ascii="Civil Premium" w:hAnsi="Civil Premium"/>
+          <w:b/>
+          <w:bCs/>
+          <w:sz w:val="22"/>
+          <w:szCs w:val="22"/>
+          <w:lang w:val="nl-NL"/>
+        </w:rPr>
+      </w:pPr>
+      <w:bookmarkStart w:id="9" w:name="_Toc165990715"/>
+      <w:bookmarkEnd w:id="8"/>
+      <w:r>
+        <w:rPr>
+          <w:rFonts w:ascii="Civil Premium" w:hAnsi="Civil Premium"/>
           <w:b/>
           <w:bCs/>
           <w:sz w:val="28"/>
           <w:szCs w:val="28"/>
-          <w:lang w:val="nl-NL" w:eastAsia="en-NL"/>
-        </w:rPr>
-      </w:pPr>
-      <w:r>
+          <w:lang w:val="nl-NL"/>
+        </w:rPr>
+        <w:tab/>
+      </w:r>
+      <w:r>
+        <w:rPr>
+          <w:rFonts w:ascii="Civil Premium" w:hAnsi="Civil Premium"/>
+          <w:b/>
+          <w:bCs/>
+          <w:sz w:val="22"/>
+          <w:szCs w:val="22"/>
+          <w:lang w:val="nl-NL"/>
+        </w:rPr>
+        <w:t>Controversie</w:t>
+      </w:r>
+    </w:p>
+    <w:p>
+      <w:pPr>
+        <w:ind w:left="720"/>
+        <w:rPr>
+          <w:rFonts w:ascii="Civil Premium" w:eastAsia="Times New Roman" w:hAnsi="Civil Premium" w:cs="Times New Roman"/>
+          <w:lang w:val="nl-NL" w:eastAsia="en-NL"/>
+        </w:rPr>
+      </w:pPr>
+      <w:r>
+        <w:rPr>
+          <w:rFonts w:ascii="Civil Premium" w:eastAsia="Times New Roman" w:hAnsi="Civil Premium" w:cs="Times New Roman"/>
+          <w:lang w:val="nl-NL" w:eastAsia="en-NL"/>
+        </w:rPr>
+        <w:t xml:space="preserve">Dit gedeelte kan worden gebruikt om eerdere onderzoeken over kerncentrales en publieke opinie te bespreken. Het kan relevant onderzoek omvatten dat de invloed van </w:t>
+      </w:r>
+      <w:proofErr w:type="spellStart"/>
+      <w:r>
+        <w:rPr>
+          <w:rFonts w:ascii="Civil Premium" w:eastAsia="Times New Roman" w:hAnsi="Civil Premium" w:cs="Times New Roman"/>
+          <w:lang w:val="nl-NL" w:eastAsia="en-NL"/>
+        </w:rPr>
+        <w:t>mediaframing</w:t>
+      </w:r>
+      <w:proofErr w:type="spellEnd"/>
+      <w:r>
+        <w:rPr>
+          <w:rFonts w:ascii="Civil Premium" w:eastAsia="Times New Roman" w:hAnsi="Civil Premium" w:cs="Times New Roman"/>
+          <w:lang w:val="nl-NL" w:eastAsia="en-NL"/>
+        </w:rPr>
+        <w:t xml:space="preserve"> op publieke attitudes onderzoekt, evenals onderzoek dat ingaat op specifieke kwesties met betrekking tot kerncentrales, zoals veiligheid, milieueffecten en economische aspecten. Door deze onderzoeken te bespreken, kan het theoretische kader worden versterkt door empirische voorbeelden te bieden van de dynamiek tussen media en publieke opinie over kerncentrales.</w:t>
+      </w:r>
+    </w:p>
+    <w:p>
+      <w:pPr>
+        <w:pStyle w:val="NormalWeb"/>
+        <w:outlineLvl w:val="2"/>
+        <w:rPr>
+          <w:rFonts w:ascii="Civil Premium" w:hAnsi="Civil Premium"/>
+          <w:b/>
+          <w:bCs/>
+          <w:sz w:val="22"/>
+          <w:szCs w:val="22"/>
+          <w:lang w:val="nl-NL"/>
+        </w:rPr>
+      </w:pPr>
+      <w:r>
+        <w:rPr>
+          <w:rFonts w:ascii="Civil Premium" w:hAnsi="Civil Premium"/>
+          <w:b/>
+          <w:bCs/>
+          <w:sz w:val="22"/>
+          <w:szCs w:val="22"/>
+          <w:lang w:val="nl-NL"/>
+        </w:rPr>
+        <w:tab/>
+        <w:t>Nadelen</w:t>
+      </w:r>
+    </w:p>
+    <w:p>
+      <w:pPr>
+        <w:pStyle w:val="NormalWeb"/>
+        <w:outlineLvl w:val="2"/>
         <w:rPr>
           <w:rFonts w:ascii="Civil Premium" w:hAnsi="Civil Premium"/>
           <w:b/>
@@ -3151,13 +3455,20 @@
           <w:szCs w:val="28"/>
           <w:lang w:val="nl-NL"/>
         </w:rPr>
-        <w:br w:type="page"/>
-      </w:r>
-    </w:p>
-    <w:p>
-      <w:pPr>
-        <w:pStyle w:val="NormalWeb"/>
-        <w:outlineLvl w:val="0"/>
+      </w:pPr>
+      <w:r>
+        <w:rPr>
+          <w:rFonts w:ascii="Civil Premium" w:hAnsi="Civil Premium"/>
+          <w:b/>
+          <w:bCs/>
+          <w:sz w:val="22"/>
+          <w:szCs w:val="22"/>
+          <w:lang w:val="nl-NL"/>
+        </w:rPr>
+        <w:tab/>
+        <w:t>Voordelen</w:t>
+      </w:r>
+      <w:r>
         <w:rPr>
           <w:rFonts w:ascii="Civil Premium" w:hAnsi="Civil Premium"/>
           <w:b/>
@@ -3166,9 +3477,13 @@
           <w:szCs w:val="28"/>
           <w:lang w:val="nl-NL"/>
         </w:rPr>
-      </w:pPr>
-      <w:bookmarkStart w:id="9" w:name="_Toc165990715"/>
-      <w:r>
+        <w:br w:type="page"/>
+      </w:r>
+    </w:p>
+    <w:p>
+      <w:pPr>
+        <w:pStyle w:val="NormalWeb"/>
+        <w:outlineLvl w:val="0"/>
         <w:rPr>
           <w:rFonts w:ascii="Civil Premium" w:hAnsi="Civil Premium"/>
           <w:b/>
@@ -3177,6 +3492,16 @@
           <w:szCs w:val="28"/>
           <w:lang w:val="nl-NL"/>
         </w:rPr>
+      </w:pPr>
+      <w:r>
+        <w:rPr>
+          <w:rFonts w:ascii="Civil Premium" w:hAnsi="Civil Premium"/>
+          <w:b/>
+          <w:bCs/>
+          <w:sz w:val="28"/>
+          <w:szCs w:val="28"/>
+          <w:lang w:val="nl-NL"/>
+        </w:rPr>
         <w:lastRenderedPageBreak/>
         <w:t>Thematische analyse</w:t>
       </w:r>
@@ -3185,7 +3510,6 @@
     <w:p>
       <w:pPr>
         <w:pStyle w:val="NormalWeb"/>
-        <w:ind w:left="720"/>
         <w:outlineLvl w:val="1"/>
         <w:rPr>
           <w:rFonts w:ascii="Civil Premium" w:hAnsi="Civil Premium"/>
@@ -3206,14 +3530,37 @@
           <w:szCs w:val="22"/>
           <w:lang w:val="nl-NL"/>
         </w:rPr>
-        <w:t>Thema 1: [beschrijving en samenvatting van literatuur]</w:t>
+        <w:t xml:space="preserve">Thema 1: </w:t>
       </w:r>
       <w:bookmarkEnd w:id="10"/>
+      <w:r>
+        <w:rPr>
+          <w:rFonts w:ascii="Civil Premium" w:hAnsi="Civil Premium"/>
+          <w:b/>
+          <w:bCs/>
+          <w:sz w:val="22"/>
+          <w:szCs w:val="22"/>
+          <w:lang w:val="nl-NL"/>
+        </w:rPr>
+        <w:t>Europese klimaatorganisaties haar afkeur voor kernenergie</w:t>
+      </w:r>
     </w:p>
     <w:p>
       <w:pPr>
         <w:pStyle w:val="NormalWeb"/>
-        <w:ind w:left="720"/>
+        <w:rPr>
+          <w:rFonts w:ascii="Civil Premium" w:hAnsi="Civil Premium"/>
+          <w:b/>
+          <w:bCs/>
+          <w:sz w:val="22"/>
+          <w:szCs w:val="22"/>
+          <w:lang w:val="nl-NL"/>
+        </w:rPr>
+      </w:pPr>
+    </w:p>
+    <w:p>
+      <w:pPr>
+        <w:pStyle w:val="NormalWeb"/>
         <w:outlineLvl w:val="1"/>
         <w:rPr>
           <w:rFonts w:ascii="Civil Premium" w:hAnsi="Civil Premium"/>
@@ -3241,7 +3588,6 @@
     <w:p>
       <w:pPr>
         <w:pStyle w:val="NormalWeb"/>
-        <w:ind w:left="720"/>
         <w:outlineLvl w:val="1"/>
         <w:rPr>
           <w:rFonts w:ascii="Civil Premium" w:hAnsi="Civil Premium"/>
@@ -3701,6 +4047,7 @@
           <w:lang w:val="nl-NL"/>
         </w:rPr>
       </w:pPr>
+      <w:proofErr w:type="spellStart"/>
       <w:r>
         <w:rPr>
           <w:rStyle w:val="Strong"/>
@@ -3711,7 +4058,202 @@
           <w:szCs w:val="20"/>
           <w:lang w:val="nl-NL"/>
         </w:rPr>
-        <w:t xml:space="preserve">Schäfer, M. S. (2017). How changing media structures are affecting science news coverage. In Oxford University Press eBooks. https://doi.org/10.1093/oxfordhb/9780190497620.013.5 </w:t>
+        <w:t>Schäfer</w:t>
+      </w:r>
+      <w:proofErr w:type="spellEnd"/>
+      <w:r>
+        <w:rPr>
+          <w:rStyle w:val="Strong"/>
+          <w:rFonts w:ascii="Civil Premium" w:eastAsiaTheme="minorHAnsi" w:hAnsi="Civil Premium" w:cstheme="minorBidi"/>
+          <w:b w:val="0"/>
+          <w:bCs w:val="0"/>
+          <w:sz w:val="20"/>
+          <w:szCs w:val="20"/>
+          <w:lang w:val="nl-NL"/>
+        </w:rPr>
+        <w:t xml:space="preserve">, M. S. (2017). How </w:t>
+      </w:r>
+      <w:proofErr w:type="spellStart"/>
+      <w:r>
+        <w:rPr>
+          <w:rStyle w:val="Strong"/>
+          <w:rFonts w:ascii="Civil Premium" w:eastAsiaTheme="minorHAnsi" w:hAnsi="Civil Premium" w:cstheme="minorBidi"/>
+          <w:b w:val="0"/>
+          <w:bCs w:val="0"/>
+          <w:sz w:val="20"/>
+          <w:szCs w:val="20"/>
+          <w:lang w:val="nl-NL"/>
+        </w:rPr>
+        <w:t>changing</w:t>
+      </w:r>
+      <w:proofErr w:type="spellEnd"/>
+      <w:r>
+        <w:rPr>
+          <w:rStyle w:val="Strong"/>
+          <w:rFonts w:ascii="Civil Premium" w:eastAsiaTheme="minorHAnsi" w:hAnsi="Civil Premium" w:cstheme="minorBidi"/>
+          <w:b w:val="0"/>
+          <w:bCs w:val="0"/>
+          <w:sz w:val="20"/>
+          <w:szCs w:val="20"/>
+          <w:lang w:val="nl-NL"/>
+        </w:rPr>
+        <w:t xml:space="preserve"> media </w:t>
+      </w:r>
+      <w:proofErr w:type="spellStart"/>
+      <w:r>
+        <w:rPr>
+          <w:rStyle w:val="Strong"/>
+          <w:rFonts w:ascii="Civil Premium" w:eastAsiaTheme="minorHAnsi" w:hAnsi="Civil Premium" w:cstheme="minorBidi"/>
+          <w:b w:val="0"/>
+          <w:bCs w:val="0"/>
+          <w:sz w:val="20"/>
+          <w:szCs w:val="20"/>
+          <w:lang w:val="nl-NL"/>
+        </w:rPr>
+        <w:t>structures</w:t>
+      </w:r>
+      <w:proofErr w:type="spellEnd"/>
+      <w:r>
+        <w:rPr>
+          <w:rStyle w:val="Strong"/>
+          <w:rFonts w:ascii="Civil Premium" w:eastAsiaTheme="minorHAnsi" w:hAnsi="Civil Premium" w:cstheme="minorBidi"/>
+          <w:b w:val="0"/>
+          <w:bCs w:val="0"/>
+          <w:sz w:val="20"/>
+          <w:szCs w:val="20"/>
+          <w:lang w:val="nl-NL"/>
+        </w:rPr>
+        <w:t xml:space="preserve"> are affecting </w:t>
+      </w:r>
+      <w:proofErr w:type="spellStart"/>
+      <w:r>
+        <w:rPr>
+          <w:rStyle w:val="Strong"/>
+          <w:rFonts w:ascii="Civil Premium" w:eastAsiaTheme="minorHAnsi" w:hAnsi="Civil Premium" w:cstheme="minorBidi"/>
+          <w:b w:val="0"/>
+          <w:bCs w:val="0"/>
+          <w:sz w:val="20"/>
+          <w:szCs w:val="20"/>
+          <w:lang w:val="nl-NL"/>
+        </w:rPr>
+        <w:t>science</w:t>
+      </w:r>
+      <w:proofErr w:type="spellEnd"/>
+      <w:r>
+        <w:rPr>
+          <w:rStyle w:val="Strong"/>
+          <w:rFonts w:ascii="Civil Premium" w:eastAsiaTheme="minorHAnsi" w:hAnsi="Civil Premium" w:cstheme="minorBidi"/>
+          <w:b w:val="0"/>
+          <w:bCs w:val="0"/>
+          <w:sz w:val="20"/>
+          <w:szCs w:val="20"/>
+          <w:lang w:val="nl-NL"/>
+        </w:rPr>
+        <w:t xml:space="preserve"> </w:t>
+      </w:r>
+      <w:proofErr w:type="spellStart"/>
+      <w:r>
+        <w:rPr>
+          <w:rStyle w:val="Strong"/>
+          <w:rFonts w:ascii="Civil Premium" w:eastAsiaTheme="minorHAnsi" w:hAnsi="Civil Premium" w:cstheme="minorBidi"/>
+          <w:b w:val="0"/>
+          <w:bCs w:val="0"/>
+          <w:sz w:val="20"/>
+          <w:szCs w:val="20"/>
+          <w:lang w:val="nl-NL"/>
+        </w:rPr>
+        <w:t>news</w:t>
+      </w:r>
+      <w:proofErr w:type="spellEnd"/>
+      <w:r>
+        <w:rPr>
+          <w:rStyle w:val="Strong"/>
+          <w:rFonts w:ascii="Civil Premium" w:eastAsiaTheme="minorHAnsi" w:hAnsi="Civil Premium" w:cstheme="minorBidi"/>
+          <w:b w:val="0"/>
+          <w:bCs w:val="0"/>
+          <w:sz w:val="20"/>
+          <w:szCs w:val="20"/>
+          <w:lang w:val="nl-NL"/>
+        </w:rPr>
+        <w:t xml:space="preserve"> </w:t>
+      </w:r>
+      <w:proofErr w:type="spellStart"/>
+      <w:r>
+        <w:rPr>
+          <w:rStyle w:val="Strong"/>
+          <w:rFonts w:ascii="Civil Premium" w:eastAsiaTheme="minorHAnsi" w:hAnsi="Civil Premium" w:cstheme="minorBidi"/>
+          <w:b w:val="0"/>
+          <w:bCs w:val="0"/>
+          <w:sz w:val="20"/>
+          <w:szCs w:val="20"/>
+          <w:lang w:val="nl-NL"/>
+        </w:rPr>
+        <w:t>coverage</w:t>
+      </w:r>
+      <w:proofErr w:type="spellEnd"/>
+      <w:r>
+        <w:rPr>
+          <w:rStyle w:val="Strong"/>
+          <w:rFonts w:ascii="Civil Premium" w:eastAsiaTheme="minorHAnsi" w:hAnsi="Civil Premium" w:cstheme="minorBidi"/>
+          <w:b w:val="0"/>
+          <w:bCs w:val="0"/>
+          <w:sz w:val="20"/>
+          <w:szCs w:val="20"/>
+          <w:lang w:val="nl-NL"/>
+        </w:rPr>
+        <w:t xml:space="preserve">. In Oxford University Press </w:t>
+      </w:r>
+      <w:proofErr w:type="spellStart"/>
+      <w:r>
+        <w:rPr>
+          <w:rStyle w:val="Strong"/>
+          <w:rFonts w:ascii="Civil Premium" w:eastAsiaTheme="minorHAnsi" w:hAnsi="Civil Premium" w:cstheme="minorBidi"/>
+          <w:b w:val="0"/>
+          <w:bCs w:val="0"/>
+          <w:sz w:val="20"/>
+          <w:szCs w:val="20"/>
+          <w:lang w:val="nl-NL"/>
+        </w:rPr>
+        <w:t>eBooks</w:t>
+      </w:r>
+      <w:proofErr w:type="spellEnd"/>
+      <w:r>
+        <w:rPr>
+          <w:rStyle w:val="Strong"/>
+          <w:rFonts w:ascii="Civil Premium" w:eastAsiaTheme="minorHAnsi" w:hAnsi="Civil Premium" w:cstheme="minorBidi"/>
+          <w:b w:val="0"/>
+          <w:bCs w:val="0"/>
+          <w:sz w:val="20"/>
+          <w:szCs w:val="20"/>
+          <w:lang w:val="nl-NL"/>
+        </w:rPr>
+        <w:t xml:space="preserve">. </w:t>
+      </w:r>
+      <w:proofErr w:type="gramStart"/>
+      <w:r>
+        <w:rPr>
+          <w:rStyle w:val="Strong"/>
+          <w:rFonts w:ascii="Civil Premium" w:eastAsiaTheme="minorHAnsi" w:hAnsi="Civil Premium" w:cstheme="minorBidi"/>
+          <w:b w:val="0"/>
+          <w:bCs w:val="0"/>
+          <w:sz w:val="20"/>
+          <w:szCs w:val="20"/>
+          <w:lang w:val="nl-NL"/>
+        </w:rPr>
+        <w:t>https://doi.org/10.1093/oxfordhb/9780190497620.013.5</w:t>
+      </w:r>
+      <w:proofErr w:type="gramEnd"/>
+      <w:r>
+        <w:rPr>
+          <w:rStyle w:val="Strong"/>
+          <w:rFonts w:ascii="Civil Premium" w:eastAsiaTheme="minorHAnsi" w:hAnsi="Civil Premium" w:cstheme="minorBidi"/>
+          <w:b w:val="0"/>
+          <w:bCs w:val="0"/>
+          <w:sz w:val="20"/>
+          <w:szCs w:val="20"/>
+          <w:lang w:val="nl-NL"/>
+        </w:rPr>
+        <w:t xml:space="preserve"> </w:t>
       </w:r>
     </w:p>
     <w:p>
@@ -3726,18 +4268,124 @@
           <w:lang w:val="nl-NL" w:eastAsia="en-NL"/>
         </w:rPr>
       </w:pPr>
-      <w:r>
-        <w:rPr>
-          <w:rStyle w:val="Strong"/>
-          <w:rFonts w:ascii="Civil Premium" w:hAnsi="Civil Premium"/>
-          <w:b w:val="0"/>
-          <w:bCs w:val="0"/>
-          <w:sz w:val="20"/>
-          <w:szCs w:val="20"/>
-          <w:lang w:val="nl-NL" w:eastAsia="en-NL"/>
-        </w:rPr>
-        <w:t>Vasterman, P., Scholten, O., &amp; Ruigrok, N. (2008). A Model for Evaluating Risk Reporting. European Journal Of Communication, 23(3), 319–341. https://doi.org/10.1177/0267323108092538</w:t>
-      </w:r>
+      <w:proofErr w:type="spellStart"/>
+      <w:r>
+        <w:rPr>
+          <w:rStyle w:val="Strong"/>
+          <w:rFonts w:ascii="Civil Premium" w:hAnsi="Civil Premium"/>
+          <w:b w:val="0"/>
+          <w:bCs w:val="0"/>
+          <w:sz w:val="20"/>
+          <w:szCs w:val="20"/>
+          <w:lang w:val="nl-NL" w:eastAsia="en-NL"/>
+        </w:rPr>
+        <w:t>Vasterman</w:t>
+      </w:r>
+      <w:proofErr w:type="spellEnd"/>
+      <w:r>
+        <w:rPr>
+          <w:rStyle w:val="Strong"/>
+          <w:rFonts w:ascii="Civil Premium" w:hAnsi="Civil Premium"/>
+          <w:b w:val="0"/>
+          <w:bCs w:val="0"/>
+          <w:sz w:val="20"/>
+          <w:szCs w:val="20"/>
+          <w:lang w:val="nl-NL" w:eastAsia="en-NL"/>
+        </w:rPr>
+        <w:t xml:space="preserve">, P., Scholten, O., &amp; </w:t>
+      </w:r>
+      <w:proofErr w:type="spellStart"/>
+      <w:r>
+        <w:rPr>
+          <w:rStyle w:val="Strong"/>
+          <w:rFonts w:ascii="Civil Premium" w:hAnsi="Civil Premium"/>
+          <w:b w:val="0"/>
+          <w:bCs w:val="0"/>
+          <w:sz w:val="20"/>
+          <w:szCs w:val="20"/>
+          <w:lang w:val="nl-NL" w:eastAsia="en-NL"/>
+        </w:rPr>
+        <w:t>Ruigrok</w:t>
+      </w:r>
+      <w:proofErr w:type="spellEnd"/>
+      <w:r>
+        <w:rPr>
+          <w:rStyle w:val="Strong"/>
+          <w:rFonts w:ascii="Civil Premium" w:hAnsi="Civil Premium"/>
+          <w:b w:val="0"/>
+          <w:bCs w:val="0"/>
+          <w:sz w:val="20"/>
+          <w:szCs w:val="20"/>
+          <w:lang w:val="nl-NL" w:eastAsia="en-NL"/>
+        </w:rPr>
+        <w:t xml:space="preserve">, N. (2008). A Model </w:t>
+      </w:r>
+      <w:proofErr w:type="spellStart"/>
+      <w:r>
+        <w:rPr>
+          <w:rStyle w:val="Strong"/>
+          <w:rFonts w:ascii="Civil Premium" w:hAnsi="Civil Premium"/>
+          <w:b w:val="0"/>
+          <w:bCs w:val="0"/>
+          <w:sz w:val="20"/>
+          <w:szCs w:val="20"/>
+          <w:lang w:val="nl-NL" w:eastAsia="en-NL"/>
+        </w:rPr>
+        <w:t>for</w:t>
+      </w:r>
+      <w:proofErr w:type="spellEnd"/>
+      <w:r>
+        <w:rPr>
+          <w:rStyle w:val="Strong"/>
+          <w:rFonts w:ascii="Civil Premium" w:hAnsi="Civil Premium"/>
+          <w:b w:val="0"/>
+          <w:bCs w:val="0"/>
+          <w:sz w:val="20"/>
+          <w:szCs w:val="20"/>
+          <w:lang w:val="nl-NL" w:eastAsia="en-NL"/>
+        </w:rPr>
+        <w:t xml:space="preserve"> </w:t>
+      </w:r>
+      <w:proofErr w:type="spellStart"/>
+      <w:r>
+        <w:rPr>
+          <w:rStyle w:val="Strong"/>
+          <w:rFonts w:ascii="Civil Premium" w:hAnsi="Civil Premium"/>
+          <w:b w:val="0"/>
+          <w:bCs w:val="0"/>
+          <w:sz w:val="20"/>
+          <w:szCs w:val="20"/>
+          <w:lang w:val="nl-NL" w:eastAsia="en-NL"/>
+        </w:rPr>
+        <w:t>Evaluating</w:t>
+      </w:r>
+      <w:proofErr w:type="spellEnd"/>
+      <w:r>
+        <w:rPr>
+          <w:rStyle w:val="Strong"/>
+          <w:rFonts w:ascii="Civil Premium" w:hAnsi="Civil Premium"/>
+          <w:b w:val="0"/>
+          <w:bCs w:val="0"/>
+          <w:sz w:val="20"/>
+          <w:szCs w:val="20"/>
+          <w:lang w:val="nl-NL" w:eastAsia="en-NL"/>
+        </w:rPr>
+        <w:t xml:space="preserve"> Risk Reporting. European Journal Of Communication, 23(3), 319–341. </w:t>
+      </w:r>
+      <w:proofErr w:type="gramStart"/>
+      <w:r>
+        <w:rPr>
+          <w:rStyle w:val="Strong"/>
+          <w:rFonts w:ascii="Civil Premium" w:hAnsi="Civil Premium"/>
+          <w:b w:val="0"/>
+          <w:bCs w:val="0"/>
+          <w:sz w:val="20"/>
+          <w:szCs w:val="20"/>
+          <w:lang w:val="nl-NL" w:eastAsia="en-NL"/>
+        </w:rPr>
+        <w:t>https://doi.org/10.1177/0267323108092538</w:t>
+      </w:r>
+      <w:proofErr w:type="gramEnd"/>
     </w:p>
     <w:p>
       <w:pPr>
@@ -3761,8 +4409,100 @@
           <w:szCs w:val="20"/>
           <w:lang w:val="nl-NL" w:eastAsia="en-NL"/>
         </w:rPr>
-        <w:t>Arentsen, M. J. (2006). CONTESTED TECHNOLOGY: Nuclear Power in the Netherlands. Energy &amp; Environment (Essex, England), 17(3), 373–382. https://doi.org/10.1260/095830506778119407</w:t>
-      </w:r>
+        <w:t xml:space="preserve">Arentsen, M. J. (2006). CONTESTED TECHNOLOGY: </w:t>
+      </w:r>
+      <w:proofErr w:type="spellStart"/>
+      <w:r>
+        <w:rPr>
+          <w:rStyle w:val="Strong"/>
+          <w:rFonts w:ascii="Civil Premium" w:eastAsia="Times New Roman" w:hAnsi="Civil Premium" w:cs="Times New Roman"/>
+          <w:b w:val="0"/>
+          <w:bCs w:val="0"/>
+          <w:sz w:val="20"/>
+          <w:szCs w:val="20"/>
+          <w:lang w:val="nl-NL" w:eastAsia="en-NL"/>
+        </w:rPr>
+        <w:t>Nuclear</w:t>
+      </w:r>
+      <w:proofErr w:type="spellEnd"/>
+      <w:r>
+        <w:rPr>
+          <w:rStyle w:val="Strong"/>
+          <w:rFonts w:ascii="Civil Premium" w:eastAsia="Times New Roman" w:hAnsi="Civil Premium" w:cs="Times New Roman"/>
+          <w:b w:val="0"/>
+          <w:bCs w:val="0"/>
+          <w:sz w:val="20"/>
+          <w:szCs w:val="20"/>
+          <w:lang w:val="nl-NL" w:eastAsia="en-NL"/>
+        </w:rPr>
+        <w:t xml:space="preserve"> Power in </w:t>
+      </w:r>
+      <w:proofErr w:type="spellStart"/>
+      <w:r>
+        <w:rPr>
+          <w:rStyle w:val="Strong"/>
+          <w:rFonts w:ascii="Civil Premium" w:eastAsia="Times New Roman" w:hAnsi="Civil Premium" w:cs="Times New Roman"/>
+          <w:b w:val="0"/>
+          <w:bCs w:val="0"/>
+          <w:sz w:val="20"/>
+          <w:szCs w:val="20"/>
+          <w:lang w:val="nl-NL" w:eastAsia="en-NL"/>
+        </w:rPr>
+        <w:t>the</w:t>
+      </w:r>
+      <w:proofErr w:type="spellEnd"/>
+      <w:r>
+        <w:rPr>
+          <w:rStyle w:val="Strong"/>
+          <w:rFonts w:ascii="Civil Premium" w:eastAsia="Times New Roman" w:hAnsi="Civil Premium" w:cs="Times New Roman"/>
+          <w:b w:val="0"/>
+          <w:bCs w:val="0"/>
+          <w:sz w:val="20"/>
+          <w:szCs w:val="20"/>
+          <w:lang w:val="nl-NL" w:eastAsia="en-NL"/>
+        </w:rPr>
+        <w:t xml:space="preserve"> Netherlands. Energy &amp; Environment (</w:t>
+      </w:r>
+      <w:proofErr w:type="spellStart"/>
+      <w:r>
+        <w:rPr>
+          <w:rStyle w:val="Strong"/>
+          <w:rFonts w:ascii="Civil Premium" w:eastAsia="Times New Roman" w:hAnsi="Civil Premium" w:cs="Times New Roman"/>
+          <w:b w:val="0"/>
+          <w:bCs w:val="0"/>
+          <w:sz w:val="20"/>
+          <w:szCs w:val="20"/>
+          <w:lang w:val="nl-NL" w:eastAsia="en-NL"/>
+        </w:rPr>
+        <w:t>Essex</w:t>
+      </w:r>
+      <w:proofErr w:type="spellEnd"/>
+      <w:r>
+        <w:rPr>
+          <w:rStyle w:val="Strong"/>
+          <w:rFonts w:ascii="Civil Premium" w:eastAsia="Times New Roman" w:hAnsi="Civil Premium" w:cs="Times New Roman"/>
+          <w:b w:val="0"/>
+          <w:bCs w:val="0"/>
+          <w:sz w:val="20"/>
+          <w:szCs w:val="20"/>
+          <w:lang w:val="nl-NL" w:eastAsia="en-NL"/>
+        </w:rPr>
+        <w:t xml:space="preserve">, England), 17(3), 373–382. </w:t>
+      </w:r>
+      <w:proofErr w:type="gramStart"/>
+      <w:r>
+        <w:rPr>
+          <w:rStyle w:val="Strong"/>
+          <w:rFonts w:ascii="Civil Premium" w:eastAsia="Times New Roman" w:hAnsi="Civil Premium" w:cs="Times New Roman"/>
+          <w:b w:val="0"/>
+          <w:bCs w:val="0"/>
+          <w:sz w:val="20"/>
+          <w:szCs w:val="20"/>
+          <w:lang w:val="nl-NL" w:eastAsia="en-NL"/>
+        </w:rPr>
+        <w:t>https://doi.org/10.1260/095830506778119407</w:t>
+      </w:r>
+      <w:proofErr w:type="gramEnd"/>
     </w:p>
     <w:p>
       <w:pPr>
@@ -3786,8 +4526,282 @@
           <w:szCs w:val="20"/>
           <w:lang w:val="nl-NL" w:eastAsia="en-NL"/>
         </w:rPr>
-        <w:t>Boumans, J. W., Vliegenthart, R., &amp; Boomgaarden, H. G. (2016). Nuclear voices in the news: A comparison of source, news agency and newspaper content about nuclear energy over time. European Journal of Communication (London), 31(3), 260–282. https://doi.org/10.1177/0267323116629879</w:t>
-      </w:r>
+        <w:t xml:space="preserve">Boumans, J. W., </w:t>
+      </w:r>
+      <w:proofErr w:type="spellStart"/>
+      <w:r>
+        <w:rPr>
+          <w:rStyle w:val="Strong"/>
+          <w:rFonts w:ascii="Civil Premium" w:eastAsia="Times New Roman" w:hAnsi="Civil Premium" w:cs="Times New Roman"/>
+          <w:b w:val="0"/>
+          <w:bCs w:val="0"/>
+          <w:sz w:val="20"/>
+          <w:szCs w:val="20"/>
+          <w:lang w:val="nl-NL" w:eastAsia="en-NL"/>
+        </w:rPr>
+        <w:t>Vliegenthart</w:t>
+      </w:r>
+      <w:proofErr w:type="spellEnd"/>
+      <w:r>
+        <w:rPr>
+          <w:rStyle w:val="Strong"/>
+          <w:rFonts w:ascii="Civil Premium" w:eastAsia="Times New Roman" w:hAnsi="Civil Premium" w:cs="Times New Roman"/>
+          <w:b w:val="0"/>
+          <w:bCs w:val="0"/>
+          <w:sz w:val="20"/>
+          <w:szCs w:val="20"/>
+          <w:lang w:val="nl-NL" w:eastAsia="en-NL"/>
+        </w:rPr>
+        <w:t xml:space="preserve">, R., &amp; Boomgaarden, H. G. (2016). </w:t>
+      </w:r>
+      <w:proofErr w:type="spellStart"/>
+      <w:r>
+        <w:rPr>
+          <w:rStyle w:val="Strong"/>
+          <w:rFonts w:ascii="Civil Premium" w:eastAsia="Times New Roman" w:hAnsi="Civil Premium" w:cs="Times New Roman"/>
+          <w:b w:val="0"/>
+          <w:bCs w:val="0"/>
+          <w:sz w:val="20"/>
+          <w:szCs w:val="20"/>
+          <w:lang w:val="nl-NL" w:eastAsia="en-NL"/>
+        </w:rPr>
+        <w:t>Nuclear</w:t>
+      </w:r>
+      <w:proofErr w:type="spellEnd"/>
+      <w:r>
+        <w:rPr>
+          <w:rStyle w:val="Strong"/>
+          <w:rFonts w:ascii="Civil Premium" w:eastAsia="Times New Roman" w:hAnsi="Civil Premium" w:cs="Times New Roman"/>
+          <w:b w:val="0"/>
+          <w:bCs w:val="0"/>
+          <w:sz w:val="20"/>
+          <w:szCs w:val="20"/>
+          <w:lang w:val="nl-NL" w:eastAsia="en-NL"/>
+        </w:rPr>
+        <w:t xml:space="preserve"> </w:t>
+      </w:r>
+      <w:proofErr w:type="spellStart"/>
+      <w:r>
+        <w:rPr>
+          <w:rStyle w:val="Strong"/>
+          <w:rFonts w:ascii="Civil Premium" w:eastAsia="Times New Roman" w:hAnsi="Civil Premium" w:cs="Times New Roman"/>
+          <w:b w:val="0"/>
+          <w:bCs w:val="0"/>
+          <w:sz w:val="20"/>
+          <w:szCs w:val="20"/>
+          <w:lang w:val="nl-NL" w:eastAsia="en-NL"/>
+        </w:rPr>
+        <w:t>voices</w:t>
+      </w:r>
+      <w:proofErr w:type="spellEnd"/>
+      <w:r>
+        <w:rPr>
+          <w:rStyle w:val="Strong"/>
+          <w:rFonts w:ascii="Civil Premium" w:eastAsia="Times New Roman" w:hAnsi="Civil Premium" w:cs="Times New Roman"/>
+          <w:b w:val="0"/>
+          <w:bCs w:val="0"/>
+          <w:sz w:val="20"/>
+          <w:szCs w:val="20"/>
+          <w:lang w:val="nl-NL" w:eastAsia="en-NL"/>
+        </w:rPr>
+        <w:t xml:space="preserve"> in </w:t>
+      </w:r>
+      <w:proofErr w:type="spellStart"/>
+      <w:r>
+        <w:rPr>
+          <w:rStyle w:val="Strong"/>
+          <w:rFonts w:ascii="Civil Premium" w:eastAsia="Times New Roman" w:hAnsi="Civil Premium" w:cs="Times New Roman"/>
+          <w:b w:val="0"/>
+          <w:bCs w:val="0"/>
+          <w:sz w:val="20"/>
+          <w:szCs w:val="20"/>
+          <w:lang w:val="nl-NL" w:eastAsia="en-NL"/>
+        </w:rPr>
+        <w:t>the</w:t>
+      </w:r>
+      <w:proofErr w:type="spellEnd"/>
+      <w:r>
+        <w:rPr>
+          <w:rStyle w:val="Strong"/>
+          <w:rFonts w:ascii="Civil Premium" w:eastAsia="Times New Roman" w:hAnsi="Civil Premium" w:cs="Times New Roman"/>
+          <w:b w:val="0"/>
+          <w:bCs w:val="0"/>
+          <w:sz w:val="20"/>
+          <w:szCs w:val="20"/>
+          <w:lang w:val="nl-NL" w:eastAsia="en-NL"/>
+        </w:rPr>
+        <w:t xml:space="preserve"> news: A </w:t>
+      </w:r>
+      <w:proofErr w:type="spellStart"/>
+      <w:r>
+        <w:rPr>
+          <w:rStyle w:val="Strong"/>
+          <w:rFonts w:ascii="Civil Premium" w:eastAsia="Times New Roman" w:hAnsi="Civil Premium" w:cs="Times New Roman"/>
+          <w:b w:val="0"/>
+          <w:bCs w:val="0"/>
+          <w:sz w:val="20"/>
+          <w:szCs w:val="20"/>
+          <w:lang w:val="nl-NL" w:eastAsia="en-NL"/>
+        </w:rPr>
+        <w:t>comparison</w:t>
+      </w:r>
+      <w:proofErr w:type="spellEnd"/>
+      <w:r>
+        <w:rPr>
+          <w:rStyle w:val="Strong"/>
+          <w:rFonts w:ascii="Civil Premium" w:eastAsia="Times New Roman" w:hAnsi="Civil Premium" w:cs="Times New Roman"/>
+          <w:b w:val="0"/>
+          <w:bCs w:val="0"/>
+          <w:sz w:val="20"/>
+          <w:szCs w:val="20"/>
+          <w:lang w:val="nl-NL" w:eastAsia="en-NL"/>
+        </w:rPr>
+        <w:t xml:space="preserve"> of source, </w:t>
+      </w:r>
+      <w:proofErr w:type="spellStart"/>
+      <w:r>
+        <w:rPr>
+          <w:rStyle w:val="Strong"/>
+          <w:rFonts w:ascii="Civil Premium" w:eastAsia="Times New Roman" w:hAnsi="Civil Premium" w:cs="Times New Roman"/>
+          <w:b w:val="0"/>
+          <w:bCs w:val="0"/>
+          <w:sz w:val="20"/>
+          <w:szCs w:val="20"/>
+          <w:lang w:val="nl-NL" w:eastAsia="en-NL"/>
+        </w:rPr>
+        <w:t>news</w:t>
+      </w:r>
+      <w:proofErr w:type="spellEnd"/>
+      <w:r>
+        <w:rPr>
+          <w:rStyle w:val="Strong"/>
+          <w:rFonts w:ascii="Civil Premium" w:eastAsia="Times New Roman" w:hAnsi="Civil Premium" w:cs="Times New Roman"/>
+          <w:b w:val="0"/>
+          <w:bCs w:val="0"/>
+          <w:sz w:val="20"/>
+          <w:szCs w:val="20"/>
+          <w:lang w:val="nl-NL" w:eastAsia="en-NL"/>
+        </w:rPr>
+        <w:t xml:space="preserve"> agency </w:t>
+      </w:r>
+      <w:proofErr w:type="spellStart"/>
+      <w:r>
+        <w:rPr>
+          <w:rStyle w:val="Strong"/>
+          <w:rFonts w:ascii="Civil Premium" w:eastAsia="Times New Roman" w:hAnsi="Civil Premium" w:cs="Times New Roman"/>
+          <w:b w:val="0"/>
+          <w:bCs w:val="0"/>
+          <w:sz w:val="20"/>
+          <w:szCs w:val="20"/>
+          <w:lang w:val="nl-NL" w:eastAsia="en-NL"/>
+        </w:rPr>
+        <w:t>and</w:t>
+      </w:r>
+      <w:proofErr w:type="spellEnd"/>
+      <w:r>
+        <w:rPr>
+          <w:rStyle w:val="Strong"/>
+          <w:rFonts w:ascii="Civil Premium" w:eastAsia="Times New Roman" w:hAnsi="Civil Premium" w:cs="Times New Roman"/>
+          <w:b w:val="0"/>
+          <w:bCs w:val="0"/>
+          <w:sz w:val="20"/>
+          <w:szCs w:val="20"/>
+          <w:lang w:val="nl-NL" w:eastAsia="en-NL"/>
+        </w:rPr>
+        <w:t xml:space="preserve"> </w:t>
+      </w:r>
+      <w:proofErr w:type="spellStart"/>
+      <w:r>
+        <w:rPr>
+          <w:rStyle w:val="Strong"/>
+          <w:rFonts w:ascii="Civil Premium" w:eastAsia="Times New Roman" w:hAnsi="Civil Premium" w:cs="Times New Roman"/>
+          <w:b w:val="0"/>
+          <w:bCs w:val="0"/>
+          <w:sz w:val="20"/>
+          <w:szCs w:val="20"/>
+          <w:lang w:val="nl-NL" w:eastAsia="en-NL"/>
+        </w:rPr>
+        <w:t>newspaper</w:t>
+      </w:r>
+      <w:proofErr w:type="spellEnd"/>
+      <w:r>
+        <w:rPr>
+          <w:rStyle w:val="Strong"/>
+          <w:rFonts w:ascii="Civil Premium" w:eastAsia="Times New Roman" w:hAnsi="Civil Premium" w:cs="Times New Roman"/>
+          <w:b w:val="0"/>
+          <w:bCs w:val="0"/>
+          <w:sz w:val="20"/>
+          <w:szCs w:val="20"/>
+          <w:lang w:val="nl-NL" w:eastAsia="en-NL"/>
+        </w:rPr>
+        <w:t xml:space="preserve"> content </w:t>
+      </w:r>
+      <w:proofErr w:type="spellStart"/>
+      <w:r>
+        <w:rPr>
+          <w:rStyle w:val="Strong"/>
+          <w:rFonts w:ascii="Civil Premium" w:eastAsia="Times New Roman" w:hAnsi="Civil Premium" w:cs="Times New Roman"/>
+          <w:b w:val="0"/>
+          <w:bCs w:val="0"/>
+          <w:sz w:val="20"/>
+          <w:szCs w:val="20"/>
+          <w:lang w:val="nl-NL" w:eastAsia="en-NL"/>
+        </w:rPr>
+        <w:t>about</w:t>
+      </w:r>
+      <w:proofErr w:type="spellEnd"/>
+      <w:r>
+        <w:rPr>
+          <w:rStyle w:val="Strong"/>
+          <w:rFonts w:ascii="Civil Premium" w:eastAsia="Times New Roman" w:hAnsi="Civil Premium" w:cs="Times New Roman"/>
+          <w:b w:val="0"/>
+          <w:bCs w:val="0"/>
+          <w:sz w:val="20"/>
+          <w:szCs w:val="20"/>
+          <w:lang w:val="nl-NL" w:eastAsia="en-NL"/>
+        </w:rPr>
+        <w:t xml:space="preserve"> </w:t>
+      </w:r>
+      <w:proofErr w:type="spellStart"/>
+      <w:r>
+        <w:rPr>
+          <w:rStyle w:val="Strong"/>
+          <w:rFonts w:ascii="Civil Premium" w:eastAsia="Times New Roman" w:hAnsi="Civil Premium" w:cs="Times New Roman"/>
+          <w:b w:val="0"/>
+          <w:bCs w:val="0"/>
+          <w:sz w:val="20"/>
+          <w:szCs w:val="20"/>
+          <w:lang w:val="nl-NL" w:eastAsia="en-NL"/>
+        </w:rPr>
+        <w:t>nuclear</w:t>
+      </w:r>
+      <w:proofErr w:type="spellEnd"/>
+      <w:r>
+        <w:rPr>
+          <w:rStyle w:val="Strong"/>
+          <w:rFonts w:ascii="Civil Premium" w:eastAsia="Times New Roman" w:hAnsi="Civil Premium" w:cs="Times New Roman"/>
+          <w:b w:val="0"/>
+          <w:bCs w:val="0"/>
+          <w:sz w:val="20"/>
+          <w:szCs w:val="20"/>
+          <w:lang w:val="nl-NL" w:eastAsia="en-NL"/>
+        </w:rPr>
+        <w:t xml:space="preserve"> energy over time. European Journal of Communication (London), 31(3), 260–282. </w:t>
+      </w:r>
+      <w:proofErr w:type="gramStart"/>
+      <w:r>
+        <w:rPr>
+          <w:rStyle w:val="Strong"/>
+          <w:rFonts w:ascii="Civil Premium" w:eastAsia="Times New Roman" w:hAnsi="Civil Premium" w:cs="Times New Roman"/>
+          <w:b w:val="0"/>
+          <w:bCs w:val="0"/>
+          <w:sz w:val="20"/>
+          <w:szCs w:val="20"/>
+          <w:lang w:val="nl-NL" w:eastAsia="en-NL"/>
+        </w:rPr>
+        <w:t>https://doi.org/10.1177/0267323116629879</w:t>
+      </w:r>
+      <w:proofErr w:type="gramEnd"/>
     </w:p>
     <w:p>
       <w:pPr>
@@ -3812,8 +4826,412 @@
           <w:szCs w:val="20"/>
           <w:lang w:val="nl-NL" w:eastAsia="en-NL"/>
         </w:rPr>
-        <w:t>Geels, F. W., &amp; Verhees, B. (2011). Cultural legitimacy and framing struggles in innovation journeys: A cultural-performative perspective and a case study of Dutch nuclear energy (1945–1986). Technological Forecasting &amp; Social Change, 78(6), 910–930. https://doi.org/10.1016/j.techfore.2010.12.004</w:t>
-      </w:r>
+        <w:t xml:space="preserve">Geels, F. W., &amp; </w:t>
+      </w:r>
+      <w:proofErr w:type="spellStart"/>
+      <w:r>
+        <w:rPr>
+          <w:rStyle w:val="Strong"/>
+          <w:rFonts w:ascii="Civil Premium" w:hAnsi="Civil Premium"/>
+          <w:b w:val="0"/>
+          <w:bCs w:val="0"/>
+          <w:sz w:val="20"/>
+          <w:szCs w:val="20"/>
+          <w:lang w:val="nl-NL" w:eastAsia="en-NL"/>
+        </w:rPr>
+        <w:t>Verhees</w:t>
+      </w:r>
+      <w:proofErr w:type="spellEnd"/>
+      <w:r>
+        <w:rPr>
+          <w:rStyle w:val="Strong"/>
+          <w:rFonts w:ascii="Civil Premium" w:hAnsi="Civil Premium"/>
+          <w:b w:val="0"/>
+          <w:bCs w:val="0"/>
+          <w:sz w:val="20"/>
+          <w:szCs w:val="20"/>
+          <w:lang w:val="nl-NL" w:eastAsia="en-NL"/>
+        </w:rPr>
+        <w:t xml:space="preserve">, B. (2011). </w:t>
+      </w:r>
+      <w:proofErr w:type="spellStart"/>
+      <w:r>
+        <w:rPr>
+          <w:rStyle w:val="Strong"/>
+          <w:rFonts w:ascii="Civil Premium" w:hAnsi="Civil Premium"/>
+          <w:b w:val="0"/>
+          <w:bCs w:val="0"/>
+          <w:sz w:val="20"/>
+          <w:szCs w:val="20"/>
+          <w:lang w:val="nl-NL" w:eastAsia="en-NL"/>
+        </w:rPr>
+        <w:t>Cultural</w:t>
+      </w:r>
+      <w:proofErr w:type="spellEnd"/>
+      <w:r>
+        <w:rPr>
+          <w:rStyle w:val="Strong"/>
+          <w:rFonts w:ascii="Civil Premium" w:hAnsi="Civil Premium"/>
+          <w:b w:val="0"/>
+          <w:bCs w:val="0"/>
+          <w:sz w:val="20"/>
+          <w:szCs w:val="20"/>
+          <w:lang w:val="nl-NL" w:eastAsia="en-NL"/>
+        </w:rPr>
+        <w:t xml:space="preserve"> </w:t>
+      </w:r>
+      <w:proofErr w:type="spellStart"/>
+      <w:r>
+        <w:rPr>
+          <w:rStyle w:val="Strong"/>
+          <w:rFonts w:ascii="Civil Premium" w:hAnsi="Civil Premium"/>
+          <w:b w:val="0"/>
+          <w:bCs w:val="0"/>
+          <w:sz w:val="20"/>
+          <w:szCs w:val="20"/>
+          <w:lang w:val="nl-NL" w:eastAsia="en-NL"/>
+        </w:rPr>
+        <w:t>legitimacy</w:t>
+      </w:r>
+      <w:proofErr w:type="spellEnd"/>
+      <w:r>
+        <w:rPr>
+          <w:rStyle w:val="Strong"/>
+          <w:rFonts w:ascii="Civil Premium" w:hAnsi="Civil Premium"/>
+          <w:b w:val="0"/>
+          <w:bCs w:val="0"/>
+          <w:sz w:val="20"/>
+          <w:szCs w:val="20"/>
+          <w:lang w:val="nl-NL" w:eastAsia="en-NL"/>
+        </w:rPr>
+        <w:t xml:space="preserve"> </w:t>
+      </w:r>
+      <w:proofErr w:type="spellStart"/>
+      <w:r>
+        <w:rPr>
+          <w:rStyle w:val="Strong"/>
+          <w:rFonts w:ascii="Civil Premium" w:hAnsi="Civil Premium"/>
+          <w:b w:val="0"/>
+          <w:bCs w:val="0"/>
+          <w:sz w:val="20"/>
+          <w:szCs w:val="20"/>
+          <w:lang w:val="nl-NL" w:eastAsia="en-NL"/>
+        </w:rPr>
+        <w:t>and</w:t>
+      </w:r>
+      <w:proofErr w:type="spellEnd"/>
+      <w:r>
+        <w:rPr>
+          <w:rStyle w:val="Strong"/>
+          <w:rFonts w:ascii="Civil Premium" w:hAnsi="Civil Premium"/>
+          <w:b w:val="0"/>
+          <w:bCs w:val="0"/>
+          <w:sz w:val="20"/>
+          <w:szCs w:val="20"/>
+          <w:lang w:val="nl-NL" w:eastAsia="en-NL"/>
+        </w:rPr>
+        <w:t xml:space="preserve"> framing </w:t>
+      </w:r>
+      <w:proofErr w:type="spellStart"/>
+      <w:r>
+        <w:rPr>
+          <w:rStyle w:val="Strong"/>
+          <w:rFonts w:ascii="Civil Premium" w:hAnsi="Civil Premium"/>
+          <w:b w:val="0"/>
+          <w:bCs w:val="0"/>
+          <w:sz w:val="20"/>
+          <w:szCs w:val="20"/>
+          <w:lang w:val="nl-NL" w:eastAsia="en-NL"/>
+        </w:rPr>
+        <w:t>struggles</w:t>
+      </w:r>
+      <w:proofErr w:type="spellEnd"/>
+      <w:r>
+        <w:rPr>
+          <w:rStyle w:val="Strong"/>
+          <w:rFonts w:ascii="Civil Premium" w:hAnsi="Civil Premium"/>
+          <w:b w:val="0"/>
+          <w:bCs w:val="0"/>
+          <w:sz w:val="20"/>
+          <w:szCs w:val="20"/>
+          <w:lang w:val="nl-NL" w:eastAsia="en-NL"/>
+        </w:rPr>
+        <w:t xml:space="preserve"> in </w:t>
+      </w:r>
+      <w:proofErr w:type="spellStart"/>
+      <w:r>
+        <w:rPr>
+          <w:rStyle w:val="Strong"/>
+          <w:rFonts w:ascii="Civil Premium" w:hAnsi="Civil Premium"/>
+          <w:b w:val="0"/>
+          <w:bCs w:val="0"/>
+          <w:sz w:val="20"/>
+          <w:szCs w:val="20"/>
+          <w:lang w:val="nl-NL" w:eastAsia="en-NL"/>
+        </w:rPr>
+        <w:t>innovation</w:t>
+      </w:r>
+      <w:proofErr w:type="spellEnd"/>
+      <w:r>
+        <w:rPr>
+          <w:rStyle w:val="Strong"/>
+          <w:rFonts w:ascii="Civil Premium" w:hAnsi="Civil Premium"/>
+          <w:b w:val="0"/>
+          <w:bCs w:val="0"/>
+          <w:sz w:val="20"/>
+          <w:szCs w:val="20"/>
+          <w:lang w:val="nl-NL" w:eastAsia="en-NL"/>
+        </w:rPr>
+        <w:t xml:space="preserve"> </w:t>
+      </w:r>
+      <w:proofErr w:type="spellStart"/>
+      <w:r>
+        <w:rPr>
+          <w:rStyle w:val="Strong"/>
+          <w:rFonts w:ascii="Civil Premium" w:hAnsi="Civil Premium"/>
+          <w:b w:val="0"/>
+          <w:bCs w:val="0"/>
+          <w:sz w:val="20"/>
+          <w:szCs w:val="20"/>
+          <w:lang w:val="nl-NL" w:eastAsia="en-NL"/>
+        </w:rPr>
+        <w:t>journeys</w:t>
+      </w:r>
+      <w:proofErr w:type="spellEnd"/>
+      <w:r>
+        <w:rPr>
+          <w:rStyle w:val="Strong"/>
+          <w:rFonts w:ascii="Civil Premium" w:hAnsi="Civil Premium"/>
+          <w:b w:val="0"/>
+          <w:bCs w:val="0"/>
+          <w:sz w:val="20"/>
+          <w:szCs w:val="20"/>
+          <w:lang w:val="nl-NL" w:eastAsia="en-NL"/>
+        </w:rPr>
+        <w:t xml:space="preserve">: A </w:t>
+      </w:r>
+      <w:proofErr w:type="spellStart"/>
+      <w:r>
+        <w:rPr>
+          <w:rStyle w:val="Strong"/>
+          <w:rFonts w:ascii="Civil Premium" w:hAnsi="Civil Premium"/>
+          <w:b w:val="0"/>
+          <w:bCs w:val="0"/>
+          <w:sz w:val="20"/>
+          <w:szCs w:val="20"/>
+          <w:lang w:val="nl-NL" w:eastAsia="en-NL"/>
+        </w:rPr>
+        <w:t>cultural-performative</w:t>
+      </w:r>
+      <w:proofErr w:type="spellEnd"/>
+      <w:r>
+        <w:rPr>
+          <w:rStyle w:val="Strong"/>
+          <w:rFonts w:ascii="Civil Premium" w:hAnsi="Civil Premium"/>
+          <w:b w:val="0"/>
+          <w:bCs w:val="0"/>
+          <w:sz w:val="20"/>
+          <w:szCs w:val="20"/>
+          <w:lang w:val="nl-NL" w:eastAsia="en-NL"/>
+        </w:rPr>
+        <w:t xml:space="preserve"> </w:t>
+      </w:r>
+      <w:proofErr w:type="spellStart"/>
+      <w:r>
+        <w:rPr>
+          <w:rStyle w:val="Strong"/>
+          <w:rFonts w:ascii="Civil Premium" w:hAnsi="Civil Premium"/>
+          <w:b w:val="0"/>
+          <w:bCs w:val="0"/>
+          <w:sz w:val="20"/>
+          <w:szCs w:val="20"/>
+          <w:lang w:val="nl-NL" w:eastAsia="en-NL"/>
+        </w:rPr>
+        <w:t>perspective</w:t>
+      </w:r>
+      <w:proofErr w:type="spellEnd"/>
+      <w:r>
+        <w:rPr>
+          <w:rStyle w:val="Strong"/>
+          <w:rFonts w:ascii="Civil Premium" w:hAnsi="Civil Premium"/>
+          <w:b w:val="0"/>
+          <w:bCs w:val="0"/>
+          <w:sz w:val="20"/>
+          <w:szCs w:val="20"/>
+          <w:lang w:val="nl-NL" w:eastAsia="en-NL"/>
+        </w:rPr>
+        <w:t xml:space="preserve"> </w:t>
+      </w:r>
+      <w:proofErr w:type="spellStart"/>
+      <w:r>
+        <w:rPr>
+          <w:rStyle w:val="Strong"/>
+          <w:rFonts w:ascii="Civil Premium" w:hAnsi="Civil Premium"/>
+          <w:b w:val="0"/>
+          <w:bCs w:val="0"/>
+          <w:sz w:val="20"/>
+          <w:szCs w:val="20"/>
+          <w:lang w:val="nl-NL" w:eastAsia="en-NL"/>
+        </w:rPr>
+        <w:t>and</w:t>
+      </w:r>
+      <w:proofErr w:type="spellEnd"/>
+      <w:r>
+        <w:rPr>
+          <w:rStyle w:val="Strong"/>
+          <w:rFonts w:ascii="Civil Premium" w:hAnsi="Civil Premium"/>
+          <w:b w:val="0"/>
+          <w:bCs w:val="0"/>
+          <w:sz w:val="20"/>
+          <w:szCs w:val="20"/>
+          <w:lang w:val="nl-NL" w:eastAsia="en-NL"/>
+        </w:rPr>
+        <w:t xml:space="preserve"> a case </w:t>
+      </w:r>
+      <w:proofErr w:type="spellStart"/>
+      <w:r>
+        <w:rPr>
+          <w:rStyle w:val="Strong"/>
+          <w:rFonts w:ascii="Civil Premium" w:hAnsi="Civil Premium"/>
+          <w:b w:val="0"/>
+          <w:bCs w:val="0"/>
+          <w:sz w:val="20"/>
+          <w:szCs w:val="20"/>
+          <w:lang w:val="nl-NL" w:eastAsia="en-NL"/>
+        </w:rPr>
+        <w:t>study</w:t>
+      </w:r>
+      <w:proofErr w:type="spellEnd"/>
+      <w:r>
+        <w:rPr>
+          <w:rStyle w:val="Strong"/>
+          <w:rFonts w:ascii="Civil Premium" w:hAnsi="Civil Premium"/>
+          <w:b w:val="0"/>
+          <w:bCs w:val="0"/>
+          <w:sz w:val="20"/>
+          <w:szCs w:val="20"/>
+          <w:lang w:val="nl-NL" w:eastAsia="en-NL"/>
+        </w:rPr>
+        <w:t xml:space="preserve"> of Dutch </w:t>
+      </w:r>
+      <w:proofErr w:type="spellStart"/>
+      <w:r>
+        <w:rPr>
+          <w:rStyle w:val="Strong"/>
+          <w:rFonts w:ascii="Civil Premium" w:hAnsi="Civil Premium"/>
+          <w:b w:val="0"/>
+          <w:bCs w:val="0"/>
+          <w:sz w:val="20"/>
+          <w:szCs w:val="20"/>
+          <w:lang w:val="nl-NL" w:eastAsia="en-NL"/>
+        </w:rPr>
+        <w:t>nuclear</w:t>
+      </w:r>
+      <w:proofErr w:type="spellEnd"/>
+      <w:r>
+        <w:rPr>
+          <w:rStyle w:val="Strong"/>
+          <w:rFonts w:ascii="Civil Premium" w:hAnsi="Civil Premium"/>
+          <w:b w:val="0"/>
+          <w:bCs w:val="0"/>
+          <w:sz w:val="20"/>
+          <w:szCs w:val="20"/>
+          <w:lang w:val="nl-NL" w:eastAsia="en-NL"/>
+        </w:rPr>
+        <w:t xml:space="preserve"> energy (1945–1986). </w:t>
+      </w:r>
+      <w:proofErr w:type="spellStart"/>
+      <w:r>
+        <w:rPr>
+          <w:rStyle w:val="Strong"/>
+          <w:rFonts w:ascii="Civil Premium" w:hAnsi="Civil Premium"/>
+          <w:b w:val="0"/>
+          <w:bCs w:val="0"/>
+          <w:sz w:val="20"/>
+          <w:szCs w:val="20"/>
+          <w:lang w:val="nl-NL" w:eastAsia="en-NL"/>
+        </w:rPr>
+        <w:t>Technological</w:t>
+      </w:r>
+      <w:proofErr w:type="spellEnd"/>
+      <w:r>
+        <w:rPr>
+          <w:rStyle w:val="Strong"/>
+          <w:rFonts w:ascii="Civil Premium" w:hAnsi="Civil Premium"/>
+          <w:b w:val="0"/>
+          <w:bCs w:val="0"/>
+          <w:sz w:val="20"/>
+          <w:szCs w:val="20"/>
+          <w:lang w:val="nl-NL" w:eastAsia="en-NL"/>
+        </w:rPr>
+        <w:t xml:space="preserve"> </w:t>
+      </w:r>
+      <w:proofErr w:type="spellStart"/>
+      <w:r>
+        <w:rPr>
+          <w:rStyle w:val="Strong"/>
+          <w:rFonts w:ascii="Civil Premium" w:hAnsi="Civil Premium"/>
+          <w:b w:val="0"/>
+          <w:bCs w:val="0"/>
+          <w:sz w:val="20"/>
+          <w:szCs w:val="20"/>
+          <w:lang w:val="nl-NL" w:eastAsia="en-NL"/>
+        </w:rPr>
+        <w:t>Forecasting</w:t>
+      </w:r>
+      <w:proofErr w:type="spellEnd"/>
+      <w:r>
+        <w:rPr>
+          <w:rStyle w:val="Strong"/>
+          <w:rFonts w:ascii="Civil Premium" w:hAnsi="Civil Premium"/>
+          <w:b w:val="0"/>
+          <w:bCs w:val="0"/>
+          <w:sz w:val="20"/>
+          <w:szCs w:val="20"/>
+          <w:lang w:val="nl-NL" w:eastAsia="en-NL"/>
+        </w:rPr>
+        <w:t xml:space="preserve"> &amp; </w:t>
+      </w:r>
+      <w:proofErr w:type="spellStart"/>
+      <w:r>
+        <w:rPr>
+          <w:rStyle w:val="Strong"/>
+          <w:rFonts w:ascii="Civil Premium" w:hAnsi="Civil Premium"/>
+          <w:b w:val="0"/>
+          <w:bCs w:val="0"/>
+          <w:sz w:val="20"/>
+          <w:szCs w:val="20"/>
+          <w:lang w:val="nl-NL" w:eastAsia="en-NL"/>
+        </w:rPr>
+        <w:t>Social</w:t>
+      </w:r>
+      <w:proofErr w:type="spellEnd"/>
+      <w:r>
+        <w:rPr>
+          <w:rStyle w:val="Strong"/>
+          <w:rFonts w:ascii="Civil Premium" w:hAnsi="Civil Premium"/>
+          <w:b w:val="0"/>
+          <w:bCs w:val="0"/>
+          <w:sz w:val="20"/>
+          <w:szCs w:val="20"/>
+          <w:lang w:val="nl-NL" w:eastAsia="en-NL"/>
+        </w:rPr>
+        <w:t xml:space="preserve"> Change, 78(6), 910–930. </w:t>
+      </w:r>
+      <w:proofErr w:type="gramStart"/>
+      <w:r>
+        <w:rPr>
+          <w:rStyle w:val="Strong"/>
+          <w:rFonts w:ascii="Civil Premium" w:hAnsi="Civil Premium"/>
+          <w:b w:val="0"/>
+          <w:bCs w:val="0"/>
+          <w:sz w:val="20"/>
+          <w:szCs w:val="20"/>
+          <w:lang w:val="nl-NL" w:eastAsia="en-NL"/>
+        </w:rPr>
+        <w:t>https://doi.org/10.1016/j.techfore.2010.12.004</w:t>
+      </w:r>
+      <w:proofErr w:type="gramEnd"/>
     </w:p>
     <w:p>
       <w:pPr>
@@ -3840,18 +5258,228 @@
           <w:lang w:val="nl-NL" w:eastAsia="en-NL"/>
         </w:rPr>
       </w:pPr>
-      <w:r>
-        <w:rPr>
-          <w:rStyle w:val="Strong"/>
-          <w:rFonts w:ascii="Civil Premium" w:eastAsia="Times New Roman" w:hAnsi="Civil Premium" w:cs="Times New Roman"/>
-          <w:b w:val="0"/>
-          <w:bCs w:val="0"/>
-          <w:sz w:val="20"/>
-          <w:szCs w:val="20"/>
-          <w:lang w:val="nl-NL" w:eastAsia="en-NL"/>
-        </w:rPr>
-        <w:t>van Leeuwen, R. P., de Wit, J. B., &amp; Smit, G. J. M. (2017). Review of urban energy transition in the Netherlands and the role of smart energy management. Energy Conversion and Management, 150, 941–948. https://doi.org/10.1016/j.enconman.2017.05.081s</w:t>
-      </w:r>
+      <w:proofErr w:type="gramStart"/>
+      <w:r>
+        <w:rPr>
+          <w:rStyle w:val="Strong"/>
+          <w:rFonts w:ascii="Civil Premium" w:eastAsia="Times New Roman" w:hAnsi="Civil Premium" w:cs="Times New Roman"/>
+          <w:b w:val="0"/>
+          <w:bCs w:val="0"/>
+          <w:sz w:val="20"/>
+          <w:szCs w:val="20"/>
+          <w:lang w:val="nl-NL" w:eastAsia="en-NL"/>
+        </w:rPr>
+        <w:t>van</w:t>
+      </w:r>
+      <w:proofErr w:type="gramEnd"/>
+      <w:r>
+        <w:rPr>
+          <w:rStyle w:val="Strong"/>
+          <w:rFonts w:ascii="Civil Premium" w:eastAsia="Times New Roman" w:hAnsi="Civil Premium" w:cs="Times New Roman"/>
+          <w:b w:val="0"/>
+          <w:bCs w:val="0"/>
+          <w:sz w:val="20"/>
+          <w:szCs w:val="20"/>
+          <w:lang w:val="nl-NL" w:eastAsia="en-NL"/>
+        </w:rPr>
+        <w:t xml:space="preserve"> Leeuwen, R. P., de Wit, J. B., &amp; Smit, G. J. M. (2017). Review of </w:t>
+      </w:r>
+      <w:proofErr w:type="spellStart"/>
+      <w:r>
+        <w:rPr>
+          <w:rStyle w:val="Strong"/>
+          <w:rFonts w:ascii="Civil Premium" w:eastAsia="Times New Roman" w:hAnsi="Civil Premium" w:cs="Times New Roman"/>
+          <w:b w:val="0"/>
+          <w:bCs w:val="0"/>
+          <w:sz w:val="20"/>
+          <w:szCs w:val="20"/>
+          <w:lang w:val="nl-NL" w:eastAsia="en-NL"/>
+        </w:rPr>
+        <w:t>urban</w:t>
+      </w:r>
+      <w:proofErr w:type="spellEnd"/>
+      <w:r>
+        <w:rPr>
+          <w:rStyle w:val="Strong"/>
+          <w:rFonts w:ascii="Civil Premium" w:eastAsia="Times New Roman" w:hAnsi="Civil Premium" w:cs="Times New Roman"/>
+          <w:b w:val="0"/>
+          <w:bCs w:val="0"/>
+          <w:sz w:val="20"/>
+          <w:szCs w:val="20"/>
+          <w:lang w:val="nl-NL" w:eastAsia="en-NL"/>
+        </w:rPr>
+        <w:t xml:space="preserve"> energy </w:t>
+      </w:r>
+      <w:proofErr w:type="spellStart"/>
+      <w:r>
+        <w:rPr>
+          <w:rStyle w:val="Strong"/>
+          <w:rFonts w:ascii="Civil Premium" w:eastAsia="Times New Roman" w:hAnsi="Civil Premium" w:cs="Times New Roman"/>
+          <w:b w:val="0"/>
+          <w:bCs w:val="0"/>
+          <w:sz w:val="20"/>
+          <w:szCs w:val="20"/>
+          <w:lang w:val="nl-NL" w:eastAsia="en-NL"/>
+        </w:rPr>
+        <w:t>transition</w:t>
+      </w:r>
+      <w:proofErr w:type="spellEnd"/>
+      <w:r>
+        <w:rPr>
+          <w:rStyle w:val="Strong"/>
+          <w:rFonts w:ascii="Civil Premium" w:eastAsia="Times New Roman" w:hAnsi="Civil Premium" w:cs="Times New Roman"/>
+          <w:b w:val="0"/>
+          <w:bCs w:val="0"/>
+          <w:sz w:val="20"/>
+          <w:szCs w:val="20"/>
+          <w:lang w:val="nl-NL" w:eastAsia="en-NL"/>
+        </w:rPr>
+        <w:t xml:space="preserve"> in </w:t>
+      </w:r>
+      <w:proofErr w:type="spellStart"/>
+      <w:r>
+        <w:rPr>
+          <w:rStyle w:val="Strong"/>
+          <w:rFonts w:ascii="Civil Premium" w:eastAsia="Times New Roman" w:hAnsi="Civil Premium" w:cs="Times New Roman"/>
+          <w:b w:val="0"/>
+          <w:bCs w:val="0"/>
+          <w:sz w:val="20"/>
+          <w:szCs w:val="20"/>
+          <w:lang w:val="nl-NL" w:eastAsia="en-NL"/>
+        </w:rPr>
+        <w:t>the</w:t>
+      </w:r>
+      <w:proofErr w:type="spellEnd"/>
+      <w:r>
+        <w:rPr>
+          <w:rStyle w:val="Strong"/>
+          <w:rFonts w:ascii="Civil Premium" w:eastAsia="Times New Roman" w:hAnsi="Civil Premium" w:cs="Times New Roman"/>
+          <w:b w:val="0"/>
+          <w:bCs w:val="0"/>
+          <w:sz w:val="20"/>
+          <w:szCs w:val="20"/>
+          <w:lang w:val="nl-NL" w:eastAsia="en-NL"/>
+        </w:rPr>
+        <w:t xml:space="preserve"> Netherlands </w:t>
+      </w:r>
+      <w:proofErr w:type="spellStart"/>
+      <w:r>
+        <w:rPr>
+          <w:rStyle w:val="Strong"/>
+          <w:rFonts w:ascii="Civil Premium" w:eastAsia="Times New Roman" w:hAnsi="Civil Premium" w:cs="Times New Roman"/>
+          <w:b w:val="0"/>
+          <w:bCs w:val="0"/>
+          <w:sz w:val="20"/>
+          <w:szCs w:val="20"/>
+          <w:lang w:val="nl-NL" w:eastAsia="en-NL"/>
+        </w:rPr>
+        <w:t>and</w:t>
+      </w:r>
+      <w:proofErr w:type="spellEnd"/>
+      <w:r>
+        <w:rPr>
+          <w:rStyle w:val="Strong"/>
+          <w:rFonts w:ascii="Civil Premium" w:eastAsia="Times New Roman" w:hAnsi="Civil Premium" w:cs="Times New Roman"/>
+          <w:b w:val="0"/>
+          <w:bCs w:val="0"/>
+          <w:sz w:val="20"/>
+          <w:szCs w:val="20"/>
+          <w:lang w:val="nl-NL" w:eastAsia="en-NL"/>
+        </w:rPr>
+        <w:t xml:space="preserve"> </w:t>
+      </w:r>
+      <w:proofErr w:type="spellStart"/>
+      <w:r>
+        <w:rPr>
+          <w:rStyle w:val="Strong"/>
+          <w:rFonts w:ascii="Civil Premium" w:eastAsia="Times New Roman" w:hAnsi="Civil Premium" w:cs="Times New Roman"/>
+          <w:b w:val="0"/>
+          <w:bCs w:val="0"/>
+          <w:sz w:val="20"/>
+          <w:szCs w:val="20"/>
+          <w:lang w:val="nl-NL" w:eastAsia="en-NL"/>
+        </w:rPr>
+        <w:t>the</w:t>
+      </w:r>
+      <w:proofErr w:type="spellEnd"/>
+      <w:r>
+        <w:rPr>
+          <w:rStyle w:val="Strong"/>
+          <w:rFonts w:ascii="Civil Premium" w:eastAsia="Times New Roman" w:hAnsi="Civil Premium" w:cs="Times New Roman"/>
+          <w:b w:val="0"/>
+          <w:bCs w:val="0"/>
+          <w:sz w:val="20"/>
+          <w:szCs w:val="20"/>
+          <w:lang w:val="nl-NL" w:eastAsia="en-NL"/>
+        </w:rPr>
+        <w:t xml:space="preserve"> </w:t>
+      </w:r>
+      <w:proofErr w:type="spellStart"/>
+      <w:r>
+        <w:rPr>
+          <w:rStyle w:val="Strong"/>
+          <w:rFonts w:ascii="Civil Premium" w:eastAsia="Times New Roman" w:hAnsi="Civil Premium" w:cs="Times New Roman"/>
+          <w:b w:val="0"/>
+          <w:bCs w:val="0"/>
+          <w:sz w:val="20"/>
+          <w:szCs w:val="20"/>
+          <w:lang w:val="nl-NL" w:eastAsia="en-NL"/>
+        </w:rPr>
+        <w:t>role</w:t>
+      </w:r>
+      <w:proofErr w:type="spellEnd"/>
+      <w:r>
+        <w:rPr>
+          <w:rStyle w:val="Strong"/>
+          <w:rFonts w:ascii="Civil Premium" w:eastAsia="Times New Roman" w:hAnsi="Civil Premium" w:cs="Times New Roman"/>
+          <w:b w:val="0"/>
+          <w:bCs w:val="0"/>
+          <w:sz w:val="20"/>
+          <w:szCs w:val="20"/>
+          <w:lang w:val="nl-NL" w:eastAsia="en-NL"/>
+        </w:rPr>
+        <w:t xml:space="preserve"> of smart energy management. Energy Conversion </w:t>
+      </w:r>
+      <w:proofErr w:type="spellStart"/>
+      <w:r>
+        <w:rPr>
+          <w:rStyle w:val="Strong"/>
+          <w:rFonts w:ascii="Civil Premium" w:eastAsia="Times New Roman" w:hAnsi="Civil Premium" w:cs="Times New Roman"/>
+          <w:b w:val="0"/>
+          <w:bCs w:val="0"/>
+          <w:sz w:val="20"/>
+          <w:szCs w:val="20"/>
+          <w:lang w:val="nl-NL" w:eastAsia="en-NL"/>
+        </w:rPr>
+        <w:t>and</w:t>
+      </w:r>
+      <w:proofErr w:type="spellEnd"/>
+      <w:r>
+        <w:rPr>
+          <w:rStyle w:val="Strong"/>
+          <w:rFonts w:ascii="Civil Premium" w:eastAsia="Times New Roman" w:hAnsi="Civil Premium" w:cs="Times New Roman"/>
+          <w:b w:val="0"/>
+          <w:bCs w:val="0"/>
+          <w:sz w:val="20"/>
+          <w:szCs w:val="20"/>
+          <w:lang w:val="nl-NL" w:eastAsia="en-NL"/>
+        </w:rPr>
+        <w:t xml:space="preserve"> Management, 150, 941–948. </w:t>
+      </w:r>
+      <w:proofErr w:type="gramStart"/>
+      <w:r>
+        <w:rPr>
+          <w:rStyle w:val="Strong"/>
+          <w:rFonts w:ascii="Civil Premium" w:eastAsia="Times New Roman" w:hAnsi="Civil Premium" w:cs="Times New Roman"/>
+          <w:b w:val="0"/>
+          <w:bCs w:val="0"/>
+          <w:sz w:val="20"/>
+          <w:szCs w:val="20"/>
+          <w:lang w:val="nl-NL" w:eastAsia="en-NL"/>
+        </w:rPr>
+        <w:t>https://doi.org/10.1016/j.enconman.2017.05.081s</w:t>
+      </w:r>
+      <w:proofErr w:type="gramEnd"/>
     </w:p>
     <w:p>
       <w:pPr>
@@ -3869,8 +5497,334 @@
           <w:szCs w:val="20"/>
           <w:lang w:val="nl-NL" w:eastAsia="en-NL"/>
         </w:rPr>
-        <w:t>Mulder, K. (2012). The dynamics of public opinion on nuclear power. Interpreting an experiment in the Netherlands. Technological Forecasting &amp; Social Change/Technological Forecasting And Social Change, 79(8), 1513–1524. https://doi.org/10.1016/j.techfore.2012.04.018</w:t>
-      </w:r>
+        <w:t xml:space="preserve">Mulder, K. (2012). The </w:t>
+      </w:r>
+      <w:proofErr w:type="spellStart"/>
+      <w:r>
+        <w:rPr>
+          <w:rStyle w:val="Strong"/>
+          <w:rFonts w:ascii="Civil Premium" w:eastAsia="Times New Roman" w:hAnsi="Civil Premium" w:cs="Times New Roman"/>
+          <w:b w:val="0"/>
+          <w:bCs w:val="0"/>
+          <w:sz w:val="20"/>
+          <w:szCs w:val="20"/>
+          <w:lang w:val="nl-NL" w:eastAsia="en-NL"/>
+        </w:rPr>
+        <w:t>dynamics</w:t>
+      </w:r>
+      <w:proofErr w:type="spellEnd"/>
+      <w:r>
+        <w:rPr>
+          <w:rStyle w:val="Strong"/>
+          <w:rFonts w:ascii="Civil Premium" w:eastAsia="Times New Roman" w:hAnsi="Civil Premium" w:cs="Times New Roman"/>
+          <w:b w:val="0"/>
+          <w:bCs w:val="0"/>
+          <w:sz w:val="20"/>
+          <w:szCs w:val="20"/>
+          <w:lang w:val="nl-NL" w:eastAsia="en-NL"/>
+        </w:rPr>
+        <w:t xml:space="preserve"> of public opinion on </w:t>
+      </w:r>
+      <w:proofErr w:type="spellStart"/>
+      <w:r>
+        <w:rPr>
+          <w:rStyle w:val="Strong"/>
+          <w:rFonts w:ascii="Civil Premium" w:eastAsia="Times New Roman" w:hAnsi="Civil Premium" w:cs="Times New Roman"/>
+          <w:b w:val="0"/>
+          <w:bCs w:val="0"/>
+          <w:sz w:val="20"/>
+          <w:szCs w:val="20"/>
+          <w:lang w:val="nl-NL" w:eastAsia="en-NL"/>
+        </w:rPr>
+        <w:t>nuclear</w:t>
+      </w:r>
+      <w:proofErr w:type="spellEnd"/>
+      <w:r>
+        <w:rPr>
+          <w:rStyle w:val="Strong"/>
+          <w:rFonts w:ascii="Civil Premium" w:eastAsia="Times New Roman" w:hAnsi="Civil Premium" w:cs="Times New Roman"/>
+          <w:b w:val="0"/>
+          <w:bCs w:val="0"/>
+          <w:sz w:val="20"/>
+          <w:szCs w:val="20"/>
+          <w:lang w:val="nl-NL" w:eastAsia="en-NL"/>
+        </w:rPr>
+        <w:t xml:space="preserve"> power. </w:t>
+      </w:r>
+      <w:proofErr w:type="spellStart"/>
+      <w:r>
+        <w:rPr>
+          <w:rStyle w:val="Strong"/>
+          <w:rFonts w:ascii="Civil Premium" w:eastAsia="Times New Roman" w:hAnsi="Civil Premium" w:cs="Times New Roman"/>
+          <w:b w:val="0"/>
+          <w:bCs w:val="0"/>
+          <w:sz w:val="20"/>
+          <w:szCs w:val="20"/>
+          <w:lang w:val="nl-NL" w:eastAsia="en-NL"/>
+        </w:rPr>
+        <w:t>Interpreting</w:t>
+      </w:r>
+      <w:proofErr w:type="spellEnd"/>
+      <w:r>
+        <w:rPr>
+          <w:rStyle w:val="Strong"/>
+          <w:rFonts w:ascii="Civil Premium" w:eastAsia="Times New Roman" w:hAnsi="Civil Premium" w:cs="Times New Roman"/>
+          <w:b w:val="0"/>
+          <w:bCs w:val="0"/>
+          <w:sz w:val="20"/>
+          <w:szCs w:val="20"/>
+          <w:lang w:val="nl-NL" w:eastAsia="en-NL"/>
+        </w:rPr>
+        <w:t xml:space="preserve"> </w:t>
+      </w:r>
+      <w:proofErr w:type="spellStart"/>
+      <w:r>
+        <w:rPr>
+          <w:rStyle w:val="Strong"/>
+          <w:rFonts w:ascii="Civil Premium" w:eastAsia="Times New Roman" w:hAnsi="Civil Premium" w:cs="Times New Roman"/>
+          <w:b w:val="0"/>
+          <w:bCs w:val="0"/>
+          <w:sz w:val="20"/>
+          <w:szCs w:val="20"/>
+          <w:lang w:val="nl-NL" w:eastAsia="en-NL"/>
+        </w:rPr>
+        <w:t>an</w:t>
+      </w:r>
+      <w:proofErr w:type="spellEnd"/>
+      <w:r>
+        <w:rPr>
+          <w:rStyle w:val="Strong"/>
+          <w:rFonts w:ascii="Civil Premium" w:eastAsia="Times New Roman" w:hAnsi="Civil Premium" w:cs="Times New Roman"/>
+          <w:b w:val="0"/>
+          <w:bCs w:val="0"/>
+          <w:sz w:val="20"/>
+          <w:szCs w:val="20"/>
+          <w:lang w:val="nl-NL" w:eastAsia="en-NL"/>
+        </w:rPr>
+        <w:t xml:space="preserve"> experiment in </w:t>
+      </w:r>
+      <w:proofErr w:type="spellStart"/>
+      <w:r>
+        <w:rPr>
+          <w:rStyle w:val="Strong"/>
+          <w:rFonts w:ascii="Civil Premium" w:eastAsia="Times New Roman" w:hAnsi="Civil Premium" w:cs="Times New Roman"/>
+          <w:b w:val="0"/>
+          <w:bCs w:val="0"/>
+          <w:sz w:val="20"/>
+          <w:szCs w:val="20"/>
+          <w:lang w:val="nl-NL" w:eastAsia="en-NL"/>
+        </w:rPr>
+        <w:t>the</w:t>
+      </w:r>
+      <w:proofErr w:type="spellEnd"/>
+      <w:r>
+        <w:rPr>
+          <w:rStyle w:val="Strong"/>
+          <w:rFonts w:ascii="Civil Premium" w:eastAsia="Times New Roman" w:hAnsi="Civil Premium" w:cs="Times New Roman"/>
+          <w:b w:val="0"/>
+          <w:bCs w:val="0"/>
+          <w:sz w:val="20"/>
+          <w:szCs w:val="20"/>
+          <w:lang w:val="nl-NL" w:eastAsia="en-NL"/>
+        </w:rPr>
+        <w:t xml:space="preserve"> Netherlands. </w:t>
+      </w:r>
+      <w:proofErr w:type="spellStart"/>
+      <w:r>
+        <w:rPr>
+          <w:rStyle w:val="Strong"/>
+          <w:rFonts w:ascii="Civil Premium" w:eastAsia="Times New Roman" w:hAnsi="Civil Premium" w:cs="Times New Roman"/>
+          <w:b w:val="0"/>
+          <w:bCs w:val="0"/>
+          <w:sz w:val="20"/>
+          <w:szCs w:val="20"/>
+          <w:lang w:val="nl-NL" w:eastAsia="en-NL"/>
+        </w:rPr>
+        <w:t>Technological</w:t>
+      </w:r>
+      <w:proofErr w:type="spellEnd"/>
+      <w:r>
+        <w:rPr>
+          <w:rStyle w:val="Strong"/>
+          <w:rFonts w:ascii="Civil Premium" w:eastAsia="Times New Roman" w:hAnsi="Civil Premium" w:cs="Times New Roman"/>
+          <w:b w:val="0"/>
+          <w:bCs w:val="0"/>
+          <w:sz w:val="20"/>
+          <w:szCs w:val="20"/>
+          <w:lang w:val="nl-NL" w:eastAsia="en-NL"/>
+        </w:rPr>
+        <w:t xml:space="preserve"> </w:t>
+      </w:r>
+      <w:proofErr w:type="spellStart"/>
+      <w:r>
+        <w:rPr>
+          <w:rStyle w:val="Strong"/>
+          <w:rFonts w:ascii="Civil Premium" w:eastAsia="Times New Roman" w:hAnsi="Civil Premium" w:cs="Times New Roman"/>
+          <w:b w:val="0"/>
+          <w:bCs w:val="0"/>
+          <w:sz w:val="20"/>
+          <w:szCs w:val="20"/>
+          <w:lang w:val="nl-NL" w:eastAsia="en-NL"/>
+        </w:rPr>
+        <w:t>Forecasting</w:t>
+      </w:r>
+      <w:proofErr w:type="spellEnd"/>
+      <w:r>
+        <w:rPr>
+          <w:rStyle w:val="Strong"/>
+          <w:rFonts w:ascii="Civil Premium" w:eastAsia="Times New Roman" w:hAnsi="Civil Premium" w:cs="Times New Roman"/>
+          <w:b w:val="0"/>
+          <w:bCs w:val="0"/>
+          <w:sz w:val="20"/>
+          <w:szCs w:val="20"/>
+          <w:lang w:val="nl-NL" w:eastAsia="en-NL"/>
+        </w:rPr>
+        <w:t xml:space="preserve"> &amp; </w:t>
+      </w:r>
+      <w:proofErr w:type="spellStart"/>
+      <w:r>
+        <w:rPr>
+          <w:rStyle w:val="Strong"/>
+          <w:rFonts w:ascii="Civil Premium" w:eastAsia="Times New Roman" w:hAnsi="Civil Premium" w:cs="Times New Roman"/>
+          <w:b w:val="0"/>
+          <w:bCs w:val="0"/>
+          <w:sz w:val="20"/>
+          <w:szCs w:val="20"/>
+          <w:lang w:val="nl-NL" w:eastAsia="en-NL"/>
+        </w:rPr>
+        <w:t>Social</w:t>
+      </w:r>
+      <w:proofErr w:type="spellEnd"/>
+      <w:r>
+        <w:rPr>
+          <w:rStyle w:val="Strong"/>
+          <w:rFonts w:ascii="Civil Premium" w:eastAsia="Times New Roman" w:hAnsi="Civil Premium" w:cs="Times New Roman"/>
+          <w:b w:val="0"/>
+          <w:bCs w:val="0"/>
+          <w:sz w:val="20"/>
+          <w:szCs w:val="20"/>
+          <w:lang w:val="nl-NL" w:eastAsia="en-NL"/>
+        </w:rPr>
+        <w:t xml:space="preserve"> Change/</w:t>
+      </w:r>
+      <w:proofErr w:type="spellStart"/>
+      <w:r>
+        <w:rPr>
+          <w:rStyle w:val="Strong"/>
+          <w:rFonts w:ascii="Civil Premium" w:eastAsia="Times New Roman" w:hAnsi="Civil Premium" w:cs="Times New Roman"/>
+          <w:b w:val="0"/>
+          <w:bCs w:val="0"/>
+          <w:sz w:val="20"/>
+          <w:szCs w:val="20"/>
+          <w:lang w:val="nl-NL" w:eastAsia="en-NL"/>
+        </w:rPr>
+        <w:t>Technological</w:t>
+      </w:r>
+      <w:proofErr w:type="spellEnd"/>
+      <w:r>
+        <w:rPr>
+          <w:rStyle w:val="Strong"/>
+          <w:rFonts w:ascii="Civil Premium" w:eastAsia="Times New Roman" w:hAnsi="Civil Premium" w:cs="Times New Roman"/>
+          <w:b w:val="0"/>
+          <w:bCs w:val="0"/>
+          <w:sz w:val="20"/>
+          <w:szCs w:val="20"/>
+          <w:lang w:val="nl-NL" w:eastAsia="en-NL"/>
+        </w:rPr>
+        <w:t xml:space="preserve"> </w:t>
+      </w:r>
+      <w:proofErr w:type="spellStart"/>
+      <w:r>
+        <w:rPr>
+          <w:rStyle w:val="Strong"/>
+          <w:rFonts w:ascii="Civil Premium" w:eastAsia="Times New Roman" w:hAnsi="Civil Premium" w:cs="Times New Roman"/>
+          <w:b w:val="0"/>
+          <w:bCs w:val="0"/>
+          <w:sz w:val="20"/>
+          <w:szCs w:val="20"/>
+          <w:lang w:val="nl-NL" w:eastAsia="en-NL"/>
+        </w:rPr>
+        <w:t>Forecasting</w:t>
+      </w:r>
+      <w:proofErr w:type="spellEnd"/>
+      <w:r>
+        <w:rPr>
+          <w:rStyle w:val="Strong"/>
+          <w:rFonts w:ascii="Civil Premium" w:eastAsia="Times New Roman" w:hAnsi="Civil Premium" w:cs="Times New Roman"/>
+          <w:b w:val="0"/>
+          <w:bCs w:val="0"/>
+          <w:sz w:val="20"/>
+          <w:szCs w:val="20"/>
+          <w:lang w:val="nl-NL" w:eastAsia="en-NL"/>
+        </w:rPr>
+        <w:t xml:space="preserve"> </w:t>
+      </w:r>
+      <w:proofErr w:type="spellStart"/>
+      <w:r>
+        <w:rPr>
+          <w:rStyle w:val="Strong"/>
+          <w:rFonts w:ascii="Civil Premium" w:eastAsia="Times New Roman" w:hAnsi="Civil Premium" w:cs="Times New Roman"/>
+          <w:b w:val="0"/>
+          <w:bCs w:val="0"/>
+          <w:sz w:val="20"/>
+          <w:szCs w:val="20"/>
+          <w:lang w:val="nl-NL" w:eastAsia="en-NL"/>
+        </w:rPr>
+        <w:t>And</w:t>
+      </w:r>
+      <w:proofErr w:type="spellEnd"/>
+      <w:r>
+        <w:rPr>
+          <w:rStyle w:val="Strong"/>
+          <w:rFonts w:ascii="Civil Premium" w:eastAsia="Times New Roman" w:hAnsi="Civil Premium" w:cs="Times New Roman"/>
+          <w:b w:val="0"/>
+          <w:bCs w:val="0"/>
+          <w:sz w:val="20"/>
+          <w:szCs w:val="20"/>
+          <w:lang w:val="nl-NL" w:eastAsia="en-NL"/>
+        </w:rPr>
+        <w:t xml:space="preserve"> </w:t>
+      </w:r>
+      <w:proofErr w:type="spellStart"/>
+      <w:r>
+        <w:rPr>
+          <w:rStyle w:val="Strong"/>
+          <w:rFonts w:ascii="Civil Premium" w:eastAsia="Times New Roman" w:hAnsi="Civil Premium" w:cs="Times New Roman"/>
+          <w:b w:val="0"/>
+          <w:bCs w:val="0"/>
+          <w:sz w:val="20"/>
+          <w:szCs w:val="20"/>
+          <w:lang w:val="nl-NL" w:eastAsia="en-NL"/>
+        </w:rPr>
+        <w:t>Social</w:t>
+      </w:r>
+      <w:proofErr w:type="spellEnd"/>
+      <w:r>
+        <w:rPr>
+          <w:rStyle w:val="Strong"/>
+          <w:rFonts w:ascii="Civil Premium" w:eastAsia="Times New Roman" w:hAnsi="Civil Premium" w:cs="Times New Roman"/>
+          <w:b w:val="0"/>
+          <w:bCs w:val="0"/>
+          <w:sz w:val="20"/>
+          <w:szCs w:val="20"/>
+          <w:lang w:val="nl-NL" w:eastAsia="en-NL"/>
+        </w:rPr>
+        <w:t xml:space="preserve"> Change, 79(8), 1513–1524. </w:t>
+      </w:r>
+      <w:proofErr w:type="gramStart"/>
+      <w:r>
+        <w:rPr>
+          <w:rStyle w:val="Strong"/>
+          <w:rFonts w:ascii="Civil Premium" w:eastAsia="Times New Roman" w:hAnsi="Civil Premium" w:cs="Times New Roman"/>
+          <w:b w:val="0"/>
+          <w:bCs w:val="0"/>
+          <w:sz w:val="20"/>
+          <w:szCs w:val="20"/>
+          <w:lang w:val="nl-NL" w:eastAsia="en-NL"/>
+        </w:rPr>
+        <w:t>https://doi.org/10.1016/j.techfore.2012.04.018</w:t>
+      </w:r>
+      <w:proofErr w:type="gramEnd"/>
     </w:p>
     <w:p>
       <w:pPr>
@@ -3884,18 +5838,488 @@
           <w:lang w:val="nl-NL" w:eastAsia="en-NL"/>
         </w:rPr>
       </w:pPr>
-      <w:r>
-        <w:rPr>
-          <w:rStyle w:val="Strong"/>
-          <w:rFonts w:ascii="Civil Premium" w:hAnsi="Civil Premium"/>
-          <w:b w:val="0"/>
-          <w:bCs w:val="0"/>
-          <w:sz w:val="20"/>
-          <w:szCs w:val="20"/>
-          <w:lang w:val="nl-NL" w:eastAsia="en-NL"/>
-        </w:rPr>
-        <w:t>Neumann, A., Sorge, L., Von Hirschhausen, C., &amp; Wealer, B. (2020). Democratic quality and nuclear power: Reviewing the global determinants for the introduction of nuclear energy in 166 countries. Energy Research &amp; Social Science, 63, 101389. https://doi.org/10.1016/j.erss.2019.101389</w:t>
-      </w:r>
+      <w:proofErr w:type="spellStart"/>
+      <w:r>
+        <w:rPr>
+          <w:rStyle w:val="Strong"/>
+          <w:rFonts w:ascii="Civil Premium" w:hAnsi="Civil Premium"/>
+          <w:b w:val="0"/>
+          <w:bCs w:val="0"/>
+          <w:sz w:val="20"/>
+          <w:szCs w:val="20"/>
+          <w:lang w:val="nl-NL" w:eastAsia="en-NL"/>
+        </w:rPr>
+        <w:t>Neumann</w:t>
+      </w:r>
+      <w:proofErr w:type="spellEnd"/>
+      <w:r>
+        <w:rPr>
+          <w:rStyle w:val="Strong"/>
+          <w:rFonts w:ascii="Civil Premium" w:hAnsi="Civil Premium"/>
+          <w:b w:val="0"/>
+          <w:bCs w:val="0"/>
+          <w:sz w:val="20"/>
+          <w:szCs w:val="20"/>
+          <w:lang w:val="nl-NL" w:eastAsia="en-NL"/>
+        </w:rPr>
+        <w:t xml:space="preserve">, A., Sorge, L., Von </w:t>
+      </w:r>
+      <w:proofErr w:type="spellStart"/>
+      <w:r>
+        <w:rPr>
+          <w:rStyle w:val="Strong"/>
+          <w:rFonts w:ascii="Civil Premium" w:hAnsi="Civil Premium"/>
+          <w:b w:val="0"/>
+          <w:bCs w:val="0"/>
+          <w:sz w:val="20"/>
+          <w:szCs w:val="20"/>
+          <w:lang w:val="nl-NL" w:eastAsia="en-NL"/>
+        </w:rPr>
+        <w:t>Hirschhausen</w:t>
+      </w:r>
+      <w:proofErr w:type="spellEnd"/>
+      <w:r>
+        <w:rPr>
+          <w:rStyle w:val="Strong"/>
+          <w:rFonts w:ascii="Civil Premium" w:hAnsi="Civil Premium"/>
+          <w:b w:val="0"/>
+          <w:bCs w:val="0"/>
+          <w:sz w:val="20"/>
+          <w:szCs w:val="20"/>
+          <w:lang w:val="nl-NL" w:eastAsia="en-NL"/>
+        </w:rPr>
+        <w:t xml:space="preserve">, C., &amp; </w:t>
+      </w:r>
+      <w:proofErr w:type="spellStart"/>
+      <w:r>
+        <w:rPr>
+          <w:rStyle w:val="Strong"/>
+          <w:rFonts w:ascii="Civil Premium" w:hAnsi="Civil Premium"/>
+          <w:b w:val="0"/>
+          <w:bCs w:val="0"/>
+          <w:sz w:val="20"/>
+          <w:szCs w:val="20"/>
+          <w:lang w:val="nl-NL" w:eastAsia="en-NL"/>
+        </w:rPr>
+        <w:t>Wealer</w:t>
+      </w:r>
+      <w:proofErr w:type="spellEnd"/>
+      <w:r>
+        <w:rPr>
+          <w:rStyle w:val="Strong"/>
+          <w:rFonts w:ascii="Civil Premium" w:hAnsi="Civil Premium"/>
+          <w:b w:val="0"/>
+          <w:bCs w:val="0"/>
+          <w:sz w:val="20"/>
+          <w:szCs w:val="20"/>
+          <w:lang w:val="nl-NL" w:eastAsia="en-NL"/>
+        </w:rPr>
+        <w:t xml:space="preserve">, B. (2020). </w:t>
+      </w:r>
+      <w:proofErr w:type="spellStart"/>
+      <w:r>
+        <w:rPr>
+          <w:rStyle w:val="Strong"/>
+          <w:rFonts w:ascii="Civil Premium" w:hAnsi="Civil Premium"/>
+          <w:b w:val="0"/>
+          <w:bCs w:val="0"/>
+          <w:sz w:val="20"/>
+          <w:szCs w:val="20"/>
+          <w:lang w:val="nl-NL" w:eastAsia="en-NL"/>
+        </w:rPr>
+        <w:t>Democratic</w:t>
+      </w:r>
+      <w:proofErr w:type="spellEnd"/>
+      <w:r>
+        <w:rPr>
+          <w:rStyle w:val="Strong"/>
+          <w:rFonts w:ascii="Civil Premium" w:hAnsi="Civil Premium"/>
+          <w:b w:val="0"/>
+          <w:bCs w:val="0"/>
+          <w:sz w:val="20"/>
+          <w:szCs w:val="20"/>
+          <w:lang w:val="nl-NL" w:eastAsia="en-NL"/>
+        </w:rPr>
+        <w:t xml:space="preserve"> </w:t>
+      </w:r>
+      <w:proofErr w:type="spellStart"/>
+      <w:r>
+        <w:rPr>
+          <w:rStyle w:val="Strong"/>
+          <w:rFonts w:ascii="Civil Premium" w:hAnsi="Civil Premium"/>
+          <w:b w:val="0"/>
+          <w:bCs w:val="0"/>
+          <w:sz w:val="20"/>
+          <w:szCs w:val="20"/>
+          <w:lang w:val="nl-NL" w:eastAsia="en-NL"/>
+        </w:rPr>
+        <w:t>quality</w:t>
+      </w:r>
+      <w:proofErr w:type="spellEnd"/>
+      <w:r>
+        <w:rPr>
+          <w:rStyle w:val="Strong"/>
+          <w:rFonts w:ascii="Civil Premium" w:hAnsi="Civil Premium"/>
+          <w:b w:val="0"/>
+          <w:bCs w:val="0"/>
+          <w:sz w:val="20"/>
+          <w:szCs w:val="20"/>
+          <w:lang w:val="nl-NL" w:eastAsia="en-NL"/>
+        </w:rPr>
+        <w:t xml:space="preserve"> </w:t>
+      </w:r>
+      <w:proofErr w:type="spellStart"/>
+      <w:r>
+        <w:rPr>
+          <w:rStyle w:val="Strong"/>
+          <w:rFonts w:ascii="Civil Premium" w:hAnsi="Civil Premium"/>
+          <w:b w:val="0"/>
+          <w:bCs w:val="0"/>
+          <w:sz w:val="20"/>
+          <w:szCs w:val="20"/>
+          <w:lang w:val="nl-NL" w:eastAsia="en-NL"/>
+        </w:rPr>
+        <w:t>and</w:t>
+      </w:r>
+      <w:proofErr w:type="spellEnd"/>
+      <w:r>
+        <w:rPr>
+          <w:rStyle w:val="Strong"/>
+          <w:rFonts w:ascii="Civil Premium" w:hAnsi="Civil Premium"/>
+          <w:b w:val="0"/>
+          <w:bCs w:val="0"/>
+          <w:sz w:val="20"/>
+          <w:szCs w:val="20"/>
+          <w:lang w:val="nl-NL" w:eastAsia="en-NL"/>
+        </w:rPr>
+        <w:t xml:space="preserve"> </w:t>
+      </w:r>
+      <w:proofErr w:type="spellStart"/>
+      <w:r>
+        <w:rPr>
+          <w:rStyle w:val="Strong"/>
+          <w:rFonts w:ascii="Civil Premium" w:hAnsi="Civil Premium"/>
+          <w:b w:val="0"/>
+          <w:bCs w:val="0"/>
+          <w:sz w:val="20"/>
+          <w:szCs w:val="20"/>
+          <w:lang w:val="nl-NL" w:eastAsia="en-NL"/>
+        </w:rPr>
+        <w:t>nuclear</w:t>
+      </w:r>
+      <w:proofErr w:type="spellEnd"/>
+      <w:r>
+        <w:rPr>
+          <w:rStyle w:val="Strong"/>
+          <w:rFonts w:ascii="Civil Premium" w:hAnsi="Civil Premium"/>
+          <w:b w:val="0"/>
+          <w:bCs w:val="0"/>
+          <w:sz w:val="20"/>
+          <w:szCs w:val="20"/>
+          <w:lang w:val="nl-NL" w:eastAsia="en-NL"/>
+        </w:rPr>
+        <w:t xml:space="preserve"> power: </w:t>
+      </w:r>
+      <w:proofErr w:type="spellStart"/>
+      <w:r>
+        <w:rPr>
+          <w:rStyle w:val="Strong"/>
+          <w:rFonts w:ascii="Civil Premium" w:hAnsi="Civil Premium"/>
+          <w:b w:val="0"/>
+          <w:bCs w:val="0"/>
+          <w:sz w:val="20"/>
+          <w:szCs w:val="20"/>
+          <w:lang w:val="nl-NL" w:eastAsia="en-NL"/>
+        </w:rPr>
+        <w:t>Reviewing</w:t>
+      </w:r>
+      <w:proofErr w:type="spellEnd"/>
+      <w:r>
+        <w:rPr>
+          <w:rStyle w:val="Strong"/>
+          <w:rFonts w:ascii="Civil Premium" w:hAnsi="Civil Premium"/>
+          <w:b w:val="0"/>
+          <w:bCs w:val="0"/>
+          <w:sz w:val="20"/>
+          <w:szCs w:val="20"/>
+          <w:lang w:val="nl-NL" w:eastAsia="en-NL"/>
+        </w:rPr>
+        <w:t xml:space="preserve"> </w:t>
+      </w:r>
+      <w:proofErr w:type="spellStart"/>
+      <w:r>
+        <w:rPr>
+          <w:rStyle w:val="Strong"/>
+          <w:rFonts w:ascii="Civil Premium" w:hAnsi="Civil Premium"/>
+          <w:b w:val="0"/>
+          <w:bCs w:val="0"/>
+          <w:sz w:val="20"/>
+          <w:szCs w:val="20"/>
+          <w:lang w:val="nl-NL" w:eastAsia="en-NL"/>
+        </w:rPr>
+        <w:t>the</w:t>
+      </w:r>
+      <w:proofErr w:type="spellEnd"/>
+      <w:r>
+        <w:rPr>
+          <w:rStyle w:val="Strong"/>
+          <w:rFonts w:ascii="Civil Premium" w:hAnsi="Civil Premium"/>
+          <w:b w:val="0"/>
+          <w:bCs w:val="0"/>
+          <w:sz w:val="20"/>
+          <w:szCs w:val="20"/>
+          <w:lang w:val="nl-NL" w:eastAsia="en-NL"/>
+        </w:rPr>
+        <w:t xml:space="preserve"> </w:t>
+      </w:r>
+      <w:proofErr w:type="spellStart"/>
+      <w:r>
+        <w:rPr>
+          <w:rStyle w:val="Strong"/>
+          <w:rFonts w:ascii="Civil Premium" w:hAnsi="Civil Premium"/>
+          <w:b w:val="0"/>
+          <w:bCs w:val="0"/>
+          <w:sz w:val="20"/>
+          <w:szCs w:val="20"/>
+          <w:lang w:val="nl-NL" w:eastAsia="en-NL"/>
+        </w:rPr>
+        <w:t>global</w:t>
+      </w:r>
+      <w:proofErr w:type="spellEnd"/>
+      <w:r>
+        <w:rPr>
+          <w:rStyle w:val="Strong"/>
+          <w:rFonts w:ascii="Civil Premium" w:hAnsi="Civil Premium"/>
+          <w:b w:val="0"/>
+          <w:bCs w:val="0"/>
+          <w:sz w:val="20"/>
+          <w:szCs w:val="20"/>
+          <w:lang w:val="nl-NL" w:eastAsia="en-NL"/>
+        </w:rPr>
+        <w:t xml:space="preserve"> </w:t>
+      </w:r>
+      <w:proofErr w:type="spellStart"/>
+      <w:r>
+        <w:rPr>
+          <w:rStyle w:val="Strong"/>
+          <w:rFonts w:ascii="Civil Premium" w:hAnsi="Civil Premium"/>
+          <w:b w:val="0"/>
+          <w:bCs w:val="0"/>
+          <w:sz w:val="20"/>
+          <w:szCs w:val="20"/>
+          <w:lang w:val="nl-NL" w:eastAsia="en-NL"/>
+        </w:rPr>
+        <w:t>determinants</w:t>
+      </w:r>
+      <w:proofErr w:type="spellEnd"/>
+      <w:r>
+        <w:rPr>
+          <w:rStyle w:val="Strong"/>
+          <w:rFonts w:ascii="Civil Premium" w:hAnsi="Civil Premium"/>
+          <w:b w:val="0"/>
+          <w:bCs w:val="0"/>
+          <w:sz w:val="20"/>
+          <w:szCs w:val="20"/>
+          <w:lang w:val="nl-NL" w:eastAsia="en-NL"/>
+        </w:rPr>
+        <w:t xml:space="preserve"> </w:t>
+      </w:r>
+      <w:proofErr w:type="spellStart"/>
+      <w:r>
+        <w:rPr>
+          <w:rStyle w:val="Strong"/>
+          <w:rFonts w:ascii="Civil Premium" w:hAnsi="Civil Premium"/>
+          <w:b w:val="0"/>
+          <w:bCs w:val="0"/>
+          <w:sz w:val="20"/>
+          <w:szCs w:val="20"/>
+          <w:lang w:val="nl-NL" w:eastAsia="en-NL"/>
+        </w:rPr>
+        <w:t>for</w:t>
+      </w:r>
+      <w:proofErr w:type="spellEnd"/>
+      <w:r>
+        <w:rPr>
+          <w:rStyle w:val="Strong"/>
+          <w:rFonts w:ascii="Civil Premium" w:hAnsi="Civil Premium"/>
+          <w:b w:val="0"/>
+          <w:bCs w:val="0"/>
+          <w:sz w:val="20"/>
+          <w:szCs w:val="20"/>
+          <w:lang w:val="nl-NL" w:eastAsia="en-NL"/>
+        </w:rPr>
+        <w:t xml:space="preserve"> </w:t>
+      </w:r>
+      <w:proofErr w:type="spellStart"/>
+      <w:r>
+        <w:rPr>
+          <w:rStyle w:val="Strong"/>
+          <w:rFonts w:ascii="Civil Premium" w:hAnsi="Civil Premium"/>
+          <w:b w:val="0"/>
+          <w:bCs w:val="0"/>
+          <w:sz w:val="20"/>
+          <w:szCs w:val="20"/>
+          <w:lang w:val="nl-NL" w:eastAsia="en-NL"/>
+        </w:rPr>
+        <w:t>the</w:t>
+      </w:r>
+      <w:proofErr w:type="spellEnd"/>
+      <w:r>
+        <w:rPr>
+          <w:rStyle w:val="Strong"/>
+          <w:rFonts w:ascii="Civil Premium" w:hAnsi="Civil Premium"/>
+          <w:b w:val="0"/>
+          <w:bCs w:val="0"/>
+          <w:sz w:val="20"/>
+          <w:szCs w:val="20"/>
+          <w:lang w:val="nl-NL" w:eastAsia="en-NL"/>
+        </w:rPr>
+        <w:t xml:space="preserve"> </w:t>
+      </w:r>
+      <w:proofErr w:type="spellStart"/>
+      <w:r>
+        <w:rPr>
+          <w:rStyle w:val="Strong"/>
+          <w:rFonts w:ascii="Civil Premium" w:hAnsi="Civil Premium"/>
+          <w:b w:val="0"/>
+          <w:bCs w:val="0"/>
+          <w:sz w:val="20"/>
+          <w:szCs w:val="20"/>
+          <w:lang w:val="nl-NL" w:eastAsia="en-NL"/>
+        </w:rPr>
+        <w:t>introduction</w:t>
+      </w:r>
+      <w:proofErr w:type="spellEnd"/>
+      <w:r>
+        <w:rPr>
+          <w:rStyle w:val="Strong"/>
+          <w:rFonts w:ascii="Civil Premium" w:hAnsi="Civil Premium"/>
+          <w:b w:val="0"/>
+          <w:bCs w:val="0"/>
+          <w:sz w:val="20"/>
+          <w:szCs w:val="20"/>
+          <w:lang w:val="nl-NL" w:eastAsia="en-NL"/>
+        </w:rPr>
+        <w:t xml:space="preserve"> of </w:t>
+      </w:r>
+      <w:proofErr w:type="spellStart"/>
+      <w:r>
+        <w:rPr>
+          <w:rStyle w:val="Strong"/>
+          <w:rFonts w:ascii="Civil Premium" w:hAnsi="Civil Premium"/>
+          <w:b w:val="0"/>
+          <w:bCs w:val="0"/>
+          <w:sz w:val="20"/>
+          <w:szCs w:val="20"/>
+          <w:lang w:val="nl-NL" w:eastAsia="en-NL"/>
+        </w:rPr>
+        <w:t>nuclear</w:t>
+      </w:r>
+      <w:proofErr w:type="spellEnd"/>
+      <w:r>
+        <w:rPr>
+          <w:rStyle w:val="Strong"/>
+          <w:rFonts w:ascii="Civil Premium" w:hAnsi="Civil Premium"/>
+          <w:b w:val="0"/>
+          <w:bCs w:val="0"/>
+          <w:sz w:val="20"/>
+          <w:szCs w:val="20"/>
+          <w:lang w:val="nl-NL" w:eastAsia="en-NL"/>
+        </w:rPr>
+        <w:t xml:space="preserve"> energy in 166 </w:t>
+      </w:r>
+      <w:proofErr w:type="spellStart"/>
+      <w:r>
+        <w:rPr>
+          <w:rStyle w:val="Strong"/>
+          <w:rFonts w:ascii="Civil Premium" w:hAnsi="Civil Premium"/>
+          <w:b w:val="0"/>
+          <w:bCs w:val="0"/>
+          <w:sz w:val="20"/>
+          <w:szCs w:val="20"/>
+          <w:lang w:val="nl-NL" w:eastAsia="en-NL"/>
+        </w:rPr>
+        <w:t>countries</w:t>
+      </w:r>
+      <w:proofErr w:type="spellEnd"/>
+      <w:r>
+        <w:rPr>
+          <w:rStyle w:val="Strong"/>
+          <w:rFonts w:ascii="Civil Premium" w:hAnsi="Civil Premium"/>
+          <w:b w:val="0"/>
+          <w:bCs w:val="0"/>
+          <w:sz w:val="20"/>
+          <w:szCs w:val="20"/>
+          <w:lang w:val="nl-NL" w:eastAsia="en-NL"/>
+        </w:rPr>
+        <w:t xml:space="preserve">. Energy Research &amp; </w:t>
+      </w:r>
+      <w:proofErr w:type="spellStart"/>
+      <w:r>
+        <w:rPr>
+          <w:rStyle w:val="Strong"/>
+          <w:rFonts w:ascii="Civil Premium" w:hAnsi="Civil Premium"/>
+          <w:b w:val="0"/>
+          <w:bCs w:val="0"/>
+          <w:sz w:val="20"/>
+          <w:szCs w:val="20"/>
+          <w:lang w:val="nl-NL" w:eastAsia="en-NL"/>
+        </w:rPr>
+        <w:t>Social</w:t>
+      </w:r>
+      <w:proofErr w:type="spellEnd"/>
+      <w:r>
+        <w:rPr>
+          <w:rStyle w:val="Strong"/>
+          <w:rFonts w:ascii="Civil Premium" w:hAnsi="Civil Premium"/>
+          <w:b w:val="0"/>
+          <w:bCs w:val="0"/>
+          <w:sz w:val="20"/>
+          <w:szCs w:val="20"/>
+          <w:lang w:val="nl-NL" w:eastAsia="en-NL"/>
+        </w:rPr>
+        <w:t xml:space="preserve"> </w:t>
+      </w:r>
+      <w:proofErr w:type="spellStart"/>
+      <w:r>
+        <w:rPr>
+          <w:rStyle w:val="Strong"/>
+          <w:rFonts w:ascii="Civil Premium" w:hAnsi="Civil Premium"/>
+          <w:b w:val="0"/>
+          <w:bCs w:val="0"/>
+          <w:sz w:val="20"/>
+          <w:szCs w:val="20"/>
+          <w:lang w:val="nl-NL" w:eastAsia="en-NL"/>
+        </w:rPr>
+        <w:t>Science</w:t>
+      </w:r>
+      <w:proofErr w:type="spellEnd"/>
+      <w:r>
+        <w:rPr>
+          <w:rStyle w:val="Strong"/>
+          <w:rFonts w:ascii="Civil Premium" w:hAnsi="Civil Premium"/>
+          <w:b w:val="0"/>
+          <w:bCs w:val="0"/>
+          <w:sz w:val="20"/>
+          <w:szCs w:val="20"/>
+          <w:lang w:val="nl-NL" w:eastAsia="en-NL"/>
+        </w:rPr>
+        <w:t xml:space="preserve">, 63, 101389. </w:t>
+      </w:r>
+      <w:proofErr w:type="gramStart"/>
+      <w:r>
+        <w:rPr>
+          <w:rStyle w:val="Strong"/>
+          <w:rFonts w:ascii="Civil Premium" w:hAnsi="Civil Premium"/>
+          <w:b w:val="0"/>
+          <w:bCs w:val="0"/>
+          <w:sz w:val="20"/>
+          <w:szCs w:val="20"/>
+          <w:lang w:val="nl-NL" w:eastAsia="en-NL"/>
+        </w:rPr>
+        <w:t>https://doi.org/10.1016/j.erss.2019.101389</w:t>
+      </w:r>
+      <w:proofErr w:type="gramEnd"/>
     </w:p>
     <w:p>
       <w:pPr>
@@ -3919,7 +6343,319 @@
           <w:szCs w:val="20"/>
           <w:lang w:val="nl-NL" w:eastAsia="en-NL"/>
         </w:rPr>
-        <w:t xml:space="preserve">Sanders, M. C., &amp; Sanders, C. E. (2021). A world’s dilemma ‘upon which the sun never sets’: The nuclear waste management strategy (part III): Australia, Belgium, Czech Republic, Netherlands, and Romania. Progress in Nuclear Energy (New Series), 142, 104014-. </w:t>
+        <w:t xml:space="preserve">Sanders, M. C., &amp; Sanders, C. E. (2021). A </w:t>
+      </w:r>
+      <w:proofErr w:type="spellStart"/>
+      <w:r>
+        <w:rPr>
+          <w:rStyle w:val="Strong"/>
+          <w:rFonts w:ascii="Civil Premium" w:eastAsia="Times New Roman" w:hAnsi="Civil Premium" w:cs="Times New Roman"/>
+          <w:b w:val="0"/>
+          <w:bCs w:val="0"/>
+          <w:sz w:val="20"/>
+          <w:szCs w:val="20"/>
+          <w:lang w:val="nl-NL" w:eastAsia="en-NL"/>
+        </w:rPr>
+        <w:t>world’s</w:t>
+      </w:r>
+      <w:proofErr w:type="spellEnd"/>
+      <w:r>
+        <w:rPr>
+          <w:rStyle w:val="Strong"/>
+          <w:rFonts w:ascii="Civil Premium" w:eastAsia="Times New Roman" w:hAnsi="Civil Premium" w:cs="Times New Roman"/>
+          <w:b w:val="0"/>
+          <w:bCs w:val="0"/>
+          <w:sz w:val="20"/>
+          <w:szCs w:val="20"/>
+          <w:lang w:val="nl-NL" w:eastAsia="en-NL"/>
+        </w:rPr>
+        <w:t xml:space="preserve"> dilemma ‘</w:t>
+      </w:r>
+      <w:proofErr w:type="spellStart"/>
+      <w:r>
+        <w:rPr>
+          <w:rStyle w:val="Strong"/>
+          <w:rFonts w:ascii="Civil Premium" w:eastAsia="Times New Roman" w:hAnsi="Civil Premium" w:cs="Times New Roman"/>
+          <w:b w:val="0"/>
+          <w:bCs w:val="0"/>
+          <w:sz w:val="20"/>
+          <w:szCs w:val="20"/>
+          <w:lang w:val="nl-NL" w:eastAsia="en-NL"/>
+        </w:rPr>
+        <w:t>upon</w:t>
+      </w:r>
+      <w:proofErr w:type="spellEnd"/>
+      <w:r>
+        <w:rPr>
+          <w:rStyle w:val="Strong"/>
+          <w:rFonts w:ascii="Civil Premium" w:eastAsia="Times New Roman" w:hAnsi="Civil Premium" w:cs="Times New Roman"/>
+          <w:b w:val="0"/>
+          <w:bCs w:val="0"/>
+          <w:sz w:val="20"/>
+          <w:szCs w:val="20"/>
+          <w:lang w:val="nl-NL" w:eastAsia="en-NL"/>
+        </w:rPr>
+        <w:t xml:space="preserve"> </w:t>
+      </w:r>
+      <w:proofErr w:type="spellStart"/>
+      <w:r>
+        <w:rPr>
+          <w:rStyle w:val="Strong"/>
+          <w:rFonts w:ascii="Civil Premium" w:eastAsia="Times New Roman" w:hAnsi="Civil Premium" w:cs="Times New Roman"/>
+          <w:b w:val="0"/>
+          <w:bCs w:val="0"/>
+          <w:sz w:val="20"/>
+          <w:szCs w:val="20"/>
+          <w:lang w:val="nl-NL" w:eastAsia="en-NL"/>
+        </w:rPr>
+        <w:t>which</w:t>
+      </w:r>
+      <w:proofErr w:type="spellEnd"/>
+      <w:r>
+        <w:rPr>
+          <w:rStyle w:val="Strong"/>
+          <w:rFonts w:ascii="Civil Premium" w:eastAsia="Times New Roman" w:hAnsi="Civil Premium" w:cs="Times New Roman"/>
+          <w:b w:val="0"/>
+          <w:bCs w:val="0"/>
+          <w:sz w:val="20"/>
+          <w:szCs w:val="20"/>
+          <w:lang w:val="nl-NL" w:eastAsia="en-NL"/>
+        </w:rPr>
+        <w:t xml:space="preserve"> </w:t>
+      </w:r>
+      <w:proofErr w:type="spellStart"/>
+      <w:r>
+        <w:rPr>
+          <w:rStyle w:val="Strong"/>
+          <w:rFonts w:ascii="Civil Premium" w:eastAsia="Times New Roman" w:hAnsi="Civil Premium" w:cs="Times New Roman"/>
+          <w:b w:val="0"/>
+          <w:bCs w:val="0"/>
+          <w:sz w:val="20"/>
+          <w:szCs w:val="20"/>
+          <w:lang w:val="nl-NL" w:eastAsia="en-NL"/>
+        </w:rPr>
+        <w:t>the</w:t>
+      </w:r>
+      <w:proofErr w:type="spellEnd"/>
+      <w:r>
+        <w:rPr>
+          <w:rStyle w:val="Strong"/>
+          <w:rFonts w:ascii="Civil Premium" w:eastAsia="Times New Roman" w:hAnsi="Civil Premium" w:cs="Times New Roman"/>
+          <w:b w:val="0"/>
+          <w:bCs w:val="0"/>
+          <w:sz w:val="20"/>
+          <w:szCs w:val="20"/>
+          <w:lang w:val="nl-NL" w:eastAsia="en-NL"/>
+        </w:rPr>
+        <w:t xml:space="preserve"> </w:t>
+      </w:r>
+      <w:proofErr w:type="spellStart"/>
+      <w:r>
+        <w:rPr>
+          <w:rStyle w:val="Strong"/>
+          <w:rFonts w:ascii="Civil Premium" w:eastAsia="Times New Roman" w:hAnsi="Civil Premium" w:cs="Times New Roman"/>
+          <w:b w:val="0"/>
+          <w:bCs w:val="0"/>
+          <w:sz w:val="20"/>
+          <w:szCs w:val="20"/>
+          <w:lang w:val="nl-NL" w:eastAsia="en-NL"/>
+        </w:rPr>
+        <w:t>sun</w:t>
+      </w:r>
+      <w:proofErr w:type="spellEnd"/>
+      <w:r>
+        <w:rPr>
+          <w:rStyle w:val="Strong"/>
+          <w:rFonts w:ascii="Civil Premium" w:eastAsia="Times New Roman" w:hAnsi="Civil Premium" w:cs="Times New Roman"/>
+          <w:b w:val="0"/>
+          <w:bCs w:val="0"/>
+          <w:sz w:val="20"/>
+          <w:szCs w:val="20"/>
+          <w:lang w:val="nl-NL" w:eastAsia="en-NL"/>
+        </w:rPr>
+        <w:t xml:space="preserve"> never sets’: The </w:t>
+      </w:r>
+      <w:proofErr w:type="spellStart"/>
+      <w:r>
+        <w:rPr>
+          <w:rStyle w:val="Strong"/>
+          <w:rFonts w:ascii="Civil Premium" w:eastAsia="Times New Roman" w:hAnsi="Civil Premium" w:cs="Times New Roman"/>
+          <w:b w:val="0"/>
+          <w:bCs w:val="0"/>
+          <w:sz w:val="20"/>
+          <w:szCs w:val="20"/>
+          <w:lang w:val="nl-NL" w:eastAsia="en-NL"/>
+        </w:rPr>
+        <w:t>nuclear</w:t>
+      </w:r>
+      <w:proofErr w:type="spellEnd"/>
+      <w:r>
+        <w:rPr>
+          <w:rStyle w:val="Strong"/>
+          <w:rFonts w:ascii="Civil Premium" w:eastAsia="Times New Roman" w:hAnsi="Civil Premium" w:cs="Times New Roman"/>
+          <w:b w:val="0"/>
+          <w:bCs w:val="0"/>
+          <w:sz w:val="20"/>
+          <w:szCs w:val="20"/>
+          <w:lang w:val="nl-NL" w:eastAsia="en-NL"/>
+        </w:rPr>
+        <w:t xml:space="preserve"> waste management </w:t>
+      </w:r>
+      <w:proofErr w:type="spellStart"/>
+      <w:r>
+        <w:rPr>
+          <w:rStyle w:val="Strong"/>
+          <w:rFonts w:ascii="Civil Premium" w:eastAsia="Times New Roman" w:hAnsi="Civil Premium" w:cs="Times New Roman"/>
+          <w:b w:val="0"/>
+          <w:bCs w:val="0"/>
+          <w:sz w:val="20"/>
+          <w:szCs w:val="20"/>
+          <w:lang w:val="nl-NL" w:eastAsia="en-NL"/>
+        </w:rPr>
+        <w:t>strategy</w:t>
+      </w:r>
+      <w:proofErr w:type="spellEnd"/>
+      <w:r>
+        <w:rPr>
+          <w:rStyle w:val="Strong"/>
+          <w:rFonts w:ascii="Civil Premium" w:eastAsia="Times New Roman" w:hAnsi="Civil Premium" w:cs="Times New Roman"/>
+          <w:b w:val="0"/>
+          <w:bCs w:val="0"/>
+          <w:sz w:val="20"/>
+          <w:szCs w:val="20"/>
+          <w:lang w:val="nl-NL" w:eastAsia="en-NL"/>
+        </w:rPr>
+        <w:t xml:space="preserve"> (part III): Australia, Belgium, </w:t>
+      </w:r>
+      <w:proofErr w:type="spellStart"/>
+      <w:r>
+        <w:rPr>
+          <w:rStyle w:val="Strong"/>
+          <w:rFonts w:ascii="Civil Premium" w:eastAsia="Times New Roman" w:hAnsi="Civil Premium" w:cs="Times New Roman"/>
+          <w:b w:val="0"/>
+          <w:bCs w:val="0"/>
+          <w:sz w:val="20"/>
+          <w:szCs w:val="20"/>
+          <w:lang w:val="nl-NL" w:eastAsia="en-NL"/>
+        </w:rPr>
+        <w:t>Czech</w:t>
+      </w:r>
+      <w:proofErr w:type="spellEnd"/>
+      <w:r>
+        <w:rPr>
+          <w:rStyle w:val="Strong"/>
+          <w:rFonts w:ascii="Civil Premium" w:eastAsia="Times New Roman" w:hAnsi="Civil Premium" w:cs="Times New Roman"/>
+          <w:b w:val="0"/>
+          <w:bCs w:val="0"/>
+          <w:sz w:val="20"/>
+          <w:szCs w:val="20"/>
+          <w:lang w:val="nl-NL" w:eastAsia="en-NL"/>
+        </w:rPr>
+        <w:t xml:space="preserve"> </w:t>
+      </w:r>
+      <w:proofErr w:type="spellStart"/>
+      <w:r>
+        <w:rPr>
+          <w:rStyle w:val="Strong"/>
+          <w:rFonts w:ascii="Civil Premium" w:eastAsia="Times New Roman" w:hAnsi="Civil Premium" w:cs="Times New Roman"/>
+          <w:b w:val="0"/>
+          <w:bCs w:val="0"/>
+          <w:sz w:val="20"/>
+          <w:szCs w:val="20"/>
+          <w:lang w:val="nl-NL" w:eastAsia="en-NL"/>
+        </w:rPr>
+        <w:t>Republic</w:t>
+      </w:r>
+      <w:proofErr w:type="spellEnd"/>
+      <w:r>
+        <w:rPr>
+          <w:rStyle w:val="Strong"/>
+          <w:rFonts w:ascii="Civil Premium" w:eastAsia="Times New Roman" w:hAnsi="Civil Premium" w:cs="Times New Roman"/>
+          <w:b w:val="0"/>
+          <w:bCs w:val="0"/>
+          <w:sz w:val="20"/>
+          <w:szCs w:val="20"/>
+          <w:lang w:val="nl-NL" w:eastAsia="en-NL"/>
+        </w:rPr>
+        <w:t xml:space="preserve">, Netherlands, </w:t>
+      </w:r>
+      <w:proofErr w:type="spellStart"/>
+      <w:r>
+        <w:rPr>
+          <w:rStyle w:val="Strong"/>
+          <w:rFonts w:ascii="Civil Premium" w:eastAsia="Times New Roman" w:hAnsi="Civil Premium" w:cs="Times New Roman"/>
+          <w:b w:val="0"/>
+          <w:bCs w:val="0"/>
+          <w:sz w:val="20"/>
+          <w:szCs w:val="20"/>
+          <w:lang w:val="nl-NL" w:eastAsia="en-NL"/>
+        </w:rPr>
+        <w:t>and</w:t>
+      </w:r>
+      <w:proofErr w:type="spellEnd"/>
+      <w:r>
+        <w:rPr>
+          <w:rStyle w:val="Strong"/>
+          <w:rFonts w:ascii="Civil Premium" w:eastAsia="Times New Roman" w:hAnsi="Civil Premium" w:cs="Times New Roman"/>
+          <w:b w:val="0"/>
+          <w:bCs w:val="0"/>
+          <w:sz w:val="20"/>
+          <w:szCs w:val="20"/>
+          <w:lang w:val="nl-NL" w:eastAsia="en-NL"/>
+        </w:rPr>
+        <w:t xml:space="preserve"> Romania. </w:t>
+      </w:r>
+      <w:proofErr w:type="spellStart"/>
+      <w:r>
+        <w:rPr>
+          <w:rStyle w:val="Strong"/>
+          <w:rFonts w:ascii="Civil Premium" w:eastAsia="Times New Roman" w:hAnsi="Civil Premium" w:cs="Times New Roman"/>
+          <w:b w:val="0"/>
+          <w:bCs w:val="0"/>
+          <w:sz w:val="20"/>
+          <w:szCs w:val="20"/>
+          <w:lang w:val="nl-NL" w:eastAsia="en-NL"/>
+        </w:rPr>
+        <w:t>Progress</w:t>
+      </w:r>
+      <w:proofErr w:type="spellEnd"/>
+      <w:r>
+        <w:rPr>
+          <w:rStyle w:val="Strong"/>
+          <w:rFonts w:ascii="Civil Premium" w:eastAsia="Times New Roman" w:hAnsi="Civil Premium" w:cs="Times New Roman"/>
+          <w:b w:val="0"/>
+          <w:bCs w:val="0"/>
+          <w:sz w:val="20"/>
+          <w:szCs w:val="20"/>
+          <w:lang w:val="nl-NL" w:eastAsia="en-NL"/>
+        </w:rPr>
+        <w:t xml:space="preserve"> in </w:t>
+      </w:r>
+      <w:proofErr w:type="spellStart"/>
+      <w:r>
+        <w:rPr>
+          <w:rStyle w:val="Strong"/>
+          <w:rFonts w:ascii="Civil Premium" w:eastAsia="Times New Roman" w:hAnsi="Civil Premium" w:cs="Times New Roman"/>
+          <w:b w:val="0"/>
+          <w:bCs w:val="0"/>
+          <w:sz w:val="20"/>
+          <w:szCs w:val="20"/>
+          <w:lang w:val="nl-NL" w:eastAsia="en-NL"/>
+        </w:rPr>
+        <w:t>Nuclear</w:t>
+      </w:r>
+      <w:proofErr w:type="spellEnd"/>
+      <w:r>
+        <w:rPr>
+          <w:rStyle w:val="Strong"/>
+          <w:rFonts w:ascii="Civil Premium" w:eastAsia="Times New Roman" w:hAnsi="Civil Premium" w:cs="Times New Roman"/>
+          <w:b w:val="0"/>
+          <w:bCs w:val="0"/>
+          <w:sz w:val="20"/>
+          <w:szCs w:val="20"/>
+          <w:lang w:val="nl-NL" w:eastAsia="en-NL"/>
+        </w:rPr>
+        <w:t xml:space="preserve"> Energy (New Series), 142, 104014-. </w:t>
       </w:r>
       <w:hyperlink r:id="rId9" w:history="1">
         <w:r>
@@ -3958,8 +6694,204 @@
           <w:szCs w:val="20"/>
           <w:lang w:val="nl-NL" w:eastAsia="en-NL"/>
         </w:rPr>
-        <w:t>Smith, P. B., &amp; Spanhoff, R. (1976). The nuclear energy debate in the netherlands. Bulletin of the Atomic Scientists, 32(2), 41–44. https://doi.org/10.1080/00963402.1976.11455566</w:t>
-      </w:r>
+        <w:t xml:space="preserve">Smith, P. B., &amp; </w:t>
+      </w:r>
+      <w:proofErr w:type="spellStart"/>
+      <w:r>
+        <w:rPr>
+          <w:rStyle w:val="Strong"/>
+          <w:rFonts w:ascii="Civil Premium" w:eastAsia="Times New Roman" w:hAnsi="Civil Premium" w:cs="Times New Roman"/>
+          <w:b w:val="0"/>
+          <w:bCs w:val="0"/>
+          <w:sz w:val="20"/>
+          <w:szCs w:val="20"/>
+          <w:lang w:val="nl-NL" w:eastAsia="en-NL"/>
+        </w:rPr>
+        <w:t>Spanhoff</w:t>
+      </w:r>
+      <w:proofErr w:type="spellEnd"/>
+      <w:r>
+        <w:rPr>
+          <w:rStyle w:val="Strong"/>
+          <w:rFonts w:ascii="Civil Premium" w:eastAsia="Times New Roman" w:hAnsi="Civil Premium" w:cs="Times New Roman"/>
+          <w:b w:val="0"/>
+          <w:bCs w:val="0"/>
+          <w:sz w:val="20"/>
+          <w:szCs w:val="20"/>
+          <w:lang w:val="nl-NL" w:eastAsia="en-NL"/>
+        </w:rPr>
+        <w:t xml:space="preserve">, R. (1976). The </w:t>
+      </w:r>
+      <w:proofErr w:type="spellStart"/>
+      <w:r>
+        <w:rPr>
+          <w:rStyle w:val="Strong"/>
+          <w:rFonts w:ascii="Civil Premium" w:eastAsia="Times New Roman" w:hAnsi="Civil Premium" w:cs="Times New Roman"/>
+          <w:b w:val="0"/>
+          <w:bCs w:val="0"/>
+          <w:sz w:val="20"/>
+          <w:szCs w:val="20"/>
+          <w:lang w:val="nl-NL" w:eastAsia="en-NL"/>
+        </w:rPr>
+        <w:t>nuclear</w:t>
+      </w:r>
+      <w:proofErr w:type="spellEnd"/>
+      <w:r>
+        <w:rPr>
+          <w:rStyle w:val="Strong"/>
+          <w:rFonts w:ascii="Civil Premium" w:eastAsia="Times New Roman" w:hAnsi="Civil Premium" w:cs="Times New Roman"/>
+          <w:b w:val="0"/>
+          <w:bCs w:val="0"/>
+          <w:sz w:val="20"/>
+          <w:szCs w:val="20"/>
+          <w:lang w:val="nl-NL" w:eastAsia="en-NL"/>
+        </w:rPr>
+        <w:t xml:space="preserve"> energy </w:t>
+      </w:r>
+      <w:proofErr w:type="spellStart"/>
+      <w:r>
+        <w:rPr>
+          <w:rStyle w:val="Strong"/>
+          <w:rFonts w:ascii="Civil Premium" w:eastAsia="Times New Roman" w:hAnsi="Civil Premium" w:cs="Times New Roman"/>
+          <w:b w:val="0"/>
+          <w:bCs w:val="0"/>
+          <w:sz w:val="20"/>
+          <w:szCs w:val="20"/>
+          <w:lang w:val="nl-NL" w:eastAsia="en-NL"/>
+        </w:rPr>
+        <w:t>debate</w:t>
+      </w:r>
+      <w:proofErr w:type="spellEnd"/>
+      <w:r>
+        <w:rPr>
+          <w:rStyle w:val="Strong"/>
+          <w:rFonts w:ascii="Civil Premium" w:eastAsia="Times New Roman" w:hAnsi="Civil Premium" w:cs="Times New Roman"/>
+          <w:b w:val="0"/>
+          <w:bCs w:val="0"/>
+          <w:sz w:val="20"/>
+          <w:szCs w:val="20"/>
+          <w:lang w:val="nl-NL" w:eastAsia="en-NL"/>
+        </w:rPr>
+        <w:t xml:space="preserve"> in </w:t>
+      </w:r>
+      <w:proofErr w:type="spellStart"/>
+      <w:r>
+        <w:rPr>
+          <w:rStyle w:val="Strong"/>
+          <w:rFonts w:ascii="Civil Premium" w:eastAsia="Times New Roman" w:hAnsi="Civil Premium" w:cs="Times New Roman"/>
+          <w:b w:val="0"/>
+          <w:bCs w:val="0"/>
+          <w:sz w:val="20"/>
+          <w:szCs w:val="20"/>
+          <w:lang w:val="nl-NL" w:eastAsia="en-NL"/>
+        </w:rPr>
+        <w:t>the</w:t>
+      </w:r>
+      <w:proofErr w:type="spellEnd"/>
+      <w:r>
+        <w:rPr>
+          <w:rStyle w:val="Strong"/>
+          <w:rFonts w:ascii="Civil Premium" w:eastAsia="Times New Roman" w:hAnsi="Civil Premium" w:cs="Times New Roman"/>
+          <w:b w:val="0"/>
+          <w:bCs w:val="0"/>
+          <w:sz w:val="20"/>
+          <w:szCs w:val="20"/>
+          <w:lang w:val="nl-NL" w:eastAsia="en-NL"/>
+        </w:rPr>
+        <w:t xml:space="preserve"> </w:t>
+      </w:r>
+      <w:proofErr w:type="spellStart"/>
+      <w:r>
+        <w:rPr>
+          <w:rStyle w:val="Strong"/>
+          <w:rFonts w:ascii="Civil Premium" w:eastAsia="Times New Roman" w:hAnsi="Civil Premium" w:cs="Times New Roman"/>
+          <w:b w:val="0"/>
+          <w:bCs w:val="0"/>
+          <w:sz w:val="20"/>
+          <w:szCs w:val="20"/>
+          <w:lang w:val="nl-NL" w:eastAsia="en-NL"/>
+        </w:rPr>
+        <w:t>netherlands</w:t>
+      </w:r>
+      <w:proofErr w:type="spellEnd"/>
+      <w:r>
+        <w:rPr>
+          <w:rStyle w:val="Strong"/>
+          <w:rFonts w:ascii="Civil Premium" w:eastAsia="Times New Roman" w:hAnsi="Civil Premium" w:cs="Times New Roman"/>
+          <w:b w:val="0"/>
+          <w:bCs w:val="0"/>
+          <w:sz w:val="20"/>
+          <w:szCs w:val="20"/>
+          <w:lang w:val="nl-NL" w:eastAsia="en-NL"/>
+        </w:rPr>
+        <w:t xml:space="preserve">. Bulletin of </w:t>
+      </w:r>
+      <w:proofErr w:type="spellStart"/>
+      <w:r>
+        <w:rPr>
+          <w:rStyle w:val="Strong"/>
+          <w:rFonts w:ascii="Civil Premium" w:eastAsia="Times New Roman" w:hAnsi="Civil Premium" w:cs="Times New Roman"/>
+          <w:b w:val="0"/>
+          <w:bCs w:val="0"/>
+          <w:sz w:val="20"/>
+          <w:szCs w:val="20"/>
+          <w:lang w:val="nl-NL" w:eastAsia="en-NL"/>
+        </w:rPr>
+        <w:t>the</w:t>
+      </w:r>
+      <w:proofErr w:type="spellEnd"/>
+      <w:r>
+        <w:rPr>
+          <w:rStyle w:val="Strong"/>
+          <w:rFonts w:ascii="Civil Premium" w:eastAsia="Times New Roman" w:hAnsi="Civil Premium" w:cs="Times New Roman"/>
+          <w:b w:val="0"/>
+          <w:bCs w:val="0"/>
+          <w:sz w:val="20"/>
+          <w:szCs w:val="20"/>
+          <w:lang w:val="nl-NL" w:eastAsia="en-NL"/>
+        </w:rPr>
+        <w:t xml:space="preserve"> Atomic </w:t>
+      </w:r>
+      <w:proofErr w:type="spellStart"/>
+      <w:r>
+        <w:rPr>
+          <w:rStyle w:val="Strong"/>
+          <w:rFonts w:ascii="Civil Premium" w:eastAsia="Times New Roman" w:hAnsi="Civil Premium" w:cs="Times New Roman"/>
+          <w:b w:val="0"/>
+          <w:bCs w:val="0"/>
+          <w:sz w:val="20"/>
+          <w:szCs w:val="20"/>
+          <w:lang w:val="nl-NL" w:eastAsia="en-NL"/>
+        </w:rPr>
+        <w:t>Scientists</w:t>
+      </w:r>
+      <w:proofErr w:type="spellEnd"/>
+      <w:r>
+        <w:rPr>
+          <w:rStyle w:val="Strong"/>
+          <w:rFonts w:ascii="Civil Premium" w:eastAsia="Times New Roman" w:hAnsi="Civil Premium" w:cs="Times New Roman"/>
+          <w:b w:val="0"/>
+          <w:bCs w:val="0"/>
+          <w:sz w:val="20"/>
+          <w:szCs w:val="20"/>
+          <w:lang w:val="nl-NL" w:eastAsia="en-NL"/>
+        </w:rPr>
+        <w:t xml:space="preserve">, 32(2), 41–44. </w:t>
+      </w:r>
+      <w:proofErr w:type="gramStart"/>
+      <w:r>
+        <w:rPr>
+          <w:rStyle w:val="Strong"/>
+          <w:rFonts w:ascii="Civil Premium" w:eastAsia="Times New Roman" w:hAnsi="Civil Premium" w:cs="Times New Roman"/>
+          <w:b w:val="0"/>
+          <w:bCs w:val="0"/>
+          <w:sz w:val="20"/>
+          <w:szCs w:val="20"/>
+          <w:lang w:val="nl-NL" w:eastAsia="en-NL"/>
+        </w:rPr>
+        <w:t>https://doi.org/10.1080/00963402.1976.11455566</w:t>
+      </w:r>
+      <w:proofErr w:type="gramEnd"/>
     </w:p>
     <w:p>
       <w:pPr>
@@ -3983,7 +6915,293 @@
           <w:szCs w:val="20"/>
           <w:lang w:val="nl-NL" w:eastAsia="en-NL"/>
         </w:rPr>
-        <w:t xml:space="preserve">Wolde-Rufael, Y., &amp; Menyah, K. (2010). Nuclear energy consumption and economic growth in nine developed countries. Energy Economics, 32(3), 550–556. </w:t>
+        <w:t>Wolde-</w:t>
+      </w:r>
+      <w:proofErr w:type="spellStart"/>
+      <w:r>
+        <w:rPr>
+          <w:rStyle w:val="Strong"/>
+          <w:rFonts w:ascii="Civil Premium" w:eastAsia="Times New Roman" w:hAnsi="Civil Premium" w:cs="Times New Roman"/>
+          <w:b w:val="0"/>
+          <w:bCs w:val="0"/>
+          <w:sz w:val="20"/>
+          <w:szCs w:val="20"/>
+          <w:lang w:val="nl-NL" w:eastAsia="en-NL"/>
+        </w:rPr>
+        <w:t>Rufael</w:t>
+      </w:r>
+      <w:proofErr w:type="spellEnd"/>
+      <w:r>
+        <w:rPr>
+          <w:rStyle w:val="Strong"/>
+          <w:rFonts w:ascii="Civil Premium" w:eastAsia="Times New Roman" w:hAnsi="Civil Premium" w:cs="Times New Roman"/>
+          <w:b w:val="0"/>
+          <w:bCs w:val="0"/>
+          <w:sz w:val="20"/>
+          <w:szCs w:val="20"/>
+          <w:lang w:val="nl-NL" w:eastAsia="en-NL"/>
+        </w:rPr>
+        <w:t xml:space="preserve">, Y., &amp; </w:t>
+      </w:r>
+      <w:proofErr w:type="spellStart"/>
+      <w:r>
+        <w:rPr>
+          <w:rStyle w:val="Strong"/>
+          <w:rFonts w:ascii="Civil Premium" w:eastAsia="Times New Roman" w:hAnsi="Civil Premium" w:cs="Times New Roman"/>
+          <w:b w:val="0"/>
+          <w:bCs w:val="0"/>
+          <w:sz w:val="20"/>
+          <w:szCs w:val="20"/>
+          <w:lang w:val="nl-NL" w:eastAsia="en-NL"/>
+        </w:rPr>
+        <w:t>Menyah</w:t>
+      </w:r>
+      <w:proofErr w:type="spellEnd"/>
+      <w:r>
+        <w:rPr>
+          <w:rStyle w:val="Strong"/>
+          <w:rFonts w:ascii="Civil Premium" w:eastAsia="Times New Roman" w:hAnsi="Civil Premium" w:cs="Times New Roman"/>
+          <w:b w:val="0"/>
+          <w:bCs w:val="0"/>
+          <w:sz w:val="20"/>
+          <w:szCs w:val="20"/>
+          <w:lang w:val="nl-NL" w:eastAsia="en-NL"/>
+        </w:rPr>
+        <w:t xml:space="preserve">, K. (2010). </w:t>
+      </w:r>
+      <w:proofErr w:type="spellStart"/>
+      <w:r>
+        <w:rPr>
+          <w:rStyle w:val="Strong"/>
+          <w:rFonts w:ascii="Civil Premium" w:eastAsia="Times New Roman" w:hAnsi="Civil Premium" w:cs="Times New Roman"/>
+          <w:b w:val="0"/>
+          <w:bCs w:val="0"/>
+          <w:sz w:val="20"/>
+          <w:szCs w:val="20"/>
+          <w:lang w:val="nl-NL" w:eastAsia="en-NL"/>
+        </w:rPr>
+        <w:t>Nuclear</w:t>
+      </w:r>
+      <w:proofErr w:type="spellEnd"/>
+      <w:r>
+        <w:rPr>
+          <w:rStyle w:val="Strong"/>
+          <w:rFonts w:ascii="Civil Premium" w:eastAsia="Times New Roman" w:hAnsi="Civil Premium" w:cs="Times New Roman"/>
+          <w:b w:val="0"/>
+          <w:bCs w:val="0"/>
+          <w:sz w:val="20"/>
+          <w:szCs w:val="20"/>
+          <w:lang w:val="nl-NL" w:eastAsia="en-NL"/>
+        </w:rPr>
+        <w:t xml:space="preserve"> energy </w:t>
+      </w:r>
+      <w:proofErr w:type="spellStart"/>
+      <w:r>
+        <w:rPr>
+          <w:rStyle w:val="Strong"/>
+          <w:rFonts w:ascii="Civil Premium" w:eastAsia="Times New Roman" w:hAnsi="Civil Premium" w:cs="Times New Roman"/>
+          <w:b w:val="0"/>
+          <w:bCs w:val="0"/>
+          <w:sz w:val="20"/>
+          <w:szCs w:val="20"/>
+          <w:lang w:val="nl-NL" w:eastAsia="en-NL"/>
+        </w:rPr>
+        <w:t>consumption</w:t>
+      </w:r>
+      <w:proofErr w:type="spellEnd"/>
+      <w:r>
+        <w:rPr>
+          <w:rStyle w:val="Strong"/>
+          <w:rFonts w:ascii="Civil Premium" w:eastAsia="Times New Roman" w:hAnsi="Civil Premium" w:cs="Times New Roman"/>
+          <w:b w:val="0"/>
+          <w:bCs w:val="0"/>
+          <w:sz w:val="20"/>
+          <w:szCs w:val="20"/>
+          <w:lang w:val="nl-NL" w:eastAsia="en-NL"/>
+        </w:rPr>
+        <w:t xml:space="preserve"> </w:t>
+      </w:r>
+      <w:proofErr w:type="spellStart"/>
+      <w:r>
+        <w:rPr>
+          <w:rStyle w:val="Strong"/>
+          <w:rFonts w:ascii="Civil Premium" w:eastAsia="Times New Roman" w:hAnsi="Civil Premium" w:cs="Times New Roman"/>
+          <w:b w:val="0"/>
+          <w:bCs w:val="0"/>
+          <w:sz w:val="20"/>
+          <w:szCs w:val="20"/>
+          <w:lang w:val="nl-NL" w:eastAsia="en-NL"/>
+        </w:rPr>
+        <w:t>and</w:t>
+      </w:r>
+      <w:proofErr w:type="spellEnd"/>
+      <w:r>
+        <w:rPr>
+          <w:rStyle w:val="Strong"/>
+          <w:rFonts w:ascii="Civil Premium" w:eastAsia="Times New Roman" w:hAnsi="Civil Premium" w:cs="Times New Roman"/>
+          <w:b w:val="0"/>
+          <w:bCs w:val="0"/>
+          <w:sz w:val="20"/>
+          <w:szCs w:val="20"/>
+          <w:lang w:val="nl-NL" w:eastAsia="en-NL"/>
+        </w:rPr>
+        <w:t xml:space="preserve"> </w:t>
+      </w:r>
+      <w:proofErr w:type="spellStart"/>
+      <w:r>
+        <w:rPr>
+          <w:rStyle w:val="Strong"/>
+          <w:rFonts w:ascii="Civil Premium" w:eastAsia="Times New Roman" w:hAnsi="Civil Premium" w:cs="Times New Roman"/>
+          <w:b w:val="0"/>
+          <w:bCs w:val="0"/>
+          <w:sz w:val="20"/>
+          <w:szCs w:val="20"/>
+          <w:lang w:val="nl-NL" w:eastAsia="en-NL"/>
+        </w:rPr>
+        <w:t>economic</w:t>
+      </w:r>
+      <w:proofErr w:type="spellEnd"/>
+      <w:r>
+        <w:rPr>
+          <w:rStyle w:val="Strong"/>
+          <w:rFonts w:ascii="Civil Premium" w:eastAsia="Times New Roman" w:hAnsi="Civil Premium" w:cs="Times New Roman"/>
+          <w:b w:val="0"/>
+          <w:bCs w:val="0"/>
+          <w:sz w:val="20"/>
+          <w:szCs w:val="20"/>
+          <w:lang w:val="nl-NL" w:eastAsia="en-NL"/>
+        </w:rPr>
+        <w:t xml:space="preserve"> </w:t>
+      </w:r>
+      <w:proofErr w:type="spellStart"/>
+      <w:r>
+        <w:rPr>
+          <w:rStyle w:val="Strong"/>
+          <w:rFonts w:ascii="Civil Premium" w:eastAsia="Times New Roman" w:hAnsi="Civil Premium" w:cs="Times New Roman"/>
+          <w:b w:val="0"/>
+          <w:bCs w:val="0"/>
+          <w:sz w:val="20"/>
+          <w:szCs w:val="20"/>
+          <w:lang w:val="nl-NL" w:eastAsia="en-NL"/>
+        </w:rPr>
+        <w:t>growth</w:t>
+      </w:r>
+      <w:proofErr w:type="spellEnd"/>
+      <w:r>
+        <w:rPr>
+          <w:rStyle w:val="Strong"/>
+          <w:rFonts w:ascii="Civil Premium" w:eastAsia="Times New Roman" w:hAnsi="Civil Premium" w:cs="Times New Roman"/>
+          <w:b w:val="0"/>
+          <w:bCs w:val="0"/>
+          <w:sz w:val="20"/>
+          <w:szCs w:val="20"/>
+          <w:lang w:val="nl-NL" w:eastAsia="en-NL"/>
+        </w:rPr>
+        <w:t xml:space="preserve"> in </w:t>
+      </w:r>
+      <w:proofErr w:type="spellStart"/>
+      <w:r>
+        <w:rPr>
+          <w:rStyle w:val="Strong"/>
+          <w:rFonts w:ascii="Civil Premium" w:eastAsia="Times New Roman" w:hAnsi="Civil Premium" w:cs="Times New Roman"/>
+          <w:b w:val="0"/>
+          <w:bCs w:val="0"/>
+          <w:sz w:val="20"/>
+          <w:szCs w:val="20"/>
+          <w:lang w:val="nl-NL" w:eastAsia="en-NL"/>
+        </w:rPr>
+        <w:t>nine</w:t>
+      </w:r>
+      <w:proofErr w:type="spellEnd"/>
+      <w:r>
+        <w:rPr>
+          <w:rStyle w:val="Strong"/>
+          <w:rFonts w:ascii="Civil Premium" w:eastAsia="Times New Roman" w:hAnsi="Civil Premium" w:cs="Times New Roman"/>
+          <w:b w:val="0"/>
+          <w:bCs w:val="0"/>
+          <w:sz w:val="20"/>
+          <w:szCs w:val="20"/>
+          <w:lang w:val="nl-NL" w:eastAsia="en-NL"/>
+        </w:rPr>
+        <w:t xml:space="preserve"> </w:t>
+      </w:r>
+      <w:proofErr w:type="spellStart"/>
+      <w:r>
+        <w:rPr>
+          <w:rStyle w:val="Strong"/>
+          <w:rFonts w:ascii="Civil Premium" w:eastAsia="Times New Roman" w:hAnsi="Civil Premium" w:cs="Times New Roman"/>
+          <w:b w:val="0"/>
+          <w:bCs w:val="0"/>
+          <w:sz w:val="20"/>
+          <w:szCs w:val="20"/>
+          <w:lang w:val="nl-NL" w:eastAsia="en-NL"/>
+        </w:rPr>
+        <w:t>developed</w:t>
+      </w:r>
+      <w:proofErr w:type="spellEnd"/>
+      <w:r>
+        <w:rPr>
+          <w:rStyle w:val="Strong"/>
+          <w:rFonts w:ascii="Civil Premium" w:eastAsia="Times New Roman" w:hAnsi="Civil Premium" w:cs="Times New Roman"/>
+          <w:b w:val="0"/>
+          <w:bCs w:val="0"/>
+          <w:sz w:val="20"/>
+          <w:szCs w:val="20"/>
+          <w:lang w:val="nl-NL" w:eastAsia="en-NL"/>
+        </w:rPr>
+        <w:t xml:space="preserve"> </w:t>
+      </w:r>
+      <w:proofErr w:type="spellStart"/>
+      <w:r>
+        <w:rPr>
+          <w:rStyle w:val="Strong"/>
+          <w:rFonts w:ascii="Civil Premium" w:eastAsia="Times New Roman" w:hAnsi="Civil Premium" w:cs="Times New Roman"/>
+          <w:b w:val="0"/>
+          <w:bCs w:val="0"/>
+          <w:sz w:val="20"/>
+          <w:szCs w:val="20"/>
+          <w:lang w:val="nl-NL" w:eastAsia="en-NL"/>
+        </w:rPr>
+        <w:t>countries</w:t>
+      </w:r>
+      <w:proofErr w:type="spellEnd"/>
+      <w:r>
+        <w:rPr>
+          <w:rStyle w:val="Strong"/>
+          <w:rFonts w:ascii="Civil Premium" w:eastAsia="Times New Roman" w:hAnsi="Civil Premium" w:cs="Times New Roman"/>
+          <w:b w:val="0"/>
+          <w:bCs w:val="0"/>
+          <w:sz w:val="20"/>
+          <w:szCs w:val="20"/>
+          <w:lang w:val="nl-NL" w:eastAsia="en-NL"/>
+        </w:rPr>
+        <w:t xml:space="preserve">. Energy </w:t>
+      </w:r>
+      <w:proofErr w:type="spellStart"/>
+      <w:r>
+        <w:rPr>
+          <w:rStyle w:val="Strong"/>
+          <w:rFonts w:ascii="Civil Premium" w:eastAsia="Times New Roman" w:hAnsi="Civil Premium" w:cs="Times New Roman"/>
+          <w:b w:val="0"/>
+          <w:bCs w:val="0"/>
+          <w:sz w:val="20"/>
+          <w:szCs w:val="20"/>
+          <w:lang w:val="nl-NL" w:eastAsia="en-NL"/>
+        </w:rPr>
+        <w:t>Economics</w:t>
+      </w:r>
+      <w:proofErr w:type="spellEnd"/>
+      <w:r>
+        <w:rPr>
+          <w:rStyle w:val="Strong"/>
+          <w:rFonts w:ascii="Civil Premium" w:eastAsia="Times New Roman" w:hAnsi="Civil Premium" w:cs="Times New Roman"/>
+          <w:b w:val="0"/>
+          <w:bCs w:val="0"/>
+          <w:sz w:val="20"/>
+          <w:szCs w:val="20"/>
+          <w:lang w:val="nl-NL" w:eastAsia="en-NL"/>
+        </w:rPr>
+        <w:t xml:space="preserve">, 32(3), 550–556. </w:t>
       </w:r>
       <w:hyperlink r:id="rId10" w:history="1">
         <w:r>
@@ -4020,7 +7238,85 @@
           <w:szCs w:val="20"/>
           <w:lang w:val="nl-NL" w:eastAsia="en-NL"/>
         </w:rPr>
-        <w:t xml:space="preserve">Zijlstra, G. J. (1979). Networks in public policy: Nuclear energy in the Netherlands. Social Networks, 1(4), 359–389. </w:t>
+        <w:t xml:space="preserve">Zijlstra, G. J. (1979). Networks in public policy: </w:t>
+      </w:r>
+      <w:proofErr w:type="spellStart"/>
+      <w:r>
+        <w:rPr>
+          <w:rStyle w:val="Strong"/>
+          <w:rFonts w:ascii="Civil Premium" w:eastAsia="Times New Roman" w:hAnsi="Civil Premium" w:cs="Times New Roman"/>
+          <w:b w:val="0"/>
+          <w:bCs w:val="0"/>
+          <w:sz w:val="20"/>
+          <w:szCs w:val="20"/>
+          <w:lang w:val="nl-NL" w:eastAsia="en-NL"/>
+        </w:rPr>
+        <w:t>Nuclear</w:t>
+      </w:r>
+      <w:proofErr w:type="spellEnd"/>
+      <w:r>
+        <w:rPr>
+          <w:rStyle w:val="Strong"/>
+          <w:rFonts w:ascii="Civil Premium" w:eastAsia="Times New Roman" w:hAnsi="Civil Premium" w:cs="Times New Roman"/>
+          <w:b w:val="0"/>
+          <w:bCs w:val="0"/>
+          <w:sz w:val="20"/>
+          <w:szCs w:val="20"/>
+          <w:lang w:val="nl-NL" w:eastAsia="en-NL"/>
+        </w:rPr>
+        <w:t xml:space="preserve"> energy in </w:t>
+      </w:r>
+      <w:proofErr w:type="spellStart"/>
+      <w:r>
+        <w:rPr>
+          <w:rStyle w:val="Strong"/>
+          <w:rFonts w:ascii="Civil Premium" w:eastAsia="Times New Roman" w:hAnsi="Civil Premium" w:cs="Times New Roman"/>
+          <w:b w:val="0"/>
+          <w:bCs w:val="0"/>
+          <w:sz w:val="20"/>
+          <w:szCs w:val="20"/>
+          <w:lang w:val="nl-NL" w:eastAsia="en-NL"/>
+        </w:rPr>
+        <w:t>the</w:t>
+      </w:r>
+      <w:proofErr w:type="spellEnd"/>
+      <w:r>
+        <w:rPr>
+          <w:rStyle w:val="Strong"/>
+          <w:rFonts w:ascii="Civil Premium" w:eastAsia="Times New Roman" w:hAnsi="Civil Premium" w:cs="Times New Roman"/>
+          <w:b w:val="0"/>
+          <w:bCs w:val="0"/>
+          <w:sz w:val="20"/>
+          <w:szCs w:val="20"/>
+          <w:lang w:val="nl-NL" w:eastAsia="en-NL"/>
+        </w:rPr>
+        <w:t xml:space="preserve"> Netherlands. </w:t>
+      </w:r>
+      <w:proofErr w:type="spellStart"/>
+      <w:r>
+        <w:rPr>
+          <w:rStyle w:val="Strong"/>
+          <w:rFonts w:ascii="Civil Premium" w:eastAsia="Times New Roman" w:hAnsi="Civil Premium" w:cs="Times New Roman"/>
+          <w:b w:val="0"/>
+          <w:bCs w:val="0"/>
+          <w:sz w:val="20"/>
+          <w:szCs w:val="20"/>
+          <w:lang w:val="nl-NL" w:eastAsia="en-NL"/>
+        </w:rPr>
+        <w:t>Social</w:t>
+      </w:r>
+      <w:proofErr w:type="spellEnd"/>
+      <w:r>
+        <w:rPr>
+          <w:rStyle w:val="Strong"/>
+          <w:rFonts w:ascii="Civil Premium" w:eastAsia="Times New Roman" w:hAnsi="Civil Premium" w:cs="Times New Roman"/>
+          <w:b w:val="0"/>
+          <w:bCs w:val="0"/>
+          <w:sz w:val="20"/>
+          <w:szCs w:val="20"/>
+          <w:lang w:val="nl-NL" w:eastAsia="en-NL"/>
+        </w:rPr>
+        <w:t xml:space="preserve"> Networks, 1(4), 359–389. </w:t>
       </w:r>
       <w:hyperlink r:id="rId11" w:history="1">
         <w:r>
@@ -4957,6 +8253,28 @@
       <w:szCs w:val="26"/>
     </w:rPr>
   </w:style>
+  <w:style w:type="paragraph" w:styleId="Heading3">
+    <w:name w:val="heading 3"/>
+    <w:basedOn w:val="Normal"/>
+    <w:next w:val="Normal"/>
+    <w:link w:val="Heading3Char"/>
+    <w:uiPriority w:val="9"/>
+    <w:unhideWhenUsed/>
+    <w:qFormat/>
+    <w:rsid w:val="003F205F"/>
+    <w:pPr>
+      <w:keepNext/>
+      <w:keepLines/>
+      <w:spacing w:before="40" w:after="0"/>
+      <w:outlineLvl w:val="2"/>
+    </w:pPr>
+    <w:rPr>
+      <w:rFonts w:asciiTheme="majorHAnsi" w:eastAsiaTheme="majorEastAsia" w:hAnsiTheme="majorHAnsi" w:cstheme="majorBidi"/>
+      <w:color w:val="1F3763" w:themeColor="accent1" w:themeShade="7F"/>
+      <w:sz w:val="24"/>
+      <w:szCs w:val="24"/>
+    </w:rPr>
+  </w:style>
   <w:style w:type="character" w:default="1" w:styleId="DefaultParagraphFont">
     <w:name w:val="Default Paragraph Font"/>
     <w:uiPriority w:val="1"/>
@@ -5199,6 +8517,19 @@
     <w:uiPriority w:val="37"/>
     <w:unhideWhenUsed/>
     <w:rsid w:val="00077F81"/>
+  </w:style>
+  <w:style w:type="character" w:customStyle="1" w:styleId="Heading3Char">
+    <w:name w:val="Heading 3 Char"/>
+    <w:basedOn w:val="DefaultParagraphFont"/>
+    <w:link w:val="Heading3"/>
+    <w:uiPriority w:val="9"/>
+    <w:rsid w:val="003F205F"/>
+    <w:rPr>
+      <w:rFonts w:asciiTheme="majorHAnsi" w:eastAsiaTheme="majorEastAsia" w:hAnsiTheme="majorHAnsi" w:cstheme="majorBidi"/>
+      <w:color w:val="1F3763" w:themeColor="accent1" w:themeShade="7F"/>
+      <w:sz w:val="24"/>
+      <w:szCs w:val="24"/>
+    </w:rPr>
   </w:style>
 </w:styles>
 </file>

</xml_diff>

<commit_message>
vault backup: 2024-05-07 17:33:17
</commit_message>
<xml_diff>
--- a/Vakken/Blok 2/Wetenschapsjournalistiek/Eindpaper (Kernreactoren)/Eindpaper_Kerncentrales_JortSiemes_V4.docx
+++ b/Vakken/Blok 2/Wetenschapsjournalistiek/Eindpaper (Kernreactoren)/Eindpaper_Kerncentrales_JortSiemes_V4.docx
@@ -212,7 +212,7 @@
           <w:szCs w:val="48"/>
           <w:lang w:val="nl-NL" w:eastAsia="en-NL"/>
         </w:rPr>
-        <w:t>Eindpaper plan</w:t>
+        <w:t>Literatuuronderzoek</w:t>
       </w:r>
     </w:p>
     <w:p>
@@ -477,7 +477,6 @@
               <w:lang w:val="nl-NL" w:eastAsia="en-NL"/>
             </w:rPr>
           </w:pPr>
-          <w:proofErr w:type="spellStart"/>
           <w:r>
             <w:rPr>
               <w:rFonts w:ascii="Civil Premium" w:eastAsia="Times New Roman" w:hAnsi="Civil Premium" w:cs="Times New Roman"/>
@@ -488,20 +487,7 @@
               <w:szCs w:val="28"/>
               <w:lang w:val="nl-NL" w:eastAsia="en-NL"/>
             </w:rPr>
-            <w:t>Table</w:t>
-          </w:r>
-          <w:proofErr w:type="spellEnd"/>
-          <w:r>
-            <w:rPr>
-              <w:rFonts w:ascii="Civil Premium" w:eastAsia="Times New Roman" w:hAnsi="Civil Premium" w:cs="Times New Roman"/>
-              <w:b/>
-              <w:bCs/>
-              <w:color w:val="auto"/>
-              <w:sz w:val="28"/>
-              <w:szCs w:val="28"/>
-              <w:lang w:val="nl-NL" w:eastAsia="en-NL"/>
-            </w:rPr>
-            <w:t xml:space="preserve"> of Contents</w:t>
+            <w:t>Table of Contents</w:t>
           </w:r>
         </w:p>
         <w:p>
@@ -2993,27 +2979,7 @@
           <w:szCs w:val="22"/>
           <w:lang w:val="nl-NL"/>
         </w:rPr>
-        <w:t xml:space="preserve"> peer-</w:t>
-      </w:r>
-      <w:proofErr w:type="spellStart"/>
-      <w:r>
-        <w:rPr>
-          <w:rFonts w:ascii="Civil Premium" w:hAnsi="Civil Premium"/>
-          <w:sz w:val="22"/>
-          <w:szCs w:val="22"/>
-          <w:lang w:val="nl-NL"/>
-        </w:rPr>
-        <w:t>reviewed</w:t>
-      </w:r>
-      <w:proofErr w:type="spellEnd"/>
-      <w:r>
-        <w:rPr>
-          <w:rFonts w:ascii="Civil Premium" w:hAnsi="Civil Premium"/>
-          <w:sz w:val="22"/>
-          <w:szCs w:val="22"/>
-          <w:lang w:val="nl-NL"/>
-        </w:rPr>
-        <w:t xml:space="preserve"> classificatie,</w:t>
+        <w:t xml:space="preserve"> peer-reviewed classificatie,</w:t>
       </w:r>
       <w:r>
         <w:rPr>
@@ -3199,47 +3165,7 @@
           <w:szCs w:val="22"/>
           <w:lang w:val="nl-NL"/>
         </w:rPr>
-        <w:t xml:space="preserve">De framing theorieën van Erving </w:t>
-      </w:r>
-      <w:proofErr w:type="spellStart"/>
-      <w:r>
-        <w:rPr>
-          <w:rFonts w:ascii="Civil Premium" w:hAnsi="Civil Premium"/>
-          <w:sz w:val="22"/>
-          <w:szCs w:val="22"/>
-          <w:lang w:val="nl-NL"/>
-        </w:rPr>
-        <w:t>Goffman</w:t>
-      </w:r>
-      <w:proofErr w:type="spellEnd"/>
-      <w:r>
-        <w:rPr>
-          <w:rFonts w:ascii="Civil Premium" w:hAnsi="Civil Premium"/>
-          <w:sz w:val="22"/>
-          <w:szCs w:val="22"/>
-          <w:lang w:val="nl-NL"/>
-        </w:rPr>
-        <w:t xml:space="preserve"> en later George </w:t>
-      </w:r>
-      <w:proofErr w:type="spellStart"/>
-      <w:r>
-        <w:rPr>
-          <w:rFonts w:ascii="Civil Premium" w:hAnsi="Civil Premium"/>
-          <w:sz w:val="22"/>
-          <w:szCs w:val="22"/>
-          <w:lang w:val="nl-NL"/>
-        </w:rPr>
-        <w:t>Lakoff</w:t>
-      </w:r>
-      <w:proofErr w:type="spellEnd"/>
-      <w:r>
-        <w:rPr>
-          <w:rFonts w:ascii="Civil Premium" w:hAnsi="Civil Premium"/>
-          <w:sz w:val="22"/>
-          <w:szCs w:val="22"/>
-          <w:lang w:val="nl-NL"/>
-        </w:rPr>
-        <w:t xml:space="preserve"> bieden inzicht in hoe de presentatie van informatie invloed kan hebben op de perceptie en interpretatie ervan door het publiek. Framing verwijst naar de manier waarop berichten worden gepresenteerd om bepaalde aspecten van een onderwerp te benadrukken en andere aspecten te negeren of te minimaliseren.</w:t>
+        <w:t>De framing theorieën van Erving Goffman en later George Lakoff bieden inzicht in hoe de presentatie van informatie invloed kan hebben op de perceptie en interpretatie ervan door het publiek. Framing verwijst naar de manier waarop berichten worden gepresenteerd om bepaalde aspecten van een onderwerp te benadrukken en andere aspecten te negeren of te minimaliseren.</w:t>
       </w:r>
     </w:p>
     <w:p>
@@ -3286,27 +3212,7 @@
           <w:szCs w:val="22"/>
           <w:lang w:val="nl-NL"/>
         </w:rPr>
-        <w:t xml:space="preserve">De agendasetting theorie van Maxwell </w:t>
-      </w:r>
-      <w:proofErr w:type="spellStart"/>
-      <w:r>
-        <w:rPr>
-          <w:rFonts w:ascii="Civil Premium" w:hAnsi="Civil Premium"/>
-          <w:sz w:val="22"/>
-          <w:szCs w:val="22"/>
-          <w:lang w:val="nl-NL"/>
-        </w:rPr>
-        <w:t>McCombs</w:t>
-      </w:r>
-      <w:proofErr w:type="spellEnd"/>
-      <w:r>
-        <w:rPr>
-          <w:rFonts w:ascii="Civil Premium" w:hAnsi="Civil Premium"/>
-          <w:sz w:val="22"/>
-          <w:szCs w:val="22"/>
-          <w:lang w:val="nl-NL"/>
-        </w:rPr>
-        <w:t xml:space="preserve"> en Donald Shaw stelt dat de media niet alleen bepalen hoe een onderwerp wordt gepresenteerd (framing), maar ook welke onderwerpen belangrijk worden gevonden (agendasetting). Door bepaalde aspecten van kernenergie te benadrukken in de berichtgeving, kunnen media de aandacht van het publiek beïnvloeden en bepalen welke aspecten van het debat prominent worden.</w:t>
+        <w:t>De agendasetting theorie van Maxwell McCombs en Donald Shaw stelt dat de media niet alleen bepalen hoe een onderwerp wordt gepresenteerd (framing), maar ook welke onderwerpen belangrijk worden gevonden (agendasetting). Door bepaalde aspecten van kernenergie te benadrukken in de berichtgeving, kunnen media de aandacht van het publiek beïnvloeden en bepalen welke aspecten van het debat prominent worden.</w:t>
       </w:r>
     </w:p>
     <w:p>
@@ -3398,23 +3304,7 @@
           <w:rFonts w:ascii="Civil Premium" w:eastAsia="Times New Roman" w:hAnsi="Civil Premium" w:cs="Times New Roman"/>
           <w:lang w:val="nl-NL" w:eastAsia="en-NL"/>
         </w:rPr>
-        <w:t xml:space="preserve">Dit gedeelte kan worden gebruikt om eerdere onderzoeken over kerncentrales en publieke opinie te bespreken. Het kan relevant onderzoek omvatten dat de invloed van </w:t>
-      </w:r>
-      <w:proofErr w:type="spellStart"/>
-      <w:r>
-        <w:rPr>
-          <w:rFonts w:ascii="Civil Premium" w:eastAsia="Times New Roman" w:hAnsi="Civil Premium" w:cs="Times New Roman"/>
-          <w:lang w:val="nl-NL" w:eastAsia="en-NL"/>
-        </w:rPr>
-        <w:t>mediaframing</w:t>
-      </w:r>
-      <w:proofErr w:type="spellEnd"/>
-      <w:r>
-        <w:rPr>
-          <w:rFonts w:ascii="Civil Premium" w:eastAsia="Times New Roman" w:hAnsi="Civil Premium" w:cs="Times New Roman"/>
-          <w:lang w:val="nl-NL" w:eastAsia="en-NL"/>
-        </w:rPr>
-        <w:t xml:space="preserve"> op publieke attitudes onderzoekt, evenals onderzoek dat ingaat op specifieke kwesties met betrekking tot kerncentrales, zoals veiligheid, milieueffecten en economische aspecten. Door deze onderzoeken te bespreken, kan het theoretische kader worden versterkt door empirische voorbeelden te bieden van de dynamiek tussen media en publieke opinie over kerncentrales.</w:t>
+        <w:t>Dit gedeelte kan worden gebruikt om eerdere onderzoeken over kerncentrales en publieke opinie te bespreken. Het kan relevant onderzoek omvatten dat de invloed van mediaframing op publieke attitudes onderzoekt, evenals onderzoek dat ingaat op specifieke kwesties met betrekking tot kerncentrales, zoals veiligheid, milieueffecten en economische aspecten. Door deze onderzoeken te bespreken, kan het theoretische kader worden versterkt door empirische voorbeelden te bieden van de dynamiek tussen media en publieke opinie over kerncentrales.</w:t>
       </w:r>
     </w:p>
     <w:p>
@@ -3520,17 +3410,39 @@
           <w:lang w:val="nl-NL"/>
         </w:rPr>
       </w:pPr>
-      <w:bookmarkStart w:id="10" w:name="_Toc165990716"/>
-      <w:r>
-        <w:rPr>
-          <w:rFonts w:ascii="Civil Premium" w:hAnsi="Civil Premium"/>
-          <w:b/>
-          <w:bCs/>
-          <w:sz w:val="22"/>
-          <w:szCs w:val="22"/>
-          <w:lang w:val="nl-NL"/>
-        </w:rPr>
-        <w:t xml:space="preserve">Thema 1: </w:t>
+      <w:bookmarkStart w:id="10" w:name="_Toc165990717"/>
+      <w:r>
+        <w:rPr>
+          <w:rFonts w:ascii="Civil Premium" w:hAnsi="Civil Premium"/>
+          <w:b/>
+          <w:bCs/>
+          <w:sz w:val="22"/>
+          <w:szCs w:val="22"/>
+          <w:lang w:val="nl-NL"/>
+        </w:rPr>
+        <w:t xml:space="preserve">Thema </w:t>
+      </w:r>
+      <w:r>
+        <w:rPr>
+          <w:rFonts w:ascii="Civil Premium" w:hAnsi="Civil Premium"/>
+          <w:b/>
+          <w:bCs/>
+          <w:sz w:val="22"/>
+          <w:szCs w:val="22"/>
+          <w:lang w:val="nl-NL"/>
+        </w:rPr>
+        <w:t>1</w:t>
+      </w:r>
+      <w:r>
+        <w:rPr>
+          <w:rFonts w:ascii="Civil Premium" w:hAnsi="Civil Premium"/>
+          <w:b/>
+          <w:bCs/>
+          <w:sz w:val="22"/>
+          <w:szCs w:val="22"/>
+          <w:lang w:val="nl-NL"/>
+        </w:rPr>
+        <w:t xml:space="preserve">: </w:t>
       </w:r>
       <w:bookmarkEnd w:id="10"/>
       <w:r>
@@ -3542,7 +3454,7 @@
           <w:szCs w:val="22"/>
           <w:lang w:val="nl-NL"/>
         </w:rPr>
-        <w:t>Europese klimaatorganisaties haar afkeur voor kernenergie</w:t>
+        <w:t>Framing in de Nederlandse politiek</w:t>
       </w:r>
     </w:p>
     <w:p>
@@ -3550,13 +3462,40 @@
         <w:pStyle w:val="NormalWeb"/>
         <w:rPr>
           <w:rFonts w:ascii="Civil Premium" w:hAnsi="Civil Premium"/>
-          <w:b/>
-          <w:bCs/>
-          <w:sz w:val="22"/>
-          <w:szCs w:val="22"/>
-          <w:lang w:val="nl-NL"/>
-        </w:rPr>
-      </w:pPr>
+          <w:sz w:val="22"/>
+          <w:szCs w:val="22"/>
+          <w:lang w:val="nl-NL"/>
+        </w:rPr>
+      </w:pPr>
+      <w:r>
+        <w:rPr>
+          <w:rFonts w:ascii="Civil Premium" w:hAnsi="Civil Premium"/>
+          <w:sz w:val="22"/>
+          <w:szCs w:val="22"/>
+          <w:lang w:val="nl-NL"/>
+        </w:rPr>
+        <w:t>Bespreking links rechts verschil</w:t>
+      </w:r>
+    </w:p>
+    <w:p>
+      <w:pPr>
+        <w:pStyle w:val="NormalWeb"/>
+        <w:rPr>
+          <w:rFonts w:ascii="Civil Premium" w:hAnsi="Civil Premium"/>
+          <w:sz w:val="22"/>
+          <w:szCs w:val="22"/>
+          <w:lang w:val="nl-NL"/>
+        </w:rPr>
+      </w:pPr>
+      <w:r>
+        <w:rPr>
+          <w:rFonts w:ascii="Civil Premium" w:hAnsi="Civil Premium"/>
+          <w:sz w:val="22"/>
+          <w:szCs w:val="22"/>
+          <w:lang w:val="nl-NL"/>
+        </w:rPr>
+        <w:t>Hoe word kernenergie geframed in nederlandse politiek?</w:t>
+      </w:r>
     </w:p>
     <w:p>
       <w:pPr>
@@ -3571,19 +3510,105 @@
           <w:lang w:val="nl-NL"/>
         </w:rPr>
       </w:pPr>
-      <w:bookmarkStart w:id="11" w:name="_Toc165990717"/>
-      <w:r>
-        <w:rPr>
-          <w:rFonts w:ascii="Civil Premium" w:hAnsi="Civil Premium"/>
-          <w:b/>
-          <w:bCs/>
-          <w:sz w:val="22"/>
-          <w:szCs w:val="22"/>
-          <w:lang w:val="nl-NL"/>
-        </w:rPr>
-        <w:t>Thema 2: [beschrijving en samenvatting van literatuur]</w:t>
+      <w:bookmarkStart w:id="11" w:name="_Toc165990718"/>
+      <w:r>
+        <w:rPr>
+          <w:rFonts w:ascii="Civil Premium" w:hAnsi="Civil Premium"/>
+          <w:b/>
+          <w:bCs/>
+          <w:sz w:val="22"/>
+          <w:szCs w:val="22"/>
+          <w:lang w:val="nl-NL"/>
+        </w:rPr>
+        <w:t xml:space="preserve">Thema </w:t>
+      </w:r>
+      <w:r>
+        <w:rPr>
+          <w:rFonts w:ascii="Civil Premium" w:hAnsi="Civil Premium"/>
+          <w:b/>
+          <w:bCs/>
+          <w:sz w:val="22"/>
+          <w:szCs w:val="22"/>
+          <w:lang w:val="nl-NL"/>
+        </w:rPr>
+        <w:t>2</w:t>
+      </w:r>
+      <w:r>
+        <w:rPr>
+          <w:rFonts w:ascii="Civil Premium" w:hAnsi="Civil Premium"/>
+          <w:b/>
+          <w:bCs/>
+          <w:sz w:val="22"/>
+          <w:szCs w:val="22"/>
+          <w:lang w:val="nl-NL"/>
+        </w:rPr>
+        <w:t xml:space="preserve">: </w:t>
       </w:r>
       <w:bookmarkEnd w:id="11"/>
+      <w:r>
+        <w:rPr>
+          <w:rFonts w:ascii="Civil Premium" w:hAnsi="Civil Premium"/>
+          <w:b/>
+          <w:bCs/>
+          <w:sz w:val="22"/>
+          <w:szCs w:val="22"/>
+          <w:lang w:val="nl-NL"/>
+        </w:rPr>
+        <w:t xml:space="preserve">Framing in </w:t>
+      </w:r>
+      <w:r>
+        <w:rPr>
+          <w:rFonts w:ascii="Civil Premium" w:hAnsi="Civil Premium"/>
+          <w:b/>
+          <w:bCs/>
+          <w:sz w:val="22"/>
+          <w:szCs w:val="22"/>
+          <w:lang w:val="nl-NL"/>
+        </w:rPr>
+        <w:t>het</w:t>
+      </w:r>
+      <w:r>
+        <w:rPr>
+          <w:rFonts w:ascii="Civil Premium" w:hAnsi="Civil Premium"/>
+          <w:b/>
+          <w:bCs/>
+          <w:sz w:val="22"/>
+          <w:szCs w:val="22"/>
+          <w:lang w:val="nl-NL"/>
+        </w:rPr>
+        <w:t xml:space="preserve"> Nederlandse </w:t>
+      </w:r>
+      <w:r>
+        <w:rPr>
+          <w:rFonts w:ascii="Civil Premium" w:hAnsi="Civil Premium"/>
+          <w:b/>
+          <w:bCs/>
+          <w:sz w:val="22"/>
+          <w:szCs w:val="22"/>
+          <w:lang w:val="nl-NL"/>
+        </w:rPr>
+        <w:t>nieuws</w:t>
+      </w:r>
+    </w:p>
+    <w:p>
+      <w:pPr>
+        <w:pStyle w:val="NormalWeb"/>
+        <w:rPr>
+          <w:rFonts w:ascii="Civil Premium" w:hAnsi="Civil Premium"/>
+          <w:sz w:val="22"/>
+          <w:szCs w:val="22"/>
+          <w:lang w:val="nl-NL"/>
+        </w:rPr>
+      </w:pPr>
+      <w:r>
+        <w:rPr>
+          <w:rFonts w:ascii="Civil Premium" w:hAnsi="Civil Premium"/>
+          <w:sz w:val="22"/>
+          <w:szCs w:val="22"/>
+          <w:lang w:val="nl-NL"/>
+        </w:rPr>
+        <w:t>Hoe komt kernenergie in het nieuws</w:t>
+      </w:r>
     </w:p>
     <w:p>
       <w:pPr>
@@ -3598,19 +3623,83 @@
           <w:lang w:val="nl-NL"/>
         </w:rPr>
       </w:pPr>
-      <w:bookmarkStart w:id="12" w:name="_Toc165990718"/>
-      <w:r>
-        <w:rPr>
-          <w:rFonts w:ascii="Civil Premium" w:hAnsi="Civil Premium"/>
-          <w:b/>
-          <w:bCs/>
-          <w:sz w:val="22"/>
-          <w:szCs w:val="22"/>
-          <w:lang w:val="nl-NL"/>
-        </w:rPr>
-        <w:t>Thema 3: [beschrijving en samenvatting van literatuur]</w:t>
+      <w:bookmarkStart w:id="12" w:name="_Toc165990716"/>
+      <w:r>
+        <w:rPr>
+          <w:rFonts w:ascii="Civil Premium" w:hAnsi="Civil Premium"/>
+          <w:b/>
+          <w:bCs/>
+          <w:sz w:val="22"/>
+          <w:szCs w:val="22"/>
+          <w:lang w:val="nl-NL"/>
+        </w:rPr>
+        <w:t xml:space="preserve">Thema </w:t>
+      </w:r>
+      <w:r>
+        <w:rPr>
+          <w:rFonts w:ascii="Civil Premium" w:hAnsi="Civil Premium"/>
+          <w:b/>
+          <w:bCs/>
+          <w:sz w:val="22"/>
+          <w:szCs w:val="22"/>
+          <w:lang w:val="nl-NL"/>
+        </w:rPr>
+        <w:t>3</w:t>
+      </w:r>
+      <w:r>
+        <w:rPr>
+          <w:rFonts w:ascii="Civil Premium" w:hAnsi="Civil Premium"/>
+          <w:b/>
+          <w:bCs/>
+          <w:sz w:val="22"/>
+          <w:szCs w:val="22"/>
+          <w:lang w:val="nl-NL"/>
+        </w:rPr>
+        <w:t xml:space="preserve">: </w:t>
       </w:r>
       <w:bookmarkEnd w:id="12"/>
+      <w:r>
+        <w:rPr>
+          <w:rFonts w:ascii="Civil Premium" w:hAnsi="Civil Premium"/>
+          <w:b/>
+          <w:bCs/>
+          <w:sz w:val="22"/>
+          <w:szCs w:val="22"/>
+          <w:lang w:val="nl-NL"/>
+        </w:rPr>
+        <w:t xml:space="preserve">Agenda-setting van </w:t>
+      </w:r>
+      <w:r>
+        <w:rPr>
+          <w:rFonts w:ascii="Civil Premium" w:hAnsi="Civil Premium"/>
+          <w:b/>
+          <w:bCs/>
+          <w:sz w:val="22"/>
+          <w:szCs w:val="22"/>
+          <w:lang w:val="nl-NL"/>
+        </w:rPr>
+        <w:t xml:space="preserve">Europese klimaatorganisaties </w:t>
+      </w:r>
+    </w:p>
+    <w:p>
+      <w:pPr>
+        <w:pStyle w:val="NormalWeb"/>
+        <w:rPr>
+          <w:rFonts w:ascii="Civil Premium" w:hAnsi="Civil Premium"/>
+          <w:sz w:val="22"/>
+          <w:szCs w:val="22"/>
+          <w:lang w:val="nl-NL"/>
+        </w:rPr>
+      </w:pPr>
+      <w:r>
+        <w:rPr>
+          <w:rFonts w:ascii="Civil Premium" w:hAnsi="Civil Premium"/>
+          <w:sz w:val="22"/>
+          <w:szCs w:val="22"/>
+          <w:lang w:val="nl-NL"/>
+        </w:rPr>
+        <w:t>Afkeur van kernenergie</w:t>
+      </w:r>
     </w:p>
     <w:p>
       <w:pPr>
@@ -3952,6 +4041,39 @@
                   <w:noProof/>
                   <w:lang w:val="nl-NL"/>
                 </w:rPr>
+                <w:t xml:space="preserve">Ferguson, C. D. (2011). Nuclear energy. </w:t>
+              </w:r>
+              <w:r>
+                <w:rPr>
+                  <w:i/>
+                  <w:iCs/>
+                  <w:noProof/>
+                  <w:lang w:val="nl-NL"/>
+                </w:rPr>
+                <w:t>New York : Oxford University Press</w:t>
+              </w:r>
+              <w:r>
+                <w:rPr>
+                  <w:noProof/>
+                  <w:lang w:val="nl-NL"/>
+                </w:rPr>
+                <w:t>, 1-52.</w:t>
+              </w:r>
+            </w:p>
+            <w:p>
+              <w:pPr>
+                <w:pStyle w:val="Bibliography"/>
+                <w:ind w:left="720" w:hanging="720"/>
+                <w:rPr>
+                  <w:noProof/>
+                  <w:lang w:val="nl-NL"/>
+                </w:rPr>
+              </w:pPr>
+              <w:r>
+                <w:rPr>
+                  <w:noProof/>
+                  <w:lang w:val="nl-NL"/>
+                </w:rPr>
                 <w:t xml:space="preserve">Mathew, M. (2022). Nuclear energy: A pathway towards mitigation of global warming. </w:t>
               </w:r>
               <w:r>
@@ -4047,7 +4169,6 @@
           <w:lang w:val="nl-NL"/>
         </w:rPr>
       </w:pPr>
-      <w:proofErr w:type="spellStart"/>
       <w:r>
         <w:rPr>
           <w:rStyle w:val="Strong"/>
@@ -4058,202 +4179,7 @@
           <w:szCs w:val="20"/>
           <w:lang w:val="nl-NL"/>
         </w:rPr>
-        <w:t>Schäfer</w:t>
-      </w:r>
-      <w:proofErr w:type="spellEnd"/>
-      <w:r>
-        <w:rPr>
-          <w:rStyle w:val="Strong"/>
-          <w:rFonts w:ascii="Civil Premium" w:eastAsiaTheme="minorHAnsi" w:hAnsi="Civil Premium" w:cstheme="minorBidi"/>
-          <w:b w:val="0"/>
-          <w:bCs w:val="0"/>
-          <w:sz w:val="20"/>
-          <w:szCs w:val="20"/>
-          <w:lang w:val="nl-NL"/>
-        </w:rPr>
-        <w:t xml:space="preserve">, M. S. (2017). How </w:t>
-      </w:r>
-      <w:proofErr w:type="spellStart"/>
-      <w:r>
-        <w:rPr>
-          <w:rStyle w:val="Strong"/>
-          <w:rFonts w:ascii="Civil Premium" w:eastAsiaTheme="minorHAnsi" w:hAnsi="Civil Premium" w:cstheme="minorBidi"/>
-          <w:b w:val="0"/>
-          <w:bCs w:val="0"/>
-          <w:sz w:val="20"/>
-          <w:szCs w:val="20"/>
-          <w:lang w:val="nl-NL"/>
-        </w:rPr>
-        <w:t>changing</w:t>
-      </w:r>
-      <w:proofErr w:type="spellEnd"/>
-      <w:r>
-        <w:rPr>
-          <w:rStyle w:val="Strong"/>
-          <w:rFonts w:ascii="Civil Premium" w:eastAsiaTheme="minorHAnsi" w:hAnsi="Civil Premium" w:cstheme="minorBidi"/>
-          <w:b w:val="0"/>
-          <w:bCs w:val="0"/>
-          <w:sz w:val="20"/>
-          <w:szCs w:val="20"/>
-          <w:lang w:val="nl-NL"/>
-        </w:rPr>
-        <w:t xml:space="preserve"> media </w:t>
-      </w:r>
-      <w:proofErr w:type="spellStart"/>
-      <w:r>
-        <w:rPr>
-          <w:rStyle w:val="Strong"/>
-          <w:rFonts w:ascii="Civil Premium" w:eastAsiaTheme="minorHAnsi" w:hAnsi="Civil Premium" w:cstheme="minorBidi"/>
-          <w:b w:val="0"/>
-          <w:bCs w:val="0"/>
-          <w:sz w:val="20"/>
-          <w:szCs w:val="20"/>
-          <w:lang w:val="nl-NL"/>
-        </w:rPr>
-        <w:t>structures</w:t>
-      </w:r>
-      <w:proofErr w:type="spellEnd"/>
-      <w:r>
-        <w:rPr>
-          <w:rStyle w:val="Strong"/>
-          <w:rFonts w:ascii="Civil Premium" w:eastAsiaTheme="minorHAnsi" w:hAnsi="Civil Premium" w:cstheme="minorBidi"/>
-          <w:b w:val="0"/>
-          <w:bCs w:val="0"/>
-          <w:sz w:val="20"/>
-          <w:szCs w:val="20"/>
-          <w:lang w:val="nl-NL"/>
-        </w:rPr>
-        <w:t xml:space="preserve"> are affecting </w:t>
-      </w:r>
-      <w:proofErr w:type="spellStart"/>
-      <w:r>
-        <w:rPr>
-          <w:rStyle w:val="Strong"/>
-          <w:rFonts w:ascii="Civil Premium" w:eastAsiaTheme="minorHAnsi" w:hAnsi="Civil Premium" w:cstheme="minorBidi"/>
-          <w:b w:val="0"/>
-          <w:bCs w:val="0"/>
-          <w:sz w:val="20"/>
-          <w:szCs w:val="20"/>
-          <w:lang w:val="nl-NL"/>
-        </w:rPr>
-        <w:t>science</w:t>
-      </w:r>
-      <w:proofErr w:type="spellEnd"/>
-      <w:r>
-        <w:rPr>
-          <w:rStyle w:val="Strong"/>
-          <w:rFonts w:ascii="Civil Premium" w:eastAsiaTheme="minorHAnsi" w:hAnsi="Civil Premium" w:cstheme="minorBidi"/>
-          <w:b w:val="0"/>
-          <w:bCs w:val="0"/>
-          <w:sz w:val="20"/>
-          <w:szCs w:val="20"/>
-          <w:lang w:val="nl-NL"/>
-        </w:rPr>
-        <w:t xml:space="preserve"> </w:t>
-      </w:r>
-      <w:proofErr w:type="spellStart"/>
-      <w:r>
-        <w:rPr>
-          <w:rStyle w:val="Strong"/>
-          <w:rFonts w:ascii="Civil Premium" w:eastAsiaTheme="minorHAnsi" w:hAnsi="Civil Premium" w:cstheme="minorBidi"/>
-          <w:b w:val="0"/>
-          <w:bCs w:val="0"/>
-          <w:sz w:val="20"/>
-          <w:szCs w:val="20"/>
-          <w:lang w:val="nl-NL"/>
-        </w:rPr>
-        <w:t>news</w:t>
-      </w:r>
-      <w:proofErr w:type="spellEnd"/>
-      <w:r>
-        <w:rPr>
-          <w:rStyle w:val="Strong"/>
-          <w:rFonts w:ascii="Civil Premium" w:eastAsiaTheme="minorHAnsi" w:hAnsi="Civil Premium" w:cstheme="minorBidi"/>
-          <w:b w:val="0"/>
-          <w:bCs w:val="0"/>
-          <w:sz w:val="20"/>
-          <w:szCs w:val="20"/>
-          <w:lang w:val="nl-NL"/>
-        </w:rPr>
-        <w:t xml:space="preserve"> </w:t>
-      </w:r>
-      <w:proofErr w:type="spellStart"/>
-      <w:r>
-        <w:rPr>
-          <w:rStyle w:val="Strong"/>
-          <w:rFonts w:ascii="Civil Premium" w:eastAsiaTheme="minorHAnsi" w:hAnsi="Civil Premium" w:cstheme="minorBidi"/>
-          <w:b w:val="0"/>
-          <w:bCs w:val="0"/>
-          <w:sz w:val="20"/>
-          <w:szCs w:val="20"/>
-          <w:lang w:val="nl-NL"/>
-        </w:rPr>
-        <w:t>coverage</w:t>
-      </w:r>
-      <w:proofErr w:type="spellEnd"/>
-      <w:r>
-        <w:rPr>
-          <w:rStyle w:val="Strong"/>
-          <w:rFonts w:ascii="Civil Premium" w:eastAsiaTheme="minorHAnsi" w:hAnsi="Civil Premium" w:cstheme="minorBidi"/>
-          <w:b w:val="0"/>
-          <w:bCs w:val="0"/>
-          <w:sz w:val="20"/>
-          <w:szCs w:val="20"/>
-          <w:lang w:val="nl-NL"/>
-        </w:rPr>
-        <w:t xml:space="preserve">. In Oxford University Press </w:t>
-      </w:r>
-      <w:proofErr w:type="spellStart"/>
-      <w:r>
-        <w:rPr>
-          <w:rStyle w:val="Strong"/>
-          <w:rFonts w:ascii="Civil Premium" w:eastAsiaTheme="minorHAnsi" w:hAnsi="Civil Premium" w:cstheme="minorBidi"/>
-          <w:b w:val="0"/>
-          <w:bCs w:val="0"/>
-          <w:sz w:val="20"/>
-          <w:szCs w:val="20"/>
-          <w:lang w:val="nl-NL"/>
-        </w:rPr>
-        <w:t>eBooks</w:t>
-      </w:r>
-      <w:proofErr w:type="spellEnd"/>
-      <w:r>
-        <w:rPr>
-          <w:rStyle w:val="Strong"/>
-          <w:rFonts w:ascii="Civil Premium" w:eastAsiaTheme="minorHAnsi" w:hAnsi="Civil Premium" w:cstheme="minorBidi"/>
-          <w:b w:val="0"/>
-          <w:bCs w:val="0"/>
-          <w:sz w:val="20"/>
-          <w:szCs w:val="20"/>
-          <w:lang w:val="nl-NL"/>
-        </w:rPr>
-        <w:t xml:space="preserve">. </w:t>
-      </w:r>
-      <w:proofErr w:type="gramStart"/>
-      <w:r>
-        <w:rPr>
-          <w:rStyle w:val="Strong"/>
-          <w:rFonts w:ascii="Civil Premium" w:eastAsiaTheme="minorHAnsi" w:hAnsi="Civil Premium" w:cstheme="minorBidi"/>
-          <w:b w:val="0"/>
-          <w:bCs w:val="0"/>
-          <w:sz w:val="20"/>
-          <w:szCs w:val="20"/>
-          <w:lang w:val="nl-NL"/>
-        </w:rPr>
-        <w:t>https://doi.org/10.1093/oxfordhb/9780190497620.013.5</w:t>
-      </w:r>
-      <w:proofErr w:type="gramEnd"/>
-      <w:r>
-        <w:rPr>
-          <w:rStyle w:val="Strong"/>
-          <w:rFonts w:ascii="Civil Premium" w:eastAsiaTheme="minorHAnsi" w:hAnsi="Civil Premium" w:cstheme="minorBidi"/>
-          <w:b w:val="0"/>
-          <w:bCs w:val="0"/>
-          <w:sz w:val="20"/>
-          <w:szCs w:val="20"/>
-          <w:lang w:val="nl-NL"/>
-        </w:rPr>
-        <w:t xml:space="preserve"> </w:t>
+        <w:t xml:space="preserve">Schäfer, M. S. (2017). How changing media structures are affecting science news coverage. In Oxford University Press eBooks. https://doi.org/10.1093/oxfordhb/9780190497620.013.5 </w:t>
       </w:r>
     </w:p>
     <w:p>
@@ -4268,7 +4194,6 @@
           <w:lang w:val="nl-NL" w:eastAsia="en-NL"/>
         </w:rPr>
       </w:pPr>
-      <w:proofErr w:type="spellStart"/>
       <w:r>
         <w:rPr>
           <w:rStyle w:val="Strong"/>
@@ -4279,113 +4204,8 @@
           <w:szCs w:val="20"/>
           <w:lang w:val="nl-NL" w:eastAsia="en-NL"/>
         </w:rPr>
-        <w:t>Vasterman</w:t>
-      </w:r>
-      <w:proofErr w:type="spellEnd"/>
-      <w:r>
-        <w:rPr>
-          <w:rStyle w:val="Strong"/>
-          <w:rFonts w:ascii="Civil Premium" w:hAnsi="Civil Premium"/>
-          <w:b w:val="0"/>
-          <w:bCs w:val="0"/>
-          <w:sz w:val="20"/>
-          <w:szCs w:val="20"/>
-          <w:lang w:val="nl-NL" w:eastAsia="en-NL"/>
-        </w:rPr>
-        <w:t xml:space="preserve">, P., Scholten, O., &amp; </w:t>
-      </w:r>
-      <w:proofErr w:type="spellStart"/>
-      <w:r>
-        <w:rPr>
-          <w:rStyle w:val="Strong"/>
-          <w:rFonts w:ascii="Civil Premium" w:hAnsi="Civil Premium"/>
-          <w:b w:val="0"/>
-          <w:bCs w:val="0"/>
-          <w:sz w:val="20"/>
-          <w:szCs w:val="20"/>
-          <w:lang w:val="nl-NL" w:eastAsia="en-NL"/>
-        </w:rPr>
-        <w:t>Ruigrok</w:t>
-      </w:r>
-      <w:proofErr w:type="spellEnd"/>
-      <w:r>
-        <w:rPr>
-          <w:rStyle w:val="Strong"/>
-          <w:rFonts w:ascii="Civil Premium" w:hAnsi="Civil Premium"/>
-          <w:b w:val="0"/>
-          <w:bCs w:val="0"/>
-          <w:sz w:val="20"/>
-          <w:szCs w:val="20"/>
-          <w:lang w:val="nl-NL" w:eastAsia="en-NL"/>
-        </w:rPr>
-        <w:t xml:space="preserve">, N. (2008). A Model </w:t>
-      </w:r>
-      <w:proofErr w:type="spellStart"/>
-      <w:r>
-        <w:rPr>
-          <w:rStyle w:val="Strong"/>
-          <w:rFonts w:ascii="Civil Premium" w:hAnsi="Civil Premium"/>
-          <w:b w:val="0"/>
-          <w:bCs w:val="0"/>
-          <w:sz w:val="20"/>
-          <w:szCs w:val="20"/>
-          <w:lang w:val="nl-NL" w:eastAsia="en-NL"/>
-        </w:rPr>
-        <w:t>for</w:t>
-      </w:r>
-      <w:proofErr w:type="spellEnd"/>
-      <w:r>
-        <w:rPr>
-          <w:rStyle w:val="Strong"/>
-          <w:rFonts w:ascii="Civil Premium" w:hAnsi="Civil Premium"/>
-          <w:b w:val="0"/>
-          <w:bCs w:val="0"/>
-          <w:sz w:val="20"/>
-          <w:szCs w:val="20"/>
-          <w:lang w:val="nl-NL" w:eastAsia="en-NL"/>
-        </w:rPr>
-        <w:t xml:space="preserve"> </w:t>
-      </w:r>
-      <w:proofErr w:type="spellStart"/>
-      <w:r>
-        <w:rPr>
-          <w:rStyle w:val="Strong"/>
-          <w:rFonts w:ascii="Civil Premium" w:hAnsi="Civil Premium"/>
-          <w:b w:val="0"/>
-          <w:bCs w:val="0"/>
-          <w:sz w:val="20"/>
-          <w:szCs w:val="20"/>
-          <w:lang w:val="nl-NL" w:eastAsia="en-NL"/>
-        </w:rPr>
-        <w:t>Evaluating</w:t>
-      </w:r>
-      <w:proofErr w:type="spellEnd"/>
-      <w:r>
-        <w:rPr>
-          <w:rStyle w:val="Strong"/>
-          <w:rFonts w:ascii="Civil Premium" w:hAnsi="Civil Premium"/>
-          <w:b w:val="0"/>
-          <w:bCs w:val="0"/>
-          <w:sz w:val="20"/>
-          <w:szCs w:val="20"/>
-          <w:lang w:val="nl-NL" w:eastAsia="en-NL"/>
-        </w:rPr>
-        <w:t xml:space="preserve"> Risk Reporting. European Journal Of Communication, 23(3), 319–341. </w:t>
-      </w:r>
-      <w:proofErr w:type="gramStart"/>
-      <w:r>
-        <w:rPr>
-          <w:rStyle w:val="Strong"/>
-          <w:rFonts w:ascii="Civil Premium" w:hAnsi="Civil Premium"/>
-          <w:b w:val="0"/>
-          <w:bCs w:val="0"/>
-          <w:sz w:val="20"/>
-          <w:szCs w:val="20"/>
-          <w:lang w:val="nl-NL" w:eastAsia="en-NL"/>
-        </w:rPr>
-        <w:t>https://doi.org/10.1177/0267323108092538</w:t>
-      </w:r>
-      <w:proofErr w:type="gramEnd"/>
+        <w:t>Vasterman, P., Scholten, O., &amp; Ruigrok, N. (2008). A Model for Evaluating Risk Reporting. European Journal Of Communication, 23(3), 319–341. https://doi.org/10.1177/0267323108092538</w:t>
+      </w:r>
     </w:p>
     <w:p>
       <w:pPr>
@@ -4409,10 +4229,11 @@
           <w:szCs w:val="20"/>
           <w:lang w:val="nl-NL" w:eastAsia="en-NL"/>
         </w:rPr>
-        <w:t xml:space="preserve">Arentsen, M. J. (2006). CONTESTED TECHNOLOGY: </w:t>
-      </w:r>
-      <w:proofErr w:type="spellStart"/>
-      <w:r>
+        <w:t>Arentsen, M. J. (2006). CONTESTED TECHNOLOGY: Nuclear Power in the Netherlands. Energy &amp; Environment (Essex, England), 17(3), 373–382. https://doi.org/10.1260/095830506778119407</w:t>
+      </w:r>
+    </w:p>
+    <w:p>
+      <w:pPr>
         <w:rPr>
           <w:rStyle w:val="Strong"/>
           <w:rFonts w:ascii="Civil Premium" w:eastAsia="Times New Roman" w:hAnsi="Civil Premium" w:cs="Times New Roman"/>
@@ -4422,9 +4243,7 @@
           <w:szCs w:val="20"/>
           <w:lang w:val="nl-NL" w:eastAsia="en-NL"/>
         </w:rPr>
-        <w:t>Nuclear</w:t>
-      </w:r>
-      <w:proofErr w:type="spellEnd"/>
+      </w:pPr>
       <w:r>
         <w:rPr>
           <w:rStyle w:val="Strong"/>
@@ -4435,10 +4254,37 @@
           <w:szCs w:val="20"/>
           <w:lang w:val="nl-NL" w:eastAsia="en-NL"/>
         </w:rPr>
-        <w:t xml:space="preserve"> Power in </w:t>
-      </w:r>
-      <w:proofErr w:type="spellStart"/>
-      <w:r>
+        <w:t>Boumans, J. W., Vliegenthart, R., &amp; Boomgaarden, H. G. (2016). Nuclear voices in the news: A comparison of source, news agency and newspaper content about nuclear energy over time. European Journal of Communication (London), 31(3), 260–282. https://doi.org/10.1177/0267323116629879</w:t>
+      </w:r>
+    </w:p>
+    <w:p>
+      <w:pPr>
+        <w:spacing w:after="0" w:line="240" w:lineRule="auto"/>
+        <w:rPr>
+          <w:rStyle w:val="Strong"/>
+          <w:rFonts w:ascii="Civil Premium" w:hAnsi="Civil Premium"/>
+          <w:b w:val="0"/>
+          <w:bCs w:val="0"/>
+          <w:sz w:val="20"/>
+          <w:szCs w:val="20"/>
+          <w:lang w:val="nl-NL" w:eastAsia="en-NL"/>
+        </w:rPr>
+      </w:pPr>
+      <w:r>
+        <w:rPr>
+          <w:rStyle w:val="Strong"/>
+          <w:rFonts w:ascii="Civil Premium" w:hAnsi="Civil Premium"/>
+          <w:b w:val="0"/>
+          <w:bCs w:val="0"/>
+          <w:sz w:val="20"/>
+          <w:szCs w:val="20"/>
+          <w:lang w:val="nl-NL" w:eastAsia="en-NL"/>
+        </w:rPr>
+        <w:t>Geels, F. W., &amp; Verhees, B. (2011). Cultural legitimacy and framing struggles in innovation journeys: A cultural-performative perspective and a case study of Dutch nuclear energy (1945–1986). Technological Forecasting &amp; Social Change, 78(6), 910–930. https://doi.org/10.1016/j.techfore.2010.12.004</w:t>
+      </w:r>
+    </w:p>
+    <w:p>
+      <w:pPr>
         <w:rPr>
           <w:rStyle w:val="Strong"/>
           <w:rFonts w:ascii="Civil Premium" w:eastAsia="Times New Roman" w:hAnsi="Civil Premium" w:cs="Times New Roman"/>
@@ -4448,10 +4294,10 @@
           <w:szCs w:val="20"/>
           <w:lang w:val="nl-NL" w:eastAsia="en-NL"/>
         </w:rPr>
-        <w:t>the</w:t>
-      </w:r>
-      <w:proofErr w:type="spellEnd"/>
-      <w:r>
+      </w:pPr>
+    </w:p>
+    <w:p>
+      <w:pPr>
         <w:rPr>
           <w:rStyle w:val="Strong"/>
           <w:rFonts w:ascii="Civil Premium" w:eastAsia="Times New Roman" w:hAnsi="Civil Premium" w:cs="Times New Roman"/>
@@ -4461,9 +4307,7 @@
           <w:szCs w:val="20"/>
           <w:lang w:val="nl-NL" w:eastAsia="en-NL"/>
         </w:rPr>
-        <w:t xml:space="preserve"> Netherlands. Energy &amp; Environment (</w:t>
-      </w:r>
-      <w:proofErr w:type="spellStart"/>
+      </w:pPr>
       <w:r>
         <w:rPr>
           <w:rStyle w:val="Strong"/>
@@ -4474,9 +4318,15 @@
           <w:szCs w:val="20"/>
           <w:lang w:val="nl-NL" w:eastAsia="en-NL"/>
         </w:rPr>
-        <w:t>Essex</w:t>
-      </w:r>
-      <w:proofErr w:type="spellEnd"/>
+        <w:t>van Leeuwen, R. P., de Wit, J. B., &amp; Smit, G. J. M. (2017). Review of urban energy transition in the Netherlands and the role of smart energy management. Energy Conversion and Management, 150, 941–948. https://doi.org/10.1016/j.enconman.2017.05.081s</w:t>
+      </w:r>
+    </w:p>
+    <w:p>
+      <w:pPr>
+        <w:rPr>
+          <w:lang w:val="nl-NL"/>
+        </w:rPr>
+      </w:pPr>
       <w:r>
         <w:rPr>
           <w:rStyle w:val="Strong"/>
@@ -4487,10 +4337,36 @@
           <w:szCs w:val="20"/>
           <w:lang w:val="nl-NL" w:eastAsia="en-NL"/>
         </w:rPr>
-        <w:t xml:space="preserve">, England), 17(3), 373–382. </w:t>
-      </w:r>
-      <w:proofErr w:type="gramStart"/>
-      <w:r>
+        <w:t>Mulder, K. (2012). The dynamics of public opinion on nuclear power. Interpreting an experiment in the Netherlands. Technological Forecasting &amp; Social Change/Technological Forecasting And Social Change, 79(8), 1513–1524. https://doi.org/10.1016/j.techfore.2012.04.018</w:t>
+      </w:r>
+    </w:p>
+    <w:p>
+      <w:pPr>
+        <w:rPr>
+          <w:rStyle w:val="Strong"/>
+          <w:rFonts w:ascii="Civil Premium" w:hAnsi="Civil Premium"/>
+          <w:b w:val="0"/>
+          <w:bCs w:val="0"/>
+          <w:sz w:val="20"/>
+          <w:szCs w:val="20"/>
+          <w:lang w:val="nl-NL" w:eastAsia="en-NL"/>
+        </w:rPr>
+      </w:pPr>
+      <w:r>
+        <w:rPr>
+          <w:rStyle w:val="Strong"/>
+          <w:rFonts w:ascii="Civil Premium" w:hAnsi="Civil Premium"/>
+          <w:b w:val="0"/>
+          <w:bCs w:val="0"/>
+          <w:sz w:val="20"/>
+          <w:szCs w:val="20"/>
+          <w:lang w:val="nl-NL" w:eastAsia="en-NL"/>
+        </w:rPr>
+        <w:t>Neumann, A., Sorge, L., Von Hirschhausen, C., &amp; Wealer, B. (2020). Democratic quality and nuclear power: Reviewing the global determinants for the introduction of nuclear energy in 166 countries. Energy Research &amp; Social Science, 63, 101389. https://doi.org/10.1016/j.erss.2019.101389</w:t>
+      </w:r>
+    </w:p>
+    <w:p>
+      <w:pPr>
         <w:rPr>
           <w:rStyle w:val="Strong"/>
           <w:rFonts w:ascii="Civil Premium" w:eastAsia="Times New Roman" w:hAnsi="Civil Premium" w:cs="Times New Roman"/>
@@ -4500,12 +4376,8 @@
           <w:szCs w:val="20"/>
           <w:lang w:val="nl-NL" w:eastAsia="en-NL"/>
         </w:rPr>
-        <w:t>https://doi.org/10.1260/095830506778119407</w:t>
-      </w:r>
-      <w:proofErr w:type="gramEnd"/>
-    </w:p>
-    <w:p>
-      <w:pPr>
+      </w:pPr>
+      <w:r>
         <w:rPr>
           <w:rStyle w:val="Strong"/>
           <w:rFonts w:ascii="Civil Premium" w:eastAsia="Times New Roman" w:hAnsi="Civil Premium" w:cs="Times New Roman"/>
@@ -4515,2147 +4387,7 @@
           <w:szCs w:val="20"/>
           <w:lang w:val="nl-NL" w:eastAsia="en-NL"/>
         </w:rPr>
-      </w:pPr>
-      <w:r>
-        <w:rPr>
-          <w:rStyle w:val="Strong"/>
-          <w:rFonts w:ascii="Civil Premium" w:eastAsia="Times New Roman" w:hAnsi="Civil Premium" w:cs="Times New Roman"/>
-          <w:b w:val="0"/>
-          <w:bCs w:val="0"/>
-          <w:sz w:val="20"/>
-          <w:szCs w:val="20"/>
-          <w:lang w:val="nl-NL" w:eastAsia="en-NL"/>
-        </w:rPr>
-        <w:t xml:space="preserve">Boumans, J. W., </w:t>
-      </w:r>
-      <w:proofErr w:type="spellStart"/>
-      <w:r>
-        <w:rPr>
-          <w:rStyle w:val="Strong"/>
-          <w:rFonts w:ascii="Civil Premium" w:eastAsia="Times New Roman" w:hAnsi="Civil Premium" w:cs="Times New Roman"/>
-          <w:b w:val="0"/>
-          <w:bCs w:val="0"/>
-          <w:sz w:val="20"/>
-          <w:szCs w:val="20"/>
-          <w:lang w:val="nl-NL" w:eastAsia="en-NL"/>
-        </w:rPr>
-        <w:t>Vliegenthart</w:t>
-      </w:r>
-      <w:proofErr w:type="spellEnd"/>
-      <w:r>
-        <w:rPr>
-          <w:rStyle w:val="Strong"/>
-          <w:rFonts w:ascii="Civil Premium" w:eastAsia="Times New Roman" w:hAnsi="Civil Premium" w:cs="Times New Roman"/>
-          <w:b w:val="0"/>
-          <w:bCs w:val="0"/>
-          <w:sz w:val="20"/>
-          <w:szCs w:val="20"/>
-          <w:lang w:val="nl-NL" w:eastAsia="en-NL"/>
-        </w:rPr>
-        <w:t xml:space="preserve">, R., &amp; Boomgaarden, H. G. (2016). </w:t>
-      </w:r>
-      <w:proofErr w:type="spellStart"/>
-      <w:r>
-        <w:rPr>
-          <w:rStyle w:val="Strong"/>
-          <w:rFonts w:ascii="Civil Premium" w:eastAsia="Times New Roman" w:hAnsi="Civil Premium" w:cs="Times New Roman"/>
-          <w:b w:val="0"/>
-          <w:bCs w:val="0"/>
-          <w:sz w:val="20"/>
-          <w:szCs w:val="20"/>
-          <w:lang w:val="nl-NL" w:eastAsia="en-NL"/>
-        </w:rPr>
-        <w:t>Nuclear</w:t>
-      </w:r>
-      <w:proofErr w:type="spellEnd"/>
-      <w:r>
-        <w:rPr>
-          <w:rStyle w:val="Strong"/>
-          <w:rFonts w:ascii="Civil Premium" w:eastAsia="Times New Roman" w:hAnsi="Civil Premium" w:cs="Times New Roman"/>
-          <w:b w:val="0"/>
-          <w:bCs w:val="0"/>
-          <w:sz w:val="20"/>
-          <w:szCs w:val="20"/>
-          <w:lang w:val="nl-NL" w:eastAsia="en-NL"/>
-        </w:rPr>
-        <w:t xml:space="preserve"> </w:t>
-      </w:r>
-      <w:proofErr w:type="spellStart"/>
-      <w:r>
-        <w:rPr>
-          <w:rStyle w:val="Strong"/>
-          <w:rFonts w:ascii="Civil Premium" w:eastAsia="Times New Roman" w:hAnsi="Civil Premium" w:cs="Times New Roman"/>
-          <w:b w:val="0"/>
-          <w:bCs w:val="0"/>
-          <w:sz w:val="20"/>
-          <w:szCs w:val="20"/>
-          <w:lang w:val="nl-NL" w:eastAsia="en-NL"/>
-        </w:rPr>
-        <w:t>voices</w:t>
-      </w:r>
-      <w:proofErr w:type="spellEnd"/>
-      <w:r>
-        <w:rPr>
-          <w:rStyle w:val="Strong"/>
-          <w:rFonts w:ascii="Civil Premium" w:eastAsia="Times New Roman" w:hAnsi="Civil Premium" w:cs="Times New Roman"/>
-          <w:b w:val="0"/>
-          <w:bCs w:val="0"/>
-          <w:sz w:val="20"/>
-          <w:szCs w:val="20"/>
-          <w:lang w:val="nl-NL" w:eastAsia="en-NL"/>
-        </w:rPr>
-        <w:t xml:space="preserve"> in </w:t>
-      </w:r>
-      <w:proofErr w:type="spellStart"/>
-      <w:r>
-        <w:rPr>
-          <w:rStyle w:val="Strong"/>
-          <w:rFonts w:ascii="Civil Premium" w:eastAsia="Times New Roman" w:hAnsi="Civil Premium" w:cs="Times New Roman"/>
-          <w:b w:val="0"/>
-          <w:bCs w:val="0"/>
-          <w:sz w:val="20"/>
-          <w:szCs w:val="20"/>
-          <w:lang w:val="nl-NL" w:eastAsia="en-NL"/>
-        </w:rPr>
-        <w:t>the</w:t>
-      </w:r>
-      <w:proofErr w:type="spellEnd"/>
-      <w:r>
-        <w:rPr>
-          <w:rStyle w:val="Strong"/>
-          <w:rFonts w:ascii="Civil Premium" w:eastAsia="Times New Roman" w:hAnsi="Civil Premium" w:cs="Times New Roman"/>
-          <w:b w:val="0"/>
-          <w:bCs w:val="0"/>
-          <w:sz w:val="20"/>
-          <w:szCs w:val="20"/>
-          <w:lang w:val="nl-NL" w:eastAsia="en-NL"/>
-        </w:rPr>
-        <w:t xml:space="preserve"> news: A </w:t>
-      </w:r>
-      <w:proofErr w:type="spellStart"/>
-      <w:r>
-        <w:rPr>
-          <w:rStyle w:val="Strong"/>
-          <w:rFonts w:ascii="Civil Premium" w:eastAsia="Times New Roman" w:hAnsi="Civil Premium" w:cs="Times New Roman"/>
-          <w:b w:val="0"/>
-          <w:bCs w:val="0"/>
-          <w:sz w:val="20"/>
-          <w:szCs w:val="20"/>
-          <w:lang w:val="nl-NL" w:eastAsia="en-NL"/>
-        </w:rPr>
-        <w:t>comparison</w:t>
-      </w:r>
-      <w:proofErr w:type="spellEnd"/>
-      <w:r>
-        <w:rPr>
-          <w:rStyle w:val="Strong"/>
-          <w:rFonts w:ascii="Civil Premium" w:eastAsia="Times New Roman" w:hAnsi="Civil Premium" w:cs="Times New Roman"/>
-          <w:b w:val="0"/>
-          <w:bCs w:val="0"/>
-          <w:sz w:val="20"/>
-          <w:szCs w:val="20"/>
-          <w:lang w:val="nl-NL" w:eastAsia="en-NL"/>
-        </w:rPr>
-        <w:t xml:space="preserve"> of source, </w:t>
-      </w:r>
-      <w:proofErr w:type="spellStart"/>
-      <w:r>
-        <w:rPr>
-          <w:rStyle w:val="Strong"/>
-          <w:rFonts w:ascii="Civil Premium" w:eastAsia="Times New Roman" w:hAnsi="Civil Premium" w:cs="Times New Roman"/>
-          <w:b w:val="0"/>
-          <w:bCs w:val="0"/>
-          <w:sz w:val="20"/>
-          <w:szCs w:val="20"/>
-          <w:lang w:val="nl-NL" w:eastAsia="en-NL"/>
-        </w:rPr>
-        <w:t>news</w:t>
-      </w:r>
-      <w:proofErr w:type="spellEnd"/>
-      <w:r>
-        <w:rPr>
-          <w:rStyle w:val="Strong"/>
-          <w:rFonts w:ascii="Civil Premium" w:eastAsia="Times New Roman" w:hAnsi="Civil Premium" w:cs="Times New Roman"/>
-          <w:b w:val="0"/>
-          <w:bCs w:val="0"/>
-          <w:sz w:val="20"/>
-          <w:szCs w:val="20"/>
-          <w:lang w:val="nl-NL" w:eastAsia="en-NL"/>
-        </w:rPr>
-        <w:t xml:space="preserve"> agency </w:t>
-      </w:r>
-      <w:proofErr w:type="spellStart"/>
-      <w:r>
-        <w:rPr>
-          <w:rStyle w:val="Strong"/>
-          <w:rFonts w:ascii="Civil Premium" w:eastAsia="Times New Roman" w:hAnsi="Civil Premium" w:cs="Times New Roman"/>
-          <w:b w:val="0"/>
-          <w:bCs w:val="0"/>
-          <w:sz w:val="20"/>
-          <w:szCs w:val="20"/>
-          <w:lang w:val="nl-NL" w:eastAsia="en-NL"/>
-        </w:rPr>
-        <w:t>and</w:t>
-      </w:r>
-      <w:proofErr w:type="spellEnd"/>
-      <w:r>
-        <w:rPr>
-          <w:rStyle w:val="Strong"/>
-          <w:rFonts w:ascii="Civil Premium" w:eastAsia="Times New Roman" w:hAnsi="Civil Premium" w:cs="Times New Roman"/>
-          <w:b w:val="0"/>
-          <w:bCs w:val="0"/>
-          <w:sz w:val="20"/>
-          <w:szCs w:val="20"/>
-          <w:lang w:val="nl-NL" w:eastAsia="en-NL"/>
-        </w:rPr>
-        <w:t xml:space="preserve"> </w:t>
-      </w:r>
-      <w:proofErr w:type="spellStart"/>
-      <w:r>
-        <w:rPr>
-          <w:rStyle w:val="Strong"/>
-          <w:rFonts w:ascii="Civil Premium" w:eastAsia="Times New Roman" w:hAnsi="Civil Premium" w:cs="Times New Roman"/>
-          <w:b w:val="0"/>
-          <w:bCs w:val="0"/>
-          <w:sz w:val="20"/>
-          <w:szCs w:val="20"/>
-          <w:lang w:val="nl-NL" w:eastAsia="en-NL"/>
-        </w:rPr>
-        <w:t>newspaper</w:t>
-      </w:r>
-      <w:proofErr w:type="spellEnd"/>
-      <w:r>
-        <w:rPr>
-          <w:rStyle w:val="Strong"/>
-          <w:rFonts w:ascii="Civil Premium" w:eastAsia="Times New Roman" w:hAnsi="Civil Premium" w:cs="Times New Roman"/>
-          <w:b w:val="0"/>
-          <w:bCs w:val="0"/>
-          <w:sz w:val="20"/>
-          <w:szCs w:val="20"/>
-          <w:lang w:val="nl-NL" w:eastAsia="en-NL"/>
-        </w:rPr>
-        <w:t xml:space="preserve"> content </w:t>
-      </w:r>
-      <w:proofErr w:type="spellStart"/>
-      <w:r>
-        <w:rPr>
-          <w:rStyle w:val="Strong"/>
-          <w:rFonts w:ascii="Civil Premium" w:eastAsia="Times New Roman" w:hAnsi="Civil Premium" w:cs="Times New Roman"/>
-          <w:b w:val="0"/>
-          <w:bCs w:val="0"/>
-          <w:sz w:val="20"/>
-          <w:szCs w:val="20"/>
-          <w:lang w:val="nl-NL" w:eastAsia="en-NL"/>
-        </w:rPr>
-        <w:t>about</w:t>
-      </w:r>
-      <w:proofErr w:type="spellEnd"/>
-      <w:r>
-        <w:rPr>
-          <w:rStyle w:val="Strong"/>
-          <w:rFonts w:ascii="Civil Premium" w:eastAsia="Times New Roman" w:hAnsi="Civil Premium" w:cs="Times New Roman"/>
-          <w:b w:val="0"/>
-          <w:bCs w:val="0"/>
-          <w:sz w:val="20"/>
-          <w:szCs w:val="20"/>
-          <w:lang w:val="nl-NL" w:eastAsia="en-NL"/>
-        </w:rPr>
-        <w:t xml:space="preserve"> </w:t>
-      </w:r>
-      <w:proofErr w:type="spellStart"/>
-      <w:r>
-        <w:rPr>
-          <w:rStyle w:val="Strong"/>
-          <w:rFonts w:ascii="Civil Premium" w:eastAsia="Times New Roman" w:hAnsi="Civil Premium" w:cs="Times New Roman"/>
-          <w:b w:val="0"/>
-          <w:bCs w:val="0"/>
-          <w:sz w:val="20"/>
-          <w:szCs w:val="20"/>
-          <w:lang w:val="nl-NL" w:eastAsia="en-NL"/>
-        </w:rPr>
-        <w:t>nuclear</w:t>
-      </w:r>
-      <w:proofErr w:type="spellEnd"/>
-      <w:r>
-        <w:rPr>
-          <w:rStyle w:val="Strong"/>
-          <w:rFonts w:ascii="Civil Premium" w:eastAsia="Times New Roman" w:hAnsi="Civil Premium" w:cs="Times New Roman"/>
-          <w:b w:val="0"/>
-          <w:bCs w:val="0"/>
-          <w:sz w:val="20"/>
-          <w:szCs w:val="20"/>
-          <w:lang w:val="nl-NL" w:eastAsia="en-NL"/>
-        </w:rPr>
-        <w:t xml:space="preserve"> energy over time. European Journal of Communication (London), 31(3), 260–282. </w:t>
-      </w:r>
-      <w:proofErr w:type="gramStart"/>
-      <w:r>
-        <w:rPr>
-          <w:rStyle w:val="Strong"/>
-          <w:rFonts w:ascii="Civil Premium" w:eastAsia="Times New Roman" w:hAnsi="Civil Premium" w:cs="Times New Roman"/>
-          <w:b w:val="0"/>
-          <w:bCs w:val="0"/>
-          <w:sz w:val="20"/>
-          <w:szCs w:val="20"/>
-          <w:lang w:val="nl-NL" w:eastAsia="en-NL"/>
-        </w:rPr>
-        <w:t>https://doi.org/10.1177/0267323116629879</w:t>
-      </w:r>
-      <w:proofErr w:type="gramEnd"/>
-    </w:p>
-    <w:p>
-      <w:pPr>
-        <w:spacing w:after="0" w:line="240" w:lineRule="auto"/>
-        <w:rPr>
-          <w:rStyle w:val="Strong"/>
-          <w:rFonts w:ascii="Civil Premium" w:hAnsi="Civil Premium"/>
-          <w:b w:val="0"/>
-          <w:bCs w:val="0"/>
-          <w:sz w:val="20"/>
-          <w:szCs w:val="20"/>
-          <w:lang w:val="nl-NL" w:eastAsia="en-NL"/>
-        </w:rPr>
-      </w:pPr>
-      <w:r>
-        <w:rPr>
-          <w:rStyle w:val="Strong"/>
-          <w:rFonts w:ascii="Civil Premium" w:hAnsi="Civil Premium"/>
-          <w:b w:val="0"/>
-          <w:bCs w:val="0"/>
-          <w:sz w:val="20"/>
-          <w:szCs w:val="20"/>
-          <w:lang w:val="nl-NL" w:eastAsia="en-NL"/>
-        </w:rPr>
-        <w:t xml:space="preserve">Geels, F. W., &amp; </w:t>
-      </w:r>
-      <w:proofErr w:type="spellStart"/>
-      <w:r>
-        <w:rPr>
-          <w:rStyle w:val="Strong"/>
-          <w:rFonts w:ascii="Civil Premium" w:hAnsi="Civil Premium"/>
-          <w:b w:val="0"/>
-          <w:bCs w:val="0"/>
-          <w:sz w:val="20"/>
-          <w:szCs w:val="20"/>
-          <w:lang w:val="nl-NL" w:eastAsia="en-NL"/>
-        </w:rPr>
-        <w:t>Verhees</w:t>
-      </w:r>
-      <w:proofErr w:type="spellEnd"/>
-      <w:r>
-        <w:rPr>
-          <w:rStyle w:val="Strong"/>
-          <w:rFonts w:ascii="Civil Premium" w:hAnsi="Civil Premium"/>
-          <w:b w:val="0"/>
-          <w:bCs w:val="0"/>
-          <w:sz w:val="20"/>
-          <w:szCs w:val="20"/>
-          <w:lang w:val="nl-NL" w:eastAsia="en-NL"/>
-        </w:rPr>
-        <w:t xml:space="preserve">, B. (2011). </w:t>
-      </w:r>
-      <w:proofErr w:type="spellStart"/>
-      <w:r>
-        <w:rPr>
-          <w:rStyle w:val="Strong"/>
-          <w:rFonts w:ascii="Civil Premium" w:hAnsi="Civil Premium"/>
-          <w:b w:val="0"/>
-          <w:bCs w:val="0"/>
-          <w:sz w:val="20"/>
-          <w:szCs w:val="20"/>
-          <w:lang w:val="nl-NL" w:eastAsia="en-NL"/>
-        </w:rPr>
-        <w:t>Cultural</w:t>
-      </w:r>
-      <w:proofErr w:type="spellEnd"/>
-      <w:r>
-        <w:rPr>
-          <w:rStyle w:val="Strong"/>
-          <w:rFonts w:ascii="Civil Premium" w:hAnsi="Civil Premium"/>
-          <w:b w:val="0"/>
-          <w:bCs w:val="0"/>
-          <w:sz w:val="20"/>
-          <w:szCs w:val="20"/>
-          <w:lang w:val="nl-NL" w:eastAsia="en-NL"/>
-        </w:rPr>
-        <w:t xml:space="preserve"> </w:t>
-      </w:r>
-      <w:proofErr w:type="spellStart"/>
-      <w:r>
-        <w:rPr>
-          <w:rStyle w:val="Strong"/>
-          <w:rFonts w:ascii="Civil Premium" w:hAnsi="Civil Premium"/>
-          <w:b w:val="0"/>
-          <w:bCs w:val="0"/>
-          <w:sz w:val="20"/>
-          <w:szCs w:val="20"/>
-          <w:lang w:val="nl-NL" w:eastAsia="en-NL"/>
-        </w:rPr>
-        <w:t>legitimacy</w:t>
-      </w:r>
-      <w:proofErr w:type="spellEnd"/>
-      <w:r>
-        <w:rPr>
-          <w:rStyle w:val="Strong"/>
-          <w:rFonts w:ascii="Civil Premium" w:hAnsi="Civil Premium"/>
-          <w:b w:val="0"/>
-          <w:bCs w:val="0"/>
-          <w:sz w:val="20"/>
-          <w:szCs w:val="20"/>
-          <w:lang w:val="nl-NL" w:eastAsia="en-NL"/>
-        </w:rPr>
-        <w:t xml:space="preserve"> </w:t>
-      </w:r>
-      <w:proofErr w:type="spellStart"/>
-      <w:r>
-        <w:rPr>
-          <w:rStyle w:val="Strong"/>
-          <w:rFonts w:ascii="Civil Premium" w:hAnsi="Civil Premium"/>
-          <w:b w:val="0"/>
-          <w:bCs w:val="0"/>
-          <w:sz w:val="20"/>
-          <w:szCs w:val="20"/>
-          <w:lang w:val="nl-NL" w:eastAsia="en-NL"/>
-        </w:rPr>
-        <w:t>and</w:t>
-      </w:r>
-      <w:proofErr w:type="spellEnd"/>
-      <w:r>
-        <w:rPr>
-          <w:rStyle w:val="Strong"/>
-          <w:rFonts w:ascii="Civil Premium" w:hAnsi="Civil Premium"/>
-          <w:b w:val="0"/>
-          <w:bCs w:val="0"/>
-          <w:sz w:val="20"/>
-          <w:szCs w:val="20"/>
-          <w:lang w:val="nl-NL" w:eastAsia="en-NL"/>
-        </w:rPr>
-        <w:t xml:space="preserve"> framing </w:t>
-      </w:r>
-      <w:proofErr w:type="spellStart"/>
-      <w:r>
-        <w:rPr>
-          <w:rStyle w:val="Strong"/>
-          <w:rFonts w:ascii="Civil Premium" w:hAnsi="Civil Premium"/>
-          <w:b w:val="0"/>
-          <w:bCs w:val="0"/>
-          <w:sz w:val="20"/>
-          <w:szCs w:val="20"/>
-          <w:lang w:val="nl-NL" w:eastAsia="en-NL"/>
-        </w:rPr>
-        <w:t>struggles</w:t>
-      </w:r>
-      <w:proofErr w:type="spellEnd"/>
-      <w:r>
-        <w:rPr>
-          <w:rStyle w:val="Strong"/>
-          <w:rFonts w:ascii="Civil Premium" w:hAnsi="Civil Premium"/>
-          <w:b w:val="0"/>
-          <w:bCs w:val="0"/>
-          <w:sz w:val="20"/>
-          <w:szCs w:val="20"/>
-          <w:lang w:val="nl-NL" w:eastAsia="en-NL"/>
-        </w:rPr>
-        <w:t xml:space="preserve"> in </w:t>
-      </w:r>
-      <w:proofErr w:type="spellStart"/>
-      <w:r>
-        <w:rPr>
-          <w:rStyle w:val="Strong"/>
-          <w:rFonts w:ascii="Civil Premium" w:hAnsi="Civil Premium"/>
-          <w:b w:val="0"/>
-          <w:bCs w:val="0"/>
-          <w:sz w:val="20"/>
-          <w:szCs w:val="20"/>
-          <w:lang w:val="nl-NL" w:eastAsia="en-NL"/>
-        </w:rPr>
-        <w:t>innovation</w:t>
-      </w:r>
-      <w:proofErr w:type="spellEnd"/>
-      <w:r>
-        <w:rPr>
-          <w:rStyle w:val="Strong"/>
-          <w:rFonts w:ascii="Civil Premium" w:hAnsi="Civil Premium"/>
-          <w:b w:val="0"/>
-          <w:bCs w:val="0"/>
-          <w:sz w:val="20"/>
-          <w:szCs w:val="20"/>
-          <w:lang w:val="nl-NL" w:eastAsia="en-NL"/>
-        </w:rPr>
-        <w:t xml:space="preserve"> </w:t>
-      </w:r>
-      <w:proofErr w:type="spellStart"/>
-      <w:r>
-        <w:rPr>
-          <w:rStyle w:val="Strong"/>
-          <w:rFonts w:ascii="Civil Premium" w:hAnsi="Civil Premium"/>
-          <w:b w:val="0"/>
-          <w:bCs w:val="0"/>
-          <w:sz w:val="20"/>
-          <w:szCs w:val="20"/>
-          <w:lang w:val="nl-NL" w:eastAsia="en-NL"/>
-        </w:rPr>
-        <w:t>journeys</w:t>
-      </w:r>
-      <w:proofErr w:type="spellEnd"/>
-      <w:r>
-        <w:rPr>
-          <w:rStyle w:val="Strong"/>
-          <w:rFonts w:ascii="Civil Premium" w:hAnsi="Civil Premium"/>
-          <w:b w:val="0"/>
-          <w:bCs w:val="0"/>
-          <w:sz w:val="20"/>
-          <w:szCs w:val="20"/>
-          <w:lang w:val="nl-NL" w:eastAsia="en-NL"/>
-        </w:rPr>
-        <w:t xml:space="preserve">: A </w:t>
-      </w:r>
-      <w:proofErr w:type="spellStart"/>
-      <w:r>
-        <w:rPr>
-          <w:rStyle w:val="Strong"/>
-          <w:rFonts w:ascii="Civil Premium" w:hAnsi="Civil Premium"/>
-          <w:b w:val="0"/>
-          <w:bCs w:val="0"/>
-          <w:sz w:val="20"/>
-          <w:szCs w:val="20"/>
-          <w:lang w:val="nl-NL" w:eastAsia="en-NL"/>
-        </w:rPr>
-        <w:t>cultural-performative</w:t>
-      </w:r>
-      <w:proofErr w:type="spellEnd"/>
-      <w:r>
-        <w:rPr>
-          <w:rStyle w:val="Strong"/>
-          <w:rFonts w:ascii="Civil Premium" w:hAnsi="Civil Premium"/>
-          <w:b w:val="0"/>
-          <w:bCs w:val="0"/>
-          <w:sz w:val="20"/>
-          <w:szCs w:val="20"/>
-          <w:lang w:val="nl-NL" w:eastAsia="en-NL"/>
-        </w:rPr>
-        <w:t xml:space="preserve"> </w:t>
-      </w:r>
-      <w:proofErr w:type="spellStart"/>
-      <w:r>
-        <w:rPr>
-          <w:rStyle w:val="Strong"/>
-          <w:rFonts w:ascii="Civil Premium" w:hAnsi="Civil Premium"/>
-          <w:b w:val="0"/>
-          <w:bCs w:val="0"/>
-          <w:sz w:val="20"/>
-          <w:szCs w:val="20"/>
-          <w:lang w:val="nl-NL" w:eastAsia="en-NL"/>
-        </w:rPr>
-        <w:t>perspective</w:t>
-      </w:r>
-      <w:proofErr w:type="spellEnd"/>
-      <w:r>
-        <w:rPr>
-          <w:rStyle w:val="Strong"/>
-          <w:rFonts w:ascii="Civil Premium" w:hAnsi="Civil Premium"/>
-          <w:b w:val="0"/>
-          <w:bCs w:val="0"/>
-          <w:sz w:val="20"/>
-          <w:szCs w:val="20"/>
-          <w:lang w:val="nl-NL" w:eastAsia="en-NL"/>
-        </w:rPr>
-        <w:t xml:space="preserve"> </w:t>
-      </w:r>
-      <w:proofErr w:type="spellStart"/>
-      <w:r>
-        <w:rPr>
-          <w:rStyle w:val="Strong"/>
-          <w:rFonts w:ascii="Civil Premium" w:hAnsi="Civil Premium"/>
-          <w:b w:val="0"/>
-          <w:bCs w:val="0"/>
-          <w:sz w:val="20"/>
-          <w:szCs w:val="20"/>
-          <w:lang w:val="nl-NL" w:eastAsia="en-NL"/>
-        </w:rPr>
-        <w:t>and</w:t>
-      </w:r>
-      <w:proofErr w:type="spellEnd"/>
-      <w:r>
-        <w:rPr>
-          <w:rStyle w:val="Strong"/>
-          <w:rFonts w:ascii="Civil Premium" w:hAnsi="Civil Premium"/>
-          <w:b w:val="0"/>
-          <w:bCs w:val="0"/>
-          <w:sz w:val="20"/>
-          <w:szCs w:val="20"/>
-          <w:lang w:val="nl-NL" w:eastAsia="en-NL"/>
-        </w:rPr>
-        <w:t xml:space="preserve"> a case </w:t>
-      </w:r>
-      <w:proofErr w:type="spellStart"/>
-      <w:r>
-        <w:rPr>
-          <w:rStyle w:val="Strong"/>
-          <w:rFonts w:ascii="Civil Premium" w:hAnsi="Civil Premium"/>
-          <w:b w:val="0"/>
-          <w:bCs w:val="0"/>
-          <w:sz w:val="20"/>
-          <w:szCs w:val="20"/>
-          <w:lang w:val="nl-NL" w:eastAsia="en-NL"/>
-        </w:rPr>
-        <w:t>study</w:t>
-      </w:r>
-      <w:proofErr w:type="spellEnd"/>
-      <w:r>
-        <w:rPr>
-          <w:rStyle w:val="Strong"/>
-          <w:rFonts w:ascii="Civil Premium" w:hAnsi="Civil Premium"/>
-          <w:b w:val="0"/>
-          <w:bCs w:val="0"/>
-          <w:sz w:val="20"/>
-          <w:szCs w:val="20"/>
-          <w:lang w:val="nl-NL" w:eastAsia="en-NL"/>
-        </w:rPr>
-        <w:t xml:space="preserve"> of Dutch </w:t>
-      </w:r>
-      <w:proofErr w:type="spellStart"/>
-      <w:r>
-        <w:rPr>
-          <w:rStyle w:val="Strong"/>
-          <w:rFonts w:ascii="Civil Premium" w:hAnsi="Civil Premium"/>
-          <w:b w:val="0"/>
-          <w:bCs w:val="0"/>
-          <w:sz w:val="20"/>
-          <w:szCs w:val="20"/>
-          <w:lang w:val="nl-NL" w:eastAsia="en-NL"/>
-        </w:rPr>
-        <w:t>nuclear</w:t>
-      </w:r>
-      <w:proofErr w:type="spellEnd"/>
-      <w:r>
-        <w:rPr>
-          <w:rStyle w:val="Strong"/>
-          <w:rFonts w:ascii="Civil Premium" w:hAnsi="Civil Premium"/>
-          <w:b w:val="0"/>
-          <w:bCs w:val="0"/>
-          <w:sz w:val="20"/>
-          <w:szCs w:val="20"/>
-          <w:lang w:val="nl-NL" w:eastAsia="en-NL"/>
-        </w:rPr>
-        <w:t xml:space="preserve"> energy (1945–1986). </w:t>
-      </w:r>
-      <w:proofErr w:type="spellStart"/>
-      <w:r>
-        <w:rPr>
-          <w:rStyle w:val="Strong"/>
-          <w:rFonts w:ascii="Civil Premium" w:hAnsi="Civil Premium"/>
-          <w:b w:val="0"/>
-          <w:bCs w:val="0"/>
-          <w:sz w:val="20"/>
-          <w:szCs w:val="20"/>
-          <w:lang w:val="nl-NL" w:eastAsia="en-NL"/>
-        </w:rPr>
-        <w:t>Technological</w:t>
-      </w:r>
-      <w:proofErr w:type="spellEnd"/>
-      <w:r>
-        <w:rPr>
-          <w:rStyle w:val="Strong"/>
-          <w:rFonts w:ascii="Civil Premium" w:hAnsi="Civil Premium"/>
-          <w:b w:val="0"/>
-          <w:bCs w:val="0"/>
-          <w:sz w:val="20"/>
-          <w:szCs w:val="20"/>
-          <w:lang w:val="nl-NL" w:eastAsia="en-NL"/>
-        </w:rPr>
-        <w:t xml:space="preserve"> </w:t>
-      </w:r>
-      <w:proofErr w:type="spellStart"/>
-      <w:r>
-        <w:rPr>
-          <w:rStyle w:val="Strong"/>
-          <w:rFonts w:ascii="Civil Premium" w:hAnsi="Civil Premium"/>
-          <w:b w:val="0"/>
-          <w:bCs w:val="0"/>
-          <w:sz w:val="20"/>
-          <w:szCs w:val="20"/>
-          <w:lang w:val="nl-NL" w:eastAsia="en-NL"/>
-        </w:rPr>
-        <w:t>Forecasting</w:t>
-      </w:r>
-      <w:proofErr w:type="spellEnd"/>
-      <w:r>
-        <w:rPr>
-          <w:rStyle w:val="Strong"/>
-          <w:rFonts w:ascii="Civil Premium" w:hAnsi="Civil Premium"/>
-          <w:b w:val="0"/>
-          <w:bCs w:val="0"/>
-          <w:sz w:val="20"/>
-          <w:szCs w:val="20"/>
-          <w:lang w:val="nl-NL" w:eastAsia="en-NL"/>
-        </w:rPr>
-        <w:t xml:space="preserve"> &amp; </w:t>
-      </w:r>
-      <w:proofErr w:type="spellStart"/>
-      <w:r>
-        <w:rPr>
-          <w:rStyle w:val="Strong"/>
-          <w:rFonts w:ascii="Civil Premium" w:hAnsi="Civil Premium"/>
-          <w:b w:val="0"/>
-          <w:bCs w:val="0"/>
-          <w:sz w:val="20"/>
-          <w:szCs w:val="20"/>
-          <w:lang w:val="nl-NL" w:eastAsia="en-NL"/>
-        </w:rPr>
-        <w:t>Social</w:t>
-      </w:r>
-      <w:proofErr w:type="spellEnd"/>
-      <w:r>
-        <w:rPr>
-          <w:rStyle w:val="Strong"/>
-          <w:rFonts w:ascii="Civil Premium" w:hAnsi="Civil Premium"/>
-          <w:b w:val="0"/>
-          <w:bCs w:val="0"/>
-          <w:sz w:val="20"/>
-          <w:szCs w:val="20"/>
-          <w:lang w:val="nl-NL" w:eastAsia="en-NL"/>
-        </w:rPr>
-        <w:t xml:space="preserve"> Change, 78(6), 910–930. </w:t>
-      </w:r>
-      <w:proofErr w:type="gramStart"/>
-      <w:r>
-        <w:rPr>
-          <w:rStyle w:val="Strong"/>
-          <w:rFonts w:ascii="Civil Premium" w:hAnsi="Civil Premium"/>
-          <w:b w:val="0"/>
-          <w:bCs w:val="0"/>
-          <w:sz w:val="20"/>
-          <w:szCs w:val="20"/>
-          <w:lang w:val="nl-NL" w:eastAsia="en-NL"/>
-        </w:rPr>
-        <w:t>https://doi.org/10.1016/j.techfore.2010.12.004</w:t>
-      </w:r>
-      <w:proofErr w:type="gramEnd"/>
-    </w:p>
-    <w:p>
-      <w:pPr>
-        <w:rPr>
-          <w:rStyle w:val="Strong"/>
-          <w:rFonts w:ascii="Civil Premium" w:eastAsia="Times New Roman" w:hAnsi="Civil Premium" w:cs="Times New Roman"/>
-          <w:b w:val="0"/>
-          <w:bCs w:val="0"/>
-          <w:sz w:val="20"/>
-          <w:szCs w:val="20"/>
-          <w:lang w:val="nl-NL" w:eastAsia="en-NL"/>
-        </w:rPr>
-      </w:pPr>
-    </w:p>
-    <w:p>
-      <w:pPr>
-        <w:rPr>
-          <w:rStyle w:val="Strong"/>
-          <w:rFonts w:ascii="Civil Premium" w:eastAsia="Times New Roman" w:hAnsi="Civil Premium" w:cs="Times New Roman"/>
-          <w:b w:val="0"/>
-          <w:bCs w:val="0"/>
-          <w:sz w:val="20"/>
-          <w:szCs w:val="20"/>
-          <w:lang w:val="nl-NL" w:eastAsia="en-NL"/>
-        </w:rPr>
-      </w:pPr>
-      <w:proofErr w:type="gramStart"/>
-      <w:r>
-        <w:rPr>
-          <w:rStyle w:val="Strong"/>
-          <w:rFonts w:ascii="Civil Premium" w:eastAsia="Times New Roman" w:hAnsi="Civil Premium" w:cs="Times New Roman"/>
-          <w:b w:val="0"/>
-          <w:bCs w:val="0"/>
-          <w:sz w:val="20"/>
-          <w:szCs w:val="20"/>
-          <w:lang w:val="nl-NL" w:eastAsia="en-NL"/>
-        </w:rPr>
-        <w:t>van</w:t>
-      </w:r>
-      <w:proofErr w:type="gramEnd"/>
-      <w:r>
-        <w:rPr>
-          <w:rStyle w:val="Strong"/>
-          <w:rFonts w:ascii="Civil Premium" w:eastAsia="Times New Roman" w:hAnsi="Civil Premium" w:cs="Times New Roman"/>
-          <w:b w:val="0"/>
-          <w:bCs w:val="0"/>
-          <w:sz w:val="20"/>
-          <w:szCs w:val="20"/>
-          <w:lang w:val="nl-NL" w:eastAsia="en-NL"/>
-        </w:rPr>
-        <w:t xml:space="preserve"> Leeuwen, R. P., de Wit, J. B., &amp; Smit, G. J. M. (2017). Review of </w:t>
-      </w:r>
-      <w:proofErr w:type="spellStart"/>
-      <w:r>
-        <w:rPr>
-          <w:rStyle w:val="Strong"/>
-          <w:rFonts w:ascii="Civil Premium" w:eastAsia="Times New Roman" w:hAnsi="Civil Premium" w:cs="Times New Roman"/>
-          <w:b w:val="0"/>
-          <w:bCs w:val="0"/>
-          <w:sz w:val="20"/>
-          <w:szCs w:val="20"/>
-          <w:lang w:val="nl-NL" w:eastAsia="en-NL"/>
-        </w:rPr>
-        <w:t>urban</w:t>
-      </w:r>
-      <w:proofErr w:type="spellEnd"/>
-      <w:r>
-        <w:rPr>
-          <w:rStyle w:val="Strong"/>
-          <w:rFonts w:ascii="Civil Premium" w:eastAsia="Times New Roman" w:hAnsi="Civil Premium" w:cs="Times New Roman"/>
-          <w:b w:val="0"/>
-          <w:bCs w:val="0"/>
-          <w:sz w:val="20"/>
-          <w:szCs w:val="20"/>
-          <w:lang w:val="nl-NL" w:eastAsia="en-NL"/>
-        </w:rPr>
-        <w:t xml:space="preserve"> energy </w:t>
-      </w:r>
-      <w:proofErr w:type="spellStart"/>
-      <w:r>
-        <w:rPr>
-          <w:rStyle w:val="Strong"/>
-          <w:rFonts w:ascii="Civil Premium" w:eastAsia="Times New Roman" w:hAnsi="Civil Premium" w:cs="Times New Roman"/>
-          <w:b w:val="0"/>
-          <w:bCs w:val="0"/>
-          <w:sz w:val="20"/>
-          <w:szCs w:val="20"/>
-          <w:lang w:val="nl-NL" w:eastAsia="en-NL"/>
-        </w:rPr>
-        <w:t>transition</w:t>
-      </w:r>
-      <w:proofErr w:type="spellEnd"/>
-      <w:r>
-        <w:rPr>
-          <w:rStyle w:val="Strong"/>
-          <w:rFonts w:ascii="Civil Premium" w:eastAsia="Times New Roman" w:hAnsi="Civil Premium" w:cs="Times New Roman"/>
-          <w:b w:val="0"/>
-          <w:bCs w:val="0"/>
-          <w:sz w:val="20"/>
-          <w:szCs w:val="20"/>
-          <w:lang w:val="nl-NL" w:eastAsia="en-NL"/>
-        </w:rPr>
-        <w:t xml:space="preserve"> in </w:t>
-      </w:r>
-      <w:proofErr w:type="spellStart"/>
-      <w:r>
-        <w:rPr>
-          <w:rStyle w:val="Strong"/>
-          <w:rFonts w:ascii="Civil Premium" w:eastAsia="Times New Roman" w:hAnsi="Civil Premium" w:cs="Times New Roman"/>
-          <w:b w:val="0"/>
-          <w:bCs w:val="0"/>
-          <w:sz w:val="20"/>
-          <w:szCs w:val="20"/>
-          <w:lang w:val="nl-NL" w:eastAsia="en-NL"/>
-        </w:rPr>
-        <w:t>the</w:t>
-      </w:r>
-      <w:proofErr w:type="spellEnd"/>
-      <w:r>
-        <w:rPr>
-          <w:rStyle w:val="Strong"/>
-          <w:rFonts w:ascii="Civil Premium" w:eastAsia="Times New Roman" w:hAnsi="Civil Premium" w:cs="Times New Roman"/>
-          <w:b w:val="0"/>
-          <w:bCs w:val="0"/>
-          <w:sz w:val="20"/>
-          <w:szCs w:val="20"/>
-          <w:lang w:val="nl-NL" w:eastAsia="en-NL"/>
-        </w:rPr>
-        <w:t xml:space="preserve"> Netherlands </w:t>
-      </w:r>
-      <w:proofErr w:type="spellStart"/>
-      <w:r>
-        <w:rPr>
-          <w:rStyle w:val="Strong"/>
-          <w:rFonts w:ascii="Civil Premium" w:eastAsia="Times New Roman" w:hAnsi="Civil Premium" w:cs="Times New Roman"/>
-          <w:b w:val="0"/>
-          <w:bCs w:val="0"/>
-          <w:sz w:val="20"/>
-          <w:szCs w:val="20"/>
-          <w:lang w:val="nl-NL" w:eastAsia="en-NL"/>
-        </w:rPr>
-        <w:t>and</w:t>
-      </w:r>
-      <w:proofErr w:type="spellEnd"/>
-      <w:r>
-        <w:rPr>
-          <w:rStyle w:val="Strong"/>
-          <w:rFonts w:ascii="Civil Premium" w:eastAsia="Times New Roman" w:hAnsi="Civil Premium" w:cs="Times New Roman"/>
-          <w:b w:val="0"/>
-          <w:bCs w:val="0"/>
-          <w:sz w:val="20"/>
-          <w:szCs w:val="20"/>
-          <w:lang w:val="nl-NL" w:eastAsia="en-NL"/>
-        </w:rPr>
-        <w:t xml:space="preserve"> </w:t>
-      </w:r>
-      <w:proofErr w:type="spellStart"/>
-      <w:r>
-        <w:rPr>
-          <w:rStyle w:val="Strong"/>
-          <w:rFonts w:ascii="Civil Premium" w:eastAsia="Times New Roman" w:hAnsi="Civil Premium" w:cs="Times New Roman"/>
-          <w:b w:val="0"/>
-          <w:bCs w:val="0"/>
-          <w:sz w:val="20"/>
-          <w:szCs w:val="20"/>
-          <w:lang w:val="nl-NL" w:eastAsia="en-NL"/>
-        </w:rPr>
-        <w:t>the</w:t>
-      </w:r>
-      <w:proofErr w:type="spellEnd"/>
-      <w:r>
-        <w:rPr>
-          <w:rStyle w:val="Strong"/>
-          <w:rFonts w:ascii="Civil Premium" w:eastAsia="Times New Roman" w:hAnsi="Civil Premium" w:cs="Times New Roman"/>
-          <w:b w:val="0"/>
-          <w:bCs w:val="0"/>
-          <w:sz w:val="20"/>
-          <w:szCs w:val="20"/>
-          <w:lang w:val="nl-NL" w:eastAsia="en-NL"/>
-        </w:rPr>
-        <w:t xml:space="preserve"> </w:t>
-      </w:r>
-      <w:proofErr w:type="spellStart"/>
-      <w:r>
-        <w:rPr>
-          <w:rStyle w:val="Strong"/>
-          <w:rFonts w:ascii="Civil Premium" w:eastAsia="Times New Roman" w:hAnsi="Civil Premium" w:cs="Times New Roman"/>
-          <w:b w:val="0"/>
-          <w:bCs w:val="0"/>
-          <w:sz w:val="20"/>
-          <w:szCs w:val="20"/>
-          <w:lang w:val="nl-NL" w:eastAsia="en-NL"/>
-        </w:rPr>
-        <w:t>role</w:t>
-      </w:r>
-      <w:proofErr w:type="spellEnd"/>
-      <w:r>
-        <w:rPr>
-          <w:rStyle w:val="Strong"/>
-          <w:rFonts w:ascii="Civil Premium" w:eastAsia="Times New Roman" w:hAnsi="Civil Premium" w:cs="Times New Roman"/>
-          <w:b w:val="0"/>
-          <w:bCs w:val="0"/>
-          <w:sz w:val="20"/>
-          <w:szCs w:val="20"/>
-          <w:lang w:val="nl-NL" w:eastAsia="en-NL"/>
-        </w:rPr>
-        <w:t xml:space="preserve"> of smart energy management. Energy Conversion </w:t>
-      </w:r>
-      <w:proofErr w:type="spellStart"/>
-      <w:r>
-        <w:rPr>
-          <w:rStyle w:val="Strong"/>
-          <w:rFonts w:ascii="Civil Premium" w:eastAsia="Times New Roman" w:hAnsi="Civil Premium" w:cs="Times New Roman"/>
-          <w:b w:val="0"/>
-          <w:bCs w:val="0"/>
-          <w:sz w:val="20"/>
-          <w:szCs w:val="20"/>
-          <w:lang w:val="nl-NL" w:eastAsia="en-NL"/>
-        </w:rPr>
-        <w:t>and</w:t>
-      </w:r>
-      <w:proofErr w:type="spellEnd"/>
-      <w:r>
-        <w:rPr>
-          <w:rStyle w:val="Strong"/>
-          <w:rFonts w:ascii="Civil Premium" w:eastAsia="Times New Roman" w:hAnsi="Civil Premium" w:cs="Times New Roman"/>
-          <w:b w:val="0"/>
-          <w:bCs w:val="0"/>
-          <w:sz w:val="20"/>
-          <w:szCs w:val="20"/>
-          <w:lang w:val="nl-NL" w:eastAsia="en-NL"/>
-        </w:rPr>
-        <w:t xml:space="preserve"> Management, 150, 941–948. </w:t>
-      </w:r>
-      <w:proofErr w:type="gramStart"/>
-      <w:r>
-        <w:rPr>
-          <w:rStyle w:val="Strong"/>
-          <w:rFonts w:ascii="Civil Premium" w:eastAsia="Times New Roman" w:hAnsi="Civil Premium" w:cs="Times New Roman"/>
-          <w:b w:val="0"/>
-          <w:bCs w:val="0"/>
-          <w:sz w:val="20"/>
-          <w:szCs w:val="20"/>
-          <w:lang w:val="nl-NL" w:eastAsia="en-NL"/>
-        </w:rPr>
-        <w:t>https://doi.org/10.1016/j.enconman.2017.05.081s</w:t>
-      </w:r>
-      <w:proofErr w:type="gramEnd"/>
-    </w:p>
-    <w:p>
-      <w:pPr>
-        <w:rPr>
-          <w:lang w:val="nl-NL"/>
-        </w:rPr>
-      </w:pPr>
-      <w:r>
-        <w:rPr>
-          <w:rStyle w:val="Strong"/>
-          <w:rFonts w:ascii="Civil Premium" w:eastAsia="Times New Roman" w:hAnsi="Civil Premium" w:cs="Times New Roman"/>
-          <w:b w:val="0"/>
-          <w:bCs w:val="0"/>
-          <w:sz w:val="20"/>
-          <w:szCs w:val="20"/>
-          <w:lang w:val="nl-NL" w:eastAsia="en-NL"/>
-        </w:rPr>
-        <w:t xml:space="preserve">Mulder, K. (2012). The </w:t>
-      </w:r>
-      <w:proofErr w:type="spellStart"/>
-      <w:r>
-        <w:rPr>
-          <w:rStyle w:val="Strong"/>
-          <w:rFonts w:ascii="Civil Premium" w:eastAsia="Times New Roman" w:hAnsi="Civil Premium" w:cs="Times New Roman"/>
-          <w:b w:val="0"/>
-          <w:bCs w:val="0"/>
-          <w:sz w:val="20"/>
-          <w:szCs w:val="20"/>
-          <w:lang w:val="nl-NL" w:eastAsia="en-NL"/>
-        </w:rPr>
-        <w:t>dynamics</w:t>
-      </w:r>
-      <w:proofErr w:type="spellEnd"/>
-      <w:r>
-        <w:rPr>
-          <w:rStyle w:val="Strong"/>
-          <w:rFonts w:ascii="Civil Premium" w:eastAsia="Times New Roman" w:hAnsi="Civil Premium" w:cs="Times New Roman"/>
-          <w:b w:val="0"/>
-          <w:bCs w:val="0"/>
-          <w:sz w:val="20"/>
-          <w:szCs w:val="20"/>
-          <w:lang w:val="nl-NL" w:eastAsia="en-NL"/>
-        </w:rPr>
-        <w:t xml:space="preserve"> of public opinion on </w:t>
-      </w:r>
-      <w:proofErr w:type="spellStart"/>
-      <w:r>
-        <w:rPr>
-          <w:rStyle w:val="Strong"/>
-          <w:rFonts w:ascii="Civil Premium" w:eastAsia="Times New Roman" w:hAnsi="Civil Premium" w:cs="Times New Roman"/>
-          <w:b w:val="0"/>
-          <w:bCs w:val="0"/>
-          <w:sz w:val="20"/>
-          <w:szCs w:val="20"/>
-          <w:lang w:val="nl-NL" w:eastAsia="en-NL"/>
-        </w:rPr>
-        <w:t>nuclear</w:t>
-      </w:r>
-      <w:proofErr w:type="spellEnd"/>
-      <w:r>
-        <w:rPr>
-          <w:rStyle w:val="Strong"/>
-          <w:rFonts w:ascii="Civil Premium" w:eastAsia="Times New Roman" w:hAnsi="Civil Premium" w:cs="Times New Roman"/>
-          <w:b w:val="0"/>
-          <w:bCs w:val="0"/>
-          <w:sz w:val="20"/>
-          <w:szCs w:val="20"/>
-          <w:lang w:val="nl-NL" w:eastAsia="en-NL"/>
-        </w:rPr>
-        <w:t xml:space="preserve"> power. </w:t>
-      </w:r>
-      <w:proofErr w:type="spellStart"/>
-      <w:r>
-        <w:rPr>
-          <w:rStyle w:val="Strong"/>
-          <w:rFonts w:ascii="Civil Premium" w:eastAsia="Times New Roman" w:hAnsi="Civil Premium" w:cs="Times New Roman"/>
-          <w:b w:val="0"/>
-          <w:bCs w:val="0"/>
-          <w:sz w:val="20"/>
-          <w:szCs w:val="20"/>
-          <w:lang w:val="nl-NL" w:eastAsia="en-NL"/>
-        </w:rPr>
-        <w:t>Interpreting</w:t>
-      </w:r>
-      <w:proofErr w:type="spellEnd"/>
-      <w:r>
-        <w:rPr>
-          <w:rStyle w:val="Strong"/>
-          <w:rFonts w:ascii="Civil Premium" w:eastAsia="Times New Roman" w:hAnsi="Civil Premium" w:cs="Times New Roman"/>
-          <w:b w:val="0"/>
-          <w:bCs w:val="0"/>
-          <w:sz w:val="20"/>
-          <w:szCs w:val="20"/>
-          <w:lang w:val="nl-NL" w:eastAsia="en-NL"/>
-        </w:rPr>
-        <w:t xml:space="preserve"> </w:t>
-      </w:r>
-      <w:proofErr w:type="spellStart"/>
-      <w:r>
-        <w:rPr>
-          <w:rStyle w:val="Strong"/>
-          <w:rFonts w:ascii="Civil Premium" w:eastAsia="Times New Roman" w:hAnsi="Civil Premium" w:cs="Times New Roman"/>
-          <w:b w:val="0"/>
-          <w:bCs w:val="0"/>
-          <w:sz w:val="20"/>
-          <w:szCs w:val="20"/>
-          <w:lang w:val="nl-NL" w:eastAsia="en-NL"/>
-        </w:rPr>
-        <w:t>an</w:t>
-      </w:r>
-      <w:proofErr w:type="spellEnd"/>
-      <w:r>
-        <w:rPr>
-          <w:rStyle w:val="Strong"/>
-          <w:rFonts w:ascii="Civil Premium" w:eastAsia="Times New Roman" w:hAnsi="Civil Premium" w:cs="Times New Roman"/>
-          <w:b w:val="0"/>
-          <w:bCs w:val="0"/>
-          <w:sz w:val="20"/>
-          <w:szCs w:val="20"/>
-          <w:lang w:val="nl-NL" w:eastAsia="en-NL"/>
-        </w:rPr>
-        <w:t xml:space="preserve"> experiment in </w:t>
-      </w:r>
-      <w:proofErr w:type="spellStart"/>
-      <w:r>
-        <w:rPr>
-          <w:rStyle w:val="Strong"/>
-          <w:rFonts w:ascii="Civil Premium" w:eastAsia="Times New Roman" w:hAnsi="Civil Premium" w:cs="Times New Roman"/>
-          <w:b w:val="0"/>
-          <w:bCs w:val="0"/>
-          <w:sz w:val="20"/>
-          <w:szCs w:val="20"/>
-          <w:lang w:val="nl-NL" w:eastAsia="en-NL"/>
-        </w:rPr>
-        <w:t>the</w:t>
-      </w:r>
-      <w:proofErr w:type="spellEnd"/>
-      <w:r>
-        <w:rPr>
-          <w:rStyle w:val="Strong"/>
-          <w:rFonts w:ascii="Civil Premium" w:eastAsia="Times New Roman" w:hAnsi="Civil Premium" w:cs="Times New Roman"/>
-          <w:b w:val="0"/>
-          <w:bCs w:val="0"/>
-          <w:sz w:val="20"/>
-          <w:szCs w:val="20"/>
-          <w:lang w:val="nl-NL" w:eastAsia="en-NL"/>
-        </w:rPr>
-        <w:t xml:space="preserve"> Netherlands. </w:t>
-      </w:r>
-      <w:proofErr w:type="spellStart"/>
-      <w:r>
-        <w:rPr>
-          <w:rStyle w:val="Strong"/>
-          <w:rFonts w:ascii="Civil Premium" w:eastAsia="Times New Roman" w:hAnsi="Civil Premium" w:cs="Times New Roman"/>
-          <w:b w:val="0"/>
-          <w:bCs w:val="0"/>
-          <w:sz w:val="20"/>
-          <w:szCs w:val="20"/>
-          <w:lang w:val="nl-NL" w:eastAsia="en-NL"/>
-        </w:rPr>
-        <w:t>Technological</w:t>
-      </w:r>
-      <w:proofErr w:type="spellEnd"/>
-      <w:r>
-        <w:rPr>
-          <w:rStyle w:val="Strong"/>
-          <w:rFonts w:ascii="Civil Premium" w:eastAsia="Times New Roman" w:hAnsi="Civil Premium" w:cs="Times New Roman"/>
-          <w:b w:val="0"/>
-          <w:bCs w:val="0"/>
-          <w:sz w:val="20"/>
-          <w:szCs w:val="20"/>
-          <w:lang w:val="nl-NL" w:eastAsia="en-NL"/>
-        </w:rPr>
-        <w:t xml:space="preserve"> </w:t>
-      </w:r>
-      <w:proofErr w:type="spellStart"/>
-      <w:r>
-        <w:rPr>
-          <w:rStyle w:val="Strong"/>
-          <w:rFonts w:ascii="Civil Premium" w:eastAsia="Times New Roman" w:hAnsi="Civil Premium" w:cs="Times New Roman"/>
-          <w:b w:val="0"/>
-          <w:bCs w:val="0"/>
-          <w:sz w:val="20"/>
-          <w:szCs w:val="20"/>
-          <w:lang w:val="nl-NL" w:eastAsia="en-NL"/>
-        </w:rPr>
-        <w:t>Forecasting</w:t>
-      </w:r>
-      <w:proofErr w:type="spellEnd"/>
-      <w:r>
-        <w:rPr>
-          <w:rStyle w:val="Strong"/>
-          <w:rFonts w:ascii="Civil Premium" w:eastAsia="Times New Roman" w:hAnsi="Civil Premium" w:cs="Times New Roman"/>
-          <w:b w:val="0"/>
-          <w:bCs w:val="0"/>
-          <w:sz w:val="20"/>
-          <w:szCs w:val="20"/>
-          <w:lang w:val="nl-NL" w:eastAsia="en-NL"/>
-        </w:rPr>
-        <w:t xml:space="preserve"> &amp; </w:t>
-      </w:r>
-      <w:proofErr w:type="spellStart"/>
-      <w:r>
-        <w:rPr>
-          <w:rStyle w:val="Strong"/>
-          <w:rFonts w:ascii="Civil Premium" w:eastAsia="Times New Roman" w:hAnsi="Civil Premium" w:cs="Times New Roman"/>
-          <w:b w:val="0"/>
-          <w:bCs w:val="0"/>
-          <w:sz w:val="20"/>
-          <w:szCs w:val="20"/>
-          <w:lang w:val="nl-NL" w:eastAsia="en-NL"/>
-        </w:rPr>
-        <w:t>Social</w:t>
-      </w:r>
-      <w:proofErr w:type="spellEnd"/>
-      <w:r>
-        <w:rPr>
-          <w:rStyle w:val="Strong"/>
-          <w:rFonts w:ascii="Civil Premium" w:eastAsia="Times New Roman" w:hAnsi="Civil Premium" w:cs="Times New Roman"/>
-          <w:b w:val="0"/>
-          <w:bCs w:val="0"/>
-          <w:sz w:val="20"/>
-          <w:szCs w:val="20"/>
-          <w:lang w:val="nl-NL" w:eastAsia="en-NL"/>
-        </w:rPr>
-        <w:t xml:space="preserve"> Change/</w:t>
-      </w:r>
-      <w:proofErr w:type="spellStart"/>
-      <w:r>
-        <w:rPr>
-          <w:rStyle w:val="Strong"/>
-          <w:rFonts w:ascii="Civil Premium" w:eastAsia="Times New Roman" w:hAnsi="Civil Premium" w:cs="Times New Roman"/>
-          <w:b w:val="0"/>
-          <w:bCs w:val="0"/>
-          <w:sz w:val="20"/>
-          <w:szCs w:val="20"/>
-          <w:lang w:val="nl-NL" w:eastAsia="en-NL"/>
-        </w:rPr>
-        <w:t>Technological</w:t>
-      </w:r>
-      <w:proofErr w:type="spellEnd"/>
-      <w:r>
-        <w:rPr>
-          <w:rStyle w:val="Strong"/>
-          <w:rFonts w:ascii="Civil Premium" w:eastAsia="Times New Roman" w:hAnsi="Civil Premium" w:cs="Times New Roman"/>
-          <w:b w:val="0"/>
-          <w:bCs w:val="0"/>
-          <w:sz w:val="20"/>
-          <w:szCs w:val="20"/>
-          <w:lang w:val="nl-NL" w:eastAsia="en-NL"/>
-        </w:rPr>
-        <w:t xml:space="preserve"> </w:t>
-      </w:r>
-      <w:proofErr w:type="spellStart"/>
-      <w:r>
-        <w:rPr>
-          <w:rStyle w:val="Strong"/>
-          <w:rFonts w:ascii="Civil Premium" w:eastAsia="Times New Roman" w:hAnsi="Civil Premium" w:cs="Times New Roman"/>
-          <w:b w:val="0"/>
-          <w:bCs w:val="0"/>
-          <w:sz w:val="20"/>
-          <w:szCs w:val="20"/>
-          <w:lang w:val="nl-NL" w:eastAsia="en-NL"/>
-        </w:rPr>
-        <w:t>Forecasting</w:t>
-      </w:r>
-      <w:proofErr w:type="spellEnd"/>
-      <w:r>
-        <w:rPr>
-          <w:rStyle w:val="Strong"/>
-          <w:rFonts w:ascii="Civil Premium" w:eastAsia="Times New Roman" w:hAnsi="Civil Premium" w:cs="Times New Roman"/>
-          <w:b w:val="0"/>
-          <w:bCs w:val="0"/>
-          <w:sz w:val="20"/>
-          <w:szCs w:val="20"/>
-          <w:lang w:val="nl-NL" w:eastAsia="en-NL"/>
-        </w:rPr>
-        <w:t xml:space="preserve"> </w:t>
-      </w:r>
-      <w:proofErr w:type="spellStart"/>
-      <w:r>
-        <w:rPr>
-          <w:rStyle w:val="Strong"/>
-          <w:rFonts w:ascii="Civil Premium" w:eastAsia="Times New Roman" w:hAnsi="Civil Premium" w:cs="Times New Roman"/>
-          <w:b w:val="0"/>
-          <w:bCs w:val="0"/>
-          <w:sz w:val="20"/>
-          <w:szCs w:val="20"/>
-          <w:lang w:val="nl-NL" w:eastAsia="en-NL"/>
-        </w:rPr>
-        <w:t>And</w:t>
-      </w:r>
-      <w:proofErr w:type="spellEnd"/>
-      <w:r>
-        <w:rPr>
-          <w:rStyle w:val="Strong"/>
-          <w:rFonts w:ascii="Civil Premium" w:eastAsia="Times New Roman" w:hAnsi="Civil Premium" w:cs="Times New Roman"/>
-          <w:b w:val="0"/>
-          <w:bCs w:val="0"/>
-          <w:sz w:val="20"/>
-          <w:szCs w:val="20"/>
-          <w:lang w:val="nl-NL" w:eastAsia="en-NL"/>
-        </w:rPr>
-        <w:t xml:space="preserve"> </w:t>
-      </w:r>
-      <w:proofErr w:type="spellStart"/>
-      <w:r>
-        <w:rPr>
-          <w:rStyle w:val="Strong"/>
-          <w:rFonts w:ascii="Civil Premium" w:eastAsia="Times New Roman" w:hAnsi="Civil Premium" w:cs="Times New Roman"/>
-          <w:b w:val="0"/>
-          <w:bCs w:val="0"/>
-          <w:sz w:val="20"/>
-          <w:szCs w:val="20"/>
-          <w:lang w:val="nl-NL" w:eastAsia="en-NL"/>
-        </w:rPr>
-        <w:t>Social</w:t>
-      </w:r>
-      <w:proofErr w:type="spellEnd"/>
-      <w:r>
-        <w:rPr>
-          <w:rStyle w:val="Strong"/>
-          <w:rFonts w:ascii="Civil Premium" w:eastAsia="Times New Roman" w:hAnsi="Civil Premium" w:cs="Times New Roman"/>
-          <w:b w:val="0"/>
-          <w:bCs w:val="0"/>
-          <w:sz w:val="20"/>
-          <w:szCs w:val="20"/>
-          <w:lang w:val="nl-NL" w:eastAsia="en-NL"/>
-        </w:rPr>
-        <w:t xml:space="preserve"> Change, 79(8), 1513–1524. </w:t>
-      </w:r>
-      <w:proofErr w:type="gramStart"/>
-      <w:r>
-        <w:rPr>
-          <w:rStyle w:val="Strong"/>
-          <w:rFonts w:ascii="Civil Premium" w:eastAsia="Times New Roman" w:hAnsi="Civil Premium" w:cs="Times New Roman"/>
-          <w:b w:val="0"/>
-          <w:bCs w:val="0"/>
-          <w:sz w:val="20"/>
-          <w:szCs w:val="20"/>
-          <w:lang w:val="nl-NL" w:eastAsia="en-NL"/>
-        </w:rPr>
-        <w:t>https://doi.org/10.1016/j.techfore.2012.04.018</w:t>
-      </w:r>
-      <w:proofErr w:type="gramEnd"/>
-    </w:p>
-    <w:p>
-      <w:pPr>
-        <w:rPr>
-          <w:rStyle w:val="Strong"/>
-          <w:rFonts w:ascii="Civil Premium" w:hAnsi="Civil Premium"/>
-          <w:b w:val="0"/>
-          <w:bCs w:val="0"/>
-          <w:sz w:val="20"/>
-          <w:szCs w:val="20"/>
-          <w:lang w:val="nl-NL" w:eastAsia="en-NL"/>
-        </w:rPr>
-      </w:pPr>
-      <w:proofErr w:type="spellStart"/>
-      <w:r>
-        <w:rPr>
-          <w:rStyle w:val="Strong"/>
-          <w:rFonts w:ascii="Civil Premium" w:hAnsi="Civil Premium"/>
-          <w:b w:val="0"/>
-          <w:bCs w:val="0"/>
-          <w:sz w:val="20"/>
-          <w:szCs w:val="20"/>
-          <w:lang w:val="nl-NL" w:eastAsia="en-NL"/>
-        </w:rPr>
-        <w:t>Neumann</w:t>
-      </w:r>
-      <w:proofErr w:type="spellEnd"/>
-      <w:r>
-        <w:rPr>
-          <w:rStyle w:val="Strong"/>
-          <w:rFonts w:ascii="Civil Premium" w:hAnsi="Civil Premium"/>
-          <w:b w:val="0"/>
-          <w:bCs w:val="0"/>
-          <w:sz w:val="20"/>
-          <w:szCs w:val="20"/>
-          <w:lang w:val="nl-NL" w:eastAsia="en-NL"/>
-        </w:rPr>
-        <w:t xml:space="preserve">, A., Sorge, L., Von </w:t>
-      </w:r>
-      <w:proofErr w:type="spellStart"/>
-      <w:r>
-        <w:rPr>
-          <w:rStyle w:val="Strong"/>
-          <w:rFonts w:ascii="Civil Premium" w:hAnsi="Civil Premium"/>
-          <w:b w:val="0"/>
-          <w:bCs w:val="0"/>
-          <w:sz w:val="20"/>
-          <w:szCs w:val="20"/>
-          <w:lang w:val="nl-NL" w:eastAsia="en-NL"/>
-        </w:rPr>
-        <w:t>Hirschhausen</w:t>
-      </w:r>
-      <w:proofErr w:type="spellEnd"/>
-      <w:r>
-        <w:rPr>
-          <w:rStyle w:val="Strong"/>
-          <w:rFonts w:ascii="Civil Premium" w:hAnsi="Civil Premium"/>
-          <w:b w:val="0"/>
-          <w:bCs w:val="0"/>
-          <w:sz w:val="20"/>
-          <w:szCs w:val="20"/>
-          <w:lang w:val="nl-NL" w:eastAsia="en-NL"/>
-        </w:rPr>
-        <w:t xml:space="preserve">, C., &amp; </w:t>
-      </w:r>
-      <w:proofErr w:type="spellStart"/>
-      <w:r>
-        <w:rPr>
-          <w:rStyle w:val="Strong"/>
-          <w:rFonts w:ascii="Civil Premium" w:hAnsi="Civil Premium"/>
-          <w:b w:val="0"/>
-          <w:bCs w:val="0"/>
-          <w:sz w:val="20"/>
-          <w:szCs w:val="20"/>
-          <w:lang w:val="nl-NL" w:eastAsia="en-NL"/>
-        </w:rPr>
-        <w:t>Wealer</w:t>
-      </w:r>
-      <w:proofErr w:type="spellEnd"/>
-      <w:r>
-        <w:rPr>
-          <w:rStyle w:val="Strong"/>
-          <w:rFonts w:ascii="Civil Premium" w:hAnsi="Civil Premium"/>
-          <w:b w:val="0"/>
-          <w:bCs w:val="0"/>
-          <w:sz w:val="20"/>
-          <w:szCs w:val="20"/>
-          <w:lang w:val="nl-NL" w:eastAsia="en-NL"/>
-        </w:rPr>
-        <w:t xml:space="preserve">, B. (2020). </w:t>
-      </w:r>
-      <w:proofErr w:type="spellStart"/>
-      <w:r>
-        <w:rPr>
-          <w:rStyle w:val="Strong"/>
-          <w:rFonts w:ascii="Civil Premium" w:hAnsi="Civil Premium"/>
-          <w:b w:val="0"/>
-          <w:bCs w:val="0"/>
-          <w:sz w:val="20"/>
-          <w:szCs w:val="20"/>
-          <w:lang w:val="nl-NL" w:eastAsia="en-NL"/>
-        </w:rPr>
-        <w:t>Democratic</w:t>
-      </w:r>
-      <w:proofErr w:type="spellEnd"/>
-      <w:r>
-        <w:rPr>
-          <w:rStyle w:val="Strong"/>
-          <w:rFonts w:ascii="Civil Premium" w:hAnsi="Civil Premium"/>
-          <w:b w:val="0"/>
-          <w:bCs w:val="0"/>
-          <w:sz w:val="20"/>
-          <w:szCs w:val="20"/>
-          <w:lang w:val="nl-NL" w:eastAsia="en-NL"/>
-        </w:rPr>
-        <w:t xml:space="preserve"> </w:t>
-      </w:r>
-      <w:proofErr w:type="spellStart"/>
-      <w:r>
-        <w:rPr>
-          <w:rStyle w:val="Strong"/>
-          <w:rFonts w:ascii="Civil Premium" w:hAnsi="Civil Premium"/>
-          <w:b w:val="0"/>
-          <w:bCs w:val="0"/>
-          <w:sz w:val="20"/>
-          <w:szCs w:val="20"/>
-          <w:lang w:val="nl-NL" w:eastAsia="en-NL"/>
-        </w:rPr>
-        <w:t>quality</w:t>
-      </w:r>
-      <w:proofErr w:type="spellEnd"/>
-      <w:r>
-        <w:rPr>
-          <w:rStyle w:val="Strong"/>
-          <w:rFonts w:ascii="Civil Premium" w:hAnsi="Civil Premium"/>
-          <w:b w:val="0"/>
-          <w:bCs w:val="0"/>
-          <w:sz w:val="20"/>
-          <w:szCs w:val="20"/>
-          <w:lang w:val="nl-NL" w:eastAsia="en-NL"/>
-        </w:rPr>
-        <w:t xml:space="preserve"> </w:t>
-      </w:r>
-      <w:proofErr w:type="spellStart"/>
-      <w:r>
-        <w:rPr>
-          <w:rStyle w:val="Strong"/>
-          <w:rFonts w:ascii="Civil Premium" w:hAnsi="Civil Premium"/>
-          <w:b w:val="0"/>
-          <w:bCs w:val="0"/>
-          <w:sz w:val="20"/>
-          <w:szCs w:val="20"/>
-          <w:lang w:val="nl-NL" w:eastAsia="en-NL"/>
-        </w:rPr>
-        <w:t>and</w:t>
-      </w:r>
-      <w:proofErr w:type="spellEnd"/>
-      <w:r>
-        <w:rPr>
-          <w:rStyle w:val="Strong"/>
-          <w:rFonts w:ascii="Civil Premium" w:hAnsi="Civil Premium"/>
-          <w:b w:val="0"/>
-          <w:bCs w:val="0"/>
-          <w:sz w:val="20"/>
-          <w:szCs w:val="20"/>
-          <w:lang w:val="nl-NL" w:eastAsia="en-NL"/>
-        </w:rPr>
-        <w:t xml:space="preserve"> </w:t>
-      </w:r>
-      <w:proofErr w:type="spellStart"/>
-      <w:r>
-        <w:rPr>
-          <w:rStyle w:val="Strong"/>
-          <w:rFonts w:ascii="Civil Premium" w:hAnsi="Civil Premium"/>
-          <w:b w:val="0"/>
-          <w:bCs w:val="0"/>
-          <w:sz w:val="20"/>
-          <w:szCs w:val="20"/>
-          <w:lang w:val="nl-NL" w:eastAsia="en-NL"/>
-        </w:rPr>
-        <w:t>nuclear</w:t>
-      </w:r>
-      <w:proofErr w:type="spellEnd"/>
-      <w:r>
-        <w:rPr>
-          <w:rStyle w:val="Strong"/>
-          <w:rFonts w:ascii="Civil Premium" w:hAnsi="Civil Premium"/>
-          <w:b w:val="0"/>
-          <w:bCs w:val="0"/>
-          <w:sz w:val="20"/>
-          <w:szCs w:val="20"/>
-          <w:lang w:val="nl-NL" w:eastAsia="en-NL"/>
-        </w:rPr>
-        <w:t xml:space="preserve"> power: </w:t>
-      </w:r>
-      <w:proofErr w:type="spellStart"/>
-      <w:r>
-        <w:rPr>
-          <w:rStyle w:val="Strong"/>
-          <w:rFonts w:ascii="Civil Premium" w:hAnsi="Civil Premium"/>
-          <w:b w:val="0"/>
-          <w:bCs w:val="0"/>
-          <w:sz w:val="20"/>
-          <w:szCs w:val="20"/>
-          <w:lang w:val="nl-NL" w:eastAsia="en-NL"/>
-        </w:rPr>
-        <w:t>Reviewing</w:t>
-      </w:r>
-      <w:proofErr w:type="spellEnd"/>
-      <w:r>
-        <w:rPr>
-          <w:rStyle w:val="Strong"/>
-          <w:rFonts w:ascii="Civil Premium" w:hAnsi="Civil Premium"/>
-          <w:b w:val="0"/>
-          <w:bCs w:val="0"/>
-          <w:sz w:val="20"/>
-          <w:szCs w:val="20"/>
-          <w:lang w:val="nl-NL" w:eastAsia="en-NL"/>
-        </w:rPr>
-        <w:t xml:space="preserve"> </w:t>
-      </w:r>
-      <w:proofErr w:type="spellStart"/>
-      <w:r>
-        <w:rPr>
-          <w:rStyle w:val="Strong"/>
-          <w:rFonts w:ascii="Civil Premium" w:hAnsi="Civil Premium"/>
-          <w:b w:val="0"/>
-          <w:bCs w:val="0"/>
-          <w:sz w:val="20"/>
-          <w:szCs w:val="20"/>
-          <w:lang w:val="nl-NL" w:eastAsia="en-NL"/>
-        </w:rPr>
-        <w:t>the</w:t>
-      </w:r>
-      <w:proofErr w:type="spellEnd"/>
-      <w:r>
-        <w:rPr>
-          <w:rStyle w:val="Strong"/>
-          <w:rFonts w:ascii="Civil Premium" w:hAnsi="Civil Premium"/>
-          <w:b w:val="0"/>
-          <w:bCs w:val="0"/>
-          <w:sz w:val="20"/>
-          <w:szCs w:val="20"/>
-          <w:lang w:val="nl-NL" w:eastAsia="en-NL"/>
-        </w:rPr>
-        <w:t xml:space="preserve"> </w:t>
-      </w:r>
-      <w:proofErr w:type="spellStart"/>
-      <w:r>
-        <w:rPr>
-          <w:rStyle w:val="Strong"/>
-          <w:rFonts w:ascii="Civil Premium" w:hAnsi="Civil Premium"/>
-          <w:b w:val="0"/>
-          <w:bCs w:val="0"/>
-          <w:sz w:val="20"/>
-          <w:szCs w:val="20"/>
-          <w:lang w:val="nl-NL" w:eastAsia="en-NL"/>
-        </w:rPr>
-        <w:t>global</w:t>
-      </w:r>
-      <w:proofErr w:type="spellEnd"/>
-      <w:r>
-        <w:rPr>
-          <w:rStyle w:val="Strong"/>
-          <w:rFonts w:ascii="Civil Premium" w:hAnsi="Civil Premium"/>
-          <w:b w:val="0"/>
-          <w:bCs w:val="0"/>
-          <w:sz w:val="20"/>
-          <w:szCs w:val="20"/>
-          <w:lang w:val="nl-NL" w:eastAsia="en-NL"/>
-        </w:rPr>
-        <w:t xml:space="preserve"> </w:t>
-      </w:r>
-      <w:proofErr w:type="spellStart"/>
-      <w:r>
-        <w:rPr>
-          <w:rStyle w:val="Strong"/>
-          <w:rFonts w:ascii="Civil Premium" w:hAnsi="Civil Premium"/>
-          <w:b w:val="0"/>
-          <w:bCs w:val="0"/>
-          <w:sz w:val="20"/>
-          <w:szCs w:val="20"/>
-          <w:lang w:val="nl-NL" w:eastAsia="en-NL"/>
-        </w:rPr>
-        <w:t>determinants</w:t>
-      </w:r>
-      <w:proofErr w:type="spellEnd"/>
-      <w:r>
-        <w:rPr>
-          <w:rStyle w:val="Strong"/>
-          <w:rFonts w:ascii="Civil Premium" w:hAnsi="Civil Premium"/>
-          <w:b w:val="0"/>
-          <w:bCs w:val="0"/>
-          <w:sz w:val="20"/>
-          <w:szCs w:val="20"/>
-          <w:lang w:val="nl-NL" w:eastAsia="en-NL"/>
-        </w:rPr>
-        <w:t xml:space="preserve"> </w:t>
-      </w:r>
-      <w:proofErr w:type="spellStart"/>
-      <w:r>
-        <w:rPr>
-          <w:rStyle w:val="Strong"/>
-          <w:rFonts w:ascii="Civil Premium" w:hAnsi="Civil Premium"/>
-          <w:b w:val="0"/>
-          <w:bCs w:val="0"/>
-          <w:sz w:val="20"/>
-          <w:szCs w:val="20"/>
-          <w:lang w:val="nl-NL" w:eastAsia="en-NL"/>
-        </w:rPr>
-        <w:t>for</w:t>
-      </w:r>
-      <w:proofErr w:type="spellEnd"/>
-      <w:r>
-        <w:rPr>
-          <w:rStyle w:val="Strong"/>
-          <w:rFonts w:ascii="Civil Premium" w:hAnsi="Civil Premium"/>
-          <w:b w:val="0"/>
-          <w:bCs w:val="0"/>
-          <w:sz w:val="20"/>
-          <w:szCs w:val="20"/>
-          <w:lang w:val="nl-NL" w:eastAsia="en-NL"/>
-        </w:rPr>
-        <w:t xml:space="preserve"> </w:t>
-      </w:r>
-      <w:proofErr w:type="spellStart"/>
-      <w:r>
-        <w:rPr>
-          <w:rStyle w:val="Strong"/>
-          <w:rFonts w:ascii="Civil Premium" w:hAnsi="Civil Premium"/>
-          <w:b w:val="0"/>
-          <w:bCs w:val="0"/>
-          <w:sz w:val="20"/>
-          <w:szCs w:val="20"/>
-          <w:lang w:val="nl-NL" w:eastAsia="en-NL"/>
-        </w:rPr>
-        <w:t>the</w:t>
-      </w:r>
-      <w:proofErr w:type="spellEnd"/>
-      <w:r>
-        <w:rPr>
-          <w:rStyle w:val="Strong"/>
-          <w:rFonts w:ascii="Civil Premium" w:hAnsi="Civil Premium"/>
-          <w:b w:val="0"/>
-          <w:bCs w:val="0"/>
-          <w:sz w:val="20"/>
-          <w:szCs w:val="20"/>
-          <w:lang w:val="nl-NL" w:eastAsia="en-NL"/>
-        </w:rPr>
-        <w:t xml:space="preserve"> </w:t>
-      </w:r>
-      <w:proofErr w:type="spellStart"/>
-      <w:r>
-        <w:rPr>
-          <w:rStyle w:val="Strong"/>
-          <w:rFonts w:ascii="Civil Premium" w:hAnsi="Civil Premium"/>
-          <w:b w:val="0"/>
-          <w:bCs w:val="0"/>
-          <w:sz w:val="20"/>
-          <w:szCs w:val="20"/>
-          <w:lang w:val="nl-NL" w:eastAsia="en-NL"/>
-        </w:rPr>
-        <w:t>introduction</w:t>
-      </w:r>
-      <w:proofErr w:type="spellEnd"/>
-      <w:r>
-        <w:rPr>
-          <w:rStyle w:val="Strong"/>
-          <w:rFonts w:ascii="Civil Premium" w:hAnsi="Civil Premium"/>
-          <w:b w:val="0"/>
-          <w:bCs w:val="0"/>
-          <w:sz w:val="20"/>
-          <w:szCs w:val="20"/>
-          <w:lang w:val="nl-NL" w:eastAsia="en-NL"/>
-        </w:rPr>
-        <w:t xml:space="preserve"> of </w:t>
-      </w:r>
-      <w:proofErr w:type="spellStart"/>
-      <w:r>
-        <w:rPr>
-          <w:rStyle w:val="Strong"/>
-          <w:rFonts w:ascii="Civil Premium" w:hAnsi="Civil Premium"/>
-          <w:b w:val="0"/>
-          <w:bCs w:val="0"/>
-          <w:sz w:val="20"/>
-          <w:szCs w:val="20"/>
-          <w:lang w:val="nl-NL" w:eastAsia="en-NL"/>
-        </w:rPr>
-        <w:t>nuclear</w:t>
-      </w:r>
-      <w:proofErr w:type="spellEnd"/>
-      <w:r>
-        <w:rPr>
-          <w:rStyle w:val="Strong"/>
-          <w:rFonts w:ascii="Civil Premium" w:hAnsi="Civil Premium"/>
-          <w:b w:val="0"/>
-          <w:bCs w:val="0"/>
-          <w:sz w:val="20"/>
-          <w:szCs w:val="20"/>
-          <w:lang w:val="nl-NL" w:eastAsia="en-NL"/>
-        </w:rPr>
-        <w:t xml:space="preserve"> energy in 166 </w:t>
-      </w:r>
-      <w:proofErr w:type="spellStart"/>
-      <w:r>
-        <w:rPr>
-          <w:rStyle w:val="Strong"/>
-          <w:rFonts w:ascii="Civil Premium" w:hAnsi="Civil Premium"/>
-          <w:b w:val="0"/>
-          <w:bCs w:val="0"/>
-          <w:sz w:val="20"/>
-          <w:szCs w:val="20"/>
-          <w:lang w:val="nl-NL" w:eastAsia="en-NL"/>
-        </w:rPr>
-        <w:t>countries</w:t>
-      </w:r>
-      <w:proofErr w:type="spellEnd"/>
-      <w:r>
-        <w:rPr>
-          <w:rStyle w:val="Strong"/>
-          <w:rFonts w:ascii="Civil Premium" w:hAnsi="Civil Premium"/>
-          <w:b w:val="0"/>
-          <w:bCs w:val="0"/>
-          <w:sz w:val="20"/>
-          <w:szCs w:val="20"/>
-          <w:lang w:val="nl-NL" w:eastAsia="en-NL"/>
-        </w:rPr>
-        <w:t xml:space="preserve">. Energy Research &amp; </w:t>
-      </w:r>
-      <w:proofErr w:type="spellStart"/>
-      <w:r>
-        <w:rPr>
-          <w:rStyle w:val="Strong"/>
-          <w:rFonts w:ascii="Civil Premium" w:hAnsi="Civil Premium"/>
-          <w:b w:val="0"/>
-          <w:bCs w:val="0"/>
-          <w:sz w:val="20"/>
-          <w:szCs w:val="20"/>
-          <w:lang w:val="nl-NL" w:eastAsia="en-NL"/>
-        </w:rPr>
-        <w:t>Social</w:t>
-      </w:r>
-      <w:proofErr w:type="spellEnd"/>
-      <w:r>
-        <w:rPr>
-          <w:rStyle w:val="Strong"/>
-          <w:rFonts w:ascii="Civil Premium" w:hAnsi="Civil Premium"/>
-          <w:b w:val="0"/>
-          <w:bCs w:val="0"/>
-          <w:sz w:val="20"/>
-          <w:szCs w:val="20"/>
-          <w:lang w:val="nl-NL" w:eastAsia="en-NL"/>
-        </w:rPr>
-        <w:t xml:space="preserve"> </w:t>
-      </w:r>
-      <w:proofErr w:type="spellStart"/>
-      <w:r>
-        <w:rPr>
-          <w:rStyle w:val="Strong"/>
-          <w:rFonts w:ascii="Civil Premium" w:hAnsi="Civil Premium"/>
-          <w:b w:val="0"/>
-          <w:bCs w:val="0"/>
-          <w:sz w:val="20"/>
-          <w:szCs w:val="20"/>
-          <w:lang w:val="nl-NL" w:eastAsia="en-NL"/>
-        </w:rPr>
-        <w:t>Science</w:t>
-      </w:r>
-      <w:proofErr w:type="spellEnd"/>
-      <w:r>
-        <w:rPr>
-          <w:rStyle w:val="Strong"/>
-          <w:rFonts w:ascii="Civil Premium" w:hAnsi="Civil Premium"/>
-          <w:b w:val="0"/>
-          <w:bCs w:val="0"/>
-          <w:sz w:val="20"/>
-          <w:szCs w:val="20"/>
-          <w:lang w:val="nl-NL" w:eastAsia="en-NL"/>
-        </w:rPr>
-        <w:t xml:space="preserve">, 63, 101389. </w:t>
-      </w:r>
-      <w:proofErr w:type="gramStart"/>
-      <w:r>
-        <w:rPr>
-          <w:rStyle w:val="Strong"/>
-          <w:rFonts w:ascii="Civil Premium" w:hAnsi="Civil Premium"/>
-          <w:b w:val="0"/>
-          <w:bCs w:val="0"/>
-          <w:sz w:val="20"/>
-          <w:szCs w:val="20"/>
-          <w:lang w:val="nl-NL" w:eastAsia="en-NL"/>
-        </w:rPr>
-        <w:t>https://doi.org/10.1016/j.erss.2019.101389</w:t>
-      </w:r>
-      <w:proofErr w:type="gramEnd"/>
-    </w:p>
-    <w:p>
-      <w:pPr>
-        <w:rPr>
-          <w:rStyle w:val="Strong"/>
-          <w:rFonts w:ascii="Civil Premium" w:eastAsia="Times New Roman" w:hAnsi="Civil Premium" w:cs="Times New Roman"/>
-          <w:b w:val="0"/>
-          <w:bCs w:val="0"/>
-          <w:sz w:val="20"/>
-          <w:szCs w:val="20"/>
-          <w:lang w:val="nl-NL" w:eastAsia="en-NL"/>
-        </w:rPr>
-      </w:pPr>
-      <w:r>
-        <w:rPr>
-          <w:rStyle w:val="Strong"/>
-          <w:rFonts w:ascii="Civil Premium" w:eastAsia="Times New Roman" w:hAnsi="Civil Premium" w:cs="Times New Roman"/>
-          <w:b w:val="0"/>
-          <w:bCs w:val="0"/>
-          <w:sz w:val="20"/>
-          <w:szCs w:val="20"/>
-          <w:lang w:val="nl-NL" w:eastAsia="en-NL"/>
-        </w:rPr>
-        <w:t xml:space="preserve">Sanders, M. C., &amp; Sanders, C. E. (2021). A </w:t>
-      </w:r>
-      <w:proofErr w:type="spellStart"/>
-      <w:r>
-        <w:rPr>
-          <w:rStyle w:val="Strong"/>
-          <w:rFonts w:ascii="Civil Premium" w:eastAsia="Times New Roman" w:hAnsi="Civil Premium" w:cs="Times New Roman"/>
-          <w:b w:val="0"/>
-          <w:bCs w:val="0"/>
-          <w:sz w:val="20"/>
-          <w:szCs w:val="20"/>
-          <w:lang w:val="nl-NL" w:eastAsia="en-NL"/>
-        </w:rPr>
-        <w:t>world’s</w:t>
-      </w:r>
-      <w:proofErr w:type="spellEnd"/>
-      <w:r>
-        <w:rPr>
-          <w:rStyle w:val="Strong"/>
-          <w:rFonts w:ascii="Civil Premium" w:eastAsia="Times New Roman" w:hAnsi="Civil Premium" w:cs="Times New Roman"/>
-          <w:b w:val="0"/>
-          <w:bCs w:val="0"/>
-          <w:sz w:val="20"/>
-          <w:szCs w:val="20"/>
-          <w:lang w:val="nl-NL" w:eastAsia="en-NL"/>
-        </w:rPr>
-        <w:t xml:space="preserve"> dilemma ‘</w:t>
-      </w:r>
-      <w:proofErr w:type="spellStart"/>
-      <w:r>
-        <w:rPr>
-          <w:rStyle w:val="Strong"/>
-          <w:rFonts w:ascii="Civil Premium" w:eastAsia="Times New Roman" w:hAnsi="Civil Premium" w:cs="Times New Roman"/>
-          <w:b w:val="0"/>
-          <w:bCs w:val="0"/>
-          <w:sz w:val="20"/>
-          <w:szCs w:val="20"/>
-          <w:lang w:val="nl-NL" w:eastAsia="en-NL"/>
-        </w:rPr>
-        <w:t>upon</w:t>
-      </w:r>
-      <w:proofErr w:type="spellEnd"/>
-      <w:r>
-        <w:rPr>
-          <w:rStyle w:val="Strong"/>
-          <w:rFonts w:ascii="Civil Premium" w:eastAsia="Times New Roman" w:hAnsi="Civil Premium" w:cs="Times New Roman"/>
-          <w:b w:val="0"/>
-          <w:bCs w:val="0"/>
-          <w:sz w:val="20"/>
-          <w:szCs w:val="20"/>
-          <w:lang w:val="nl-NL" w:eastAsia="en-NL"/>
-        </w:rPr>
-        <w:t xml:space="preserve"> </w:t>
-      </w:r>
-      <w:proofErr w:type="spellStart"/>
-      <w:r>
-        <w:rPr>
-          <w:rStyle w:val="Strong"/>
-          <w:rFonts w:ascii="Civil Premium" w:eastAsia="Times New Roman" w:hAnsi="Civil Premium" w:cs="Times New Roman"/>
-          <w:b w:val="0"/>
-          <w:bCs w:val="0"/>
-          <w:sz w:val="20"/>
-          <w:szCs w:val="20"/>
-          <w:lang w:val="nl-NL" w:eastAsia="en-NL"/>
-        </w:rPr>
-        <w:t>which</w:t>
-      </w:r>
-      <w:proofErr w:type="spellEnd"/>
-      <w:r>
-        <w:rPr>
-          <w:rStyle w:val="Strong"/>
-          <w:rFonts w:ascii="Civil Premium" w:eastAsia="Times New Roman" w:hAnsi="Civil Premium" w:cs="Times New Roman"/>
-          <w:b w:val="0"/>
-          <w:bCs w:val="0"/>
-          <w:sz w:val="20"/>
-          <w:szCs w:val="20"/>
-          <w:lang w:val="nl-NL" w:eastAsia="en-NL"/>
-        </w:rPr>
-        <w:t xml:space="preserve"> </w:t>
-      </w:r>
-      <w:proofErr w:type="spellStart"/>
-      <w:r>
-        <w:rPr>
-          <w:rStyle w:val="Strong"/>
-          <w:rFonts w:ascii="Civil Premium" w:eastAsia="Times New Roman" w:hAnsi="Civil Premium" w:cs="Times New Roman"/>
-          <w:b w:val="0"/>
-          <w:bCs w:val="0"/>
-          <w:sz w:val="20"/>
-          <w:szCs w:val="20"/>
-          <w:lang w:val="nl-NL" w:eastAsia="en-NL"/>
-        </w:rPr>
-        <w:t>the</w:t>
-      </w:r>
-      <w:proofErr w:type="spellEnd"/>
-      <w:r>
-        <w:rPr>
-          <w:rStyle w:val="Strong"/>
-          <w:rFonts w:ascii="Civil Premium" w:eastAsia="Times New Roman" w:hAnsi="Civil Premium" w:cs="Times New Roman"/>
-          <w:b w:val="0"/>
-          <w:bCs w:val="0"/>
-          <w:sz w:val="20"/>
-          <w:szCs w:val="20"/>
-          <w:lang w:val="nl-NL" w:eastAsia="en-NL"/>
-        </w:rPr>
-        <w:t xml:space="preserve"> </w:t>
-      </w:r>
-      <w:proofErr w:type="spellStart"/>
-      <w:r>
-        <w:rPr>
-          <w:rStyle w:val="Strong"/>
-          <w:rFonts w:ascii="Civil Premium" w:eastAsia="Times New Roman" w:hAnsi="Civil Premium" w:cs="Times New Roman"/>
-          <w:b w:val="0"/>
-          <w:bCs w:val="0"/>
-          <w:sz w:val="20"/>
-          <w:szCs w:val="20"/>
-          <w:lang w:val="nl-NL" w:eastAsia="en-NL"/>
-        </w:rPr>
-        <w:t>sun</w:t>
-      </w:r>
-      <w:proofErr w:type="spellEnd"/>
-      <w:r>
-        <w:rPr>
-          <w:rStyle w:val="Strong"/>
-          <w:rFonts w:ascii="Civil Premium" w:eastAsia="Times New Roman" w:hAnsi="Civil Premium" w:cs="Times New Roman"/>
-          <w:b w:val="0"/>
-          <w:bCs w:val="0"/>
-          <w:sz w:val="20"/>
-          <w:szCs w:val="20"/>
-          <w:lang w:val="nl-NL" w:eastAsia="en-NL"/>
-        </w:rPr>
-        <w:t xml:space="preserve"> never sets’: The </w:t>
-      </w:r>
-      <w:proofErr w:type="spellStart"/>
-      <w:r>
-        <w:rPr>
-          <w:rStyle w:val="Strong"/>
-          <w:rFonts w:ascii="Civil Premium" w:eastAsia="Times New Roman" w:hAnsi="Civil Premium" w:cs="Times New Roman"/>
-          <w:b w:val="0"/>
-          <w:bCs w:val="0"/>
-          <w:sz w:val="20"/>
-          <w:szCs w:val="20"/>
-          <w:lang w:val="nl-NL" w:eastAsia="en-NL"/>
-        </w:rPr>
-        <w:t>nuclear</w:t>
-      </w:r>
-      <w:proofErr w:type="spellEnd"/>
-      <w:r>
-        <w:rPr>
-          <w:rStyle w:val="Strong"/>
-          <w:rFonts w:ascii="Civil Premium" w:eastAsia="Times New Roman" w:hAnsi="Civil Premium" w:cs="Times New Roman"/>
-          <w:b w:val="0"/>
-          <w:bCs w:val="0"/>
-          <w:sz w:val="20"/>
-          <w:szCs w:val="20"/>
-          <w:lang w:val="nl-NL" w:eastAsia="en-NL"/>
-        </w:rPr>
-        <w:t xml:space="preserve"> waste management </w:t>
-      </w:r>
-      <w:proofErr w:type="spellStart"/>
-      <w:r>
-        <w:rPr>
-          <w:rStyle w:val="Strong"/>
-          <w:rFonts w:ascii="Civil Premium" w:eastAsia="Times New Roman" w:hAnsi="Civil Premium" w:cs="Times New Roman"/>
-          <w:b w:val="0"/>
-          <w:bCs w:val="0"/>
-          <w:sz w:val="20"/>
-          <w:szCs w:val="20"/>
-          <w:lang w:val="nl-NL" w:eastAsia="en-NL"/>
-        </w:rPr>
-        <w:t>strategy</w:t>
-      </w:r>
-      <w:proofErr w:type="spellEnd"/>
-      <w:r>
-        <w:rPr>
-          <w:rStyle w:val="Strong"/>
-          <w:rFonts w:ascii="Civil Premium" w:eastAsia="Times New Roman" w:hAnsi="Civil Premium" w:cs="Times New Roman"/>
-          <w:b w:val="0"/>
-          <w:bCs w:val="0"/>
-          <w:sz w:val="20"/>
-          <w:szCs w:val="20"/>
-          <w:lang w:val="nl-NL" w:eastAsia="en-NL"/>
-        </w:rPr>
-        <w:t xml:space="preserve"> (part III): Australia, Belgium, </w:t>
-      </w:r>
-      <w:proofErr w:type="spellStart"/>
-      <w:r>
-        <w:rPr>
-          <w:rStyle w:val="Strong"/>
-          <w:rFonts w:ascii="Civil Premium" w:eastAsia="Times New Roman" w:hAnsi="Civil Premium" w:cs="Times New Roman"/>
-          <w:b w:val="0"/>
-          <w:bCs w:val="0"/>
-          <w:sz w:val="20"/>
-          <w:szCs w:val="20"/>
-          <w:lang w:val="nl-NL" w:eastAsia="en-NL"/>
-        </w:rPr>
-        <w:t>Czech</w:t>
-      </w:r>
-      <w:proofErr w:type="spellEnd"/>
-      <w:r>
-        <w:rPr>
-          <w:rStyle w:val="Strong"/>
-          <w:rFonts w:ascii="Civil Premium" w:eastAsia="Times New Roman" w:hAnsi="Civil Premium" w:cs="Times New Roman"/>
-          <w:b w:val="0"/>
-          <w:bCs w:val="0"/>
-          <w:sz w:val="20"/>
-          <w:szCs w:val="20"/>
-          <w:lang w:val="nl-NL" w:eastAsia="en-NL"/>
-        </w:rPr>
-        <w:t xml:space="preserve"> </w:t>
-      </w:r>
-      <w:proofErr w:type="spellStart"/>
-      <w:r>
-        <w:rPr>
-          <w:rStyle w:val="Strong"/>
-          <w:rFonts w:ascii="Civil Premium" w:eastAsia="Times New Roman" w:hAnsi="Civil Premium" w:cs="Times New Roman"/>
-          <w:b w:val="0"/>
-          <w:bCs w:val="0"/>
-          <w:sz w:val="20"/>
-          <w:szCs w:val="20"/>
-          <w:lang w:val="nl-NL" w:eastAsia="en-NL"/>
-        </w:rPr>
-        <w:t>Republic</w:t>
-      </w:r>
-      <w:proofErr w:type="spellEnd"/>
-      <w:r>
-        <w:rPr>
-          <w:rStyle w:val="Strong"/>
-          <w:rFonts w:ascii="Civil Premium" w:eastAsia="Times New Roman" w:hAnsi="Civil Premium" w:cs="Times New Roman"/>
-          <w:b w:val="0"/>
-          <w:bCs w:val="0"/>
-          <w:sz w:val="20"/>
-          <w:szCs w:val="20"/>
-          <w:lang w:val="nl-NL" w:eastAsia="en-NL"/>
-        </w:rPr>
-        <w:t xml:space="preserve">, Netherlands, </w:t>
-      </w:r>
-      <w:proofErr w:type="spellStart"/>
-      <w:r>
-        <w:rPr>
-          <w:rStyle w:val="Strong"/>
-          <w:rFonts w:ascii="Civil Premium" w:eastAsia="Times New Roman" w:hAnsi="Civil Premium" w:cs="Times New Roman"/>
-          <w:b w:val="0"/>
-          <w:bCs w:val="0"/>
-          <w:sz w:val="20"/>
-          <w:szCs w:val="20"/>
-          <w:lang w:val="nl-NL" w:eastAsia="en-NL"/>
-        </w:rPr>
-        <w:t>and</w:t>
-      </w:r>
-      <w:proofErr w:type="spellEnd"/>
-      <w:r>
-        <w:rPr>
-          <w:rStyle w:val="Strong"/>
-          <w:rFonts w:ascii="Civil Premium" w:eastAsia="Times New Roman" w:hAnsi="Civil Premium" w:cs="Times New Roman"/>
-          <w:b w:val="0"/>
-          <w:bCs w:val="0"/>
-          <w:sz w:val="20"/>
-          <w:szCs w:val="20"/>
-          <w:lang w:val="nl-NL" w:eastAsia="en-NL"/>
-        </w:rPr>
-        <w:t xml:space="preserve"> Romania. </w:t>
-      </w:r>
-      <w:proofErr w:type="spellStart"/>
-      <w:r>
-        <w:rPr>
-          <w:rStyle w:val="Strong"/>
-          <w:rFonts w:ascii="Civil Premium" w:eastAsia="Times New Roman" w:hAnsi="Civil Premium" w:cs="Times New Roman"/>
-          <w:b w:val="0"/>
-          <w:bCs w:val="0"/>
-          <w:sz w:val="20"/>
-          <w:szCs w:val="20"/>
-          <w:lang w:val="nl-NL" w:eastAsia="en-NL"/>
-        </w:rPr>
-        <w:t>Progress</w:t>
-      </w:r>
-      <w:proofErr w:type="spellEnd"/>
-      <w:r>
-        <w:rPr>
-          <w:rStyle w:val="Strong"/>
-          <w:rFonts w:ascii="Civil Premium" w:eastAsia="Times New Roman" w:hAnsi="Civil Premium" w:cs="Times New Roman"/>
-          <w:b w:val="0"/>
-          <w:bCs w:val="0"/>
-          <w:sz w:val="20"/>
-          <w:szCs w:val="20"/>
-          <w:lang w:val="nl-NL" w:eastAsia="en-NL"/>
-        </w:rPr>
-        <w:t xml:space="preserve"> in </w:t>
-      </w:r>
-      <w:proofErr w:type="spellStart"/>
-      <w:r>
-        <w:rPr>
-          <w:rStyle w:val="Strong"/>
-          <w:rFonts w:ascii="Civil Premium" w:eastAsia="Times New Roman" w:hAnsi="Civil Premium" w:cs="Times New Roman"/>
-          <w:b w:val="0"/>
-          <w:bCs w:val="0"/>
-          <w:sz w:val="20"/>
-          <w:szCs w:val="20"/>
-          <w:lang w:val="nl-NL" w:eastAsia="en-NL"/>
-        </w:rPr>
-        <w:t>Nuclear</w:t>
-      </w:r>
-      <w:proofErr w:type="spellEnd"/>
-      <w:r>
-        <w:rPr>
-          <w:rStyle w:val="Strong"/>
-          <w:rFonts w:ascii="Civil Premium" w:eastAsia="Times New Roman" w:hAnsi="Civil Premium" w:cs="Times New Roman"/>
-          <w:b w:val="0"/>
-          <w:bCs w:val="0"/>
-          <w:sz w:val="20"/>
-          <w:szCs w:val="20"/>
-          <w:lang w:val="nl-NL" w:eastAsia="en-NL"/>
-        </w:rPr>
-        <w:t xml:space="preserve"> Energy (New Series), 142, 104014-. </w:t>
+        <w:t xml:space="preserve">Sanders, M. C., &amp; Sanders, C. E. (2021). A world’s dilemma ‘upon which the sun never sets’: The nuclear waste management strategy (part III): Australia, Belgium, Czech Republic, Netherlands, and Romania. Progress in Nuclear Energy (New Series), 142, 104014-. </w:t>
       </w:r>
       <w:hyperlink r:id="rId9" w:history="1">
         <w:r>
@@ -6694,10 +4426,11 @@
           <w:szCs w:val="20"/>
           <w:lang w:val="nl-NL" w:eastAsia="en-NL"/>
         </w:rPr>
-        <w:t xml:space="preserve">Smith, P. B., &amp; </w:t>
-      </w:r>
-      <w:proofErr w:type="spellStart"/>
-      <w:r>
+        <w:t>Smith, P. B., &amp; Spanhoff, R. (1976). The nuclear energy debate in the netherlands. Bulletin of the Atomic Scientists, 32(2), 41–44. https://doi.org/10.1080/00963402.1976.11455566</w:t>
+      </w:r>
+    </w:p>
+    <w:p>
+      <w:pPr>
         <w:rPr>
           <w:rStyle w:val="Strong"/>
           <w:rFonts w:ascii="Civil Premium" w:eastAsia="Times New Roman" w:hAnsi="Civil Premium" w:cs="Times New Roman"/>
@@ -6707,9 +4440,7 @@
           <w:szCs w:val="20"/>
           <w:lang w:val="nl-NL" w:eastAsia="en-NL"/>
         </w:rPr>
-        <w:t>Spanhoff</w:t>
-      </w:r>
-      <w:proofErr w:type="spellEnd"/>
+      </w:pPr>
       <w:r>
         <w:rPr>
           <w:rStyle w:val="Strong"/>
@@ -6720,488 +4451,7 @@
           <w:szCs w:val="20"/>
           <w:lang w:val="nl-NL" w:eastAsia="en-NL"/>
         </w:rPr>
-        <w:t xml:space="preserve">, R. (1976). The </w:t>
-      </w:r>
-      <w:proofErr w:type="spellStart"/>
-      <w:r>
-        <w:rPr>
-          <w:rStyle w:val="Strong"/>
-          <w:rFonts w:ascii="Civil Premium" w:eastAsia="Times New Roman" w:hAnsi="Civil Premium" w:cs="Times New Roman"/>
-          <w:b w:val="0"/>
-          <w:bCs w:val="0"/>
-          <w:sz w:val="20"/>
-          <w:szCs w:val="20"/>
-          <w:lang w:val="nl-NL" w:eastAsia="en-NL"/>
-        </w:rPr>
-        <w:t>nuclear</w:t>
-      </w:r>
-      <w:proofErr w:type="spellEnd"/>
-      <w:r>
-        <w:rPr>
-          <w:rStyle w:val="Strong"/>
-          <w:rFonts w:ascii="Civil Premium" w:eastAsia="Times New Roman" w:hAnsi="Civil Premium" w:cs="Times New Roman"/>
-          <w:b w:val="0"/>
-          <w:bCs w:val="0"/>
-          <w:sz w:val="20"/>
-          <w:szCs w:val="20"/>
-          <w:lang w:val="nl-NL" w:eastAsia="en-NL"/>
-        </w:rPr>
-        <w:t xml:space="preserve"> energy </w:t>
-      </w:r>
-      <w:proofErr w:type="spellStart"/>
-      <w:r>
-        <w:rPr>
-          <w:rStyle w:val="Strong"/>
-          <w:rFonts w:ascii="Civil Premium" w:eastAsia="Times New Roman" w:hAnsi="Civil Premium" w:cs="Times New Roman"/>
-          <w:b w:val="0"/>
-          <w:bCs w:val="0"/>
-          <w:sz w:val="20"/>
-          <w:szCs w:val="20"/>
-          <w:lang w:val="nl-NL" w:eastAsia="en-NL"/>
-        </w:rPr>
-        <w:t>debate</w:t>
-      </w:r>
-      <w:proofErr w:type="spellEnd"/>
-      <w:r>
-        <w:rPr>
-          <w:rStyle w:val="Strong"/>
-          <w:rFonts w:ascii="Civil Premium" w:eastAsia="Times New Roman" w:hAnsi="Civil Premium" w:cs="Times New Roman"/>
-          <w:b w:val="0"/>
-          <w:bCs w:val="0"/>
-          <w:sz w:val="20"/>
-          <w:szCs w:val="20"/>
-          <w:lang w:val="nl-NL" w:eastAsia="en-NL"/>
-        </w:rPr>
-        <w:t xml:space="preserve"> in </w:t>
-      </w:r>
-      <w:proofErr w:type="spellStart"/>
-      <w:r>
-        <w:rPr>
-          <w:rStyle w:val="Strong"/>
-          <w:rFonts w:ascii="Civil Premium" w:eastAsia="Times New Roman" w:hAnsi="Civil Premium" w:cs="Times New Roman"/>
-          <w:b w:val="0"/>
-          <w:bCs w:val="0"/>
-          <w:sz w:val="20"/>
-          <w:szCs w:val="20"/>
-          <w:lang w:val="nl-NL" w:eastAsia="en-NL"/>
-        </w:rPr>
-        <w:t>the</w:t>
-      </w:r>
-      <w:proofErr w:type="spellEnd"/>
-      <w:r>
-        <w:rPr>
-          <w:rStyle w:val="Strong"/>
-          <w:rFonts w:ascii="Civil Premium" w:eastAsia="Times New Roman" w:hAnsi="Civil Premium" w:cs="Times New Roman"/>
-          <w:b w:val="0"/>
-          <w:bCs w:val="0"/>
-          <w:sz w:val="20"/>
-          <w:szCs w:val="20"/>
-          <w:lang w:val="nl-NL" w:eastAsia="en-NL"/>
-        </w:rPr>
-        <w:t xml:space="preserve"> </w:t>
-      </w:r>
-      <w:proofErr w:type="spellStart"/>
-      <w:r>
-        <w:rPr>
-          <w:rStyle w:val="Strong"/>
-          <w:rFonts w:ascii="Civil Premium" w:eastAsia="Times New Roman" w:hAnsi="Civil Premium" w:cs="Times New Roman"/>
-          <w:b w:val="0"/>
-          <w:bCs w:val="0"/>
-          <w:sz w:val="20"/>
-          <w:szCs w:val="20"/>
-          <w:lang w:val="nl-NL" w:eastAsia="en-NL"/>
-        </w:rPr>
-        <w:t>netherlands</w:t>
-      </w:r>
-      <w:proofErr w:type="spellEnd"/>
-      <w:r>
-        <w:rPr>
-          <w:rStyle w:val="Strong"/>
-          <w:rFonts w:ascii="Civil Premium" w:eastAsia="Times New Roman" w:hAnsi="Civil Premium" w:cs="Times New Roman"/>
-          <w:b w:val="0"/>
-          <w:bCs w:val="0"/>
-          <w:sz w:val="20"/>
-          <w:szCs w:val="20"/>
-          <w:lang w:val="nl-NL" w:eastAsia="en-NL"/>
-        </w:rPr>
-        <w:t xml:space="preserve">. Bulletin of </w:t>
-      </w:r>
-      <w:proofErr w:type="spellStart"/>
-      <w:r>
-        <w:rPr>
-          <w:rStyle w:val="Strong"/>
-          <w:rFonts w:ascii="Civil Premium" w:eastAsia="Times New Roman" w:hAnsi="Civil Premium" w:cs="Times New Roman"/>
-          <w:b w:val="0"/>
-          <w:bCs w:val="0"/>
-          <w:sz w:val="20"/>
-          <w:szCs w:val="20"/>
-          <w:lang w:val="nl-NL" w:eastAsia="en-NL"/>
-        </w:rPr>
-        <w:t>the</w:t>
-      </w:r>
-      <w:proofErr w:type="spellEnd"/>
-      <w:r>
-        <w:rPr>
-          <w:rStyle w:val="Strong"/>
-          <w:rFonts w:ascii="Civil Premium" w:eastAsia="Times New Roman" w:hAnsi="Civil Premium" w:cs="Times New Roman"/>
-          <w:b w:val="0"/>
-          <w:bCs w:val="0"/>
-          <w:sz w:val="20"/>
-          <w:szCs w:val="20"/>
-          <w:lang w:val="nl-NL" w:eastAsia="en-NL"/>
-        </w:rPr>
-        <w:t xml:space="preserve"> Atomic </w:t>
-      </w:r>
-      <w:proofErr w:type="spellStart"/>
-      <w:r>
-        <w:rPr>
-          <w:rStyle w:val="Strong"/>
-          <w:rFonts w:ascii="Civil Premium" w:eastAsia="Times New Roman" w:hAnsi="Civil Premium" w:cs="Times New Roman"/>
-          <w:b w:val="0"/>
-          <w:bCs w:val="0"/>
-          <w:sz w:val="20"/>
-          <w:szCs w:val="20"/>
-          <w:lang w:val="nl-NL" w:eastAsia="en-NL"/>
-        </w:rPr>
-        <w:t>Scientists</w:t>
-      </w:r>
-      <w:proofErr w:type="spellEnd"/>
-      <w:r>
-        <w:rPr>
-          <w:rStyle w:val="Strong"/>
-          <w:rFonts w:ascii="Civil Premium" w:eastAsia="Times New Roman" w:hAnsi="Civil Premium" w:cs="Times New Roman"/>
-          <w:b w:val="0"/>
-          <w:bCs w:val="0"/>
-          <w:sz w:val="20"/>
-          <w:szCs w:val="20"/>
-          <w:lang w:val="nl-NL" w:eastAsia="en-NL"/>
-        </w:rPr>
-        <w:t xml:space="preserve">, 32(2), 41–44. </w:t>
-      </w:r>
-      <w:proofErr w:type="gramStart"/>
-      <w:r>
-        <w:rPr>
-          <w:rStyle w:val="Strong"/>
-          <w:rFonts w:ascii="Civil Premium" w:eastAsia="Times New Roman" w:hAnsi="Civil Premium" w:cs="Times New Roman"/>
-          <w:b w:val="0"/>
-          <w:bCs w:val="0"/>
-          <w:sz w:val="20"/>
-          <w:szCs w:val="20"/>
-          <w:lang w:val="nl-NL" w:eastAsia="en-NL"/>
-        </w:rPr>
-        <w:t>https://doi.org/10.1080/00963402.1976.11455566</w:t>
-      </w:r>
-      <w:proofErr w:type="gramEnd"/>
-    </w:p>
-    <w:p>
-      <w:pPr>
-        <w:rPr>
-          <w:rStyle w:val="Strong"/>
-          <w:rFonts w:ascii="Civil Premium" w:eastAsia="Times New Roman" w:hAnsi="Civil Premium" w:cs="Times New Roman"/>
-          <w:b w:val="0"/>
-          <w:bCs w:val="0"/>
-          <w:sz w:val="20"/>
-          <w:szCs w:val="20"/>
-          <w:lang w:val="nl-NL" w:eastAsia="en-NL"/>
-        </w:rPr>
-      </w:pPr>
-      <w:r>
-        <w:rPr>
-          <w:rStyle w:val="Strong"/>
-          <w:rFonts w:ascii="Civil Premium" w:eastAsia="Times New Roman" w:hAnsi="Civil Premium" w:cs="Times New Roman"/>
-          <w:b w:val="0"/>
-          <w:bCs w:val="0"/>
-          <w:sz w:val="20"/>
-          <w:szCs w:val="20"/>
-          <w:lang w:val="nl-NL" w:eastAsia="en-NL"/>
-        </w:rPr>
-        <w:t>Wolde-</w:t>
-      </w:r>
-      <w:proofErr w:type="spellStart"/>
-      <w:r>
-        <w:rPr>
-          <w:rStyle w:val="Strong"/>
-          <w:rFonts w:ascii="Civil Premium" w:eastAsia="Times New Roman" w:hAnsi="Civil Premium" w:cs="Times New Roman"/>
-          <w:b w:val="0"/>
-          <w:bCs w:val="0"/>
-          <w:sz w:val="20"/>
-          <w:szCs w:val="20"/>
-          <w:lang w:val="nl-NL" w:eastAsia="en-NL"/>
-        </w:rPr>
-        <w:t>Rufael</w:t>
-      </w:r>
-      <w:proofErr w:type="spellEnd"/>
-      <w:r>
-        <w:rPr>
-          <w:rStyle w:val="Strong"/>
-          <w:rFonts w:ascii="Civil Premium" w:eastAsia="Times New Roman" w:hAnsi="Civil Premium" w:cs="Times New Roman"/>
-          <w:b w:val="0"/>
-          <w:bCs w:val="0"/>
-          <w:sz w:val="20"/>
-          <w:szCs w:val="20"/>
-          <w:lang w:val="nl-NL" w:eastAsia="en-NL"/>
-        </w:rPr>
-        <w:t xml:space="preserve">, Y., &amp; </w:t>
-      </w:r>
-      <w:proofErr w:type="spellStart"/>
-      <w:r>
-        <w:rPr>
-          <w:rStyle w:val="Strong"/>
-          <w:rFonts w:ascii="Civil Premium" w:eastAsia="Times New Roman" w:hAnsi="Civil Premium" w:cs="Times New Roman"/>
-          <w:b w:val="0"/>
-          <w:bCs w:val="0"/>
-          <w:sz w:val="20"/>
-          <w:szCs w:val="20"/>
-          <w:lang w:val="nl-NL" w:eastAsia="en-NL"/>
-        </w:rPr>
-        <w:t>Menyah</w:t>
-      </w:r>
-      <w:proofErr w:type="spellEnd"/>
-      <w:r>
-        <w:rPr>
-          <w:rStyle w:val="Strong"/>
-          <w:rFonts w:ascii="Civil Premium" w:eastAsia="Times New Roman" w:hAnsi="Civil Premium" w:cs="Times New Roman"/>
-          <w:b w:val="0"/>
-          <w:bCs w:val="0"/>
-          <w:sz w:val="20"/>
-          <w:szCs w:val="20"/>
-          <w:lang w:val="nl-NL" w:eastAsia="en-NL"/>
-        </w:rPr>
-        <w:t xml:space="preserve">, K. (2010). </w:t>
-      </w:r>
-      <w:proofErr w:type="spellStart"/>
-      <w:r>
-        <w:rPr>
-          <w:rStyle w:val="Strong"/>
-          <w:rFonts w:ascii="Civil Premium" w:eastAsia="Times New Roman" w:hAnsi="Civil Premium" w:cs="Times New Roman"/>
-          <w:b w:val="0"/>
-          <w:bCs w:val="0"/>
-          <w:sz w:val="20"/>
-          <w:szCs w:val="20"/>
-          <w:lang w:val="nl-NL" w:eastAsia="en-NL"/>
-        </w:rPr>
-        <w:t>Nuclear</w:t>
-      </w:r>
-      <w:proofErr w:type="spellEnd"/>
-      <w:r>
-        <w:rPr>
-          <w:rStyle w:val="Strong"/>
-          <w:rFonts w:ascii="Civil Premium" w:eastAsia="Times New Roman" w:hAnsi="Civil Premium" w:cs="Times New Roman"/>
-          <w:b w:val="0"/>
-          <w:bCs w:val="0"/>
-          <w:sz w:val="20"/>
-          <w:szCs w:val="20"/>
-          <w:lang w:val="nl-NL" w:eastAsia="en-NL"/>
-        </w:rPr>
-        <w:t xml:space="preserve"> energy </w:t>
-      </w:r>
-      <w:proofErr w:type="spellStart"/>
-      <w:r>
-        <w:rPr>
-          <w:rStyle w:val="Strong"/>
-          <w:rFonts w:ascii="Civil Premium" w:eastAsia="Times New Roman" w:hAnsi="Civil Premium" w:cs="Times New Roman"/>
-          <w:b w:val="0"/>
-          <w:bCs w:val="0"/>
-          <w:sz w:val="20"/>
-          <w:szCs w:val="20"/>
-          <w:lang w:val="nl-NL" w:eastAsia="en-NL"/>
-        </w:rPr>
-        <w:t>consumption</w:t>
-      </w:r>
-      <w:proofErr w:type="spellEnd"/>
-      <w:r>
-        <w:rPr>
-          <w:rStyle w:val="Strong"/>
-          <w:rFonts w:ascii="Civil Premium" w:eastAsia="Times New Roman" w:hAnsi="Civil Premium" w:cs="Times New Roman"/>
-          <w:b w:val="0"/>
-          <w:bCs w:val="0"/>
-          <w:sz w:val="20"/>
-          <w:szCs w:val="20"/>
-          <w:lang w:val="nl-NL" w:eastAsia="en-NL"/>
-        </w:rPr>
-        <w:t xml:space="preserve"> </w:t>
-      </w:r>
-      <w:proofErr w:type="spellStart"/>
-      <w:r>
-        <w:rPr>
-          <w:rStyle w:val="Strong"/>
-          <w:rFonts w:ascii="Civil Premium" w:eastAsia="Times New Roman" w:hAnsi="Civil Premium" w:cs="Times New Roman"/>
-          <w:b w:val="0"/>
-          <w:bCs w:val="0"/>
-          <w:sz w:val="20"/>
-          <w:szCs w:val="20"/>
-          <w:lang w:val="nl-NL" w:eastAsia="en-NL"/>
-        </w:rPr>
-        <w:t>and</w:t>
-      </w:r>
-      <w:proofErr w:type="spellEnd"/>
-      <w:r>
-        <w:rPr>
-          <w:rStyle w:val="Strong"/>
-          <w:rFonts w:ascii="Civil Premium" w:eastAsia="Times New Roman" w:hAnsi="Civil Premium" w:cs="Times New Roman"/>
-          <w:b w:val="0"/>
-          <w:bCs w:val="0"/>
-          <w:sz w:val="20"/>
-          <w:szCs w:val="20"/>
-          <w:lang w:val="nl-NL" w:eastAsia="en-NL"/>
-        </w:rPr>
-        <w:t xml:space="preserve"> </w:t>
-      </w:r>
-      <w:proofErr w:type="spellStart"/>
-      <w:r>
-        <w:rPr>
-          <w:rStyle w:val="Strong"/>
-          <w:rFonts w:ascii="Civil Premium" w:eastAsia="Times New Roman" w:hAnsi="Civil Premium" w:cs="Times New Roman"/>
-          <w:b w:val="0"/>
-          <w:bCs w:val="0"/>
-          <w:sz w:val="20"/>
-          <w:szCs w:val="20"/>
-          <w:lang w:val="nl-NL" w:eastAsia="en-NL"/>
-        </w:rPr>
-        <w:t>economic</w:t>
-      </w:r>
-      <w:proofErr w:type="spellEnd"/>
-      <w:r>
-        <w:rPr>
-          <w:rStyle w:val="Strong"/>
-          <w:rFonts w:ascii="Civil Premium" w:eastAsia="Times New Roman" w:hAnsi="Civil Premium" w:cs="Times New Roman"/>
-          <w:b w:val="0"/>
-          <w:bCs w:val="0"/>
-          <w:sz w:val="20"/>
-          <w:szCs w:val="20"/>
-          <w:lang w:val="nl-NL" w:eastAsia="en-NL"/>
-        </w:rPr>
-        <w:t xml:space="preserve"> </w:t>
-      </w:r>
-      <w:proofErr w:type="spellStart"/>
-      <w:r>
-        <w:rPr>
-          <w:rStyle w:val="Strong"/>
-          <w:rFonts w:ascii="Civil Premium" w:eastAsia="Times New Roman" w:hAnsi="Civil Premium" w:cs="Times New Roman"/>
-          <w:b w:val="0"/>
-          <w:bCs w:val="0"/>
-          <w:sz w:val="20"/>
-          <w:szCs w:val="20"/>
-          <w:lang w:val="nl-NL" w:eastAsia="en-NL"/>
-        </w:rPr>
-        <w:t>growth</w:t>
-      </w:r>
-      <w:proofErr w:type="spellEnd"/>
-      <w:r>
-        <w:rPr>
-          <w:rStyle w:val="Strong"/>
-          <w:rFonts w:ascii="Civil Premium" w:eastAsia="Times New Roman" w:hAnsi="Civil Premium" w:cs="Times New Roman"/>
-          <w:b w:val="0"/>
-          <w:bCs w:val="0"/>
-          <w:sz w:val="20"/>
-          <w:szCs w:val="20"/>
-          <w:lang w:val="nl-NL" w:eastAsia="en-NL"/>
-        </w:rPr>
-        <w:t xml:space="preserve"> in </w:t>
-      </w:r>
-      <w:proofErr w:type="spellStart"/>
-      <w:r>
-        <w:rPr>
-          <w:rStyle w:val="Strong"/>
-          <w:rFonts w:ascii="Civil Premium" w:eastAsia="Times New Roman" w:hAnsi="Civil Premium" w:cs="Times New Roman"/>
-          <w:b w:val="0"/>
-          <w:bCs w:val="0"/>
-          <w:sz w:val="20"/>
-          <w:szCs w:val="20"/>
-          <w:lang w:val="nl-NL" w:eastAsia="en-NL"/>
-        </w:rPr>
-        <w:t>nine</w:t>
-      </w:r>
-      <w:proofErr w:type="spellEnd"/>
-      <w:r>
-        <w:rPr>
-          <w:rStyle w:val="Strong"/>
-          <w:rFonts w:ascii="Civil Premium" w:eastAsia="Times New Roman" w:hAnsi="Civil Premium" w:cs="Times New Roman"/>
-          <w:b w:val="0"/>
-          <w:bCs w:val="0"/>
-          <w:sz w:val="20"/>
-          <w:szCs w:val="20"/>
-          <w:lang w:val="nl-NL" w:eastAsia="en-NL"/>
-        </w:rPr>
-        <w:t xml:space="preserve"> </w:t>
-      </w:r>
-      <w:proofErr w:type="spellStart"/>
-      <w:r>
-        <w:rPr>
-          <w:rStyle w:val="Strong"/>
-          <w:rFonts w:ascii="Civil Premium" w:eastAsia="Times New Roman" w:hAnsi="Civil Premium" w:cs="Times New Roman"/>
-          <w:b w:val="0"/>
-          <w:bCs w:val="0"/>
-          <w:sz w:val="20"/>
-          <w:szCs w:val="20"/>
-          <w:lang w:val="nl-NL" w:eastAsia="en-NL"/>
-        </w:rPr>
-        <w:t>developed</w:t>
-      </w:r>
-      <w:proofErr w:type="spellEnd"/>
-      <w:r>
-        <w:rPr>
-          <w:rStyle w:val="Strong"/>
-          <w:rFonts w:ascii="Civil Premium" w:eastAsia="Times New Roman" w:hAnsi="Civil Premium" w:cs="Times New Roman"/>
-          <w:b w:val="0"/>
-          <w:bCs w:val="0"/>
-          <w:sz w:val="20"/>
-          <w:szCs w:val="20"/>
-          <w:lang w:val="nl-NL" w:eastAsia="en-NL"/>
-        </w:rPr>
-        <w:t xml:space="preserve"> </w:t>
-      </w:r>
-      <w:proofErr w:type="spellStart"/>
-      <w:r>
-        <w:rPr>
-          <w:rStyle w:val="Strong"/>
-          <w:rFonts w:ascii="Civil Premium" w:eastAsia="Times New Roman" w:hAnsi="Civil Premium" w:cs="Times New Roman"/>
-          <w:b w:val="0"/>
-          <w:bCs w:val="0"/>
-          <w:sz w:val="20"/>
-          <w:szCs w:val="20"/>
-          <w:lang w:val="nl-NL" w:eastAsia="en-NL"/>
-        </w:rPr>
-        <w:t>countries</w:t>
-      </w:r>
-      <w:proofErr w:type="spellEnd"/>
-      <w:r>
-        <w:rPr>
-          <w:rStyle w:val="Strong"/>
-          <w:rFonts w:ascii="Civil Premium" w:eastAsia="Times New Roman" w:hAnsi="Civil Premium" w:cs="Times New Roman"/>
-          <w:b w:val="0"/>
-          <w:bCs w:val="0"/>
-          <w:sz w:val="20"/>
-          <w:szCs w:val="20"/>
-          <w:lang w:val="nl-NL" w:eastAsia="en-NL"/>
-        </w:rPr>
-        <w:t xml:space="preserve">. Energy </w:t>
-      </w:r>
-      <w:proofErr w:type="spellStart"/>
-      <w:r>
-        <w:rPr>
-          <w:rStyle w:val="Strong"/>
-          <w:rFonts w:ascii="Civil Premium" w:eastAsia="Times New Roman" w:hAnsi="Civil Premium" w:cs="Times New Roman"/>
-          <w:b w:val="0"/>
-          <w:bCs w:val="0"/>
-          <w:sz w:val="20"/>
-          <w:szCs w:val="20"/>
-          <w:lang w:val="nl-NL" w:eastAsia="en-NL"/>
-        </w:rPr>
-        <w:t>Economics</w:t>
-      </w:r>
-      <w:proofErr w:type="spellEnd"/>
-      <w:r>
-        <w:rPr>
-          <w:rStyle w:val="Strong"/>
-          <w:rFonts w:ascii="Civil Premium" w:eastAsia="Times New Roman" w:hAnsi="Civil Premium" w:cs="Times New Roman"/>
-          <w:b w:val="0"/>
-          <w:bCs w:val="0"/>
-          <w:sz w:val="20"/>
-          <w:szCs w:val="20"/>
-          <w:lang w:val="nl-NL" w:eastAsia="en-NL"/>
-        </w:rPr>
-        <w:t xml:space="preserve">, 32(3), 550–556. </w:t>
+        <w:t xml:space="preserve">Wolde-Rufael, Y., &amp; Menyah, K. (2010). Nuclear energy consumption and economic growth in nine developed countries. Energy Economics, 32(3), 550–556. </w:t>
       </w:r>
       <w:hyperlink r:id="rId10" w:history="1">
         <w:r>
@@ -7238,85 +4488,7 @@
           <w:szCs w:val="20"/>
           <w:lang w:val="nl-NL" w:eastAsia="en-NL"/>
         </w:rPr>
-        <w:t xml:space="preserve">Zijlstra, G. J. (1979). Networks in public policy: </w:t>
-      </w:r>
-      <w:proofErr w:type="spellStart"/>
-      <w:r>
-        <w:rPr>
-          <w:rStyle w:val="Strong"/>
-          <w:rFonts w:ascii="Civil Premium" w:eastAsia="Times New Roman" w:hAnsi="Civil Premium" w:cs="Times New Roman"/>
-          <w:b w:val="0"/>
-          <w:bCs w:val="0"/>
-          <w:sz w:val="20"/>
-          <w:szCs w:val="20"/>
-          <w:lang w:val="nl-NL" w:eastAsia="en-NL"/>
-        </w:rPr>
-        <w:t>Nuclear</w:t>
-      </w:r>
-      <w:proofErr w:type="spellEnd"/>
-      <w:r>
-        <w:rPr>
-          <w:rStyle w:val="Strong"/>
-          <w:rFonts w:ascii="Civil Premium" w:eastAsia="Times New Roman" w:hAnsi="Civil Premium" w:cs="Times New Roman"/>
-          <w:b w:val="0"/>
-          <w:bCs w:val="0"/>
-          <w:sz w:val="20"/>
-          <w:szCs w:val="20"/>
-          <w:lang w:val="nl-NL" w:eastAsia="en-NL"/>
-        </w:rPr>
-        <w:t xml:space="preserve"> energy in </w:t>
-      </w:r>
-      <w:proofErr w:type="spellStart"/>
-      <w:r>
-        <w:rPr>
-          <w:rStyle w:val="Strong"/>
-          <w:rFonts w:ascii="Civil Premium" w:eastAsia="Times New Roman" w:hAnsi="Civil Premium" w:cs="Times New Roman"/>
-          <w:b w:val="0"/>
-          <w:bCs w:val="0"/>
-          <w:sz w:val="20"/>
-          <w:szCs w:val="20"/>
-          <w:lang w:val="nl-NL" w:eastAsia="en-NL"/>
-        </w:rPr>
-        <w:t>the</w:t>
-      </w:r>
-      <w:proofErr w:type="spellEnd"/>
-      <w:r>
-        <w:rPr>
-          <w:rStyle w:val="Strong"/>
-          <w:rFonts w:ascii="Civil Premium" w:eastAsia="Times New Roman" w:hAnsi="Civil Premium" w:cs="Times New Roman"/>
-          <w:b w:val="0"/>
-          <w:bCs w:val="0"/>
-          <w:sz w:val="20"/>
-          <w:szCs w:val="20"/>
-          <w:lang w:val="nl-NL" w:eastAsia="en-NL"/>
-        </w:rPr>
-        <w:t xml:space="preserve"> Netherlands. </w:t>
-      </w:r>
-      <w:proofErr w:type="spellStart"/>
-      <w:r>
-        <w:rPr>
-          <w:rStyle w:val="Strong"/>
-          <w:rFonts w:ascii="Civil Premium" w:eastAsia="Times New Roman" w:hAnsi="Civil Premium" w:cs="Times New Roman"/>
-          <w:b w:val="0"/>
-          <w:bCs w:val="0"/>
-          <w:sz w:val="20"/>
-          <w:szCs w:val="20"/>
-          <w:lang w:val="nl-NL" w:eastAsia="en-NL"/>
-        </w:rPr>
-        <w:t>Social</w:t>
-      </w:r>
-      <w:proofErr w:type="spellEnd"/>
-      <w:r>
-        <w:rPr>
-          <w:rStyle w:val="Strong"/>
-          <w:rFonts w:ascii="Civil Premium" w:eastAsia="Times New Roman" w:hAnsi="Civil Premium" w:cs="Times New Roman"/>
-          <w:b w:val="0"/>
-          <w:bCs w:val="0"/>
-          <w:sz w:val="20"/>
-          <w:szCs w:val="20"/>
-          <w:lang w:val="nl-NL" w:eastAsia="en-NL"/>
-        </w:rPr>
-        <w:t xml:space="preserve"> Networks, 1(4), 359–389. </w:t>
+        <w:t xml:space="preserve">Zijlstra, G. J. (1979). Networks in public policy: Nuclear energy in the Netherlands. Social Networks, 1(4), 359–389. </w:t>
       </w:r>
       <w:hyperlink r:id="rId11" w:history="1">
         <w:r>

</xml_diff>

<commit_message>
vault backup: 2024-05-07 17:44:17
</commit_message>
<xml_diff>
--- a/Vakken/Blok 2/Wetenschapsjournalistiek/Eindpaper (Kernreactoren)/Eindpaper_Kerncentrales_JortSiemes_V4.docx
+++ b/Vakken/Blok 2/Wetenschapsjournalistiek/Eindpaper (Kernreactoren)/Eindpaper_Kerncentrales_JortSiemes_V4.docx
@@ -477,6 +477,7 @@
               <w:lang w:val="nl-NL" w:eastAsia="en-NL"/>
             </w:rPr>
           </w:pPr>
+          <w:proofErr w:type="spellStart"/>
           <w:r>
             <w:rPr>
               <w:rFonts w:ascii="Civil Premium" w:eastAsia="Times New Roman" w:hAnsi="Civil Premium" w:cs="Times New Roman"/>
@@ -487,7 +488,20 @@
               <w:szCs w:val="28"/>
               <w:lang w:val="nl-NL" w:eastAsia="en-NL"/>
             </w:rPr>
-            <w:t>Table of Contents</w:t>
+            <w:t>Table</w:t>
+          </w:r>
+          <w:proofErr w:type="spellEnd"/>
+          <w:r>
+            <w:rPr>
+              <w:rFonts w:ascii="Civil Premium" w:eastAsia="Times New Roman" w:hAnsi="Civil Premium" w:cs="Times New Roman"/>
+              <w:b/>
+              <w:bCs/>
+              <w:color w:val="auto"/>
+              <w:sz w:val="28"/>
+              <w:szCs w:val="28"/>
+              <w:lang w:val="nl-NL" w:eastAsia="en-NL"/>
+            </w:rPr>
+            <w:t xml:space="preserve"> of Contents</w:t>
           </w:r>
         </w:p>
         <w:p>
@@ -2979,7 +2993,27 @@
           <w:szCs w:val="22"/>
           <w:lang w:val="nl-NL"/>
         </w:rPr>
-        <w:t xml:space="preserve"> peer-reviewed classificatie,</w:t>
+        <w:t xml:space="preserve"> peer-</w:t>
+      </w:r>
+      <w:proofErr w:type="spellStart"/>
+      <w:r>
+        <w:rPr>
+          <w:rFonts w:ascii="Civil Premium" w:hAnsi="Civil Premium"/>
+          <w:sz w:val="22"/>
+          <w:szCs w:val="22"/>
+          <w:lang w:val="nl-NL"/>
+        </w:rPr>
+        <w:t>reviewed</w:t>
+      </w:r>
+      <w:proofErr w:type="spellEnd"/>
+      <w:r>
+        <w:rPr>
+          <w:rFonts w:ascii="Civil Premium" w:hAnsi="Civil Premium"/>
+          <w:sz w:val="22"/>
+          <w:szCs w:val="22"/>
+          <w:lang w:val="nl-NL"/>
+        </w:rPr>
+        <w:t xml:space="preserve"> classificatie,</w:t>
       </w:r>
       <w:r>
         <w:rPr>
@@ -3165,7 +3199,47 @@
           <w:szCs w:val="22"/>
           <w:lang w:val="nl-NL"/>
         </w:rPr>
-        <w:t>De framing theorieën van Erving Goffman en later George Lakoff bieden inzicht in hoe de presentatie van informatie invloed kan hebben op de perceptie en interpretatie ervan door het publiek. Framing verwijst naar de manier waarop berichten worden gepresenteerd om bepaalde aspecten van een onderwerp te benadrukken en andere aspecten te negeren of te minimaliseren.</w:t>
+        <w:t xml:space="preserve">De framing theorieën van Erving </w:t>
+      </w:r>
+      <w:proofErr w:type="spellStart"/>
+      <w:r>
+        <w:rPr>
+          <w:rFonts w:ascii="Civil Premium" w:hAnsi="Civil Premium"/>
+          <w:sz w:val="22"/>
+          <w:szCs w:val="22"/>
+          <w:lang w:val="nl-NL"/>
+        </w:rPr>
+        <w:t>Goffman</w:t>
+      </w:r>
+      <w:proofErr w:type="spellEnd"/>
+      <w:r>
+        <w:rPr>
+          <w:rFonts w:ascii="Civil Premium" w:hAnsi="Civil Premium"/>
+          <w:sz w:val="22"/>
+          <w:szCs w:val="22"/>
+          <w:lang w:val="nl-NL"/>
+        </w:rPr>
+        <w:t xml:space="preserve"> en later George </w:t>
+      </w:r>
+      <w:proofErr w:type="spellStart"/>
+      <w:r>
+        <w:rPr>
+          <w:rFonts w:ascii="Civil Premium" w:hAnsi="Civil Premium"/>
+          <w:sz w:val="22"/>
+          <w:szCs w:val="22"/>
+          <w:lang w:val="nl-NL"/>
+        </w:rPr>
+        <w:t>Lakoff</w:t>
+      </w:r>
+      <w:proofErr w:type="spellEnd"/>
+      <w:r>
+        <w:rPr>
+          <w:rFonts w:ascii="Civil Premium" w:hAnsi="Civil Premium"/>
+          <w:sz w:val="22"/>
+          <w:szCs w:val="22"/>
+          <w:lang w:val="nl-NL"/>
+        </w:rPr>
+        <w:t xml:space="preserve"> bieden inzicht in hoe de presentatie van informatie invloed kan hebben op de perceptie en interpretatie ervan door het publiek. Framing verwijst naar de manier waarop berichten worden gepresenteerd om bepaalde aspecten van een onderwerp te benadrukken en andere aspecten te negeren of te minimaliseren.</w:t>
       </w:r>
     </w:p>
     <w:p>
@@ -3212,7 +3286,27 @@
           <w:szCs w:val="22"/>
           <w:lang w:val="nl-NL"/>
         </w:rPr>
-        <w:t>De agendasetting theorie van Maxwell McCombs en Donald Shaw stelt dat de media niet alleen bepalen hoe een onderwerp wordt gepresenteerd (framing), maar ook welke onderwerpen belangrijk worden gevonden (agendasetting). Door bepaalde aspecten van kernenergie te benadrukken in de berichtgeving, kunnen media de aandacht van het publiek beïnvloeden en bepalen welke aspecten van het debat prominent worden.</w:t>
+        <w:t xml:space="preserve">De agendasetting theorie van Maxwell </w:t>
+      </w:r>
+      <w:proofErr w:type="spellStart"/>
+      <w:r>
+        <w:rPr>
+          <w:rFonts w:ascii="Civil Premium" w:hAnsi="Civil Premium"/>
+          <w:sz w:val="22"/>
+          <w:szCs w:val="22"/>
+          <w:lang w:val="nl-NL"/>
+        </w:rPr>
+        <w:t>McCombs</w:t>
+      </w:r>
+      <w:proofErr w:type="spellEnd"/>
+      <w:r>
+        <w:rPr>
+          <w:rFonts w:ascii="Civil Premium" w:hAnsi="Civil Premium"/>
+          <w:sz w:val="22"/>
+          <w:szCs w:val="22"/>
+          <w:lang w:val="nl-NL"/>
+        </w:rPr>
+        <w:t xml:space="preserve"> en Donald Shaw stelt dat de media niet alleen bepalen hoe een onderwerp wordt gepresenteerd (framing), maar ook welke onderwerpen belangrijk worden gevonden (agendasetting). Door bepaalde aspecten van kernenergie te benadrukken in de berichtgeving, kunnen media de aandacht van het publiek beïnvloeden en bepalen welke aspecten van het debat prominent worden.</w:t>
       </w:r>
     </w:p>
     <w:p>
@@ -3304,7 +3398,23 @@
           <w:rFonts w:ascii="Civil Premium" w:eastAsia="Times New Roman" w:hAnsi="Civil Premium" w:cs="Times New Roman"/>
           <w:lang w:val="nl-NL" w:eastAsia="en-NL"/>
         </w:rPr>
-        <w:t>Dit gedeelte kan worden gebruikt om eerdere onderzoeken over kerncentrales en publieke opinie te bespreken. Het kan relevant onderzoek omvatten dat de invloed van mediaframing op publieke attitudes onderzoekt, evenals onderzoek dat ingaat op specifieke kwesties met betrekking tot kerncentrales, zoals veiligheid, milieueffecten en economische aspecten. Door deze onderzoeken te bespreken, kan het theoretische kader worden versterkt door empirische voorbeelden te bieden van de dynamiek tussen media en publieke opinie over kerncentrales.</w:t>
+        <w:t xml:space="preserve">Dit gedeelte kan worden gebruikt om eerdere onderzoeken over kerncentrales en publieke opinie te bespreken. Het kan relevant onderzoek omvatten dat de invloed van </w:t>
+      </w:r>
+      <w:proofErr w:type="spellStart"/>
+      <w:r>
+        <w:rPr>
+          <w:rFonts w:ascii="Civil Premium" w:eastAsia="Times New Roman" w:hAnsi="Civil Premium" w:cs="Times New Roman"/>
+          <w:lang w:val="nl-NL" w:eastAsia="en-NL"/>
+        </w:rPr>
+        <w:t>mediaframing</w:t>
+      </w:r>
+      <w:proofErr w:type="spellEnd"/>
+      <w:r>
+        <w:rPr>
+          <w:rFonts w:ascii="Civil Premium" w:eastAsia="Times New Roman" w:hAnsi="Civil Premium" w:cs="Times New Roman"/>
+          <w:lang w:val="nl-NL" w:eastAsia="en-NL"/>
+        </w:rPr>
+        <w:t xml:space="preserve"> op publieke attitudes onderzoekt, evenals onderzoek dat ingaat op specifieke kwesties met betrekking tot kerncentrales, zoals veiligheid, milieueffecten en economische aspecten. Door deze onderzoeken te bespreken, kan het theoretische kader worden versterkt door empirische voorbeelden te bieden van de dynamiek tussen media en publieke opinie over kerncentrales.</w:t>
       </w:r>
     </w:p>
     <w:p>
@@ -3411,6 +3521,7 @@
         </w:rPr>
       </w:pPr>
       <w:bookmarkStart w:id="10" w:name="_Toc165990717"/>
+      <w:bookmarkStart w:id="11" w:name="_Toc165990718"/>
       <w:r>
         <w:rPr>
           <w:rFonts w:ascii="Civil Premium" w:hAnsi="Civil Premium"/>
@@ -3431,7 +3542,7 @@
           <w:szCs w:val="22"/>
           <w:lang w:val="nl-NL"/>
         </w:rPr>
-        <w:t>1</w:t>
+        <w:t>2</w:t>
       </w:r>
       <w:r>
         <w:rPr>
@@ -3444,17 +3555,28 @@
         </w:rPr>
         <w:t xml:space="preserve">: </w:t>
       </w:r>
-      <w:bookmarkEnd w:id="10"/>
-      <w:r>
-        <w:rPr>
-          <w:rFonts w:ascii="Civil Premium" w:hAnsi="Civil Premium"/>
-          <w:b/>
-          <w:bCs/>
-          <w:sz w:val="22"/>
-          <w:szCs w:val="22"/>
-          <w:lang w:val="nl-NL"/>
-        </w:rPr>
-        <w:t>Framing in de Nederlandse politiek</w:t>
+      <w:bookmarkEnd w:id="11"/>
+      <w:r>
+        <w:rPr>
+          <w:rFonts w:ascii="Civil Premium" w:hAnsi="Civil Premium"/>
+          <w:b/>
+          <w:bCs/>
+          <w:sz w:val="22"/>
+          <w:szCs w:val="22"/>
+          <w:lang w:val="nl-NL"/>
+        </w:rPr>
+        <w:t xml:space="preserve">Framing in het Nederlandse </w:t>
+      </w:r>
+      <w:r>
+        <w:rPr>
+          <w:rFonts w:ascii="Civil Premium" w:hAnsi="Civil Premium"/>
+          <w:b/>
+          <w:bCs/>
+          <w:sz w:val="22"/>
+          <w:szCs w:val="22"/>
+          <w:lang w:val="nl-NL"/>
+        </w:rPr>
+        <w:t>algemene nieuws</w:t>
       </w:r>
     </w:p>
     <w:p>
@@ -3474,120 +3596,119 @@
           <w:szCs w:val="22"/>
           <w:lang w:val="nl-NL"/>
         </w:rPr>
-        <w:t>Bespreking links rechts verschil</w:t>
+        <w:t>Hoe komt kernenergie in het nieuws</w:t>
       </w:r>
     </w:p>
     <w:p>
       <w:pPr>
         <w:pStyle w:val="NormalWeb"/>
-        <w:rPr>
-          <w:rFonts w:ascii="Civil Premium" w:hAnsi="Civil Premium"/>
-          <w:sz w:val="22"/>
-          <w:szCs w:val="22"/>
-          <w:lang w:val="nl-NL"/>
-        </w:rPr>
-      </w:pPr>
-      <w:r>
-        <w:rPr>
-          <w:rFonts w:ascii="Civil Premium" w:hAnsi="Civil Premium"/>
-          <w:sz w:val="22"/>
-          <w:szCs w:val="22"/>
-          <w:lang w:val="nl-NL"/>
-        </w:rPr>
-        <w:t>Hoe word kernenergie geframed in nederlandse politiek?</w:t>
+        <w:outlineLvl w:val="1"/>
+        <w:rPr>
+          <w:rFonts w:ascii="Civil Premium" w:hAnsi="Civil Premium"/>
+          <w:b/>
+          <w:bCs/>
+          <w:sz w:val="22"/>
+          <w:szCs w:val="22"/>
+          <w:lang w:val="nl-NL"/>
+        </w:rPr>
+      </w:pPr>
+      <w:r>
+        <w:rPr>
+          <w:rFonts w:ascii="Civil Premium" w:hAnsi="Civil Premium"/>
+          <w:b/>
+          <w:bCs/>
+          <w:sz w:val="22"/>
+          <w:szCs w:val="22"/>
+          <w:lang w:val="nl-NL"/>
+        </w:rPr>
+        <w:t xml:space="preserve">Thema </w:t>
+      </w:r>
+      <w:r>
+        <w:rPr>
+          <w:rFonts w:ascii="Civil Premium" w:hAnsi="Civil Premium"/>
+          <w:b/>
+          <w:bCs/>
+          <w:sz w:val="22"/>
+          <w:szCs w:val="22"/>
+          <w:lang w:val="nl-NL"/>
+        </w:rPr>
+        <w:t>1</w:t>
+      </w:r>
+      <w:r>
+        <w:rPr>
+          <w:rFonts w:ascii="Civil Premium" w:hAnsi="Civil Premium"/>
+          <w:b/>
+          <w:bCs/>
+          <w:sz w:val="22"/>
+          <w:szCs w:val="22"/>
+          <w:lang w:val="nl-NL"/>
+        </w:rPr>
+        <w:t xml:space="preserve">: </w:t>
+      </w:r>
+      <w:bookmarkEnd w:id="10"/>
+      <w:r>
+        <w:rPr>
+          <w:rFonts w:ascii="Civil Premium" w:hAnsi="Civil Premium"/>
+          <w:b/>
+          <w:bCs/>
+          <w:sz w:val="22"/>
+          <w:szCs w:val="22"/>
+          <w:lang w:val="nl-NL"/>
+        </w:rPr>
+        <w:t>Framing in</w:t>
+      </w:r>
+      <w:r>
+        <w:rPr>
+          <w:rFonts w:ascii="Civil Premium" w:hAnsi="Civil Premium"/>
+          <w:b/>
+          <w:bCs/>
+          <w:sz w:val="22"/>
+          <w:szCs w:val="22"/>
+          <w:lang w:val="nl-NL"/>
+        </w:rPr>
+        <w:t xml:space="preserve"> het</w:t>
+      </w:r>
+      <w:r>
+        <w:rPr>
+          <w:rFonts w:ascii="Civil Premium" w:hAnsi="Civil Premium"/>
+          <w:b/>
+          <w:bCs/>
+          <w:sz w:val="22"/>
+          <w:szCs w:val="22"/>
+          <w:lang w:val="nl-NL"/>
+        </w:rPr>
+        <w:t xml:space="preserve"> Nederlandse </w:t>
+      </w:r>
+      <w:r>
+        <w:rPr>
+          <w:rFonts w:ascii="Civil Premium" w:hAnsi="Civil Premium"/>
+          <w:b/>
+          <w:bCs/>
+          <w:sz w:val="22"/>
+          <w:szCs w:val="22"/>
+          <w:lang w:val="nl-NL"/>
+        </w:rPr>
+        <w:t>politieke nieuws</w:t>
       </w:r>
     </w:p>
     <w:p>
       <w:pPr>
         <w:pStyle w:val="NormalWeb"/>
-        <w:outlineLvl w:val="1"/>
-        <w:rPr>
-          <w:rFonts w:ascii="Civil Premium" w:hAnsi="Civil Premium"/>
-          <w:b/>
-          <w:bCs/>
-          <w:sz w:val="22"/>
-          <w:szCs w:val="22"/>
-          <w:lang w:val="nl-NL"/>
-        </w:rPr>
-      </w:pPr>
-      <w:bookmarkStart w:id="11" w:name="_Toc165990718"/>
-      <w:r>
-        <w:rPr>
-          <w:rFonts w:ascii="Civil Premium" w:hAnsi="Civil Premium"/>
-          <w:b/>
-          <w:bCs/>
-          <w:sz w:val="22"/>
-          <w:szCs w:val="22"/>
-          <w:lang w:val="nl-NL"/>
-        </w:rPr>
-        <w:t xml:space="preserve">Thema </w:t>
-      </w:r>
-      <w:r>
-        <w:rPr>
-          <w:rFonts w:ascii="Civil Premium" w:hAnsi="Civil Premium"/>
-          <w:b/>
-          <w:bCs/>
-          <w:sz w:val="22"/>
-          <w:szCs w:val="22"/>
-          <w:lang w:val="nl-NL"/>
-        </w:rPr>
-        <w:t>2</w:t>
-      </w:r>
-      <w:r>
-        <w:rPr>
-          <w:rFonts w:ascii="Civil Premium" w:hAnsi="Civil Premium"/>
-          <w:b/>
-          <w:bCs/>
-          <w:sz w:val="22"/>
-          <w:szCs w:val="22"/>
-          <w:lang w:val="nl-NL"/>
-        </w:rPr>
-        <w:t xml:space="preserve">: </w:t>
-      </w:r>
-      <w:bookmarkEnd w:id="11"/>
-      <w:r>
-        <w:rPr>
-          <w:rFonts w:ascii="Civil Premium" w:hAnsi="Civil Premium"/>
-          <w:b/>
-          <w:bCs/>
-          <w:sz w:val="22"/>
-          <w:szCs w:val="22"/>
-          <w:lang w:val="nl-NL"/>
-        </w:rPr>
-        <w:t xml:space="preserve">Framing in </w:t>
-      </w:r>
-      <w:r>
-        <w:rPr>
-          <w:rFonts w:ascii="Civil Premium" w:hAnsi="Civil Premium"/>
-          <w:b/>
-          <w:bCs/>
-          <w:sz w:val="22"/>
-          <w:szCs w:val="22"/>
-          <w:lang w:val="nl-NL"/>
-        </w:rPr>
-        <w:t>het</w:t>
-      </w:r>
-      <w:r>
-        <w:rPr>
-          <w:rFonts w:ascii="Civil Premium" w:hAnsi="Civil Premium"/>
-          <w:b/>
-          <w:bCs/>
-          <w:sz w:val="22"/>
-          <w:szCs w:val="22"/>
-          <w:lang w:val="nl-NL"/>
-        </w:rPr>
-        <w:t xml:space="preserve"> Nederlandse </w:t>
-      </w:r>
-      <w:r>
-        <w:rPr>
-          <w:rFonts w:ascii="Civil Premium" w:hAnsi="Civil Premium"/>
-          <w:b/>
-          <w:bCs/>
-          <w:sz w:val="22"/>
-          <w:szCs w:val="22"/>
-          <w:lang w:val="nl-NL"/>
-        </w:rPr>
-        <w:t>nieuws</w:t>
+        <w:rPr>
+          <w:rFonts w:ascii="Civil Premium" w:hAnsi="Civil Premium"/>
+          <w:sz w:val="22"/>
+          <w:szCs w:val="22"/>
+          <w:lang w:val="nl-NL"/>
+        </w:rPr>
+      </w:pPr>
+      <w:r>
+        <w:rPr>
+          <w:rFonts w:ascii="Civil Premium" w:hAnsi="Civil Premium"/>
+          <w:sz w:val="22"/>
+          <w:szCs w:val="22"/>
+          <w:lang w:val="nl-NL"/>
+        </w:rPr>
+        <w:t>Bespreking links rechts verschil</w:t>
       </w:r>
     </w:p>
     <w:p>
@@ -3607,7 +3728,67 @@
           <w:szCs w:val="22"/>
           <w:lang w:val="nl-NL"/>
         </w:rPr>
-        <w:t>Hoe komt kernenergie in het nieuws</w:t>
+        <w:t xml:space="preserve">Hoe </w:t>
+      </w:r>
+      <w:proofErr w:type="gramStart"/>
+      <w:r>
+        <w:rPr>
+          <w:rFonts w:ascii="Civil Premium" w:hAnsi="Civil Premium"/>
+          <w:sz w:val="22"/>
+          <w:szCs w:val="22"/>
+          <w:lang w:val="nl-NL"/>
+        </w:rPr>
+        <w:t>word</w:t>
+      </w:r>
+      <w:proofErr w:type="gramEnd"/>
+      <w:r>
+        <w:rPr>
+          <w:rFonts w:ascii="Civil Premium" w:hAnsi="Civil Premium"/>
+          <w:sz w:val="22"/>
+          <w:szCs w:val="22"/>
+          <w:lang w:val="nl-NL"/>
+        </w:rPr>
+        <w:t xml:space="preserve"> kernenergie </w:t>
+      </w:r>
+      <w:proofErr w:type="spellStart"/>
+      <w:r>
+        <w:rPr>
+          <w:rFonts w:ascii="Civil Premium" w:hAnsi="Civil Premium"/>
+          <w:sz w:val="22"/>
+          <w:szCs w:val="22"/>
+          <w:lang w:val="nl-NL"/>
+        </w:rPr>
+        <w:t>geframed</w:t>
+      </w:r>
+      <w:proofErr w:type="spellEnd"/>
+      <w:r>
+        <w:rPr>
+          <w:rFonts w:ascii="Civil Premium" w:hAnsi="Civil Premium"/>
+          <w:sz w:val="22"/>
+          <w:szCs w:val="22"/>
+          <w:lang w:val="nl-NL"/>
+        </w:rPr>
+        <w:t xml:space="preserve"> in </w:t>
+      </w:r>
+      <w:proofErr w:type="spellStart"/>
+      <w:r>
+        <w:rPr>
+          <w:rFonts w:ascii="Civil Premium" w:hAnsi="Civil Premium"/>
+          <w:sz w:val="22"/>
+          <w:szCs w:val="22"/>
+          <w:lang w:val="nl-NL"/>
+        </w:rPr>
+        <w:t>nederlandse</w:t>
+      </w:r>
+      <w:proofErr w:type="spellEnd"/>
+      <w:r>
+        <w:rPr>
+          <w:rFonts w:ascii="Civil Premium" w:hAnsi="Civil Premium"/>
+          <w:sz w:val="22"/>
+          <w:szCs w:val="22"/>
+          <w:lang w:val="nl-NL"/>
+        </w:rPr>
+        <w:t xml:space="preserve"> politiek?</w:t>
       </w:r>
     </w:p>
     <w:p>
@@ -3658,16 +3839,29 @@
         <w:t xml:space="preserve">: </w:t>
       </w:r>
       <w:bookmarkEnd w:id="12"/>
-      <w:r>
-        <w:rPr>
-          <w:rFonts w:ascii="Civil Premium" w:hAnsi="Civil Premium"/>
-          <w:b/>
-          <w:bCs/>
-          <w:sz w:val="22"/>
-          <w:szCs w:val="22"/>
-          <w:lang w:val="nl-NL"/>
-        </w:rPr>
-        <w:t xml:space="preserve">Agenda-setting van </w:t>
+      <w:proofErr w:type="spellStart"/>
+      <w:r>
+        <w:rPr>
+          <w:rFonts w:ascii="Civil Premium" w:hAnsi="Civil Premium"/>
+          <w:b/>
+          <w:bCs/>
+          <w:sz w:val="22"/>
+          <w:szCs w:val="22"/>
+          <w:lang w:val="nl-NL"/>
+        </w:rPr>
+        <w:t>Agenda-setting</w:t>
+      </w:r>
+      <w:proofErr w:type="spellEnd"/>
+      <w:r>
+        <w:rPr>
+          <w:rFonts w:ascii="Civil Premium" w:hAnsi="Civil Premium"/>
+          <w:b/>
+          <w:bCs/>
+          <w:sz w:val="22"/>
+          <w:szCs w:val="22"/>
+          <w:lang w:val="nl-NL"/>
+        </w:rPr>
+        <w:t xml:space="preserve"> van </w:t>
       </w:r>
       <w:r>
         <w:rPr>
@@ -4169,6 +4363,7 @@
           <w:lang w:val="nl-NL"/>
         </w:rPr>
       </w:pPr>
+      <w:proofErr w:type="spellStart"/>
       <w:r>
         <w:rPr>
           <w:rStyle w:val="Strong"/>
@@ -4179,7 +4374,202 @@
           <w:szCs w:val="20"/>
           <w:lang w:val="nl-NL"/>
         </w:rPr>
-        <w:t xml:space="preserve">Schäfer, M. S. (2017). How changing media structures are affecting science news coverage. In Oxford University Press eBooks. https://doi.org/10.1093/oxfordhb/9780190497620.013.5 </w:t>
+        <w:t>Schäfer</w:t>
+      </w:r>
+      <w:proofErr w:type="spellEnd"/>
+      <w:r>
+        <w:rPr>
+          <w:rStyle w:val="Strong"/>
+          <w:rFonts w:ascii="Civil Premium" w:eastAsiaTheme="minorHAnsi" w:hAnsi="Civil Premium" w:cstheme="minorBidi"/>
+          <w:b w:val="0"/>
+          <w:bCs w:val="0"/>
+          <w:sz w:val="20"/>
+          <w:szCs w:val="20"/>
+          <w:lang w:val="nl-NL"/>
+        </w:rPr>
+        <w:t xml:space="preserve">, M. S. (2017). How </w:t>
+      </w:r>
+      <w:proofErr w:type="spellStart"/>
+      <w:r>
+        <w:rPr>
+          <w:rStyle w:val="Strong"/>
+          <w:rFonts w:ascii="Civil Premium" w:eastAsiaTheme="minorHAnsi" w:hAnsi="Civil Premium" w:cstheme="minorBidi"/>
+          <w:b w:val="0"/>
+          <w:bCs w:val="0"/>
+          <w:sz w:val="20"/>
+          <w:szCs w:val="20"/>
+          <w:lang w:val="nl-NL"/>
+        </w:rPr>
+        <w:t>changing</w:t>
+      </w:r>
+      <w:proofErr w:type="spellEnd"/>
+      <w:r>
+        <w:rPr>
+          <w:rStyle w:val="Strong"/>
+          <w:rFonts w:ascii="Civil Premium" w:eastAsiaTheme="minorHAnsi" w:hAnsi="Civil Premium" w:cstheme="minorBidi"/>
+          <w:b w:val="0"/>
+          <w:bCs w:val="0"/>
+          <w:sz w:val="20"/>
+          <w:szCs w:val="20"/>
+          <w:lang w:val="nl-NL"/>
+        </w:rPr>
+        <w:t xml:space="preserve"> media </w:t>
+      </w:r>
+      <w:proofErr w:type="spellStart"/>
+      <w:r>
+        <w:rPr>
+          <w:rStyle w:val="Strong"/>
+          <w:rFonts w:ascii="Civil Premium" w:eastAsiaTheme="minorHAnsi" w:hAnsi="Civil Premium" w:cstheme="minorBidi"/>
+          <w:b w:val="0"/>
+          <w:bCs w:val="0"/>
+          <w:sz w:val="20"/>
+          <w:szCs w:val="20"/>
+          <w:lang w:val="nl-NL"/>
+        </w:rPr>
+        <w:t>structures</w:t>
+      </w:r>
+      <w:proofErr w:type="spellEnd"/>
+      <w:r>
+        <w:rPr>
+          <w:rStyle w:val="Strong"/>
+          <w:rFonts w:ascii="Civil Premium" w:eastAsiaTheme="minorHAnsi" w:hAnsi="Civil Premium" w:cstheme="minorBidi"/>
+          <w:b w:val="0"/>
+          <w:bCs w:val="0"/>
+          <w:sz w:val="20"/>
+          <w:szCs w:val="20"/>
+          <w:lang w:val="nl-NL"/>
+        </w:rPr>
+        <w:t xml:space="preserve"> are affecting </w:t>
+      </w:r>
+      <w:proofErr w:type="spellStart"/>
+      <w:r>
+        <w:rPr>
+          <w:rStyle w:val="Strong"/>
+          <w:rFonts w:ascii="Civil Premium" w:eastAsiaTheme="minorHAnsi" w:hAnsi="Civil Premium" w:cstheme="minorBidi"/>
+          <w:b w:val="0"/>
+          <w:bCs w:val="0"/>
+          <w:sz w:val="20"/>
+          <w:szCs w:val="20"/>
+          <w:lang w:val="nl-NL"/>
+        </w:rPr>
+        <w:t>science</w:t>
+      </w:r>
+      <w:proofErr w:type="spellEnd"/>
+      <w:r>
+        <w:rPr>
+          <w:rStyle w:val="Strong"/>
+          <w:rFonts w:ascii="Civil Premium" w:eastAsiaTheme="minorHAnsi" w:hAnsi="Civil Premium" w:cstheme="minorBidi"/>
+          <w:b w:val="0"/>
+          <w:bCs w:val="0"/>
+          <w:sz w:val="20"/>
+          <w:szCs w:val="20"/>
+          <w:lang w:val="nl-NL"/>
+        </w:rPr>
+        <w:t xml:space="preserve"> </w:t>
+      </w:r>
+      <w:proofErr w:type="spellStart"/>
+      <w:r>
+        <w:rPr>
+          <w:rStyle w:val="Strong"/>
+          <w:rFonts w:ascii="Civil Premium" w:eastAsiaTheme="minorHAnsi" w:hAnsi="Civil Premium" w:cstheme="minorBidi"/>
+          <w:b w:val="0"/>
+          <w:bCs w:val="0"/>
+          <w:sz w:val="20"/>
+          <w:szCs w:val="20"/>
+          <w:lang w:val="nl-NL"/>
+        </w:rPr>
+        <w:t>news</w:t>
+      </w:r>
+      <w:proofErr w:type="spellEnd"/>
+      <w:r>
+        <w:rPr>
+          <w:rStyle w:val="Strong"/>
+          <w:rFonts w:ascii="Civil Premium" w:eastAsiaTheme="minorHAnsi" w:hAnsi="Civil Premium" w:cstheme="minorBidi"/>
+          <w:b w:val="0"/>
+          <w:bCs w:val="0"/>
+          <w:sz w:val="20"/>
+          <w:szCs w:val="20"/>
+          <w:lang w:val="nl-NL"/>
+        </w:rPr>
+        <w:t xml:space="preserve"> </w:t>
+      </w:r>
+      <w:proofErr w:type="spellStart"/>
+      <w:r>
+        <w:rPr>
+          <w:rStyle w:val="Strong"/>
+          <w:rFonts w:ascii="Civil Premium" w:eastAsiaTheme="minorHAnsi" w:hAnsi="Civil Premium" w:cstheme="minorBidi"/>
+          <w:b w:val="0"/>
+          <w:bCs w:val="0"/>
+          <w:sz w:val="20"/>
+          <w:szCs w:val="20"/>
+          <w:lang w:val="nl-NL"/>
+        </w:rPr>
+        <w:t>coverage</w:t>
+      </w:r>
+      <w:proofErr w:type="spellEnd"/>
+      <w:r>
+        <w:rPr>
+          <w:rStyle w:val="Strong"/>
+          <w:rFonts w:ascii="Civil Premium" w:eastAsiaTheme="minorHAnsi" w:hAnsi="Civil Premium" w:cstheme="minorBidi"/>
+          <w:b w:val="0"/>
+          <w:bCs w:val="0"/>
+          <w:sz w:val="20"/>
+          <w:szCs w:val="20"/>
+          <w:lang w:val="nl-NL"/>
+        </w:rPr>
+        <w:t xml:space="preserve">. In Oxford University Press </w:t>
+      </w:r>
+      <w:proofErr w:type="spellStart"/>
+      <w:r>
+        <w:rPr>
+          <w:rStyle w:val="Strong"/>
+          <w:rFonts w:ascii="Civil Premium" w:eastAsiaTheme="minorHAnsi" w:hAnsi="Civil Premium" w:cstheme="minorBidi"/>
+          <w:b w:val="0"/>
+          <w:bCs w:val="0"/>
+          <w:sz w:val="20"/>
+          <w:szCs w:val="20"/>
+          <w:lang w:val="nl-NL"/>
+        </w:rPr>
+        <w:t>eBooks</w:t>
+      </w:r>
+      <w:proofErr w:type="spellEnd"/>
+      <w:r>
+        <w:rPr>
+          <w:rStyle w:val="Strong"/>
+          <w:rFonts w:ascii="Civil Premium" w:eastAsiaTheme="minorHAnsi" w:hAnsi="Civil Premium" w:cstheme="minorBidi"/>
+          <w:b w:val="0"/>
+          <w:bCs w:val="0"/>
+          <w:sz w:val="20"/>
+          <w:szCs w:val="20"/>
+          <w:lang w:val="nl-NL"/>
+        </w:rPr>
+        <w:t xml:space="preserve">. </w:t>
+      </w:r>
+      <w:proofErr w:type="gramStart"/>
+      <w:r>
+        <w:rPr>
+          <w:rStyle w:val="Strong"/>
+          <w:rFonts w:ascii="Civil Premium" w:eastAsiaTheme="minorHAnsi" w:hAnsi="Civil Premium" w:cstheme="minorBidi"/>
+          <w:b w:val="0"/>
+          <w:bCs w:val="0"/>
+          <w:sz w:val="20"/>
+          <w:szCs w:val="20"/>
+          <w:lang w:val="nl-NL"/>
+        </w:rPr>
+        <w:t>https://doi.org/10.1093/oxfordhb/9780190497620.013.5</w:t>
+      </w:r>
+      <w:proofErr w:type="gramEnd"/>
+      <w:r>
+        <w:rPr>
+          <w:rStyle w:val="Strong"/>
+          <w:rFonts w:ascii="Civil Premium" w:eastAsiaTheme="minorHAnsi" w:hAnsi="Civil Premium" w:cstheme="minorBidi"/>
+          <w:b w:val="0"/>
+          <w:bCs w:val="0"/>
+          <w:sz w:val="20"/>
+          <w:szCs w:val="20"/>
+          <w:lang w:val="nl-NL"/>
+        </w:rPr>
+        <w:t xml:space="preserve"> </w:t>
       </w:r>
     </w:p>
     <w:p>
@@ -4194,18 +4584,124 @@
           <w:lang w:val="nl-NL" w:eastAsia="en-NL"/>
         </w:rPr>
       </w:pPr>
-      <w:r>
-        <w:rPr>
-          <w:rStyle w:val="Strong"/>
-          <w:rFonts w:ascii="Civil Premium" w:hAnsi="Civil Premium"/>
-          <w:b w:val="0"/>
-          <w:bCs w:val="0"/>
-          <w:sz w:val="20"/>
-          <w:szCs w:val="20"/>
-          <w:lang w:val="nl-NL" w:eastAsia="en-NL"/>
-        </w:rPr>
-        <w:t>Vasterman, P., Scholten, O., &amp; Ruigrok, N. (2008). A Model for Evaluating Risk Reporting. European Journal Of Communication, 23(3), 319–341. https://doi.org/10.1177/0267323108092538</w:t>
-      </w:r>
+      <w:proofErr w:type="spellStart"/>
+      <w:r>
+        <w:rPr>
+          <w:rStyle w:val="Strong"/>
+          <w:rFonts w:ascii="Civil Premium" w:hAnsi="Civil Premium"/>
+          <w:b w:val="0"/>
+          <w:bCs w:val="0"/>
+          <w:sz w:val="20"/>
+          <w:szCs w:val="20"/>
+          <w:lang w:val="nl-NL" w:eastAsia="en-NL"/>
+        </w:rPr>
+        <w:t>Vasterman</w:t>
+      </w:r>
+      <w:proofErr w:type="spellEnd"/>
+      <w:r>
+        <w:rPr>
+          <w:rStyle w:val="Strong"/>
+          <w:rFonts w:ascii="Civil Premium" w:hAnsi="Civil Premium"/>
+          <w:b w:val="0"/>
+          <w:bCs w:val="0"/>
+          <w:sz w:val="20"/>
+          <w:szCs w:val="20"/>
+          <w:lang w:val="nl-NL" w:eastAsia="en-NL"/>
+        </w:rPr>
+        <w:t xml:space="preserve">, P., Scholten, O., &amp; </w:t>
+      </w:r>
+      <w:proofErr w:type="spellStart"/>
+      <w:r>
+        <w:rPr>
+          <w:rStyle w:val="Strong"/>
+          <w:rFonts w:ascii="Civil Premium" w:hAnsi="Civil Premium"/>
+          <w:b w:val="0"/>
+          <w:bCs w:val="0"/>
+          <w:sz w:val="20"/>
+          <w:szCs w:val="20"/>
+          <w:lang w:val="nl-NL" w:eastAsia="en-NL"/>
+        </w:rPr>
+        <w:t>Ruigrok</w:t>
+      </w:r>
+      <w:proofErr w:type="spellEnd"/>
+      <w:r>
+        <w:rPr>
+          <w:rStyle w:val="Strong"/>
+          <w:rFonts w:ascii="Civil Premium" w:hAnsi="Civil Premium"/>
+          <w:b w:val="0"/>
+          <w:bCs w:val="0"/>
+          <w:sz w:val="20"/>
+          <w:szCs w:val="20"/>
+          <w:lang w:val="nl-NL" w:eastAsia="en-NL"/>
+        </w:rPr>
+        <w:t xml:space="preserve">, N. (2008). A Model </w:t>
+      </w:r>
+      <w:proofErr w:type="spellStart"/>
+      <w:r>
+        <w:rPr>
+          <w:rStyle w:val="Strong"/>
+          <w:rFonts w:ascii="Civil Premium" w:hAnsi="Civil Premium"/>
+          <w:b w:val="0"/>
+          <w:bCs w:val="0"/>
+          <w:sz w:val="20"/>
+          <w:szCs w:val="20"/>
+          <w:lang w:val="nl-NL" w:eastAsia="en-NL"/>
+        </w:rPr>
+        <w:t>for</w:t>
+      </w:r>
+      <w:proofErr w:type="spellEnd"/>
+      <w:r>
+        <w:rPr>
+          <w:rStyle w:val="Strong"/>
+          <w:rFonts w:ascii="Civil Premium" w:hAnsi="Civil Premium"/>
+          <w:b w:val="0"/>
+          <w:bCs w:val="0"/>
+          <w:sz w:val="20"/>
+          <w:szCs w:val="20"/>
+          <w:lang w:val="nl-NL" w:eastAsia="en-NL"/>
+        </w:rPr>
+        <w:t xml:space="preserve"> </w:t>
+      </w:r>
+      <w:proofErr w:type="spellStart"/>
+      <w:r>
+        <w:rPr>
+          <w:rStyle w:val="Strong"/>
+          <w:rFonts w:ascii="Civil Premium" w:hAnsi="Civil Premium"/>
+          <w:b w:val="0"/>
+          <w:bCs w:val="0"/>
+          <w:sz w:val="20"/>
+          <w:szCs w:val="20"/>
+          <w:lang w:val="nl-NL" w:eastAsia="en-NL"/>
+        </w:rPr>
+        <w:t>Evaluating</w:t>
+      </w:r>
+      <w:proofErr w:type="spellEnd"/>
+      <w:r>
+        <w:rPr>
+          <w:rStyle w:val="Strong"/>
+          <w:rFonts w:ascii="Civil Premium" w:hAnsi="Civil Premium"/>
+          <w:b w:val="0"/>
+          <w:bCs w:val="0"/>
+          <w:sz w:val="20"/>
+          <w:szCs w:val="20"/>
+          <w:lang w:val="nl-NL" w:eastAsia="en-NL"/>
+        </w:rPr>
+        <w:t xml:space="preserve"> Risk Reporting. European Journal Of Communication, 23(3), 319–341. </w:t>
+      </w:r>
+      <w:proofErr w:type="gramStart"/>
+      <w:r>
+        <w:rPr>
+          <w:rStyle w:val="Strong"/>
+          <w:rFonts w:ascii="Civil Premium" w:hAnsi="Civil Premium"/>
+          <w:b w:val="0"/>
+          <w:bCs w:val="0"/>
+          <w:sz w:val="20"/>
+          <w:szCs w:val="20"/>
+          <w:lang w:val="nl-NL" w:eastAsia="en-NL"/>
+        </w:rPr>
+        <w:t>https://doi.org/10.1177/0267323108092538</w:t>
+      </w:r>
+      <w:proofErr w:type="gramEnd"/>
     </w:p>
     <w:p>
       <w:pPr>
@@ -4229,8 +4725,100 @@
           <w:szCs w:val="20"/>
           <w:lang w:val="nl-NL" w:eastAsia="en-NL"/>
         </w:rPr>
-        <w:t>Arentsen, M. J. (2006). CONTESTED TECHNOLOGY: Nuclear Power in the Netherlands. Energy &amp; Environment (Essex, England), 17(3), 373–382. https://doi.org/10.1260/095830506778119407</w:t>
-      </w:r>
+        <w:t xml:space="preserve">Arentsen, M. J. (2006). CONTESTED TECHNOLOGY: </w:t>
+      </w:r>
+      <w:proofErr w:type="spellStart"/>
+      <w:r>
+        <w:rPr>
+          <w:rStyle w:val="Strong"/>
+          <w:rFonts w:ascii="Civil Premium" w:eastAsia="Times New Roman" w:hAnsi="Civil Premium" w:cs="Times New Roman"/>
+          <w:b w:val="0"/>
+          <w:bCs w:val="0"/>
+          <w:sz w:val="20"/>
+          <w:szCs w:val="20"/>
+          <w:lang w:val="nl-NL" w:eastAsia="en-NL"/>
+        </w:rPr>
+        <w:t>Nuclear</w:t>
+      </w:r>
+      <w:proofErr w:type="spellEnd"/>
+      <w:r>
+        <w:rPr>
+          <w:rStyle w:val="Strong"/>
+          <w:rFonts w:ascii="Civil Premium" w:eastAsia="Times New Roman" w:hAnsi="Civil Premium" w:cs="Times New Roman"/>
+          <w:b w:val="0"/>
+          <w:bCs w:val="0"/>
+          <w:sz w:val="20"/>
+          <w:szCs w:val="20"/>
+          <w:lang w:val="nl-NL" w:eastAsia="en-NL"/>
+        </w:rPr>
+        <w:t xml:space="preserve"> Power in </w:t>
+      </w:r>
+      <w:proofErr w:type="spellStart"/>
+      <w:r>
+        <w:rPr>
+          <w:rStyle w:val="Strong"/>
+          <w:rFonts w:ascii="Civil Premium" w:eastAsia="Times New Roman" w:hAnsi="Civil Premium" w:cs="Times New Roman"/>
+          <w:b w:val="0"/>
+          <w:bCs w:val="0"/>
+          <w:sz w:val="20"/>
+          <w:szCs w:val="20"/>
+          <w:lang w:val="nl-NL" w:eastAsia="en-NL"/>
+        </w:rPr>
+        <w:t>the</w:t>
+      </w:r>
+      <w:proofErr w:type="spellEnd"/>
+      <w:r>
+        <w:rPr>
+          <w:rStyle w:val="Strong"/>
+          <w:rFonts w:ascii="Civil Premium" w:eastAsia="Times New Roman" w:hAnsi="Civil Premium" w:cs="Times New Roman"/>
+          <w:b w:val="0"/>
+          <w:bCs w:val="0"/>
+          <w:sz w:val="20"/>
+          <w:szCs w:val="20"/>
+          <w:lang w:val="nl-NL" w:eastAsia="en-NL"/>
+        </w:rPr>
+        <w:t xml:space="preserve"> Netherlands. Energy &amp; Environment (</w:t>
+      </w:r>
+      <w:proofErr w:type="spellStart"/>
+      <w:r>
+        <w:rPr>
+          <w:rStyle w:val="Strong"/>
+          <w:rFonts w:ascii="Civil Premium" w:eastAsia="Times New Roman" w:hAnsi="Civil Premium" w:cs="Times New Roman"/>
+          <w:b w:val="0"/>
+          <w:bCs w:val="0"/>
+          <w:sz w:val="20"/>
+          <w:szCs w:val="20"/>
+          <w:lang w:val="nl-NL" w:eastAsia="en-NL"/>
+        </w:rPr>
+        <w:t>Essex</w:t>
+      </w:r>
+      <w:proofErr w:type="spellEnd"/>
+      <w:r>
+        <w:rPr>
+          <w:rStyle w:val="Strong"/>
+          <w:rFonts w:ascii="Civil Premium" w:eastAsia="Times New Roman" w:hAnsi="Civil Premium" w:cs="Times New Roman"/>
+          <w:b w:val="0"/>
+          <w:bCs w:val="0"/>
+          <w:sz w:val="20"/>
+          <w:szCs w:val="20"/>
+          <w:lang w:val="nl-NL" w:eastAsia="en-NL"/>
+        </w:rPr>
+        <w:t xml:space="preserve">, England), 17(3), 373–382. </w:t>
+      </w:r>
+      <w:proofErr w:type="gramStart"/>
+      <w:r>
+        <w:rPr>
+          <w:rStyle w:val="Strong"/>
+          <w:rFonts w:ascii="Civil Premium" w:eastAsia="Times New Roman" w:hAnsi="Civil Premium" w:cs="Times New Roman"/>
+          <w:b w:val="0"/>
+          <w:bCs w:val="0"/>
+          <w:sz w:val="20"/>
+          <w:szCs w:val="20"/>
+          <w:lang w:val="nl-NL" w:eastAsia="en-NL"/>
+        </w:rPr>
+        <w:t>https://doi.org/10.1260/095830506778119407</w:t>
+      </w:r>
+      <w:proofErr w:type="gramEnd"/>
     </w:p>
     <w:p>
       <w:pPr>
@@ -4254,8 +4842,282 @@
           <w:szCs w:val="20"/>
           <w:lang w:val="nl-NL" w:eastAsia="en-NL"/>
         </w:rPr>
-        <w:t>Boumans, J. W., Vliegenthart, R., &amp; Boomgaarden, H. G. (2016). Nuclear voices in the news: A comparison of source, news agency and newspaper content about nuclear energy over time. European Journal of Communication (London), 31(3), 260–282. https://doi.org/10.1177/0267323116629879</w:t>
-      </w:r>
+        <w:t xml:space="preserve">Boumans, J. W., </w:t>
+      </w:r>
+      <w:proofErr w:type="spellStart"/>
+      <w:r>
+        <w:rPr>
+          <w:rStyle w:val="Strong"/>
+          <w:rFonts w:ascii="Civil Premium" w:eastAsia="Times New Roman" w:hAnsi="Civil Premium" w:cs="Times New Roman"/>
+          <w:b w:val="0"/>
+          <w:bCs w:val="0"/>
+          <w:sz w:val="20"/>
+          <w:szCs w:val="20"/>
+          <w:lang w:val="nl-NL" w:eastAsia="en-NL"/>
+        </w:rPr>
+        <w:t>Vliegenthart</w:t>
+      </w:r>
+      <w:proofErr w:type="spellEnd"/>
+      <w:r>
+        <w:rPr>
+          <w:rStyle w:val="Strong"/>
+          <w:rFonts w:ascii="Civil Premium" w:eastAsia="Times New Roman" w:hAnsi="Civil Premium" w:cs="Times New Roman"/>
+          <w:b w:val="0"/>
+          <w:bCs w:val="0"/>
+          <w:sz w:val="20"/>
+          <w:szCs w:val="20"/>
+          <w:lang w:val="nl-NL" w:eastAsia="en-NL"/>
+        </w:rPr>
+        <w:t xml:space="preserve">, R., &amp; Boomgaarden, H. G. (2016). </w:t>
+      </w:r>
+      <w:proofErr w:type="spellStart"/>
+      <w:r>
+        <w:rPr>
+          <w:rStyle w:val="Strong"/>
+          <w:rFonts w:ascii="Civil Premium" w:eastAsia="Times New Roman" w:hAnsi="Civil Premium" w:cs="Times New Roman"/>
+          <w:b w:val="0"/>
+          <w:bCs w:val="0"/>
+          <w:sz w:val="20"/>
+          <w:szCs w:val="20"/>
+          <w:lang w:val="nl-NL" w:eastAsia="en-NL"/>
+        </w:rPr>
+        <w:t>Nuclear</w:t>
+      </w:r>
+      <w:proofErr w:type="spellEnd"/>
+      <w:r>
+        <w:rPr>
+          <w:rStyle w:val="Strong"/>
+          <w:rFonts w:ascii="Civil Premium" w:eastAsia="Times New Roman" w:hAnsi="Civil Premium" w:cs="Times New Roman"/>
+          <w:b w:val="0"/>
+          <w:bCs w:val="0"/>
+          <w:sz w:val="20"/>
+          <w:szCs w:val="20"/>
+          <w:lang w:val="nl-NL" w:eastAsia="en-NL"/>
+        </w:rPr>
+        <w:t xml:space="preserve"> </w:t>
+      </w:r>
+      <w:proofErr w:type="spellStart"/>
+      <w:r>
+        <w:rPr>
+          <w:rStyle w:val="Strong"/>
+          <w:rFonts w:ascii="Civil Premium" w:eastAsia="Times New Roman" w:hAnsi="Civil Premium" w:cs="Times New Roman"/>
+          <w:b w:val="0"/>
+          <w:bCs w:val="0"/>
+          <w:sz w:val="20"/>
+          <w:szCs w:val="20"/>
+          <w:lang w:val="nl-NL" w:eastAsia="en-NL"/>
+        </w:rPr>
+        <w:t>voices</w:t>
+      </w:r>
+      <w:proofErr w:type="spellEnd"/>
+      <w:r>
+        <w:rPr>
+          <w:rStyle w:val="Strong"/>
+          <w:rFonts w:ascii="Civil Premium" w:eastAsia="Times New Roman" w:hAnsi="Civil Premium" w:cs="Times New Roman"/>
+          <w:b w:val="0"/>
+          <w:bCs w:val="0"/>
+          <w:sz w:val="20"/>
+          <w:szCs w:val="20"/>
+          <w:lang w:val="nl-NL" w:eastAsia="en-NL"/>
+        </w:rPr>
+        <w:t xml:space="preserve"> in </w:t>
+      </w:r>
+      <w:proofErr w:type="spellStart"/>
+      <w:r>
+        <w:rPr>
+          <w:rStyle w:val="Strong"/>
+          <w:rFonts w:ascii="Civil Premium" w:eastAsia="Times New Roman" w:hAnsi="Civil Premium" w:cs="Times New Roman"/>
+          <w:b w:val="0"/>
+          <w:bCs w:val="0"/>
+          <w:sz w:val="20"/>
+          <w:szCs w:val="20"/>
+          <w:lang w:val="nl-NL" w:eastAsia="en-NL"/>
+        </w:rPr>
+        <w:t>the</w:t>
+      </w:r>
+      <w:proofErr w:type="spellEnd"/>
+      <w:r>
+        <w:rPr>
+          <w:rStyle w:val="Strong"/>
+          <w:rFonts w:ascii="Civil Premium" w:eastAsia="Times New Roman" w:hAnsi="Civil Premium" w:cs="Times New Roman"/>
+          <w:b w:val="0"/>
+          <w:bCs w:val="0"/>
+          <w:sz w:val="20"/>
+          <w:szCs w:val="20"/>
+          <w:lang w:val="nl-NL" w:eastAsia="en-NL"/>
+        </w:rPr>
+        <w:t xml:space="preserve"> news: A </w:t>
+      </w:r>
+      <w:proofErr w:type="spellStart"/>
+      <w:r>
+        <w:rPr>
+          <w:rStyle w:val="Strong"/>
+          <w:rFonts w:ascii="Civil Premium" w:eastAsia="Times New Roman" w:hAnsi="Civil Premium" w:cs="Times New Roman"/>
+          <w:b w:val="0"/>
+          <w:bCs w:val="0"/>
+          <w:sz w:val="20"/>
+          <w:szCs w:val="20"/>
+          <w:lang w:val="nl-NL" w:eastAsia="en-NL"/>
+        </w:rPr>
+        <w:t>comparison</w:t>
+      </w:r>
+      <w:proofErr w:type="spellEnd"/>
+      <w:r>
+        <w:rPr>
+          <w:rStyle w:val="Strong"/>
+          <w:rFonts w:ascii="Civil Premium" w:eastAsia="Times New Roman" w:hAnsi="Civil Premium" w:cs="Times New Roman"/>
+          <w:b w:val="0"/>
+          <w:bCs w:val="0"/>
+          <w:sz w:val="20"/>
+          <w:szCs w:val="20"/>
+          <w:lang w:val="nl-NL" w:eastAsia="en-NL"/>
+        </w:rPr>
+        <w:t xml:space="preserve"> of source, </w:t>
+      </w:r>
+      <w:proofErr w:type="spellStart"/>
+      <w:r>
+        <w:rPr>
+          <w:rStyle w:val="Strong"/>
+          <w:rFonts w:ascii="Civil Premium" w:eastAsia="Times New Roman" w:hAnsi="Civil Premium" w:cs="Times New Roman"/>
+          <w:b w:val="0"/>
+          <w:bCs w:val="0"/>
+          <w:sz w:val="20"/>
+          <w:szCs w:val="20"/>
+          <w:lang w:val="nl-NL" w:eastAsia="en-NL"/>
+        </w:rPr>
+        <w:t>news</w:t>
+      </w:r>
+      <w:proofErr w:type="spellEnd"/>
+      <w:r>
+        <w:rPr>
+          <w:rStyle w:val="Strong"/>
+          <w:rFonts w:ascii="Civil Premium" w:eastAsia="Times New Roman" w:hAnsi="Civil Premium" w:cs="Times New Roman"/>
+          <w:b w:val="0"/>
+          <w:bCs w:val="0"/>
+          <w:sz w:val="20"/>
+          <w:szCs w:val="20"/>
+          <w:lang w:val="nl-NL" w:eastAsia="en-NL"/>
+        </w:rPr>
+        <w:t xml:space="preserve"> agency </w:t>
+      </w:r>
+      <w:proofErr w:type="spellStart"/>
+      <w:r>
+        <w:rPr>
+          <w:rStyle w:val="Strong"/>
+          <w:rFonts w:ascii="Civil Premium" w:eastAsia="Times New Roman" w:hAnsi="Civil Premium" w:cs="Times New Roman"/>
+          <w:b w:val="0"/>
+          <w:bCs w:val="0"/>
+          <w:sz w:val="20"/>
+          <w:szCs w:val="20"/>
+          <w:lang w:val="nl-NL" w:eastAsia="en-NL"/>
+        </w:rPr>
+        <w:t>and</w:t>
+      </w:r>
+      <w:proofErr w:type="spellEnd"/>
+      <w:r>
+        <w:rPr>
+          <w:rStyle w:val="Strong"/>
+          <w:rFonts w:ascii="Civil Premium" w:eastAsia="Times New Roman" w:hAnsi="Civil Premium" w:cs="Times New Roman"/>
+          <w:b w:val="0"/>
+          <w:bCs w:val="0"/>
+          <w:sz w:val="20"/>
+          <w:szCs w:val="20"/>
+          <w:lang w:val="nl-NL" w:eastAsia="en-NL"/>
+        </w:rPr>
+        <w:t xml:space="preserve"> </w:t>
+      </w:r>
+      <w:proofErr w:type="spellStart"/>
+      <w:r>
+        <w:rPr>
+          <w:rStyle w:val="Strong"/>
+          <w:rFonts w:ascii="Civil Premium" w:eastAsia="Times New Roman" w:hAnsi="Civil Premium" w:cs="Times New Roman"/>
+          <w:b w:val="0"/>
+          <w:bCs w:val="0"/>
+          <w:sz w:val="20"/>
+          <w:szCs w:val="20"/>
+          <w:lang w:val="nl-NL" w:eastAsia="en-NL"/>
+        </w:rPr>
+        <w:t>newspaper</w:t>
+      </w:r>
+      <w:proofErr w:type="spellEnd"/>
+      <w:r>
+        <w:rPr>
+          <w:rStyle w:val="Strong"/>
+          <w:rFonts w:ascii="Civil Premium" w:eastAsia="Times New Roman" w:hAnsi="Civil Premium" w:cs="Times New Roman"/>
+          <w:b w:val="0"/>
+          <w:bCs w:val="0"/>
+          <w:sz w:val="20"/>
+          <w:szCs w:val="20"/>
+          <w:lang w:val="nl-NL" w:eastAsia="en-NL"/>
+        </w:rPr>
+        <w:t xml:space="preserve"> content </w:t>
+      </w:r>
+      <w:proofErr w:type="spellStart"/>
+      <w:r>
+        <w:rPr>
+          <w:rStyle w:val="Strong"/>
+          <w:rFonts w:ascii="Civil Premium" w:eastAsia="Times New Roman" w:hAnsi="Civil Premium" w:cs="Times New Roman"/>
+          <w:b w:val="0"/>
+          <w:bCs w:val="0"/>
+          <w:sz w:val="20"/>
+          <w:szCs w:val="20"/>
+          <w:lang w:val="nl-NL" w:eastAsia="en-NL"/>
+        </w:rPr>
+        <w:t>about</w:t>
+      </w:r>
+      <w:proofErr w:type="spellEnd"/>
+      <w:r>
+        <w:rPr>
+          <w:rStyle w:val="Strong"/>
+          <w:rFonts w:ascii="Civil Premium" w:eastAsia="Times New Roman" w:hAnsi="Civil Premium" w:cs="Times New Roman"/>
+          <w:b w:val="0"/>
+          <w:bCs w:val="0"/>
+          <w:sz w:val="20"/>
+          <w:szCs w:val="20"/>
+          <w:lang w:val="nl-NL" w:eastAsia="en-NL"/>
+        </w:rPr>
+        <w:t xml:space="preserve"> </w:t>
+      </w:r>
+      <w:proofErr w:type="spellStart"/>
+      <w:r>
+        <w:rPr>
+          <w:rStyle w:val="Strong"/>
+          <w:rFonts w:ascii="Civil Premium" w:eastAsia="Times New Roman" w:hAnsi="Civil Premium" w:cs="Times New Roman"/>
+          <w:b w:val="0"/>
+          <w:bCs w:val="0"/>
+          <w:sz w:val="20"/>
+          <w:szCs w:val="20"/>
+          <w:lang w:val="nl-NL" w:eastAsia="en-NL"/>
+        </w:rPr>
+        <w:t>nuclear</w:t>
+      </w:r>
+      <w:proofErr w:type="spellEnd"/>
+      <w:r>
+        <w:rPr>
+          <w:rStyle w:val="Strong"/>
+          <w:rFonts w:ascii="Civil Premium" w:eastAsia="Times New Roman" w:hAnsi="Civil Premium" w:cs="Times New Roman"/>
+          <w:b w:val="0"/>
+          <w:bCs w:val="0"/>
+          <w:sz w:val="20"/>
+          <w:szCs w:val="20"/>
+          <w:lang w:val="nl-NL" w:eastAsia="en-NL"/>
+        </w:rPr>
+        <w:t xml:space="preserve"> energy over time. European Journal of Communication (London), 31(3), 260–282. </w:t>
+      </w:r>
+      <w:proofErr w:type="gramStart"/>
+      <w:r>
+        <w:rPr>
+          <w:rStyle w:val="Strong"/>
+          <w:rFonts w:ascii="Civil Premium" w:eastAsia="Times New Roman" w:hAnsi="Civil Premium" w:cs="Times New Roman"/>
+          <w:b w:val="0"/>
+          <w:bCs w:val="0"/>
+          <w:sz w:val="20"/>
+          <w:szCs w:val="20"/>
+          <w:lang w:val="nl-NL" w:eastAsia="en-NL"/>
+        </w:rPr>
+        <w:t>https://doi.org/10.1177/0267323116629879</w:t>
+      </w:r>
+      <w:proofErr w:type="gramEnd"/>
     </w:p>
     <w:p>
       <w:pPr>
@@ -4280,8 +5142,412 @@
           <w:szCs w:val="20"/>
           <w:lang w:val="nl-NL" w:eastAsia="en-NL"/>
         </w:rPr>
-        <w:t>Geels, F. W., &amp; Verhees, B. (2011). Cultural legitimacy and framing struggles in innovation journeys: A cultural-performative perspective and a case study of Dutch nuclear energy (1945–1986). Technological Forecasting &amp; Social Change, 78(6), 910–930. https://doi.org/10.1016/j.techfore.2010.12.004</w:t>
-      </w:r>
+        <w:t xml:space="preserve">Geels, F. W., &amp; </w:t>
+      </w:r>
+      <w:proofErr w:type="spellStart"/>
+      <w:r>
+        <w:rPr>
+          <w:rStyle w:val="Strong"/>
+          <w:rFonts w:ascii="Civil Premium" w:hAnsi="Civil Premium"/>
+          <w:b w:val="0"/>
+          <w:bCs w:val="0"/>
+          <w:sz w:val="20"/>
+          <w:szCs w:val="20"/>
+          <w:lang w:val="nl-NL" w:eastAsia="en-NL"/>
+        </w:rPr>
+        <w:t>Verhees</w:t>
+      </w:r>
+      <w:proofErr w:type="spellEnd"/>
+      <w:r>
+        <w:rPr>
+          <w:rStyle w:val="Strong"/>
+          <w:rFonts w:ascii="Civil Premium" w:hAnsi="Civil Premium"/>
+          <w:b w:val="0"/>
+          <w:bCs w:val="0"/>
+          <w:sz w:val="20"/>
+          <w:szCs w:val="20"/>
+          <w:lang w:val="nl-NL" w:eastAsia="en-NL"/>
+        </w:rPr>
+        <w:t xml:space="preserve">, B. (2011). </w:t>
+      </w:r>
+      <w:proofErr w:type="spellStart"/>
+      <w:r>
+        <w:rPr>
+          <w:rStyle w:val="Strong"/>
+          <w:rFonts w:ascii="Civil Premium" w:hAnsi="Civil Premium"/>
+          <w:b w:val="0"/>
+          <w:bCs w:val="0"/>
+          <w:sz w:val="20"/>
+          <w:szCs w:val="20"/>
+          <w:lang w:val="nl-NL" w:eastAsia="en-NL"/>
+        </w:rPr>
+        <w:t>Cultural</w:t>
+      </w:r>
+      <w:proofErr w:type="spellEnd"/>
+      <w:r>
+        <w:rPr>
+          <w:rStyle w:val="Strong"/>
+          <w:rFonts w:ascii="Civil Premium" w:hAnsi="Civil Premium"/>
+          <w:b w:val="0"/>
+          <w:bCs w:val="0"/>
+          <w:sz w:val="20"/>
+          <w:szCs w:val="20"/>
+          <w:lang w:val="nl-NL" w:eastAsia="en-NL"/>
+        </w:rPr>
+        <w:t xml:space="preserve"> </w:t>
+      </w:r>
+      <w:proofErr w:type="spellStart"/>
+      <w:r>
+        <w:rPr>
+          <w:rStyle w:val="Strong"/>
+          <w:rFonts w:ascii="Civil Premium" w:hAnsi="Civil Premium"/>
+          <w:b w:val="0"/>
+          <w:bCs w:val="0"/>
+          <w:sz w:val="20"/>
+          <w:szCs w:val="20"/>
+          <w:lang w:val="nl-NL" w:eastAsia="en-NL"/>
+        </w:rPr>
+        <w:t>legitimacy</w:t>
+      </w:r>
+      <w:proofErr w:type="spellEnd"/>
+      <w:r>
+        <w:rPr>
+          <w:rStyle w:val="Strong"/>
+          <w:rFonts w:ascii="Civil Premium" w:hAnsi="Civil Premium"/>
+          <w:b w:val="0"/>
+          <w:bCs w:val="0"/>
+          <w:sz w:val="20"/>
+          <w:szCs w:val="20"/>
+          <w:lang w:val="nl-NL" w:eastAsia="en-NL"/>
+        </w:rPr>
+        <w:t xml:space="preserve"> </w:t>
+      </w:r>
+      <w:proofErr w:type="spellStart"/>
+      <w:r>
+        <w:rPr>
+          <w:rStyle w:val="Strong"/>
+          <w:rFonts w:ascii="Civil Premium" w:hAnsi="Civil Premium"/>
+          <w:b w:val="0"/>
+          <w:bCs w:val="0"/>
+          <w:sz w:val="20"/>
+          <w:szCs w:val="20"/>
+          <w:lang w:val="nl-NL" w:eastAsia="en-NL"/>
+        </w:rPr>
+        <w:t>and</w:t>
+      </w:r>
+      <w:proofErr w:type="spellEnd"/>
+      <w:r>
+        <w:rPr>
+          <w:rStyle w:val="Strong"/>
+          <w:rFonts w:ascii="Civil Premium" w:hAnsi="Civil Premium"/>
+          <w:b w:val="0"/>
+          <w:bCs w:val="0"/>
+          <w:sz w:val="20"/>
+          <w:szCs w:val="20"/>
+          <w:lang w:val="nl-NL" w:eastAsia="en-NL"/>
+        </w:rPr>
+        <w:t xml:space="preserve"> framing </w:t>
+      </w:r>
+      <w:proofErr w:type="spellStart"/>
+      <w:r>
+        <w:rPr>
+          <w:rStyle w:val="Strong"/>
+          <w:rFonts w:ascii="Civil Premium" w:hAnsi="Civil Premium"/>
+          <w:b w:val="0"/>
+          <w:bCs w:val="0"/>
+          <w:sz w:val="20"/>
+          <w:szCs w:val="20"/>
+          <w:lang w:val="nl-NL" w:eastAsia="en-NL"/>
+        </w:rPr>
+        <w:t>struggles</w:t>
+      </w:r>
+      <w:proofErr w:type="spellEnd"/>
+      <w:r>
+        <w:rPr>
+          <w:rStyle w:val="Strong"/>
+          <w:rFonts w:ascii="Civil Premium" w:hAnsi="Civil Premium"/>
+          <w:b w:val="0"/>
+          <w:bCs w:val="0"/>
+          <w:sz w:val="20"/>
+          <w:szCs w:val="20"/>
+          <w:lang w:val="nl-NL" w:eastAsia="en-NL"/>
+        </w:rPr>
+        <w:t xml:space="preserve"> in </w:t>
+      </w:r>
+      <w:proofErr w:type="spellStart"/>
+      <w:r>
+        <w:rPr>
+          <w:rStyle w:val="Strong"/>
+          <w:rFonts w:ascii="Civil Premium" w:hAnsi="Civil Premium"/>
+          <w:b w:val="0"/>
+          <w:bCs w:val="0"/>
+          <w:sz w:val="20"/>
+          <w:szCs w:val="20"/>
+          <w:lang w:val="nl-NL" w:eastAsia="en-NL"/>
+        </w:rPr>
+        <w:t>innovation</w:t>
+      </w:r>
+      <w:proofErr w:type="spellEnd"/>
+      <w:r>
+        <w:rPr>
+          <w:rStyle w:val="Strong"/>
+          <w:rFonts w:ascii="Civil Premium" w:hAnsi="Civil Premium"/>
+          <w:b w:val="0"/>
+          <w:bCs w:val="0"/>
+          <w:sz w:val="20"/>
+          <w:szCs w:val="20"/>
+          <w:lang w:val="nl-NL" w:eastAsia="en-NL"/>
+        </w:rPr>
+        <w:t xml:space="preserve"> </w:t>
+      </w:r>
+      <w:proofErr w:type="spellStart"/>
+      <w:r>
+        <w:rPr>
+          <w:rStyle w:val="Strong"/>
+          <w:rFonts w:ascii="Civil Premium" w:hAnsi="Civil Premium"/>
+          <w:b w:val="0"/>
+          <w:bCs w:val="0"/>
+          <w:sz w:val="20"/>
+          <w:szCs w:val="20"/>
+          <w:lang w:val="nl-NL" w:eastAsia="en-NL"/>
+        </w:rPr>
+        <w:t>journeys</w:t>
+      </w:r>
+      <w:proofErr w:type="spellEnd"/>
+      <w:r>
+        <w:rPr>
+          <w:rStyle w:val="Strong"/>
+          <w:rFonts w:ascii="Civil Premium" w:hAnsi="Civil Premium"/>
+          <w:b w:val="0"/>
+          <w:bCs w:val="0"/>
+          <w:sz w:val="20"/>
+          <w:szCs w:val="20"/>
+          <w:lang w:val="nl-NL" w:eastAsia="en-NL"/>
+        </w:rPr>
+        <w:t xml:space="preserve">: A </w:t>
+      </w:r>
+      <w:proofErr w:type="spellStart"/>
+      <w:r>
+        <w:rPr>
+          <w:rStyle w:val="Strong"/>
+          <w:rFonts w:ascii="Civil Premium" w:hAnsi="Civil Premium"/>
+          <w:b w:val="0"/>
+          <w:bCs w:val="0"/>
+          <w:sz w:val="20"/>
+          <w:szCs w:val="20"/>
+          <w:lang w:val="nl-NL" w:eastAsia="en-NL"/>
+        </w:rPr>
+        <w:t>cultural-performative</w:t>
+      </w:r>
+      <w:proofErr w:type="spellEnd"/>
+      <w:r>
+        <w:rPr>
+          <w:rStyle w:val="Strong"/>
+          <w:rFonts w:ascii="Civil Premium" w:hAnsi="Civil Premium"/>
+          <w:b w:val="0"/>
+          <w:bCs w:val="0"/>
+          <w:sz w:val="20"/>
+          <w:szCs w:val="20"/>
+          <w:lang w:val="nl-NL" w:eastAsia="en-NL"/>
+        </w:rPr>
+        <w:t xml:space="preserve"> </w:t>
+      </w:r>
+      <w:proofErr w:type="spellStart"/>
+      <w:r>
+        <w:rPr>
+          <w:rStyle w:val="Strong"/>
+          <w:rFonts w:ascii="Civil Premium" w:hAnsi="Civil Premium"/>
+          <w:b w:val="0"/>
+          <w:bCs w:val="0"/>
+          <w:sz w:val="20"/>
+          <w:szCs w:val="20"/>
+          <w:lang w:val="nl-NL" w:eastAsia="en-NL"/>
+        </w:rPr>
+        <w:t>perspective</w:t>
+      </w:r>
+      <w:proofErr w:type="spellEnd"/>
+      <w:r>
+        <w:rPr>
+          <w:rStyle w:val="Strong"/>
+          <w:rFonts w:ascii="Civil Premium" w:hAnsi="Civil Premium"/>
+          <w:b w:val="0"/>
+          <w:bCs w:val="0"/>
+          <w:sz w:val="20"/>
+          <w:szCs w:val="20"/>
+          <w:lang w:val="nl-NL" w:eastAsia="en-NL"/>
+        </w:rPr>
+        <w:t xml:space="preserve"> </w:t>
+      </w:r>
+      <w:proofErr w:type="spellStart"/>
+      <w:r>
+        <w:rPr>
+          <w:rStyle w:val="Strong"/>
+          <w:rFonts w:ascii="Civil Premium" w:hAnsi="Civil Premium"/>
+          <w:b w:val="0"/>
+          <w:bCs w:val="0"/>
+          <w:sz w:val="20"/>
+          <w:szCs w:val="20"/>
+          <w:lang w:val="nl-NL" w:eastAsia="en-NL"/>
+        </w:rPr>
+        <w:t>and</w:t>
+      </w:r>
+      <w:proofErr w:type="spellEnd"/>
+      <w:r>
+        <w:rPr>
+          <w:rStyle w:val="Strong"/>
+          <w:rFonts w:ascii="Civil Premium" w:hAnsi="Civil Premium"/>
+          <w:b w:val="0"/>
+          <w:bCs w:val="0"/>
+          <w:sz w:val="20"/>
+          <w:szCs w:val="20"/>
+          <w:lang w:val="nl-NL" w:eastAsia="en-NL"/>
+        </w:rPr>
+        <w:t xml:space="preserve"> a case </w:t>
+      </w:r>
+      <w:proofErr w:type="spellStart"/>
+      <w:r>
+        <w:rPr>
+          <w:rStyle w:val="Strong"/>
+          <w:rFonts w:ascii="Civil Premium" w:hAnsi="Civil Premium"/>
+          <w:b w:val="0"/>
+          <w:bCs w:val="0"/>
+          <w:sz w:val="20"/>
+          <w:szCs w:val="20"/>
+          <w:lang w:val="nl-NL" w:eastAsia="en-NL"/>
+        </w:rPr>
+        <w:t>study</w:t>
+      </w:r>
+      <w:proofErr w:type="spellEnd"/>
+      <w:r>
+        <w:rPr>
+          <w:rStyle w:val="Strong"/>
+          <w:rFonts w:ascii="Civil Premium" w:hAnsi="Civil Premium"/>
+          <w:b w:val="0"/>
+          <w:bCs w:val="0"/>
+          <w:sz w:val="20"/>
+          <w:szCs w:val="20"/>
+          <w:lang w:val="nl-NL" w:eastAsia="en-NL"/>
+        </w:rPr>
+        <w:t xml:space="preserve"> of Dutch </w:t>
+      </w:r>
+      <w:proofErr w:type="spellStart"/>
+      <w:r>
+        <w:rPr>
+          <w:rStyle w:val="Strong"/>
+          <w:rFonts w:ascii="Civil Premium" w:hAnsi="Civil Premium"/>
+          <w:b w:val="0"/>
+          <w:bCs w:val="0"/>
+          <w:sz w:val="20"/>
+          <w:szCs w:val="20"/>
+          <w:lang w:val="nl-NL" w:eastAsia="en-NL"/>
+        </w:rPr>
+        <w:t>nuclear</w:t>
+      </w:r>
+      <w:proofErr w:type="spellEnd"/>
+      <w:r>
+        <w:rPr>
+          <w:rStyle w:val="Strong"/>
+          <w:rFonts w:ascii="Civil Premium" w:hAnsi="Civil Premium"/>
+          <w:b w:val="0"/>
+          <w:bCs w:val="0"/>
+          <w:sz w:val="20"/>
+          <w:szCs w:val="20"/>
+          <w:lang w:val="nl-NL" w:eastAsia="en-NL"/>
+        </w:rPr>
+        <w:t xml:space="preserve"> energy (1945–1986). </w:t>
+      </w:r>
+      <w:proofErr w:type="spellStart"/>
+      <w:r>
+        <w:rPr>
+          <w:rStyle w:val="Strong"/>
+          <w:rFonts w:ascii="Civil Premium" w:hAnsi="Civil Premium"/>
+          <w:b w:val="0"/>
+          <w:bCs w:val="0"/>
+          <w:sz w:val="20"/>
+          <w:szCs w:val="20"/>
+          <w:lang w:val="nl-NL" w:eastAsia="en-NL"/>
+        </w:rPr>
+        <w:t>Technological</w:t>
+      </w:r>
+      <w:proofErr w:type="spellEnd"/>
+      <w:r>
+        <w:rPr>
+          <w:rStyle w:val="Strong"/>
+          <w:rFonts w:ascii="Civil Premium" w:hAnsi="Civil Premium"/>
+          <w:b w:val="0"/>
+          <w:bCs w:val="0"/>
+          <w:sz w:val="20"/>
+          <w:szCs w:val="20"/>
+          <w:lang w:val="nl-NL" w:eastAsia="en-NL"/>
+        </w:rPr>
+        <w:t xml:space="preserve"> </w:t>
+      </w:r>
+      <w:proofErr w:type="spellStart"/>
+      <w:r>
+        <w:rPr>
+          <w:rStyle w:val="Strong"/>
+          <w:rFonts w:ascii="Civil Premium" w:hAnsi="Civil Premium"/>
+          <w:b w:val="0"/>
+          <w:bCs w:val="0"/>
+          <w:sz w:val="20"/>
+          <w:szCs w:val="20"/>
+          <w:lang w:val="nl-NL" w:eastAsia="en-NL"/>
+        </w:rPr>
+        <w:t>Forecasting</w:t>
+      </w:r>
+      <w:proofErr w:type="spellEnd"/>
+      <w:r>
+        <w:rPr>
+          <w:rStyle w:val="Strong"/>
+          <w:rFonts w:ascii="Civil Premium" w:hAnsi="Civil Premium"/>
+          <w:b w:val="0"/>
+          <w:bCs w:val="0"/>
+          <w:sz w:val="20"/>
+          <w:szCs w:val="20"/>
+          <w:lang w:val="nl-NL" w:eastAsia="en-NL"/>
+        </w:rPr>
+        <w:t xml:space="preserve"> &amp; </w:t>
+      </w:r>
+      <w:proofErr w:type="spellStart"/>
+      <w:r>
+        <w:rPr>
+          <w:rStyle w:val="Strong"/>
+          <w:rFonts w:ascii="Civil Premium" w:hAnsi="Civil Premium"/>
+          <w:b w:val="0"/>
+          <w:bCs w:val="0"/>
+          <w:sz w:val="20"/>
+          <w:szCs w:val="20"/>
+          <w:lang w:val="nl-NL" w:eastAsia="en-NL"/>
+        </w:rPr>
+        <w:t>Social</w:t>
+      </w:r>
+      <w:proofErr w:type="spellEnd"/>
+      <w:r>
+        <w:rPr>
+          <w:rStyle w:val="Strong"/>
+          <w:rFonts w:ascii="Civil Premium" w:hAnsi="Civil Premium"/>
+          <w:b w:val="0"/>
+          <w:bCs w:val="0"/>
+          <w:sz w:val="20"/>
+          <w:szCs w:val="20"/>
+          <w:lang w:val="nl-NL" w:eastAsia="en-NL"/>
+        </w:rPr>
+        <w:t xml:space="preserve"> Change, 78(6), 910–930. </w:t>
+      </w:r>
+      <w:proofErr w:type="gramStart"/>
+      <w:r>
+        <w:rPr>
+          <w:rStyle w:val="Strong"/>
+          <w:rFonts w:ascii="Civil Premium" w:hAnsi="Civil Premium"/>
+          <w:b w:val="0"/>
+          <w:bCs w:val="0"/>
+          <w:sz w:val="20"/>
+          <w:szCs w:val="20"/>
+          <w:lang w:val="nl-NL" w:eastAsia="en-NL"/>
+        </w:rPr>
+        <w:t>https://doi.org/10.1016/j.techfore.2010.12.004</w:t>
+      </w:r>
+      <w:proofErr w:type="gramEnd"/>
     </w:p>
     <w:p>
       <w:pPr>
@@ -4308,18 +5574,228 @@
           <w:lang w:val="nl-NL" w:eastAsia="en-NL"/>
         </w:rPr>
       </w:pPr>
-      <w:r>
-        <w:rPr>
-          <w:rStyle w:val="Strong"/>
-          <w:rFonts w:ascii="Civil Premium" w:eastAsia="Times New Roman" w:hAnsi="Civil Premium" w:cs="Times New Roman"/>
-          <w:b w:val="0"/>
-          <w:bCs w:val="0"/>
-          <w:sz w:val="20"/>
-          <w:szCs w:val="20"/>
-          <w:lang w:val="nl-NL" w:eastAsia="en-NL"/>
-        </w:rPr>
-        <w:t>van Leeuwen, R. P., de Wit, J. B., &amp; Smit, G. J. M. (2017). Review of urban energy transition in the Netherlands and the role of smart energy management. Energy Conversion and Management, 150, 941–948. https://doi.org/10.1016/j.enconman.2017.05.081s</w:t>
-      </w:r>
+      <w:proofErr w:type="gramStart"/>
+      <w:r>
+        <w:rPr>
+          <w:rStyle w:val="Strong"/>
+          <w:rFonts w:ascii="Civil Premium" w:eastAsia="Times New Roman" w:hAnsi="Civil Premium" w:cs="Times New Roman"/>
+          <w:b w:val="0"/>
+          <w:bCs w:val="0"/>
+          <w:sz w:val="20"/>
+          <w:szCs w:val="20"/>
+          <w:lang w:val="nl-NL" w:eastAsia="en-NL"/>
+        </w:rPr>
+        <w:t>van</w:t>
+      </w:r>
+      <w:proofErr w:type="gramEnd"/>
+      <w:r>
+        <w:rPr>
+          <w:rStyle w:val="Strong"/>
+          <w:rFonts w:ascii="Civil Premium" w:eastAsia="Times New Roman" w:hAnsi="Civil Premium" w:cs="Times New Roman"/>
+          <w:b w:val="0"/>
+          <w:bCs w:val="0"/>
+          <w:sz w:val="20"/>
+          <w:szCs w:val="20"/>
+          <w:lang w:val="nl-NL" w:eastAsia="en-NL"/>
+        </w:rPr>
+        <w:t xml:space="preserve"> Leeuwen, R. P., de Wit, J. B., &amp; Smit, G. J. M. (2017). Review of </w:t>
+      </w:r>
+      <w:proofErr w:type="spellStart"/>
+      <w:r>
+        <w:rPr>
+          <w:rStyle w:val="Strong"/>
+          <w:rFonts w:ascii="Civil Premium" w:eastAsia="Times New Roman" w:hAnsi="Civil Premium" w:cs="Times New Roman"/>
+          <w:b w:val="0"/>
+          <w:bCs w:val="0"/>
+          <w:sz w:val="20"/>
+          <w:szCs w:val="20"/>
+          <w:lang w:val="nl-NL" w:eastAsia="en-NL"/>
+        </w:rPr>
+        <w:t>urban</w:t>
+      </w:r>
+      <w:proofErr w:type="spellEnd"/>
+      <w:r>
+        <w:rPr>
+          <w:rStyle w:val="Strong"/>
+          <w:rFonts w:ascii="Civil Premium" w:eastAsia="Times New Roman" w:hAnsi="Civil Premium" w:cs="Times New Roman"/>
+          <w:b w:val="0"/>
+          <w:bCs w:val="0"/>
+          <w:sz w:val="20"/>
+          <w:szCs w:val="20"/>
+          <w:lang w:val="nl-NL" w:eastAsia="en-NL"/>
+        </w:rPr>
+        <w:t xml:space="preserve"> energy </w:t>
+      </w:r>
+      <w:proofErr w:type="spellStart"/>
+      <w:r>
+        <w:rPr>
+          <w:rStyle w:val="Strong"/>
+          <w:rFonts w:ascii="Civil Premium" w:eastAsia="Times New Roman" w:hAnsi="Civil Premium" w:cs="Times New Roman"/>
+          <w:b w:val="0"/>
+          <w:bCs w:val="0"/>
+          <w:sz w:val="20"/>
+          <w:szCs w:val="20"/>
+          <w:lang w:val="nl-NL" w:eastAsia="en-NL"/>
+        </w:rPr>
+        <w:t>transition</w:t>
+      </w:r>
+      <w:proofErr w:type="spellEnd"/>
+      <w:r>
+        <w:rPr>
+          <w:rStyle w:val="Strong"/>
+          <w:rFonts w:ascii="Civil Premium" w:eastAsia="Times New Roman" w:hAnsi="Civil Premium" w:cs="Times New Roman"/>
+          <w:b w:val="0"/>
+          <w:bCs w:val="0"/>
+          <w:sz w:val="20"/>
+          <w:szCs w:val="20"/>
+          <w:lang w:val="nl-NL" w:eastAsia="en-NL"/>
+        </w:rPr>
+        <w:t xml:space="preserve"> in </w:t>
+      </w:r>
+      <w:proofErr w:type="spellStart"/>
+      <w:r>
+        <w:rPr>
+          <w:rStyle w:val="Strong"/>
+          <w:rFonts w:ascii="Civil Premium" w:eastAsia="Times New Roman" w:hAnsi="Civil Premium" w:cs="Times New Roman"/>
+          <w:b w:val="0"/>
+          <w:bCs w:val="0"/>
+          <w:sz w:val="20"/>
+          <w:szCs w:val="20"/>
+          <w:lang w:val="nl-NL" w:eastAsia="en-NL"/>
+        </w:rPr>
+        <w:t>the</w:t>
+      </w:r>
+      <w:proofErr w:type="spellEnd"/>
+      <w:r>
+        <w:rPr>
+          <w:rStyle w:val="Strong"/>
+          <w:rFonts w:ascii="Civil Premium" w:eastAsia="Times New Roman" w:hAnsi="Civil Premium" w:cs="Times New Roman"/>
+          <w:b w:val="0"/>
+          <w:bCs w:val="0"/>
+          <w:sz w:val="20"/>
+          <w:szCs w:val="20"/>
+          <w:lang w:val="nl-NL" w:eastAsia="en-NL"/>
+        </w:rPr>
+        <w:t xml:space="preserve"> Netherlands </w:t>
+      </w:r>
+      <w:proofErr w:type="spellStart"/>
+      <w:r>
+        <w:rPr>
+          <w:rStyle w:val="Strong"/>
+          <w:rFonts w:ascii="Civil Premium" w:eastAsia="Times New Roman" w:hAnsi="Civil Premium" w:cs="Times New Roman"/>
+          <w:b w:val="0"/>
+          <w:bCs w:val="0"/>
+          <w:sz w:val="20"/>
+          <w:szCs w:val="20"/>
+          <w:lang w:val="nl-NL" w:eastAsia="en-NL"/>
+        </w:rPr>
+        <w:t>and</w:t>
+      </w:r>
+      <w:proofErr w:type="spellEnd"/>
+      <w:r>
+        <w:rPr>
+          <w:rStyle w:val="Strong"/>
+          <w:rFonts w:ascii="Civil Premium" w:eastAsia="Times New Roman" w:hAnsi="Civil Premium" w:cs="Times New Roman"/>
+          <w:b w:val="0"/>
+          <w:bCs w:val="0"/>
+          <w:sz w:val="20"/>
+          <w:szCs w:val="20"/>
+          <w:lang w:val="nl-NL" w:eastAsia="en-NL"/>
+        </w:rPr>
+        <w:t xml:space="preserve"> </w:t>
+      </w:r>
+      <w:proofErr w:type="spellStart"/>
+      <w:r>
+        <w:rPr>
+          <w:rStyle w:val="Strong"/>
+          <w:rFonts w:ascii="Civil Premium" w:eastAsia="Times New Roman" w:hAnsi="Civil Premium" w:cs="Times New Roman"/>
+          <w:b w:val="0"/>
+          <w:bCs w:val="0"/>
+          <w:sz w:val="20"/>
+          <w:szCs w:val="20"/>
+          <w:lang w:val="nl-NL" w:eastAsia="en-NL"/>
+        </w:rPr>
+        <w:t>the</w:t>
+      </w:r>
+      <w:proofErr w:type="spellEnd"/>
+      <w:r>
+        <w:rPr>
+          <w:rStyle w:val="Strong"/>
+          <w:rFonts w:ascii="Civil Premium" w:eastAsia="Times New Roman" w:hAnsi="Civil Premium" w:cs="Times New Roman"/>
+          <w:b w:val="0"/>
+          <w:bCs w:val="0"/>
+          <w:sz w:val="20"/>
+          <w:szCs w:val="20"/>
+          <w:lang w:val="nl-NL" w:eastAsia="en-NL"/>
+        </w:rPr>
+        <w:t xml:space="preserve"> </w:t>
+      </w:r>
+      <w:proofErr w:type="spellStart"/>
+      <w:r>
+        <w:rPr>
+          <w:rStyle w:val="Strong"/>
+          <w:rFonts w:ascii="Civil Premium" w:eastAsia="Times New Roman" w:hAnsi="Civil Premium" w:cs="Times New Roman"/>
+          <w:b w:val="0"/>
+          <w:bCs w:val="0"/>
+          <w:sz w:val="20"/>
+          <w:szCs w:val="20"/>
+          <w:lang w:val="nl-NL" w:eastAsia="en-NL"/>
+        </w:rPr>
+        <w:t>role</w:t>
+      </w:r>
+      <w:proofErr w:type="spellEnd"/>
+      <w:r>
+        <w:rPr>
+          <w:rStyle w:val="Strong"/>
+          <w:rFonts w:ascii="Civil Premium" w:eastAsia="Times New Roman" w:hAnsi="Civil Premium" w:cs="Times New Roman"/>
+          <w:b w:val="0"/>
+          <w:bCs w:val="0"/>
+          <w:sz w:val="20"/>
+          <w:szCs w:val="20"/>
+          <w:lang w:val="nl-NL" w:eastAsia="en-NL"/>
+        </w:rPr>
+        <w:t xml:space="preserve"> of smart energy management. Energy Conversion </w:t>
+      </w:r>
+      <w:proofErr w:type="spellStart"/>
+      <w:r>
+        <w:rPr>
+          <w:rStyle w:val="Strong"/>
+          <w:rFonts w:ascii="Civil Premium" w:eastAsia="Times New Roman" w:hAnsi="Civil Premium" w:cs="Times New Roman"/>
+          <w:b w:val="0"/>
+          <w:bCs w:val="0"/>
+          <w:sz w:val="20"/>
+          <w:szCs w:val="20"/>
+          <w:lang w:val="nl-NL" w:eastAsia="en-NL"/>
+        </w:rPr>
+        <w:t>and</w:t>
+      </w:r>
+      <w:proofErr w:type="spellEnd"/>
+      <w:r>
+        <w:rPr>
+          <w:rStyle w:val="Strong"/>
+          <w:rFonts w:ascii="Civil Premium" w:eastAsia="Times New Roman" w:hAnsi="Civil Premium" w:cs="Times New Roman"/>
+          <w:b w:val="0"/>
+          <w:bCs w:val="0"/>
+          <w:sz w:val="20"/>
+          <w:szCs w:val="20"/>
+          <w:lang w:val="nl-NL" w:eastAsia="en-NL"/>
+        </w:rPr>
+        <w:t xml:space="preserve"> Management, 150, 941–948. </w:t>
+      </w:r>
+      <w:proofErr w:type="gramStart"/>
+      <w:r>
+        <w:rPr>
+          <w:rStyle w:val="Strong"/>
+          <w:rFonts w:ascii="Civil Premium" w:eastAsia="Times New Roman" w:hAnsi="Civil Premium" w:cs="Times New Roman"/>
+          <w:b w:val="0"/>
+          <w:bCs w:val="0"/>
+          <w:sz w:val="20"/>
+          <w:szCs w:val="20"/>
+          <w:lang w:val="nl-NL" w:eastAsia="en-NL"/>
+        </w:rPr>
+        <w:t>https://doi.org/10.1016/j.enconman.2017.05.081s</w:t>
+      </w:r>
+      <w:proofErr w:type="gramEnd"/>
     </w:p>
     <w:p>
       <w:pPr>
@@ -4337,8 +5813,334 @@
           <w:szCs w:val="20"/>
           <w:lang w:val="nl-NL" w:eastAsia="en-NL"/>
         </w:rPr>
-        <w:t>Mulder, K. (2012). The dynamics of public opinion on nuclear power. Interpreting an experiment in the Netherlands. Technological Forecasting &amp; Social Change/Technological Forecasting And Social Change, 79(8), 1513–1524. https://doi.org/10.1016/j.techfore.2012.04.018</w:t>
-      </w:r>
+        <w:t xml:space="preserve">Mulder, K. (2012). The </w:t>
+      </w:r>
+      <w:proofErr w:type="spellStart"/>
+      <w:r>
+        <w:rPr>
+          <w:rStyle w:val="Strong"/>
+          <w:rFonts w:ascii="Civil Premium" w:eastAsia="Times New Roman" w:hAnsi="Civil Premium" w:cs="Times New Roman"/>
+          <w:b w:val="0"/>
+          <w:bCs w:val="0"/>
+          <w:sz w:val="20"/>
+          <w:szCs w:val="20"/>
+          <w:lang w:val="nl-NL" w:eastAsia="en-NL"/>
+        </w:rPr>
+        <w:t>dynamics</w:t>
+      </w:r>
+      <w:proofErr w:type="spellEnd"/>
+      <w:r>
+        <w:rPr>
+          <w:rStyle w:val="Strong"/>
+          <w:rFonts w:ascii="Civil Premium" w:eastAsia="Times New Roman" w:hAnsi="Civil Premium" w:cs="Times New Roman"/>
+          <w:b w:val="0"/>
+          <w:bCs w:val="0"/>
+          <w:sz w:val="20"/>
+          <w:szCs w:val="20"/>
+          <w:lang w:val="nl-NL" w:eastAsia="en-NL"/>
+        </w:rPr>
+        <w:t xml:space="preserve"> of public opinion on </w:t>
+      </w:r>
+      <w:proofErr w:type="spellStart"/>
+      <w:r>
+        <w:rPr>
+          <w:rStyle w:val="Strong"/>
+          <w:rFonts w:ascii="Civil Premium" w:eastAsia="Times New Roman" w:hAnsi="Civil Premium" w:cs="Times New Roman"/>
+          <w:b w:val="0"/>
+          <w:bCs w:val="0"/>
+          <w:sz w:val="20"/>
+          <w:szCs w:val="20"/>
+          <w:lang w:val="nl-NL" w:eastAsia="en-NL"/>
+        </w:rPr>
+        <w:t>nuclear</w:t>
+      </w:r>
+      <w:proofErr w:type="spellEnd"/>
+      <w:r>
+        <w:rPr>
+          <w:rStyle w:val="Strong"/>
+          <w:rFonts w:ascii="Civil Premium" w:eastAsia="Times New Roman" w:hAnsi="Civil Premium" w:cs="Times New Roman"/>
+          <w:b w:val="0"/>
+          <w:bCs w:val="0"/>
+          <w:sz w:val="20"/>
+          <w:szCs w:val="20"/>
+          <w:lang w:val="nl-NL" w:eastAsia="en-NL"/>
+        </w:rPr>
+        <w:t xml:space="preserve"> power. </w:t>
+      </w:r>
+      <w:proofErr w:type="spellStart"/>
+      <w:r>
+        <w:rPr>
+          <w:rStyle w:val="Strong"/>
+          <w:rFonts w:ascii="Civil Premium" w:eastAsia="Times New Roman" w:hAnsi="Civil Premium" w:cs="Times New Roman"/>
+          <w:b w:val="0"/>
+          <w:bCs w:val="0"/>
+          <w:sz w:val="20"/>
+          <w:szCs w:val="20"/>
+          <w:lang w:val="nl-NL" w:eastAsia="en-NL"/>
+        </w:rPr>
+        <w:t>Interpreting</w:t>
+      </w:r>
+      <w:proofErr w:type="spellEnd"/>
+      <w:r>
+        <w:rPr>
+          <w:rStyle w:val="Strong"/>
+          <w:rFonts w:ascii="Civil Premium" w:eastAsia="Times New Roman" w:hAnsi="Civil Premium" w:cs="Times New Roman"/>
+          <w:b w:val="0"/>
+          <w:bCs w:val="0"/>
+          <w:sz w:val="20"/>
+          <w:szCs w:val="20"/>
+          <w:lang w:val="nl-NL" w:eastAsia="en-NL"/>
+        </w:rPr>
+        <w:t xml:space="preserve"> </w:t>
+      </w:r>
+      <w:proofErr w:type="spellStart"/>
+      <w:r>
+        <w:rPr>
+          <w:rStyle w:val="Strong"/>
+          <w:rFonts w:ascii="Civil Premium" w:eastAsia="Times New Roman" w:hAnsi="Civil Premium" w:cs="Times New Roman"/>
+          <w:b w:val="0"/>
+          <w:bCs w:val="0"/>
+          <w:sz w:val="20"/>
+          <w:szCs w:val="20"/>
+          <w:lang w:val="nl-NL" w:eastAsia="en-NL"/>
+        </w:rPr>
+        <w:t>an</w:t>
+      </w:r>
+      <w:proofErr w:type="spellEnd"/>
+      <w:r>
+        <w:rPr>
+          <w:rStyle w:val="Strong"/>
+          <w:rFonts w:ascii="Civil Premium" w:eastAsia="Times New Roman" w:hAnsi="Civil Premium" w:cs="Times New Roman"/>
+          <w:b w:val="0"/>
+          <w:bCs w:val="0"/>
+          <w:sz w:val="20"/>
+          <w:szCs w:val="20"/>
+          <w:lang w:val="nl-NL" w:eastAsia="en-NL"/>
+        </w:rPr>
+        <w:t xml:space="preserve"> experiment in </w:t>
+      </w:r>
+      <w:proofErr w:type="spellStart"/>
+      <w:r>
+        <w:rPr>
+          <w:rStyle w:val="Strong"/>
+          <w:rFonts w:ascii="Civil Premium" w:eastAsia="Times New Roman" w:hAnsi="Civil Premium" w:cs="Times New Roman"/>
+          <w:b w:val="0"/>
+          <w:bCs w:val="0"/>
+          <w:sz w:val="20"/>
+          <w:szCs w:val="20"/>
+          <w:lang w:val="nl-NL" w:eastAsia="en-NL"/>
+        </w:rPr>
+        <w:t>the</w:t>
+      </w:r>
+      <w:proofErr w:type="spellEnd"/>
+      <w:r>
+        <w:rPr>
+          <w:rStyle w:val="Strong"/>
+          <w:rFonts w:ascii="Civil Premium" w:eastAsia="Times New Roman" w:hAnsi="Civil Premium" w:cs="Times New Roman"/>
+          <w:b w:val="0"/>
+          <w:bCs w:val="0"/>
+          <w:sz w:val="20"/>
+          <w:szCs w:val="20"/>
+          <w:lang w:val="nl-NL" w:eastAsia="en-NL"/>
+        </w:rPr>
+        <w:t xml:space="preserve"> Netherlands. </w:t>
+      </w:r>
+      <w:proofErr w:type="spellStart"/>
+      <w:r>
+        <w:rPr>
+          <w:rStyle w:val="Strong"/>
+          <w:rFonts w:ascii="Civil Premium" w:eastAsia="Times New Roman" w:hAnsi="Civil Premium" w:cs="Times New Roman"/>
+          <w:b w:val="0"/>
+          <w:bCs w:val="0"/>
+          <w:sz w:val="20"/>
+          <w:szCs w:val="20"/>
+          <w:lang w:val="nl-NL" w:eastAsia="en-NL"/>
+        </w:rPr>
+        <w:t>Technological</w:t>
+      </w:r>
+      <w:proofErr w:type="spellEnd"/>
+      <w:r>
+        <w:rPr>
+          <w:rStyle w:val="Strong"/>
+          <w:rFonts w:ascii="Civil Premium" w:eastAsia="Times New Roman" w:hAnsi="Civil Premium" w:cs="Times New Roman"/>
+          <w:b w:val="0"/>
+          <w:bCs w:val="0"/>
+          <w:sz w:val="20"/>
+          <w:szCs w:val="20"/>
+          <w:lang w:val="nl-NL" w:eastAsia="en-NL"/>
+        </w:rPr>
+        <w:t xml:space="preserve"> </w:t>
+      </w:r>
+      <w:proofErr w:type="spellStart"/>
+      <w:r>
+        <w:rPr>
+          <w:rStyle w:val="Strong"/>
+          <w:rFonts w:ascii="Civil Premium" w:eastAsia="Times New Roman" w:hAnsi="Civil Premium" w:cs="Times New Roman"/>
+          <w:b w:val="0"/>
+          <w:bCs w:val="0"/>
+          <w:sz w:val="20"/>
+          <w:szCs w:val="20"/>
+          <w:lang w:val="nl-NL" w:eastAsia="en-NL"/>
+        </w:rPr>
+        <w:t>Forecasting</w:t>
+      </w:r>
+      <w:proofErr w:type="spellEnd"/>
+      <w:r>
+        <w:rPr>
+          <w:rStyle w:val="Strong"/>
+          <w:rFonts w:ascii="Civil Premium" w:eastAsia="Times New Roman" w:hAnsi="Civil Premium" w:cs="Times New Roman"/>
+          <w:b w:val="0"/>
+          <w:bCs w:val="0"/>
+          <w:sz w:val="20"/>
+          <w:szCs w:val="20"/>
+          <w:lang w:val="nl-NL" w:eastAsia="en-NL"/>
+        </w:rPr>
+        <w:t xml:space="preserve"> &amp; </w:t>
+      </w:r>
+      <w:proofErr w:type="spellStart"/>
+      <w:r>
+        <w:rPr>
+          <w:rStyle w:val="Strong"/>
+          <w:rFonts w:ascii="Civil Premium" w:eastAsia="Times New Roman" w:hAnsi="Civil Premium" w:cs="Times New Roman"/>
+          <w:b w:val="0"/>
+          <w:bCs w:val="0"/>
+          <w:sz w:val="20"/>
+          <w:szCs w:val="20"/>
+          <w:lang w:val="nl-NL" w:eastAsia="en-NL"/>
+        </w:rPr>
+        <w:t>Social</w:t>
+      </w:r>
+      <w:proofErr w:type="spellEnd"/>
+      <w:r>
+        <w:rPr>
+          <w:rStyle w:val="Strong"/>
+          <w:rFonts w:ascii="Civil Premium" w:eastAsia="Times New Roman" w:hAnsi="Civil Premium" w:cs="Times New Roman"/>
+          <w:b w:val="0"/>
+          <w:bCs w:val="0"/>
+          <w:sz w:val="20"/>
+          <w:szCs w:val="20"/>
+          <w:lang w:val="nl-NL" w:eastAsia="en-NL"/>
+        </w:rPr>
+        <w:t xml:space="preserve"> Change/</w:t>
+      </w:r>
+      <w:proofErr w:type="spellStart"/>
+      <w:r>
+        <w:rPr>
+          <w:rStyle w:val="Strong"/>
+          <w:rFonts w:ascii="Civil Premium" w:eastAsia="Times New Roman" w:hAnsi="Civil Premium" w:cs="Times New Roman"/>
+          <w:b w:val="0"/>
+          <w:bCs w:val="0"/>
+          <w:sz w:val="20"/>
+          <w:szCs w:val="20"/>
+          <w:lang w:val="nl-NL" w:eastAsia="en-NL"/>
+        </w:rPr>
+        <w:t>Technological</w:t>
+      </w:r>
+      <w:proofErr w:type="spellEnd"/>
+      <w:r>
+        <w:rPr>
+          <w:rStyle w:val="Strong"/>
+          <w:rFonts w:ascii="Civil Premium" w:eastAsia="Times New Roman" w:hAnsi="Civil Premium" w:cs="Times New Roman"/>
+          <w:b w:val="0"/>
+          <w:bCs w:val="0"/>
+          <w:sz w:val="20"/>
+          <w:szCs w:val="20"/>
+          <w:lang w:val="nl-NL" w:eastAsia="en-NL"/>
+        </w:rPr>
+        <w:t xml:space="preserve"> </w:t>
+      </w:r>
+      <w:proofErr w:type="spellStart"/>
+      <w:r>
+        <w:rPr>
+          <w:rStyle w:val="Strong"/>
+          <w:rFonts w:ascii="Civil Premium" w:eastAsia="Times New Roman" w:hAnsi="Civil Premium" w:cs="Times New Roman"/>
+          <w:b w:val="0"/>
+          <w:bCs w:val="0"/>
+          <w:sz w:val="20"/>
+          <w:szCs w:val="20"/>
+          <w:lang w:val="nl-NL" w:eastAsia="en-NL"/>
+        </w:rPr>
+        <w:t>Forecasting</w:t>
+      </w:r>
+      <w:proofErr w:type="spellEnd"/>
+      <w:r>
+        <w:rPr>
+          <w:rStyle w:val="Strong"/>
+          <w:rFonts w:ascii="Civil Premium" w:eastAsia="Times New Roman" w:hAnsi="Civil Premium" w:cs="Times New Roman"/>
+          <w:b w:val="0"/>
+          <w:bCs w:val="0"/>
+          <w:sz w:val="20"/>
+          <w:szCs w:val="20"/>
+          <w:lang w:val="nl-NL" w:eastAsia="en-NL"/>
+        </w:rPr>
+        <w:t xml:space="preserve"> </w:t>
+      </w:r>
+      <w:proofErr w:type="spellStart"/>
+      <w:r>
+        <w:rPr>
+          <w:rStyle w:val="Strong"/>
+          <w:rFonts w:ascii="Civil Premium" w:eastAsia="Times New Roman" w:hAnsi="Civil Premium" w:cs="Times New Roman"/>
+          <w:b w:val="0"/>
+          <w:bCs w:val="0"/>
+          <w:sz w:val="20"/>
+          <w:szCs w:val="20"/>
+          <w:lang w:val="nl-NL" w:eastAsia="en-NL"/>
+        </w:rPr>
+        <w:t>And</w:t>
+      </w:r>
+      <w:proofErr w:type="spellEnd"/>
+      <w:r>
+        <w:rPr>
+          <w:rStyle w:val="Strong"/>
+          <w:rFonts w:ascii="Civil Premium" w:eastAsia="Times New Roman" w:hAnsi="Civil Premium" w:cs="Times New Roman"/>
+          <w:b w:val="0"/>
+          <w:bCs w:val="0"/>
+          <w:sz w:val="20"/>
+          <w:szCs w:val="20"/>
+          <w:lang w:val="nl-NL" w:eastAsia="en-NL"/>
+        </w:rPr>
+        <w:t xml:space="preserve"> </w:t>
+      </w:r>
+      <w:proofErr w:type="spellStart"/>
+      <w:r>
+        <w:rPr>
+          <w:rStyle w:val="Strong"/>
+          <w:rFonts w:ascii="Civil Premium" w:eastAsia="Times New Roman" w:hAnsi="Civil Premium" w:cs="Times New Roman"/>
+          <w:b w:val="0"/>
+          <w:bCs w:val="0"/>
+          <w:sz w:val="20"/>
+          <w:szCs w:val="20"/>
+          <w:lang w:val="nl-NL" w:eastAsia="en-NL"/>
+        </w:rPr>
+        <w:t>Social</w:t>
+      </w:r>
+      <w:proofErr w:type="spellEnd"/>
+      <w:r>
+        <w:rPr>
+          <w:rStyle w:val="Strong"/>
+          <w:rFonts w:ascii="Civil Premium" w:eastAsia="Times New Roman" w:hAnsi="Civil Premium" w:cs="Times New Roman"/>
+          <w:b w:val="0"/>
+          <w:bCs w:val="0"/>
+          <w:sz w:val="20"/>
+          <w:szCs w:val="20"/>
+          <w:lang w:val="nl-NL" w:eastAsia="en-NL"/>
+        </w:rPr>
+        <w:t xml:space="preserve"> Change, 79(8), 1513–1524. </w:t>
+      </w:r>
+      <w:proofErr w:type="gramStart"/>
+      <w:r>
+        <w:rPr>
+          <w:rStyle w:val="Strong"/>
+          <w:rFonts w:ascii="Civil Premium" w:eastAsia="Times New Roman" w:hAnsi="Civil Premium" w:cs="Times New Roman"/>
+          <w:b w:val="0"/>
+          <w:bCs w:val="0"/>
+          <w:sz w:val="20"/>
+          <w:szCs w:val="20"/>
+          <w:lang w:val="nl-NL" w:eastAsia="en-NL"/>
+        </w:rPr>
+        <w:t>https://doi.org/10.1016/j.techfore.2012.04.018</w:t>
+      </w:r>
+      <w:proofErr w:type="gramEnd"/>
     </w:p>
     <w:p>
       <w:pPr>
@@ -4352,18 +6154,488 @@
           <w:lang w:val="nl-NL" w:eastAsia="en-NL"/>
         </w:rPr>
       </w:pPr>
-      <w:r>
-        <w:rPr>
-          <w:rStyle w:val="Strong"/>
-          <w:rFonts w:ascii="Civil Premium" w:hAnsi="Civil Premium"/>
-          <w:b w:val="0"/>
-          <w:bCs w:val="0"/>
-          <w:sz w:val="20"/>
-          <w:szCs w:val="20"/>
-          <w:lang w:val="nl-NL" w:eastAsia="en-NL"/>
-        </w:rPr>
-        <w:t>Neumann, A., Sorge, L., Von Hirschhausen, C., &amp; Wealer, B. (2020). Democratic quality and nuclear power: Reviewing the global determinants for the introduction of nuclear energy in 166 countries. Energy Research &amp; Social Science, 63, 101389. https://doi.org/10.1016/j.erss.2019.101389</w:t>
-      </w:r>
+      <w:proofErr w:type="spellStart"/>
+      <w:r>
+        <w:rPr>
+          <w:rStyle w:val="Strong"/>
+          <w:rFonts w:ascii="Civil Premium" w:hAnsi="Civil Premium"/>
+          <w:b w:val="0"/>
+          <w:bCs w:val="0"/>
+          <w:sz w:val="20"/>
+          <w:szCs w:val="20"/>
+          <w:lang w:val="nl-NL" w:eastAsia="en-NL"/>
+        </w:rPr>
+        <w:t>Neumann</w:t>
+      </w:r>
+      <w:proofErr w:type="spellEnd"/>
+      <w:r>
+        <w:rPr>
+          <w:rStyle w:val="Strong"/>
+          <w:rFonts w:ascii="Civil Premium" w:hAnsi="Civil Premium"/>
+          <w:b w:val="0"/>
+          <w:bCs w:val="0"/>
+          <w:sz w:val="20"/>
+          <w:szCs w:val="20"/>
+          <w:lang w:val="nl-NL" w:eastAsia="en-NL"/>
+        </w:rPr>
+        <w:t xml:space="preserve">, A., Sorge, L., Von </w:t>
+      </w:r>
+      <w:proofErr w:type="spellStart"/>
+      <w:r>
+        <w:rPr>
+          <w:rStyle w:val="Strong"/>
+          <w:rFonts w:ascii="Civil Premium" w:hAnsi="Civil Premium"/>
+          <w:b w:val="0"/>
+          <w:bCs w:val="0"/>
+          <w:sz w:val="20"/>
+          <w:szCs w:val="20"/>
+          <w:lang w:val="nl-NL" w:eastAsia="en-NL"/>
+        </w:rPr>
+        <w:t>Hirschhausen</w:t>
+      </w:r>
+      <w:proofErr w:type="spellEnd"/>
+      <w:r>
+        <w:rPr>
+          <w:rStyle w:val="Strong"/>
+          <w:rFonts w:ascii="Civil Premium" w:hAnsi="Civil Premium"/>
+          <w:b w:val="0"/>
+          <w:bCs w:val="0"/>
+          <w:sz w:val="20"/>
+          <w:szCs w:val="20"/>
+          <w:lang w:val="nl-NL" w:eastAsia="en-NL"/>
+        </w:rPr>
+        <w:t xml:space="preserve">, C., &amp; </w:t>
+      </w:r>
+      <w:proofErr w:type="spellStart"/>
+      <w:r>
+        <w:rPr>
+          <w:rStyle w:val="Strong"/>
+          <w:rFonts w:ascii="Civil Premium" w:hAnsi="Civil Premium"/>
+          <w:b w:val="0"/>
+          <w:bCs w:val="0"/>
+          <w:sz w:val="20"/>
+          <w:szCs w:val="20"/>
+          <w:lang w:val="nl-NL" w:eastAsia="en-NL"/>
+        </w:rPr>
+        <w:t>Wealer</w:t>
+      </w:r>
+      <w:proofErr w:type="spellEnd"/>
+      <w:r>
+        <w:rPr>
+          <w:rStyle w:val="Strong"/>
+          <w:rFonts w:ascii="Civil Premium" w:hAnsi="Civil Premium"/>
+          <w:b w:val="0"/>
+          <w:bCs w:val="0"/>
+          <w:sz w:val="20"/>
+          <w:szCs w:val="20"/>
+          <w:lang w:val="nl-NL" w:eastAsia="en-NL"/>
+        </w:rPr>
+        <w:t xml:space="preserve">, B. (2020). </w:t>
+      </w:r>
+      <w:proofErr w:type="spellStart"/>
+      <w:r>
+        <w:rPr>
+          <w:rStyle w:val="Strong"/>
+          <w:rFonts w:ascii="Civil Premium" w:hAnsi="Civil Premium"/>
+          <w:b w:val="0"/>
+          <w:bCs w:val="0"/>
+          <w:sz w:val="20"/>
+          <w:szCs w:val="20"/>
+          <w:lang w:val="nl-NL" w:eastAsia="en-NL"/>
+        </w:rPr>
+        <w:t>Democratic</w:t>
+      </w:r>
+      <w:proofErr w:type="spellEnd"/>
+      <w:r>
+        <w:rPr>
+          <w:rStyle w:val="Strong"/>
+          <w:rFonts w:ascii="Civil Premium" w:hAnsi="Civil Premium"/>
+          <w:b w:val="0"/>
+          <w:bCs w:val="0"/>
+          <w:sz w:val="20"/>
+          <w:szCs w:val="20"/>
+          <w:lang w:val="nl-NL" w:eastAsia="en-NL"/>
+        </w:rPr>
+        <w:t xml:space="preserve"> </w:t>
+      </w:r>
+      <w:proofErr w:type="spellStart"/>
+      <w:r>
+        <w:rPr>
+          <w:rStyle w:val="Strong"/>
+          <w:rFonts w:ascii="Civil Premium" w:hAnsi="Civil Premium"/>
+          <w:b w:val="0"/>
+          <w:bCs w:val="0"/>
+          <w:sz w:val="20"/>
+          <w:szCs w:val="20"/>
+          <w:lang w:val="nl-NL" w:eastAsia="en-NL"/>
+        </w:rPr>
+        <w:t>quality</w:t>
+      </w:r>
+      <w:proofErr w:type="spellEnd"/>
+      <w:r>
+        <w:rPr>
+          <w:rStyle w:val="Strong"/>
+          <w:rFonts w:ascii="Civil Premium" w:hAnsi="Civil Premium"/>
+          <w:b w:val="0"/>
+          <w:bCs w:val="0"/>
+          <w:sz w:val="20"/>
+          <w:szCs w:val="20"/>
+          <w:lang w:val="nl-NL" w:eastAsia="en-NL"/>
+        </w:rPr>
+        <w:t xml:space="preserve"> </w:t>
+      </w:r>
+      <w:proofErr w:type="spellStart"/>
+      <w:r>
+        <w:rPr>
+          <w:rStyle w:val="Strong"/>
+          <w:rFonts w:ascii="Civil Premium" w:hAnsi="Civil Premium"/>
+          <w:b w:val="0"/>
+          <w:bCs w:val="0"/>
+          <w:sz w:val="20"/>
+          <w:szCs w:val="20"/>
+          <w:lang w:val="nl-NL" w:eastAsia="en-NL"/>
+        </w:rPr>
+        <w:t>and</w:t>
+      </w:r>
+      <w:proofErr w:type="spellEnd"/>
+      <w:r>
+        <w:rPr>
+          <w:rStyle w:val="Strong"/>
+          <w:rFonts w:ascii="Civil Premium" w:hAnsi="Civil Premium"/>
+          <w:b w:val="0"/>
+          <w:bCs w:val="0"/>
+          <w:sz w:val="20"/>
+          <w:szCs w:val="20"/>
+          <w:lang w:val="nl-NL" w:eastAsia="en-NL"/>
+        </w:rPr>
+        <w:t xml:space="preserve"> </w:t>
+      </w:r>
+      <w:proofErr w:type="spellStart"/>
+      <w:r>
+        <w:rPr>
+          <w:rStyle w:val="Strong"/>
+          <w:rFonts w:ascii="Civil Premium" w:hAnsi="Civil Premium"/>
+          <w:b w:val="0"/>
+          <w:bCs w:val="0"/>
+          <w:sz w:val="20"/>
+          <w:szCs w:val="20"/>
+          <w:lang w:val="nl-NL" w:eastAsia="en-NL"/>
+        </w:rPr>
+        <w:t>nuclear</w:t>
+      </w:r>
+      <w:proofErr w:type="spellEnd"/>
+      <w:r>
+        <w:rPr>
+          <w:rStyle w:val="Strong"/>
+          <w:rFonts w:ascii="Civil Premium" w:hAnsi="Civil Premium"/>
+          <w:b w:val="0"/>
+          <w:bCs w:val="0"/>
+          <w:sz w:val="20"/>
+          <w:szCs w:val="20"/>
+          <w:lang w:val="nl-NL" w:eastAsia="en-NL"/>
+        </w:rPr>
+        <w:t xml:space="preserve"> power: </w:t>
+      </w:r>
+      <w:proofErr w:type="spellStart"/>
+      <w:r>
+        <w:rPr>
+          <w:rStyle w:val="Strong"/>
+          <w:rFonts w:ascii="Civil Premium" w:hAnsi="Civil Premium"/>
+          <w:b w:val="0"/>
+          <w:bCs w:val="0"/>
+          <w:sz w:val="20"/>
+          <w:szCs w:val="20"/>
+          <w:lang w:val="nl-NL" w:eastAsia="en-NL"/>
+        </w:rPr>
+        <w:t>Reviewing</w:t>
+      </w:r>
+      <w:proofErr w:type="spellEnd"/>
+      <w:r>
+        <w:rPr>
+          <w:rStyle w:val="Strong"/>
+          <w:rFonts w:ascii="Civil Premium" w:hAnsi="Civil Premium"/>
+          <w:b w:val="0"/>
+          <w:bCs w:val="0"/>
+          <w:sz w:val="20"/>
+          <w:szCs w:val="20"/>
+          <w:lang w:val="nl-NL" w:eastAsia="en-NL"/>
+        </w:rPr>
+        <w:t xml:space="preserve"> </w:t>
+      </w:r>
+      <w:proofErr w:type="spellStart"/>
+      <w:r>
+        <w:rPr>
+          <w:rStyle w:val="Strong"/>
+          <w:rFonts w:ascii="Civil Premium" w:hAnsi="Civil Premium"/>
+          <w:b w:val="0"/>
+          <w:bCs w:val="0"/>
+          <w:sz w:val="20"/>
+          <w:szCs w:val="20"/>
+          <w:lang w:val="nl-NL" w:eastAsia="en-NL"/>
+        </w:rPr>
+        <w:t>the</w:t>
+      </w:r>
+      <w:proofErr w:type="spellEnd"/>
+      <w:r>
+        <w:rPr>
+          <w:rStyle w:val="Strong"/>
+          <w:rFonts w:ascii="Civil Premium" w:hAnsi="Civil Premium"/>
+          <w:b w:val="0"/>
+          <w:bCs w:val="0"/>
+          <w:sz w:val="20"/>
+          <w:szCs w:val="20"/>
+          <w:lang w:val="nl-NL" w:eastAsia="en-NL"/>
+        </w:rPr>
+        <w:t xml:space="preserve"> </w:t>
+      </w:r>
+      <w:proofErr w:type="spellStart"/>
+      <w:r>
+        <w:rPr>
+          <w:rStyle w:val="Strong"/>
+          <w:rFonts w:ascii="Civil Premium" w:hAnsi="Civil Premium"/>
+          <w:b w:val="0"/>
+          <w:bCs w:val="0"/>
+          <w:sz w:val="20"/>
+          <w:szCs w:val="20"/>
+          <w:lang w:val="nl-NL" w:eastAsia="en-NL"/>
+        </w:rPr>
+        <w:t>global</w:t>
+      </w:r>
+      <w:proofErr w:type="spellEnd"/>
+      <w:r>
+        <w:rPr>
+          <w:rStyle w:val="Strong"/>
+          <w:rFonts w:ascii="Civil Premium" w:hAnsi="Civil Premium"/>
+          <w:b w:val="0"/>
+          <w:bCs w:val="0"/>
+          <w:sz w:val="20"/>
+          <w:szCs w:val="20"/>
+          <w:lang w:val="nl-NL" w:eastAsia="en-NL"/>
+        </w:rPr>
+        <w:t xml:space="preserve"> </w:t>
+      </w:r>
+      <w:proofErr w:type="spellStart"/>
+      <w:r>
+        <w:rPr>
+          <w:rStyle w:val="Strong"/>
+          <w:rFonts w:ascii="Civil Premium" w:hAnsi="Civil Premium"/>
+          <w:b w:val="0"/>
+          <w:bCs w:val="0"/>
+          <w:sz w:val="20"/>
+          <w:szCs w:val="20"/>
+          <w:lang w:val="nl-NL" w:eastAsia="en-NL"/>
+        </w:rPr>
+        <w:t>determinants</w:t>
+      </w:r>
+      <w:proofErr w:type="spellEnd"/>
+      <w:r>
+        <w:rPr>
+          <w:rStyle w:val="Strong"/>
+          <w:rFonts w:ascii="Civil Premium" w:hAnsi="Civil Premium"/>
+          <w:b w:val="0"/>
+          <w:bCs w:val="0"/>
+          <w:sz w:val="20"/>
+          <w:szCs w:val="20"/>
+          <w:lang w:val="nl-NL" w:eastAsia="en-NL"/>
+        </w:rPr>
+        <w:t xml:space="preserve"> </w:t>
+      </w:r>
+      <w:proofErr w:type="spellStart"/>
+      <w:r>
+        <w:rPr>
+          <w:rStyle w:val="Strong"/>
+          <w:rFonts w:ascii="Civil Premium" w:hAnsi="Civil Premium"/>
+          <w:b w:val="0"/>
+          <w:bCs w:val="0"/>
+          <w:sz w:val="20"/>
+          <w:szCs w:val="20"/>
+          <w:lang w:val="nl-NL" w:eastAsia="en-NL"/>
+        </w:rPr>
+        <w:t>for</w:t>
+      </w:r>
+      <w:proofErr w:type="spellEnd"/>
+      <w:r>
+        <w:rPr>
+          <w:rStyle w:val="Strong"/>
+          <w:rFonts w:ascii="Civil Premium" w:hAnsi="Civil Premium"/>
+          <w:b w:val="0"/>
+          <w:bCs w:val="0"/>
+          <w:sz w:val="20"/>
+          <w:szCs w:val="20"/>
+          <w:lang w:val="nl-NL" w:eastAsia="en-NL"/>
+        </w:rPr>
+        <w:t xml:space="preserve"> </w:t>
+      </w:r>
+      <w:proofErr w:type="spellStart"/>
+      <w:r>
+        <w:rPr>
+          <w:rStyle w:val="Strong"/>
+          <w:rFonts w:ascii="Civil Premium" w:hAnsi="Civil Premium"/>
+          <w:b w:val="0"/>
+          <w:bCs w:val="0"/>
+          <w:sz w:val="20"/>
+          <w:szCs w:val="20"/>
+          <w:lang w:val="nl-NL" w:eastAsia="en-NL"/>
+        </w:rPr>
+        <w:t>the</w:t>
+      </w:r>
+      <w:proofErr w:type="spellEnd"/>
+      <w:r>
+        <w:rPr>
+          <w:rStyle w:val="Strong"/>
+          <w:rFonts w:ascii="Civil Premium" w:hAnsi="Civil Premium"/>
+          <w:b w:val="0"/>
+          <w:bCs w:val="0"/>
+          <w:sz w:val="20"/>
+          <w:szCs w:val="20"/>
+          <w:lang w:val="nl-NL" w:eastAsia="en-NL"/>
+        </w:rPr>
+        <w:t xml:space="preserve"> </w:t>
+      </w:r>
+      <w:proofErr w:type="spellStart"/>
+      <w:r>
+        <w:rPr>
+          <w:rStyle w:val="Strong"/>
+          <w:rFonts w:ascii="Civil Premium" w:hAnsi="Civil Premium"/>
+          <w:b w:val="0"/>
+          <w:bCs w:val="0"/>
+          <w:sz w:val="20"/>
+          <w:szCs w:val="20"/>
+          <w:lang w:val="nl-NL" w:eastAsia="en-NL"/>
+        </w:rPr>
+        <w:t>introduction</w:t>
+      </w:r>
+      <w:proofErr w:type="spellEnd"/>
+      <w:r>
+        <w:rPr>
+          <w:rStyle w:val="Strong"/>
+          <w:rFonts w:ascii="Civil Premium" w:hAnsi="Civil Premium"/>
+          <w:b w:val="0"/>
+          <w:bCs w:val="0"/>
+          <w:sz w:val="20"/>
+          <w:szCs w:val="20"/>
+          <w:lang w:val="nl-NL" w:eastAsia="en-NL"/>
+        </w:rPr>
+        <w:t xml:space="preserve"> of </w:t>
+      </w:r>
+      <w:proofErr w:type="spellStart"/>
+      <w:r>
+        <w:rPr>
+          <w:rStyle w:val="Strong"/>
+          <w:rFonts w:ascii="Civil Premium" w:hAnsi="Civil Premium"/>
+          <w:b w:val="0"/>
+          <w:bCs w:val="0"/>
+          <w:sz w:val="20"/>
+          <w:szCs w:val="20"/>
+          <w:lang w:val="nl-NL" w:eastAsia="en-NL"/>
+        </w:rPr>
+        <w:t>nuclear</w:t>
+      </w:r>
+      <w:proofErr w:type="spellEnd"/>
+      <w:r>
+        <w:rPr>
+          <w:rStyle w:val="Strong"/>
+          <w:rFonts w:ascii="Civil Premium" w:hAnsi="Civil Premium"/>
+          <w:b w:val="0"/>
+          <w:bCs w:val="0"/>
+          <w:sz w:val="20"/>
+          <w:szCs w:val="20"/>
+          <w:lang w:val="nl-NL" w:eastAsia="en-NL"/>
+        </w:rPr>
+        <w:t xml:space="preserve"> energy in 166 </w:t>
+      </w:r>
+      <w:proofErr w:type="spellStart"/>
+      <w:r>
+        <w:rPr>
+          <w:rStyle w:val="Strong"/>
+          <w:rFonts w:ascii="Civil Premium" w:hAnsi="Civil Premium"/>
+          <w:b w:val="0"/>
+          <w:bCs w:val="0"/>
+          <w:sz w:val="20"/>
+          <w:szCs w:val="20"/>
+          <w:lang w:val="nl-NL" w:eastAsia="en-NL"/>
+        </w:rPr>
+        <w:t>countries</w:t>
+      </w:r>
+      <w:proofErr w:type="spellEnd"/>
+      <w:r>
+        <w:rPr>
+          <w:rStyle w:val="Strong"/>
+          <w:rFonts w:ascii="Civil Premium" w:hAnsi="Civil Premium"/>
+          <w:b w:val="0"/>
+          <w:bCs w:val="0"/>
+          <w:sz w:val="20"/>
+          <w:szCs w:val="20"/>
+          <w:lang w:val="nl-NL" w:eastAsia="en-NL"/>
+        </w:rPr>
+        <w:t xml:space="preserve">. Energy Research &amp; </w:t>
+      </w:r>
+      <w:proofErr w:type="spellStart"/>
+      <w:r>
+        <w:rPr>
+          <w:rStyle w:val="Strong"/>
+          <w:rFonts w:ascii="Civil Premium" w:hAnsi="Civil Premium"/>
+          <w:b w:val="0"/>
+          <w:bCs w:val="0"/>
+          <w:sz w:val="20"/>
+          <w:szCs w:val="20"/>
+          <w:lang w:val="nl-NL" w:eastAsia="en-NL"/>
+        </w:rPr>
+        <w:t>Social</w:t>
+      </w:r>
+      <w:proofErr w:type="spellEnd"/>
+      <w:r>
+        <w:rPr>
+          <w:rStyle w:val="Strong"/>
+          <w:rFonts w:ascii="Civil Premium" w:hAnsi="Civil Premium"/>
+          <w:b w:val="0"/>
+          <w:bCs w:val="0"/>
+          <w:sz w:val="20"/>
+          <w:szCs w:val="20"/>
+          <w:lang w:val="nl-NL" w:eastAsia="en-NL"/>
+        </w:rPr>
+        <w:t xml:space="preserve"> </w:t>
+      </w:r>
+      <w:proofErr w:type="spellStart"/>
+      <w:r>
+        <w:rPr>
+          <w:rStyle w:val="Strong"/>
+          <w:rFonts w:ascii="Civil Premium" w:hAnsi="Civil Premium"/>
+          <w:b w:val="0"/>
+          <w:bCs w:val="0"/>
+          <w:sz w:val="20"/>
+          <w:szCs w:val="20"/>
+          <w:lang w:val="nl-NL" w:eastAsia="en-NL"/>
+        </w:rPr>
+        <w:t>Science</w:t>
+      </w:r>
+      <w:proofErr w:type="spellEnd"/>
+      <w:r>
+        <w:rPr>
+          <w:rStyle w:val="Strong"/>
+          <w:rFonts w:ascii="Civil Premium" w:hAnsi="Civil Premium"/>
+          <w:b w:val="0"/>
+          <w:bCs w:val="0"/>
+          <w:sz w:val="20"/>
+          <w:szCs w:val="20"/>
+          <w:lang w:val="nl-NL" w:eastAsia="en-NL"/>
+        </w:rPr>
+        <w:t xml:space="preserve">, 63, 101389. </w:t>
+      </w:r>
+      <w:proofErr w:type="gramStart"/>
+      <w:r>
+        <w:rPr>
+          <w:rStyle w:val="Strong"/>
+          <w:rFonts w:ascii="Civil Premium" w:hAnsi="Civil Premium"/>
+          <w:b w:val="0"/>
+          <w:bCs w:val="0"/>
+          <w:sz w:val="20"/>
+          <w:szCs w:val="20"/>
+          <w:lang w:val="nl-NL" w:eastAsia="en-NL"/>
+        </w:rPr>
+        <w:t>https://doi.org/10.1016/j.erss.2019.101389</w:t>
+      </w:r>
+      <w:proofErr w:type="gramEnd"/>
     </w:p>
     <w:p>
       <w:pPr>
@@ -4387,7 +6659,319 @@
           <w:szCs w:val="20"/>
           <w:lang w:val="nl-NL" w:eastAsia="en-NL"/>
         </w:rPr>
-        <w:t xml:space="preserve">Sanders, M. C., &amp; Sanders, C. E. (2021). A world’s dilemma ‘upon which the sun never sets’: The nuclear waste management strategy (part III): Australia, Belgium, Czech Republic, Netherlands, and Romania. Progress in Nuclear Energy (New Series), 142, 104014-. </w:t>
+        <w:t xml:space="preserve">Sanders, M. C., &amp; Sanders, C. E. (2021). A </w:t>
+      </w:r>
+      <w:proofErr w:type="spellStart"/>
+      <w:r>
+        <w:rPr>
+          <w:rStyle w:val="Strong"/>
+          <w:rFonts w:ascii="Civil Premium" w:eastAsia="Times New Roman" w:hAnsi="Civil Premium" w:cs="Times New Roman"/>
+          <w:b w:val="0"/>
+          <w:bCs w:val="0"/>
+          <w:sz w:val="20"/>
+          <w:szCs w:val="20"/>
+          <w:lang w:val="nl-NL" w:eastAsia="en-NL"/>
+        </w:rPr>
+        <w:t>world’s</w:t>
+      </w:r>
+      <w:proofErr w:type="spellEnd"/>
+      <w:r>
+        <w:rPr>
+          <w:rStyle w:val="Strong"/>
+          <w:rFonts w:ascii="Civil Premium" w:eastAsia="Times New Roman" w:hAnsi="Civil Premium" w:cs="Times New Roman"/>
+          <w:b w:val="0"/>
+          <w:bCs w:val="0"/>
+          <w:sz w:val="20"/>
+          <w:szCs w:val="20"/>
+          <w:lang w:val="nl-NL" w:eastAsia="en-NL"/>
+        </w:rPr>
+        <w:t xml:space="preserve"> dilemma ‘</w:t>
+      </w:r>
+      <w:proofErr w:type="spellStart"/>
+      <w:r>
+        <w:rPr>
+          <w:rStyle w:val="Strong"/>
+          <w:rFonts w:ascii="Civil Premium" w:eastAsia="Times New Roman" w:hAnsi="Civil Premium" w:cs="Times New Roman"/>
+          <w:b w:val="0"/>
+          <w:bCs w:val="0"/>
+          <w:sz w:val="20"/>
+          <w:szCs w:val="20"/>
+          <w:lang w:val="nl-NL" w:eastAsia="en-NL"/>
+        </w:rPr>
+        <w:t>upon</w:t>
+      </w:r>
+      <w:proofErr w:type="spellEnd"/>
+      <w:r>
+        <w:rPr>
+          <w:rStyle w:val="Strong"/>
+          <w:rFonts w:ascii="Civil Premium" w:eastAsia="Times New Roman" w:hAnsi="Civil Premium" w:cs="Times New Roman"/>
+          <w:b w:val="0"/>
+          <w:bCs w:val="0"/>
+          <w:sz w:val="20"/>
+          <w:szCs w:val="20"/>
+          <w:lang w:val="nl-NL" w:eastAsia="en-NL"/>
+        </w:rPr>
+        <w:t xml:space="preserve"> </w:t>
+      </w:r>
+      <w:proofErr w:type="spellStart"/>
+      <w:r>
+        <w:rPr>
+          <w:rStyle w:val="Strong"/>
+          <w:rFonts w:ascii="Civil Premium" w:eastAsia="Times New Roman" w:hAnsi="Civil Premium" w:cs="Times New Roman"/>
+          <w:b w:val="0"/>
+          <w:bCs w:val="0"/>
+          <w:sz w:val="20"/>
+          <w:szCs w:val="20"/>
+          <w:lang w:val="nl-NL" w:eastAsia="en-NL"/>
+        </w:rPr>
+        <w:t>which</w:t>
+      </w:r>
+      <w:proofErr w:type="spellEnd"/>
+      <w:r>
+        <w:rPr>
+          <w:rStyle w:val="Strong"/>
+          <w:rFonts w:ascii="Civil Premium" w:eastAsia="Times New Roman" w:hAnsi="Civil Premium" w:cs="Times New Roman"/>
+          <w:b w:val="0"/>
+          <w:bCs w:val="0"/>
+          <w:sz w:val="20"/>
+          <w:szCs w:val="20"/>
+          <w:lang w:val="nl-NL" w:eastAsia="en-NL"/>
+        </w:rPr>
+        <w:t xml:space="preserve"> </w:t>
+      </w:r>
+      <w:proofErr w:type="spellStart"/>
+      <w:r>
+        <w:rPr>
+          <w:rStyle w:val="Strong"/>
+          <w:rFonts w:ascii="Civil Premium" w:eastAsia="Times New Roman" w:hAnsi="Civil Premium" w:cs="Times New Roman"/>
+          <w:b w:val="0"/>
+          <w:bCs w:val="0"/>
+          <w:sz w:val="20"/>
+          <w:szCs w:val="20"/>
+          <w:lang w:val="nl-NL" w:eastAsia="en-NL"/>
+        </w:rPr>
+        <w:t>the</w:t>
+      </w:r>
+      <w:proofErr w:type="spellEnd"/>
+      <w:r>
+        <w:rPr>
+          <w:rStyle w:val="Strong"/>
+          <w:rFonts w:ascii="Civil Premium" w:eastAsia="Times New Roman" w:hAnsi="Civil Premium" w:cs="Times New Roman"/>
+          <w:b w:val="0"/>
+          <w:bCs w:val="0"/>
+          <w:sz w:val="20"/>
+          <w:szCs w:val="20"/>
+          <w:lang w:val="nl-NL" w:eastAsia="en-NL"/>
+        </w:rPr>
+        <w:t xml:space="preserve"> </w:t>
+      </w:r>
+      <w:proofErr w:type="spellStart"/>
+      <w:r>
+        <w:rPr>
+          <w:rStyle w:val="Strong"/>
+          <w:rFonts w:ascii="Civil Premium" w:eastAsia="Times New Roman" w:hAnsi="Civil Premium" w:cs="Times New Roman"/>
+          <w:b w:val="0"/>
+          <w:bCs w:val="0"/>
+          <w:sz w:val="20"/>
+          <w:szCs w:val="20"/>
+          <w:lang w:val="nl-NL" w:eastAsia="en-NL"/>
+        </w:rPr>
+        <w:t>sun</w:t>
+      </w:r>
+      <w:proofErr w:type="spellEnd"/>
+      <w:r>
+        <w:rPr>
+          <w:rStyle w:val="Strong"/>
+          <w:rFonts w:ascii="Civil Premium" w:eastAsia="Times New Roman" w:hAnsi="Civil Premium" w:cs="Times New Roman"/>
+          <w:b w:val="0"/>
+          <w:bCs w:val="0"/>
+          <w:sz w:val="20"/>
+          <w:szCs w:val="20"/>
+          <w:lang w:val="nl-NL" w:eastAsia="en-NL"/>
+        </w:rPr>
+        <w:t xml:space="preserve"> never sets’: The </w:t>
+      </w:r>
+      <w:proofErr w:type="spellStart"/>
+      <w:r>
+        <w:rPr>
+          <w:rStyle w:val="Strong"/>
+          <w:rFonts w:ascii="Civil Premium" w:eastAsia="Times New Roman" w:hAnsi="Civil Premium" w:cs="Times New Roman"/>
+          <w:b w:val="0"/>
+          <w:bCs w:val="0"/>
+          <w:sz w:val="20"/>
+          <w:szCs w:val="20"/>
+          <w:lang w:val="nl-NL" w:eastAsia="en-NL"/>
+        </w:rPr>
+        <w:t>nuclear</w:t>
+      </w:r>
+      <w:proofErr w:type="spellEnd"/>
+      <w:r>
+        <w:rPr>
+          <w:rStyle w:val="Strong"/>
+          <w:rFonts w:ascii="Civil Premium" w:eastAsia="Times New Roman" w:hAnsi="Civil Premium" w:cs="Times New Roman"/>
+          <w:b w:val="0"/>
+          <w:bCs w:val="0"/>
+          <w:sz w:val="20"/>
+          <w:szCs w:val="20"/>
+          <w:lang w:val="nl-NL" w:eastAsia="en-NL"/>
+        </w:rPr>
+        <w:t xml:space="preserve"> waste management </w:t>
+      </w:r>
+      <w:proofErr w:type="spellStart"/>
+      <w:r>
+        <w:rPr>
+          <w:rStyle w:val="Strong"/>
+          <w:rFonts w:ascii="Civil Premium" w:eastAsia="Times New Roman" w:hAnsi="Civil Premium" w:cs="Times New Roman"/>
+          <w:b w:val="0"/>
+          <w:bCs w:val="0"/>
+          <w:sz w:val="20"/>
+          <w:szCs w:val="20"/>
+          <w:lang w:val="nl-NL" w:eastAsia="en-NL"/>
+        </w:rPr>
+        <w:t>strategy</w:t>
+      </w:r>
+      <w:proofErr w:type="spellEnd"/>
+      <w:r>
+        <w:rPr>
+          <w:rStyle w:val="Strong"/>
+          <w:rFonts w:ascii="Civil Premium" w:eastAsia="Times New Roman" w:hAnsi="Civil Premium" w:cs="Times New Roman"/>
+          <w:b w:val="0"/>
+          <w:bCs w:val="0"/>
+          <w:sz w:val="20"/>
+          <w:szCs w:val="20"/>
+          <w:lang w:val="nl-NL" w:eastAsia="en-NL"/>
+        </w:rPr>
+        <w:t xml:space="preserve"> (part III): Australia, Belgium, </w:t>
+      </w:r>
+      <w:proofErr w:type="spellStart"/>
+      <w:r>
+        <w:rPr>
+          <w:rStyle w:val="Strong"/>
+          <w:rFonts w:ascii="Civil Premium" w:eastAsia="Times New Roman" w:hAnsi="Civil Premium" w:cs="Times New Roman"/>
+          <w:b w:val="0"/>
+          <w:bCs w:val="0"/>
+          <w:sz w:val="20"/>
+          <w:szCs w:val="20"/>
+          <w:lang w:val="nl-NL" w:eastAsia="en-NL"/>
+        </w:rPr>
+        <w:t>Czech</w:t>
+      </w:r>
+      <w:proofErr w:type="spellEnd"/>
+      <w:r>
+        <w:rPr>
+          <w:rStyle w:val="Strong"/>
+          <w:rFonts w:ascii="Civil Premium" w:eastAsia="Times New Roman" w:hAnsi="Civil Premium" w:cs="Times New Roman"/>
+          <w:b w:val="0"/>
+          <w:bCs w:val="0"/>
+          <w:sz w:val="20"/>
+          <w:szCs w:val="20"/>
+          <w:lang w:val="nl-NL" w:eastAsia="en-NL"/>
+        </w:rPr>
+        <w:t xml:space="preserve"> </w:t>
+      </w:r>
+      <w:proofErr w:type="spellStart"/>
+      <w:r>
+        <w:rPr>
+          <w:rStyle w:val="Strong"/>
+          <w:rFonts w:ascii="Civil Premium" w:eastAsia="Times New Roman" w:hAnsi="Civil Premium" w:cs="Times New Roman"/>
+          <w:b w:val="0"/>
+          <w:bCs w:val="0"/>
+          <w:sz w:val="20"/>
+          <w:szCs w:val="20"/>
+          <w:lang w:val="nl-NL" w:eastAsia="en-NL"/>
+        </w:rPr>
+        <w:t>Republic</w:t>
+      </w:r>
+      <w:proofErr w:type="spellEnd"/>
+      <w:r>
+        <w:rPr>
+          <w:rStyle w:val="Strong"/>
+          <w:rFonts w:ascii="Civil Premium" w:eastAsia="Times New Roman" w:hAnsi="Civil Premium" w:cs="Times New Roman"/>
+          <w:b w:val="0"/>
+          <w:bCs w:val="0"/>
+          <w:sz w:val="20"/>
+          <w:szCs w:val="20"/>
+          <w:lang w:val="nl-NL" w:eastAsia="en-NL"/>
+        </w:rPr>
+        <w:t xml:space="preserve">, Netherlands, </w:t>
+      </w:r>
+      <w:proofErr w:type="spellStart"/>
+      <w:r>
+        <w:rPr>
+          <w:rStyle w:val="Strong"/>
+          <w:rFonts w:ascii="Civil Premium" w:eastAsia="Times New Roman" w:hAnsi="Civil Premium" w:cs="Times New Roman"/>
+          <w:b w:val="0"/>
+          <w:bCs w:val="0"/>
+          <w:sz w:val="20"/>
+          <w:szCs w:val="20"/>
+          <w:lang w:val="nl-NL" w:eastAsia="en-NL"/>
+        </w:rPr>
+        <w:t>and</w:t>
+      </w:r>
+      <w:proofErr w:type="spellEnd"/>
+      <w:r>
+        <w:rPr>
+          <w:rStyle w:val="Strong"/>
+          <w:rFonts w:ascii="Civil Premium" w:eastAsia="Times New Roman" w:hAnsi="Civil Premium" w:cs="Times New Roman"/>
+          <w:b w:val="0"/>
+          <w:bCs w:val="0"/>
+          <w:sz w:val="20"/>
+          <w:szCs w:val="20"/>
+          <w:lang w:val="nl-NL" w:eastAsia="en-NL"/>
+        </w:rPr>
+        <w:t xml:space="preserve"> Romania. </w:t>
+      </w:r>
+      <w:proofErr w:type="spellStart"/>
+      <w:r>
+        <w:rPr>
+          <w:rStyle w:val="Strong"/>
+          <w:rFonts w:ascii="Civil Premium" w:eastAsia="Times New Roman" w:hAnsi="Civil Premium" w:cs="Times New Roman"/>
+          <w:b w:val="0"/>
+          <w:bCs w:val="0"/>
+          <w:sz w:val="20"/>
+          <w:szCs w:val="20"/>
+          <w:lang w:val="nl-NL" w:eastAsia="en-NL"/>
+        </w:rPr>
+        <w:t>Progress</w:t>
+      </w:r>
+      <w:proofErr w:type="spellEnd"/>
+      <w:r>
+        <w:rPr>
+          <w:rStyle w:val="Strong"/>
+          <w:rFonts w:ascii="Civil Premium" w:eastAsia="Times New Roman" w:hAnsi="Civil Premium" w:cs="Times New Roman"/>
+          <w:b w:val="0"/>
+          <w:bCs w:val="0"/>
+          <w:sz w:val="20"/>
+          <w:szCs w:val="20"/>
+          <w:lang w:val="nl-NL" w:eastAsia="en-NL"/>
+        </w:rPr>
+        <w:t xml:space="preserve"> in </w:t>
+      </w:r>
+      <w:proofErr w:type="spellStart"/>
+      <w:r>
+        <w:rPr>
+          <w:rStyle w:val="Strong"/>
+          <w:rFonts w:ascii="Civil Premium" w:eastAsia="Times New Roman" w:hAnsi="Civil Premium" w:cs="Times New Roman"/>
+          <w:b w:val="0"/>
+          <w:bCs w:val="0"/>
+          <w:sz w:val="20"/>
+          <w:szCs w:val="20"/>
+          <w:lang w:val="nl-NL" w:eastAsia="en-NL"/>
+        </w:rPr>
+        <w:t>Nuclear</w:t>
+      </w:r>
+      <w:proofErr w:type="spellEnd"/>
+      <w:r>
+        <w:rPr>
+          <w:rStyle w:val="Strong"/>
+          <w:rFonts w:ascii="Civil Premium" w:eastAsia="Times New Roman" w:hAnsi="Civil Premium" w:cs="Times New Roman"/>
+          <w:b w:val="0"/>
+          <w:bCs w:val="0"/>
+          <w:sz w:val="20"/>
+          <w:szCs w:val="20"/>
+          <w:lang w:val="nl-NL" w:eastAsia="en-NL"/>
+        </w:rPr>
+        <w:t xml:space="preserve"> Energy (New Series), 142, 104014-. </w:t>
       </w:r>
       <w:hyperlink r:id="rId9" w:history="1">
         <w:r>
@@ -4426,8 +7010,204 @@
           <w:szCs w:val="20"/>
           <w:lang w:val="nl-NL" w:eastAsia="en-NL"/>
         </w:rPr>
-        <w:t>Smith, P. B., &amp; Spanhoff, R. (1976). The nuclear energy debate in the netherlands. Bulletin of the Atomic Scientists, 32(2), 41–44. https://doi.org/10.1080/00963402.1976.11455566</w:t>
-      </w:r>
+        <w:t xml:space="preserve">Smith, P. B., &amp; </w:t>
+      </w:r>
+      <w:proofErr w:type="spellStart"/>
+      <w:r>
+        <w:rPr>
+          <w:rStyle w:val="Strong"/>
+          <w:rFonts w:ascii="Civil Premium" w:eastAsia="Times New Roman" w:hAnsi="Civil Premium" w:cs="Times New Roman"/>
+          <w:b w:val="0"/>
+          <w:bCs w:val="0"/>
+          <w:sz w:val="20"/>
+          <w:szCs w:val="20"/>
+          <w:lang w:val="nl-NL" w:eastAsia="en-NL"/>
+        </w:rPr>
+        <w:t>Spanhoff</w:t>
+      </w:r>
+      <w:proofErr w:type="spellEnd"/>
+      <w:r>
+        <w:rPr>
+          <w:rStyle w:val="Strong"/>
+          <w:rFonts w:ascii="Civil Premium" w:eastAsia="Times New Roman" w:hAnsi="Civil Premium" w:cs="Times New Roman"/>
+          <w:b w:val="0"/>
+          <w:bCs w:val="0"/>
+          <w:sz w:val="20"/>
+          <w:szCs w:val="20"/>
+          <w:lang w:val="nl-NL" w:eastAsia="en-NL"/>
+        </w:rPr>
+        <w:t xml:space="preserve">, R. (1976). The </w:t>
+      </w:r>
+      <w:proofErr w:type="spellStart"/>
+      <w:r>
+        <w:rPr>
+          <w:rStyle w:val="Strong"/>
+          <w:rFonts w:ascii="Civil Premium" w:eastAsia="Times New Roman" w:hAnsi="Civil Premium" w:cs="Times New Roman"/>
+          <w:b w:val="0"/>
+          <w:bCs w:val="0"/>
+          <w:sz w:val="20"/>
+          <w:szCs w:val="20"/>
+          <w:lang w:val="nl-NL" w:eastAsia="en-NL"/>
+        </w:rPr>
+        <w:t>nuclear</w:t>
+      </w:r>
+      <w:proofErr w:type="spellEnd"/>
+      <w:r>
+        <w:rPr>
+          <w:rStyle w:val="Strong"/>
+          <w:rFonts w:ascii="Civil Premium" w:eastAsia="Times New Roman" w:hAnsi="Civil Premium" w:cs="Times New Roman"/>
+          <w:b w:val="0"/>
+          <w:bCs w:val="0"/>
+          <w:sz w:val="20"/>
+          <w:szCs w:val="20"/>
+          <w:lang w:val="nl-NL" w:eastAsia="en-NL"/>
+        </w:rPr>
+        <w:t xml:space="preserve"> energy </w:t>
+      </w:r>
+      <w:proofErr w:type="spellStart"/>
+      <w:r>
+        <w:rPr>
+          <w:rStyle w:val="Strong"/>
+          <w:rFonts w:ascii="Civil Premium" w:eastAsia="Times New Roman" w:hAnsi="Civil Premium" w:cs="Times New Roman"/>
+          <w:b w:val="0"/>
+          <w:bCs w:val="0"/>
+          <w:sz w:val="20"/>
+          <w:szCs w:val="20"/>
+          <w:lang w:val="nl-NL" w:eastAsia="en-NL"/>
+        </w:rPr>
+        <w:t>debate</w:t>
+      </w:r>
+      <w:proofErr w:type="spellEnd"/>
+      <w:r>
+        <w:rPr>
+          <w:rStyle w:val="Strong"/>
+          <w:rFonts w:ascii="Civil Premium" w:eastAsia="Times New Roman" w:hAnsi="Civil Premium" w:cs="Times New Roman"/>
+          <w:b w:val="0"/>
+          <w:bCs w:val="0"/>
+          <w:sz w:val="20"/>
+          <w:szCs w:val="20"/>
+          <w:lang w:val="nl-NL" w:eastAsia="en-NL"/>
+        </w:rPr>
+        <w:t xml:space="preserve"> in </w:t>
+      </w:r>
+      <w:proofErr w:type="spellStart"/>
+      <w:r>
+        <w:rPr>
+          <w:rStyle w:val="Strong"/>
+          <w:rFonts w:ascii="Civil Premium" w:eastAsia="Times New Roman" w:hAnsi="Civil Premium" w:cs="Times New Roman"/>
+          <w:b w:val="0"/>
+          <w:bCs w:val="0"/>
+          <w:sz w:val="20"/>
+          <w:szCs w:val="20"/>
+          <w:lang w:val="nl-NL" w:eastAsia="en-NL"/>
+        </w:rPr>
+        <w:t>the</w:t>
+      </w:r>
+      <w:proofErr w:type="spellEnd"/>
+      <w:r>
+        <w:rPr>
+          <w:rStyle w:val="Strong"/>
+          <w:rFonts w:ascii="Civil Premium" w:eastAsia="Times New Roman" w:hAnsi="Civil Premium" w:cs="Times New Roman"/>
+          <w:b w:val="0"/>
+          <w:bCs w:val="0"/>
+          <w:sz w:val="20"/>
+          <w:szCs w:val="20"/>
+          <w:lang w:val="nl-NL" w:eastAsia="en-NL"/>
+        </w:rPr>
+        <w:t xml:space="preserve"> </w:t>
+      </w:r>
+      <w:proofErr w:type="spellStart"/>
+      <w:r>
+        <w:rPr>
+          <w:rStyle w:val="Strong"/>
+          <w:rFonts w:ascii="Civil Premium" w:eastAsia="Times New Roman" w:hAnsi="Civil Premium" w:cs="Times New Roman"/>
+          <w:b w:val="0"/>
+          <w:bCs w:val="0"/>
+          <w:sz w:val="20"/>
+          <w:szCs w:val="20"/>
+          <w:lang w:val="nl-NL" w:eastAsia="en-NL"/>
+        </w:rPr>
+        <w:t>netherlands</w:t>
+      </w:r>
+      <w:proofErr w:type="spellEnd"/>
+      <w:r>
+        <w:rPr>
+          <w:rStyle w:val="Strong"/>
+          <w:rFonts w:ascii="Civil Premium" w:eastAsia="Times New Roman" w:hAnsi="Civil Premium" w:cs="Times New Roman"/>
+          <w:b w:val="0"/>
+          <w:bCs w:val="0"/>
+          <w:sz w:val="20"/>
+          <w:szCs w:val="20"/>
+          <w:lang w:val="nl-NL" w:eastAsia="en-NL"/>
+        </w:rPr>
+        <w:t xml:space="preserve">. Bulletin of </w:t>
+      </w:r>
+      <w:proofErr w:type="spellStart"/>
+      <w:r>
+        <w:rPr>
+          <w:rStyle w:val="Strong"/>
+          <w:rFonts w:ascii="Civil Premium" w:eastAsia="Times New Roman" w:hAnsi="Civil Premium" w:cs="Times New Roman"/>
+          <w:b w:val="0"/>
+          <w:bCs w:val="0"/>
+          <w:sz w:val="20"/>
+          <w:szCs w:val="20"/>
+          <w:lang w:val="nl-NL" w:eastAsia="en-NL"/>
+        </w:rPr>
+        <w:t>the</w:t>
+      </w:r>
+      <w:proofErr w:type="spellEnd"/>
+      <w:r>
+        <w:rPr>
+          <w:rStyle w:val="Strong"/>
+          <w:rFonts w:ascii="Civil Premium" w:eastAsia="Times New Roman" w:hAnsi="Civil Premium" w:cs="Times New Roman"/>
+          <w:b w:val="0"/>
+          <w:bCs w:val="0"/>
+          <w:sz w:val="20"/>
+          <w:szCs w:val="20"/>
+          <w:lang w:val="nl-NL" w:eastAsia="en-NL"/>
+        </w:rPr>
+        <w:t xml:space="preserve"> Atomic </w:t>
+      </w:r>
+      <w:proofErr w:type="spellStart"/>
+      <w:r>
+        <w:rPr>
+          <w:rStyle w:val="Strong"/>
+          <w:rFonts w:ascii="Civil Premium" w:eastAsia="Times New Roman" w:hAnsi="Civil Premium" w:cs="Times New Roman"/>
+          <w:b w:val="0"/>
+          <w:bCs w:val="0"/>
+          <w:sz w:val="20"/>
+          <w:szCs w:val="20"/>
+          <w:lang w:val="nl-NL" w:eastAsia="en-NL"/>
+        </w:rPr>
+        <w:t>Scientists</w:t>
+      </w:r>
+      <w:proofErr w:type="spellEnd"/>
+      <w:r>
+        <w:rPr>
+          <w:rStyle w:val="Strong"/>
+          <w:rFonts w:ascii="Civil Premium" w:eastAsia="Times New Roman" w:hAnsi="Civil Premium" w:cs="Times New Roman"/>
+          <w:b w:val="0"/>
+          <w:bCs w:val="0"/>
+          <w:sz w:val="20"/>
+          <w:szCs w:val="20"/>
+          <w:lang w:val="nl-NL" w:eastAsia="en-NL"/>
+        </w:rPr>
+        <w:t xml:space="preserve">, 32(2), 41–44. </w:t>
+      </w:r>
+      <w:proofErr w:type="gramStart"/>
+      <w:r>
+        <w:rPr>
+          <w:rStyle w:val="Strong"/>
+          <w:rFonts w:ascii="Civil Premium" w:eastAsia="Times New Roman" w:hAnsi="Civil Premium" w:cs="Times New Roman"/>
+          <w:b w:val="0"/>
+          <w:bCs w:val="0"/>
+          <w:sz w:val="20"/>
+          <w:szCs w:val="20"/>
+          <w:lang w:val="nl-NL" w:eastAsia="en-NL"/>
+        </w:rPr>
+        <w:t>https://doi.org/10.1080/00963402.1976.11455566</w:t>
+      </w:r>
+      <w:proofErr w:type="gramEnd"/>
     </w:p>
     <w:p>
       <w:pPr>
@@ -4451,7 +7231,293 @@
           <w:szCs w:val="20"/>
           <w:lang w:val="nl-NL" w:eastAsia="en-NL"/>
         </w:rPr>
-        <w:t xml:space="preserve">Wolde-Rufael, Y., &amp; Menyah, K. (2010). Nuclear energy consumption and economic growth in nine developed countries. Energy Economics, 32(3), 550–556. </w:t>
+        <w:t>Wolde-</w:t>
+      </w:r>
+      <w:proofErr w:type="spellStart"/>
+      <w:r>
+        <w:rPr>
+          <w:rStyle w:val="Strong"/>
+          <w:rFonts w:ascii="Civil Premium" w:eastAsia="Times New Roman" w:hAnsi="Civil Premium" w:cs="Times New Roman"/>
+          <w:b w:val="0"/>
+          <w:bCs w:val="0"/>
+          <w:sz w:val="20"/>
+          <w:szCs w:val="20"/>
+          <w:lang w:val="nl-NL" w:eastAsia="en-NL"/>
+        </w:rPr>
+        <w:t>Rufael</w:t>
+      </w:r>
+      <w:proofErr w:type="spellEnd"/>
+      <w:r>
+        <w:rPr>
+          <w:rStyle w:val="Strong"/>
+          <w:rFonts w:ascii="Civil Premium" w:eastAsia="Times New Roman" w:hAnsi="Civil Premium" w:cs="Times New Roman"/>
+          <w:b w:val="0"/>
+          <w:bCs w:val="0"/>
+          <w:sz w:val="20"/>
+          <w:szCs w:val="20"/>
+          <w:lang w:val="nl-NL" w:eastAsia="en-NL"/>
+        </w:rPr>
+        <w:t xml:space="preserve">, Y., &amp; </w:t>
+      </w:r>
+      <w:proofErr w:type="spellStart"/>
+      <w:r>
+        <w:rPr>
+          <w:rStyle w:val="Strong"/>
+          <w:rFonts w:ascii="Civil Premium" w:eastAsia="Times New Roman" w:hAnsi="Civil Premium" w:cs="Times New Roman"/>
+          <w:b w:val="0"/>
+          <w:bCs w:val="0"/>
+          <w:sz w:val="20"/>
+          <w:szCs w:val="20"/>
+          <w:lang w:val="nl-NL" w:eastAsia="en-NL"/>
+        </w:rPr>
+        <w:t>Menyah</w:t>
+      </w:r>
+      <w:proofErr w:type="spellEnd"/>
+      <w:r>
+        <w:rPr>
+          <w:rStyle w:val="Strong"/>
+          <w:rFonts w:ascii="Civil Premium" w:eastAsia="Times New Roman" w:hAnsi="Civil Premium" w:cs="Times New Roman"/>
+          <w:b w:val="0"/>
+          <w:bCs w:val="0"/>
+          <w:sz w:val="20"/>
+          <w:szCs w:val="20"/>
+          <w:lang w:val="nl-NL" w:eastAsia="en-NL"/>
+        </w:rPr>
+        <w:t xml:space="preserve">, K. (2010). </w:t>
+      </w:r>
+      <w:proofErr w:type="spellStart"/>
+      <w:r>
+        <w:rPr>
+          <w:rStyle w:val="Strong"/>
+          <w:rFonts w:ascii="Civil Premium" w:eastAsia="Times New Roman" w:hAnsi="Civil Premium" w:cs="Times New Roman"/>
+          <w:b w:val="0"/>
+          <w:bCs w:val="0"/>
+          <w:sz w:val="20"/>
+          <w:szCs w:val="20"/>
+          <w:lang w:val="nl-NL" w:eastAsia="en-NL"/>
+        </w:rPr>
+        <w:t>Nuclear</w:t>
+      </w:r>
+      <w:proofErr w:type="spellEnd"/>
+      <w:r>
+        <w:rPr>
+          <w:rStyle w:val="Strong"/>
+          <w:rFonts w:ascii="Civil Premium" w:eastAsia="Times New Roman" w:hAnsi="Civil Premium" w:cs="Times New Roman"/>
+          <w:b w:val="0"/>
+          <w:bCs w:val="0"/>
+          <w:sz w:val="20"/>
+          <w:szCs w:val="20"/>
+          <w:lang w:val="nl-NL" w:eastAsia="en-NL"/>
+        </w:rPr>
+        <w:t xml:space="preserve"> energy </w:t>
+      </w:r>
+      <w:proofErr w:type="spellStart"/>
+      <w:r>
+        <w:rPr>
+          <w:rStyle w:val="Strong"/>
+          <w:rFonts w:ascii="Civil Premium" w:eastAsia="Times New Roman" w:hAnsi="Civil Premium" w:cs="Times New Roman"/>
+          <w:b w:val="0"/>
+          <w:bCs w:val="0"/>
+          <w:sz w:val="20"/>
+          <w:szCs w:val="20"/>
+          <w:lang w:val="nl-NL" w:eastAsia="en-NL"/>
+        </w:rPr>
+        <w:t>consumption</w:t>
+      </w:r>
+      <w:proofErr w:type="spellEnd"/>
+      <w:r>
+        <w:rPr>
+          <w:rStyle w:val="Strong"/>
+          <w:rFonts w:ascii="Civil Premium" w:eastAsia="Times New Roman" w:hAnsi="Civil Premium" w:cs="Times New Roman"/>
+          <w:b w:val="0"/>
+          <w:bCs w:val="0"/>
+          <w:sz w:val="20"/>
+          <w:szCs w:val="20"/>
+          <w:lang w:val="nl-NL" w:eastAsia="en-NL"/>
+        </w:rPr>
+        <w:t xml:space="preserve"> </w:t>
+      </w:r>
+      <w:proofErr w:type="spellStart"/>
+      <w:r>
+        <w:rPr>
+          <w:rStyle w:val="Strong"/>
+          <w:rFonts w:ascii="Civil Premium" w:eastAsia="Times New Roman" w:hAnsi="Civil Premium" w:cs="Times New Roman"/>
+          <w:b w:val="0"/>
+          <w:bCs w:val="0"/>
+          <w:sz w:val="20"/>
+          <w:szCs w:val="20"/>
+          <w:lang w:val="nl-NL" w:eastAsia="en-NL"/>
+        </w:rPr>
+        <w:t>and</w:t>
+      </w:r>
+      <w:proofErr w:type="spellEnd"/>
+      <w:r>
+        <w:rPr>
+          <w:rStyle w:val="Strong"/>
+          <w:rFonts w:ascii="Civil Premium" w:eastAsia="Times New Roman" w:hAnsi="Civil Premium" w:cs="Times New Roman"/>
+          <w:b w:val="0"/>
+          <w:bCs w:val="0"/>
+          <w:sz w:val="20"/>
+          <w:szCs w:val="20"/>
+          <w:lang w:val="nl-NL" w:eastAsia="en-NL"/>
+        </w:rPr>
+        <w:t xml:space="preserve"> </w:t>
+      </w:r>
+      <w:proofErr w:type="spellStart"/>
+      <w:r>
+        <w:rPr>
+          <w:rStyle w:val="Strong"/>
+          <w:rFonts w:ascii="Civil Premium" w:eastAsia="Times New Roman" w:hAnsi="Civil Premium" w:cs="Times New Roman"/>
+          <w:b w:val="0"/>
+          <w:bCs w:val="0"/>
+          <w:sz w:val="20"/>
+          <w:szCs w:val="20"/>
+          <w:lang w:val="nl-NL" w:eastAsia="en-NL"/>
+        </w:rPr>
+        <w:t>economic</w:t>
+      </w:r>
+      <w:proofErr w:type="spellEnd"/>
+      <w:r>
+        <w:rPr>
+          <w:rStyle w:val="Strong"/>
+          <w:rFonts w:ascii="Civil Premium" w:eastAsia="Times New Roman" w:hAnsi="Civil Premium" w:cs="Times New Roman"/>
+          <w:b w:val="0"/>
+          <w:bCs w:val="0"/>
+          <w:sz w:val="20"/>
+          <w:szCs w:val="20"/>
+          <w:lang w:val="nl-NL" w:eastAsia="en-NL"/>
+        </w:rPr>
+        <w:t xml:space="preserve"> </w:t>
+      </w:r>
+      <w:proofErr w:type="spellStart"/>
+      <w:r>
+        <w:rPr>
+          <w:rStyle w:val="Strong"/>
+          <w:rFonts w:ascii="Civil Premium" w:eastAsia="Times New Roman" w:hAnsi="Civil Premium" w:cs="Times New Roman"/>
+          <w:b w:val="0"/>
+          <w:bCs w:val="0"/>
+          <w:sz w:val="20"/>
+          <w:szCs w:val="20"/>
+          <w:lang w:val="nl-NL" w:eastAsia="en-NL"/>
+        </w:rPr>
+        <w:t>growth</w:t>
+      </w:r>
+      <w:proofErr w:type="spellEnd"/>
+      <w:r>
+        <w:rPr>
+          <w:rStyle w:val="Strong"/>
+          <w:rFonts w:ascii="Civil Premium" w:eastAsia="Times New Roman" w:hAnsi="Civil Premium" w:cs="Times New Roman"/>
+          <w:b w:val="0"/>
+          <w:bCs w:val="0"/>
+          <w:sz w:val="20"/>
+          <w:szCs w:val="20"/>
+          <w:lang w:val="nl-NL" w:eastAsia="en-NL"/>
+        </w:rPr>
+        <w:t xml:space="preserve"> in </w:t>
+      </w:r>
+      <w:proofErr w:type="spellStart"/>
+      <w:r>
+        <w:rPr>
+          <w:rStyle w:val="Strong"/>
+          <w:rFonts w:ascii="Civil Premium" w:eastAsia="Times New Roman" w:hAnsi="Civil Premium" w:cs="Times New Roman"/>
+          <w:b w:val="0"/>
+          <w:bCs w:val="0"/>
+          <w:sz w:val="20"/>
+          <w:szCs w:val="20"/>
+          <w:lang w:val="nl-NL" w:eastAsia="en-NL"/>
+        </w:rPr>
+        <w:t>nine</w:t>
+      </w:r>
+      <w:proofErr w:type="spellEnd"/>
+      <w:r>
+        <w:rPr>
+          <w:rStyle w:val="Strong"/>
+          <w:rFonts w:ascii="Civil Premium" w:eastAsia="Times New Roman" w:hAnsi="Civil Premium" w:cs="Times New Roman"/>
+          <w:b w:val="0"/>
+          <w:bCs w:val="0"/>
+          <w:sz w:val="20"/>
+          <w:szCs w:val="20"/>
+          <w:lang w:val="nl-NL" w:eastAsia="en-NL"/>
+        </w:rPr>
+        <w:t xml:space="preserve"> </w:t>
+      </w:r>
+      <w:proofErr w:type="spellStart"/>
+      <w:r>
+        <w:rPr>
+          <w:rStyle w:val="Strong"/>
+          <w:rFonts w:ascii="Civil Premium" w:eastAsia="Times New Roman" w:hAnsi="Civil Premium" w:cs="Times New Roman"/>
+          <w:b w:val="0"/>
+          <w:bCs w:val="0"/>
+          <w:sz w:val="20"/>
+          <w:szCs w:val="20"/>
+          <w:lang w:val="nl-NL" w:eastAsia="en-NL"/>
+        </w:rPr>
+        <w:t>developed</w:t>
+      </w:r>
+      <w:proofErr w:type="spellEnd"/>
+      <w:r>
+        <w:rPr>
+          <w:rStyle w:val="Strong"/>
+          <w:rFonts w:ascii="Civil Premium" w:eastAsia="Times New Roman" w:hAnsi="Civil Premium" w:cs="Times New Roman"/>
+          <w:b w:val="0"/>
+          <w:bCs w:val="0"/>
+          <w:sz w:val="20"/>
+          <w:szCs w:val="20"/>
+          <w:lang w:val="nl-NL" w:eastAsia="en-NL"/>
+        </w:rPr>
+        <w:t xml:space="preserve"> </w:t>
+      </w:r>
+      <w:proofErr w:type="spellStart"/>
+      <w:r>
+        <w:rPr>
+          <w:rStyle w:val="Strong"/>
+          <w:rFonts w:ascii="Civil Premium" w:eastAsia="Times New Roman" w:hAnsi="Civil Premium" w:cs="Times New Roman"/>
+          <w:b w:val="0"/>
+          <w:bCs w:val="0"/>
+          <w:sz w:val="20"/>
+          <w:szCs w:val="20"/>
+          <w:lang w:val="nl-NL" w:eastAsia="en-NL"/>
+        </w:rPr>
+        <w:t>countries</w:t>
+      </w:r>
+      <w:proofErr w:type="spellEnd"/>
+      <w:r>
+        <w:rPr>
+          <w:rStyle w:val="Strong"/>
+          <w:rFonts w:ascii="Civil Premium" w:eastAsia="Times New Roman" w:hAnsi="Civil Premium" w:cs="Times New Roman"/>
+          <w:b w:val="0"/>
+          <w:bCs w:val="0"/>
+          <w:sz w:val="20"/>
+          <w:szCs w:val="20"/>
+          <w:lang w:val="nl-NL" w:eastAsia="en-NL"/>
+        </w:rPr>
+        <w:t xml:space="preserve">. Energy </w:t>
+      </w:r>
+      <w:proofErr w:type="spellStart"/>
+      <w:r>
+        <w:rPr>
+          <w:rStyle w:val="Strong"/>
+          <w:rFonts w:ascii="Civil Premium" w:eastAsia="Times New Roman" w:hAnsi="Civil Premium" w:cs="Times New Roman"/>
+          <w:b w:val="0"/>
+          <w:bCs w:val="0"/>
+          <w:sz w:val="20"/>
+          <w:szCs w:val="20"/>
+          <w:lang w:val="nl-NL" w:eastAsia="en-NL"/>
+        </w:rPr>
+        <w:t>Economics</w:t>
+      </w:r>
+      <w:proofErr w:type="spellEnd"/>
+      <w:r>
+        <w:rPr>
+          <w:rStyle w:val="Strong"/>
+          <w:rFonts w:ascii="Civil Premium" w:eastAsia="Times New Roman" w:hAnsi="Civil Premium" w:cs="Times New Roman"/>
+          <w:b w:val="0"/>
+          <w:bCs w:val="0"/>
+          <w:sz w:val="20"/>
+          <w:szCs w:val="20"/>
+          <w:lang w:val="nl-NL" w:eastAsia="en-NL"/>
+        </w:rPr>
+        <w:t xml:space="preserve">, 32(3), 550–556. </w:t>
       </w:r>
       <w:hyperlink r:id="rId10" w:history="1">
         <w:r>
@@ -4488,7 +7554,85 @@
           <w:szCs w:val="20"/>
           <w:lang w:val="nl-NL" w:eastAsia="en-NL"/>
         </w:rPr>
-        <w:t xml:space="preserve">Zijlstra, G. J. (1979). Networks in public policy: Nuclear energy in the Netherlands. Social Networks, 1(4), 359–389. </w:t>
+        <w:t xml:space="preserve">Zijlstra, G. J. (1979). Networks in public policy: </w:t>
+      </w:r>
+      <w:proofErr w:type="spellStart"/>
+      <w:r>
+        <w:rPr>
+          <w:rStyle w:val="Strong"/>
+          <w:rFonts w:ascii="Civil Premium" w:eastAsia="Times New Roman" w:hAnsi="Civil Premium" w:cs="Times New Roman"/>
+          <w:b w:val="0"/>
+          <w:bCs w:val="0"/>
+          <w:sz w:val="20"/>
+          <w:szCs w:val="20"/>
+          <w:lang w:val="nl-NL" w:eastAsia="en-NL"/>
+        </w:rPr>
+        <w:t>Nuclear</w:t>
+      </w:r>
+      <w:proofErr w:type="spellEnd"/>
+      <w:r>
+        <w:rPr>
+          <w:rStyle w:val="Strong"/>
+          <w:rFonts w:ascii="Civil Premium" w:eastAsia="Times New Roman" w:hAnsi="Civil Premium" w:cs="Times New Roman"/>
+          <w:b w:val="0"/>
+          <w:bCs w:val="0"/>
+          <w:sz w:val="20"/>
+          <w:szCs w:val="20"/>
+          <w:lang w:val="nl-NL" w:eastAsia="en-NL"/>
+        </w:rPr>
+        <w:t xml:space="preserve"> energy in </w:t>
+      </w:r>
+      <w:proofErr w:type="spellStart"/>
+      <w:r>
+        <w:rPr>
+          <w:rStyle w:val="Strong"/>
+          <w:rFonts w:ascii="Civil Premium" w:eastAsia="Times New Roman" w:hAnsi="Civil Premium" w:cs="Times New Roman"/>
+          <w:b w:val="0"/>
+          <w:bCs w:val="0"/>
+          <w:sz w:val="20"/>
+          <w:szCs w:val="20"/>
+          <w:lang w:val="nl-NL" w:eastAsia="en-NL"/>
+        </w:rPr>
+        <w:t>the</w:t>
+      </w:r>
+      <w:proofErr w:type="spellEnd"/>
+      <w:r>
+        <w:rPr>
+          <w:rStyle w:val="Strong"/>
+          <w:rFonts w:ascii="Civil Premium" w:eastAsia="Times New Roman" w:hAnsi="Civil Premium" w:cs="Times New Roman"/>
+          <w:b w:val="0"/>
+          <w:bCs w:val="0"/>
+          <w:sz w:val="20"/>
+          <w:szCs w:val="20"/>
+          <w:lang w:val="nl-NL" w:eastAsia="en-NL"/>
+        </w:rPr>
+        <w:t xml:space="preserve"> Netherlands. </w:t>
+      </w:r>
+      <w:proofErr w:type="spellStart"/>
+      <w:r>
+        <w:rPr>
+          <w:rStyle w:val="Strong"/>
+          <w:rFonts w:ascii="Civil Premium" w:eastAsia="Times New Roman" w:hAnsi="Civil Premium" w:cs="Times New Roman"/>
+          <w:b w:val="0"/>
+          <w:bCs w:val="0"/>
+          <w:sz w:val="20"/>
+          <w:szCs w:val="20"/>
+          <w:lang w:val="nl-NL" w:eastAsia="en-NL"/>
+        </w:rPr>
+        <w:t>Social</w:t>
+      </w:r>
+      <w:proofErr w:type="spellEnd"/>
+      <w:r>
+        <w:rPr>
+          <w:rStyle w:val="Strong"/>
+          <w:rFonts w:ascii="Civil Premium" w:eastAsia="Times New Roman" w:hAnsi="Civil Premium" w:cs="Times New Roman"/>
+          <w:b w:val="0"/>
+          <w:bCs w:val="0"/>
+          <w:sz w:val="20"/>
+          <w:szCs w:val="20"/>
+          <w:lang w:val="nl-NL" w:eastAsia="en-NL"/>
+        </w:rPr>
+        <w:t xml:space="preserve"> Networks, 1(4), 359–389. </w:t>
       </w:r>
       <w:hyperlink r:id="rId11" w:history="1">
         <w:r>

</xml_diff>

<commit_message>
vault backup: 2024-05-07 17:54:17
</commit_message>
<xml_diff>
--- a/Vakken/Blok 2/Wetenschapsjournalistiek/Eindpaper (Kernreactoren)/Eindpaper_Kerncentrales_JortSiemes_V4.docx
+++ b/Vakken/Blok 2/Wetenschapsjournalistiek/Eindpaper (Kernreactoren)/Eindpaper_Kerncentrales_JortSiemes_V4.docx
@@ -3451,6 +3451,102 @@
           <w:rFonts w:ascii="Civil Premium" w:hAnsi="Civil Premium"/>
           <w:b/>
           <w:bCs/>
+          <w:sz w:val="22"/>
+          <w:szCs w:val="22"/>
+          <w:lang w:val="nl-NL"/>
+        </w:rPr>
+      </w:pPr>
+      <w:r>
+        <w:rPr>
+          <w:rFonts w:ascii="Civil Premium" w:hAnsi="Civil Premium"/>
+          <w:b/>
+          <w:bCs/>
+          <w:sz w:val="22"/>
+          <w:szCs w:val="22"/>
+          <w:lang w:val="nl-NL"/>
+        </w:rPr>
+        <w:tab/>
+        <w:t xml:space="preserve">Niet altijd beste keuze </w:t>
+      </w:r>
+      <w:sdt>
+        <w:sdtPr>
+          <w:rPr>
+            <w:rFonts w:ascii="Civil Premium" w:hAnsi="Civil Premium"/>
+            <w:b/>
+            <w:bCs/>
+            <w:sz w:val="22"/>
+            <w:szCs w:val="22"/>
+            <w:lang w:val="nl-NL"/>
+          </w:rPr>
+          <w:id w:val="-1006908186"/>
+          <w:citation/>
+        </w:sdtPr>
+        <w:sdtContent>
+          <w:r>
+            <w:rPr>
+              <w:rFonts w:ascii="Civil Premium" w:hAnsi="Civil Premium"/>
+              <w:b/>
+              <w:bCs/>
+              <w:sz w:val="22"/>
+              <w:szCs w:val="22"/>
+              <w:lang w:val="nl-NL"/>
+            </w:rPr>
+            <w:fldChar w:fldCharType="begin"/>
+          </w:r>
+          <w:r>
+            <w:rPr>
+              <w:rFonts w:ascii="Civil Premium" w:hAnsi="Civil Premium"/>
+              <w:b/>
+              <w:bCs/>
+              <w:sz w:val="22"/>
+              <w:szCs w:val="22"/>
+              <w:lang w:val="nl-NL"/>
+            </w:rPr>
+            <w:instrText xml:space="preserve"> CITATION Mue21 \l 1043 </w:instrText>
+          </w:r>
+          <w:r>
+            <w:rPr>
+              <w:rFonts w:ascii="Civil Premium" w:hAnsi="Civil Premium"/>
+              <w:b/>
+              <w:bCs/>
+              <w:sz w:val="22"/>
+              <w:szCs w:val="22"/>
+              <w:lang w:val="nl-NL"/>
+            </w:rPr>
+            <w:fldChar w:fldCharType="separate"/>
+          </w:r>
+          <w:r>
+            <w:rPr>
+              <w:rFonts w:ascii="Civil Premium" w:hAnsi="Civil Premium"/>
+              <w:noProof/>
+              <w:sz w:val="22"/>
+              <w:szCs w:val="22"/>
+              <w:lang w:val="nl-NL"/>
+            </w:rPr>
+            <w:t>(Muellner, 2021)</w:t>
+          </w:r>
+          <w:r>
+            <w:rPr>
+              <w:rFonts w:ascii="Civil Premium" w:hAnsi="Civil Premium"/>
+              <w:b/>
+              <w:bCs/>
+              <w:sz w:val="22"/>
+              <w:szCs w:val="22"/>
+              <w:lang w:val="nl-NL"/>
+            </w:rPr>
+            <w:fldChar w:fldCharType="end"/>
+          </w:r>
+        </w:sdtContent>
+      </w:sdt>
+    </w:p>
+    <w:p>
+      <w:pPr>
+        <w:pStyle w:val="NormalWeb"/>
+        <w:outlineLvl w:val="2"/>
+        <w:rPr>
+          <w:rFonts w:ascii="Civil Premium" w:hAnsi="Civil Premium"/>
+          <w:b/>
+          <w:bCs/>
           <w:sz w:val="28"/>
           <w:szCs w:val="28"/>
           <w:lang w:val="nl-NL"/>
@@ -3728,27 +3824,7 @@
           <w:szCs w:val="22"/>
           <w:lang w:val="nl-NL"/>
         </w:rPr>
-        <w:t xml:space="preserve">Hoe </w:t>
-      </w:r>
-      <w:proofErr w:type="gramStart"/>
-      <w:r>
-        <w:rPr>
-          <w:rFonts w:ascii="Civil Premium" w:hAnsi="Civil Premium"/>
-          <w:sz w:val="22"/>
-          <w:szCs w:val="22"/>
-          <w:lang w:val="nl-NL"/>
-        </w:rPr>
-        <w:t>word</w:t>
-      </w:r>
-      <w:proofErr w:type="gramEnd"/>
-      <w:r>
-        <w:rPr>
-          <w:rFonts w:ascii="Civil Premium" w:hAnsi="Civil Premium"/>
-          <w:sz w:val="22"/>
-          <w:szCs w:val="22"/>
-          <w:lang w:val="nl-NL"/>
-        </w:rPr>
-        <w:t xml:space="preserve"> kernenergie </w:t>
+        <w:t xml:space="preserve">Hoe word kernenergie </w:t>
       </w:r>
       <w:proofErr w:type="spellStart"/>
       <w:r>
@@ -4543,33 +4619,7 @@
           <w:szCs w:val="20"/>
           <w:lang w:val="nl-NL"/>
         </w:rPr>
-        <w:t xml:space="preserve">. </w:t>
-      </w:r>
-      <w:proofErr w:type="gramStart"/>
-      <w:r>
-        <w:rPr>
-          <w:rStyle w:val="Strong"/>
-          <w:rFonts w:ascii="Civil Premium" w:eastAsiaTheme="minorHAnsi" w:hAnsi="Civil Premium" w:cstheme="minorBidi"/>
-          <w:b w:val="0"/>
-          <w:bCs w:val="0"/>
-          <w:sz w:val="20"/>
-          <w:szCs w:val="20"/>
-          <w:lang w:val="nl-NL"/>
-        </w:rPr>
-        <w:t>https://doi.org/10.1093/oxfordhb/9780190497620.013.5</w:t>
-      </w:r>
-      <w:proofErr w:type="gramEnd"/>
-      <w:r>
-        <w:rPr>
-          <w:rStyle w:val="Strong"/>
-          <w:rFonts w:ascii="Civil Premium" w:eastAsiaTheme="minorHAnsi" w:hAnsi="Civil Premium" w:cstheme="minorBidi"/>
-          <w:b w:val="0"/>
-          <w:bCs w:val="0"/>
-          <w:sz w:val="20"/>
-          <w:szCs w:val="20"/>
-          <w:lang w:val="nl-NL"/>
-        </w:rPr>
-        <w:t xml:space="preserve"> </w:t>
+        <w:t xml:space="preserve">. https://doi.org/10.1093/oxfordhb/9780190497620.013.5 </w:t>
       </w:r>
     </w:p>
     <w:p>
@@ -4686,22 +4736,8 @@
           <w:szCs w:val="20"/>
           <w:lang w:val="nl-NL" w:eastAsia="en-NL"/>
         </w:rPr>
-        <w:t xml:space="preserve"> Risk Reporting. European Journal Of Communication, 23(3), 319–341. </w:t>
-      </w:r>
-      <w:proofErr w:type="gramStart"/>
-      <w:r>
-        <w:rPr>
-          <w:rStyle w:val="Strong"/>
-          <w:rFonts w:ascii="Civil Premium" w:hAnsi="Civil Premium"/>
-          <w:b w:val="0"/>
-          <w:bCs w:val="0"/>
-          <w:sz w:val="20"/>
-          <w:szCs w:val="20"/>
-          <w:lang w:val="nl-NL" w:eastAsia="en-NL"/>
-        </w:rPr>
-        <w:t>https://doi.org/10.1177/0267323108092538</w:t>
-      </w:r>
-      <w:proofErr w:type="gramEnd"/>
+        <w:t xml:space="preserve"> Risk Reporting. European Journal Of Communication, 23(3), 319–341. https://doi.org/10.1177/0267323108092538</w:t>
+      </w:r>
     </w:p>
     <w:p>
       <w:pPr>
@@ -4803,22 +4839,8 @@
           <w:szCs w:val="20"/>
           <w:lang w:val="nl-NL" w:eastAsia="en-NL"/>
         </w:rPr>
-        <w:t xml:space="preserve">, England), 17(3), 373–382. </w:t>
-      </w:r>
-      <w:proofErr w:type="gramStart"/>
-      <w:r>
-        <w:rPr>
-          <w:rStyle w:val="Strong"/>
-          <w:rFonts w:ascii="Civil Premium" w:eastAsia="Times New Roman" w:hAnsi="Civil Premium" w:cs="Times New Roman"/>
-          <w:b w:val="0"/>
-          <w:bCs w:val="0"/>
-          <w:sz w:val="20"/>
-          <w:szCs w:val="20"/>
-          <w:lang w:val="nl-NL" w:eastAsia="en-NL"/>
-        </w:rPr>
-        <w:t>https://doi.org/10.1260/095830506778119407</w:t>
-      </w:r>
-      <w:proofErr w:type="gramEnd"/>
+        <w:t>, England), 17(3), 373–382. https://doi.org/10.1260/095830506778119407</w:t>
+      </w:r>
     </w:p>
     <w:p>
       <w:pPr>
@@ -5102,22 +5124,8 @@
           <w:szCs w:val="20"/>
           <w:lang w:val="nl-NL" w:eastAsia="en-NL"/>
         </w:rPr>
-        <w:t xml:space="preserve"> energy over time. European Journal of Communication (London), 31(3), 260–282. </w:t>
-      </w:r>
-      <w:proofErr w:type="gramStart"/>
-      <w:r>
-        <w:rPr>
-          <w:rStyle w:val="Strong"/>
-          <w:rFonts w:ascii="Civil Premium" w:eastAsia="Times New Roman" w:hAnsi="Civil Premium" w:cs="Times New Roman"/>
-          <w:b w:val="0"/>
-          <w:bCs w:val="0"/>
-          <w:sz w:val="20"/>
-          <w:szCs w:val="20"/>
-          <w:lang w:val="nl-NL" w:eastAsia="en-NL"/>
-        </w:rPr>
-        <w:t>https://doi.org/10.1177/0267323116629879</w:t>
-      </w:r>
-      <w:proofErr w:type="gramEnd"/>
+        <w:t xml:space="preserve"> energy over time. European Journal of Communication (London), 31(3), 260–282. https://doi.org/10.1177/0267323116629879</w:t>
+      </w:r>
     </w:p>
     <w:p>
       <w:pPr>
@@ -5532,22 +5540,8 @@
           <w:szCs w:val="20"/>
           <w:lang w:val="nl-NL" w:eastAsia="en-NL"/>
         </w:rPr>
-        <w:t xml:space="preserve"> Change, 78(6), 910–930. </w:t>
-      </w:r>
-      <w:proofErr w:type="gramStart"/>
-      <w:r>
-        <w:rPr>
-          <w:rStyle w:val="Strong"/>
-          <w:rFonts w:ascii="Civil Premium" w:hAnsi="Civil Premium"/>
-          <w:b w:val="0"/>
-          <w:bCs w:val="0"/>
-          <w:sz w:val="20"/>
-          <w:szCs w:val="20"/>
-          <w:lang w:val="nl-NL" w:eastAsia="en-NL"/>
-        </w:rPr>
-        <w:t>https://doi.org/10.1016/j.techfore.2010.12.004</w:t>
-      </w:r>
-      <w:proofErr w:type="gramEnd"/>
+        <w:t xml:space="preserve"> Change, 78(6), 910–930. https://doi.org/10.1016/j.techfore.2010.12.004</w:t>
+      </w:r>
     </w:p>
     <w:p>
       <w:pPr>
@@ -5574,31 +5568,17 @@
           <w:lang w:val="nl-NL" w:eastAsia="en-NL"/>
         </w:rPr>
       </w:pPr>
-      <w:proofErr w:type="gramStart"/>
-      <w:r>
-        <w:rPr>
-          <w:rStyle w:val="Strong"/>
-          <w:rFonts w:ascii="Civil Premium" w:eastAsia="Times New Roman" w:hAnsi="Civil Premium" w:cs="Times New Roman"/>
-          <w:b w:val="0"/>
-          <w:bCs w:val="0"/>
-          <w:sz w:val="20"/>
-          <w:szCs w:val="20"/>
-          <w:lang w:val="nl-NL" w:eastAsia="en-NL"/>
-        </w:rPr>
-        <w:t>van</w:t>
-      </w:r>
-      <w:proofErr w:type="gramEnd"/>
-      <w:r>
-        <w:rPr>
-          <w:rStyle w:val="Strong"/>
-          <w:rFonts w:ascii="Civil Premium" w:eastAsia="Times New Roman" w:hAnsi="Civil Premium" w:cs="Times New Roman"/>
-          <w:b w:val="0"/>
-          <w:bCs w:val="0"/>
-          <w:sz w:val="20"/>
-          <w:szCs w:val="20"/>
-          <w:lang w:val="nl-NL" w:eastAsia="en-NL"/>
-        </w:rPr>
-        <w:t xml:space="preserve"> Leeuwen, R. P., de Wit, J. B., &amp; Smit, G. J. M. (2017). Review of </w:t>
+      <w:r>
+        <w:rPr>
+          <w:rStyle w:val="Strong"/>
+          <w:rFonts w:ascii="Civil Premium" w:eastAsia="Times New Roman" w:hAnsi="Civil Premium" w:cs="Times New Roman"/>
+          <w:b w:val="0"/>
+          <w:bCs w:val="0"/>
+          <w:sz w:val="20"/>
+          <w:szCs w:val="20"/>
+          <w:lang w:val="nl-NL" w:eastAsia="en-NL"/>
+        </w:rPr>
+        <w:t xml:space="preserve">van Leeuwen, R. P., de Wit, J. B., &amp; Smit, G. J. M. (2017). Review of </w:t>
       </w:r>
       <w:proofErr w:type="spellStart"/>
       <w:r>
@@ -5780,22 +5760,8 @@
           <w:szCs w:val="20"/>
           <w:lang w:val="nl-NL" w:eastAsia="en-NL"/>
         </w:rPr>
-        <w:t xml:space="preserve"> Management, 150, 941–948. </w:t>
-      </w:r>
-      <w:proofErr w:type="gramStart"/>
-      <w:r>
-        <w:rPr>
-          <w:rStyle w:val="Strong"/>
-          <w:rFonts w:ascii="Civil Premium" w:eastAsia="Times New Roman" w:hAnsi="Civil Premium" w:cs="Times New Roman"/>
-          <w:b w:val="0"/>
-          <w:bCs w:val="0"/>
-          <w:sz w:val="20"/>
-          <w:szCs w:val="20"/>
-          <w:lang w:val="nl-NL" w:eastAsia="en-NL"/>
-        </w:rPr>
-        <w:t>https://doi.org/10.1016/j.enconman.2017.05.081s</w:t>
-      </w:r>
-      <w:proofErr w:type="gramEnd"/>
+        <w:t xml:space="preserve"> Management, 150, 941–948. https://doi.org/10.1016/j.enconman.2017.05.081s</w:t>
+      </w:r>
     </w:p>
     <w:p>
       <w:pPr>
@@ -6125,22 +6091,8 @@
           <w:szCs w:val="20"/>
           <w:lang w:val="nl-NL" w:eastAsia="en-NL"/>
         </w:rPr>
-        <w:t xml:space="preserve"> Change, 79(8), 1513–1524. </w:t>
-      </w:r>
-      <w:proofErr w:type="gramStart"/>
-      <w:r>
-        <w:rPr>
-          <w:rStyle w:val="Strong"/>
-          <w:rFonts w:ascii="Civil Premium" w:eastAsia="Times New Roman" w:hAnsi="Civil Premium" w:cs="Times New Roman"/>
-          <w:b w:val="0"/>
-          <w:bCs w:val="0"/>
-          <w:sz w:val="20"/>
-          <w:szCs w:val="20"/>
-          <w:lang w:val="nl-NL" w:eastAsia="en-NL"/>
-        </w:rPr>
-        <w:t>https://doi.org/10.1016/j.techfore.2012.04.018</w:t>
-      </w:r>
-      <w:proofErr w:type="gramEnd"/>
+        <w:t xml:space="preserve"> Change, 79(8), 1513–1524. https://doi.org/10.1016/j.techfore.2012.04.018</w:t>
+      </w:r>
     </w:p>
     <w:p>
       <w:pPr>
@@ -6620,22 +6572,8 @@
           <w:szCs w:val="20"/>
           <w:lang w:val="nl-NL" w:eastAsia="en-NL"/>
         </w:rPr>
-        <w:t xml:space="preserve">, 63, 101389. </w:t>
-      </w:r>
-      <w:proofErr w:type="gramStart"/>
-      <w:r>
-        <w:rPr>
-          <w:rStyle w:val="Strong"/>
-          <w:rFonts w:ascii="Civil Premium" w:hAnsi="Civil Premium"/>
-          <w:b w:val="0"/>
-          <w:bCs w:val="0"/>
-          <w:sz w:val="20"/>
-          <w:szCs w:val="20"/>
-          <w:lang w:val="nl-NL" w:eastAsia="en-NL"/>
-        </w:rPr>
-        <w:t>https://doi.org/10.1016/j.erss.2019.101389</w:t>
-      </w:r>
-      <w:proofErr w:type="gramEnd"/>
+        <w:t>, 63, 101389. https://doi.org/10.1016/j.erss.2019.101389</w:t>
+      </w:r>
     </w:p>
     <w:p>
       <w:pPr>
@@ -7192,22 +7130,8 @@
           <w:szCs w:val="20"/>
           <w:lang w:val="nl-NL" w:eastAsia="en-NL"/>
         </w:rPr>
-        <w:t xml:space="preserve">, 32(2), 41–44. </w:t>
-      </w:r>
-      <w:proofErr w:type="gramStart"/>
-      <w:r>
-        <w:rPr>
-          <w:rStyle w:val="Strong"/>
-          <w:rFonts w:ascii="Civil Premium" w:eastAsia="Times New Roman" w:hAnsi="Civil Premium" w:cs="Times New Roman"/>
-          <w:b w:val="0"/>
-          <w:bCs w:val="0"/>
-          <w:sz w:val="20"/>
-          <w:szCs w:val="20"/>
-          <w:lang w:val="nl-NL" w:eastAsia="en-NL"/>
-        </w:rPr>
-        <w:t>https://doi.org/10.1080/00963402.1976.11455566</w:t>
-      </w:r>
-      <w:proofErr w:type="gramEnd"/>
+        <w:t>, 32(2), 41–44. https://doi.org/10.1080/00963402.1976.11455566</w:t>
+      </w:r>
     </w:p>
     <w:p>
       <w:pPr>
@@ -9188,11 +9112,30 @@
     <b:Pages>1-52</b:Pages>
     <b:RefOrder>2</b:RefOrder>
   </b:Source>
+  <b:Source>
+    <b:Tag>Mue21</b:Tag>
+    <b:SourceType>JournalArticle</b:SourceType>
+    <b:Guid>{468E8E7C-02B9-4778-A97E-7967A8C75DB2}</b:Guid>
+    <b:Author>
+      <b:Author>
+        <b:NameList>
+          <b:Person>
+            <b:Last>Muellner</b:Last>
+            <b:First>Nikolaus</b:First>
+          </b:Person>
+        </b:NameList>
+      </b:Author>
+    </b:Author>
+    <b:Title>Nuclear energy - The solution to climate change?</b:Title>
+    <b:JournalName>Energy Policy</b:JournalName>
+    <b:Year>2021</b:Year>
+    <b:RefOrder>3</b:RefOrder>
+  </b:Source>
 </b:Sources>
 </file>
 
 <file path=customXml/itemProps1.xml><?xml version="1.0" encoding="utf-8"?>
-<ds:datastoreItem xmlns:ds="http://schemas.openxmlformats.org/officeDocument/2006/customXml" ds:itemID="{B376C573-F0AE-40B3-8053-F7CB766E2A53}">
+<ds:datastoreItem xmlns:ds="http://schemas.openxmlformats.org/officeDocument/2006/customXml" ds:itemID="{90E4C16D-4C1E-42DA-A0A1-3E87A7E00CC5}">
   <ds:schemaRefs>
     <ds:schemaRef ds:uri="http://schemas.openxmlformats.org/officeDocument/2006/bibliography"/>
   </ds:schemaRefs>

</xml_diff>

<commit_message>
vault backup: 2024-05-07 18:05:17
</commit_message>
<xml_diff>
--- a/Vakken/Blok 2/Wetenschapsjournalistiek/Eindpaper (Kernreactoren)/Eindpaper_Kerncentrales_JortSiemes_V4.docx
+++ b/Vakken/Blok 2/Wetenschapsjournalistiek/Eindpaper (Kernreactoren)/Eindpaper_Kerncentrales_JortSiemes_V4.docx
@@ -3416,6 +3416,13 @@
         </w:rPr>
         <w:t xml:space="preserve"> op publieke attitudes onderzoekt, evenals onderzoek dat ingaat op specifieke kwesties met betrekking tot kerncentrales, zoals veiligheid, milieueffecten en economische aspecten. Door deze onderzoeken te bespreken, kan het theoretische kader worden versterkt door empirische voorbeelden te bieden van de dynamiek tussen media en publieke opinie over kerncentrales.</w:t>
       </w:r>
+      <w:r>
+        <w:rPr>
+          <w:rFonts w:ascii="Civil Premium" w:eastAsia="Times New Roman" w:hAnsi="Civil Premium" w:cs="Times New Roman"/>
+          <w:lang w:val="nl-NL" w:eastAsia="en-NL"/>
+        </w:rPr>
+        <w:t xml:space="preserve"> </w:t>
+      </w:r>
     </w:p>
     <w:p>
       <w:pPr>
@@ -3547,6 +3554,496 @@
           <w:rFonts w:ascii="Civil Premium" w:hAnsi="Civil Premium"/>
           <w:b/>
           <w:bCs/>
+          <w:sz w:val="22"/>
+          <w:szCs w:val="22"/>
+          <w:lang w:val="nl-NL"/>
+        </w:rPr>
+      </w:pPr>
+      <w:r>
+        <w:rPr>
+          <w:rFonts w:ascii="Civil Premium" w:hAnsi="Civil Premium"/>
+          <w:b/>
+          <w:bCs/>
+          <w:sz w:val="22"/>
+          <w:szCs w:val="22"/>
+          <w:lang w:val="nl-NL"/>
+        </w:rPr>
+        <w:tab/>
+      </w:r>
+      <w:proofErr w:type="spellStart"/>
+      <w:r>
+        <w:rPr>
+          <w:rFonts w:ascii="Civil Premium" w:hAnsi="Civil Premium"/>
+          <w:b/>
+          <w:bCs/>
+          <w:sz w:val="22"/>
+          <w:szCs w:val="22"/>
+          <w:lang w:val="nl-NL"/>
+        </w:rPr>
+        <w:t>Nuclear</w:t>
+      </w:r>
+      <w:proofErr w:type="spellEnd"/>
+      <w:r>
+        <w:rPr>
+          <w:rFonts w:ascii="Civil Premium" w:hAnsi="Civil Premium"/>
+          <w:b/>
+          <w:bCs/>
+          <w:sz w:val="22"/>
+          <w:szCs w:val="22"/>
+          <w:lang w:val="nl-NL"/>
+        </w:rPr>
+        <w:t xml:space="preserve"> energy does </w:t>
+      </w:r>
+      <w:proofErr w:type="spellStart"/>
+      <w:r>
+        <w:rPr>
+          <w:rFonts w:ascii="Civil Premium" w:hAnsi="Civil Premium"/>
+          <w:b/>
+          <w:bCs/>
+          <w:sz w:val="22"/>
+          <w:szCs w:val="22"/>
+          <w:lang w:val="nl-NL"/>
+        </w:rPr>
+        <w:t>not</w:t>
+      </w:r>
+      <w:proofErr w:type="spellEnd"/>
+      <w:r>
+        <w:rPr>
+          <w:rFonts w:ascii="Civil Premium" w:hAnsi="Civil Premium"/>
+          <w:b/>
+          <w:bCs/>
+          <w:sz w:val="22"/>
+          <w:szCs w:val="22"/>
+          <w:lang w:val="nl-NL"/>
+        </w:rPr>
+        <w:t xml:space="preserve"> </w:t>
+      </w:r>
+      <w:proofErr w:type="spellStart"/>
+      <w:r>
+        <w:rPr>
+          <w:rFonts w:ascii="Civil Premium" w:hAnsi="Civil Premium"/>
+          <w:b/>
+          <w:bCs/>
+          <w:sz w:val="22"/>
+          <w:szCs w:val="22"/>
+          <w:lang w:val="nl-NL"/>
+        </w:rPr>
+        <w:t>contribute</w:t>
+      </w:r>
+      <w:proofErr w:type="spellEnd"/>
+      <w:r>
+        <w:rPr>
+          <w:rFonts w:ascii="Civil Premium" w:hAnsi="Civil Premium"/>
+          <w:b/>
+          <w:bCs/>
+          <w:sz w:val="22"/>
+          <w:szCs w:val="22"/>
+          <w:lang w:val="nl-NL"/>
+        </w:rPr>
+        <w:t xml:space="preserve"> </w:t>
+      </w:r>
+      <w:proofErr w:type="spellStart"/>
+      <w:r>
+        <w:rPr>
+          <w:rFonts w:ascii="Civil Premium" w:hAnsi="Civil Premium"/>
+          <w:b/>
+          <w:bCs/>
+          <w:sz w:val="22"/>
+          <w:szCs w:val="22"/>
+          <w:lang w:val="nl-NL"/>
+        </w:rPr>
+        <w:t>to</w:t>
+      </w:r>
+      <w:proofErr w:type="spellEnd"/>
+      <w:r>
+        <w:rPr>
+          <w:rFonts w:ascii="Civil Premium" w:hAnsi="Civil Premium"/>
+          <w:b/>
+          <w:bCs/>
+          <w:sz w:val="22"/>
+          <w:szCs w:val="22"/>
+          <w:lang w:val="nl-NL"/>
+        </w:rPr>
+        <w:t xml:space="preserve"> carbon </w:t>
+      </w:r>
+      <w:proofErr w:type="spellStart"/>
+      <w:r>
+        <w:rPr>
+          <w:rFonts w:ascii="Civil Premium" w:hAnsi="Civil Premium"/>
+          <w:b/>
+          <w:bCs/>
+          <w:sz w:val="22"/>
+          <w:szCs w:val="22"/>
+          <w:lang w:val="nl-NL"/>
+        </w:rPr>
+        <w:t>reduction</w:t>
+      </w:r>
+      <w:proofErr w:type="spellEnd"/>
+      <w:r>
+        <w:rPr>
+          <w:rFonts w:ascii="Civil Premium" w:hAnsi="Civil Premium"/>
+          <w:b/>
+          <w:bCs/>
+          <w:sz w:val="22"/>
+          <w:szCs w:val="22"/>
+          <w:lang w:val="nl-NL"/>
+        </w:rPr>
+        <w:t xml:space="preserve"> </w:t>
+      </w:r>
+      <w:proofErr w:type="spellStart"/>
+      <w:r>
+        <w:rPr>
+          <w:rFonts w:ascii="Civil Premium" w:hAnsi="Civil Premium"/>
+          <w:b/>
+          <w:bCs/>
+          <w:sz w:val="22"/>
+          <w:szCs w:val="22"/>
+          <w:lang w:val="nl-NL"/>
+        </w:rPr>
+        <w:t>unlike</w:t>
+      </w:r>
+      <w:proofErr w:type="spellEnd"/>
+      <w:r>
+        <w:rPr>
+          <w:rFonts w:ascii="Civil Premium" w:hAnsi="Civil Premium"/>
+          <w:b/>
+          <w:bCs/>
+          <w:sz w:val="22"/>
+          <w:szCs w:val="22"/>
+          <w:lang w:val="nl-NL"/>
+        </w:rPr>
+        <w:t xml:space="preserve"> </w:t>
+      </w:r>
+      <w:proofErr w:type="spellStart"/>
+      <w:r>
+        <w:rPr>
+          <w:rFonts w:ascii="Civil Premium" w:hAnsi="Civil Premium"/>
+          <w:b/>
+          <w:bCs/>
+          <w:sz w:val="22"/>
+          <w:szCs w:val="22"/>
+          <w:lang w:val="nl-NL"/>
+        </w:rPr>
+        <w:t>renewable</w:t>
+      </w:r>
+      <w:proofErr w:type="spellEnd"/>
+      <w:r>
+        <w:rPr>
+          <w:rFonts w:ascii="Civil Premium" w:hAnsi="Civil Premium"/>
+          <w:b/>
+          <w:bCs/>
+          <w:sz w:val="22"/>
+          <w:szCs w:val="22"/>
+          <w:lang w:val="nl-NL"/>
+        </w:rPr>
+        <w:t xml:space="preserve"> energy. The development </w:t>
+      </w:r>
+      <w:proofErr w:type="spellStart"/>
+      <w:r>
+        <w:rPr>
+          <w:rFonts w:ascii="Civil Premium" w:hAnsi="Civil Premium"/>
+          <w:b/>
+          <w:bCs/>
+          <w:sz w:val="22"/>
+          <w:szCs w:val="22"/>
+          <w:lang w:val="nl-NL"/>
+        </w:rPr>
+        <w:t>and</w:t>
+      </w:r>
+      <w:proofErr w:type="spellEnd"/>
+      <w:r>
+        <w:rPr>
+          <w:rFonts w:ascii="Civil Premium" w:hAnsi="Civil Premium"/>
+          <w:b/>
+          <w:bCs/>
+          <w:sz w:val="22"/>
+          <w:szCs w:val="22"/>
+          <w:lang w:val="nl-NL"/>
+        </w:rPr>
+        <w:t xml:space="preserve"> </w:t>
+      </w:r>
+      <w:proofErr w:type="spellStart"/>
+      <w:r>
+        <w:rPr>
+          <w:rFonts w:ascii="Civil Premium" w:hAnsi="Civil Premium"/>
+          <w:b/>
+          <w:bCs/>
+          <w:sz w:val="22"/>
+          <w:szCs w:val="22"/>
+          <w:lang w:val="nl-NL"/>
+        </w:rPr>
+        <w:t>expansion</w:t>
+      </w:r>
+      <w:proofErr w:type="spellEnd"/>
+      <w:r>
+        <w:rPr>
+          <w:rFonts w:ascii="Civil Premium" w:hAnsi="Civil Premium"/>
+          <w:b/>
+          <w:bCs/>
+          <w:sz w:val="22"/>
+          <w:szCs w:val="22"/>
+          <w:lang w:val="nl-NL"/>
+        </w:rPr>
+        <w:t xml:space="preserve"> of </w:t>
+      </w:r>
+      <w:proofErr w:type="spellStart"/>
+      <w:r>
+        <w:rPr>
+          <w:rFonts w:ascii="Civil Premium" w:hAnsi="Civil Premium"/>
+          <w:b/>
+          <w:bCs/>
+          <w:sz w:val="22"/>
+          <w:szCs w:val="22"/>
+          <w:lang w:val="nl-NL"/>
+        </w:rPr>
+        <w:t>renewable</w:t>
+      </w:r>
+      <w:proofErr w:type="spellEnd"/>
+      <w:r>
+        <w:rPr>
+          <w:rFonts w:ascii="Civil Premium" w:hAnsi="Civil Premium"/>
+          <w:b/>
+          <w:bCs/>
+          <w:sz w:val="22"/>
+          <w:szCs w:val="22"/>
+          <w:lang w:val="nl-NL"/>
+        </w:rPr>
+        <w:t xml:space="preserve">, </w:t>
+      </w:r>
+      <w:proofErr w:type="spellStart"/>
+      <w:r>
+        <w:rPr>
+          <w:rFonts w:ascii="Civil Premium" w:hAnsi="Civil Premium"/>
+          <w:b/>
+          <w:bCs/>
+          <w:sz w:val="22"/>
+          <w:szCs w:val="22"/>
+          <w:lang w:val="nl-NL"/>
+        </w:rPr>
+        <w:t>not</w:t>
+      </w:r>
+      <w:proofErr w:type="spellEnd"/>
+      <w:r>
+        <w:rPr>
+          <w:rFonts w:ascii="Civil Premium" w:hAnsi="Civil Premium"/>
+          <w:b/>
+          <w:bCs/>
+          <w:sz w:val="22"/>
+          <w:szCs w:val="22"/>
+          <w:lang w:val="nl-NL"/>
+        </w:rPr>
+        <w:t xml:space="preserve"> </w:t>
+      </w:r>
+      <w:proofErr w:type="spellStart"/>
+      <w:r>
+        <w:rPr>
+          <w:rFonts w:ascii="Civil Premium" w:hAnsi="Civil Premium"/>
+          <w:b/>
+          <w:bCs/>
+          <w:sz w:val="22"/>
+          <w:szCs w:val="22"/>
+          <w:lang w:val="nl-NL"/>
+        </w:rPr>
+        <w:t>nuclear</w:t>
+      </w:r>
+      <w:proofErr w:type="spellEnd"/>
+      <w:r>
+        <w:rPr>
+          <w:rFonts w:ascii="Civil Premium" w:hAnsi="Civil Premium"/>
+          <w:b/>
+          <w:bCs/>
+          <w:sz w:val="22"/>
+          <w:szCs w:val="22"/>
+          <w:lang w:val="nl-NL"/>
+        </w:rPr>
+        <w:t xml:space="preserve">, energy are </w:t>
+      </w:r>
+      <w:proofErr w:type="spellStart"/>
+      <w:r>
+        <w:rPr>
+          <w:rFonts w:ascii="Civil Premium" w:hAnsi="Civil Premium"/>
+          <w:b/>
+          <w:bCs/>
+          <w:sz w:val="22"/>
+          <w:szCs w:val="22"/>
+          <w:lang w:val="nl-NL"/>
+        </w:rPr>
+        <w:t>essential</w:t>
+      </w:r>
+      <w:proofErr w:type="spellEnd"/>
+      <w:r>
+        <w:rPr>
+          <w:rFonts w:ascii="Civil Premium" w:hAnsi="Civil Premium"/>
+          <w:b/>
+          <w:bCs/>
+          <w:sz w:val="22"/>
+          <w:szCs w:val="22"/>
+          <w:lang w:val="nl-NL"/>
+        </w:rPr>
+        <w:t xml:space="preserve"> </w:t>
+      </w:r>
+      <w:proofErr w:type="spellStart"/>
+      <w:r>
+        <w:rPr>
+          <w:rFonts w:ascii="Civil Premium" w:hAnsi="Civil Premium"/>
+          <w:b/>
+          <w:bCs/>
+          <w:sz w:val="22"/>
+          <w:szCs w:val="22"/>
+          <w:lang w:val="nl-NL"/>
+        </w:rPr>
+        <w:t>to</w:t>
+      </w:r>
+      <w:proofErr w:type="spellEnd"/>
+      <w:r>
+        <w:rPr>
+          <w:rFonts w:ascii="Civil Premium" w:hAnsi="Civil Premium"/>
+          <w:b/>
+          <w:bCs/>
+          <w:sz w:val="22"/>
+          <w:szCs w:val="22"/>
+          <w:lang w:val="nl-NL"/>
+        </w:rPr>
+        <w:t xml:space="preserve"> </w:t>
+      </w:r>
+      <w:proofErr w:type="spellStart"/>
+      <w:r>
+        <w:rPr>
+          <w:rFonts w:ascii="Civil Premium" w:hAnsi="Civil Premium"/>
+          <w:b/>
+          <w:bCs/>
+          <w:sz w:val="22"/>
+          <w:szCs w:val="22"/>
+          <w:lang w:val="nl-NL"/>
+        </w:rPr>
+        <w:t>prevent</w:t>
+      </w:r>
+      <w:proofErr w:type="spellEnd"/>
+      <w:r>
+        <w:rPr>
+          <w:rFonts w:ascii="Civil Premium" w:hAnsi="Civil Premium"/>
+          <w:b/>
+          <w:bCs/>
+          <w:sz w:val="22"/>
+          <w:szCs w:val="22"/>
+          <w:lang w:val="nl-NL"/>
+        </w:rPr>
+        <w:t xml:space="preserve"> </w:t>
+      </w:r>
+      <w:proofErr w:type="spellStart"/>
+      <w:r>
+        <w:rPr>
+          <w:rFonts w:ascii="Civil Premium" w:hAnsi="Civil Premium"/>
+          <w:b/>
+          <w:bCs/>
+          <w:sz w:val="22"/>
+          <w:szCs w:val="22"/>
+          <w:lang w:val="nl-NL"/>
+        </w:rPr>
+        <w:t>global</w:t>
+      </w:r>
+      <w:proofErr w:type="spellEnd"/>
+      <w:r>
+        <w:rPr>
+          <w:rFonts w:ascii="Civil Premium" w:hAnsi="Civil Premium"/>
+          <w:b/>
+          <w:bCs/>
+          <w:sz w:val="22"/>
+          <w:szCs w:val="22"/>
+          <w:lang w:val="nl-NL"/>
+        </w:rPr>
+        <w:t xml:space="preserve"> warming </w:t>
+      </w:r>
+      <w:sdt>
+        <w:sdtPr>
+          <w:rPr>
+            <w:rFonts w:ascii="Civil Premium" w:hAnsi="Civil Premium"/>
+            <w:b/>
+            <w:bCs/>
+            <w:sz w:val="22"/>
+            <w:szCs w:val="22"/>
+            <w:lang w:val="nl-NL"/>
+          </w:rPr>
+          <w:id w:val="-2052223442"/>
+          <w:citation/>
+        </w:sdtPr>
+        <w:sdtContent>
+          <w:r>
+            <w:rPr>
+              <w:rFonts w:ascii="Civil Premium" w:hAnsi="Civil Premium"/>
+              <w:b/>
+              <w:bCs/>
+              <w:sz w:val="22"/>
+              <w:szCs w:val="22"/>
+              <w:lang w:val="nl-NL"/>
+            </w:rPr>
+            <w:fldChar w:fldCharType="begin"/>
+          </w:r>
+          <w:r>
+            <w:rPr>
+              <w:rFonts w:ascii="Civil Premium" w:hAnsi="Civil Premium"/>
+              <w:b/>
+              <w:bCs/>
+              <w:sz w:val="22"/>
+              <w:szCs w:val="22"/>
+              <w:lang w:val="nl-NL"/>
+            </w:rPr>
+            <w:instrText xml:space="preserve"> CITATION Jin18 \l 1043 </w:instrText>
+          </w:r>
+          <w:r>
+            <w:rPr>
+              <w:rFonts w:ascii="Civil Premium" w:hAnsi="Civil Premium"/>
+              <w:b/>
+              <w:bCs/>
+              <w:sz w:val="22"/>
+              <w:szCs w:val="22"/>
+              <w:lang w:val="nl-NL"/>
+            </w:rPr>
+            <w:fldChar w:fldCharType="separate"/>
+          </w:r>
+          <w:r>
+            <w:rPr>
+              <w:rFonts w:ascii="Civil Premium" w:hAnsi="Civil Premium"/>
+              <w:noProof/>
+              <w:sz w:val="22"/>
+              <w:szCs w:val="22"/>
+              <w:lang w:val="nl-NL"/>
+            </w:rPr>
+            <w:t>(Jin &amp; Kim, 2018)</w:t>
+          </w:r>
+          <w:r>
+            <w:rPr>
+              <w:rFonts w:ascii="Civil Premium" w:hAnsi="Civil Premium"/>
+              <w:b/>
+              <w:bCs/>
+              <w:sz w:val="22"/>
+              <w:szCs w:val="22"/>
+              <w:lang w:val="nl-NL"/>
+            </w:rPr>
+            <w:fldChar w:fldCharType="end"/>
+          </w:r>
+        </w:sdtContent>
+      </w:sdt>
+      <w:r>
+        <w:rPr>
+          <w:rFonts w:ascii="Civil Premium" w:hAnsi="Civil Premium"/>
+          <w:b/>
+          <w:bCs/>
+          <w:sz w:val="22"/>
+          <w:szCs w:val="22"/>
+          <w:lang w:val="nl-NL"/>
+        </w:rPr>
+        <w:t>.</w:t>
+      </w:r>
+    </w:p>
+    <w:p>
+      <w:pPr>
+        <w:pStyle w:val="NormalWeb"/>
+        <w:outlineLvl w:val="2"/>
+        <w:rPr>
+          <w:rFonts w:ascii="Civil Premium" w:hAnsi="Civil Premium"/>
+          <w:b/>
+          <w:bCs/>
           <w:sz w:val="28"/>
           <w:szCs w:val="28"/>
           <w:lang w:val="nl-NL"/>
@@ -3824,7 +4321,27 @@
           <w:szCs w:val="22"/>
           <w:lang w:val="nl-NL"/>
         </w:rPr>
-        <w:t xml:space="preserve">Hoe word kernenergie </w:t>
+        <w:t xml:space="preserve">Hoe </w:t>
+      </w:r>
+      <w:proofErr w:type="gramStart"/>
+      <w:r>
+        <w:rPr>
+          <w:rFonts w:ascii="Civil Premium" w:hAnsi="Civil Premium"/>
+          <w:sz w:val="22"/>
+          <w:szCs w:val="22"/>
+          <w:lang w:val="nl-NL"/>
+        </w:rPr>
+        <w:t>word</w:t>
+      </w:r>
+      <w:proofErr w:type="gramEnd"/>
+      <w:r>
+        <w:rPr>
+          <w:rFonts w:ascii="Civil Premium" w:hAnsi="Civil Premium"/>
+          <w:sz w:val="22"/>
+          <w:szCs w:val="22"/>
+          <w:lang w:val="nl-NL"/>
+        </w:rPr>
+        <w:t xml:space="preserve"> kernenergie </w:t>
       </w:r>
       <w:proofErr w:type="spellStart"/>
       <w:r>
@@ -4344,6 +4861,39 @@
                   <w:noProof/>
                   <w:lang w:val="nl-NL"/>
                 </w:rPr>
+                <w:t xml:space="preserve">Jin, T., &amp; Kim, J. (2018). What is better for mitigating carbon emissions– Renewable energy or nuclear energy? A panel data analysis. </w:t>
+              </w:r>
+              <w:r>
+                <w:rPr>
+                  <w:i/>
+                  <w:iCs/>
+                  <w:noProof/>
+                  <w:lang w:val="nl-NL"/>
+                </w:rPr>
+                <w:t>Renewable &amp; sustainable energy reviews, Vol.91</w:t>
+              </w:r>
+              <w:r>
+                <w:rPr>
+                  <w:noProof/>
+                  <w:lang w:val="nl-NL"/>
+                </w:rPr>
+                <w:t>, 464-471.</w:t>
+              </w:r>
+            </w:p>
+            <w:p>
+              <w:pPr>
+                <w:pStyle w:val="Bibliography"/>
+                <w:ind w:left="720" w:hanging="720"/>
+                <w:rPr>
+                  <w:noProof/>
+                  <w:lang w:val="nl-NL"/>
+                </w:rPr>
+              </w:pPr>
+              <w:r>
+                <w:rPr>
+                  <w:noProof/>
+                  <w:lang w:val="nl-NL"/>
+                </w:rPr>
                 <w:t xml:space="preserve">Mathew, M. (2022). Nuclear energy: A pathway towards mitigation of global warming. </w:t>
               </w:r>
               <w:r>
@@ -4364,6 +4914,39 @@
               </w:r>
             </w:p>
             <w:p>
+              <w:pPr>
+                <w:pStyle w:val="Bibliography"/>
+                <w:ind w:left="720" w:hanging="720"/>
+                <w:rPr>
+                  <w:noProof/>
+                  <w:lang w:val="nl-NL"/>
+                </w:rPr>
+              </w:pPr>
+              <w:r>
+                <w:rPr>
+                  <w:noProof/>
+                  <w:lang w:val="nl-NL"/>
+                </w:rPr>
+                <w:t xml:space="preserve">Muellner, N. (2021). Nuclear energy - The solution to climate change? </w:t>
+              </w:r>
+              <w:r>
+                <w:rPr>
+                  <w:i/>
+                  <w:iCs/>
+                  <w:noProof/>
+                  <w:lang w:val="nl-NL"/>
+                </w:rPr>
+                <w:t>Energy Policy</w:t>
+              </w:r>
+              <w:r>
+                <w:rPr>
+                  <w:noProof/>
+                  <w:lang w:val="nl-NL"/>
+                </w:rPr>
+                <w:t>.</w:t>
+              </w:r>
+            </w:p>
+            <w:p>
               <w:r>
                 <w:rPr>
                   <w:b/>
@@ -4619,7 +5202,33 @@
           <w:szCs w:val="20"/>
           <w:lang w:val="nl-NL"/>
         </w:rPr>
-        <w:t xml:space="preserve">. https://doi.org/10.1093/oxfordhb/9780190497620.013.5 </w:t>
+        <w:t xml:space="preserve">. </w:t>
+      </w:r>
+      <w:proofErr w:type="gramStart"/>
+      <w:r>
+        <w:rPr>
+          <w:rStyle w:val="Strong"/>
+          <w:rFonts w:ascii="Civil Premium" w:eastAsiaTheme="minorHAnsi" w:hAnsi="Civil Premium" w:cstheme="minorBidi"/>
+          <w:b w:val="0"/>
+          <w:bCs w:val="0"/>
+          <w:sz w:val="20"/>
+          <w:szCs w:val="20"/>
+          <w:lang w:val="nl-NL"/>
+        </w:rPr>
+        <w:t>https://doi.org/10.1093/oxfordhb/9780190497620.013.5</w:t>
+      </w:r>
+      <w:proofErr w:type="gramEnd"/>
+      <w:r>
+        <w:rPr>
+          <w:rStyle w:val="Strong"/>
+          <w:rFonts w:ascii="Civil Premium" w:eastAsiaTheme="minorHAnsi" w:hAnsi="Civil Premium" w:cstheme="minorBidi"/>
+          <w:b w:val="0"/>
+          <w:bCs w:val="0"/>
+          <w:sz w:val="20"/>
+          <w:szCs w:val="20"/>
+          <w:lang w:val="nl-NL"/>
+        </w:rPr>
+        <w:t xml:space="preserve"> </w:t>
       </w:r>
     </w:p>
     <w:p>
@@ -4736,8 +5345,22 @@
           <w:szCs w:val="20"/>
           <w:lang w:val="nl-NL" w:eastAsia="en-NL"/>
         </w:rPr>
-        <w:t xml:space="preserve"> Risk Reporting. European Journal Of Communication, 23(3), 319–341. https://doi.org/10.1177/0267323108092538</w:t>
-      </w:r>
+        <w:t xml:space="preserve"> Risk Reporting. European Journal Of Communication, 23(3), 319–341. </w:t>
+      </w:r>
+      <w:proofErr w:type="gramStart"/>
+      <w:r>
+        <w:rPr>
+          <w:rStyle w:val="Strong"/>
+          <w:rFonts w:ascii="Civil Premium" w:hAnsi="Civil Premium"/>
+          <w:b w:val="0"/>
+          <w:bCs w:val="0"/>
+          <w:sz w:val="20"/>
+          <w:szCs w:val="20"/>
+          <w:lang w:val="nl-NL" w:eastAsia="en-NL"/>
+        </w:rPr>
+        <w:t>https://doi.org/10.1177/0267323108092538</w:t>
+      </w:r>
+      <w:proofErr w:type="gramEnd"/>
     </w:p>
     <w:p>
       <w:pPr>
@@ -4839,8 +5462,22 @@
           <w:szCs w:val="20"/>
           <w:lang w:val="nl-NL" w:eastAsia="en-NL"/>
         </w:rPr>
-        <w:t>, England), 17(3), 373–382. https://doi.org/10.1260/095830506778119407</w:t>
-      </w:r>
+        <w:t xml:space="preserve">, England), 17(3), 373–382. </w:t>
+      </w:r>
+      <w:proofErr w:type="gramStart"/>
+      <w:r>
+        <w:rPr>
+          <w:rStyle w:val="Strong"/>
+          <w:rFonts w:ascii="Civil Premium" w:eastAsia="Times New Roman" w:hAnsi="Civil Premium" w:cs="Times New Roman"/>
+          <w:b w:val="0"/>
+          <w:bCs w:val="0"/>
+          <w:sz w:val="20"/>
+          <w:szCs w:val="20"/>
+          <w:lang w:val="nl-NL" w:eastAsia="en-NL"/>
+        </w:rPr>
+        <w:t>https://doi.org/10.1260/095830506778119407</w:t>
+      </w:r>
+      <w:proofErr w:type="gramEnd"/>
     </w:p>
     <w:p>
       <w:pPr>
@@ -5124,8 +5761,22 @@
           <w:szCs w:val="20"/>
           <w:lang w:val="nl-NL" w:eastAsia="en-NL"/>
         </w:rPr>
-        <w:t xml:space="preserve"> energy over time. European Journal of Communication (London), 31(3), 260–282. https://doi.org/10.1177/0267323116629879</w:t>
-      </w:r>
+        <w:t xml:space="preserve"> energy over time. European Journal of Communication (London), 31(3), 260–282. </w:t>
+      </w:r>
+      <w:proofErr w:type="gramStart"/>
+      <w:r>
+        <w:rPr>
+          <w:rStyle w:val="Strong"/>
+          <w:rFonts w:ascii="Civil Premium" w:eastAsia="Times New Roman" w:hAnsi="Civil Premium" w:cs="Times New Roman"/>
+          <w:b w:val="0"/>
+          <w:bCs w:val="0"/>
+          <w:sz w:val="20"/>
+          <w:szCs w:val="20"/>
+          <w:lang w:val="nl-NL" w:eastAsia="en-NL"/>
+        </w:rPr>
+        <w:t>https://doi.org/10.1177/0267323116629879</w:t>
+      </w:r>
+      <w:proofErr w:type="gramEnd"/>
     </w:p>
     <w:p>
       <w:pPr>
@@ -5540,8 +6191,22 @@
           <w:szCs w:val="20"/>
           <w:lang w:val="nl-NL" w:eastAsia="en-NL"/>
         </w:rPr>
-        <w:t xml:space="preserve"> Change, 78(6), 910–930. https://doi.org/10.1016/j.techfore.2010.12.004</w:t>
-      </w:r>
+        <w:t xml:space="preserve"> Change, 78(6), 910–930. </w:t>
+      </w:r>
+      <w:proofErr w:type="gramStart"/>
+      <w:r>
+        <w:rPr>
+          <w:rStyle w:val="Strong"/>
+          <w:rFonts w:ascii="Civil Premium" w:hAnsi="Civil Premium"/>
+          <w:b w:val="0"/>
+          <w:bCs w:val="0"/>
+          <w:sz w:val="20"/>
+          <w:szCs w:val="20"/>
+          <w:lang w:val="nl-NL" w:eastAsia="en-NL"/>
+        </w:rPr>
+        <w:t>https://doi.org/10.1016/j.techfore.2010.12.004</w:t>
+      </w:r>
+      <w:proofErr w:type="gramEnd"/>
     </w:p>
     <w:p>
       <w:pPr>
@@ -5568,17 +6233,31 @@
           <w:lang w:val="nl-NL" w:eastAsia="en-NL"/>
         </w:rPr>
       </w:pPr>
-      <w:r>
-        <w:rPr>
-          <w:rStyle w:val="Strong"/>
-          <w:rFonts w:ascii="Civil Premium" w:eastAsia="Times New Roman" w:hAnsi="Civil Premium" w:cs="Times New Roman"/>
-          <w:b w:val="0"/>
-          <w:bCs w:val="0"/>
-          <w:sz w:val="20"/>
-          <w:szCs w:val="20"/>
-          <w:lang w:val="nl-NL" w:eastAsia="en-NL"/>
-        </w:rPr>
-        <w:t xml:space="preserve">van Leeuwen, R. P., de Wit, J. B., &amp; Smit, G. J. M. (2017). Review of </w:t>
+      <w:proofErr w:type="gramStart"/>
+      <w:r>
+        <w:rPr>
+          <w:rStyle w:val="Strong"/>
+          <w:rFonts w:ascii="Civil Premium" w:eastAsia="Times New Roman" w:hAnsi="Civil Premium" w:cs="Times New Roman"/>
+          <w:b w:val="0"/>
+          <w:bCs w:val="0"/>
+          <w:sz w:val="20"/>
+          <w:szCs w:val="20"/>
+          <w:lang w:val="nl-NL" w:eastAsia="en-NL"/>
+        </w:rPr>
+        <w:t>van</w:t>
+      </w:r>
+      <w:proofErr w:type="gramEnd"/>
+      <w:r>
+        <w:rPr>
+          <w:rStyle w:val="Strong"/>
+          <w:rFonts w:ascii="Civil Premium" w:eastAsia="Times New Roman" w:hAnsi="Civil Premium" w:cs="Times New Roman"/>
+          <w:b w:val="0"/>
+          <w:bCs w:val="0"/>
+          <w:sz w:val="20"/>
+          <w:szCs w:val="20"/>
+          <w:lang w:val="nl-NL" w:eastAsia="en-NL"/>
+        </w:rPr>
+        <w:t xml:space="preserve"> Leeuwen, R. P., de Wit, J. B., &amp; Smit, G. J. M. (2017). Review of </w:t>
       </w:r>
       <w:proofErr w:type="spellStart"/>
       <w:r>
@@ -5760,8 +6439,22 @@
           <w:szCs w:val="20"/>
           <w:lang w:val="nl-NL" w:eastAsia="en-NL"/>
         </w:rPr>
-        <w:t xml:space="preserve"> Management, 150, 941–948. https://doi.org/10.1016/j.enconman.2017.05.081s</w:t>
-      </w:r>
+        <w:t xml:space="preserve"> Management, 150, 941–948. </w:t>
+      </w:r>
+      <w:proofErr w:type="gramStart"/>
+      <w:r>
+        <w:rPr>
+          <w:rStyle w:val="Strong"/>
+          <w:rFonts w:ascii="Civil Premium" w:eastAsia="Times New Roman" w:hAnsi="Civil Premium" w:cs="Times New Roman"/>
+          <w:b w:val="0"/>
+          <w:bCs w:val="0"/>
+          <w:sz w:val="20"/>
+          <w:szCs w:val="20"/>
+          <w:lang w:val="nl-NL" w:eastAsia="en-NL"/>
+        </w:rPr>
+        <w:t>https://doi.org/10.1016/j.enconman.2017.05.081s</w:t>
+      </w:r>
+      <w:proofErr w:type="gramEnd"/>
     </w:p>
     <w:p>
       <w:pPr>
@@ -6091,8 +6784,22 @@
           <w:szCs w:val="20"/>
           <w:lang w:val="nl-NL" w:eastAsia="en-NL"/>
         </w:rPr>
-        <w:t xml:space="preserve"> Change, 79(8), 1513–1524. https://doi.org/10.1016/j.techfore.2012.04.018</w:t>
-      </w:r>
+        <w:t xml:space="preserve"> Change, 79(8), 1513–1524. </w:t>
+      </w:r>
+      <w:proofErr w:type="gramStart"/>
+      <w:r>
+        <w:rPr>
+          <w:rStyle w:val="Strong"/>
+          <w:rFonts w:ascii="Civil Premium" w:eastAsia="Times New Roman" w:hAnsi="Civil Premium" w:cs="Times New Roman"/>
+          <w:b w:val="0"/>
+          <w:bCs w:val="0"/>
+          <w:sz w:val="20"/>
+          <w:szCs w:val="20"/>
+          <w:lang w:val="nl-NL" w:eastAsia="en-NL"/>
+        </w:rPr>
+        <w:t>https://doi.org/10.1016/j.techfore.2012.04.018</w:t>
+      </w:r>
+      <w:proofErr w:type="gramEnd"/>
     </w:p>
     <w:p>
       <w:pPr>
@@ -6572,8 +7279,22 @@
           <w:szCs w:val="20"/>
           <w:lang w:val="nl-NL" w:eastAsia="en-NL"/>
         </w:rPr>
-        <w:t>, 63, 101389. https://doi.org/10.1016/j.erss.2019.101389</w:t>
-      </w:r>
+        <w:t xml:space="preserve">, 63, 101389. </w:t>
+      </w:r>
+      <w:proofErr w:type="gramStart"/>
+      <w:r>
+        <w:rPr>
+          <w:rStyle w:val="Strong"/>
+          <w:rFonts w:ascii="Civil Premium" w:hAnsi="Civil Premium"/>
+          <w:b w:val="0"/>
+          <w:bCs w:val="0"/>
+          <w:sz w:val="20"/>
+          <w:szCs w:val="20"/>
+          <w:lang w:val="nl-NL" w:eastAsia="en-NL"/>
+        </w:rPr>
+        <w:t>https://doi.org/10.1016/j.erss.2019.101389</w:t>
+      </w:r>
+      <w:proofErr w:type="gramEnd"/>
     </w:p>
     <w:p>
       <w:pPr>
@@ -7130,8 +7851,22 @@
           <w:szCs w:val="20"/>
           <w:lang w:val="nl-NL" w:eastAsia="en-NL"/>
         </w:rPr>
-        <w:t>, 32(2), 41–44. https://doi.org/10.1080/00963402.1976.11455566</w:t>
-      </w:r>
+        <w:t xml:space="preserve">, 32(2), 41–44. </w:t>
+      </w:r>
+      <w:proofErr w:type="gramStart"/>
+      <w:r>
+        <w:rPr>
+          <w:rStyle w:val="Strong"/>
+          <w:rFonts w:ascii="Civil Premium" w:eastAsia="Times New Roman" w:hAnsi="Civil Premium" w:cs="Times New Roman"/>
+          <w:b w:val="0"/>
+          <w:bCs w:val="0"/>
+          <w:sz w:val="20"/>
+          <w:szCs w:val="20"/>
+          <w:lang w:val="nl-NL" w:eastAsia="en-NL"/>
+        </w:rPr>
+        <w:t>https://doi.org/10.1080/00963402.1976.11455566</w:t>
+      </w:r>
+      <w:proofErr w:type="gramEnd"/>
     </w:p>
     <w:p>
       <w:pPr>
@@ -9131,11 +9866,35 @@
     <b:Year>2021</b:Year>
     <b:RefOrder>3</b:RefOrder>
   </b:Source>
+  <b:Source>
+    <b:Tag>Jin18</b:Tag>
+    <b:SourceType>JournalArticle</b:SourceType>
+    <b:Guid>{DF0DD581-2EC8-4F92-AB9E-DCA214687EAD}</b:Guid>
+    <b:Author>
+      <b:Author>
+        <b:NameList>
+          <b:Person>
+            <b:Last>Jin</b:Last>
+            <b:First>Taeyoung</b:First>
+          </b:Person>
+          <b:Person>
+            <b:Last>Kim</b:Last>
+            <b:First>Jinsoo</b:First>
+          </b:Person>
+        </b:NameList>
+      </b:Author>
+    </b:Author>
+    <b:Title>What is better for mitigating carbon emissions– Renewable energy or nuclear energy? A panel data analysis</b:Title>
+    <b:JournalName>Renewable &amp; sustainable energy reviews, Vol.91</b:JournalName>
+    <b:Year>2018</b:Year>
+    <b:Pages>464-471</b:Pages>
+    <b:RefOrder>4</b:RefOrder>
+  </b:Source>
 </b:Sources>
 </file>
 
 <file path=customXml/itemProps1.xml><?xml version="1.0" encoding="utf-8"?>
-<ds:datastoreItem xmlns:ds="http://schemas.openxmlformats.org/officeDocument/2006/customXml" ds:itemID="{90E4C16D-4C1E-42DA-A0A1-3E87A7E00CC5}">
+<ds:datastoreItem xmlns:ds="http://schemas.openxmlformats.org/officeDocument/2006/customXml" ds:itemID="{E37C7BCD-49AF-44B3-89AC-D7C51F798CF3}">
   <ds:schemaRefs>
     <ds:schemaRef ds:uri="http://schemas.openxmlformats.org/officeDocument/2006/bibliography"/>
   </ds:schemaRefs>

</xml_diff>

<commit_message>
vault backup: 2024-05-16 10:14:31
</commit_message>
<xml_diff>
--- a/Vakken/Blok 2/Wetenschapsjournalistiek/Eindpaper (Kernreactoren)/Eindpaper_Kerncentrales_JortSiemes_V4.docx
+++ b/Vakken/Blok 2/Wetenschapsjournalistiek/Eindpaper (Kernreactoren)/Eindpaper_Kerncentrales_JortSiemes_V4.docx
@@ -5568,17 +5568,105 @@
           <w:rFonts w:ascii="Civil Premium" w:hAnsi="Civil Premium"/>
           <w:sz w:val="22"/>
           <w:szCs w:val="22"/>
-          <w:highlight w:val="yellow"/>
-          <w:lang w:val="nl-NL"/>
-        </w:rPr>
-        <w:t>In de decennia van de jaren 1950 en 1960 fungeerden culturele activiteiten als een belangrijk vehikel voor de legitimatie van kernenergie, waardoor het een stevig cultureel fundament verwierf, ondanks voortdurende zorgen over de hoge kosten</w:t>
-      </w:r>
-      <w:r>
-        <w:rPr>
-          <w:rFonts w:ascii="Civil Premium" w:hAnsi="Civil Premium"/>
-          <w:sz w:val="22"/>
-          <w:szCs w:val="22"/>
-          <w:highlight w:val="yellow"/>
+          <w:lang w:val="nl-NL"/>
+        </w:rPr>
+        <w:t xml:space="preserve">In de decennia van de jaren 1950 en 1960 </w:t>
+      </w:r>
+      <w:r>
+        <w:rPr>
+          <w:rFonts w:ascii="Civil Premium" w:hAnsi="Civil Premium"/>
+          <w:sz w:val="22"/>
+          <w:szCs w:val="22"/>
+          <w:lang w:val="nl-NL"/>
+        </w:rPr>
+        <w:t xml:space="preserve">waren </w:t>
+      </w:r>
+      <w:r>
+        <w:rPr>
+          <w:rFonts w:ascii="Civil Premium" w:hAnsi="Civil Premium"/>
+          <w:sz w:val="22"/>
+          <w:szCs w:val="22"/>
+          <w:lang w:val="nl-NL"/>
+        </w:rPr>
+        <w:t xml:space="preserve">culturele activiteiten </w:t>
+      </w:r>
+      <w:r>
+        <w:rPr>
+          <w:rFonts w:ascii="Civil Premium" w:hAnsi="Civil Premium"/>
+          <w:sz w:val="22"/>
+          <w:szCs w:val="22"/>
+          <w:lang w:val="nl-NL"/>
+        </w:rPr>
+        <w:t xml:space="preserve">belangrijk voor de </w:t>
+      </w:r>
+      <w:r>
+        <w:rPr>
+          <w:rFonts w:ascii="Civil Premium" w:hAnsi="Civil Premium"/>
+          <w:sz w:val="22"/>
+          <w:szCs w:val="22"/>
+          <w:lang w:val="nl-NL"/>
+        </w:rPr>
+        <w:t>legitimatie van kernenergie</w:t>
+      </w:r>
+      <w:r>
+        <w:rPr>
+          <w:rFonts w:ascii="Civil Premium" w:hAnsi="Civil Premium"/>
+          <w:sz w:val="22"/>
+          <w:szCs w:val="22"/>
+          <w:lang w:val="nl-NL"/>
+        </w:rPr>
+        <w:t>.</w:t>
+      </w:r>
+      <w:r>
+        <w:rPr>
+          <w:rFonts w:ascii="Civil Premium" w:hAnsi="Civil Premium"/>
+          <w:sz w:val="22"/>
+          <w:szCs w:val="22"/>
+          <w:lang w:val="nl-NL"/>
+        </w:rPr>
+        <w:t xml:space="preserve"> </w:t>
+      </w:r>
+      <w:r>
+        <w:rPr>
+          <w:rFonts w:ascii="Civil Premium" w:hAnsi="Civil Premium"/>
+          <w:sz w:val="22"/>
+          <w:szCs w:val="22"/>
+          <w:lang w:val="nl-NL"/>
+        </w:rPr>
+        <w:t xml:space="preserve">Het was toen al een belangrijk maatschappelijke discussie met </w:t>
+      </w:r>
+      <w:r>
+        <w:rPr>
+          <w:rFonts w:ascii="Civil Premium" w:hAnsi="Civil Premium"/>
+          <w:sz w:val="22"/>
+          <w:szCs w:val="22"/>
+          <w:lang w:val="nl-NL"/>
+        </w:rPr>
+        <w:t xml:space="preserve">grotendeels </w:t>
+      </w:r>
+      <w:r>
+        <w:rPr>
+          <w:rFonts w:ascii="Civil Premium" w:hAnsi="Civil Premium"/>
+          <w:sz w:val="22"/>
+          <w:szCs w:val="22"/>
+          <w:lang w:val="nl-NL"/>
+        </w:rPr>
+        <w:t xml:space="preserve">veel draagvlak, </w:t>
+      </w:r>
+      <w:r>
+        <w:rPr>
+          <w:rFonts w:ascii="Civil Premium" w:hAnsi="Civil Premium"/>
+          <w:sz w:val="22"/>
+          <w:szCs w:val="22"/>
+          <w:lang w:val="nl-NL"/>
+        </w:rPr>
+        <w:t>ondanks voortdurende zorgen over de hoge kosten</w:t>
+      </w:r>
+      <w:r>
+        <w:rPr>
+          <w:rFonts w:ascii="Civil Premium" w:hAnsi="Civil Premium"/>
+          <w:sz w:val="22"/>
+          <w:szCs w:val="22"/>
           <w:lang w:val="nl-NL"/>
         </w:rPr>
         <w:t xml:space="preserve"> </w:t>
@@ -5589,7 +5677,6 @@
             <w:rFonts w:ascii="Civil Premium" w:hAnsi="Civil Premium"/>
             <w:sz w:val="22"/>
             <w:szCs w:val="22"/>
-            <w:highlight w:val="yellow"/>
             <w:lang w:val="nl-NL"/>
           </w:rPr>
           <w:id w:val="-1158918481"/>
@@ -5601,7 +5688,6 @@
               <w:rFonts w:ascii="Civil Premium" w:hAnsi="Civil Premium"/>
               <w:sz w:val="22"/>
               <w:szCs w:val="22"/>
-              <w:highlight w:val="yellow"/>
               <w:lang w:val="nl-NL"/>
             </w:rPr>
             <w:fldChar w:fldCharType="begin"/>
@@ -5611,7 +5697,6 @@
               <w:rFonts w:ascii="Civil Premium" w:hAnsi="Civil Premium"/>
               <w:sz w:val="22"/>
               <w:szCs w:val="22"/>
-              <w:highlight w:val="yellow"/>
               <w:lang w:val="en-US"/>
             </w:rPr>
             <w:instrText xml:space="preserve"> CITATION Gee11 \l 1033 </w:instrText>
@@ -5621,7 +5706,6 @@
               <w:rFonts w:ascii="Civil Premium" w:hAnsi="Civil Premium"/>
               <w:sz w:val="22"/>
               <w:szCs w:val="22"/>
-              <w:highlight w:val="yellow"/>
               <w:lang w:val="nl-NL"/>
             </w:rPr>
             <w:fldChar w:fldCharType="separate"/>
@@ -5632,7 +5716,6 @@
               <w:noProof/>
               <w:sz w:val="22"/>
               <w:szCs w:val="22"/>
-              <w:highlight w:val="yellow"/>
               <w:lang w:val="en-US"/>
             </w:rPr>
             <w:t>(Geels &amp; Verhees, 2011)</w:t>
@@ -5642,7 +5725,6 @@
               <w:rFonts w:ascii="Civil Premium" w:hAnsi="Civil Premium"/>
               <w:sz w:val="22"/>
               <w:szCs w:val="22"/>
-              <w:highlight w:val="yellow"/>
               <w:lang w:val="nl-NL"/>
             </w:rPr>
             <w:fldChar w:fldCharType="end"/>
@@ -5654,10 +5736,45 @@
           <w:rFonts w:ascii="Civil Premium" w:hAnsi="Civil Premium"/>
           <w:sz w:val="22"/>
           <w:szCs w:val="22"/>
-          <w:highlight w:val="yellow"/>
-          <w:lang w:val="nl-NL"/>
-        </w:rPr>
-        <w:t xml:space="preserve">. Het bewustzijn onder de Nederlandse bevolking over kernenergie begon pas significant te groeien in 1976, grotendeels dankzij de berichtgeving in de nationale media </w:t>
+          <w:lang w:val="nl-NL"/>
+        </w:rPr>
+        <w:t>. Het bewustzijn onder de Nederlandse bevolking over kernenergie begon pas significant te groeien in 1976</w:t>
+      </w:r>
+      <w:r>
+        <w:rPr>
+          <w:rFonts w:ascii="Civil Premium" w:hAnsi="Civil Premium"/>
+          <w:sz w:val="22"/>
+          <w:szCs w:val="22"/>
+          <w:lang w:val="nl-NL"/>
+        </w:rPr>
+        <w:t>.</w:t>
+      </w:r>
+      <w:r>
+        <w:rPr>
+          <w:rFonts w:ascii="Civil Premium" w:hAnsi="Civil Premium"/>
+          <w:sz w:val="22"/>
+          <w:szCs w:val="22"/>
+          <w:lang w:val="nl-NL"/>
+        </w:rPr>
+        <w:t xml:space="preserve"> </w:t>
+      </w:r>
+      <w:r>
+        <w:rPr>
+          <w:rFonts w:ascii="Civil Premium" w:hAnsi="Civil Premium"/>
+          <w:sz w:val="22"/>
+          <w:szCs w:val="22"/>
+          <w:lang w:val="nl-NL"/>
+        </w:rPr>
+        <w:t>Grotendeels</w:t>
+      </w:r>
+      <w:r>
+        <w:rPr>
+          <w:rFonts w:ascii="Civil Premium" w:hAnsi="Civil Premium"/>
+          <w:sz w:val="22"/>
+          <w:szCs w:val="22"/>
+          <w:lang w:val="nl-NL"/>
+        </w:rPr>
+        <w:t xml:space="preserve"> dankzij de berichtgeving in de nationale media </w:t>
       </w:r>
       <w:sdt>
         <w:sdtPr>
@@ -5665,7 +5782,6 @@
             <w:rFonts w:ascii="Civil Premium" w:hAnsi="Civil Premium"/>
             <w:sz w:val="22"/>
             <w:szCs w:val="22"/>
-            <w:highlight w:val="yellow"/>
             <w:lang w:val="nl-NL"/>
           </w:rPr>
           <w:id w:val="1907495657"/>
@@ -5677,7 +5793,6 @@
               <w:rFonts w:ascii="Civil Premium" w:hAnsi="Civil Premium"/>
               <w:sz w:val="22"/>
               <w:szCs w:val="22"/>
-              <w:highlight w:val="yellow"/>
               <w:lang w:val="nl-NL"/>
             </w:rPr>
             <w:fldChar w:fldCharType="begin"/>
@@ -5687,7 +5802,6 @@
               <w:rFonts w:ascii="Civil Premium" w:hAnsi="Civil Premium"/>
               <w:sz w:val="22"/>
               <w:szCs w:val="22"/>
-              <w:highlight w:val="yellow"/>
               <w:lang w:val="en-US"/>
             </w:rPr>
             <w:instrText xml:space="preserve"> CITATION Smi \l 1033 </w:instrText>
@@ -5697,7 +5811,6 @@
               <w:rFonts w:ascii="Civil Premium" w:hAnsi="Civil Premium"/>
               <w:sz w:val="22"/>
               <w:szCs w:val="22"/>
-              <w:highlight w:val="yellow"/>
               <w:lang w:val="nl-NL"/>
             </w:rPr>
             <w:fldChar w:fldCharType="separate"/>
@@ -5708,7 +5821,6 @@
               <w:noProof/>
               <w:sz w:val="22"/>
               <w:szCs w:val="22"/>
-              <w:highlight w:val="yellow"/>
               <w:lang w:val="en-US"/>
             </w:rPr>
             <w:t>(Smith &amp; Spanhoff, 1976)</w:t>
@@ -5718,7 +5830,6 @@
               <w:rFonts w:ascii="Civil Premium" w:hAnsi="Civil Premium"/>
               <w:sz w:val="22"/>
               <w:szCs w:val="22"/>
-              <w:highlight w:val="yellow"/>
               <w:lang w:val="nl-NL"/>
             </w:rPr>
             <w:fldChar w:fldCharType="end"/>
@@ -5730,19 +5841,18 @@
           <w:rFonts w:ascii="Civil Premium" w:hAnsi="Civil Premium"/>
           <w:sz w:val="22"/>
           <w:szCs w:val="22"/>
-          <w:highlight w:val="yellow"/>
-          <w:lang w:val="nl-NL"/>
-        </w:rPr>
-        <w:t>.</w:t>
-      </w:r>
-      <w:r>
-        <w:rPr>
-          <w:rFonts w:ascii="Civil Premium" w:hAnsi="Civil Premium"/>
-          <w:sz w:val="22"/>
-          <w:szCs w:val="22"/>
-          <w:lang w:val="nl-NL"/>
-        </w:rPr>
-        <w:t xml:space="preserve"> Negatieve mediaberichten na rampen zoals </w:t>
+          <w:lang w:val="nl-NL"/>
+        </w:rPr>
+        <w:t>. Negatieve</w:t>
+      </w:r>
+      <w:r>
+        <w:rPr>
+          <w:rFonts w:ascii="Civil Premium" w:hAnsi="Civil Premium"/>
+          <w:sz w:val="22"/>
+          <w:szCs w:val="22"/>
+          <w:lang w:val="nl-NL"/>
+        </w:rPr>
+        <w:t xml:space="preserve"> mediaberichten na rampen zoals </w:t>
       </w:r>
       <w:r>
         <w:rPr>
@@ -5918,17 +6028,25 @@
           <w:szCs w:val="22"/>
           <w:lang w:val="nl-NL"/>
         </w:rPr>
-        <w:t xml:space="preserve">. </w:t>
-      </w:r>
-      <w:r>
-        <w:rPr>
-          <w:rFonts w:ascii="Civil Premium" w:hAnsi="Civil Premium"/>
-          <w:sz w:val="22"/>
-          <w:szCs w:val="22"/>
-          <w:highlight w:val="yellow"/>
-          <w:lang w:val="nl-NL"/>
-        </w:rPr>
-        <w:t xml:space="preserve">Echter, de media richten zich vaak op de negatieve aspecten, waardoor de potentiële voordelen en milieu-implicaties van kernenergie onderbelicht blijven </w:t>
+        <w:t>. Echter richten</w:t>
+      </w:r>
+      <w:r>
+        <w:rPr>
+          <w:rFonts w:ascii="Civil Premium" w:hAnsi="Civil Premium"/>
+          <w:sz w:val="22"/>
+          <w:szCs w:val="22"/>
+          <w:lang w:val="nl-NL"/>
+        </w:rPr>
+        <w:t xml:space="preserve"> media</w:t>
+      </w:r>
+      <w:r>
+        <w:rPr>
+          <w:rFonts w:ascii="Civil Premium" w:hAnsi="Civil Premium"/>
+          <w:sz w:val="22"/>
+          <w:szCs w:val="22"/>
+          <w:lang w:val="nl-NL"/>
+        </w:rPr>
+        <w:t xml:space="preserve"> zich vaak op de negatieve aspecten, waardoor de potentiële voordelen en milieu-implicaties van kernenergie onderbelicht blijven </w:t>
       </w:r>
       <w:sdt>
         <w:sdtPr>
@@ -5936,7 +6054,6 @@
             <w:rFonts w:ascii="Civil Premium" w:hAnsi="Civil Premium"/>
             <w:sz w:val="22"/>
             <w:szCs w:val="22"/>
-            <w:highlight w:val="yellow"/>
             <w:lang w:val="nl-NL"/>
           </w:rPr>
           <w:id w:val="-160245202"/>
@@ -5948,7 +6065,6 @@
               <w:rFonts w:ascii="Civil Premium" w:hAnsi="Civil Premium"/>
               <w:sz w:val="22"/>
               <w:szCs w:val="22"/>
-              <w:highlight w:val="yellow"/>
               <w:lang w:val="nl-NL"/>
             </w:rPr>
             <w:fldChar w:fldCharType="begin"/>
@@ -5958,7 +6074,6 @@
               <w:rFonts w:ascii="Civil Premium" w:hAnsi="Civil Premium"/>
               <w:sz w:val="22"/>
               <w:szCs w:val="22"/>
-              <w:highlight w:val="yellow"/>
               <w:lang w:val="en-US"/>
             </w:rPr>
             <w:instrText xml:space="preserve"> CITATION Vos20 \l 1033 </w:instrText>
@@ -5968,7 +6083,6 @@
               <w:rFonts w:ascii="Civil Premium" w:hAnsi="Civil Premium"/>
               <w:sz w:val="22"/>
               <w:szCs w:val="22"/>
-              <w:highlight w:val="yellow"/>
               <w:lang w:val="nl-NL"/>
             </w:rPr>
             <w:fldChar w:fldCharType="separate"/>
@@ -5979,7 +6093,6 @@
               <w:noProof/>
               <w:sz w:val="22"/>
               <w:szCs w:val="22"/>
-              <w:highlight w:val="yellow"/>
               <w:lang w:val="en-US"/>
             </w:rPr>
             <w:t>(Vossen, 2020)</w:t>
@@ -5989,7 +6102,6 @@
               <w:rFonts w:ascii="Civil Premium" w:hAnsi="Civil Premium"/>
               <w:sz w:val="22"/>
               <w:szCs w:val="22"/>
-              <w:highlight w:val="yellow"/>
               <w:lang w:val="nl-NL"/>
             </w:rPr>
             <w:fldChar w:fldCharType="end"/>
@@ -6001,10 +6113,27 @@
           <w:rFonts w:ascii="Civil Premium" w:hAnsi="Civil Premium"/>
           <w:sz w:val="22"/>
           <w:szCs w:val="22"/>
-          <w:highlight w:val="yellow"/>
-          <w:lang w:val="nl-NL"/>
-        </w:rPr>
-        <w:t xml:space="preserve">. Interacties tussen verschillende perspectieven in de media vinden vaak plaats tijdens specifieke kwesties, waarbij voor- en tegenstanders met elkaar in debat gaan over framing </w:t>
+          <w:lang w:val="nl-NL"/>
+        </w:rPr>
+        <w:t>. Interacties tussen verschillende perspectieven in de media vinden vaak plaats tijdens specifieke kwestie</w:t>
+      </w:r>
+      <w:r>
+        <w:rPr>
+          <w:rFonts w:ascii="Civil Premium" w:hAnsi="Civil Premium"/>
+          <w:sz w:val="22"/>
+          <w:szCs w:val="22"/>
+          <w:lang w:val="nl-NL"/>
+        </w:rPr>
+        <w:t>s. Waar</w:t>
+      </w:r>
+      <w:r>
+        <w:rPr>
+          <w:rFonts w:ascii="Civil Premium" w:hAnsi="Civil Premium"/>
+          <w:sz w:val="22"/>
+          <w:szCs w:val="22"/>
+          <w:lang w:val="nl-NL"/>
+        </w:rPr>
+        <w:t xml:space="preserve">bij voor- en tegenstanders met elkaar in debat gaan over framing </w:t>
       </w:r>
       <w:sdt>
         <w:sdtPr>
@@ -6012,7 +6141,6 @@
             <w:rFonts w:ascii="Civil Premium" w:hAnsi="Civil Premium"/>
             <w:sz w:val="22"/>
             <w:szCs w:val="22"/>
-            <w:highlight w:val="yellow"/>
             <w:lang w:val="nl-NL"/>
           </w:rPr>
           <w:id w:val="-115369764"/>
@@ -6024,7 +6152,6 @@
               <w:rFonts w:ascii="Civil Premium" w:hAnsi="Civil Premium"/>
               <w:sz w:val="22"/>
               <w:szCs w:val="22"/>
-              <w:highlight w:val="yellow"/>
               <w:lang w:val="nl-NL"/>
             </w:rPr>
             <w:fldChar w:fldCharType="begin"/>
@@ -6034,7 +6161,6 @@
               <w:rFonts w:ascii="Civil Premium" w:hAnsi="Civil Premium"/>
               <w:sz w:val="22"/>
               <w:szCs w:val="22"/>
-              <w:highlight w:val="yellow"/>
               <w:lang w:val="en-US"/>
             </w:rPr>
             <w:instrText xml:space="preserve"> CITATION Gee11 \l 1033 </w:instrText>
@@ -6044,7 +6170,6 @@
               <w:rFonts w:ascii="Civil Premium" w:hAnsi="Civil Premium"/>
               <w:sz w:val="22"/>
               <w:szCs w:val="22"/>
-              <w:highlight w:val="yellow"/>
               <w:lang w:val="nl-NL"/>
             </w:rPr>
             <w:fldChar w:fldCharType="separate"/>
@@ -6055,7 +6180,6 @@
               <w:noProof/>
               <w:sz w:val="22"/>
               <w:szCs w:val="22"/>
-              <w:highlight w:val="yellow"/>
               <w:lang w:val="en-US"/>
             </w:rPr>
             <w:t>(Geels &amp; Verhees, 2011)</w:t>
@@ -6065,7 +6189,6 @@
               <w:rFonts w:ascii="Civil Premium" w:hAnsi="Civil Premium"/>
               <w:sz w:val="22"/>
               <w:szCs w:val="22"/>
-              <w:highlight w:val="yellow"/>
               <w:lang w:val="nl-NL"/>
             </w:rPr>
             <w:fldChar w:fldCharType="end"/>
@@ -6077,10 +6200,54 @@
           <w:rFonts w:ascii="Civil Premium" w:hAnsi="Civil Premium"/>
           <w:sz w:val="22"/>
           <w:szCs w:val="22"/>
-          <w:highlight w:val="yellow"/>
-          <w:lang w:val="nl-NL"/>
-        </w:rPr>
-        <w:t xml:space="preserve">. Een diepgaande analyse toont aan dat de media voornamelijk de werking van kerncentrales belichten, zelfs wanneer er geen directe veiligheidsrisico's zijn, waardoor de focus komt te liggen op veiligheidskwesties en falend bestuur </w:t>
+          <w:lang w:val="nl-NL"/>
+        </w:rPr>
+        <w:t>. Een diepgaande analyse toont aan dat de media voornamelijk de werking van kerncentrales belichten</w:t>
+      </w:r>
+      <w:r>
+        <w:rPr>
+          <w:rFonts w:ascii="Civil Premium" w:hAnsi="Civil Premium"/>
+          <w:sz w:val="22"/>
+          <w:szCs w:val="22"/>
+          <w:lang w:val="nl-NL"/>
+        </w:rPr>
+        <w:t>.</w:t>
+      </w:r>
+      <w:r>
+        <w:rPr>
+          <w:rFonts w:ascii="Civil Premium" w:hAnsi="Civil Premium"/>
+          <w:sz w:val="22"/>
+          <w:szCs w:val="22"/>
+          <w:lang w:val="nl-NL"/>
+        </w:rPr>
+        <w:t xml:space="preserve"> </w:t>
+      </w:r>
+      <w:r>
+        <w:rPr>
+          <w:rFonts w:ascii="Civil Premium" w:hAnsi="Civil Premium"/>
+          <w:sz w:val="22"/>
+          <w:szCs w:val="22"/>
+          <w:lang w:val="nl-NL"/>
+        </w:rPr>
+        <w:t>Zelfs</w:t>
+      </w:r>
+      <w:r>
+        <w:rPr>
+          <w:rFonts w:ascii="Civil Premium" w:hAnsi="Civil Premium"/>
+          <w:sz w:val="22"/>
+          <w:szCs w:val="22"/>
+          <w:lang w:val="nl-NL"/>
+        </w:rPr>
+        <w:t xml:space="preserve"> wanneer er geen directe veiligheidsrisico's zijn, </w:t>
+      </w:r>
+      <w:r>
+        <w:rPr>
+          <w:rFonts w:ascii="Civil Premium" w:hAnsi="Civil Premium"/>
+          <w:sz w:val="22"/>
+          <w:szCs w:val="22"/>
+          <w:lang w:val="nl-NL"/>
+        </w:rPr>
+        <w:t xml:space="preserve">waardoor de focus komt te liggen op veiligheidskwesties en falend bestuur </w:t>
       </w:r>
       <w:sdt>
         <w:sdtPr>
@@ -6088,7 +6255,6 @@
             <w:rFonts w:ascii="Civil Premium" w:hAnsi="Civil Premium"/>
             <w:sz w:val="22"/>
             <w:szCs w:val="22"/>
-            <w:highlight w:val="yellow"/>
             <w:lang w:val="nl-NL"/>
           </w:rPr>
           <w:id w:val="-303238692"/>
@@ -6100,7 +6266,6 @@
               <w:rFonts w:ascii="Civil Premium" w:hAnsi="Civil Premium"/>
               <w:sz w:val="22"/>
               <w:szCs w:val="22"/>
-              <w:highlight w:val="yellow"/>
               <w:lang w:val="nl-NL"/>
             </w:rPr>
             <w:fldChar w:fldCharType="begin"/>
@@ -6110,7 +6275,6 @@
               <w:rFonts w:ascii="Civil Premium" w:hAnsi="Civil Premium"/>
               <w:sz w:val="22"/>
               <w:szCs w:val="22"/>
-              <w:highlight w:val="yellow"/>
               <w:lang w:val="en-US"/>
             </w:rPr>
             <w:instrText xml:space="preserve"> CITATION Vos20 \l 1033 </w:instrText>
@@ -6120,7 +6284,6 @@
               <w:rFonts w:ascii="Civil Premium" w:hAnsi="Civil Premium"/>
               <w:sz w:val="22"/>
               <w:szCs w:val="22"/>
-              <w:highlight w:val="yellow"/>
               <w:lang w:val="nl-NL"/>
             </w:rPr>
             <w:fldChar w:fldCharType="separate"/>
@@ -6131,7 +6294,6 @@
               <w:noProof/>
               <w:sz w:val="22"/>
               <w:szCs w:val="22"/>
-              <w:highlight w:val="yellow"/>
               <w:lang w:val="en-US"/>
             </w:rPr>
             <w:t>(Vossen, 2020)</w:t>
@@ -6141,7 +6303,6 @@
               <w:rFonts w:ascii="Civil Premium" w:hAnsi="Civil Premium"/>
               <w:sz w:val="22"/>
               <w:szCs w:val="22"/>
-              <w:highlight w:val="yellow"/>
               <w:lang w:val="nl-NL"/>
             </w:rPr>
             <w:fldChar w:fldCharType="end"/>
@@ -6153,50 +6314,42 @@
           <w:rFonts w:ascii="Civil Premium" w:hAnsi="Civil Premium"/>
           <w:sz w:val="22"/>
           <w:szCs w:val="22"/>
-          <w:highlight w:val="yellow"/>
           <w:lang w:val="nl-NL"/>
         </w:rPr>
         <w:t>.</w:t>
       </w:r>
-    </w:p>
-    <w:p>
-      <w:pPr>
-        <w:pStyle w:val="NormalWeb"/>
-        <w:rPr>
-          <w:rFonts w:ascii="Civil Premium" w:hAnsi="Civil Premium"/>
-          <w:sz w:val="22"/>
-          <w:szCs w:val="22"/>
-          <w:lang w:val="nl-NL"/>
-        </w:rPr>
-      </w:pPr>
-      <w:r>
-        <w:rPr>
-          <w:rFonts w:ascii="Civil Premium" w:hAnsi="Civil Premium"/>
-          <w:sz w:val="22"/>
-          <w:szCs w:val="22"/>
-          <w:highlight w:val="yellow"/>
+      <w:r>
+        <w:rPr>
+          <w:rFonts w:ascii="Civil Premium" w:hAnsi="Civil Premium"/>
+          <w:sz w:val="22"/>
+          <w:szCs w:val="22"/>
+          <w:lang w:val="nl-NL"/>
+        </w:rPr>
+        <w:t xml:space="preserve"> </w:t>
+      </w:r>
+      <w:r>
+        <w:rPr>
+          <w:rFonts w:ascii="Civil Premium" w:hAnsi="Civil Premium"/>
+          <w:sz w:val="22"/>
+          <w:szCs w:val="22"/>
           <w:lang w:val="nl-NL"/>
         </w:rPr>
         <w:t xml:space="preserve">Deze concentratie op negatieve aspecten en het gebrek aan aandacht voor potentiële voordelen, </w:t>
       </w:r>
-      <w:proofErr w:type="gramStart"/>
-      <w:r>
-        <w:rPr>
-          <w:rFonts w:ascii="Civil Premium" w:hAnsi="Civil Premium"/>
-          <w:sz w:val="22"/>
-          <w:szCs w:val="22"/>
-          <w:highlight w:val="yellow"/>
-          <w:lang w:val="nl-NL"/>
-        </w:rPr>
-        <w:t>alsmede</w:t>
-      </w:r>
-      <w:proofErr w:type="gramEnd"/>
-      <w:r>
-        <w:rPr>
-          <w:rFonts w:ascii="Civil Premium" w:hAnsi="Civil Premium"/>
-          <w:sz w:val="22"/>
-          <w:szCs w:val="22"/>
-          <w:highlight w:val="yellow"/>
+      <w:r>
+        <w:rPr>
+          <w:rFonts w:ascii="Civil Premium" w:hAnsi="Civil Premium"/>
+          <w:sz w:val="22"/>
+          <w:szCs w:val="22"/>
+          <w:lang w:val="nl-NL"/>
+        </w:rPr>
+        <w:t>en ook</w:t>
+      </w:r>
+      <w:r>
+        <w:rPr>
+          <w:rFonts w:ascii="Civil Premium" w:hAnsi="Civil Premium"/>
+          <w:sz w:val="22"/>
+          <w:szCs w:val="22"/>
           <w:lang w:val="nl-NL"/>
         </w:rPr>
         <w:t xml:space="preserve"> milieu- en </w:t>
@@ -6206,7 +6359,6 @@
           <w:rFonts w:ascii="Civil Premium" w:hAnsi="Civil Premium"/>
           <w:sz w:val="22"/>
           <w:szCs w:val="22"/>
-          <w:highlight w:val="yellow"/>
           <w:lang w:val="nl-NL"/>
         </w:rPr>
         <w:t>klimaat gerelateerde</w:t>
@@ -6216,10 +6368,27 @@
           <w:rFonts w:ascii="Civil Premium" w:hAnsi="Civil Premium"/>
           <w:sz w:val="22"/>
           <w:szCs w:val="22"/>
-          <w:highlight w:val="yellow"/>
-          <w:lang w:val="nl-NL"/>
-        </w:rPr>
-        <w:t xml:space="preserve"> overwegingen, versterken de alomtegenwoordige negatieve framing van kernenergie </w:t>
+          <w:lang w:val="nl-NL"/>
+        </w:rPr>
+        <w:t xml:space="preserve"> overwegingen, versterken de </w:t>
+      </w:r>
+      <w:r>
+        <w:rPr>
+          <w:rFonts w:ascii="Civil Premium" w:hAnsi="Civil Premium"/>
+          <w:sz w:val="22"/>
+          <w:szCs w:val="22"/>
+          <w:lang w:val="nl-NL"/>
+        </w:rPr>
+        <w:t>huidige</w:t>
+      </w:r>
+      <w:r>
+        <w:rPr>
+          <w:rFonts w:ascii="Civil Premium" w:hAnsi="Civil Premium"/>
+          <w:sz w:val="22"/>
+          <w:szCs w:val="22"/>
+          <w:lang w:val="nl-NL"/>
+        </w:rPr>
+        <w:t xml:space="preserve"> negatieve framing van kernenergie </w:t>
       </w:r>
       <w:sdt>
         <w:sdtPr>
@@ -6227,7 +6396,6 @@
             <w:rFonts w:ascii="Civil Premium" w:hAnsi="Civil Premium"/>
             <w:sz w:val="22"/>
             <w:szCs w:val="22"/>
-            <w:highlight w:val="yellow"/>
             <w:lang w:val="nl-NL"/>
           </w:rPr>
           <w:id w:val="-540750308"/>
@@ -6239,7 +6407,6 @@
               <w:rFonts w:ascii="Civil Premium" w:hAnsi="Civil Premium"/>
               <w:sz w:val="22"/>
               <w:szCs w:val="22"/>
-              <w:highlight w:val="yellow"/>
               <w:lang w:val="nl-NL"/>
             </w:rPr>
             <w:fldChar w:fldCharType="begin"/>
@@ -6249,7 +6416,6 @@
               <w:rFonts w:ascii="Civil Premium" w:hAnsi="Civil Premium"/>
               <w:sz w:val="22"/>
               <w:szCs w:val="22"/>
-              <w:highlight w:val="yellow"/>
               <w:lang w:val="en-US"/>
             </w:rPr>
             <w:instrText xml:space="preserve"> CITATION Vos20 \l 1033 </w:instrText>
@@ -6259,7 +6425,6 @@
               <w:rFonts w:ascii="Civil Premium" w:hAnsi="Civil Premium"/>
               <w:sz w:val="22"/>
               <w:szCs w:val="22"/>
-              <w:highlight w:val="yellow"/>
               <w:lang w:val="nl-NL"/>
             </w:rPr>
             <w:fldChar w:fldCharType="separate"/>
@@ -6270,7 +6435,6 @@
               <w:noProof/>
               <w:sz w:val="22"/>
               <w:szCs w:val="22"/>
-              <w:highlight w:val="yellow"/>
               <w:lang w:val="en-US"/>
             </w:rPr>
             <w:t>(Vossen, 2020)</w:t>
@@ -6280,7 +6444,6 @@
               <w:rFonts w:ascii="Civil Premium" w:hAnsi="Civil Premium"/>
               <w:sz w:val="22"/>
               <w:szCs w:val="22"/>
-              <w:highlight w:val="yellow"/>
               <w:lang w:val="nl-NL"/>
             </w:rPr>
             <w:fldChar w:fldCharType="end"/>
@@ -6292,108 +6455,9 @@
           <w:rFonts w:ascii="Civil Premium" w:hAnsi="Civil Premium"/>
           <w:sz w:val="22"/>
           <w:szCs w:val="22"/>
-          <w:highlight w:val="yellow"/>
-          <w:lang w:val="nl-NL"/>
-        </w:rPr>
-        <w:t xml:space="preserve">. De bevindingen van deze studie benadrukken het belang van het positief </w:t>
-      </w:r>
-      <w:proofErr w:type="spellStart"/>
-      <w:r>
-        <w:rPr>
-          <w:rFonts w:ascii="Civil Premium" w:hAnsi="Civil Premium"/>
-          <w:sz w:val="22"/>
-          <w:szCs w:val="22"/>
-          <w:highlight w:val="yellow"/>
-          <w:lang w:val="nl-NL"/>
-        </w:rPr>
-        <w:t>framen</w:t>
-      </w:r>
-      <w:proofErr w:type="spellEnd"/>
-      <w:r>
-        <w:rPr>
-          <w:rFonts w:ascii="Civil Premium" w:hAnsi="Civil Premium"/>
-          <w:sz w:val="22"/>
-          <w:szCs w:val="22"/>
-          <w:highlight w:val="yellow"/>
-          <w:lang w:val="nl-NL"/>
-        </w:rPr>
-        <w:t xml:space="preserve"> van kernenergie in de beginfase van innovatietrajecten, evenals het behoud van culturele legitimiteit gedurende het gehele proces, als cruciale factoren voor het uiteindelijke succes ervan </w:t>
-      </w:r>
-      <w:sdt>
-        <w:sdtPr>
-          <w:rPr>
-            <w:rFonts w:ascii="Civil Premium" w:hAnsi="Civil Premium"/>
-            <w:sz w:val="22"/>
-            <w:szCs w:val="22"/>
-            <w:highlight w:val="yellow"/>
-            <w:lang w:val="nl-NL"/>
-          </w:rPr>
-          <w:id w:val="-1823495394"/>
-          <w:citation/>
-        </w:sdtPr>
-        <w:sdtContent>
-          <w:r>
-            <w:rPr>
-              <w:rFonts w:ascii="Civil Premium" w:hAnsi="Civil Premium"/>
-              <w:sz w:val="22"/>
-              <w:szCs w:val="22"/>
-              <w:highlight w:val="yellow"/>
-              <w:lang w:val="nl-NL"/>
-            </w:rPr>
-            <w:fldChar w:fldCharType="begin"/>
-          </w:r>
-          <w:r>
-            <w:rPr>
-              <w:rFonts w:ascii="Civil Premium" w:hAnsi="Civil Premium"/>
-              <w:sz w:val="22"/>
-              <w:szCs w:val="22"/>
-              <w:highlight w:val="yellow"/>
-              <w:lang w:val="en-US"/>
-            </w:rPr>
-            <w:instrText xml:space="preserve"> CITATION Gee11 \l 1033 </w:instrText>
-          </w:r>
-          <w:r>
-            <w:rPr>
-              <w:rFonts w:ascii="Civil Premium" w:hAnsi="Civil Premium"/>
-              <w:sz w:val="22"/>
-              <w:szCs w:val="22"/>
-              <w:highlight w:val="yellow"/>
-              <w:lang w:val="nl-NL"/>
-            </w:rPr>
-            <w:fldChar w:fldCharType="separate"/>
-          </w:r>
-          <w:r>
-            <w:rPr>
-              <w:rFonts w:ascii="Civil Premium" w:hAnsi="Civil Premium"/>
-              <w:noProof/>
-              <w:sz w:val="22"/>
-              <w:szCs w:val="22"/>
-              <w:highlight w:val="yellow"/>
-              <w:lang w:val="en-US"/>
-            </w:rPr>
-            <w:t>(Geels &amp; Verhees, 2011)</w:t>
-          </w:r>
-          <w:r>
-            <w:rPr>
-              <w:rFonts w:ascii="Civil Premium" w:hAnsi="Civil Premium"/>
-              <w:sz w:val="22"/>
-              <w:szCs w:val="22"/>
-              <w:highlight w:val="yellow"/>
-              <w:lang w:val="nl-NL"/>
-            </w:rPr>
-            <w:fldChar w:fldCharType="end"/>
-          </w:r>
-        </w:sdtContent>
-      </w:sdt>
-      <w:r>
-        <w:rPr>
-          <w:rFonts w:ascii="Civil Premium" w:hAnsi="Civil Premium"/>
-          <w:sz w:val="22"/>
-          <w:szCs w:val="22"/>
-          <w:highlight w:val="yellow"/>
-          <w:lang w:val="nl-NL"/>
-        </w:rPr>
-        <w:t>.</w:t>
+          <w:lang w:val="nl-NL"/>
+        </w:rPr>
+        <w:t xml:space="preserve">. </w:t>
       </w:r>
     </w:p>
     <w:p>
@@ -6515,27 +6579,43 @@
           <w:szCs w:val="22"/>
           <w:lang w:val="nl-NL"/>
         </w:rPr>
-        <w:t xml:space="preserve">' en 'public accountability' frames zijn prominent aanwezig in de Nederlandse publieke opinie over kernenergie. </w:t>
-      </w:r>
-      <w:r>
-        <w:rPr>
-          <w:rFonts w:ascii="Civil Premium" w:hAnsi="Civil Premium"/>
-          <w:sz w:val="22"/>
-          <w:szCs w:val="22"/>
-          <w:highlight w:val="yellow"/>
-          <w:lang w:val="nl-NL"/>
-        </w:rPr>
-        <w:t xml:space="preserve">Deze frames benadrukken veiligheidsrisico's, falend bestuur en de verantwoordelijkheden van belanghebbenden bij het waarborgen van de openbare veiligheid </w:t>
-      </w:r>
-      <w:r>
-        <w:rPr>
-          <w:rFonts w:ascii="Civil Premium" w:hAnsi="Civil Premium"/>
-          <w:sz w:val="22"/>
-          <w:szCs w:val="22"/>
-          <w:highlight w:val="yellow"/>
-          <w:lang w:val="nl-NL"/>
-        </w:rPr>
-        <w:t xml:space="preserve">(Vossen, 2020). Bovendien hebben invloedrijke opinieleiders, zoals VVD-leider </w:t>
+        <w:t>' en 'public accountabilit</w:t>
+      </w:r>
+      <w:r>
+        <w:rPr>
+          <w:rFonts w:ascii="Civil Premium" w:hAnsi="Civil Premium"/>
+          <w:sz w:val="22"/>
+          <w:szCs w:val="22"/>
+          <w:lang w:val="nl-NL"/>
+        </w:rPr>
+        <w:t xml:space="preserve">y' frames zijn prominent aanwezig in de Nederlandse publieke opinie over kernenergie. Deze frames benadrukken veiligheidsrisico's, falend bestuur en de verantwoordelijkheden van belanghebbenden bij het waarborgen van de openbare veiligheid </w:t>
+      </w:r>
+      <w:r>
+        <w:rPr>
+          <w:rFonts w:ascii="Civil Premium" w:hAnsi="Civil Premium"/>
+          <w:sz w:val="22"/>
+          <w:szCs w:val="22"/>
+          <w:lang w:val="nl-NL"/>
+        </w:rPr>
+        <w:t>(Vossen, 2020). Bovendien hebben invloedrijke opinieleiders zoals</w:t>
+      </w:r>
+      <w:r>
+        <w:rPr>
+          <w:rFonts w:ascii="Civil Premium" w:hAnsi="Civil Premium"/>
+          <w:sz w:val="22"/>
+          <w:szCs w:val="22"/>
+          <w:lang w:val="nl-NL"/>
+        </w:rPr>
+        <w:t xml:space="preserve"> oud</w:t>
+      </w:r>
+      <w:r>
+        <w:rPr>
+          <w:rFonts w:ascii="Civil Premium" w:hAnsi="Civil Premium"/>
+          <w:sz w:val="22"/>
+          <w:szCs w:val="22"/>
+          <w:lang w:val="nl-NL"/>
+        </w:rPr>
+        <w:t xml:space="preserve"> VVD-leider </w:t>
       </w:r>
       <w:proofErr w:type="spellStart"/>
       <w:r>
@@ -6543,7 +6623,6 @@
           <w:rFonts w:ascii="Civil Premium" w:hAnsi="Civil Premium"/>
           <w:sz w:val="22"/>
           <w:szCs w:val="22"/>
-          <w:highlight w:val="yellow"/>
           <w:lang w:val="nl-NL"/>
         </w:rPr>
         <w:t>Dijkhoff</w:t>
@@ -6554,7 +6633,6 @@
           <w:rFonts w:ascii="Civil Premium" w:hAnsi="Civil Premium"/>
           <w:sz w:val="22"/>
           <w:szCs w:val="22"/>
-          <w:highlight w:val="yellow"/>
           <w:lang w:val="nl-NL"/>
         </w:rPr>
         <w:t xml:space="preserve"> en tv-presentator Lubach, de macht om het debat te sturen, zelfs na beperkte media-aandacht (Vossen, 2020).</w:t>
@@ -6586,24 +6664,22 @@
           <w:szCs w:val="22"/>
           <w:lang w:val="nl-NL"/>
         </w:rPr>
-        <w:t xml:space="preserve">Het taalgebruik rondom deze frames is ook van belang. </w:t>
-      </w:r>
-      <w:r>
-        <w:rPr>
-          <w:rFonts w:ascii="Civil Premium" w:hAnsi="Civil Premium"/>
-          <w:sz w:val="22"/>
-          <w:szCs w:val="22"/>
-          <w:highlight w:val="yellow"/>
-          <w:lang w:val="nl-NL"/>
-        </w:rPr>
-        <w:t xml:space="preserve">Terwijl </w:t>
-      </w:r>
-      <w:r>
-        <w:rPr>
-          <w:rFonts w:ascii="Civil Premium" w:hAnsi="Civil Premium"/>
-          <w:sz w:val="22"/>
-          <w:szCs w:val="22"/>
-          <w:highlight w:val="yellow"/>
+        <w:t xml:space="preserve">Het taalgebruik rondom deze frames </w:t>
+      </w:r>
+      <w:r>
+        <w:rPr>
+          <w:rFonts w:ascii="Civil Premium" w:hAnsi="Civil Premium"/>
+          <w:sz w:val="22"/>
+          <w:szCs w:val="22"/>
+          <w:lang w:val="nl-NL"/>
+        </w:rPr>
+        <w:t xml:space="preserve">is ook van belang. Terwijl </w:t>
+      </w:r>
+      <w:r>
+        <w:rPr>
+          <w:rFonts w:ascii="Civil Premium" w:hAnsi="Civil Premium"/>
+          <w:sz w:val="22"/>
+          <w:szCs w:val="22"/>
           <w:lang w:val="nl-NL"/>
         </w:rPr>
         <w:t xml:space="preserve">politici en </w:t>
@@ -6613,7 +6689,6 @@
           <w:rFonts w:ascii="Civil Premium" w:hAnsi="Civil Premium"/>
           <w:sz w:val="22"/>
           <w:szCs w:val="22"/>
-          <w:highlight w:val="yellow"/>
           <w:lang w:val="nl-NL"/>
         </w:rPr>
         <w:t>experts wetenschappelijke termen zoals elektromagnetische velden en radiofrequenties gebruiken, hanteren niet-deskundigen termen zoals elektrosmog en stralingsslachtoffers. Deze verschillen in woordkeuze kunnen van invloed zijn op hoe het publiek de risico's van kerncentrales begrijpt en interpreteert (</w:t>
@@ -6624,7 +6699,6 @@
           <w:rFonts w:ascii="Civil Premium" w:hAnsi="Civil Premium"/>
           <w:sz w:val="22"/>
           <w:szCs w:val="22"/>
-          <w:highlight w:val="yellow"/>
           <w:lang w:val="nl-NL"/>
         </w:rPr>
         <w:t>Vasteman</w:t>
@@ -6635,66 +6709,118 @@
           <w:rFonts w:ascii="Civil Premium" w:hAnsi="Civil Premium"/>
           <w:sz w:val="22"/>
           <w:szCs w:val="22"/>
-          <w:highlight w:val="yellow"/>
-          <w:lang w:val="nl-NL"/>
-        </w:rPr>
-        <w:t xml:space="preserve"> &amp; Scholten, 2008). Daarnaast vertegenwoordigt de PVV, een pro-nucleaire oppositiepartij in Nederland, een ander perspectief door kernenergie te </w:t>
-      </w:r>
-      <w:r>
-        <w:rPr>
-          <w:rFonts w:ascii="Civil Premium" w:hAnsi="Civil Premium"/>
-          <w:sz w:val="22"/>
-          <w:szCs w:val="22"/>
-          <w:highlight w:val="yellow"/>
+          <w:lang w:val="nl-NL"/>
+        </w:rPr>
+        <w:t xml:space="preserve"> &amp; Scholten, 2008). Daarnaast vertegenwoordigt de PVV, een pro-nucleaire oppositiepartij in Nederland een ander perspectief</w:t>
+      </w:r>
+      <w:r>
+        <w:rPr>
+          <w:rFonts w:ascii="Civil Premium" w:hAnsi="Civil Premium"/>
+          <w:sz w:val="22"/>
+          <w:szCs w:val="22"/>
+          <w:lang w:val="nl-NL"/>
+        </w:rPr>
+        <w:t>.</w:t>
+      </w:r>
+      <w:r>
+        <w:rPr>
+          <w:rFonts w:ascii="Civil Premium" w:hAnsi="Civil Premium"/>
+          <w:sz w:val="22"/>
+          <w:szCs w:val="22"/>
+          <w:lang w:val="nl-NL"/>
+        </w:rPr>
+        <w:t xml:space="preserve"> </w:t>
+      </w:r>
+      <w:r>
+        <w:rPr>
+          <w:rFonts w:ascii="Civil Premium" w:hAnsi="Civil Premium"/>
+          <w:sz w:val="22"/>
+          <w:szCs w:val="22"/>
+          <w:lang w:val="nl-NL"/>
+        </w:rPr>
+        <w:t>Door</w:t>
+      </w:r>
+      <w:r>
+        <w:rPr>
+          <w:rFonts w:ascii="Civil Premium" w:hAnsi="Civil Premium"/>
+          <w:sz w:val="22"/>
+          <w:szCs w:val="22"/>
+          <w:lang w:val="nl-NL"/>
+        </w:rPr>
+        <w:t xml:space="preserve"> </w:t>
+      </w:r>
+      <w:r>
+        <w:rPr>
+          <w:rFonts w:ascii="Civil Premium" w:hAnsi="Civil Premium"/>
+          <w:sz w:val="22"/>
+          <w:szCs w:val="22"/>
+          <w:lang w:val="nl-NL"/>
+        </w:rPr>
+        <w:t xml:space="preserve">namelijk </w:t>
+      </w:r>
+      <w:r>
+        <w:rPr>
+          <w:rFonts w:ascii="Civil Premium" w:hAnsi="Civil Premium"/>
+          <w:sz w:val="22"/>
+          <w:szCs w:val="22"/>
+          <w:lang w:val="nl-NL"/>
+        </w:rPr>
+        <w:t>kernenergie te beschouwen als een middel om onafhankelijkheid te</w:t>
+      </w:r>
+      <w:r>
+        <w:rPr>
+          <w:rFonts w:ascii="Civil Premium" w:hAnsi="Civil Premium"/>
+          <w:sz w:val="22"/>
+          <w:szCs w:val="22"/>
+          <w:lang w:val="nl-NL"/>
+        </w:rPr>
+        <w:t xml:space="preserve"> creëren</w:t>
+      </w:r>
+      <w:r>
+        <w:rPr>
+          <w:rFonts w:ascii="Civil Premium" w:hAnsi="Civil Premium"/>
+          <w:sz w:val="22"/>
+          <w:szCs w:val="22"/>
+          <w:lang w:val="nl-NL"/>
+        </w:rPr>
+        <w:t xml:space="preserve"> van olieproducerende landen zoals Rusland en van extremistische groeperingen uit het Midden-Oosten (Vossen, 2020). De berichtgeving in de Nederlandse </w:t>
+      </w:r>
+      <w:r>
+        <w:rPr>
+          <w:rFonts w:ascii="Civil Premium" w:hAnsi="Civil Premium"/>
+          <w:sz w:val="22"/>
+          <w:szCs w:val="22"/>
+          <w:lang w:val="nl-NL"/>
+        </w:rPr>
+        <w:t>politieke media</w:t>
+      </w:r>
+      <w:r>
+        <w:rPr>
+          <w:rFonts w:ascii="Civil Premium" w:hAnsi="Civil Premium"/>
+          <w:sz w:val="22"/>
+          <w:szCs w:val="22"/>
+          <w:lang w:val="nl-NL"/>
+        </w:rPr>
+        <w:t xml:space="preserve"> over kernenergie volgt</w:t>
+      </w:r>
+      <w:r>
+        <w:rPr>
+          <w:rFonts w:ascii="Civil Premium" w:hAnsi="Civil Premium"/>
+          <w:sz w:val="22"/>
+          <w:szCs w:val="22"/>
+          <w:lang w:val="nl-NL"/>
+        </w:rPr>
+        <w:t xml:space="preserve"> vaak een populariseringsmodus, waarbij wetenschappers als </w:t>
+      </w:r>
+      <w:r>
+        <w:rPr>
+          <w:rFonts w:ascii="Civil Premium" w:hAnsi="Civil Premium"/>
+          <w:sz w:val="22"/>
+          <w:szCs w:val="22"/>
           <w:lang w:val="nl-NL"/>
         </w:rPr>
         <w:lastRenderedPageBreak/>
-        <w:t>beschouwen als een middel om onafhankelijkheid te verwerven van olieproducerende landen zoals Rusland en van extremistische groeperingen uit het Midden-Oosten (Vossen, 2020).</w:t>
-      </w:r>
-      <w:r>
-        <w:rPr>
-          <w:rFonts w:ascii="Civil Premium" w:hAnsi="Civil Premium"/>
-          <w:sz w:val="22"/>
-          <w:szCs w:val="22"/>
-          <w:lang w:val="nl-NL"/>
-        </w:rPr>
-        <w:t xml:space="preserve"> </w:t>
-      </w:r>
-      <w:r>
-        <w:rPr>
-          <w:rFonts w:ascii="Civil Premium" w:hAnsi="Civil Premium"/>
-          <w:sz w:val="22"/>
-          <w:szCs w:val="22"/>
-          <w:lang w:val="nl-NL"/>
-        </w:rPr>
-        <w:t xml:space="preserve">De berichtgeving in de Nederlandse </w:t>
-      </w:r>
-      <w:r>
-        <w:rPr>
-          <w:rFonts w:ascii="Civil Premium" w:hAnsi="Civil Premium"/>
-          <w:sz w:val="22"/>
-          <w:szCs w:val="22"/>
-          <w:lang w:val="nl-NL"/>
-        </w:rPr>
-        <w:t>politieke</w:t>
-      </w:r>
-      <w:r>
-        <w:rPr>
-          <w:rFonts w:ascii="Civil Premium" w:hAnsi="Civil Premium"/>
-          <w:sz w:val="22"/>
-          <w:szCs w:val="22"/>
-          <w:lang w:val="nl-NL"/>
-        </w:rPr>
-        <w:t xml:space="preserve"> media</w:t>
-      </w:r>
-      <w:r>
-        <w:rPr>
-          <w:rFonts w:ascii="Civil Premium" w:hAnsi="Civil Premium"/>
-          <w:sz w:val="22"/>
-          <w:szCs w:val="22"/>
-          <w:lang w:val="nl-NL"/>
-        </w:rPr>
-        <w:t xml:space="preserve"> over kernenergie volgt vaak een populariseringsmodus, waarbij wetenschappers als belangrijkste bronnen worden gebruikt en een bevestigende toon wordt aangeslagen. Deze consistente framing over een langere periode kan de publieke opinie beïnvloeden door een specifiek perspectief op kernenergie te presenteren (</w:t>
+        <w:t>belangrijkste bronnen worden gebruikt en een bevestigende toon wordt aangeslagen. Deze consistente framing over een langere periode kan de publieke opinie beïnvloeden door een specifiek perspectief op kernenergie te presenteren (</w:t>
       </w:r>
       <w:proofErr w:type="spellStart"/>
       <w:r>
@@ -7242,41 +7368,54 @@
           <w:rFonts w:ascii="Civil Premium" w:hAnsi="Civil Premium"/>
           <w:sz w:val="22"/>
           <w:szCs w:val="22"/>
-          <w:highlight w:val="yellow"/>
-          <w:lang w:val="nl-NL"/>
-        </w:rPr>
-        <w:t xml:space="preserve">De thematische analyse van framing in zowel het Nederlandse algemene nieuws als het politieke nieuws toont aan dat de publieke opinie over kernenergie sterk wordt beïnvloed door de presentatie van het onderwerp. Culturele activiteiten dienden oorspronkelijk als legitimatie voor kernenergie, maar negatieve gebeurtenissen, zoals Tsjernobyl, veroorzaakten een overwegend </w:t>
-      </w:r>
-      <w:proofErr w:type="gramStart"/>
-      <w:r>
-        <w:rPr>
-          <w:rFonts w:ascii="Civil Premium" w:hAnsi="Civil Premium"/>
-          <w:sz w:val="22"/>
-          <w:szCs w:val="22"/>
-          <w:highlight w:val="yellow"/>
-          <w:lang w:val="nl-NL"/>
-        </w:rPr>
-        <w:t>negatieve</w:t>
-      </w:r>
-      <w:proofErr w:type="gramEnd"/>
-      <w:r>
-        <w:rPr>
-          <w:rFonts w:ascii="Civil Premium" w:hAnsi="Civil Premium"/>
-          <w:sz w:val="22"/>
-          <w:szCs w:val="22"/>
-          <w:highlight w:val="yellow"/>
-          <w:lang w:val="nl-NL"/>
-        </w:rPr>
-        <w:t xml:space="preserve"> sentiment.</w:t>
-      </w:r>
-      <w:r>
-        <w:rPr>
-          <w:rFonts w:ascii="Civil Premium" w:hAnsi="Civil Premium"/>
-          <w:sz w:val="22"/>
-          <w:szCs w:val="22"/>
-          <w:lang w:val="nl-NL"/>
-        </w:rPr>
-        <w:t xml:space="preserve"> Media spelen een centrale rol, waarbij negatieve aspecten vaak worden benadrukt ten koste van mogelijke voordelen en milieukwesties. Politieke berichtgeving legt de nadruk op veiligheidsrisico's en falend bestuur, terwijl sociale bewegingen verschillende frames gebruiken om hun standpunten te ondersteunen. Positieve framing kan innovatie stimuleren, terwijl negatieve framing het kan belemmeren. Dit </w:t>
+          <w:lang w:val="nl-NL"/>
+        </w:rPr>
+        <w:t>De thematische analyse van framing in zowel het Nederlandse algemene nieuws als het politieke nieuws</w:t>
+      </w:r>
+      <w:r>
+        <w:rPr>
+          <w:rFonts w:ascii="Civil Premium" w:hAnsi="Civil Premium"/>
+          <w:sz w:val="22"/>
+          <w:szCs w:val="22"/>
+          <w:lang w:val="nl-NL"/>
+        </w:rPr>
+        <w:t>,</w:t>
+      </w:r>
+      <w:r>
+        <w:rPr>
+          <w:rFonts w:ascii="Civil Premium" w:hAnsi="Civil Premium"/>
+          <w:sz w:val="22"/>
+          <w:szCs w:val="22"/>
+          <w:lang w:val="nl-NL"/>
+        </w:rPr>
+        <w:t xml:space="preserve"> toont aan dat de publieke opinie over kernenergie sterk wordt beïnvloed door de presentatie van het onderwerp. Culturele activiteiten dienden oorspronkelijk als legitimatie voor kernenergie, maar negatieve gebeurtenissen, zoals Tsjernobyl, veroorzaakten een overwegend </w:t>
+      </w:r>
+      <w:r>
+        <w:rPr>
+          <w:rFonts w:ascii="Civil Premium" w:hAnsi="Civil Premium"/>
+          <w:sz w:val="22"/>
+          <w:szCs w:val="22"/>
+          <w:lang w:val="nl-NL"/>
+        </w:rPr>
+        <w:t>negatief</w:t>
+      </w:r>
+      <w:r>
+        <w:rPr>
+          <w:rFonts w:ascii="Civil Premium" w:hAnsi="Civil Premium"/>
+          <w:sz w:val="22"/>
+          <w:szCs w:val="22"/>
+          <w:lang w:val="nl-NL"/>
+        </w:rPr>
+        <w:t xml:space="preserve"> sentiment. Media</w:t>
+      </w:r>
+      <w:r>
+        <w:rPr>
+          <w:rFonts w:ascii="Civil Premium" w:hAnsi="Civil Premium"/>
+          <w:sz w:val="22"/>
+          <w:szCs w:val="22"/>
+          <w:lang w:val="nl-NL"/>
+        </w:rPr>
+        <w:t xml:space="preserve"> spelen een centrale rol, waarbij negatieve aspecten vaak worden benadrukt ten koste van mogelijke voordelen en milieukwesties. Politieke berichtgeving legt de nadruk op veiligheidsrisico's en falend bestuur, terwijl sociale bewegingen verschillende frames gebruiken om hun standpunten te ondersteunen. Positieve framing kan innovatie stimuleren, terwijl negatieve framing het kan belemmeren. Dit </w:t>
       </w:r>
       <w:proofErr w:type="gramStart"/>
       <w:r>

</xml_diff>